<commit_message>
erste auswertung von preuss eingearbeitet
</commit_message>
<xml_diff>
--- a/Schriftliche_Arbeit/Arbeit_2.docx
+++ b/Schriftliche_Arbeit/Arbeit_2.docx
@@ -3697,7 +3697,21 @@
           <w:rFonts w:cs="Arial"/>
           <w:szCs w:val="24"/>
         </w:rPr>
-        <w:t xml:space="preserve">Fehlersuche während der laufenden Produktion hochzeitkritisch. Um diese Aufgaben bewältigen zu können wurde die in PHP geschriebene Webanwendung </w:t>
+        <w:t>Fehlersuche während der laufenden Produktion hoch</w:t>
+      </w:r>
+      <w:r>
+        <w:rPr>
+          <w:rFonts w:cs="Arial"/>
+          <w:szCs w:val="24"/>
+        </w:rPr>
+        <w:t xml:space="preserve"> </w:t>
+      </w:r>
+      <w:r>
+        <w:rPr>
+          <w:rFonts w:cs="Arial"/>
+          <w:szCs w:val="24"/>
+        </w:rPr>
+        <w:t xml:space="preserve">zeitkritisch. Um diese Aufgaben bewältigen zu können wurde die in PHP geschriebene Webanwendung </w:t>
       </w:r>
       <w:r>
         <w:rPr>
@@ -3884,6 +3898,10 @@
     <w:p>
       <w:pPr>
         <w:jc w:val="both"/>
+        <w:rPr>
+          <w:rFonts w:cs="Arial"/>
+          <w:szCs w:val="24"/>
+        </w:rPr>
       </w:pPr>
       <w:r>
         <w:rPr>
@@ -3891,6 +3909,13 @@
           <w:szCs w:val="24"/>
         </w:rPr>
         <w:t>Aufgrund der fehlenden Schnittstellen für die Manipulation der Datensätze und der Komplexität der Webanwendung, soll die mobile Anwendung ausschließlich lesenden Zugriff auf die Datensätze erhalten. Während der Entwicklung der Anwendung wird ausschließlich eine lokale Kopie der vorhandenen Datenbank genutzt. Grund dafür ist die aus Sicherheitsgründen fehlende Anbindung der mobilen Endgeräte an das vorhandene WLAN-Netz des Verlages.</w:t>
+      </w:r>
+      <w:r>
+        <w:rPr>
+          <w:rFonts w:cs="Arial"/>
+          <w:szCs w:val="24"/>
+        </w:rPr>
+        <w:br w:type="page"/>
       </w:r>
     </w:p>
     <w:p>
@@ -6040,7 +6065,10 @@
       </w:pPr>
       <w:bookmarkStart w:id="12" w:name="_Toc298485506"/>
       <w:r>
-        <w:t>Software Tests</w:t>
+        <w:t>Software-</w:t>
+      </w:r>
+      <w:r>
+        <w:t>Tests</w:t>
       </w:r>
       <w:bookmarkEnd w:id="12"/>
     </w:p>
@@ -6114,7 +6142,21 @@
           <w:rFonts w:cs="Arial"/>
           <w:szCs w:val="24"/>
         </w:rPr>
-        <w:t>Unittest</w:t>
+        <w:t>Unit</w:t>
+      </w:r>
+      <w:r>
+        <w:rPr>
+          <w:rFonts w:cs="Arial"/>
+          <w:szCs w:val="24"/>
+        </w:rPr>
+        <w:t>-T</w:t>
+      </w:r>
+      <w:r>
+        <w:rPr>
+          <w:rFonts w:cs="Arial"/>
+          <w:szCs w:val="24"/>
+        </w:rPr>
+        <w:t>est</w:t>
       </w:r>
     </w:p>
     <w:p>
@@ -6131,39 +6173,35 @@
           <w:rFonts w:cs="Arial"/>
           <w:szCs w:val="24"/>
         </w:rPr>
-        <w:t xml:space="preserve">Die </w:t>
-      </w:r>
-      <w:proofErr w:type="spellStart"/>
-      <w:r>
-        <w:rPr>
-          <w:rFonts w:cs="Arial"/>
-          <w:szCs w:val="24"/>
-        </w:rPr>
-        <w:t>Unittests</w:t>
-      </w:r>
-      <w:proofErr w:type="spellEnd"/>
-      <w:r>
-        <w:rPr>
-          <w:rFonts w:cs="Arial"/>
-          <w:szCs w:val="24"/>
-        </w:rPr>
-        <w:t xml:space="preserve"> sind Testklassen, in denen Methoden implementiert werden, die einzelne Module des Programmes isoliert, d.h. ohne Einwirkung von anderen Modulen, testen. </w:t>
-      </w:r>
-      <w:proofErr w:type="spellStart"/>
-      <w:r>
-        <w:rPr>
-          <w:rFonts w:cs="Arial"/>
-          <w:szCs w:val="24"/>
-        </w:rPr>
-        <w:t>Unittests</w:t>
-      </w:r>
-      <w:proofErr w:type="spellEnd"/>
-      <w:r>
-        <w:rPr>
-          <w:rFonts w:cs="Arial"/>
-          <w:szCs w:val="24"/>
-        </w:rPr>
-        <w:t xml:space="preserve"> stellen somit die Grundlage für weitere Tests dar.</w:t>
+        <w:t>Die Unit</w:t>
+      </w:r>
+      <w:r>
+        <w:rPr>
+          <w:rFonts w:cs="Arial"/>
+          <w:szCs w:val="24"/>
+        </w:rPr>
+        <w:t>-T</w:t>
+      </w:r>
+      <w:r>
+        <w:rPr>
+          <w:rFonts w:cs="Arial"/>
+          <w:szCs w:val="24"/>
+        </w:rPr>
+        <w:t>ests sind Testklassen, in denen Methoden implementiert werden, die einzelne Module des Programmes isoliert, d.h. ohne Einwirkung von anderen Modulen, testen. Unit</w:t>
+      </w:r>
+      <w:r>
+        <w:rPr>
+          <w:rFonts w:cs="Arial"/>
+          <w:szCs w:val="24"/>
+        </w:rPr>
+        <w:t>-T</w:t>
+      </w:r>
+      <w:r>
+        <w:rPr>
+          <w:rFonts w:cs="Arial"/>
+          <w:szCs w:val="24"/>
+        </w:rPr>
+        <w:t>ests stellen somit die Grundlage für weitere Tests dar.</w:t>
       </w:r>
     </w:p>
     <w:p>
@@ -6201,39 +6239,35 @@
           <w:rFonts w:cs="Arial"/>
           <w:szCs w:val="24"/>
         </w:rPr>
-        <w:t xml:space="preserve">Diese Tests stellen die nächste Stufe der Softwaretests nach den </w:t>
-      </w:r>
-      <w:proofErr w:type="spellStart"/>
-      <w:r>
-        <w:rPr>
-          <w:rFonts w:cs="Arial"/>
-          <w:szCs w:val="24"/>
-        </w:rPr>
-        <w:t>Unittests</w:t>
-      </w:r>
-      <w:proofErr w:type="spellEnd"/>
-      <w:r>
-        <w:rPr>
-          <w:rFonts w:cs="Arial"/>
-          <w:szCs w:val="24"/>
-        </w:rPr>
-        <w:t xml:space="preserve"> dar. Im Gegensatz zu den </w:t>
-      </w:r>
-      <w:proofErr w:type="spellStart"/>
-      <w:r>
-        <w:rPr>
-          <w:rFonts w:cs="Arial"/>
-          <w:szCs w:val="24"/>
-        </w:rPr>
-        <w:t>Unittests</w:t>
-      </w:r>
-      <w:proofErr w:type="spellEnd"/>
-      <w:r>
-        <w:rPr>
-          <w:rFonts w:cs="Arial"/>
-          <w:szCs w:val="24"/>
-        </w:rPr>
-        <w:t>, werden die Abhängigkeiten und Funktionsweisen von Modulen untereinander betrachtet.</w:t>
+        <w:t>Diese Tests stellen die nächste Stufe der Softwaretests nach den Unit</w:t>
+      </w:r>
+      <w:r>
+        <w:rPr>
+          <w:rFonts w:cs="Arial"/>
+          <w:szCs w:val="24"/>
+        </w:rPr>
+        <w:t>-T</w:t>
+      </w:r>
+      <w:r>
+        <w:rPr>
+          <w:rFonts w:cs="Arial"/>
+          <w:szCs w:val="24"/>
+        </w:rPr>
+        <w:t>ests dar. Im Gegensatz zu den Unit</w:t>
+      </w:r>
+      <w:r>
+        <w:rPr>
+          <w:rFonts w:cs="Arial"/>
+          <w:szCs w:val="24"/>
+        </w:rPr>
+        <w:t>-T</w:t>
+      </w:r>
+      <w:r>
+        <w:rPr>
+          <w:rFonts w:cs="Arial"/>
+          <w:szCs w:val="24"/>
+        </w:rPr>
+        <w:t>ests, werden die Abhängigkeiten und Funktionsweisen von Modulen untereinander betrachtet.</w:t>
       </w:r>
     </w:p>
     <w:p>
@@ -6254,7 +6288,14 @@
           <w:rFonts w:cs="Arial"/>
           <w:szCs w:val="24"/>
         </w:rPr>
-        <w:t>Validierung Und Verifikation</w:t>
+        <w:t>Validierung u</w:t>
+      </w:r>
+      <w:r>
+        <w:rPr>
+          <w:rFonts w:cs="Arial"/>
+          <w:szCs w:val="24"/>
+        </w:rPr>
+        <w:t>nd Verifikation</w:t>
       </w:r>
     </w:p>
     <w:p>
@@ -6310,7 +6351,21 @@
           <w:rFonts w:cs="Arial"/>
           <w:szCs w:val="24"/>
         </w:rPr>
-        <w:t>Neben der korrekten Funktionsweise des erstellten Quelltextes ist auch ist auch die Lauffähigkeit auf dem Zielsystemen zu überprüfen. Die verfügbaren Ressourcen des Zielsystems sind zudem begrenzt. Dazu zählen unteranderem der Speicher, Festplattenplatz und die Leistungsfähigkeit der CPU5. Zudem kann auch die Darstellung zwischen einzelnen Endgeräten variieren.</w:t>
+        <w:t>Neben der korrekten Funktionsweise des erstellten Quelltextes ist auch ist auch die Lauffähigkeit auf dem Zielsystemen zu überprüfen. Die verfügbaren Ressourcen des Zielsystems sind zudem begrenzt. Dazu zählen unteranderem der Speicher, Festplattenplatz und</w:t>
+      </w:r>
+      <w:r>
+        <w:rPr>
+          <w:rFonts w:cs="Arial"/>
+          <w:szCs w:val="24"/>
+        </w:rPr>
+        <w:t xml:space="preserve"> die Leistungsfähigkeit der CPU</w:t>
+      </w:r>
+      <w:r>
+        <w:rPr>
+          <w:rFonts w:cs="Arial"/>
+          <w:szCs w:val="24"/>
+        </w:rPr>
+        <w:t>. Zudem kann auch die Darstellung zwischen einzelnen Endgeräten variieren.</w:t>
       </w:r>
     </w:p>
     <w:p>
@@ -6874,6 +6929,9 @@
       </w:r>
       <w:bookmarkEnd w:id="15"/>
       <w:proofErr w:type="spellEnd"/>
+      <w:r>
+        <w:t>-Framework</w:t>
+      </w:r>
     </w:p>
     <w:p/>
     <w:p>
@@ -6938,23 +6996,21 @@
           <w:rFonts w:cs="Arial"/>
           <w:szCs w:val="24"/>
         </w:rPr>
-        <w:t xml:space="preserve">-Framework stellt Methoden zur Verfügung um </w:t>
-      </w:r>
-      <w:proofErr w:type="spellStart"/>
-      <w:r>
-        <w:rPr>
-          <w:rFonts w:cs="Arial"/>
-          <w:szCs w:val="24"/>
-        </w:rPr>
-        <w:t>Unittests</w:t>
-      </w:r>
-      <w:proofErr w:type="spellEnd"/>
-      <w:r>
-        <w:rPr>
-          <w:rFonts w:cs="Arial"/>
-          <w:szCs w:val="24"/>
-        </w:rPr>
-        <w:t xml:space="preserve"> durchzuführen. Unter</w:t>
+        <w:t>-Framework stellt Methoden zur Verfügung um Unit</w:t>
+      </w:r>
+      <w:r>
+        <w:rPr>
+          <w:rFonts w:cs="Arial"/>
+          <w:szCs w:val="24"/>
+        </w:rPr>
+        <w:t>-T</w:t>
+      </w:r>
+      <w:r>
+        <w:rPr>
+          <w:rFonts w:cs="Arial"/>
+          <w:szCs w:val="24"/>
+        </w:rPr>
+        <w:t>ests durchzuführen. Unter</w:t>
       </w:r>
       <w:r>
         <w:rPr>
@@ -9215,7 +9271,21 @@
           <w:rFonts w:cs="Arial"/>
           <w:szCs w:val="24"/>
         </w:rPr>
-        <w:t>Die folgenden Kapitel sollen kurz aufzeigen, welche Möglichkeiten es gibt, Android Anwendungen zu testen.</w:t>
+        <w:t>Die folgenden Kapitel sollen kurz aufzeigen, welche Möglichkeiten es gibt, Android</w:t>
+      </w:r>
+      <w:r>
+        <w:rPr>
+          <w:rFonts w:cs="Arial"/>
+          <w:szCs w:val="24"/>
+        </w:rPr>
+        <w:t>-</w:t>
+      </w:r>
+      <w:r>
+        <w:rPr>
+          <w:rFonts w:cs="Arial"/>
+          <w:szCs w:val="24"/>
+        </w:rPr>
+        <w:t>Anwendungen zu testen.</w:t>
       </w:r>
     </w:p>
     <w:p>
@@ -9307,23 +9377,21 @@
           <w:rFonts w:cs="Arial"/>
           <w:szCs w:val="24"/>
         </w:rPr>
-        <w:t xml:space="preserve"> bestehen, die sich auch </w:t>
-      </w:r>
-      <w:proofErr w:type="spellStart"/>
-      <w:r>
-        <w:rPr>
-          <w:rFonts w:cs="Arial"/>
-          <w:szCs w:val="24"/>
-        </w:rPr>
-        <w:t>gegensietig</w:t>
-      </w:r>
-      <w:proofErr w:type="spellEnd"/>
-      <w:r>
-        <w:rPr>
-          <w:rFonts w:cs="Arial"/>
-          <w:szCs w:val="24"/>
-        </w:rPr>
-        <w:t xml:space="preserve"> starten können, wenn die entsprechenden Berechtigungen bestehen. Für das Testen von </w:t>
+        <w:t xml:space="preserve"> </w:t>
+      </w:r>
+      <w:r>
+        <w:rPr>
+          <w:rFonts w:cs="Arial"/>
+          <w:szCs w:val="24"/>
+        </w:rPr>
+        <w:t>bestehen, die sich auch gegensei</w:t>
+      </w:r>
+      <w:r>
+        <w:rPr>
+          <w:rFonts w:cs="Arial"/>
+          <w:szCs w:val="24"/>
+        </w:rPr>
+        <w:t xml:space="preserve">tig starten können, wenn die entsprechenden Berechtigungen bestehen. Für das Testen von </w:t>
       </w:r>
       <w:proofErr w:type="spellStart"/>
       <w:r>
@@ -10896,10 +10964,6 @@
     </w:p>
     <w:p/>
     <w:p>
-      <w:bookmarkStart w:id="27" w:name="_GoBack"/>
-      <w:bookmarkEnd w:id="27"/>
-    </w:p>
-    <w:p>
       <w:pPr>
         <w:pStyle w:val="berschrift3"/>
         <w:numPr>
@@ -10908,11 +10972,70 @@
         </w:numPr>
         <w:jc w:val="both"/>
       </w:pPr>
-      <w:bookmarkStart w:id="28" w:name="_Toc298485519"/>
-      <w:r>
-        <w:t>Anwendungsfälle konzipieren</w:t>
-      </w:r>
-      <w:bookmarkEnd w:id="28"/>
+      <w:r>
+        <w:t>Konzeption der Anwendungsfälle</w:t>
+      </w:r>
+    </w:p>
+    <w:p/>
+    <w:p>
+      <w:bookmarkStart w:id="27" w:name="_GoBack"/>
+      <w:bookmarkEnd w:id="27"/>
+    </w:p>
+    <w:p>
+      <w:r>
+        <w:rPr>
+          <w:noProof/>
+        </w:rPr>
+        <w:lastRenderedPageBreak/>
+        <w:drawing>
+          <wp:inline distT="0" distB="0" distL="0" distR="0">
+            <wp:extent cx="5762625" cy="3352800"/>
+            <wp:effectExtent l="0" t="0" r="9525" b="0"/>
+            <wp:docPr id="1" name="Grafik 1" descr="D:\FHB\Abschlussarbeit\Schriftliche_Arbeit\Diagramme\DamsApp.jpg"/>
+            <wp:cNvGraphicFramePr>
+              <a:graphicFrameLocks xmlns:a="http://schemas.openxmlformats.org/drawingml/2006/main" noChangeAspect="1"/>
+            </wp:cNvGraphicFramePr>
+            <a:graphic xmlns:a="http://schemas.openxmlformats.org/drawingml/2006/main">
+              <a:graphicData uri="http://schemas.openxmlformats.org/drawingml/2006/picture">
+                <pic:pic xmlns:pic="http://schemas.openxmlformats.org/drawingml/2006/picture">
+                  <pic:nvPicPr>
+                    <pic:cNvPr id="0" name="Picture 1" descr="D:\FHB\Abschlussarbeit\Schriftliche_Arbeit\Diagramme\DamsApp.jpg"/>
+                    <pic:cNvPicPr>
+                      <a:picLocks noChangeAspect="1" noChangeArrowheads="1"/>
+                    </pic:cNvPicPr>
+                  </pic:nvPicPr>
+                  <pic:blipFill>
+                    <a:blip r:embed="rId9">
+                      <a:extLst>
+                        <a:ext uri="{28A0092B-C50C-407E-A947-70E740481C1C}">
+                          <a14:useLocalDpi xmlns:a14="http://schemas.microsoft.com/office/drawing/2010/main" val="0"/>
+                        </a:ext>
+                      </a:extLst>
+                    </a:blip>
+                    <a:srcRect/>
+                    <a:stretch>
+                      <a:fillRect/>
+                    </a:stretch>
+                  </pic:blipFill>
+                  <pic:spPr bwMode="auto">
+                    <a:xfrm>
+                      <a:off x="0" y="0"/>
+                      <a:ext cx="5762625" cy="3352800"/>
+                    </a:xfrm>
+                    <a:prstGeom prst="rect">
+                      <a:avLst/>
+                    </a:prstGeom>
+                    <a:noFill/>
+                    <a:ln>
+                      <a:noFill/>
+                    </a:ln>
+                  </pic:spPr>
+                </pic:pic>
+              </a:graphicData>
+            </a:graphic>
+          </wp:inline>
+        </w:drawing>
+      </w:r>
     </w:p>
     <w:p>
       <w:pPr>
@@ -10923,14 +11046,14 @@
         </w:numPr>
         <w:jc w:val="both"/>
       </w:pPr>
-      <w:bookmarkStart w:id="29" w:name="_Toc298485520"/>
+      <w:bookmarkStart w:id="28" w:name="_Toc298485520"/>
       <w:r>
         <w:t>Realisierung</w:t>
       </w:r>
       <w:r>
         <w:t xml:space="preserve"> des Webservice</w:t>
       </w:r>
-      <w:bookmarkEnd w:id="29"/>
+      <w:bookmarkEnd w:id="28"/>
     </w:p>
     <w:p>
       <w:pPr>
@@ -10941,11 +11064,11 @@
         </w:numPr>
         <w:jc w:val="both"/>
       </w:pPr>
-      <w:bookmarkStart w:id="30" w:name="_Toc298485521"/>
+      <w:bookmarkStart w:id="29" w:name="_Toc298485521"/>
       <w:r>
         <w:t>Zieldefinition</w:t>
       </w:r>
-      <w:bookmarkEnd w:id="30"/>
+      <w:bookmarkEnd w:id="29"/>
     </w:p>
     <w:p>
       <w:pPr>
@@ -10956,12 +11079,11 @@
         </w:numPr>
         <w:jc w:val="both"/>
       </w:pPr>
-      <w:bookmarkStart w:id="31" w:name="_Toc298485522"/>
-      <w:r>
-        <w:lastRenderedPageBreak/>
+      <w:bookmarkStart w:id="30" w:name="_Toc298485522"/>
+      <w:r>
         <w:t>Planung</w:t>
       </w:r>
-      <w:bookmarkEnd w:id="31"/>
+      <w:bookmarkEnd w:id="30"/>
     </w:p>
     <w:p>
       <w:pPr>
@@ -10972,11 +11094,11 @@
         </w:numPr>
         <w:jc w:val="both"/>
       </w:pPr>
-      <w:bookmarkStart w:id="32" w:name="_Toc298485523"/>
+      <w:bookmarkStart w:id="31" w:name="_Toc298485523"/>
       <w:r>
         <w:t>Datenbankzugriff</w:t>
       </w:r>
-      <w:bookmarkEnd w:id="32"/>
+      <w:bookmarkEnd w:id="31"/>
     </w:p>
     <w:p>
       <w:pPr>
@@ -10987,11 +11109,11 @@
         </w:numPr>
         <w:jc w:val="both"/>
       </w:pPr>
-      <w:bookmarkStart w:id="33" w:name="_Toc298485524"/>
+      <w:bookmarkStart w:id="32" w:name="_Toc298485524"/>
       <w:r>
         <w:t>Aufbereitung der Daten</w:t>
       </w:r>
-      <w:bookmarkEnd w:id="33"/>
+      <w:bookmarkEnd w:id="32"/>
     </w:p>
     <w:p>
       <w:pPr>
@@ -11002,11 +11124,11 @@
         </w:numPr>
         <w:jc w:val="both"/>
       </w:pPr>
-      <w:bookmarkStart w:id="34" w:name="_Toc298485525"/>
+      <w:bookmarkStart w:id="33" w:name="_Toc298485525"/>
       <w:r>
         <w:t>Bereitstellung der Schnittstellen</w:t>
       </w:r>
-      <w:bookmarkEnd w:id="34"/>
+      <w:bookmarkEnd w:id="33"/>
     </w:p>
     <w:p>
       <w:pPr>
@@ -11017,11 +11139,11 @@
         </w:numPr>
         <w:jc w:val="both"/>
       </w:pPr>
-      <w:bookmarkStart w:id="35" w:name="_Toc298485526"/>
+      <w:bookmarkStart w:id="34" w:name="_Toc298485526"/>
       <w:r>
         <w:t>Umsetzung</w:t>
       </w:r>
-      <w:bookmarkEnd w:id="35"/>
+      <w:bookmarkEnd w:id="34"/>
     </w:p>
     <w:p>
       <w:pPr>
@@ -11032,11 +11154,11 @@
         </w:numPr>
         <w:jc w:val="both"/>
       </w:pPr>
-      <w:bookmarkStart w:id="36" w:name="_Toc298485527"/>
+      <w:bookmarkStart w:id="35" w:name="_Toc298485527"/>
       <w:r>
         <w:t>Realisierung der Anwendung</w:t>
       </w:r>
-      <w:bookmarkEnd w:id="36"/>
+      <w:bookmarkEnd w:id="35"/>
     </w:p>
     <w:p>
       <w:pPr>
@@ -11047,11 +11169,11 @@
         </w:numPr>
         <w:jc w:val="both"/>
       </w:pPr>
-      <w:bookmarkStart w:id="37" w:name="_Toc298485528"/>
+      <w:bookmarkStart w:id="36" w:name="_Toc298485528"/>
       <w:r>
         <w:t>Zieldefinition</w:t>
       </w:r>
-      <w:bookmarkEnd w:id="37"/>
+      <w:bookmarkEnd w:id="36"/>
     </w:p>
     <w:p>
       <w:pPr>
@@ -11062,11 +11184,11 @@
         </w:numPr>
         <w:jc w:val="both"/>
       </w:pPr>
-      <w:bookmarkStart w:id="38" w:name="_Toc298485529"/>
+      <w:bookmarkStart w:id="37" w:name="_Toc298485529"/>
       <w:r>
         <w:t>Planung</w:t>
       </w:r>
-      <w:bookmarkEnd w:id="38"/>
+      <w:bookmarkEnd w:id="37"/>
     </w:p>
     <w:p>
       <w:pPr>
@@ -11077,11 +11199,11 @@
         </w:numPr>
         <w:jc w:val="both"/>
       </w:pPr>
-      <w:bookmarkStart w:id="39" w:name="_Toc298485530"/>
+      <w:bookmarkStart w:id="38" w:name="_Toc298485530"/>
       <w:r>
         <w:t>Layout</w:t>
       </w:r>
-      <w:bookmarkEnd w:id="39"/>
+      <w:bookmarkEnd w:id="38"/>
     </w:p>
     <w:p>
       <w:pPr>
@@ -11092,12 +11214,12 @@
         </w:numPr>
         <w:jc w:val="both"/>
       </w:pPr>
-      <w:bookmarkStart w:id="40" w:name="_Toc298485531"/>
+      <w:bookmarkStart w:id="39" w:name="_Toc298485531"/>
       <w:proofErr w:type="spellStart"/>
       <w:r>
         <w:t>Activities</w:t>
       </w:r>
-      <w:bookmarkEnd w:id="40"/>
+      <w:bookmarkEnd w:id="39"/>
       <w:proofErr w:type="spellEnd"/>
     </w:p>
     <w:p>
@@ -11109,11 +11231,11 @@
         </w:numPr>
         <w:jc w:val="both"/>
       </w:pPr>
-      <w:bookmarkStart w:id="41" w:name="_Toc298485532"/>
+      <w:bookmarkStart w:id="40" w:name="_Toc298485532"/>
       <w:r>
         <w:t>Zugriff auf den Webservice</w:t>
       </w:r>
-      <w:bookmarkEnd w:id="41"/>
+      <w:bookmarkEnd w:id="40"/>
     </w:p>
     <w:p>
       <w:pPr>
@@ -11124,11 +11246,11 @@
         </w:numPr>
         <w:jc w:val="both"/>
       </w:pPr>
-      <w:bookmarkStart w:id="42" w:name="_Toc298485533"/>
+      <w:bookmarkStart w:id="41" w:name="_Toc298485533"/>
       <w:r>
         <w:t>Umsetzung</w:t>
       </w:r>
-      <w:bookmarkEnd w:id="42"/>
+      <w:bookmarkEnd w:id="41"/>
     </w:p>
     <w:p>
       <w:pPr>
@@ -11139,11 +11261,11 @@
         </w:numPr>
         <w:jc w:val="both"/>
       </w:pPr>
-      <w:bookmarkStart w:id="43" w:name="_Toc298485534"/>
+      <w:bookmarkStart w:id="42" w:name="_Toc298485534"/>
       <w:r>
         <w:t>Testen der Android-Anwendung</w:t>
       </w:r>
-      <w:bookmarkEnd w:id="43"/>
+      <w:bookmarkEnd w:id="42"/>
     </w:p>
     <w:p>
       <w:pPr>
@@ -11154,11 +11276,11 @@
         </w:numPr>
         <w:jc w:val="both"/>
       </w:pPr>
-      <w:bookmarkStart w:id="44" w:name="_Toc298485535"/>
+      <w:bookmarkStart w:id="43" w:name="_Toc298485535"/>
       <w:r>
         <w:t>Zieldefinition</w:t>
       </w:r>
-      <w:bookmarkEnd w:id="44"/>
+      <w:bookmarkEnd w:id="43"/>
     </w:p>
     <w:p>
       <w:pPr>
@@ -11169,11 +11291,12 @@
         </w:numPr>
         <w:jc w:val="both"/>
       </w:pPr>
-      <w:bookmarkStart w:id="45" w:name="_Toc298485536"/>
-      <w:r>
+      <w:bookmarkStart w:id="44" w:name="_Toc298485536"/>
+      <w:r>
+        <w:lastRenderedPageBreak/>
         <w:t>Planung</w:t>
       </w:r>
-      <w:bookmarkEnd w:id="45"/>
+      <w:bookmarkEnd w:id="44"/>
     </w:p>
     <w:p>
       <w:pPr>
@@ -11184,11 +11307,11 @@
         </w:numPr>
         <w:jc w:val="both"/>
       </w:pPr>
-      <w:bookmarkStart w:id="46" w:name="_Toc298485537"/>
+      <w:bookmarkStart w:id="45" w:name="_Toc298485537"/>
       <w:r>
         <w:t>Umsetzung</w:t>
       </w:r>
-      <w:bookmarkEnd w:id="46"/>
+      <w:bookmarkEnd w:id="45"/>
     </w:p>
     <w:p>
       <w:pPr>
@@ -11199,11 +11322,11 @@
         </w:numPr>
         <w:jc w:val="both"/>
       </w:pPr>
-      <w:bookmarkStart w:id="47" w:name="_Toc298485538"/>
+      <w:bookmarkStart w:id="46" w:name="_Toc298485538"/>
       <w:r>
         <w:t>Abschluss</w:t>
       </w:r>
-      <w:bookmarkEnd w:id="47"/>
+      <w:bookmarkEnd w:id="46"/>
     </w:p>
     <w:p>
       <w:pPr>
@@ -11214,11 +11337,11 @@
         </w:numPr>
         <w:jc w:val="both"/>
       </w:pPr>
-      <w:bookmarkStart w:id="48" w:name="_Toc298485539"/>
+      <w:bookmarkStart w:id="47" w:name="_Toc298485539"/>
       <w:r>
         <w:t>Erweiterungsmöglichkeiten</w:t>
       </w:r>
-      <w:bookmarkEnd w:id="48"/>
+      <w:bookmarkEnd w:id="47"/>
     </w:p>
     <w:p>
       <w:pPr>
@@ -11229,11 +11352,11 @@
         </w:numPr>
         <w:jc w:val="both"/>
       </w:pPr>
-      <w:bookmarkStart w:id="49" w:name="_Toc298485540"/>
+      <w:bookmarkStart w:id="48" w:name="_Toc298485540"/>
       <w:r>
         <w:t>Ausblick</w:t>
       </w:r>
-      <w:bookmarkEnd w:id="49"/>
+      <w:bookmarkEnd w:id="48"/>
     </w:p>
     <w:sectPr>
       <w:pgSz w:w="11906" w:h="16838"/>
@@ -15514,7 +15637,7 @@
 </file>
 
 <file path=customXml/itemProps1.xml><?xml version="1.0" encoding="utf-8"?>
-<ds:datastoreItem xmlns:ds="http://schemas.openxmlformats.org/officeDocument/2006/customXml" ds:itemID="{29F4C924-5C20-4EF3-B9DF-5E693C7FDF18}">
+<ds:datastoreItem xmlns:ds="http://schemas.openxmlformats.org/officeDocument/2006/customXml" ds:itemID="{2C9F9D39-5E2B-49B7-9C6A-80BB8BB31F89}">
   <ds:schemaRefs>
     <ds:schemaRef ds:uri="http://schemas.openxmlformats.org/officeDocument/2006/bibliography"/>
   </ds:schemaRefs>

</xml_diff>

<commit_message>
use case diagramm eingefügt, beschrieben und use case "suche starten" tebellarisch beschrieben
</commit_message>
<xml_diff>
--- a/Schriftliche_Arbeit/Arbeit_2.docx
+++ b/Schriftliche_Arbeit/Arbeit_2.docx
@@ -41,7 +41,6 @@
               <w:tab w:val="left" w:pos="440"/>
               <w:tab w:val="right" w:leader="dot" w:pos="9062"/>
             </w:tabs>
-            <w:jc w:val="both"/>
             <w:rPr>
               <w:rFonts w:asciiTheme="minorHAnsi" w:eastAsiaTheme="minorEastAsia" w:hAnsiTheme="minorHAnsi" w:cstheme="minorBidi"/>
               <w:noProof/>
@@ -93,7 +92,7 @@
             <w:rPr>
               <w:noProof/>
             </w:rPr>
-            <w:instrText xml:space="preserve"> PAGEREF _Toc298485495 \h </w:instrText>
+            <w:instrText xml:space="preserve"> PAGEREF _Toc299083684 \h </w:instrText>
           </w:r>
           <w:r>
             <w:rPr>
@@ -110,7 +109,7 @@
             <w:rPr>
               <w:noProof/>
             </w:rPr>
-            <w:t>2</w:t>
+            <w:t>4</w:t>
           </w:r>
           <w:r>
             <w:rPr>
@@ -126,7 +125,6 @@
               <w:tab w:val="left" w:pos="880"/>
               <w:tab w:val="right" w:leader="dot" w:pos="9062"/>
             </w:tabs>
-            <w:jc w:val="both"/>
             <w:rPr>
               <w:rFonts w:asciiTheme="minorHAnsi" w:eastAsiaTheme="minorEastAsia" w:hAnsiTheme="minorHAnsi" w:cstheme="minorBidi"/>
               <w:noProof/>
@@ -169,7 +167,7 @@
             <w:rPr>
               <w:noProof/>
             </w:rPr>
-            <w:instrText xml:space="preserve"> PAGEREF _Toc298485496 \h </w:instrText>
+            <w:instrText xml:space="preserve"> PAGEREF _Toc299083685 \h </w:instrText>
           </w:r>
           <w:r>
             <w:rPr>
@@ -186,7 +184,7 @@
             <w:rPr>
               <w:noProof/>
             </w:rPr>
-            <w:t>2</w:t>
+            <w:t>4</w:t>
           </w:r>
           <w:r>
             <w:rPr>
@@ -202,7 +200,6 @@
               <w:tab w:val="left" w:pos="880"/>
               <w:tab w:val="right" w:leader="dot" w:pos="9062"/>
             </w:tabs>
-            <w:jc w:val="both"/>
             <w:rPr>
               <w:rFonts w:asciiTheme="minorHAnsi" w:eastAsiaTheme="minorEastAsia" w:hAnsiTheme="minorHAnsi" w:cstheme="minorBidi"/>
               <w:noProof/>
@@ -245,7 +242,7 @@
             <w:rPr>
               <w:noProof/>
             </w:rPr>
-            <w:instrText xml:space="preserve"> PAGEREF _Toc298485497 \h </w:instrText>
+            <w:instrText xml:space="preserve"> PAGEREF _Toc299083686 \h </w:instrText>
           </w:r>
           <w:r>
             <w:rPr>
@@ -262,7 +259,7 @@
             <w:rPr>
               <w:noProof/>
             </w:rPr>
-            <w:t>2</w:t>
+            <w:t>4</w:t>
           </w:r>
           <w:r>
             <w:rPr>
@@ -278,7 +275,6 @@
               <w:tab w:val="left" w:pos="880"/>
               <w:tab w:val="right" w:leader="dot" w:pos="9062"/>
             </w:tabs>
-            <w:jc w:val="both"/>
             <w:rPr>
               <w:rFonts w:asciiTheme="minorHAnsi" w:eastAsiaTheme="minorEastAsia" w:hAnsiTheme="minorHAnsi" w:cstheme="minorBidi"/>
               <w:noProof/>
@@ -321,7 +317,7 @@
             <w:rPr>
               <w:noProof/>
             </w:rPr>
-            <w:instrText xml:space="preserve"> PAGEREF _Toc298485498 \h </w:instrText>
+            <w:instrText xml:space="preserve"> PAGEREF _Toc299083687 \h </w:instrText>
           </w:r>
           <w:r>
             <w:rPr>
@@ -338,7 +334,7 @@
             <w:rPr>
               <w:noProof/>
             </w:rPr>
-            <w:t>2</w:t>
+            <w:t>4</w:t>
           </w:r>
           <w:r>
             <w:rPr>
@@ -354,7 +350,6 @@
               <w:tab w:val="left" w:pos="880"/>
               <w:tab w:val="right" w:leader="dot" w:pos="9062"/>
             </w:tabs>
-            <w:jc w:val="both"/>
             <w:rPr>
               <w:rFonts w:asciiTheme="minorHAnsi" w:eastAsiaTheme="minorEastAsia" w:hAnsiTheme="minorHAnsi" w:cstheme="minorBidi"/>
               <w:noProof/>
@@ -397,7 +392,7 @@
             <w:rPr>
               <w:noProof/>
             </w:rPr>
-            <w:instrText xml:space="preserve"> PAGEREF _Toc298485499 \h </w:instrText>
+            <w:instrText xml:space="preserve"> PAGEREF _Toc299083688 \h </w:instrText>
           </w:r>
           <w:r>
             <w:rPr>
@@ -414,7 +409,7 @@
             <w:rPr>
               <w:noProof/>
             </w:rPr>
-            <w:t>2</w:t>
+            <w:t>4</w:t>
           </w:r>
           <w:r>
             <w:rPr>
@@ -430,7 +425,6 @@
               <w:tab w:val="left" w:pos="880"/>
               <w:tab w:val="right" w:leader="dot" w:pos="9062"/>
             </w:tabs>
-            <w:jc w:val="both"/>
             <w:rPr>
               <w:rFonts w:asciiTheme="minorHAnsi" w:eastAsiaTheme="minorEastAsia" w:hAnsiTheme="minorHAnsi" w:cstheme="minorBidi"/>
               <w:noProof/>
@@ -473,7 +467,7 @@
             <w:rPr>
               <w:noProof/>
             </w:rPr>
-            <w:instrText xml:space="preserve"> PAGEREF _Toc298485500 \h </w:instrText>
+            <w:instrText xml:space="preserve"> PAGEREF _Toc299083689 \h </w:instrText>
           </w:r>
           <w:r>
             <w:rPr>
@@ -490,7 +484,7 @@
             <w:rPr>
               <w:noProof/>
             </w:rPr>
-            <w:t>2</w:t>
+            <w:t>4</w:t>
           </w:r>
           <w:r>
             <w:rPr>
@@ -506,7 +500,6 @@
               <w:tab w:val="left" w:pos="880"/>
               <w:tab w:val="right" w:leader="dot" w:pos="9062"/>
             </w:tabs>
-            <w:jc w:val="both"/>
             <w:rPr>
               <w:rFonts w:asciiTheme="minorHAnsi" w:eastAsiaTheme="minorEastAsia" w:hAnsiTheme="minorHAnsi" w:cstheme="minorBidi"/>
               <w:noProof/>
@@ -549,7 +542,7 @@
             <w:rPr>
               <w:noProof/>
             </w:rPr>
-            <w:instrText xml:space="preserve"> PAGEREF _Toc298485501 \h </w:instrText>
+            <w:instrText xml:space="preserve"> PAGEREF _Toc299083690 \h </w:instrText>
           </w:r>
           <w:r>
             <w:rPr>
@@ -566,7 +559,7 @@
             <w:rPr>
               <w:noProof/>
             </w:rPr>
-            <w:t>2</w:t>
+            <w:t>4</w:t>
           </w:r>
           <w:r>
             <w:rPr>
@@ -582,7 +575,6 @@
               <w:tab w:val="left" w:pos="440"/>
               <w:tab w:val="right" w:leader="dot" w:pos="9062"/>
             </w:tabs>
-            <w:jc w:val="both"/>
             <w:rPr>
               <w:rFonts w:asciiTheme="minorHAnsi" w:eastAsiaTheme="minorEastAsia" w:hAnsiTheme="minorHAnsi" w:cstheme="minorBidi"/>
               <w:noProof/>
@@ -625,7 +617,7 @@
             <w:rPr>
               <w:noProof/>
             </w:rPr>
-            <w:instrText xml:space="preserve"> PAGEREF _Toc298485502 \h </w:instrText>
+            <w:instrText xml:space="preserve"> PAGEREF _Toc299083691 \h </w:instrText>
           </w:r>
           <w:r>
             <w:rPr>
@@ -642,7 +634,7 @@
             <w:rPr>
               <w:noProof/>
             </w:rPr>
-            <w:t>2</w:t>
+            <w:t>5</w:t>
           </w:r>
           <w:r>
             <w:rPr>
@@ -658,7 +650,6 @@
               <w:tab w:val="left" w:pos="880"/>
               <w:tab w:val="right" w:leader="dot" w:pos="9062"/>
             </w:tabs>
-            <w:jc w:val="both"/>
             <w:rPr>
               <w:rFonts w:asciiTheme="minorHAnsi" w:eastAsiaTheme="minorEastAsia" w:hAnsiTheme="minorHAnsi" w:cstheme="minorBidi"/>
               <w:noProof/>
@@ -701,7 +692,7 @@
             <w:rPr>
               <w:noProof/>
             </w:rPr>
-            <w:instrText xml:space="preserve"> PAGEREF _Toc298485503 \h </w:instrText>
+            <w:instrText xml:space="preserve"> PAGEREF _Toc299083692 \h </w:instrText>
           </w:r>
           <w:r>
             <w:rPr>
@@ -718,7 +709,7 @@
             <w:rPr>
               <w:noProof/>
             </w:rPr>
-            <w:t>2</w:t>
+            <w:t>5</w:t>
           </w:r>
           <w:r>
             <w:rPr>
@@ -734,7 +725,6 @@
               <w:tab w:val="left" w:pos="880"/>
               <w:tab w:val="right" w:leader="dot" w:pos="9062"/>
             </w:tabs>
-            <w:jc w:val="both"/>
             <w:rPr>
               <w:rFonts w:asciiTheme="minorHAnsi" w:eastAsiaTheme="minorEastAsia" w:hAnsiTheme="minorHAnsi" w:cstheme="minorBidi"/>
               <w:noProof/>
@@ -777,7 +767,7 @@
             <w:rPr>
               <w:noProof/>
             </w:rPr>
-            <w:instrText xml:space="preserve"> PAGEREF _Toc298485504 \h </w:instrText>
+            <w:instrText xml:space="preserve"> PAGEREF _Toc299083693 \h </w:instrText>
           </w:r>
           <w:r>
             <w:rPr>
@@ -794,7 +784,7 @@
             <w:rPr>
               <w:noProof/>
             </w:rPr>
-            <w:t>2</w:t>
+            <w:t>5</w:t>
           </w:r>
           <w:r>
             <w:rPr>
@@ -810,7 +800,6 @@
               <w:tab w:val="left" w:pos="880"/>
               <w:tab w:val="right" w:leader="dot" w:pos="9062"/>
             </w:tabs>
-            <w:jc w:val="both"/>
             <w:rPr>
               <w:rFonts w:asciiTheme="minorHAnsi" w:eastAsiaTheme="minorEastAsia" w:hAnsiTheme="minorHAnsi" w:cstheme="minorBidi"/>
               <w:noProof/>
@@ -853,7 +842,7 @@
             <w:rPr>
               <w:noProof/>
             </w:rPr>
-            <w:instrText xml:space="preserve"> PAGEREF _Toc298485505 \h </w:instrText>
+            <w:instrText xml:space="preserve"> PAGEREF _Toc299083694 \h </w:instrText>
           </w:r>
           <w:r>
             <w:rPr>
@@ -870,7 +859,7 @@
             <w:rPr>
               <w:noProof/>
             </w:rPr>
-            <w:t>2</w:t>
+            <w:t>5</w:t>
           </w:r>
           <w:r>
             <w:rPr>
@@ -886,7 +875,6 @@
               <w:tab w:val="left" w:pos="880"/>
               <w:tab w:val="right" w:leader="dot" w:pos="9062"/>
             </w:tabs>
-            <w:jc w:val="both"/>
             <w:rPr>
               <w:rFonts w:asciiTheme="minorHAnsi" w:eastAsiaTheme="minorEastAsia" w:hAnsiTheme="minorHAnsi" w:cstheme="minorBidi"/>
               <w:noProof/>
@@ -911,7 +899,7 @@
             <w:rPr>
               <w:noProof/>
             </w:rPr>
-            <w:t>Software Tests</w:t>
+            <w:t>Software-Tests</w:t>
           </w:r>
           <w:r>
             <w:rPr>
@@ -929,7 +917,7 @@
             <w:rPr>
               <w:noProof/>
             </w:rPr>
-            <w:instrText xml:space="preserve"> PAGEREF _Toc298485506 \h </w:instrText>
+            <w:instrText xml:space="preserve"> PAGEREF _Toc299083695 \h </w:instrText>
           </w:r>
           <w:r>
             <w:rPr>
@@ -946,7 +934,7 @@
             <w:rPr>
               <w:noProof/>
             </w:rPr>
-            <w:t>2</w:t>
+            <w:t>9</w:t>
           </w:r>
           <w:r>
             <w:rPr>
@@ -962,7 +950,6 @@
               <w:tab w:val="left" w:pos="1320"/>
               <w:tab w:val="right" w:leader="dot" w:pos="9062"/>
             </w:tabs>
-            <w:jc w:val="both"/>
             <w:rPr>
               <w:rFonts w:asciiTheme="minorHAnsi" w:eastAsiaTheme="minorEastAsia" w:hAnsiTheme="minorHAnsi" w:cstheme="minorBidi"/>
               <w:noProof/>
@@ -1005,7 +992,7 @@
             <w:rPr>
               <w:noProof/>
             </w:rPr>
-            <w:instrText xml:space="preserve"> PAGEREF _Toc298485507 \h </w:instrText>
+            <w:instrText xml:space="preserve"> PAGEREF _Toc299083696 \h </w:instrText>
           </w:r>
           <w:r>
             <w:rPr>
@@ -1022,7 +1009,7 @@
             <w:rPr>
               <w:noProof/>
             </w:rPr>
-            <w:t>2</w:t>
+            <w:t>9</w:t>
           </w:r>
           <w:r>
             <w:rPr>
@@ -1038,7 +1025,6 @@
               <w:tab w:val="left" w:pos="1320"/>
               <w:tab w:val="right" w:leader="dot" w:pos="9062"/>
             </w:tabs>
-            <w:jc w:val="both"/>
             <w:rPr>
               <w:rFonts w:asciiTheme="minorHAnsi" w:eastAsiaTheme="minorEastAsia" w:hAnsiTheme="minorHAnsi" w:cstheme="minorBidi"/>
               <w:noProof/>
@@ -1081,7 +1067,7 @@
             <w:rPr>
               <w:noProof/>
             </w:rPr>
-            <w:instrText xml:space="preserve"> PAGEREF _Toc298485508 \h </w:instrText>
+            <w:instrText xml:space="preserve"> PAGEREF _Toc299083697 \h </w:instrText>
           </w:r>
           <w:r>
             <w:rPr>
@@ -1098,7 +1084,7 @@
             <w:rPr>
               <w:noProof/>
             </w:rPr>
-            <w:t>2</w:t>
+            <w:t>10</w:t>
           </w:r>
           <w:r>
             <w:rPr>
@@ -1114,7 +1100,6 @@
               <w:tab w:val="left" w:pos="1320"/>
               <w:tab w:val="right" w:leader="dot" w:pos="9062"/>
             </w:tabs>
-            <w:jc w:val="both"/>
             <w:rPr>
               <w:rFonts w:asciiTheme="minorHAnsi" w:eastAsiaTheme="minorEastAsia" w:hAnsiTheme="minorHAnsi" w:cstheme="minorBidi"/>
               <w:noProof/>
@@ -1139,7 +1124,7 @@
             <w:rPr>
               <w:noProof/>
             </w:rPr>
-            <w:t>JUnit</w:t>
+            <w:t>JUnit-Framework</w:t>
           </w:r>
           <w:r>
             <w:rPr>
@@ -1157,7 +1142,7 @@
             <w:rPr>
               <w:noProof/>
             </w:rPr>
-            <w:instrText xml:space="preserve"> PAGEREF _Toc298485509 \h </w:instrText>
+            <w:instrText xml:space="preserve"> PAGEREF _Toc299083698 \h </w:instrText>
           </w:r>
           <w:r>
             <w:rPr>
@@ -1172,11 +1157,9 @@
           </w:r>
           <w:r>
             <w:rPr>
-              <w:b/>
-              <w:bCs/>
-              <w:noProof/>
-            </w:rPr>
-            <w:t>Fehler! Textmarke nicht definiert.</w:t>
+              <w:noProof/>
+            </w:rPr>
+            <w:t>11</w:t>
           </w:r>
           <w:r>
             <w:rPr>
@@ -1192,7 +1175,6 @@
               <w:tab w:val="left" w:pos="1320"/>
               <w:tab w:val="right" w:leader="dot" w:pos="9062"/>
             </w:tabs>
-            <w:jc w:val="both"/>
             <w:rPr>
               <w:rFonts w:asciiTheme="minorHAnsi" w:eastAsiaTheme="minorEastAsia" w:hAnsiTheme="minorHAnsi" w:cstheme="minorBidi"/>
               <w:noProof/>
@@ -1235,7 +1217,7 @@
             <w:rPr>
               <w:noProof/>
             </w:rPr>
-            <w:instrText xml:space="preserve"> PAGEREF _Toc298485510 \h </w:instrText>
+            <w:instrText xml:space="preserve"> PAGEREF _Toc299083699 \h </w:instrText>
           </w:r>
           <w:r>
             <w:rPr>
@@ -1252,7 +1234,7 @@
             <w:rPr>
               <w:noProof/>
             </w:rPr>
-            <w:t>2</w:t>
+            <w:t>13</w:t>
           </w:r>
           <w:r>
             <w:rPr>
@@ -1268,7 +1250,6 @@
               <w:tab w:val="left" w:pos="1760"/>
               <w:tab w:val="right" w:leader="dot" w:pos="9062"/>
             </w:tabs>
-            <w:jc w:val="both"/>
             <w:rPr>
               <w:rFonts w:asciiTheme="minorHAnsi" w:eastAsiaTheme="minorEastAsia" w:hAnsiTheme="minorHAnsi" w:cstheme="minorBidi"/>
               <w:noProof/>
@@ -1311,7 +1292,7 @@
             <w:rPr>
               <w:noProof/>
             </w:rPr>
-            <w:instrText xml:space="preserve"> PAGEREF _Toc298485511 \h </w:instrText>
+            <w:instrText xml:space="preserve"> PAGEREF _Toc299083700 \h </w:instrText>
           </w:r>
           <w:r>
             <w:rPr>
@@ -1328,7 +1309,7 @@
             <w:rPr>
               <w:noProof/>
             </w:rPr>
-            <w:t>2</w:t>
+            <w:t>14</w:t>
           </w:r>
           <w:r>
             <w:rPr>
@@ -1344,7 +1325,6 @@
               <w:tab w:val="left" w:pos="1760"/>
               <w:tab w:val="right" w:leader="dot" w:pos="9062"/>
             </w:tabs>
-            <w:jc w:val="both"/>
             <w:rPr>
               <w:rFonts w:asciiTheme="minorHAnsi" w:eastAsiaTheme="minorEastAsia" w:hAnsiTheme="minorHAnsi" w:cstheme="minorBidi"/>
               <w:noProof/>
@@ -1387,7 +1367,7 @@
             <w:rPr>
               <w:noProof/>
             </w:rPr>
-            <w:instrText xml:space="preserve"> PAGEREF _Toc298485512 \h </w:instrText>
+            <w:instrText xml:space="preserve"> PAGEREF _Toc299083701 \h </w:instrText>
           </w:r>
           <w:r>
             <w:rPr>
@@ -1404,7 +1384,7 @@
             <w:rPr>
               <w:noProof/>
             </w:rPr>
-            <w:t>2</w:t>
+            <w:t>15</w:t>
           </w:r>
           <w:r>
             <w:rPr>
@@ -1420,7 +1400,6 @@
               <w:tab w:val="left" w:pos="1760"/>
               <w:tab w:val="right" w:leader="dot" w:pos="9062"/>
             </w:tabs>
-            <w:jc w:val="both"/>
             <w:rPr>
               <w:rFonts w:asciiTheme="minorHAnsi" w:eastAsiaTheme="minorEastAsia" w:hAnsiTheme="minorHAnsi" w:cstheme="minorBidi"/>
               <w:noProof/>
@@ -1463,7 +1442,7 @@
             <w:rPr>
               <w:noProof/>
             </w:rPr>
-            <w:instrText xml:space="preserve"> PAGEREF _Toc298485513 \h </w:instrText>
+            <w:instrText xml:space="preserve"> PAGEREF _Toc299083702 \h </w:instrText>
           </w:r>
           <w:r>
             <w:rPr>
@@ -1480,7 +1459,7 @@
             <w:rPr>
               <w:noProof/>
             </w:rPr>
-            <w:t>2</w:t>
+            <w:t>16</w:t>
           </w:r>
           <w:r>
             <w:rPr>
@@ -1496,7 +1475,6 @@
               <w:tab w:val="left" w:pos="1760"/>
               <w:tab w:val="right" w:leader="dot" w:pos="9062"/>
             </w:tabs>
-            <w:jc w:val="both"/>
             <w:rPr>
               <w:rFonts w:asciiTheme="minorHAnsi" w:eastAsiaTheme="minorEastAsia" w:hAnsiTheme="minorHAnsi" w:cstheme="minorBidi"/>
               <w:noProof/>
@@ -1539,7 +1517,7 @@
             <w:rPr>
               <w:noProof/>
             </w:rPr>
-            <w:instrText xml:space="preserve"> PAGEREF _Toc298485514 \h </w:instrText>
+            <w:instrText xml:space="preserve"> PAGEREF _Toc299083703 \h </w:instrText>
           </w:r>
           <w:r>
             <w:rPr>
@@ -1556,7 +1534,7 @@
             <w:rPr>
               <w:noProof/>
             </w:rPr>
-            <w:t>2</w:t>
+            <w:t>17</w:t>
           </w:r>
           <w:r>
             <w:rPr>
@@ -1572,7 +1550,6 @@
               <w:tab w:val="left" w:pos="440"/>
               <w:tab w:val="right" w:leader="dot" w:pos="9062"/>
             </w:tabs>
-            <w:jc w:val="both"/>
             <w:rPr>
               <w:rFonts w:asciiTheme="minorHAnsi" w:eastAsiaTheme="minorEastAsia" w:hAnsiTheme="minorHAnsi" w:cstheme="minorBidi"/>
               <w:noProof/>
@@ -1615,7 +1592,7 @@
             <w:rPr>
               <w:noProof/>
             </w:rPr>
-            <w:instrText xml:space="preserve"> PAGEREF _Toc298485515 \h </w:instrText>
+            <w:instrText xml:space="preserve"> PAGEREF _Toc299083704 \h </w:instrText>
           </w:r>
           <w:r>
             <w:rPr>
@@ -1632,7 +1609,7 @@
             <w:rPr>
               <w:noProof/>
             </w:rPr>
-            <w:t>2</w:t>
+            <w:t>18</w:t>
           </w:r>
           <w:r>
             <w:rPr>
@@ -1648,7 +1625,6 @@
               <w:tab w:val="left" w:pos="880"/>
               <w:tab w:val="right" w:leader="dot" w:pos="9062"/>
             </w:tabs>
-            <w:jc w:val="both"/>
             <w:rPr>
               <w:rFonts w:asciiTheme="minorHAnsi" w:eastAsiaTheme="minorEastAsia" w:hAnsiTheme="minorHAnsi" w:cstheme="minorBidi"/>
               <w:noProof/>
@@ -1691,7 +1667,7 @@
             <w:rPr>
               <w:noProof/>
             </w:rPr>
-            <w:instrText xml:space="preserve"> PAGEREF _Toc298485516 \h </w:instrText>
+            <w:instrText xml:space="preserve"> PAGEREF _Toc299083705 \h </w:instrText>
           </w:r>
           <w:r>
             <w:rPr>
@@ -1708,7 +1684,7 @@
             <w:rPr>
               <w:noProof/>
             </w:rPr>
-            <w:t>2</w:t>
+            <w:t>18</w:t>
           </w:r>
           <w:r>
             <w:rPr>
@@ -1724,7 +1700,6 @@
               <w:tab w:val="left" w:pos="1320"/>
               <w:tab w:val="right" w:leader="dot" w:pos="9062"/>
             </w:tabs>
-            <w:jc w:val="both"/>
             <w:rPr>
               <w:rFonts w:asciiTheme="minorHAnsi" w:eastAsiaTheme="minorEastAsia" w:hAnsiTheme="minorHAnsi" w:cstheme="minorBidi"/>
               <w:noProof/>
@@ -1749,7 +1724,7 @@
             <w:rPr>
               <w:noProof/>
             </w:rPr>
-            <w:t>Webanwendung</w:t>
+            <w:t>Funktionen der Webanwendung</w:t>
           </w:r>
           <w:r>
             <w:rPr>
@@ -1767,7 +1742,7 @@
             <w:rPr>
               <w:noProof/>
             </w:rPr>
-            <w:instrText xml:space="preserve"> PAGEREF _Toc298485517 \h </w:instrText>
+            <w:instrText xml:space="preserve"> PAGEREF _Toc299083706 \h </w:instrText>
           </w:r>
           <w:r>
             <w:rPr>
@@ -1784,7 +1759,7 @@
             <w:rPr>
               <w:noProof/>
             </w:rPr>
-            <w:t>2</w:t>
+            <w:t>18</w:t>
           </w:r>
           <w:r>
             <w:rPr>
@@ -1800,7 +1775,6 @@
               <w:tab w:val="left" w:pos="1320"/>
               <w:tab w:val="right" w:leader="dot" w:pos="9062"/>
             </w:tabs>
-            <w:jc w:val="both"/>
             <w:rPr>
               <w:rFonts w:asciiTheme="minorHAnsi" w:eastAsiaTheme="minorEastAsia" w:hAnsiTheme="minorHAnsi" w:cstheme="minorBidi"/>
               <w:noProof/>
@@ -1825,7 +1799,7 @@
             <w:rPr>
               <w:noProof/>
             </w:rPr>
-            <w:t>Datenbank</w:t>
+            <w:t>Verwendung in der Projektumgebung</w:t>
           </w:r>
           <w:r>
             <w:rPr>
@@ -1843,7 +1817,7 @@
             <w:rPr>
               <w:noProof/>
             </w:rPr>
-            <w:instrText xml:space="preserve"> PAGEREF _Toc298485518 \h </w:instrText>
+            <w:instrText xml:space="preserve"> PAGEREF _Toc299083707 \h </w:instrText>
           </w:r>
           <w:r>
             <w:rPr>
@@ -1860,7 +1834,7 @@
             <w:rPr>
               <w:noProof/>
             </w:rPr>
-            <w:t>2</w:t>
+            <w:t>19</w:t>
           </w:r>
           <w:r>
             <w:rPr>
@@ -1876,7 +1850,6 @@
               <w:tab w:val="left" w:pos="1320"/>
               <w:tab w:val="right" w:leader="dot" w:pos="9062"/>
             </w:tabs>
-            <w:jc w:val="both"/>
             <w:rPr>
               <w:rFonts w:asciiTheme="minorHAnsi" w:eastAsiaTheme="minorEastAsia" w:hAnsiTheme="minorHAnsi" w:cstheme="minorBidi"/>
               <w:noProof/>
@@ -1901,7 +1874,7 @@
             <w:rPr>
               <w:noProof/>
             </w:rPr>
-            <w:t>Anwendungsfälle konzipieren</w:t>
+            <w:t>Datenbank</w:t>
           </w:r>
           <w:r>
             <w:rPr>
@@ -1919,7 +1892,7 @@
             <w:rPr>
               <w:noProof/>
             </w:rPr>
-            <w:instrText xml:space="preserve"> PAGEREF _Toc298485519 \h </w:instrText>
+            <w:instrText xml:space="preserve"> PAGEREF _Toc299083708 \h </w:instrText>
           </w:r>
           <w:r>
             <w:rPr>
@@ -1936,7 +1909,82 @@
             <w:rPr>
               <w:noProof/>
             </w:rPr>
-            <w:t>2</w:t>
+            <w:t>19</w:t>
+          </w:r>
+          <w:r>
+            <w:rPr>
+              <w:noProof/>
+            </w:rPr>
+            <w:fldChar w:fldCharType="end"/>
+          </w:r>
+        </w:p>
+        <w:p>
+          <w:pPr>
+            <w:pStyle w:val="Verzeichnis3"/>
+            <w:tabs>
+              <w:tab w:val="left" w:pos="1320"/>
+              <w:tab w:val="right" w:leader="dot" w:pos="9062"/>
+            </w:tabs>
+            <w:rPr>
+              <w:rFonts w:asciiTheme="minorHAnsi" w:eastAsiaTheme="minorEastAsia" w:hAnsiTheme="minorHAnsi" w:cstheme="minorBidi"/>
+              <w:noProof/>
+              <w:sz w:val="22"/>
+            </w:rPr>
+          </w:pPr>
+          <w:r>
+            <w:rPr>
+              <w:noProof/>
+            </w:rPr>
+            <w:t>3.1.4.</w:t>
+          </w:r>
+          <w:r>
+            <w:rPr>
+              <w:rFonts w:asciiTheme="minorHAnsi" w:eastAsiaTheme="minorEastAsia" w:hAnsiTheme="minorHAnsi" w:cstheme="minorBidi"/>
+              <w:noProof/>
+              <w:sz w:val="22"/>
+            </w:rPr>
+            <w:tab/>
+          </w:r>
+          <w:r>
+            <w:rPr>
+              <w:noProof/>
+            </w:rPr>
+            <w:t>Konzeption der Anwendungsfälle</w:t>
+          </w:r>
+          <w:r>
+            <w:rPr>
+              <w:noProof/>
+            </w:rPr>
+            <w:tab/>
+          </w:r>
+          <w:r>
+            <w:rPr>
+              <w:noProof/>
+            </w:rPr>
+            <w:fldChar w:fldCharType="begin"/>
+          </w:r>
+          <w:r>
+            <w:rPr>
+              <w:noProof/>
+            </w:rPr>
+            <w:instrText xml:space="preserve"> PAGEREF _Toc299083709 \h </w:instrText>
+          </w:r>
+          <w:r>
+            <w:rPr>
+              <w:noProof/>
+            </w:rPr>
+          </w:r>
+          <w:r>
+            <w:rPr>
+              <w:noProof/>
+            </w:rPr>
+            <w:fldChar w:fldCharType="separate"/>
+          </w:r>
+          <w:r>
+            <w:rPr>
+              <w:noProof/>
+            </w:rPr>
+            <w:t>19</w:t>
           </w:r>
           <w:r>
             <w:rPr>
@@ -1952,7 +2000,6 @@
               <w:tab w:val="left" w:pos="880"/>
               <w:tab w:val="right" w:leader="dot" w:pos="9062"/>
             </w:tabs>
-            <w:jc w:val="both"/>
             <w:rPr>
               <w:rFonts w:asciiTheme="minorHAnsi" w:eastAsiaTheme="minorEastAsia" w:hAnsiTheme="minorHAnsi" w:cstheme="minorBidi"/>
               <w:noProof/>
@@ -1995,7 +2042,7 @@
             <w:rPr>
               <w:noProof/>
             </w:rPr>
-            <w:instrText xml:space="preserve"> PAGEREF _Toc298485520 \h </w:instrText>
+            <w:instrText xml:space="preserve"> PAGEREF _Toc299083710 \h </w:instrText>
           </w:r>
           <w:r>
             <w:rPr>
@@ -2012,7 +2059,7 @@
             <w:rPr>
               <w:noProof/>
             </w:rPr>
-            <w:t>2</w:t>
+            <w:t>20</w:t>
           </w:r>
           <w:r>
             <w:rPr>
@@ -2028,7 +2075,6 @@
               <w:tab w:val="left" w:pos="1320"/>
               <w:tab w:val="right" w:leader="dot" w:pos="9062"/>
             </w:tabs>
-            <w:jc w:val="both"/>
             <w:rPr>
               <w:rFonts w:asciiTheme="minorHAnsi" w:eastAsiaTheme="minorEastAsia" w:hAnsiTheme="minorHAnsi" w:cstheme="minorBidi"/>
               <w:noProof/>
@@ -2071,7 +2117,7 @@
             <w:rPr>
               <w:noProof/>
             </w:rPr>
-            <w:instrText xml:space="preserve"> PAGEREF _Toc298485521 \h </w:instrText>
+            <w:instrText xml:space="preserve"> PAGEREF _Toc299083711 \h </w:instrText>
           </w:r>
           <w:r>
             <w:rPr>
@@ -2088,7 +2134,7 @@
             <w:rPr>
               <w:noProof/>
             </w:rPr>
-            <w:t>2</w:t>
+            <w:t>21</w:t>
           </w:r>
           <w:r>
             <w:rPr>
@@ -2104,7 +2150,6 @@
               <w:tab w:val="left" w:pos="1320"/>
               <w:tab w:val="right" w:leader="dot" w:pos="9062"/>
             </w:tabs>
-            <w:jc w:val="both"/>
             <w:rPr>
               <w:rFonts w:asciiTheme="minorHAnsi" w:eastAsiaTheme="minorEastAsia" w:hAnsiTheme="minorHAnsi" w:cstheme="minorBidi"/>
               <w:noProof/>
@@ -2147,7 +2192,7 @@
             <w:rPr>
               <w:noProof/>
             </w:rPr>
-            <w:instrText xml:space="preserve"> PAGEREF _Toc298485522 \h </w:instrText>
+            <w:instrText xml:space="preserve"> PAGEREF _Toc299083712 \h </w:instrText>
           </w:r>
           <w:r>
             <w:rPr>
@@ -2164,7 +2209,7 @@
             <w:rPr>
               <w:noProof/>
             </w:rPr>
-            <w:t>2</w:t>
+            <w:t>21</w:t>
           </w:r>
           <w:r>
             <w:rPr>
@@ -2180,7 +2225,6 @@
               <w:tab w:val="left" w:pos="1760"/>
               <w:tab w:val="right" w:leader="dot" w:pos="9062"/>
             </w:tabs>
-            <w:jc w:val="both"/>
             <w:rPr>
               <w:rFonts w:asciiTheme="minorHAnsi" w:eastAsiaTheme="minorEastAsia" w:hAnsiTheme="minorHAnsi" w:cstheme="minorBidi"/>
               <w:noProof/>
@@ -2223,7 +2267,7 @@
             <w:rPr>
               <w:noProof/>
             </w:rPr>
-            <w:instrText xml:space="preserve"> PAGEREF _Toc298485523 \h </w:instrText>
+            <w:instrText xml:space="preserve"> PAGEREF _Toc299083713 \h </w:instrText>
           </w:r>
           <w:r>
             <w:rPr>
@@ -2240,7 +2284,7 @@
             <w:rPr>
               <w:noProof/>
             </w:rPr>
-            <w:t>2</w:t>
+            <w:t>21</w:t>
           </w:r>
           <w:r>
             <w:rPr>
@@ -2256,7 +2300,6 @@
               <w:tab w:val="left" w:pos="1760"/>
               <w:tab w:val="right" w:leader="dot" w:pos="9062"/>
             </w:tabs>
-            <w:jc w:val="both"/>
             <w:rPr>
               <w:rFonts w:asciiTheme="minorHAnsi" w:eastAsiaTheme="minorEastAsia" w:hAnsiTheme="minorHAnsi" w:cstheme="minorBidi"/>
               <w:noProof/>
@@ -2299,7 +2342,7 @@
             <w:rPr>
               <w:noProof/>
             </w:rPr>
-            <w:instrText xml:space="preserve"> PAGEREF _Toc298485524 \h </w:instrText>
+            <w:instrText xml:space="preserve"> PAGEREF _Toc299083714 \h </w:instrText>
           </w:r>
           <w:r>
             <w:rPr>
@@ -2316,7 +2359,7 @@
             <w:rPr>
               <w:noProof/>
             </w:rPr>
-            <w:t>2</w:t>
+            <w:t>21</w:t>
           </w:r>
           <w:r>
             <w:rPr>
@@ -2332,7 +2375,6 @@
               <w:tab w:val="left" w:pos="1760"/>
               <w:tab w:val="right" w:leader="dot" w:pos="9062"/>
             </w:tabs>
-            <w:jc w:val="both"/>
             <w:rPr>
               <w:rFonts w:asciiTheme="minorHAnsi" w:eastAsiaTheme="minorEastAsia" w:hAnsiTheme="minorHAnsi" w:cstheme="minorBidi"/>
               <w:noProof/>
@@ -2375,7 +2417,7 @@
             <w:rPr>
               <w:noProof/>
             </w:rPr>
-            <w:instrText xml:space="preserve"> PAGEREF _Toc298485525 \h </w:instrText>
+            <w:instrText xml:space="preserve"> PAGEREF _Toc299083715 \h </w:instrText>
           </w:r>
           <w:r>
             <w:rPr>
@@ -2392,7 +2434,7 @@
             <w:rPr>
               <w:noProof/>
             </w:rPr>
-            <w:t>2</w:t>
+            <w:t>21</w:t>
           </w:r>
           <w:r>
             <w:rPr>
@@ -2408,7 +2450,6 @@
               <w:tab w:val="left" w:pos="1320"/>
               <w:tab w:val="right" w:leader="dot" w:pos="9062"/>
             </w:tabs>
-            <w:jc w:val="both"/>
             <w:rPr>
               <w:rFonts w:asciiTheme="minorHAnsi" w:eastAsiaTheme="minorEastAsia" w:hAnsiTheme="minorHAnsi" w:cstheme="minorBidi"/>
               <w:noProof/>
@@ -2451,7 +2492,7 @@
             <w:rPr>
               <w:noProof/>
             </w:rPr>
-            <w:instrText xml:space="preserve"> PAGEREF _Toc298485526 \h </w:instrText>
+            <w:instrText xml:space="preserve"> PAGEREF _Toc299083716 \h </w:instrText>
           </w:r>
           <w:r>
             <w:rPr>
@@ -2468,7 +2509,7 @@
             <w:rPr>
               <w:noProof/>
             </w:rPr>
-            <w:t>2</w:t>
+            <w:t>21</w:t>
           </w:r>
           <w:r>
             <w:rPr>
@@ -2484,7 +2525,6 @@
               <w:tab w:val="left" w:pos="880"/>
               <w:tab w:val="right" w:leader="dot" w:pos="9062"/>
             </w:tabs>
-            <w:jc w:val="both"/>
             <w:rPr>
               <w:rFonts w:asciiTheme="minorHAnsi" w:eastAsiaTheme="minorEastAsia" w:hAnsiTheme="minorHAnsi" w:cstheme="minorBidi"/>
               <w:noProof/>
@@ -2527,7 +2567,7 @@
             <w:rPr>
               <w:noProof/>
             </w:rPr>
-            <w:instrText xml:space="preserve"> PAGEREF _Toc298485527 \h </w:instrText>
+            <w:instrText xml:space="preserve"> PAGEREF _Toc299083717 \h </w:instrText>
           </w:r>
           <w:r>
             <w:rPr>
@@ -2544,7 +2584,7 @@
             <w:rPr>
               <w:noProof/>
             </w:rPr>
-            <w:t>2</w:t>
+            <w:t>21</w:t>
           </w:r>
           <w:r>
             <w:rPr>
@@ -2560,7 +2600,6 @@
               <w:tab w:val="left" w:pos="1320"/>
               <w:tab w:val="right" w:leader="dot" w:pos="9062"/>
             </w:tabs>
-            <w:jc w:val="both"/>
             <w:rPr>
               <w:rFonts w:asciiTheme="minorHAnsi" w:eastAsiaTheme="minorEastAsia" w:hAnsiTheme="minorHAnsi" w:cstheme="minorBidi"/>
               <w:noProof/>
@@ -2603,7 +2642,7 @@
             <w:rPr>
               <w:noProof/>
             </w:rPr>
-            <w:instrText xml:space="preserve"> PAGEREF _Toc298485528 \h </w:instrText>
+            <w:instrText xml:space="preserve"> PAGEREF _Toc299083718 \h </w:instrText>
           </w:r>
           <w:r>
             <w:rPr>
@@ -2620,7 +2659,7 @@
             <w:rPr>
               <w:noProof/>
             </w:rPr>
-            <w:t>2</w:t>
+            <w:t>22</w:t>
           </w:r>
           <w:r>
             <w:rPr>
@@ -2636,7 +2675,6 @@
               <w:tab w:val="left" w:pos="1320"/>
               <w:tab w:val="right" w:leader="dot" w:pos="9062"/>
             </w:tabs>
-            <w:jc w:val="both"/>
             <w:rPr>
               <w:rFonts w:asciiTheme="minorHAnsi" w:eastAsiaTheme="minorEastAsia" w:hAnsiTheme="minorHAnsi" w:cstheme="minorBidi"/>
               <w:noProof/>
@@ -2679,7 +2717,7 @@
             <w:rPr>
               <w:noProof/>
             </w:rPr>
-            <w:instrText xml:space="preserve"> PAGEREF _Toc298485529 \h </w:instrText>
+            <w:instrText xml:space="preserve"> PAGEREF _Toc299083719 \h </w:instrText>
           </w:r>
           <w:r>
             <w:rPr>
@@ -2696,7 +2734,7 @@
             <w:rPr>
               <w:noProof/>
             </w:rPr>
-            <w:t>2</w:t>
+            <w:t>22</w:t>
           </w:r>
           <w:r>
             <w:rPr>
@@ -2712,7 +2750,6 @@
               <w:tab w:val="left" w:pos="1760"/>
               <w:tab w:val="right" w:leader="dot" w:pos="9062"/>
             </w:tabs>
-            <w:jc w:val="both"/>
             <w:rPr>
               <w:rFonts w:asciiTheme="minorHAnsi" w:eastAsiaTheme="minorEastAsia" w:hAnsiTheme="minorHAnsi" w:cstheme="minorBidi"/>
               <w:noProof/>
@@ -2755,7 +2792,7 @@
             <w:rPr>
               <w:noProof/>
             </w:rPr>
-            <w:instrText xml:space="preserve"> PAGEREF _Toc298485530 \h </w:instrText>
+            <w:instrText xml:space="preserve"> PAGEREF _Toc299083720 \h </w:instrText>
           </w:r>
           <w:r>
             <w:rPr>
@@ -2772,7 +2809,7 @@
             <w:rPr>
               <w:noProof/>
             </w:rPr>
-            <w:t>2</w:t>
+            <w:t>22</w:t>
           </w:r>
           <w:r>
             <w:rPr>
@@ -2788,7 +2825,6 @@
               <w:tab w:val="left" w:pos="1760"/>
               <w:tab w:val="right" w:leader="dot" w:pos="9062"/>
             </w:tabs>
-            <w:jc w:val="both"/>
             <w:rPr>
               <w:rFonts w:asciiTheme="minorHAnsi" w:eastAsiaTheme="minorEastAsia" w:hAnsiTheme="minorHAnsi" w:cstheme="minorBidi"/>
               <w:noProof/>
@@ -2831,7 +2867,7 @@
             <w:rPr>
               <w:noProof/>
             </w:rPr>
-            <w:instrText xml:space="preserve"> PAGEREF _Toc298485531 \h </w:instrText>
+            <w:instrText xml:space="preserve"> PAGEREF _Toc299083721 \h </w:instrText>
           </w:r>
           <w:r>
             <w:rPr>
@@ -2848,7 +2884,7 @@
             <w:rPr>
               <w:noProof/>
             </w:rPr>
-            <w:t>2</w:t>
+            <w:t>22</w:t>
           </w:r>
           <w:r>
             <w:rPr>
@@ -2864,7 +2900,6 @@
               <w:tab w:val="left" w:pos="1760"/>
               <w:tab w:val="right" w:leader="dot" w:pos="9062"/>
             </w:tabs>
-            <w:jc w:val="both"/>
             <w:rPr>
               <w:rFonts w:asciiTheme="minorHAnsi" w:eastAsiaTheme="minorEastAsia" w:hAnsiTheme="minorHAnsi" w:cstheme="minorBidi"/>
               <w:noProof/>
@@ -2907,7 +2942,7 @@
             <w:rPr>
               <w:noProof/>
             </w:rPr>
-            <w:instrText xml:space="preserve"> PAGEREF _Toc298485532 \h </w:instrText>
+            <w:instrText xml:space="preserve"> PAGEREF _Toc299083722 \h </w:instrText>
           </w:r>
           <w:r>
             <w:rPr>
@@ -2924,7 +2959,7 @@
             <w:rPr>
               <w:noProof/>
             </w:rPr>
-            <w:t>2</w:t>
+            <w:t>22</w:t>
           </w:r>
           <w:r>
             <w:rPr>
@@ -2940,7 +2975,6 @@
               <w:tab w:val="left" w:pos="1320"/>
               <w:tab w:val="right" w:leader="dot" w:pos="9062"/>
             </w:tabs>
-            <w:jc w:val="both"/>
             <w:rPr>
               <w:rFonts w:asciiTheme="minorHAnsi" w:eastAsiaTheme="minorEastAsia" w:hAnsiTheme="minorHAnsi" w:cstheme="minorBidi"/>
               <w:noProof/>
@@ -2983,7 +3017,7 @@
             <w:rPr>
               <w:noProof/>
             </w:rPr>
-            <w:instrText xml:space="preserve"> PAGEREF _Toc298485533 \h </w:instrText>
+            <w:instrText xml:space="preserve"> PAGEREF _Toc299083723 \h </w:instrText>
           </w:r>
           <w:r>
             <w:rPr>
@@ -3000,7 +3034,7 @@
             <w:rPr>
               <w:noProof/>
             </w:rPr>
-            <w:t>2</w:t>
+            <w:t>22</w:t>
           </w:r>
           <w:r>
             <w:rPr>
@@ -3016,7 +3050,6 @@
               <w:tab w:val="left" w:pos="880"/>
               <w:tab w:val="right" w:leader="dot" w:pos="9062"/>
             </w:tabs>
-            <w:jc w:val="both"/>
             <w:rPr>
               <w:rFonts w:asciiTheme="minorHAnsi" w:eastAsiaTheme="minorEastAsia" w:hAnsiTheme="minorHAnsi" w:cstheme="minorBidi"/>
               <w:noProof/>
@@ -3059,7 +3092,7 @@
             <w:rPr>
               <w:noProof/>
             </w:rPr>
-            <w:instrText xml:space="preserve"> PAGEREF _Toc298485534 \h </w:instrText>
+            <w:instrText xml:space="preserve"> PAGEREF _Toc299083724 \h </w:instrText>
           </w:r>
           <w:r>
             <w:rPr>
@@ -3076,7 +3109,7 @@
             <w:rPr>
               <w:noProof/>
             </w:rPr>
-            <w:t>2</w:t>
+            <w:t>22</w:t>
           </w:r>
           <w:r>
             <w:rPr>
@@ -3092,7 +3125,6 @@
               <w:tab w:val="left" w:pos="1320"/>
               <w:tab w:val="right" w:leader="dot" w:pos="9062"/>
             </w:tabs>
-            <w:jc w:val="both"/>
             <w:rPr>
               <w:rFonts w:asciiTheme="minorHAnsi" w:eastAsiaTheme="minorEastAsia" w:hAnsiTheme="minorHAnsi" w:cstheme="minorBidi"/>
               <w:noProof/>
@@ -3135,7 +3167,7 @@
             <w:rPr>
               <w:noProof/>
             </w:rPr>
-            <w:instrText xml:space="preserve"> PAGEREF _Toc298485535 \h </w:instrText>
+            <w:instrText xml:space="preserve"> PAGEREF _Toc299083725 \h </w:instrText>
           </w:r>
           <w:r>
             <w:rPr>
@@ -3152,7 +3184,7 @@
             <w:rPr>
               <w:noProof/>
             </w:rPr>
-            <w:t>2</w:t>
+            <w:t>22</w:t>
           </w:r>
           <w:r>
             <w:rPr>
@@ -3168,7 +3200,6 @@
               <w:tab w:val="left" w:pos="1320"/>
               <w:tab w:val="right" w:leader="dot" w:pos="9062"/>
             </w:tabs>
-            <w:jc w:val="both"/>
             <w:rPr>
               <w:rFonts w:asciiTheme="minorHAnsi" w:eastAsiaTheme="minorEastAsia" w:hAnsiTheme="minorHAnsi" w:cstheme="minorBidi"/>
               <w:noProof/>
@@ -3211,7 +3242,7 @@
             <w:rPr>
               <w:noProof/>
             </w:rPr>
-            <w:instrText xml:space="preserve"> PAGEREF _Toc298485536 \h </w:instrText>
+            <w:instrText xml:space="preserve"> PAGEREF _Toc299083726 \h </w:instrText>
           </w:r>
           <w:r>
             <w:rPr>
@@ -3228,7 +3259,7 @@
             <w:rPr>
               <w:noProof/>
             </w:rPr>
-            <w:t>2</w:t>
+            <w:t>22</w:t>
           </w:r>
           <w:r>
             <w:rPr>
@@ -3244,7 +3275,6 @@
               <w:tab w:val="left" w:pos="1320"/>
               <w:tab w:val="right" w:leader="dot" w:pos="9062"/>
             </w:tabs>
-            <w:jc w:val="both"/>
             <w:rPr>
               <w:rFonts w:asciiTheme="minorHAnsi" w:eastAsiaTheme="minorEastAsia" w:hAnsiTheme="minorHAnsi" w:cstheme="minorBidi"/>
               <w:noProof/>
@@ -3287,7 +3317,7 @@
             <w:rPr>
               <w:noProof/>
             </w:rPr>
-            <w:instrText xml:space="preserve"> PAGEREF _Toc298485537 \h </w:instrText>
+            <w:instrText xml:space="preserve"> PAGEREF _Toc299083727 \h </w:instrText>
           </w:r>
           <w:r>
             <w:rPr>
@@ -3304,7 +3334,7 @@
             <w:rPr>
               <w:noProof/>
             </w:rPr>
-            <w:t>2</w:t>
+            <w:t>22</w:t>
           </w:r>
           <w:r>
             <w:rPr>
@@ -3320,7 +3350,6 @@
               <w:tab w:val="left" w:pos="440"/>
               <w:tab w:val="right" w:leader="dot" w:pos="9062"/>
             </w:tabs>
-            <w:jc w:val="both"/>
             <w:rPr>
               <w:rFonts w:asciiTheme="minorHAnsi" w:eastAsiaTheme="minorEastAsia" w:hAnsiTheme="minorHAnsi" w:cstheme="minorBidi"/>
               <w:noProof/>
@@ -3363,7 +3392,7 @@
             <w:rPr>
               <w:noProof/>
             </w:rPr>
-            <w:instrText xml:space="preserve"> PAGEREF _Toc298485538 \h </w:instrText>
+            <w:instrText xml:space="preserve"> PAGEREF _Toc299083728 \h </w:instrText>
           </w:r>
           <w:r>
             <w:rPr>
@@ -3380,7 +3409,7 @@
             <w:rPr>
               <w:noProof/>
             </w:rPr>
-            <w:t>2</w:t>
+            <w:t>22</w:t>
           </w:r>
           <w:r>
             <w:rPr>
@@ -3396,7 +3425,6 @@
               <w:tab w:val="left" w:pos="880"/>
               <w:tab w:val="right" w:leader="dot" w:pos="9062"/>
             </w:tabs>
-            <w:jc w:val="both"/>
             <w:rPr>
               <w:rFonts w:asciiTheme="minorHAnsi" w:eastAsiaTheme="minorEastAsia" w:hAnsiTheme="minorHAnsi" w:cstheme="minorBidi"/>
               <w:noProof/>
@@ -3439,7 +3467,7 @@
             <w:rPr>
               <w:noProof/>
             </w:rPr>
-            <w:instrText xml:space="preserve"> PAGEREF _Toc298485539 \h </w:instrText>
+            <w:instrText xml:space="preserve"> PAGEREF _Toc299083729 \h </w:instrText>
           </w:r>
           <w:r>
             <w:rPr>
@@ -3456,7 +3484,7 @@
             <w:rPr>
               <w:noProof/>
             </w:rPr>
-            <w:t>2</w:t>
+            <w:t>22</w:t>
           </w:r>
           <w:r>
             <w:rPr>
@@ -3472,7 +3500,6 @@
               <w:tab w:val="left" w:pos="880"/>
               <w:tab w:val="right" w:leader="dot" w:pos="9062"/>
             </w:tabs>
-            <w:jc w:val="both"/>
             <w:rPr>
               <w:rFonts w:asciiTheme="minorHAnsi" w:eastAsiaTheme="minorEastAsia" w:hAnsiTheme="minorHAnsi" w:cstheme="minorBidi"/>
               <w:noProof/>
@@ -3515,7 +3542,7 @@
             <w:rPr>
               <w:noProof/>
             </w:rPr>
-            <w:instrText xml:space="preserve"> PAGEREF _Toc298485540 \h </w:instrText>
+            <w:instrText xml:space="preserve"> PAGEREF _Toc299083730 \h </w:instrText>
           </w:r>
           <w:r>
             <w:rPr>
@@ -3532,7 +3559,7 @@
             <w:rPr>
               <w:noProof/>
             </w:rPr>
-            <w:t>2</w:t>
+            <w:t>22</w:t>
           </w:r>
           <w:r>
             <w:rPr>
@@ -3553,6 +3580,39 @@
     </w:sdt>
     <w:p>
       <w:pPr>
+        <w:spacing w:after="0" w:line="240" w:lineRule="auto"/>
+      </w:pPr>
+      <w:r>
+        <w:br w:type="page"/>
+      </w:r>
+      <w:bookmarkStart w:id="0" w:name="_Toc298418572"/>
+    </w:p>
+    <w:p>
+      <w:pPr>
+        <w:spacing w:after="0" w:line="240" w:lineRule="auto"/>
+        <w:rPr>
+          <w:b/>
+          <w:bCs/>
+          <w:sz w:val="30"/>
+          <w:szCs w:val="28"/>
+        </w:rPr>
+      </w:pPr>
+      <w:fldSimple w:instr=" TOC \h \z \t &quot;Abbildungsverzeichnis&quot; \c ">
+        <w:r>
+          <w:rPr>
+            <w:b/>
+            <w:bCs/>
+            <w:noProof/>
+          </w:rPr>
+          <w:t>Es konnten keine Einträge für ein Abbildungsverzeichnis gefunden werden.</w:t>
+        </w:r>
+      </w:fldSimple>
+      <w:r>
+        <w:br w:type="page"/>
+      </w:r>
+    </w:p>
+    <w:p>
+      <w:pPr>
         <w:pStyle w:val="berschrift1"/>
         <w:numPr>
           <w:ilvl w:val="0"/>
@@ -3560,11 +3620,7 @@
         </w:numPr>
         <w:jc w:val="both"/>
       </w:pPr>
-      <w:r>
-        <w:br w:type="page"/>
-      </w:r>
-      <w:bookmarkStart w:id="0" w:name="_Toc298418572"/>
-      <w:bookmarkStart w:id="1" w:name="_Toc298485495"/>
+      <w:bookmarkStart w:id="1" w:name="_Toc299083684"/>
       <w:r>
         <w:lastRenderedPageBreak/>
         <w:t>Einleitung</w:t>
@@ -3581,7 +3637,7 @@
         </w:numPr>
         <w:jc w:val="both"/>
       </w:pPr>
-      <w:bookmarkStart w:id="2" w:name="_Toc298485496"/>
+      <w:bookmarkStart w:id="2" w:name="_Toc299083685"/>
       <w:r>
         <w:t>Abstract</w:t>
       </w:r>
@@ -3599,7 +3655,7 @@
       <w:r>
         <w:t xml:space="preserve"> </w:t>
       </w:r>
-      <w:bookmarkStart w:id="3" w:name="_Toc298485497"/>
+      <w:bookmarkStart w:id="3" w:name="_Toc299083686"/>
       <w:r>
         <w:t>Vorgehensweise und Methodik</w:t>
       </w:r>
@@ -3617,7 +3673,7 @@
       <w:r>
         <w:t xml:space="preserve"> </w:t>
       </w:r>
-      <w:bookmarkStart w:id="4" w:name="_Toc298485498"/>
+      <w:bookmarkStart w:id="4" w:name="_Toc299083687"/>
       <w:r>
         <w:t>Projektumgebung</w:t>
       </w:r>
@@ -3635,7 +3691,7 @@
       <w:r>
         <w:t xml:space="preserve"> </w:t>
       </w:r>
-      <w:bookmarkStart w:id="5" w:name="_Toc298485499"/>
+      <w:bookmarkStart w:id="5" w:name="_Toc299083688"/>
       <w:r>
         <w:t>Motivation</w:t>
       </w:r>
@@ -3805,7 +3861,7 @@
       <w:r>
         <w:t xml:space="preserve"> </w:t>
       </w:r>
-      <w:bookmarkStart w:id="6" w:name="_Toc298485500"/>
+      <w:bookmarkStart w:id="6" w:name="_Toc299083689"/>
       <w:r>
         <w:t>Aufgabenstellung</w:t>
       </w:r>
@@ -3884,7 +3940,7 @@
       <w:r>
         <w:t xml:space="preserve"> </w:t>
       </w:r>
-      <w:bookmarkStart w:id="7" w:name="_Toc298485501"/>
+      <w:bookmarkStart w:id="7" w:name="_Toc299083690"/>
       <w:r>
         <w:t>Abgrenzung der Projektaufgabe</w:t>
       </w:r>
@@ -3927,7 +3983,7 @@
         </w:numPr>
         <w:jc w:val="both"/>
       </w:pPr>
-      <w:bookmarkStart w:id="8" w:name="_Toc298485502"/>
+      <w:bookmarkStart w:id="8" w:name="_Toc299083691"/>
       <w:r>
         <w:lastRenderedPageBreak/>
         <w:t>Theoretische Vorbetrachtung</w:t>
@@ -3946,7 +4002,7 @@
       <w:r>
         <w:t xml:space="preserve"> </w:t>
       </w:r>
-      <w:bookmarkStart w:id="9" w:name="_Toc298485503"/>
+      <w:bookmarkStart w:id="9" w:name="_Toc299083692"/>
       <w:r>
         <w:t>Allgemein</w:t>
       </w:r>
@@ -3964,7 +4020,7 @@
       <w:r>
         <w:t xml:space="preserve"> </w:t>
       </w:r>
-      <w:bookmarkStart w:id="10" w:name="_Toc298485504"/>
+      <w:bookmarkStart w:id="10" w:name="_Toc299083693"/>
       <w:r>
         <w:t>Zielplattform Android</w:t>
       </w:r>
@@ -3979,7 +4035,7 @@
         </w:numPr>
         <w:jc w:val="both"/>
       </w:pPr>
-      <w:bookmarkStart w:id="11" w:name="_Toc298485505"/>
+      <w:bookmarkStart w:id="11" w:name="_Toc299083694"/>
       <w:r>
         <w:t>Webservice</w:t>
       </w:r>
@@ -6063,7 +6119,7 @@
         </w:numPr>
         <w:jc w:val="both"/>
       </w:pPr>
-      <w:bookmarkStart w:id="12" w:name="_Toc298485506"/>
+      <w:bookmarkStart w:id="12" w:name="_Toc299083695"/>
       <w:r>
         <w:t>Software-</w:t>
       </w:r>
@@ -6081,7 +6137,7 @@
         </w:numPr>
         <w:jc w:val="both"/>
       </w:pPr>
-      <w:bookmarkStart w:id="13" w:name="_Toc298485507"/>
+      <w:bookmarkStart w:id="13" w:name="_Toc299083696"/>
       <w:r>
         <w:t>Einführung</w:t>
       </w:r>
@@ -6591,7 +6647,7 @@
         </w:numPr>
         <w:jc w:val="both"/>
       </w:pPr>
-      <w:bookmarkStart w:id="14" w:name="_Toc298485508"/>
+      <w:bookmarkStart w:id="14" w:name="_Toc299083697"/>
       <w:r>
         <w:t>Unit-Test</w:t>
       </w:r>
@@ -6695,13 +6751,8 @@
         <w:t xml:space="preserve"> Mock-Objekte und isolierte Ablaufumgebung </w:t>
       </w:r>
       <w:r>
-        <w:t>(</w:t>
-      </w:r>
-      <w:proofErr w:type="gramStart"/>
-      <w:r>
-        <w:t xml:space="preserve">siehe </w:t>
-      </w:r>
-      <w:proofErr w:type="gramEnd"/>
+        <w:t xml:space="preserve">(siehe </w:t>
+      </w:r>
       <w:r>
         <w:fldChar w:fldCharType="begin"/>
       </w:r>
@@ -6833,13 +6884,8 @@
         <w:t xml:space="preserve">()-Methoden </w:t>
       </w:r>
       <w:r>
-        <w:t>(</w:t>
-      </w:r>
-      <w:proofErr w:type="gramStart"/>
-      <w:r>
-        <w:t xml:space="preserve">siehe </w:t>
-      </w:r>
-      <w:proofErr w:type="gramEnd"/>
+        <w:t xml:space="preserve">(siehe </w:t>
+      </w:r>
       <w:r>
         <w:fldChar w:fldCharType="begin"/>
       </w:r>
@@ -6923,6 +6969,7 @@
         </w:numPr>
       </w:pPr>
       <w:bookmarkStart w:id="15" w:name="_Ref298751750"/>
+      <w:bookmarkStart w:id="16" w:name="_Toc299083698"/>
       <w:proofErr w:type="spellStart"/>
       <w:r>
         <w:t>JUnit</w:t>
@@ -6932,6 +6979,7 @@
       <w:r>
         <w:t>-Framework</w:t>
       </w:r>
+      <w:bookmarkEnd w:id="16"/>
     </w:p>
     <w:p/>
     <w:p>
@@ -8389,11 +8437,11 @@
         </w:numPr>
         <w:jc w:val="both"/>
       </w:pPr>
-      <w:bookmarkStart w:id="16" w:name="_Toc298485510"/>
+      <w:bookmarkStart w:id="17" w:name="_Toc299083699"/>
       <w:r>
         <w:t>Testen in Android</w:t>
       </w:r>
-      <w:bookmarkEnd w:id="16"/>
+      <w:bookmarkEnd w:id="17"/>
     </w:p>
     <w:p>
       <w:pPr>
@@ -8416,14 +8464,14 @@
         </w:numPr>
         <w:jc w:val="both"/>
       </w:pPr>
-      <w:bookmarkStart w:id="17" w:name="_Toc298485511"/>
       <w:bookmarkStart w:id="18" w:name="_Ref298747475"/>
+      <w:bookmarkStart w:id="19" w:name="_Toc299083700"/>
       <w:r>
         <w:lastRenderedPageBreak/>
         <w:t>Grundlagen</w:t>
       </w:r>
-      <w:bookmarkEnd w:id="17"/>
       <w:bookmarkEnd w:id="18"/>
+      <w:bookmarkEnd w:id="19"/>
     </w:p>
     <w:p>
       <w:pPr>
@@ -9302,7 +9350,7 @@
         </w:numPr>
         <w:jc w:val="both"/>
       </w:pPr>
-      <w:bookmarkStart w:id="19" w:name="_Toc298485512"/>
+      <w:bookmarkStart w:id="20" w:name="_Toc299083701"/>
       <w:r>
         <w:t xml:space="preserve">Activity </w:t>
       </w:r>
@@ -9310,7 +9358,7 @@
       <w:r>
         <w:t>Testing</w:t>
       </w:r>
-      <w:bookmarkEnd w:id="19"/>
+      <w:bookmarkEnd w:id="20"/>
       <w:proofErr w:type="spellEnd"/>
     </w:p>
     <w:p>
@@ -9685,6 +9733,16 @@
     </w:p>
     <w:p>
       <w:pPr>
+        <w:ind w:left="1080"/>
+        <w:jc w:val="both"/>
+        <w:rPr>
+          <w:rFonts w:cs="Arial"/>
+          <w:szCs w:val="24"/>
+        </w:rPr>
+      </w:pPr>
+    </w:p>
+    <w:p>
+      <w:pPr>
         <w:jc w:val="both"/>
         <w:rPr>
           <w:rFonts w:cs="Arial"/>
@@ -9712,23 +9770,21 @@
           <w:rFonts w:cs="Arial"/>
           <w:szCs w:val="24"/>
         </w:rPr>
-        <w:t xml:space="preserve"> implementieren. Diese Klassen unterscheiden sich in </w:t>
-      </w:r>
-      <w:proofErr w:type="spellStart"/>
-      <w:r>
-        <w:rPr>
-          <w:rFonts w:cs="Arial"/>
-          <w:szCs w:val="24"/>
-        </w:rPr>
-        <w:t>vorallem</w:t>
-      </w:r>
-      <w:proofErr w:type="spellEnd"/>
-      <w:r>
-        <w:rPr>
-          <w:rFonts w:cs="Arial"/>
-          <w:szCs w:val="24"/>
-        </w:rPr>
-        <w:t xml:space="preserve"> in der Laufumgebung, in der die Tests der Anwendung ablaufen.</w:t>
+        <w:t xml:space="preserve"> implementieren. Diese Klassen unterscheiden sich in vor</w:t>
+      </w:r>
+      <w:r>
+        <w:rPr>
+          <w:rFonts w:cs="Arial"/>
+          <w:szCs w:val="24"/>
+        </w:rPr>
+        <w:t xml:space="preserve"> allem in der U</w:t>
+      </w:r>
+      <w:r>
+        <w:rPr>
+          <w:rFonts w:cs="Arial"/>
+          <w:szCs w:val="24"/>
+        </w:rPr>
+        <w:t>mgebung, in der die Tests der Anwendung ablaufen.</w:t>
       </w:r>
     </w:p>
     <w:p>
@@ -9867,7 +9923,7 @@
     </w:p>
     <w:p>
       <w:pPr>
-        <w:ind w:left="360"/>
+        <w:ind w:left="1080"/>
         <w:jc w:val="both"/>
         <w:rPr>
           <w:rFonts w:cs="Arial"/>
@@ -9956,6 +10012,7 @@
     </w:p>
     <w:p>
       <w:pPr>
+        <w:ind w:left="1068"/>
         <w:jc w:val="both"/>
         <w:rPr>
           <w:rFonts w:cs="Arial"/>
@@ -10046,7 +10103,7 @@
         </w:numPr>
         <w:jc w:val="both"/>
       </w:pPr>
-      <w:bookmarkStart w:id="20" w:name="_Toc298485513"/>
+      <w:bookmarkStart w:id="21" w:name="_Toc299083702"/>
       <w:r>
         <w:t xml:space="preserve">Service </w:t>
       </w:r>
@@ -10054,27 +10111,28 @@
       <w:r>
         <w:t>Testing</w:t>
       </w:r>
-      <w:bookmarkEnd w:id="20"/>
-      <w:proofErr w:type="spellEnd"/>
-    </w:p>
-    <w:p>
-      <w:pPr>
-        <w:jc w:val="both"/>
-      </w:pPr>
-    </w:p>
-    <w:p>
-      <w:pPr>
-        <w:jc w:val="both"/>
-        <w:rPr>
-          <w:rFonts w:cs="Arial"/>
-          <w:szCs w:val="24"/>
-        </w:rPr>
-      </w:pPr>
-      <w:r>
-        <w:rPr>
-          <w:rFonts w:cs="Arial"/>
-          <w:szCs w:val="24"/>
-        </w:rPr>
+      <w:bookmarkEnd w:id="21"/>
+      <w:proofErr w:type="spellEnd"/>
+    </w:p>
+    <w:p>
+      <w:pPr>
+        <w:jc w:val="both"/>
+      </w:pPr>
+    </w:p>
+    <w:p>
+      <w:pPr>
+        <w:jc w:val="both"/>
+        <w:rPr>
+          <w:rFonts w:cs="Arial"/>
+          <w:szCs w:val="24"/>
+        </w:rPr>
+      </w:pPr>
+      <w:r>
+        <w:rPr>
+          <w:rFonts w:cs="Arial"/>
+          <w:szCs w:val="24"/>
+        </w:rPr>
+        <w:lastRenderedPageBreak/>
         <w:t>Services sind Komponenten von Android-Anwendungen</w:t>
       </w:r>
       <w:r>
@@ -10089,15 +10147,7 @@
           <w:rFonts w:cs="Arial"/>
           <w:szCs w:val="24"/>
         </w:rPr>
-        <w:t xml:space="preserve"> die eine länger andauernde Aufgabe erfüllen und keine Benutzeroberfläche bzw. keine Interaktion mit dem </w:t>
-      </w:r>
-      <w:r>
-        <w:rPr>
-          <w:rFonts w:cs="Arial"/>
-          <w:szCs w:val="24"/>
-        </w:rPr>
-        <w:lastRenderedPageBreak/>
-        <w:t>Benutzer erfordern. Services laufen im gleichen Prozess ab, wie die Anwendung durch die der Service gestartet wurde. Somit dürfen die Services einer Android-</w:t>
+        <w:t xml:space="preserve"> die eine länger andauernde Aufgabe erfüllen und keine Benutzeroberfläche bzw. keine Interaktion mit dem Benutzer erfordern. Services laufen im gleichen Prozess ab, wie die Anwendung durch die der Service gestartet wurde. Somit dürfen die Services einer Android-</w:t>
       </w:r>
       <w:proofErr w:type="spellStart"/>
       <w:r>
@@ -10386,7 +10436,7 @@
         </w:numPr>
         <w:jc w:val="both"/>
       </w:pPr>
-      <w:bookmarkStart w:id="21" w:name="_Toc298485514"/>
+      <w:bookmarkStart w:id="22" w:name="_Toc299083703"/>
       <w:r>
         <w:t xml:space="preserve">Content Provider </w:t>
       </w:r>
@@ -10394,7 +10444,7 @@
       <w:r>
         <w:t>Testing</w:t>
       </w:r>
-      <w:bookmarkEnd w:id="21"/>
+      <w:bookmarkEnd w:id="22"/>
       <w:proofErr w:type="spellEnd"/>
     </w:p>
     <w:p>
@@ -10596,12 +10646,12 @@
         </w:numPr>
         <w:jc w:val="both"/>
       </w:pPr>
-      <w:bookmarkStart w:id="22" w:name="_Toc298485515"/>
+      <w:bookmarkStart w:id="23" w:name="_Toc299083704"/>
       <w:r>
         <w:lastRenderedPageBreak/>
         <w:t>Umsetzung</w:t>
       </w:r>
-      <w:bookmarkEnd w:id="22"/>
+      <w:bookmarkEnd w:id="23"/>
     </w:p>
     <w:p>
       <w:pPr>
@@ -10612,11 +10662,11 @@
         </w:numPr>
         <w:jc w:val="both"/>
       </w:pPr>
-      <w:bookmarkStart w:id="23" w:name="_Toc298485516"/>
+      <w:bookmarkStart w:id="24" w:name="_Toc299083705"/>
       <w:r>
         <w:t>Analyse „Data Asset Management Solution“</w:t>
       </w:r>
-      <w:bookmarkEnd w:id="23"/>
+      <w:bookmarkEnd w:id="24"/>
     </w:p>
     <w:p>
       <w:pPr>
@@ -10659,16 +10709,16 @@
         </w:numPr>
         <w:jc w:val="both"/>
       </w:pPr>
-      <w:bookmarkStart w:id="24" w:name="_Toc298485517"/>
       <w:bookmarkStart w:id="25" w:name="_Ref298923837"/>
+      <w:bookmarkStart w:id="26" w:name="_Toc299083706"/>
       <w:r>
         <w:t xml:space="preserve">Funktionen der </w:t>
       </w:r>
       <w:r>
         <w:t>Webanwendung</w:t>
       </w:r>
-      <w:bookmarkEnd w:id="24"/>
       <w:bookmarkEnd w:id="25"/>
+      <w:bookmarkEnd w:id="26"/>
     </w:p>
     <w:p>
       <w:pPr>
@@ -10876,9 +10926,11 @@
         </w:numPr>
         <w:jc w:val="both"/>
       </w:pPr>
+      <w:bookmarkStart w:id="27" w:name="_Toc299083707"/>
       <w:r>
         <w:t>Verwendung in der Projektumgebung</w:t>
       </w:r>
+      <w:bookmarkEnd w:id="27"/>
     </w:p>
     <w:p/>
     <w:p>
@@ -10956,11 +11008,11 @@
         </w:numPr>
         <w:jc w:val="both"/>
       </w:pPr>
-      <w:bookmarkStart w:id="26" w:name="_Toc298485518"/>
+      <w:bookmarkStart w:id="28" w:name="_Toc299083708"/>
       <w:r>
         <w:t>Datenbank</w:t>
       </w:r>
-      <w:bookmarkEnd w:id="26"/>
+      <w:bookmarkEnd w:id="28"/>
     </w:p>
     <w:p/>
     <w:p>
@@ -10972,26 +11024,74 @@
         </w:numPr>
         <w:jc w:val="both"/>
       </w:pPr>
+      <w:bookmarkStart w:id="29" w:name="_Toc299083709"/>
       <w:r>
         <w:t>Konzeption der Anwendungsfälle</w:t>
       </w:r>
+      <w:bookmarkEnd w:id="29"/>
     </w:p>
     <w:p/>
     <w:p>
-      <w:bookmarkStart w:id="27" w:name="_GoBack"/>
-      <w:bookmarkEnd w:id="27"/>
-    </w:p>
-    <w:p>
+      <w:pPr>
+        <w:jc w:val="both"/>
+      </w:pPr>
+      <w:r>
+        <w:t xml:space="preserve">Nachfolgend soll mit Hilfe eines </w:t>
+      </w:r>
+      <w:proofErr w:type="spellStart"/>
+      <w:r>
+        <w:t>Use</w:t>
+      </w:r>
+      <w:proofErr w:type="spellEnd"/>
+      <w:r>
+        <w:t>-Case-Diagramms (siehe</w:t>
+      </w:r>
+      <w:r>
+        <w:t xml:space="preserve"> </w:t>
+      </w:r>
+      <w:r>
+        <w:fldChar w:fldCharType="begin"/>
+      </w:r>
+      <w:r>
+        <w:instrText xml:space="preserve"> REF _Ref299355475 \h </w:instrText>
+      </w:r>
+      <w:r>
+        <w:fldChar w:fldCharType="separate"/>
+      </w:r>
+      <w:r>
+        <w:rPr>
+          <w:color w:val="000000" w:themeColor="text1"/>
+        </w:rPr>
+        <w:t xml:space="preserve">Abbildung </w:t>
+      </w:r>
+      <w:r>
+        <w:rPr>
+          <w:noProof/>
+          <w:color w:val="000000" w:themeColor="text1"/>
+        </w:rPr>
+        <w:t>1</w:t>
+      </w:r>
+      <w:r>
+        <w:fldChar w:fldCharType="end"/>
+      </w:r>
+      <w:r>
+        <w:t xml:space="preserve">) mögliche Anwendungsfälle für eine mobile Anwendung aufzuzeigen. </w:t>
+      </w:r>
+    </w:p>
+    <w:p>
+      <w:pPr>
+        <w:keepNext/>
+      </w:pPr>
       <w:r>
         <w:rPr>
           <w:noProof/>
         </w:rPr>
         <w:lastRenderedPageBreak/>
         <w:drawing>
-          <wp:inline distT="0" distB="0" distL="0" distR="0">
-            <wp:extent cx="5762625" cy="3352800"/>
-            <wp:effectExtent l="0" t="0" r="9525" b="0"/>
-            <wp:docPr id="1" name="Grafik 1" descr="D:\FHB\Abschlussarbeit\Schriftliche_Arbeit\Diagramme\DamsApp.jpg"/>
+          <wp:inline distT="0" distB="0" distL="0" distR="0" wp14:anchorId="3198D984" wp14:editId="4FDD78E4">
+            <wp:extent cx="5762625" cy="3495675"/>
+            <wp:effectExtent l="0" t="0" r="9525" b="9525"/>
+            <wp:docPr id="3" name="Grafik 3" descr="D:\FHB\Abschlussarbeit\Schriftliche_Arbeit\Diagramme\DamsApp.jpg"/>
             <wp:cNvGraphicFramePr>
               <a:graphicFrameLocks xmlns:a="http://schemas.openxmlformats.org/drawingml/2006/main" noChangeAspect="1"/>
             </wp:cNvGraphicFramePr>
@@ -10999,7 +11099,7 @@
               <a:graphicData uri="http://schemas.openxmlformats.org/drawingml/2006/picture">
                 <pic:pic xmlns:pic="http://schemas.openxmlformats.org/drawingml/2006/picture">
                   <pic:nvPicPr>
-                    <pic:cNvPr id="0" name="Picture 1" descr="D:\FHB\Abschlussarbeit\Schriftliche_Arbeit\Diagramme\DamsApp.jpg"/>
+                    <pic:cNvPr id="0" name="Picture 2" descr="D:\FHB\Abschlussarbeit\Schriftliche_Arbeit\Diagramme\DamsApp.jpg"/>
                     <pic:cNvPicPr>
                       <a:picLocks noChangeAspect="1" noChangeArrowheads="1"/>
                     </pic:cNvPicPr>
@@ -11020,7 +11120,7 @@
                   <pic:spPr bwMode="auto">
                     <a:xfrm>
                       <a:off x="0" y="0"/>
-                      <a:ext cx="5762625" cy="3352800"/>
+                      <a:ext cx="5762625" cy="3495675"/>
                     </a:xfrm>
                     <a:prstGeom prst="rect">
                       <a:avLst/>
@@ -11036,6 +11136,776 @@
           </wp:inline>
         </w:drawing>
       </w:r>
+      <w:bookmarkStart w:id="30" w:name="_GoBack"/>
+      <w:bookmarkEnd w:id="30"/>
+    </w:p>
+    <w:p>
+      <w:pPr>
+        <w:pStyle w:val="myBeschriftung"/>
+      </w:pPr>
+      <w:bookmarkStart w:id="31" w:name="_Toc299083506"/>
+      <w:bookmarkStart w:id="32" w:name="_Ref299351540"/>
+      <w:bookmarkStart w:id="33" w:name="_Ref299355475"/>
+      <w:r>
+        <w:t xml:space="preserve">Abbildung </w:t>
+      </w:r>
+      <w:fldSimple w:instr=" SEQ Abbildung \* ARABIC ">
+        <w:r>
+          <w:rPr>
+            <w:noProof/>
+          </w:rPr>
+          <w:t>1</w:t>
+        </w:r>
+      </w:fldSimple>
+      <w:bookmarkEnd w:id="33"/>
+      <w:r>
+        <w:t>: Mögliche Anwendungsfälle der mobilen Anwendung</w:t>
+      </w:r>
+      <w:bookmarkEnd w:id="31"/>
+      <w:bookmarkEnd w:id="32"/>
+    </w:p>
+    <w:p>
+      <w:pPr>
+        <w:jc w:val="both"/>
+      </w:pPr>
+      <w:bookmarkStart w:id="34" w:name="_Toc299083710"/>
+      <w:r>
+        <w:t>Für die mobile Anwendung werd</w:t>
+      </w:r>
+      <w:r>
+        <w:t xml:space="preserve">en zwei Akteure mit </w:t>
+      </w:r>
+      <w:proofErr w:type="spellStart"/>
+      <w:r>
+        <w:t>unterschied</w:t>
+      </w:r>
+      <w:r>
+        <w:t>ichen</w:t>
+      </w:r>
+      <w:proofErr w:type="spellEnd"/>
+      <w:r>
+        <w:t xml:space="preserve"> A</w:t>
+      </w:r>
+      <w:r>
+        <w:t>ufgabengebiet unterschieden. Der Akteur</w:t>
+      </w:r>
+      <w:r>
+        <w:t xml:space="preserve"> </w:t>
+      </w:r>
+      <w:r>
+        <w:t>„</w:t>
+      </w:r>
+      <w:r>
+        <w:t>Benutzer</w:t>
+      </w:r>
+      <w:r>
+        <w:t>“</w:t>
+      </w:r>
+      <w:r>
+        <w:t xml:space="preserve"> </w:t>
+      </w:r>
+      <w:r>
+        <w:t xml:space="preserve">stellt einen Anwender mit eingeschränkten Benutzerrechten dar, der nur die Suche der </w:t>
+      </w:r>
+      <w:proofErr w:type="spellStart"/>
+      <w:r>
+        <w:t>Anwednung</w:t>
+      </w:r>
+      <w:proofErr w:type="spellEnd"/>
+      <w:r>
+        <w:t xml:space="preserve"> nutzen soll. Diese eingeschränkte Benutzerrichtlinie ist an die derzeitige Web-Anwendung angele</w:t>
+      </w:r>
+      <w:r>
+        <w:t>hn</w:t>
+      </w:r>
+      <w:r>
+        <w:t>t</w:t>
+      </w:r>
+      <w:r>
+        <w:t>,</w:t>
+      </w:r>
+      <w:r>
+        <w:t xml:space="preserve"> in der die Mitarbeiter nur die gewünschten Suchfunktionen nutzen dürfen. Diese Funktionen sollen die Geräte- und Kabel-Suche mit Hilfe unterschiedlicher Suchkriterien ermöglichen.</w:t>
+      </w:r>
+      <w:r>
+        <w:t xml:space="preserve"> Dabei</w:t>
+      </w:r>
+      <w:r>
+        <w:t xml:space="preserve"> </w:t>
+      </w:r>
+      <w:r>
+        <w:t>soll dem Anwe</w:t>
+      </w:r>
+      <w:r>
+        <w:t>nd</w:t>
+      </w:r>
+      <w:r>
+        <w:t>er ermöglicht werden, den Suchparameter</w:t>
+      </w:r>
+      <w:r>
+        <w:t>-Typ auszuwählen, den Parameter einzugeben oder einzuscannen und die Suche zu starten.</w:t>
+      </w:r>
+      <w:r>
+        <w:t xml:space="preserve"> </w:t>
+      </w:r>
+      <w:r>
+        <w:t xml:space="preserve">Die grundlegenden Funktionen wie das Starten mit den entsprechenden Login-Daten der Web-Anwendung und das Beenden der mobilen Anwendung stellen wesentliche Bestandteile der Realisierung dar. </w:t>
+      </w:r>
+      <w:r>
+        <w:t xml:space="preserve">Die Hauptaufgabe des Akteurs „DAMS-Admin“ ist es, die Aktualität der Datensätze in der Web-Anwendung zu gewährleisten. Für diesen Aspekt sind in der mobilen Applikation weitere unterstützende Anwendungsfälle vorzusehen. Vorstellbar wären die in der Abbildung </w:t>
+      </w:r>
+      <w:r>
+        <w:t xml:space="preserve">1 </w:t>
+      </w:r>
+      <w:r>
+        <w:t xml:space="preserve">genannten </w:t>
+      </w:r>
+      <w:proofErr w:type="spellStart"/>
+      <w:r>
+        <w:t>Use</w:t>
+      </w:r>
+      <w:proofErr w:type="spellEnd"/>
+      <w:r>
+        <w:t>-Cases „neues Gerät aufnehmen“ oder „Inventur“</w:t>
+      </w:r>
+      <w:r>
+        <w:t xml:space="preserve"> mit ihren Unteraufgaben</w:t>
+      </w:r>
+      <w:r>
+        <w:t>, die unterstützend für die Aktualität der Daten dienen können</w:t>
+      </w:r>
+      <w:r>
+        <w:t>.</w:t>
+      </w:r>
+    </w:p>
+    <w:p>
+      <w:pPr>
+        <w:jc w:val="both"/>
+      </w:pPr>
+    </w:p>
+    <w:p>
+      <w:pPr>
+        <w:jc w:val="both"/>
+      </w:pPr>
+      <w:r>
+        <w:t xml:space="preserve">Aufgrund der fehlenden Schnittstellen zu den Daten der Web-Anwendung soll für die prototypische Implementierung ausschließlich der lesende Zugriff auf die </w:t>
+      </w:r>
+      <w:r>
+        <w:t xml:space="preserve">Datenbank betrachtet werden. Aus diesem Grund sollen ausschließlich die Anwendungsfälle des Akteurs „Benutzer“ </w:t>
+      </w:r>
+      <w:r>
+        <w:t>in der weiteren Realisierung Beachtung finden. Nachfolgend soll kurz der Anwendungsfall „Suche starten“ in tabellarischer Form näher erläutert werden, um die Grundlage für die Implementierung der Hauptfunktion des Prototyps zu schaffen.</w:t>
+      </w:r>
+    </w:p>
+    <w:p>
+      <w:pPr>
+        <w:jc w:val="both"/>
+      </w:pPr>
+    </w:p>
+    <w:tbl>
+      <w:tblPr>
+        <w:tblW w:w="5000" w:type="pct"/>
+        <w:tblCellSpacing w:w="0" w:type="dxa"/>
+        <w:tblBorders>
+          <w:top w:val="outset" w:sz="6" w:space="0" w:color="000001"/>
+          <w:left w:val="outset" w:sz="6" w:space="0" w:color="000001"/>
+          <w:bottom w:val="outset" w:sz="6" w:space="0" w:color="000001"/>
+          <w:right w:val="outset" w:sz="6" w:space="0" w:color="000001"/>
+        </w:tblBorders>
+        <w:tblCellMar>
+          <w:top w:w="108" w:type="dxa"/>
+          <w:bottom w:w="108" w:type="dxa"/>
+        </w:tblCellMar>
+        <w:tblLook w:val="04A0" w:firstRow="1" w:lastRow="0" w:firstColumn="1" w:lastColumn="0" w:noHBand="0" w:noVBand="1"/>
+      </w:tblPr>
+      <w:tblGrid>
+        <w:gridCol w:w="2329"/>
+        <w:gridCol w:w="6989"/>
+      </w:tblGrid>
+      <w:tr>
+        <w:trPr>
+          <w:tblCellSpacing w:w="0" w:type="dxa"/>
+        </w:trPr>
+        <w:tc>
+          <w:tcPr>
+            <w:tcW w:w="1250" w:type="pct"/>
+            <w:tcBorders>
+              <w:top w:val="outset" w:sz="6" w:space="0" w:color="000001"/>
+              <w:left w:val="outset" w:sz="6" w:space="0" w:color="000001"/>
+              <w:bottom w:val="outset" w:sz="6" w:space="0" w:color="000001"/>
+              <w:right w:val="outset" w:sz="6" w:space="0" w:color="000001"/>
+            </w:tcBorders>
+            <w:hideMark/>
+          </w:tcPr>
+          <w:p>
+            <w:pPr>
+              <w:spacing w:before="100" w:beforeAutospacing="1"/>
+              <w:rPr>
+                <w:rFonts w:asciiTheme="majorHAnsi" w:hAnsiTheme="majorHAnsi" w:cstheme="minorHAnsi"/>
+              </w:rPr>
+            </w:pPr>
+            <w:r>
+              <w:rPr>
+                <w:rFonts w:asciiTheme="majorHAnsi" w:hAnsiTheme="majorHAnsi" w:cstheme="minorHAnsi"/>
+              </w:rPr>
+              <w:t>Name</w:t>
+            </w:r>
+          </w:p>
+        </w:tc>
+        <w:tc>
+          <w:tcPr>
+            <w:tcW w:w="3750" w:type="pct"/>
+            <w:tcBorders>
+              <w:top w:val="outset" w:sz="6" w:space="0" w:color="000001"/>
+              <w:left w:val="outset" w:sz="6" w:space="0" w:color="000001"/>
+              <w:bottom w:val="outset" w:sz="6" w:space="0" w:color="000001"/>
+              <w:right w:val="outset" w:sz="6" w:space="0" w:color="000001"/>
+            </w:tcBorders>
+            <w:hideMark/>
+          </w:tcPr>
+          <w:p>
+            <w:pPr>
+              <w:spacing w:before="100" w:beforeAutospacing="1"/>
+              <w:rPr>
+                <w:rFonts w:asciiTheme="majorHAnsi" w:hAnsiTheme="majorHAnsi" w:cstheme="minorHAnsi"/>
+              </w:rPr>
+            </w:pPr>
+            <w:r>
+              <w:rPr>
+                <w:rFonts w:asciiTheme="majorHAnsi" w:hAnsiTheme="majorHAnsi" w:cstheme="minorHAnsi"/>
+              </w:rPr>
+              <w:t>Suche starten</w:t>
+            </w:r>
+          </w:p>
+        </w:tc>
+      </w:tr>
+      <w:tr>
+        <w:trPr>
+          <w:tblCellSpacing w:w="0" w:type="dxa"/>
+        </w:trPr>
+        <w:tc>
+          <w:tcPr>
+            <w:tcW w:w="1250" w:type="pct"/>
+            <w:tcBorders>
+              <w:top w:val="outset" w:sz="6" w:space="0" w:color="000001"/>
+              <w:left w:val="outset" w:sz="6" w:space="0" w:color="000001"/>
+              <w:bottom w:val="outset" w:sz="6" w:space="0" w:color="000001"/>
+              <w:right w:val="outset" w:sz="6" w:space="0" w:color="000001"/>
+            </w:tcBorders>
+            <w:hideMark/>
+          </w:tcPr>
+          <w:p>
+            <w:pPr>
+              <w:spacing w:before="100" w:beforeAutospacing="1"/>
+              <w:rPr>
+                <w:rFonts w:asciiTheme="majorHAnsi" w:hAnsiTheme="majorHAnsi" w:cstheme="minorHAnsi"/>
+              </w:rPr>
+            </w:pPr>
+            <w:r>
+              <w:rPr>
+                <w:rFonts w:asciiTheme="majorHAnsi" w:hAnsiTheme="majorHAnsi" w:cstheme="minorHAnsi"/>
+              </w:rPr>
+              <w:t>Kurzbeschreibung</w:t>
+            </w:r>
+          </w:p>
+        </w:tc>
+        <w:tc>
+          <w:tcPr>
+            <w:tcW w:w="3750" w:type="pct"/>
+            <w:tcBorders>
+              <w:top w:val="outset" w:sz="6" w:space="0" w:color="000001"/>
+              <w:left w:val="outset" w:sz="6" w:space="0" w:color="000001"/>
+              <w:bottom w:val="outset" w:sz="6" w:space="0" w:color="000001"/>
+              <w:right w:val="outset" w:sz="6" w:space="0" w:color="000001"/>
+            </w:tcBorders>
+            <w:hideMark/>
+          </w:tcPr>
+          <w:p>
+            <w:pPr>
+              <w:spacing w:before="100" w:beforeAutospacing="1"/>
+              <w:rPr>
+                <w:rFonts w:asciiTheme="majorHAnsi" w:hAnsiTheme="majorHAnsi" w:cstheme="minorHAnsi"/>
+              </w:rPr>
+            </w:pPr>
+            <w:r>
+              <w:rPr>
+                <w:rFonts w:asciiTheme="majorHAnsi" w:hAnsiTheme="majorHAnsi" w:cstheme="minorHAnsi"/>
+              </w:rPr>
+              <w:t>Ermöglicht den Abruf von Bestandsdaten mit Hilfe verschiedener Such-Parametern</w:t>
+            </w:r>
+          </w:p>
+        </w:tc>
+      </w:tr>
+      <w:tr>
+        <w:trPr>
+          <w:tblCellSpacing w:w="0" w:type="dxa"/>
+        </w:trPr>
+        <w:tc>
+          <w:tcPr>
+            <w:tcW w:w="1250" w:type="pct"/>
+            <w:tcBorders>
+              <w:top w:val="outset" w:sz="6" w:space="0" w:color="000001"/>
+              <w:left w:val="outset" w:sz="6" w:space="0" w:color="000001"/>
+              <w:bottom w:val="outset" w:sz="6" w:space="0" w:color="000001"/>
+              <w:right w:val="outset" w:sz="6" w:space="0" w:color="000001"/>
+            </w:tcBorders>
+            <w:hideMark/>
+          </w:tcPr>
+          <w:p>
+            <w:pPr>
+              <w:spacing w:before="100" w:beforeAutospacing="1"/>
+              <w:rPr>
+                <w:rFonts w:asciiTheme="majorHAnsi" w:hAnsiTheme="majorHAnsi" w:cstheme="minorHAnsi"/>
+              </w:rPr>
+            </w:pPr>
+            <w:r>
+              <w:rPr>
+                <w:rFonts w:asciiTheme="majorHAnsi" w:hAnsiTheme="majorHAnsi" w:cstheme="minorHAnsi"/>
+              </w:rPr>
+              <w:t>Akteure</w:t>
+            </w:r>
+          </w:p>
+        </w:tc>
+        <w:tc>
+          <w:tcPr>
+            <w:tcW w:w="3750" w:type="pct"/>
+            <w:tcBorders>
+              <w:top w:val="outset" w:sz="6" w:space="0" w:color="000001"/>
+              <w:left w:val="outset" w:sz="6" w:space="0" w:color="000001"/>
+              <w:bottom w:val="outset" w:sz="6" w:space="0" w:color="000001"/>
+              <w:right w:val="outset" w:sz="6" w:space="0" w:color="000001"/>
+            </w:tcBorders>
+            <w:hideMark/>
+          </w:tcPr>
+          <w:p>
+            <w:pPr>
+              <w:spacing w:before="100" w:beforeAutospacing="1"/>
+              <w:rPr>
+                <w:rFonts w:asciiTheme="majorHAnsi" w:hAnsiTheme="majorHAnsi" w:cstheme="minorHAnsi"/>
+              </w:rPr>
+            </w:pPr>
+            <w:r>
+              <w:rPr>
+                <w:rFonts w:asciiTheme="majorHAnsi" w:hAnsiTheme="majorHAnsi" w:cstheme="minorHAnsi"/>
+              </w:rPr>
+              <w:t>Benutzer, DAMS-Admin</w:t>
+            </w:r>
+          </w:p>
+        </w:tc>
+      </w:tr>
+      <w:tr>
+        <w:trPr>
+          <w:tblCellSpacing w:w="0" w:type="dxa"/>
+        </w:trPr>
+        <w:tc>
+          <w:tcPr>
+            <w:tcW w:w="1250" w:type="pct"/>
+            <w:tcBorders>
+              <w:top w:val="outset" w:sz="6" w:space="0" w:color="000001"/>
+              <w:left w:val="outset" w:sz="6" w:space="0" w:color="000001"/>
+              <w:bottom w:val="outset" w:sz="6" w:space="0" w:color="000001"/>
+              <w:right w:val="outset" w:sz="6" w:space="0" w:color="000001"/>
+            </w:tcBorders>
+            <w:hideMark/>
+          </w:tcPr>
+          <w:p>
+            <w:pPr>
+              <w:spacing w:before="100" w:beforeAutospacing="1"/>
+              <w:rPr>
+                <w:rFonts w:asciiTheme="majorHAnsi" w:hAnsiTheme="majorHAnsi" w:cstheme="minorHAnsi"/>
+              </w:rPr>
+            </w:pPr>
+            <w:r>
+              <w:rPr>
+                <w:rFonts w:asciiTheme="majorHAnsi" w:hAnsiTheme="majorHAnsi" w:cstheme="minorHAnsi"/>
+              </w:rPr>
+              <w:t>Auslöser</w:t>
+            </w:r>
+          </w:p>
+        </w:tc>
+        <w:tc>
+          <w:tcPr>
+            <w:tcW w:w="3750" w:type="pct"/>
+            <w:tcBorders>
+              <w:top w:val="outset" w:sz="6" w:space="0" w:color="000001"/>
+              <w:left w:val="outset" w:sz="6" w:space="0" w:color="000001"/>
+              <w:bottom w:val="outset" w:sz="6" w:space="0" w:color="000001"/>
+              <w:right w:val="outset" w:sz="6" w:space="0" w:color="000001"/>
+            </w:tcBorders>
+            <w:hideMark/>
+          </w:tcPr>
+          <w:p>
+            <w:pPr>
+              <w:spacing w:before="100" w:beforeAutospacing="1"/>
+              <w:rPr>
+                <w:rFonts w:asciiTheme="majorHAnsi" w:hAnsiTheme="majorHAnsi" w:cstheme="minorHAnsi"/>
+              </w:rPr>
+            </w:pPr>
+            <w:r>
+              <w:rPr>
+                <w:rFonts w:asciiTheme="majorHAnsi" w:hAnsiTheme="majorHAnsi" w:cstheme="minorHAnsi"/>
+              </w:rPr>
+              <w:t>Aufruf der Suche durch einen Akteur</w:t>
+            </w:r>
+          </w:p>
+        </w:tc>
+      </w:tr>
+      <w:tr>
+        <w:trPr>
+          <w:tblCellSpacing w:w="0" w:type="dxa"/>
+        </w:trPr>
+        <w:tc>
+          <w:tcPr>
+            <w:tcW w:w="1250" w:type="pct"/>
+            <w:tcBorders>
+              <w:top w:val="outset" w:sz="6" w:space="0" w:color="000001"/>
+              <w:left w:val="outset" w:sz="6" w:space="0" w:color="000001"/>
+              <w:bottom w:val="outset" w:sz="6" w:space="0" w:color="000001"/>
+              <w:right w:val="outset" w:sz="6" w:space="0" w:color="000001"/>
+            </w:tcBorders>
+            <w:hideMark/>
+          </w:tcPr>
+          <w:p>
+            <w:pPr>
+              <w:spacing w:before="100" w:beforeAutospacing="1"/>
+              <w:rPr>
+                <w:rFonts w:asciiTheme="majorHAnsi" w:hAnsiTheme="majorHAnsi" w:cstheme="minorHAnsi"/>
+              </w:rPr>
+            </w:pPr>
+            <w:r>
+              <w:rPr>
+                <w:rFonts w:asciiTheme="majorHAnsi" w:hAnsiTheme="majorHAnsi" w:cstheme="minorHAnsi"/>
+              </w:rPr>
+              <w:t>Vorbedingung</w:t>
+            </w:r>
+          </w:p>
+        </w:tc>
+        <w:tc>
+          <w:tcPr>
+            <w:tcW w:w="3750" w:type="pct"/>
+            <w:tcBorders>
+              <w:top w:val="outset" w:sz="6" w:space="0" w:color="000001"/>
+              <w:left w:val="outset" w:sz="6" w:space="0" w:color="000001"/>
+              <w:bottom w:val="outset" w:sz="6" w:space="0" w:color="000001"/>
+              <w:right w:val="outset" w:sz="6" w:space="0" w:color="000001"/>
+            </w:tcBorders>
+            <w:hideMark/>
+          </w:tcPr>
+          <w:p>
+            <w:pPr>
+              <w:spacing w:before="100" w:beforeAutospacing="1"/>
+              <w:rPr>
+                <w:rFonts w:asciiTheme="majorHAnsi" w:hAnsiTheme="majorHAnsi" w:cstheme="minorHAnsi"/>
+              </w:rPr>
+            </w:pPr>
+            <w:r>
+              <w:rPr>
+                <w:rFonts w:asciiTheme="majorHAnsi" w:hAnsiTheme="majorHAnsi" w:cstheme="minorHAnsi"/>
+              </w:rPr>
+              <w:t>Die Netzwerk-Verbindung zur Datenbank ist vorhanden.</w:t>
+            </w:r>
+          </w:p>
+        </w:tc>
+      </w:tr>
+      <w:tr>
+        <w:trPr>
+          <w:tblCellSpacing w:w="0" w:type="dxa"/>
+        </w:trPr>
+        <w:tc>
+          <w:tcPr>
+            <w:tcW w:w="1250" w:type="pct"/>
+            <w:tcBorders>
+              <w:top w:val="outset" w:sz="6" w:space="0" w:color="000001"/>
+              <w:left w:val="outset" w:sz="6" w:space="0" w:color="000001"/>
+              <w:bottom w:val="outset" w:sz="6" w:space="0" w:color="000001"/>
+              <w:right w:val="outset" w:sz="6" w:space="0" w:color="000001"/>
+            </w:tcBorders>
+            <w:hideMark/>
+          </w:tcPr>
+          <w:p>
+            <w:pPr>
+              <w:spacing w:before="100" w:beforeAutospacing="1"/>
+              <w:rPr>
+                <w:rFonts w:asciiTheme="majorHAnsi" w:hAnsiTheme="majorHAnsi" w:cstheme="minorHAnsi"/>
+              </w:rPr>
+            </w:pPr>
+            <w:r>
+              <w:rPr>
+                <w:rFonts w:asciiTheme="majorHAnsi" w:hAnsiTheme="majorHAnsi" w:cstheme="minorHAnsi"/>
+              </w:rPr>
+              <w:t>Ergebnis</w:t>
+            </w:r>
+          </w:p>
+        </w:tc>
+        <w:tc>
+          <w:tcPr>
+            <w:tcW w:w="3750" w:type="pct"/>
+            <w:tcBorders>
+              <w:top w:val="outset" w:sz="6" w:space="0" w:color="000001"/>
+              <w:left w:val="outset" w:sz="6" w:space="0" w:color="000001"/>
+              <w:bottom w:val="outset" w:sz="6" w:space="0" w:color="000001"/>
+              <w:right w:val="outset" w:sz="6" w:space="0" w:color="000001"/>
+            </w:tcBorders>
+            <w:hideMark/>
+          </w:tcPr>
+          <w:p>
+            <w:pPr>
+              <w:spacing w:before="100" w:beforeAutospacing="1"/>
+              <w:rPr>
+                <w:rFonts w:asciiTheme="majorHAnsi" w:hAnsiTheme="majorHAnsi" w:cstheme="minorHAnsi"/>
+              </w:rPr>
+            </w:pPr>
+            <w:r>
+              <w:rPr>
+                <w:rFonts w:asciiTheme="majorHAnsi" w:hAnsiTheme="majorHAnsi" w:cstheme="minorHAnsi"/>
+              </w:rPr>
+              <w:t>Anzeige der gewünschten Fahrerdaten</w:t>
+            </w:r>
+          </w:p>
+        </w:tc>
+      </w:tr>
+      <w:tr>
+        <w:trPr>
+          <w:tblCellSpacing w:w="0" w:type="dxa"/>
+        </w:trPr>
+        <w:tc>
+          <w:tcPr>
+            <w:tcW w:w="1250" w:type="pct"/>
+            <w:tcBorders>
+              <w:top w:val="outset" w:sz="6" w:space="0" w:color="000001"/>
+              <w:left w:val="outset" w:sz="6" w:space="0" w:color="000001"/>
+              <w:bottom w:val="outset" w:sz="6" w:space="0" w:color="000001"/>
+              <w:right w:val="outset" w:sz="6" w:space="0" w:color="000001"/>
+            </w:tcBorders>
+            <w:hideMark/>
+          </w:tcPr>
+          <w:p>
+            <w:pPr>
+              <w:spacing w:before="100" w:beforeAutospacing="1"/>
+              <w:rPr>
+                <w:rFonts w:asciiTheme="majorHAnsi" w:hAnsiTheme="majorHAnsi" w:cstheme="minorHAnsi"/>
+              </w:rPr>
+            </w:pPr>
+            <w:r>
+              <w:rPr>
+                <w:rFonts w:asciiTheme="majorHAnsi" w:hAnsiTheme="majorHAnsi" w:cstheme="minorHAnsi"/>
+              </w:rPr>
+              <w:t>Nachbedingung</w:t>
+            </w:r>
+          </w:p>
+        </w:tc>
+        <w:tc>
+          <w:tcPr>
+            <w:tcW w:w="3750" w:type="pct"/>
+            <w:tcBorders>
+              <w:top w:val="outset" w:sz="6" w:space="0" w:color="000001"/>
+              <w:left w:val="outset" w:sz="6" w:space="0" w:color="000001"/>
+              <w:bottom w:val="outset" w:sz="6" w:space="0" w:color="000001"/>
+              <w:right w:val="outset" w:sz="6" w:space="0" w:color="000001"/>
+            </w:tcBorders>
+            <w:hideMark/>
+          </w:tcPr>
+          <w:p>
+            <w:pPr>
+              <w:spacing w:before="100" w:beforeAutospacing="1"/>
+              <w:rPr>
+                <w:rFonts w:asciiTheme="majorHAnsi" w:hAnsiTheme="majorHAnsi" w:cstheme="minorHAnsi"/>
+              </w:rPr>
+            </w:pPr>
+            <w:r>
+              <w:rPr>
+                <w:rFonts w:asciiTheme="majorHAnsi" w:hAnsiTheme="majorHAnsi" w:cstheme="minorHAnsi"/>
+              </w:rPr>
+              <w:t>Es kann eine erneute Suche durchgeführt werden.</w:t>
+            </w:r>
+          </w:p>
+        </w:tc>
+      </w:tr>
+      <w:tr>
+        <w:trPr>
+          <w:tblCellSpacing w:w="0" w:type="dxa"/>
+        </w:trPr>
+        <w:tc>
+          <w:tcPr>
+            <w:tcW w:w="1250" w:type="pct"/>
+            <w:tcBorders>
+              <w:top w:val="outset" w:sz="6" w:space="0" w:color="000001"/>
+              <w:left w:val="outset" w:sz="6" w:space="0" w:color="000001"/>
+              <w:bottom w:val="outset" w:sz="6" w:space="0" w:color="000001"/>
+              <w:right w:val="outset" w:sz="6" w:space="0" w:color="000001"/>
+            </w:tcBorders>
+            <w:hideMark/>
+          </w:tcPr>
+          <w:p>
+            <w:pPr>
+              <w:spacing w:before="100" w:beforeAutospacing="1"/>
+              <w:rPr>
+                <w:rFonts w:asciiTheme="majorHAnsi" w:hAnsiTheme="majorHAnsi" w:cstheme="minorHAnsi"/>
+              </w:rPr>
+            </w:pPr>
+            <w:r>
+              <w:rPr>
+                <w:rFonts w:asciiTheme="majorHAnsi" w:hAnsiTheme="majorHAnsi" w:cstheme="minorHAnsi"/>
+              </w:rPr>
+              <w:t>Essenzieller Ablauf</w:t>
+            </w:r>
+          </w:p>
+        </w:tc>
+        <w:tc>
+          <w:tcPr>
+            <w:tcW w:w="3750" w:type="pct"/>
+            <w:tcBorders>
+              <w:top w:val="outset" w:sz="6" w:space="0" w:color="000001"/>
+              <w:left w:val="outset" w:sz="6" w:space="0" w:color="000001"/>
+              <w:bottom w:val="outset" w:sz="6" w:space="0" w:color="000001"/>
+              <w:right w:val="outset" w:sz="6" w:space="0" w:color="000001"/>
+            </w:tcBorders>
+            <w:hideMark/>
+          </w:tcPr>
+          <w:p>
+            <w:pPr>
+              <w:numPr>
+                <w:ilvl w:val="0"/>
+                <w:numId w:val="23"/>
+              </w:numPr>
+              <w:spacing w:before="100" w:beforeAutospacing="1" w:after="0" w:line="240" w:lineRule="auto"/>
+              <w:jc w:val="both"/>
+              <w:rPr>
+                <w:rFonts w:asciiTheme="majorHAnsi" w:hAnsiTheme="majorHAnsi" w:cstheme="minorHAnsi"/>
+              </w:rPr>
+            </w:pPr>
+            <w:r>
+              <w:rPr>
+                <w:rFonts w:asciiTheme="majorHAnsi" w:hAnsiTheme="majorHAnsi" w:cstheme="minorHAnsi"/>
+              </w:rPr>
+              <w:t>Aufruf der Such-Funktion</w:t>
+            </w:r>
+          </w:p>
+          <w:p>
+            <w:pPr>
+              <w:numPr>
+                <w:ilvl w:val="0"/>
+                <w:numId w:val="23"/>
+              </w:numPr>
+              <w:spacing w:before="100" w:beforeAutospacing="1" w:after="0" w:line="240" w:lineRule="auto"/>
+              <w:jc w:val="both"/>
+              <w:rPr>
+                <w:rFonts w:asciiTheme="majorHAnsi" w:hAnsiTheme="majorHAnsi" w:cstheme="minorHAnsi"/>
+              </w:rPr>
+            </w:pPr>
+            <w:r>
+              <w:rPr>
+                <w:rFonts w:asciiTheme="majorHAnsi" w:hAnsiTheme="majorHAnsi" w:cstheme="minorHAnsi"/>
+              </w:rPr>
+              <w:t>Auswahl der gewünschten Suche (Geräte- oder Kabelsuche)</w:t>
+            </w:r>
+          </w:p>
+          <w:p>
+            <w:pPr>
+              <w:numPr>
+                <w:ilvl w:val="0"/>
+                <w:numId w:val="23"/>
+              </w:numPr>
+              <w:spacing w:before="100" w:beforeAutospacing="1" w:after="0" w:line="240" w:lineRule="auto"/>
+              <w:jc w:val="both"/>
+              <w:rPr>
+                <w:rFonts w:asciiTheme="majorHAnsi" w:hAnsiTheme="majorHAnsi" w:cstheme="minorHAnsi"/>
+              </w:rPr>
+            </w:pPr>
+            <w:r>
+              <w:rPr>
+                <w:rFonts w:asciiTheme="majorHAnsi" w:hAnsiTheme="majorHAnsi" w:cstheme="minorHAnsi"/>
+              </w:rPr>
+              <w:t>Auswahl des Such-Parameter-Typs</w:t>
+            </w:r>
+          </w:p>
+          <w:p>
+            <w:pPr>
+              <w:numPr>
+                <w:ilvl w:val="0"/>
+                <w:numId w:val="23"/>
+              </w:numPr>
+              <w:spacing w:before="100" w:beforeAutospacing="1" w:after="0" w:line="240" w:lineRule="auto"/>
+              <w:jc w:val="both"/>
+              <w:rPr>
+                <w:rFonts w:asciiTheme="majorHAnsi" w:hAnsiTheme="majorHAnsi" w:cstheme="minorHAnsi"/>
+              </w:rPr>
+            </w:pPr>
+            <w:r>
+              <w:rPr>
+                <w:rFonts w:asciiTheme="majorHAnsi" w:hAnsiTheme="majorHAnsi" w:cstheme="minorHAnsi"/>
+              </w:rPr>
+              <w:t>Eingabe des Such-Begriffs (manuell oder einscannen)</w:t>
+            </w:r>
+          </w:p>
+          <w:p>
+            <w:pPr>
+              <w:numPr>
+                <w:ilvl w:val="0"/>
+                <w:numId w:val="23"/>
+              </w:numPr>
+              <w:spacing w:before="100" w:beforeAutospacing="1" w:after="0" w:line="240" w:lineRule="auto"/>
+              <w:jc w:val="both"/>
+              <w:rPr>
+                <w:rFonts w:asciiTheme="majorHAnsi" w:hAnsiTheme="majorHAnsi" w:cstheme="minorHAnsi"/>
+              </w:rPr>
+            </w:pPr>
+            <w:r>
+              <w:rPr>
+                <w:rFonts w:asciiTheme="majorHAnsi" w:hAnsiTheme="majorHAnsi" w:cstheme="minorHAnsi"/>
+              </w:rPr>
+              <w:t>Ausgabe der Bestandsdaten</w:t>
+            </w:r>
+          </w:p>
+        </w:tc>
+      </w:tr>
+    </w:tbl>
+    <w:p>
+      <w:pPr>
+        <w:pStyle w:val="myBeschriftung"/>
+      </w:pPr>
+      <w:proofErr w:type="gramStart"/>
+      <w:r>
+        <w:t xml:space="preserve">Tabelle </w:t>
+      </w:r>
+      <w:proofErr w:type="gramEnd"/>
+      <w:fldSimple w:instr=" SEQ Tabelle \* ARABIC ">
+        <w:r>
+          <w:t>1</w:t>
+        </w:r>
+      </w:fldSimple>
+      <w:r>
+        <w:t xml:space="preserve">: </w:t>
+      </w:r>
+      <w:proofErr w:type="spellStart"/>
+      <w:r>
+        <w:t>Use</w:t>
+      </w:r>
+      <w:proofErr w:type="spellEnd"/>
+      <w:r>
+        <w:t>-Case-Beschreibung "Suche starten"</w:t>
+      </w:r>
+    </w:p>
+    <w:p>
+      <w:pPr>
+        <w:jc w:val="both"/>
+      </w:pPr>
+    </w:p>
+    <w:p>
+      <w:pPr>
+        <w:jc w:val="both"/>
+      </w:pPr>
+      <w:r>
+        <w:t>Eine nähere Betrachtung der Anwendungsfälle „Anwendung starten“ und „Anwendung beenden“ erfolgt</w:t>
+      </w:r>
+      <w:r>
+        <w:t xml:space="preserve"> aufgrund des geringen Funktionsumfangs nicht.</w:t>
+      </w:r>
+    </w:p>
+    <w:p>
+      <w:pPr>
+        <w:jc w:val="both"/>
+      </w:pPr>
     </w:p>
     <w:p>
       <w:pPr>
@@ -11046,14 +11916,13 @@
         </w:numPr>
         <w:jc w:val="both"/>
       </w:pPr>
-      <w:bookmarkStart w:id="28" w:name="_Toc298485520"/>
       <w:r>
         <w:t>Realisierung</w:t>
       </w:r>
       <w:r>
         <w:t xml:space="preserve"> des Webservice</w:t>
       </w:r>
-      <w:bookmarkEnd w:id="28"/>
+      <w:bookmarkEnd w:id="34"/>
     </w:p>
     <w:p>
       <w:pPr>
@@ -11064,11 +11933,11 @@
         </w:numPr>
         <w:jc w:val="both"/>
       </w:pPr>
-      <w:bookmarkStart w:id="29" w:name="_Toc298485521"/>
+      <w:bookmarkStart w:id="35" w:name="_Toc299083711"/>
       <w:r>
         <w:t>Zieldefinition</w:t>
       </w:r>
-      <w:bookmarkEnd w:id="29"/>
+      <w:bookmarkEnd w:id="35"/>
     </w:p>
     <w:p>
       <w:pPr>
@@ -11079,11 +11948,11 @@
         </w:numPr>
         <w:jc w:val="both"/>
       </w:pPr>
-      <w:bookmarkStart w:id="30" w:name="_Toc298485522"/>
+      <w:bookmarkStart w:id="36" w:name="_Toc299083712"/>
       <w:r>
         <w:t>Planung</w:t>
       </w:r>
-      <w:bookmarkEnd w:id="30"/>
+      <w:bookmarkEnd w:id="36"/>
     </w:p>
     <w:p>
       <w:pPr>
@@ -11094,11 +11963,11 @@
         </w:numPr>
         <w:jc w:val="both"/>
       </w:pPr>
-      <w:bookmarkStart w:id="31" w:name="_Toc298485523"/>
+      <w:bookmarkStart w:id="37" w:name="_Toc299083713"/>
       <w:r>
         <w:t>Datenbankzugriff</w:t>
       </w:r>
-      <w:bookmarkEnd w:id="31"/>
+      <w:bookmarkEnd w:id="37"/>
     </w:p>
     <w:p>
       <w:pPr>
@@ -11109,11 +11978,11 @@
         </w:numPr>
         <w:jc w:val="both"/>
       </w:pPr>
-      <w:bookmarkStart w:id="32" w:name="_Toc298485524"/>
+      <w:bookmarkStart w:id="38" w:name="_Toc299083714"/>
       <w:r>
         <w:t>Aufbereitung der Daten</w:t>
       </w:r>
-      <w:bookmarkEnd w:id="32"/>
+      <w:bookmarkEnd w:id="38"/>
     </w:p>
     <w:p>
       <w:pPr>
@@ -11124,11 +11993,11 @@
         </w:numPr>
         <w:jc w:val="both"/>
       </w:pPr>
-      <w:bookmarkStart w:id="33" w:name="_Toc298485525"/>
+      <w:bookmarkStart w:id="39" w:name="_Toc299083715"/>
       <w:r>
         <w:t>Bereitstellung der Schnittstellen</w:t>
       </w:r>
-      <w:bookmarkEnd w:id="33"/>
+      <w:bookmarkEnd w:id="39"/>
     </w:p>
     <w:p>
       <w:pPr>
@@ -11139,11 +12008,11 @@
         </w:numPr>
         <w:jc w:val="both"/>
       </w:pPr>
-      <w:bookmarkStart w:id="34" w:name="_Toc298485526"/>
+      <w:bookmarkStart w:id="40" w:name="_Toc299083716"/>
       <w:r>
         <w:t>Umsetzung</w:t>
       </w:r>
-      <w:bookmarkEnd w:id="34"/>
+      <w:bookmarkEnd w:id="40"/>
     </w:p>
     <w:p>
       <w:pPr>
@@ -11154,11 +12023,12 @@
         </w:numPr>
         <w:jc w:val="both"/>
       </w:pPr>
-      <w:bookmarkStart w:id="35" w:name="_Toc298485527"/>
-      <w:r>
+      <w:bookmarkStart w:id="41" w:name="_Toc299083717"/>
+      <w:r>
+        <w:lastRenderedPageBreak/>
         <w:t>Realisierung der Anwendung</w:t>
       </w:r>
-      <w:bookmarkEnd w:id="35"/>
+      <w:bookmarkEnd w:id="41"/>
     </w:p>
     <w:p>
       <w:pPr>
@@ -11169,11 +12039,11 @@
         </w:numPr>
         <w:jc w:val="both"/>
       </w:pPr>
-      <w:bookmarkStart w:id="36" w:name="_Toc298485528"/>
+      <w:bookmarkStart w:id="42" w:name="_Toc299083718"/>
       <w:r>
         <w:t>Zieldefinition</w:t>
       </w:r>
-      <w:bookmarkEnd w:id="36"/>
+      <w:bookmarkEnd w:id="42"/>
     </w:p>
     <w:p>
       <w:pPr>
@@ -11184,11 +12054,11 @@
         </w:numPr>
         <w:jc w:val="both"/>
       </w:pPr>
-      <w:bookmarkStart w:id="37" w:name="_Toc298485529"/>
+      <w:bookmarkStart w:id="43" w:name="_Toc299083719"/>
       <w:r>
         <w:t>Planung</w:t>
       </w:r>
-      <w:bookmarkEnd w:id="37"/>
+      <w:bookmarkEnd w:id="43"/>
     </w:p>
     <w:p>
       <w:pPr>
@@ -11199,11 +12069,11 @@
         </w:numPr>
         <w:jc w:val="both"/>
       </w:pPr>
-      <w:bookmarkStart w:id="38" w:name="_Toc298485530"/>
+      <w:bookmarkStart w:id="44" w:name="_Toc299083720"/>
       <w:r>
         <w:t>Layout</w:t>
       </w:r>
-      <w:bookmarkEnd w:id="38"/>
+      <w:bookmarkEnd w:id="44"/>
     </w:p>
     <w:p>
       <w:pPr>
@@ -11214,12 +12084,12 @@
         </w:numPr>
         <w:jc w:val="both"/>
       </w:pPr>
-      <w:bookmarkStart w:id="39" w:name="_Toc298485531"/>
+      <w:bookmarkStart w:id="45" w:name="_Toc299083721"/>
       <w:proofErr w:type="spellStart"/>
       <w:r>
         <w:t>Activities</w:t>
       </w:r>
-      <w:bookmarkEnd w:id="39"/>
+      <w:bookmarkEnd w:id="45"/>
       <w:proofErr w:type="spellEnd"/>
     </w:p>
     <w:p>
@@ -11231,11 +12101,11 @@
         </w:numPr>
         <w:jc w:val="both"/>
       </w:pPr>
-      <w:bookmarkStart w:id="40" w:name="_Toc298485532"/>
+      <w:bookmarkStart w:id="46" w:name="_Toc299083722"/>
       <w:r>
         <w:t>Zugriff auf den Webservice</w:t>
       </w:r>
-      <w:bookmarkEnd w:id="40"/>
+      <w:bookmarkEnd w:id="46"/>
     </w:p>
     <w:p>
       <w:pPr>
@@ -11246,11 +12116,11 @@
         </w:numPr>
         <w:jc w:val="both"/>
       </w:pPr>
-      <w:bookmarkStart w:id="41" w:name="_Toc298485533"/>
+      <w:bookmarkStart w:id="47" w:name="_Toc299083723"/>
       <w:r>
         <w:t>Umsetzung</w:t>
       </w:r>
-      <w:bookmarkEnd w:id="41"/>
+      <w:bookmarkEnd w:id="47"/>
     </w:p>
     <w:p>
       <w:pPr>
@@ -11261,11 +12131,11 @@
         </w:numPr>
         <w:jc w:val="both"/>
       </w:pPr>
-      <w:bookmarkStart w:id="42" w:name="_Toc298485534"/>
+      <w:bookmarkStart w:id="48" w:name="_Toc299083724"/>
       <w:r>
         <w:t>Testen der Android-Anwendung</w:t>
       </w:r>
-      <w:bookmarkEnd w:id="42"/>
+      <w:bookmarkEnd w:id="48"/>
     </w:p>
     <w:p>
       <w:pPr>
@@ -11276,11 +12146,11 @@
         </w:numPr>
         <w:jc w:val="both"/>
       </w:pPr>
-      <w:bookmarkStart w:id="43" w:name="_Toc298485535"/>
+      <w:bookmarkStart w:id="49" w:name="_Toc299083725"/>
       <w:r>
         <w:t>Zieldefinition</w:t>
       </w:r>
-      <w:bookmarkEnd w:id="43"/>
+      <w:bookmarkEnd w:id="49"/>
     </w:p>
     <w:p>
       <w:pPr>
@@ -11291,12 +12161,11 @@
         </w:numPr>
         <w:jc w:val="both"/>
       </w:pPr>
-      <w:bookmarkStart w:id="44" w:name="_Toc298485536"/>
-      <w:r>
-        <w:lastRenderedPageBreak/>
+      <w:bookmarkStart w:id="50" w:name="_Toc299083726"/>
+      <w:r>
         <w:t>Planung</w:t>
       </w:r>
-      <w:bookmarkEnd w:id="44"/>
+      <w:bookmarkEnd w:id="50"/>
     </w:p>
     <w:p>
       <w:pPr>
@@ -11307,11 +12176,11 @@
         </w:numPr>
         <w:jc w:val="both"/>
       </w:pPr>
-      <w:bookmarkStart w:id="45" w:name="_Toc298485537"/>
+      <w:bookmarkStart w:id="51" w:name="_Toc299083727"/>
       <w:r>
         <w:t>Umsetzung</w:t>
       </w:r>
-      <w:bookmarkEnd w:id="45"/>
+      <w:bookmarkEnd w:id="51"/>
     </w:p>
     <w:p>
       <w:pPr>
@@ -11322,11 +12191,11 @@
         </w:numPr>
         <w:jc w:val="both"/>
       </w:pPr>
-      <w:bookmarkStart w:id="46" w:name="_Toc298485538"/>
+      <w:bookmarkStart w:id="52" w:name="_Toc299083728"/>
       <w:r>
         <w:t>Abschluss</w:t>
       </w:r>
-      <w:bookmarkEnd w:id="46"/>
+      <w:bookmarkEnd w:id="52"/>
     </w:p>
     <w:p>
       <w:pPr>
@@ -11337,11 +12206,11 @@
         </w:numPr>
         <w:jc w:val="both"/>
       </w:pPr>
-      <w:bookmarkStart w:id="47" w:name="_Toc298485539"/>
+      <w:bookmarkStart w:id="53" w:name="_Toc299083729"/>
       <w:r>
         <w:t>Erweiterungsmöglichkeiten</w:t>
       </w:r>
-      <w:bookmarkEnd w:id="47"/>
+      <w:bookmarkEnd w:id="53"/>
     </w:p>
     <w:p>
       <w:pPr>
@@ -11352,11 +12221,11 @@
         </w:numPr>
         <w:jc w:val="both"/>
       </w:pPr>
-      <w:bookmarkStart w:id="48" w:name="_Toc298485540"/>
+      <w:bookmarkStart w:id="54" w:name="_Toc299083730"/>
       <w:r>
         <w:t>Ausblick</w:t>
       </w:r>
-      <w:bookmarkEnd w:id="48"/>
+      <w:bookmarkEnd w:id="54"/>
     </w:p>
     <w:sectPr>
       <w:pgSz w:w="11906" w:h="16838"/>
@@ -11681,7 +12550,7 @@
   <w:abstractNum w:abstractNumId="3">
     <w:nsid w:val="0F0C036A"/>
     <w:multiLevelType w:val="hybridMultilevel"/>
-    <w:tmpl w:val="36140370"/>
+    <w:tmpl w:val="34226770"/>
     <w:lvl w:ilvl="0" w:tplc="04070001">
       <w:start w:val="1"/>
       <w:numFmt w:val="bullet"/>
@@ -12456,6 +13325,119 @@
     </w:lvl>
   </w:abstractNum>
   <w:abstractNum w:abstractNumId="11">
+    <w:nsid w:val="49993643"/>
+    <w:multiLevelType w:val="multilevel"/>
+    <w:tmpl w:val="A9C0A3E4"/>
+    <w:lvl w:ilvl="0">
+      <w:start w:val="1"/>
+      <w:numFmt w:val="decimal"/>
+      <w:lvlText w:val="%1."/>
+      <w:lvlJc w:val="left"/>
+      <w:pPr>
+        <w:tabs>
+          <w:tab w:val="num" w:pos="720"/>
+        </w:tabs>
+        <w:ind w:left="720" w:hanging="360"/>
+      </w:pPr>
+    </w:lvl>
+    <w:lvl w:ilvl="1">
+      <w:start w:val="1"/>
+      <w:numFmt w:val="decimal"/>
+      <w:lvlText w:val="%2."/>
+      <w:lvlJc w:val="left"/>
+      <w:pPr>
+        <w:tabs>
+          <w:tab w:val="num" w:pos="1440"/>
+        </w:tabs>
+        <w:ind w:left="1440" w:hanging="360"/>
+      </w:pPr>
+    </w:lvl>
+    <w:lvl w:ilvl="2" w:tentative="1">
+      <w:start w:val="1"/>
+      <w:numFmt w:val="decimal"/>
+      <w:lvlText w:val="%3."/>
+      <w:lvlJc w:val="left"/>
+      <w:pPr>
+        <w:tabs>
+          <w:tab w:val="num" w:pos="2160"/>
+        </w:tabs>
+        <w:ind w:left="2160" w:hanging="360"/>
+      </w:pPr>
+    </w:lvl>
+    <w:lvl w:ilvl="3" w:tentative="1">
+      <w:start w:val="1"/>
+      <w:numFmt w:val="decimal"/>
+      <w:lvlText w:val="%4."/>
+      <w:lvlJc w:val="left"/>
+      <w:pPr>
+        <w:tabs>
+          <w:tab w:val="num" w:pos="2880"/>
+        </w:tabs>
+        <w:ind w:left="2880" w:hanging="360"/>
+      </w:pPr>
+    </w:lvl>
+    <w:lvl w:ilvl="4" w:tentative="1">
+      <w:start w:val="1"/>
+      <w:numFmt w:val="decimal"/>
+      <w:lvlText w:val="%5."/>
+      <w:lvlJc w:val="left"/>
+      <w:pPr>
+        <w:tabs>
+          <w:tab w:val="num" w:pos="3600"/>
+        </w:tabs>
+        <w:ind w:left="3600" w:hanging="360"/>
+      </w:pPr>
+    </w:lvl>
+    <w:lvl w:ilvl="5" w:tentative="1">
+      <w:start w:val="1"/>
+      <w:numFmt w:val="decimal"/>
+      <w:lvlText w:val="%6."/>
+      <w:lvlJc w:val="left"/>
+      <w:pPr>
+        <w:tabs>
+          <w:tab w:val="num" w:pos="4320"/>
+        </w:tabs>
+        <w:ind w:left="4320" w:hanging="360"/>
+      </w:pPr>
+    </w:lvl>
+    <w:lvl w:ilvl="6" w:tentative="1">
+      <w:start w:val="1"/>
+      <w:numFmt w:val="decimal"/>
+      <w:lvlText w:val="%7."/>
+      <w:lvlJc w:val="left"/>
+      <w:pPr>
+        <w:tabs>
+          <w:tab w:val="num" w:pos="5040"/>
+        </w:tabs>
+        <w:ind w:left="5040" w:hanging="360"/>
+      </w:pPr>
+    </w:lvl>
+    <w:lvl w:ilvl="7" w:tentative="1">
+      <w:start w:val="1"/>
+      <w:numFmt w:val="decimal"/>
+      <w:lvlText w:val="%8."/>
+      <w:lvlJc w:val="left"/>
+      <w:pPr>
+        <w:tabs>
+          <w:tab w:val="num" w:pos="5760"/>
+        </w:tabs>
+        <w:ind w:left="5760" w:hanging="360"/>
+      </w:pPr>
+    </w:lvl>
+    <w:lvl w:ilvl="8" w:tentative="1">
+      <w:start w:val="1"/>
+      <w:numFmt w:val="decimal"/>
+      <w:lvlText w:val="%9."/>
+      <w:lvlJc w:val="left"/>
+      <w:pPr>
+        <w:tabs>
+          <w:tab w:val="num" w:pos="6480"/>
+        </w:tabs>
+        <w:ind w:left="6480" w:hanging="360"/>
+      </w:pPr>
+    </w:lvl>
+  </w:abstractNum>
+  <w:abstractNum w:abstractNumId="12">
     <w:nsid w:val="4F3031B3"/>
     <w:multiLevelType w:val="hybridMultilevel"/>
     <w:tmpl w:val="C3704388"/>
@@ -12541,7 +13523,7 @@
       </w:pPr>
     </w:lvl>
   </w:abstractNum>
-  <w:abstractNum w:abstractNumId="12">
+  <w:abstractNum w:abstractNumId="13">
     <w:nsid w:val="4FE96DFC"/>
     <w:multiLevelType w:val="multilevel"/>
     <w:tmpl w:val="0407001F"/>
@@ -12627,7 +13609,7 @@
       </w:pPr>
     </w:lvl>
   </w:abstractNum>
-  <w:abstractNum w:abstractNumId="13">
+  <w:abstractNum w:abstractNumId="14">
     <w:nsid w:val="50E34C28"/>
     <w:multiLevelType w:val="hybridMultilevel"/>
     <w:tmpl w:val="D0AE3F76"/>
@@ -12740,7 +13722,7 @@
       </w:rPr>
     </w:lvl>
   </w:abstractNum>
-  <w:abstractNum w:abstractNumId="14">
+  <w:abstractNum w:abstractNumId="15">
     <w:nsid w:val="514637B5"/>
     <w:multiLevelType w:val="hybridMultilevel"/>
     <w:tmpl w:val="08805976"/>
@@ -12829,7 +13811,7 @@
       </w:pPr>
     </w:lvl>
   </w:abstractNum>
-  <w:abstractNum w:abstractNumId="15">
+  <w:abstractNum w:abstractNumId="16">
     <w:nsid w:val="51F604BC"/>
     <w:multiLevelType w:val="multilevel"/>
     <w:tmpl w:val="0407001F"/>
@@ -12915,7 +13897,7 @@
       </w:pPr>
     </w:lvl>
   </w:abstractNum>
-  <w:abstractNum w:abstractNumId="16">
+  <w:abstractNum w:abstractNumId="17">
     <w:nsid w:val="58324EC3"/>
     <w:multiLevelType w:val="multilevel"/>
     <w:tmpl w:val="0407001F"/>
@@ -13001,7 +13983,7 @@
       </w:pPr>
     </w:lvl>
   </w:abstractNum>
-  <w:abstractNum w:abstractNumId="17">
+  <w:abstractNum w:abstractNumId="18">
     <w:nsid w:val="654A1552"/>
     <w:multiLevelType w:val="multilevel"/>
     <w:tmpl w:val="0407001F"/>
@@ -13087,7 +14069,7 @@
       </w:pPr>
     </w:lvl>
   </w:abstractNum>
-  <w:abstractNum w:abstractNumId="18">
+  <w:abstractNum w:abstractNumId="19">
     <w:nsid w:val="660B112B"/>
     <w:multiLevelType w:val="hybridMultilevel"/>
     <w:tmpl w:val="26B2EF0A"/>
@@ -13179,7 +14161,7 @@
       </w:pPr>
     </w:lvl>
   </w:abstractNum>
-  <w:abstractNum w:abstractNumId="19">
+  <w:abstractNum w:abstractNumId="20">
     <w:nsid w:val="67AB6728"/>
     <w:multiLevelType w:val="hybridMultilevel"/>
     <w:tmpl w:val="1F8245E2"/>
@@ -13292,7 +14274,7 @@
       </w:rPr>
     </w:lvl>
   </w:abstractNum>
-  <w:abstractNum w:abstractNumId="20">
+  <w:abstractNum w:abstractNumId="21">
     <w:nsid w:val="71035FBB"/>
     <w:multiLevelType w:val="multilevel"/>
     <w:tmpl w:val="0407001F"/>
@@ -13378,7 +14360,7 @@
       </w:pPr>
     </w:lvl>
   </w:abstractNum>
-  <w:abstractNum w:abstractNumId="21">
+  <w:abstractNum w:abstractNumId="22">
     <w:nsid w:val="781B0507"/>
     <w:multiLevelType w:val="multilevel"/>
     <w:tmpl w:val="0407001F"/>
@@ -13465,43 +14447,43 @@
     </w:lvl>
   </w:abstractNum>
   <w:num w:numId="1">
-    <w:abstractNumId w:val="19"/>
+    <w:abstractNumId w:val="20"/>
   </w:num>
   <w:num w:numId="2">
-    <w:abstractNumId w:val="13"/>
+    <w:abstractNumId w:val="14"/>
   </w:num>
   <w:num w:numId="3">
     <w:abstractNumId w:val="4"/>
   </w:num>
   <w:num w:numId="4">
-    <w:abstractNumId w:val="11"/>
+    <w:abstractNumId w:val="12"/>
   </w:num>
   <w:num w:numId="5">
-    <w:abstractNumId w:val="18"/>
+    <w:abstractNumId w:val="19"/>
   </w:num>
   <w:num w:numId="6">
-    <w:abstractNumId w:val="14"/>
+    <w:abstractNumId w:val="15"/>
   </w:num>
   <w:num w:numId="7">
-    <w:abstractNumId w:val="15"/>
+    <w:abstractNumId w:val="16"/>
   </w:num>
   <w:num w:numId="8">
     <w:abstractNumId w:val="2"/>
   </w:num>
   <w:num w:numId="9">
-    <w:abstractNumId w:val="16"/>
+    <w:abstractNumId w:val="17"/>
   </w:num>
   <w:num w:numId="10">
-    <w:abstractNumId w:val="12"/>
+    <w:abstractNumId w:val="13"/>
   </w:num>
   <w:num w:numId="11">
-    <w:abstractNumId w:val="20"/>
+    <w:abstractNumId w:val="21"/>
   </w:num>
   <w:num w:numId="12">
     <w:abstractNumId w:val="8"/>
   </w:num>
   <w:num w:numId="13">
-    <w:abstractNumId w:val="21"/>
+    <w:abstractNumId w:val="22"/>
   </w:num>
   <w:num w:numId="14">
     <w:abstractNumId w:val="6"/>
@@ -13513,7 +14495,7 @@
     <w:abstractNumId w:val="9"/>
   </w:num>
   <w:num w:numId="17">
-    <w:abstractNumId w:val="17"/>
+    <w:abstractNumId w:val="18"/>
   </w:num>
   <w:num w:numId="18">
     <w:abstractNumId w:val="0"/>
@@ -13529,6 +14511,9 @@
   </w:num>
   <w:num w:numId="22">
     <w:abstractNumId w:val="7"/>
+  </w:num>
+  <w:num w:numId="23">
+    <w:abstractNumId w:val="11"/>
   </w:num>
 </w:numbering>
 </file>
@@ -14435,6 +15420,75 @@
     <w:rsid w:val="00B90AC2"/>
     <w:rPr>
       <w:vertAlign w:val="superscript"/>
+    </w:rPr>
+  </w:style>
+  <w:style w:type="paragraph" w:styleId="Beschriftung">
+    <w:name w:val="caption"/>
+    <w:basedOn w:val="Standard"/>
+    <w:next w:val="Standard"/>
+    <w:link w:val="BeschriftungZchn"/>
+    <w:uiPriority w:val="35"/>
+    <w:unhideWhenUsed/>
+    <w:rsid w:val="001C631C"/>
+    <w:pPr>
+      <w:spacing w:line="240" w:lineRule="auto"/>
+    </w:pPr>
+    <w:rPr>
+      <w:b/>
+      <w:bCs/>
+      <w:color w:val="4F81BD" w:themeColor="accent1"/>
+      <w:sz w:val="18"/>
+      <w:szCs w:val="18"/>
+    </w:rPr>
+  </w:style>
+  <w:style w:type="paragraph" w:styleId="Abbildungsverzeichnis">
+    <w:name w:val="table of figures"/>
+    <w:basedOn w:val="Standard"/>
+    <w:next w:val="Standard"/>
+    <w:uiPriority w:val="99"/>
+    <w:unhideWhenUsed/>
+    <w:rsid w:val="001C631C"/>
+    <w:pPr>
+      <w:spacing w:after="0"/>
+    </w:pPr>
+  </w:style>
+  <w:style w:type="paragraph" w:customStyle="1" w:styleId="myBeschriftung">
+    <w:name w:val="myBeschriftung"/>
+    <w:basedOn w:val="Beschriftung"/>
+    <w:link w:val="myBeschriftungZchn"/>
+    <w:qFormat/>
+    <w:rsid w:val="00BD5ADF"/>
+    <w:rPr>
+      <w:color w:val="000000" w:themeColor="text1"/>
+    </w:rPr>
+  </w:style>
+  <w:style w:type="character" w:customStyle="1" w:styleId="BeschriftungZchn">
+    <w:name w:val="Beschriftung Zchn"/>
+    <w:basedOn w:val="Absatz-Standardschriftart"/>
+    <w:link w:val="Beschriftung"/>
+    <w:uiPriority w:val="35"/>
+    <w:rsid w:val="00BD5ADF"/>
+    <w:rPr>
+      <w:rFonts w:ascii="Arial" w:hAnsi="Arial"/>
+      <w:b/>
+      <w:bCs/>
+      <w:color w:val="4F81BD" w:themeColor="accent1"/>
+      <w:sz w:val="18"/>
+      <w:szCs w:val="18"/>
+    </w:rPr>
+  </w:style>
+  <w:style w:type="character" w:customStyle="1" w:styleId="myBeschriftungZchn">
+    <w:name w:val="myBeschriftung Zchn"/>
+    <w:basedOn w:val="BeschriftungZchn"/>
+    <w:link w:val="myBeschriftung"/>
+    <w:rsid w:val="00BD5ADF"/>
+    <w:rPr>
+      <w:rFonts w:ascii="Arial" w:hAnsi="Arial"/>
+      <w:b/>
+      <w:bCs/>
+      <w:color w:val="000000" w:themeColor="text1"/>
+      <w:sz w:val="18"/>
+      <w:szCs w:val="18"/>
     </w:rPr>
   </w:style>
 </w:styles>
@@ -15344,6 +16398,75 @@
       <w:vertAlign w:val="superscript"/>
     </w:rPr>
   </w:style>
+  <w:style w:type="paragraph" w:styleId="Beschriftung">
+    <w:name w:val="caption"/>
+    <w:basedOn w:val="Standard"/>
+    <w:next w:val="Standard"/>
+    <w:link w:val="BeschriftungZchn"/>
+    <w:uiPriority w:val="35"/>
+    <w:unhideWhenUsed/>
+    <w:rsid w:val="001C631C"/>
+    <w:pPr>
+      <w:spacing w:line="240" w:lineRule="auto"/>
+    </w:pPr>
+    <w:rPr>
+      <w:b/>
+      <w:bCs/>
+      <w:color w:val="4F81BD" w:themeColor="accent1"/>
+      <w:sz w:val="18"/>
+      <w:szCs w:val="18"/>
+    </w:rPr>
+  </w:style>
+  <w:style w:type="paragraph" w:styleId="Abbildungsverzeichnis">
+    <w:name w:val="table of figures"/>
+    <w:basedOn w:val="Standard"/>
+    <w:next w:val="Standard"/>
+    <w:uiPriority w:val="99"/>
+    <w:unhideWhenUsed/>
+    <w:rsid w:val="001C631C"/>
+    <w:pPr>
+      <w:spacing w:after="0"/>
+    </w:pPr>
+  </w:style>
+  <w:style w:type="paragraph" w:customStyle="1" w:styleId="myBeschriftung">
+    <w:name w:val="myBeschriftung"/>
+    <w:basedOn w:val="Beschriftung"/>
+    <w:link w:val="myBeschriftungZchn"/>
+    <w:qFormat/>
+    <w:rsid w:val="00BD5ADF"/>
+    <w:rPr>
+      <w:color w:val="000000" w:themeColor="text1"/>
+    </w:rPr>
+  </w:style>
+  <w:style w:type="character" w:customStyle="1" w:styleId="BeschriftungZchn">
+    <w:name w:val="Beschriftung Zchn"/>
+    <w:basedOn w:val="Absatz-Standardschriftart"/>
+    <w:link w:val="Beschriftung"/>
+    <w:uiPriority w:val="35"/>
+    <w:rsid w:val="00BD5ADF"/>
+    <w:rPr>
+      <w:rFonts w:ascii="Arial" w:hAnsi="Arial"/>
+      <w:b/>
+      <w:bCs/>
+      <w:color w:val="4F81BD" w:themeColor="accent1"/>
+      <w:sz w:val="18"/>
+      <w:szCs w:val="18"/>
+    </w:rPr>
+  </w:style>
+  <w:style w:type="character" w:customStyle="1" w:styleId="myBeschriftungZchn">
+    <w:name w:val="myBeschriftung Zchn"/>
+    <w:basedOn w:val="BeschriftungZchn"/>
+    <w:link w:val="myBeschriftung"/>
+    <w:rsid w:val="00BD5ADF"/>
+    <w:rPr>
+      <w:rFonts w:ascii="Arial" w:hAnsi="Arial"/>
+      <w:b/>
+      <w:bCs/>
+      <w:color w:val="000000" w:themeColor="text1"/>
+      <w:sz w:val="18"/>
+      <w:szCs w:val="18"/>
+    </w:rPr>
+  </w:style>
 </w:styles>
 </file>
 
@@ -15637,7 +16760,7 @@
 </file>
 
 <file path=customXml/itemProps1.xml><?xml version="1.0" encoding="utf-8"?>
-<ds:datastoreItem xmlns:ds="http://schemas.openxmlformats.org/officeDocument/2006/customXml" ds:itemID="{2C9F9D39-5E2B-49B7-9C6A-80BB8BB31F89}">
+<ds:datastoreItem xmlns:ds="http://schemas.openxmlformats.org/officeDocument/2006/customXml" ds:itemID="{EEA97C28-784F-4003-AE73-2C1F0D6E4275}">
   <ds:schemaRefs>
     <ds:schemaRef ds:uri="http://schemas.openxmlformats.org/officeDocument/2006/bibliography"/>
   </ds:schemaRefs>

</xml_diff>

<commit_message>
zielstellung und planung webservice eingefügt
</commit_message>
<xml_diff>
--- a/Schriftliche_Arbeit/Arbeit_2.docx
+++ b/Schriftliche_Arbeit/Arbeit_2.docx
@@ -2134,7 +2134,7 @@
             <w:rPr>
               <w:noProof/>
             </w:rPr>
-            <w:t>21</w:t>
+            <w:t>22</w:t>
           </w:r>
           <w:r>
             <w:rPr>
@@ -2198,18 +2198,15 @@
             <w:rPr>
               <w:noProof/>
             </w:rPr>
-          </w:r>
-          <w:r>
-            <w:rPr>
-              <w:noProof/>
-            </w:rPr>
             <w:fldChar w:fldCharType="separate"/>
           </w:r>
           <w:r>
             <w:rPr>
-              <w:noProof/>
-            </w:rPr>
-            <w:t>21</w:t>
+              <w:b/>
+              <w:bCs/>
+              <w:noProof/>
+            </w:rPr>
+            <w:t>Fehler! Textmarke nicht definiert.</w:t>
           </w:r>
           <w:r>
             <w:rPr>
@@ -2273,18 +2270,15 @@
             <w:rPr>
               <w:noProof/>
             </w:rPr>
-          </w:r>
-          <w:r>
-            <w:rPr>
-              <w:noProof/>
-            </w:rPr>
             <w:fldChar w:fldCharType="separate"/>
           </w:r>
           <w:r>
             <w:rPr>
-              <w:noProof/>
-            </w:rPr>
-            <w:t>21</w:t>
+              <w:b/>
+              <w:bCs/>
+              <w:noProof/>
+            </w:rPr>
+            <w:t>Fehler! Textmarke nicht definiert.</w:t>
           </w:r>
           <w:r>
             <w:rPr>
@@ -2348,18 +2342,15 @@
             <w:rPr>
               <w:noProof/>
             </w:rPr>
-          </w:r>
-          <w:r>
-            <w:rPr>
-              <w:noProof/>
-            </w:rPr>
             <w:fldChar w:fldCharType="separate"/>
           </w:r>
           <w:r>
             <w:rPr>
-              <w:noProof/>
-            </w:rPr>
-            <w:t>21</w:t>
+              <w:b/>
+              <w:bCs/>
+              <w:noProof/>
+            </w:rPr>
+            <w:t>Fehler! Textmarke nicht definiert.</w:t>
           </w:r>
           <w:r>
             <w:rPr>
@@ -2423,18 +2414,15 @@
             <w:rPr>
               <w:noProof/>
             </w:rPr>
-          </w:r>
-          <w:r>
-            <w:rPr>
-              <w:noProof/>
-            </w:rPr>
             <w:fldChar w:fldCharType="separate"/>
           </w:r>
           <w:r>
             <w:rPr>
-              <w:noProof/>
-            </w:rPr>
-            <w:t>21</w:t>
+              <w:b/>
+              <w:bCs/>
+              <w:noProof/>
+            </w:rPr>
+            <w:t>Fehler! Textmarke nicht definiert.</w:t>
           </w:r>
           <w:r>
             <w:rPr>
@@ -2509,7 +2497,7 @@
             <w:rPr>
               <w:noProof/>
             </w:rPr>
-            <w:t>21</w:t>
+            <w:t>22</w:t>
           </w:r>
           <w:r>
             <w:rPr>
@@ -2584,7 +2572,7 @@
             <w:rPr>
               <w:noProof/>
             </w:rPr>
-            <w:t>21</w:t>
+            <w:t>22</w:t>
           </w:r>
           <w:r>
             <w:rPr>
@@ -3109,7 +3097,7 @@
             <w:rPr>
               <w:noProof/>
             </w:rPr>
-            <w:t>22</w:t>
+            <w:t>23</w:t>
           </w:r>
           <w:r>
             <w:rPr>
@@ -3184,7 +3172,7 @@
             <w:rPr>
               <w:noProof/>
             </w:rPr>
-            <w:t>22</w:t>
+            <w:t>23</w:t>
           </w:r>
           <w:r>
             <w:rPr>
@@ -3259,7 +3247,7 @@
             <w:rPr>
               <w:noProof/>
             </w:rPr>
-            <w:t>22</w:t>
+            <w:t>23</w:t>
           </w:r>
           <w:r>
             <w:rPr>
@@ -3334,7 +3322,7 @@
             <w:rPr>
               <w:noProof/>
             </w:rPr>
-            <w:t>22</w:t>
+            <w:t>23</w:t>
           </w:r>
           <w:r>
             <w:rPr>
@@ -3409,7 +3397,7 @@
             <w:rPr>
               <w:noProof/>
             </w:rPr>
-            <w:t>22</w:t>
+            <w:t>23</w:t>
           </w:r>
           <w:r>
             <w:rPr>
@@ -3484,7 +3472,7 @@
             <w:rPr>
               <w:noProof/>
             </w:rPr>
-            <w:t>22</w:t>
+            <w:t>23</w:t>
           </w:r>
           <w:r>
             <w:rPr>
@@ -3559,7 +3547,7 @@
             <w:rPr>
               <w:noProof/>
             </w:rPr>
-            <w:t>22</w:t>
+            <w:t>23</w:t>
           </w:r>
           <w:r>
             <w:rPr>
@@ -4036,10 +4024,34 @@
         <w:jc w:val="both"/>
       </w:pPr>
       <w:bookmarkStart w:id="11" w:name="_Toc299083694"/>
-      <w:r>
-        <w:t>Webservice</w:t>
+      <w:bookmarkStart w:id="12" w:name="_Ref299370504"/>
+      <w:bookmarkStart w:id="13" w:name="_Ref299370576"/>
+      <w:bookmarkStart w:id="14" w:name="_Ref299370602"/>
+      <w:bookmarkStart w:id="15" w:name="_Ref299370634"/>
+      <w:bookmarkStart w:id="16" w:name="_Ref299370657"/>
+      <w:bookmarkStart w:id="17" w:name="_Ref299370717"/>
+      <w:bookmarkStart w:id="18" w:name="_Ref299370822"/>
+      <w:bookmarkStart w:id="19" w:name="_Ref299370846"/>
+      <w:bookmarkStart w:id="20" w:name="_Ref299370887"/>
+      <w:r>
+        <w:t>Web</w:t>
+      </w:r>
+      <w:r>
+        <w:t>-S</w:t>
+      </w:r>
+      <w:r>
+        <w:t>ervice</w:t>
       </w:r>
       <w:bookmarkEnd w:id="11"/>
+      <w:bookmarkEnd w:id="12"/>
+      <w:bookmarkEnd w:id="13"/>
+      <w:bookmarkEnd w:id="14"/>
+      <w:bookmarkEnd w:id="15"/>
+      <w:bookmarkEnd w:id="16"/>
+      <w:bookmarkEnd w:id="17"/>
+      <w:bookmarkEnd w:id="18"/>
+      <w:bookmarkEnd w:id="19"/>
+      <w:bookmarkEnd w:id="20"/>
     </w:p>
     <w:p>
       <w:pPr>
@@ -6119,14 +6131,14 @@
         </w:numPr>
         <w:jc w:val="both"/>
       </w:pPr>
-      <w:bookmarkStart w:id="12" w:name="_Toc299083695"/>
+      <w:bookmarkStart w:id="21" w:name="_Toc299083695"/>
       <w:r>
         <w:t>Software-</w:t>
       </w:r>
       <w:r>
         <w:t>Tests</w:t>
       </w:r>
-      <w:bookmarkEnd w:id="12"/>
+      <w:bookmarkEnd w:id="21"/>
     </w:p>
     <w:p>
       <w:pPr>
@@ -6137,11 +6149,11 @@
         </w:numPr>
         <w:jc w:val="both"/>
       </w:pPr>
-      <w:bookmarkStart w:id="13" w:name="_Toc299083696"/>
+      <w:bookmarkStart w:id="22" w:name="_Toc299083696"/>
       <w:r>
         <w:t>Einführung</w:t>
       </w:r>
-      <w:bookmarkEnd w:id="13"/>
+      <w:bookmarkEnd w:id="22"/>
     </w:p>
     <w:p>
       <w:pPr>
@@ -6647,11 +6659,11 @@
         </w:numPr>
         <w:jc w:val="both"/>
       </w:pPr>
-      <w:bookmarkStart w:id="14" w:name="_Toc299083697"/>
+      <w:bookmarkStart w:id="23" w:name="_Toc299083697"/>
       <w:r>
         <w:t>Unit-Test</w:t>
       </w:r>
-      <w:bookmarkEnd w:id="14"/>
+      <w:bookmarkEnd w:id="23"/>
     </w:p>
     <w:p>
       <w:pPr>
@@ -6751,8 +6763,13 @@
         <w:t xml:space="preserve"> Mock-Objekte und isolierte Ablaufumgebung </w:t>
       </w:r>
       <w:r>
-        <w:t xml:space="preserve">(siehe </w:t>
-      </w:r>
+        <w:t>(</w:t>
+      </w:r>
+      <w:proofErr w:type="gramStart"/>
+      <w:r>
+        <w:t xml:space="preserve">siehe </w:t>
+      </w:r>
+      <w:proofErr w:type="gramEnd"/>
       <w:r>
         <w:fldChar w:fldCharType="begin"/>
       </w:r>
@@ -6884,8 +6901,13 @@
         <w:t xml:space="preserve">()-Methoden </w:t>
       </w:r>
       <w:r>
-        <w:t xml:space="preserve">(siehe </w:t>
-      </w:r>
+        <w:t>(</w:t>
+      </w:r>
+      <w:proofErr w:type="gramStart"/>
+      <w:r>
+        <w:t xml:space="preserve">siehe </w:t>
+      </w:r>
+      <w:proofErr w:type="gramEnd"/>
       <w:r>
         <w:fldChar w:fldCharType="begin"/>
       </w:r>
@@ -6968,18 +6990,18 @@
           <w:numId w:val="7"/>
         </w:numPr>
       </w:pPr>
-      <w:bookmarkStart w:id="15" w:name="_Ref298751750"/>
-      <w:bookmarkStart w:id="16" w:name="_Toc299083698"/>
+      <w:bookmarkStart w:id="24" w:name="_Ref298751750"/>
+      <w:bookmarkStart w:id="25" w:name="_Toc299083698"/>
       <w:proofErr w:type="spellStart"/>
       <w:r>
         <w:t>JUnit</w:t>
       </w:r>
-      <w:bookmarkEnd w:id="15"/>
+      <w:bookmarkEnd w:id="24"/>
       <w:proofErr w:type="spellEnd"/>
       <w:r>
         <w:t>-Framework</w:t>
       </w:r>
-      <w:bookmarkEnd w:id="16"/>
+      <w:bookmarkEnd w:id="25"/>
     </w:p>
     <w:p/>
     <w:p>
@@ -8437,11 +8459,11 @@
         </w:numPr>
         <w:jc w:val="both"/>
       </w:pPr>
-      <w:bookmarkStart w:id="17" w:name="_Toc299083699"/>
+      <w:bookmarkStart w:id="26" w:name="_Toc299083699"/>
       <w:r>
         <w:t>Testen in Android</w:t>
       </w:r>
-      <w:bookmarkEnd w:id="17"/>
+      <w:bookmarkEnd w:id="26"/>
     </w:p>
     <w:p>
       <w:pPr>
@@ -8464,14 +8486,14 @@
         </w:numPr>
         <w:jc w:val="both"/>
       </w:pPr>
-      <w:bookmarkStart w:id="18" w:name="_Ref298747475"/>
-      <w:bookmarkStart w:id="19" w:name="_Toc299083700"/>
+      <w:bookmarkStart w:id="27" w:name="_Ref298747475"/>
+      <w:bookmarkStart w:id="28" w:name="_Toc299083700"/>
       <w:r>
         <w:lastRenderedPageBreak/>
         <w:t>Grundlagen</w:t>
       </w:r>
-      <w:bookmarkEnd w:id="18"/>
-      <w:bookmarkEnd w:id="19"/>
+      <w:bookmarkEnd w:id="27"/>
+      <w:bookmarkEnd w:id="28"/>
     </w:p>
     <w:p>
       <w:pPr>
@@ -9350,7 +9372,7 @@
         </w:numPr>
         <w:jc w:val="both"/>
       </w:pPr>
-      <w:bookmarkStart w:id="20" w:name="_Toc299083701"/>
+      <w:bookmarkStart w:id="29" w:name="_Toc299083701"/>
       <w:r>
         <w:t xml:space="preserve">Activity </w:t>
       </w:r>
@@ -9358,7 +9380,7 @@
       <w:r>
         <w:t>Testing</w:t>
       </w:r>
-      <w:bookmarkEnd w:id="20"/>
+      <w:bookmarkEnd w:id="29"/>
       <w:proofErr w:type="spellEnd"/>
     </w:p>
     <w:p>
@@ -10103,7 +10125,7 @@
         </w:numPr>
         <w:jc w:val="both"/>
       </w:pPr>
-      <w:bookmarkStart w:id="21" w:name="_Toc299083702"/>
+      <w:bookmarkStart w:id="30" w:name="_Toc299083702"/>
       <w:r>
         <w:t xml:space="preserve">Service </w:t>
       </w:r>
@@ -10111,7 +10133,7 @@
       <w:r>
         <w:t>Testing</w:t>
       </w:r>
-      <w:bookmarkEnd w:id="21"/>
+      <w:bookmarkEnd w:id="30"/>
       <w:proofErr w:type="spellEnd"/>
     </w:p>
     <w:p>
@@ -10436,7 +10458,7 @@
         </w:numPr>
         <w:jc w:val="both"/>
       </w:pPr>
-      <w:bookmarkStart w:id="22" w:name="_Toc299083703"/>
+      <w:bookmarkStart w:id="31" w:name="_Toc299083703"/>
       <w:r>
         <w:t xml:space="preserve">Content Provider </w:t>
       </w:r>
@@ -10444,7 +10466,7 @@
       <w:r>
         <w:t>Testing</w:t>
       </w:r>
-      <w:bookmarkEnd w:id="22"/>
+      <w:bookmarkEnd w:id="31"/>
       <w:proofErr w:type="spellEnd"/>
     </w:p>
     <w:p>
@@ -10646,12 +10668,12 @@
         </w:numPr>
         <w:jc w:val="both"/>
       </w:pPr>
-      <w:bookmarkStart w:id="23" w:name="_Toc299083704"/>
+      <w:bookmarkStart w:id="32" w:name="_Toc299083704"/>
       <w:r>
         <w:lastRenderedPageBreak/>
         <w:t>Umsetzung</w:t>
       </w:r>
-      <w:bookmarkEnd w:id="23"/>
+      <w:bookmarkEnd w:id="32"/>
     </w:p>
     <w:p>
       <w:pPr>
@@ -10662,11 +10684,11 @@
         </w:numPr>
         <w:jc w:val="both"/>
       </w:pPr>
-      <w:bookmarkStart w:id="24" w:name="_Toc299083705"/>
+      <w:bookmarkStart w:id="33" w:name="_Toc299083705"/>
       <w:r>
         <w:t>Analyse „Data Asset Management Solution“</w:t>
       </w:r>
-      <w:bookmarkEnd w:id="24"/>
+      <w:bookmarkEnd w:id="33"/>
     </w:p>
     <w:p>
       <w:pPr>
@@ -10709,16 +10731,16 @@
         </w:numPr>
         <w:jc w:val="both"/>
       </w:pPr>
-      <w:bookmarkStart w:id="25" w:name="_Ref298923837"/>
-      <w:bookmarkStart w:id="26" w:name="_Toc299083706"/>
+      <w:bookmarkStart w:id="34" w:name="_Ref298923837"/>
+      <w:bookmarkStart w:id="35" w:name="_Toc299083706"/>
       <w:r>
         <w:t xml:space="preserve">Funktionen der </w:t>
       </w:r>
       <w:r>
         <w:t>Webanwendung</w:t>
       </w:r>
-      <w:bookmarkEnd w:id="25"/>
-      <w:bookmarkEnd w:id="26"/>
+      <w:bookmarkEnd w:id="34"/>
+      <w:bookmarkEnd w:id="35"/>
     </w:p>
     <w:p>
       <w:pPr>
@@ -10926,11 +10948,11 @@
         </w:numPr>
         <w:jc w:val="both"/>
       </w:pPr>
-      <w:bookmarkStart w:id="27" w:name="_Toc299083707"/>
+      <w:bookmarkStart w:id="36" w:name="_Toc299083707"/>
       <w:r>
         <w:t>Verwendung in der Projektumgebung</w:t>
       </w:r>
-      <w:bookmarkEnd w:id="27"/>
+      <w:bookmarkEnd w:id="36"/>
     </w:p>
     <w:p/>
     <w:p>
@@ -11008,11 +11030,11 @@
         </w:numPr>
         <w:jc w:val="both"/>
       </w:pPr>
-      <w:bookmarkStart w:id="28" w:name="_Toc299083708"/>
+      <w:bookmarkStart w:id="37" w:name="_Toc299083708"/>
       <w:r>
         <w:t>Datenbank</w:t>
       </w:r>
-      <w:bookmarkEnd w:id="28"/>
+      <w:bookmarkEnd w:id="37"/>
     </w:p>
     <w:p/>
     <w:p>
@@ -11024,11 +11046,11 @@
         </w:numPr>
         <w:jc w:val="both"/>
       </w:pPr>
-      <w:bookmarkStart w:id="29" w:name="_Toc299083709"/>
+      <w:bookmarkStart w:id="38" w:name="_Toc299083709"/>
       <w:r>
         <w:t>Konzeption der Anwendungsfälle</w:t>
       </w:r>
-      <w:bookmarkEnd w:id="29"/>
+      <w:bookmarkEnd w:id="38"/>
     </w:p>
     <w:p/>
     <w:p>
@@ -11044,11 +11066,16 @@
       </w:r>
       <w:proofErr w:type="spellEnd"/>
       <w:r>
-        <w:t>-Case-Diagramms (siehe</w:t>
+        <w:t>-Case-Diagramms (</w:t>
+      </w:r>
+      <w:proofErr w:type="gramStart"/>
+      <w:r>
+        <w:t>siehe</w:t>
       </w:r>
       <w:r>
         <w:t xml:space="preserve"> </w:t>
       </w:r>
+      <w:proofErr w:type="gramEnd"/>
       <w:r>
         <w:fldChar w:fldCharType="begin"/>
       </w:r>
@@ -11059,15 +11086,11 @@
         <w:fldChar w:fldCharType="separate"/>
       </w:r>
       <w:r>
-        <w:rPr>
-          <w:color w:val="000000" w:themeColor="text1"/>
-        </w:rPr>
         <w:t xml:space="preserve">Abbildung </w:t>
       </w:r>
       <w:r>
         <w:rPr>
           <w:noProof/>
-          <w:color w:val="000000" w:themeColor="text1"/>
         </w:rPr>
         <w:t>1</w:t>
       </w:r>
@@ -11088,10 +11111,10 @@
         </w:rPr>
         <w:lastRenderedPageBreak/>
         <w:drawing>
-          <wp:inline distT="0" distB="0" distL="0" distR="0" wp14:anchorId="3198D984" wp14:editId="4FDD78E4">
-            <wp:extent cx="5762625" cy="3495675"/>
-            <wp:effectExtent l="0" t="0" r="9525" b="9525"/>
-            <wp:docPr id="3" name="Grafik 3" descr="D:\FHB\Abschlussarbeit\Schriftliche_Arbeit\Diagramme\DamsApp.jpg"/>
+          <wp:inline distT="0" distB="0" distL="0" distR="0" wp14:anchorId="437EECA8" wp14:editId="7749BC5A">
+            <wp:extent cx="5762625" cy="3467100"/>
+            <wp:effectExtent l="0" t="0" r="9525" b="0"/>
+            <wp:docPr id="1" name="Grafik 1" descr="D:\FHB\Abschlussarbeit\Schriftliche_Arbeit\Diagramme\DamsApp.jpg"/>
             <wp:cNvGraphicFramePr>
               <a:graphicFrameLocks xmlns:a="http://schemas.openxmlformats.org/drawingml/2006/main" noChangeAspect="1"/>
             </wp:cNvGraphicFramePr>
@@ -11099,7 +11122,7 @@
               <a:graphicData uri="http://schemas.openxmlformats.org/drawingml/2006/picture">
                 <pic:pic xmlns:pic="http://schemas.openxmlformats.org/drawingml/2006/picture">
                   <pic:nvPicPr>
-                    <pic:cNvPr id="0" name="Picture 2" descr="D:\FHB\Abschlussarbeit\Schriftliche_Arbeit\Diagramme\DamsApp.jpg"/>
+                    <pic:cNvPr id="0" name="Picture 1" descr="D:\FHB\Abschlussarbeit\Schriftliche_Arbeit\Diagramme\DamsApp.jpg"/>
                     <pic:cNvPicPr>
                       <a:picLocks noChangeAspect="1" noChangeArrowheads="1"/>
                     </pic:cNvPicPr>
@@ -11120,7 +11143,7 @@
                   <pic:spPr bwMode="auto">
                     <a:xfrm>
                       <a:off x="0" y="0"/>
-                      <a:ext cx="5762625" cy="3495675"/>
+                      <a:ext cx="5762625" cy="3467100"/>
                     </a:xfrm>
                     <a:prstGeom prst="rect">
                       <a:avLst/>
@@ -11136,16 +11159,14 @@
           </wp:inline>
         </w:drawing>
       </w:r>
-      <w:bookmarkStart w:id="30" w:name="_GoBack"/>
-      <w:bookmarkEnd w:id="30"/>
     </w:p>
     <w:p>
       <w:pPr>
         <w:pStyle w:val="myBeschriftung"/>
       </w:pPr>
-      <w:bookmarkStart w:id="31" w:name="_Toc299083506"/>
-      <w:bookmarkStart w:id="32" w:name="_Ref299351540"/>
-      <w:bookmarkStart w:id="33" w:name="_Ref299355475"/>
+      <w:bookmarkStart w:id="39" w:name="_Toc299083506"/>
+      <w:bookmarkStart w:id="40" w:name="_Ref299351540"/>
+      <w:bookmarkStart w:id="41" w:name="_Ref299355475"/>
       <w:r>
         <w:t xml:space="preserve">Abbildung </w:t>
       </w:r>
@@ -11157,18 +11178,18 @@
           <w:t>1</w:t>
         </w:r>
       </w:fldSimple>
-      <w:bookmarkEnd w:id="33"/>
+      <w:bookmarkEnd w:id="41"/>
       <w:r>
         <w:t>: Mögliche Anwendungsfälle der mobilen Anwendung</w:t>
       </w:r>
-      <w:bookmarkEnd w:id="31"/>
-      <w:bookmarkEnd w:id="32"/>
-    </w:p>
-    <w:p>
-      <w:pPr>
-        <w:jc w:val="both"/>
-      </w:pPr>
-      <w:bookmarkStart w:id="34" w:name="_Toc299083710"/>
+      <w:bookmarkEnd w:id="39"/>
+      <w:bookmarkEnd w:id="40"/>
+    </w:p>
+    <w:p>
+      <w:pPr>
+        <w:jc w:val="both"/>
+      </w:pPr>
+      <w:bookmarkStart w:id="42" w:name="_Toc299083710"/>
       <w:r>
         <w:t>Für die mobile Anwendung werd</w:t>
       </w:r>
@@ -11869,11 +11890,24 @@
         <w:t xml:space="preserve">Tabelle </w:t>
       </w:r>
       <w:proofErr w:type="gramEnd"/>
-      <w:fldSimple w:instr=" SEQ Tabelle \* ARABIC ">
-        <w:r>
-          <w:t>1</w:t>
-        </w:r>
-      </w:fldSimple>
+      <w:r>
+        <w:fldChar w:fldCharType="begin"/>
+      </w:r>
+      <w:r>
+        <w:instrText xml:space="preserve"> SEQ Tabelle \* ARABIC </w:instrText>
+      </w:r>
+      <w:r>
+        <w:fldChar w:fldCharType="separate"/>
+      </w:r>
+      <w:r>
+        <w:rPr>
+          <w:noProof/>
+        </w:rPr>
+        <w:t>1</w:t>
+      </w:r>
+      <w:r>
+        <w:fldChar w:fldCharType="end"/>
+      </w:r>
       <w:r>
         <w:t xml:space="preserve">: </w:t>
       </w:r>
@@ -11904,8 +11938,11 @@
     </w:p>
     <w:p>
       <w:pPr>
-        <w:jc w:val="both"/>
-      </w:pPr>
+        <w:spacing w:after="0" w:line="240" w:lineRule="auto"/>
+      </w:pPr>
+      <w:r>
+        <w:br w:type="page"/>
+      </w:r>
     </w:p>
     <w:p>
       <w:pPr>
@@ -11917,12 +11954,19 @@
         <w:jc w:val="both"/>
       </w:pPr>
       <w:r>
+        <w:lastRenderedPageBreak/>
         <w:t>Realisierung</w:t>
       </w:r>
       <w:r>
-        <w:t xml:space="preserve"> des Webservice</w:t>
-      </w:r>
-      <w:bookmarkEnd w:id="34"/>
+        <w:t xml:space="preserve"> des Web</w:t>
+      </w:r>
+      <w:r>
+        <w:t>-S</w:t>
+      </w:r>
+      <w:r>
+        <w:t>ervice</w:t>
+      </w:r>
+      <w:bookmarkEnd w:id="42"/>
     </w:p>
     <w:p>
       <w:pPr>
@@ -11933,11 +11977,43 @@
         </w:numPr>
         <w:jc w:val="both"/>
       </w:pPr>
-      <w:bookmarkStart w:id="35" w:name="_Toc299083711"/>
+      <w:bookmarkStart w:id="43" w:name="_Toc299083711"/>
       <w:r>
         <w:t>Zieldefinition</w:t>
       </w:r>
-      <w:bookmarkEnd w:id="35"/>
+      <w:bookmarkEnd w:id="43"/>
+    </w:p>
+    <w:p>
+      <w:pPr>
+        <w:jc w:val="both"/>
+      </w:pPr>
+    </w:p>
+    <w:p>
+      <w:pPr>
+        <w:jc w:val="both"/>
+      </w:pPr>
+      <w:r>
+        <w:t>Die vorhandene Web-Anwendung „</w:t>
+      </w:r>
+      <w:proofErr w:type="spellStart"/>
+      <w:r>
+        <w:t>speedikon</w:t>
+      </w:r>
+      <w:proofErr w:type="spellEnd"/>
+      <w:r>
+        <w:t xml:space="preserve"> DAMS“ stellt keine definierten Schnittstellen für den Austausch der vorhandenen Daten mit anderen Anwendungen zur Verfügung. Aus diesem Grund soll für die prototypische Implementierung der mobilen Anwendung eine Schnittstelle auf Basis eines Web-Services geschaffen werden. Ziel soll es sein, die </w:t>
+      </w:r>
+      <w:r>
+        <w:t>Login- und Such-Anfragen der</w:t>
+      </w:r>
+      <w:r>
+        <w:t xml:space="preserve"> Benutzer zu verarbeiten und die Ergebnisse in Form von JSON-Objekten zurückliefern.</w:t>
+      </w:r>
+    </w:p>
+    <w:p>
+      <w:pPr>
+        <w:jc w:val="both"/>
+      </w:pPr>
     </w:p>
     <w:p>
       <w:pPr>
@@ -11948,11 +12024,250 @@
         </w:numPr>
         <w:jc w:val="both"/>
       </w:pPr>
-      <w:bookmarkStart w:id="36" w:name="_Toc299083712"/>
       <w:r>
         <w:t>Planung</w:t>
       </w:r>
-      <w:bookmarkEnd w:id="36"/>
+    </w:p>
+    <w:p/>
+    <w:p>
+      <w:pPr>
+        <w:jc w:val="both"/>
+      </w:pPr>
+      <w:r>
+        <w:t>Für den Zugriff auf die Datenbank der Web-Anwe</w:t>
+      </w:r>
+      <w:r>
+        <w:t xml:space="preserve">ndung </w:t>
+      </w:r>
+      <w:r>
+        <w:t>soll</w:t>
+      </w:r>
+      <w:r>
+        <w:t xml:space="preserve"> die Java-</w:t>
+      </w:r>
+      <w:proofErr w:type="spellStart"/>
+      <w:r>
+        <w:t>Persistenc</w:t>
+      </w:r>
+      <w:proofErr w:type="spellEnd"/>
+      <w:r>
+        <w:t>-</w:t>
+      </w:r>
+      <w:r>
+        <w:t xml:space="preserve">API (JPA) </w:t>
+      </w:r>
+      <w:r>
+        <w:t>verwendet</w:t>
+      </w:r>
+      <w:r>
+        <w:t xml:space="preserve"> werden</w:t>
+      </w:r>
+      <w:r>
+        <w:t xml:space="preserve">. </w:t>
+      </w:r>
+      <w:r>
+        <w:t xml:space="preserve">Für die Generierung der </w:t>
+      </w:r>
+      <w:proofErr w:type="spellStart"/>
+      <w:r>
+        <w:t>Persistence</w:t>
+      </w:r>
+      <w:proofErr w:type="spellEnd"/>
+      <w:r>
+        <w:t xml:space="preserve">-Objekte stellt das JPA-Framework Funktionalitäten bereit, um diese Objekte durch die Entwicklungs-Umgebung zu generieren. Weiterhin bietet </w:t>
+      </w:r>
+      <w:r>
+        <w:t xml:space="preserve">JPA die </w:t>
+      </w:r>
+      <w:r>
+        <w:t>Möglichkeit, Datenbank-Anfragen a</w:t>
+      </w:r>
+      <w:r>
+        <w:t>n die Datenbank zu schicken</w:t>
+      </w:r>
+      <w:r>
+        <w:t xml:space="preserve"> und die Ergebnisse entgegen zu</w:t>
+      </w:r>
+      <w:bookmarkStart w:id="44" w:name="_GoBack"/>
+      <w:bookmarkEnd w:id="44"/>
+      <w:r>
+        <w:t>nehmen</w:t>
+      </w:r>
+      <w:r>
+        <w:t xml:space="preserve">. Die Nutzung von JPA erleichtert somit den Zugriff auf die Datenbank, weil die </w:t>
+      </w:r>
+      <w:r>
+        <w:t>Steuerung der Verbindungen</w:t>
+      </w:r>
+      <w:r>
+        <w:t xml:space="preserve"> zur Datenbank</w:t>
+      </w:r>
+      <w:r>
+        <w:t xml:space="preserve"> und das OR-Mapping dur</w:t>
+      </w:r>
+      <w:r>
+        <w:t>ch das Framework realisiert werden</w:t>
+      </w:r>
+      <w:r>
+        <w:t>.</w:t>
+      </w:r>
+      <w:r>
+        <w:t xml:space="preserve"> Die Ergebnisse der Datenbank-Abfragen sollen in Form von JSON-Objekten für die mobile Anwendung bereitgestellt werden. </w:t>
+      </w:r>
+      <w:r>
+        <w:t xml:space="preserve">JSON-Objekte sind einfach zu implementierende Dateiformate, die sowohl maschinen- als auch menschenlesbar sind. Die </w:t>
+      </w:r>
+      <w:r>
+        <w:t>Definition</w:t>
+      </w:r>
+      <w:r>
+        <w:t xml:space="preserve"> der Schnittstellen wird durch da</w:t>
+      </w:r>
+      <w:r>
+        <w:t>s Framework Jersey realisiert, d</w:t>
+      </w:r>
+      <w:r>
+        <w:t xml:space="preserve">as durch die Nutzung von </w:t>
+      </w:r>
+      <w:proofErr w:type="spellStart"/>
+      <w:r>
+        <w:t>Annotations</w:t>
+      </w:r>
+      <w:proofErr w:type="spellEnd"/>
+      <w:r>
+        <w:t xml:space="preserve"> (</w:t>
+      </w:r>
+      <w:proofErr w:type="gramStart"/>
+      <w:r>
+        <w:t xml:space="preserve">siehe </w:t>
+      </w:r>
+      <w:proofErr w:type="gramEnd"/>
+      <w:r>
+        <w:rPr>
+          <w:i/>
+        </w:rPr>
+        <w:fldChar w:fldCharType="begin"/>
+      </w:r>
+      <w:r>
+        <w:rPr>
+          <w:i/>
+        </w:rPr>
+        <w:instrText xml:space="preserve"> REF _Ref299370887 \h </w:instrText>
+      </w:r>
+      <w:r>
+        <w:rPr>
+          <w:i/>
+        </w:rPr>
+      </w:r>
+      <w:r>
+        <w:rPr>
+          <w:i/>
+        </w:rPr>
+        <w:instrText xml:space="preserve"> \* MERGEFORMAT </w:instrText>
+      </w:r>
+      <w:r>
+        <w:rPr>
+          <w:i/>
+        </w:rPr>
+        <w:fldChar w:fldCharType="separate"/>
+      </w:r>
+      <w:r>
+        <w:rPr>
+          <w:i/>
+        </w:rPr>
+        <w:t>Web-Service</w:t>
+      </w:r>
+      <w:r>
+        <w:rPr>
+          <w:i/>
+        </w:rPr>
+        <w:fldChar w:fldCharType="end"/>
+      </w:r>
+      <w:r>
+        <w:t>)</w:t>
+      </w:r>
+      <w:r>
+        <w:t xml:space="preserve"> die zu implementierende</w:t>
+      </w:r>
+      <w:r>
+        <w:t>n Methoden für</w:t>
+      </w:r>
+      <w:r>
+        <w:t xml:space="preserve"> andere Anwendungen bereitstellt. Als Applikations-Server wird ein Apache </w:t>
+      </w:r>
+      <w:proofErr w:type="spellStart"/>
+      <w:r>
+        <w:t>Tomcat</w:t>
+      </w:r>
+      <w:proofErr w:type="spellEnd"/>
+      <w:r>
+        <w:t xml:space="preserve"> in der Version 7 zum Einsatz kommen.</w:t>
+      </w:r>
+    </w:p>
+    <w:p>
+      <w:pPr>
+        <w:jc w:val="both"/>
+      </w:pPr>
+    </w:p>
+    <w:p>
+      <w:pPr>
+        <w:pStyle w:val="berschrift3"/>
+        <w:numPr>
+          <w:ilvl w:val="2"/>
+          <w:numId w:val="7"/>
+        </w:numPr>
+        <w:jc w:val="both"/>
+      </w:pPr>
+      <w:bookmarkStart w:id="45" w:name="_Toc299083716"/>
+      <w:r>
+        <w:t>Umsetzung</w:t>
+      </w:r>
+      <w:bookmarkEnd w:id="45"/>
+    </w:p>
+    <w:p>
+      <w:pPr>
+        <w:pStyle w:val="berschrift2"/>
+        <w:numPr>
+          <w:ilvl w:val="1"/>
+          <w:numId w:val="7"/>
+        </w:numPr>
+        <w:jc w:val="both"/>
+      </w:pPr>
+      <w:bookmarkStart w:id="46" w:name="_Toc299083717"/>
+      <w:r>
+        <w:t>Realisierung der Anwendung</w:t>
+      </w:r>
+      <w:bookmarkEnd w:id="46"/>
+    </w:p>
+    <w:p>
+      <w:pPr>
+        <w:pStyle w:val="berschrift3"/>
+        <w:numPr>
+          <w:ilvl w:val="2"/>
+          <w:numId w:val="7"/>
+        </w:numPr>
+        <w:jc w:val="both"/>
+      </w:pPr>
+      <w:bookmarkStart w:id="47" w:name="_Toc299083718"/>
+      <w:r>
+        <w:t>Zieldefinition</w:t>
+      </w:r>
+      <w:bookmarkEnd w:id="47"/>
+    </w:p>
+    <w:p>
+      <w:pPr>
+        <w:pStyle w:val="berschrift3"/>
+        <w:numPr>
+          <w:ilvl w:val="2"/>
+          <w:numId w:val="7"/>
+        </w:numPr>
+        <w:jc w:val="both"/>
+      </w:pPr>
+      <w:bookmarkStart w:id="48" w:name="_Toc299083719"/>
+      <w:r>
+        <w:t>Planung</w:t>
+      </w:r>
+      <w:bookmarkEnd w:id="48"/>
     </w:p>
     <w:p>
       <w:pPr>
@@ -11963,11 +12278,11 @@
         </w:numPr>
         <w:jc w:val="both"/>
       </w:pPr>
-      <w:bookmarkStart w:id="37" w:name="_Toc299083713"/>
-      <w:r>
-        <w:t>Datenbankzugriff</w:t>
-      </w:r>
-      <w:bookmarkEnd w:id="37"/>
+      <w:bookmarkStart w:id="49" w:name="_Toc299083720"/>
+      <w:r>
+        <w:t>Layout</w:t>
+      </w:r>
+      <w:bookmarkEnd w:id="49"/>
     </w:p>
     <w:p>
       <w:pPr>
@@ -11978,11 +12293,13 @@
         </w:numPr>
         <w:jc w:val="both"/>
       </w:pPr>
-      <w:bookmarkStart w:id="38" w:name="_Toc299083714"/>
-      <w:r>
-        <w:t>Aufbereitung der Daten</w:t>
-      </w:r>
-      <w:bookmarkEnd w:id="38"/>
+      <w:bookmarkStart w:id="50" w:name="_Toc299083721"/>
+      <w:proofErr w:type="spellStart"/>
+      <w:r>
+        <w:t>Activities</w:t>
+      </w:r>
+      <w:bookmarkEnd w:id="50"/>
+      <w:proofErr w:type="spellEnd"/>
     </w:p>
     <w:p>
       <w:pPr>
@@ -11993,11 +12310,17 @@
         </w:numPr>
         <w:jc w:val="both"/>
       </w:pPr>
-      <w:bookmarkStart w:id="39" w:name="_Toc299083715"/>
-      <w:r>
-        <w:t>Bereitstellung der Schnittstellen</w:t>
-      </w:r>
-      <w:bookmarkEnd w:id="39"/>
+      <w:bookmarkStart w:id="51" w:name="_Toc299083722"/>
+      <w:r>
+        <w:t>Zugriff auf den Web</w:t>
+      </w:r>
+      <w:r>
+        <w:t>-S</w:t>
+      </w:r>
+      <w:r>
+        <w:t>ervice</w:t>
+      </w:r>
+      <w:bookmarkEnd w:id="51"/>
     </w:p>
     <w:p>
       <w:pPr>
@@ -12008,11 +12331,12 @@
         </w:numPr>
         <w:jc w:val="both"/>
       </w:pPr>
-      <w:bookmarkStart w:id="40" w:name="_Toc299083716"/>
-      <w:r>
+      <w:bookmarkStart w:id="52" w:name="_Toc299083723"/>
+      <w:r>
+        <w:lastRenderedPageBreak/>
         <w:t>Umsetzung</w:t>
       </w:r>
-      <w:bookmarkEnd w:id="40"/>
+      <w:bookmarkEnd w:id="52"/>
     </w:p>
     <w:p>
       <w:pPr>
@@ -12023,12 +12347,11 @@
         </w:numPr>
         <w:jc w:val="both"/>
       </w:pPr>
-      <w:bookmarkStart w:id="41" w:name="_Toc299083717"/>
-      <w:r>
-        <w:lastRenderedPageBreak/>
-        <w:t>Realisierung der Anwendung</w:t>
-      </w:r>
-      <w:bookmarkEnd w:id="41"/>
+      <w:bookmarkStart w:id="53" w:name="_Toc299083724"/>
+      <w:r>
+        <w:t>Testen der Android-Anwendung</w:t>
+      </w:r>
+      <w:bookmarkEnd w:id="53"/>
     </w:p>
     <w:p>
       <w:pPr>
@@ -12039,11 +12362,11 @@
         </w:numPr>
         <w:jc w:val="both"/>
       </w:pPr>
-      <w:bookmarkStart w:id="42" w:name="_Toc299083718"/>
+      <w:bookmarkStart w:id="54" w:name="_Toc299083725"/>
       <w:r>
         <w:t>Zieldefinition</w:t>
       </w:r>
-      <w:bookmarkEnd w:id="42"/>
+      <w:bookmarkEnd w:id="54"/>
     </w:p>
     <w:p>
       <w:pPr>
@@ -12054,58 +12377,11 @@
         </w:numPr>
         <w:jc w:val="both"/>
       </w:pPr>
-      <w:bookmarkStart w:id="43" w:name="_Toc299083719"/>
+      <w:bookmarkStart w:id="55" w:name="_Toc299083726"/>
       <w:r>
         <w:t>Planung</w:t>
       </w:r>
-      <w:bookmarkEnd w:id="43"/>
-    </w:p>
-    <w:p>
-      <w:pPr>
-        <w:pStyle w:val="berschrift4"/>
-        <w:numPr>
-          <w:ilvl w:val="3"/>
-          <w:numId w:val="7"/>
-        </w:numPr>
-        <w:jc w:val="both"/>
-      </w:pPr>
-      <w:bookmarkStart w:id="44" w:name="_Toc299083720"/>
-      <w:r>
-        <w:t>Layout</w:t>
-      </w:r>
-      <w:bookmarkEnd w:id="44"/>
-    </w:p>
-    <w:p>
-      <w:pPr>
-        <w:pStyle w:val="berschrift4"/>
-        <w:numPr>
-          <w:ilvl w:val="3"/>
-          <w:numId w:val="7"/>
-        </w:numPr>
-        <w:jc w:val="both"/>
-      </w:pPr>
-      <w:bookmarkStart w:id="45" w:name="_Toc299083721"/>
-      <w:proofErr w:type="spellStart"/>
-      <w:r>
-        <w:t>Activities</w:t>
-      </w:r>
-      <w:bookmarkEnd w:id="45"/>
-      <w:proofErr w:type="spellEnd"/>
-    </w:p>
-    <w:p>
-      <w:pPr>
-        <w:pStyle w:val="berschrift4"/>
-        <w:numPr>
-          <w:ilvl w:val="3"/>
-          <w:numId w:val="7"/>
-        </w:numPr>
-        <w:jc w:val="both"/>
-      </w:pPr>
-      <w:bookmarkStart w:id="46" w:name="_Toc299083722"/>
-      <w:r>
-        <w:t>Zugriff auf den Webservice</w:t>
-      </w:r>
-      <w:bookmarkEnd w:id="46"/>
+      <w:bookmarkEnd w:id="55"/>
     </w:p>
     <w:p>
       <w:pPr>
@@ -12116,11 +12392,26 @@
         </w:numPr>
         <w:jc w:val="both"/>
       </w:pPr>
-      <w:bookmarkStart w:id="47" w:name="_Toc299083723"/>
+      <w:bookmarkStart w:id="56" w:name="_Toc299083727"/>
       <w:r>
         <w:t>Umsetzung</w:t>
       </w:r>
-      <w:bookmarkEnd w:id="47"/>
+      <w:bookmarkEnd w:id="56"/>
+    </w:p>
+    <w:p>
+      <w:pPr>
+        <w:pStyle w:val="berschrift1"/>
+        <w:numPr>
+          <w:ilvl w:val="0"/>
+          <w:numId w:val="7"/>
+        </w:numPr>
+        <w:jc w:val="both"/>
+      </w:pPr>
+      <w:bookmarkStart w:id="57" w:name="_Toc299083728"/>
+      <w:r>
+        <w:t>Abschluss</w:t>
+      </w:r>
+      <w:bookmarkEnd w:id="57"/>
     </w:p>
     <w:p>
       <w:pPr>
@@ -12131,71 +12422,11 @@
         </w:numPr>
         <w:jc w:val="both"/>
       </w:pPr>
-      <w:bookmarkStart w:id="48" w:name="_Toc299083724"/>
-      <w:r>
-        <w:t>Testen der Android-Anwendung</w:t>
-      </w:r>
-      <w:bookmarkEnd w:id="48"/>
-    </w:p>
-    <w:p>
-      <w:pPr>
-        <w:pStyle w:val="berschrift3"/>
-        <w:numPr>
-          <w:ilvl w:val="2"/>
-          <w:numId w:val="7"/>
-        </w:numPr>
-        <w:jc w:val="both"/>
-      </w:pPr>
-      <w:bookmarkStart w:id="49" w:name="_Toc299083725"/>
-      <w:r>
-        <w:t>Zieldefinition</w:t>
-      </w:r>
-      <w:bookmarkEnd w:id="49"/>
-    </w:p>
-    <w:p>
-      <w:pPr>
-        <w:pStyle w:val="berschrift3"/>
-        <w:numPr>
-          <w:ilvl w:val="2"/>
-          <w:numId w:val="7"/>
-        </w:numPr>
-        <w:jc w:val="both"/>
-      </w:pPr>
-      <w:bookmarkStart w:id="50" w:name="_Toc299083726"/>
-      <w:r>
-        <w:t>Planung</w:t>
-      </w:r>
-      <w:bookmarkEnd w:id="50"/>
-    </w:p>
-    <w:p>
-      <w:pPr>
-        <w:pStyle w:val="berschrift3"/>
-        <w:numPr>
-          <w:ilvl w:val="2"/>
-          <w:numId w:val="7"/>
-        </w:numPr>
-        <w:jc w:val="both"/>
-      </w:pPr>
-      <w:bookmarkStart w:id="51" w:name="_Toc299083727"/>
-      <w:r>
-        <w:t>Umsetzung</w:t>
-      </w:r>
-      <w:bookmarkEnd w:id="51"/>
-    </w:p>
-    <w:p>
-      <w:pPr>
-        <w:pStyle w:val="berschrift1"/>
-        <w:numPr>
-          <w:ilvl w:val="0"/>
-          <w:numId w:val="7"/>
-        </w:numPr>
-        <w:jc w:val="both"/>
-      </w:pPr>
-      <w:bookmarkStart w:id="52" w:name="_Toc299083728"/>
-      <w:r>
-        <w:t>Abschluss</w:t>
-      </w:r>
-      <w:bookmarkEnd w:id="52"/>
+      <w:bookmarkStart w:id="58" w:name="_Toc299083729"/>
+      <w:r>
+        <w:t>Erweiterungsmöglichkeiten</w:t>
+      </w:r>
+      <w:bookmarkEnd w:id="58"/>
     </w:p>
     <w:p>
       <w:pPr>
@@ -12206,26 +12437,11 @@
         </w:numPr>
         <w:jc w:val="both"/>
       </w:pPr>
-      <w:bookmarkStart w:id="53" w:name="_Toc299083729"/>
-      <w:r>
-        <w:t>Erweiterungsmöglichkeiten</w:t>
-      </w:r>
-      <w:bookmarkEnd w:id="53"/>
-    </w:p>
-    <w:p>
-      <w:pPr>
-        <w:pStyle w:val="berschrift2"/>
-        <w:numPr>
-          <w:ilvl w:val="1"/>
-          <w:numId w:val="7"/>
-        </w:numPr>
-        <w:jc w:val="both"/>
-      </w:pPr>
-      <w:bookmarkStart w:id="54" w:name="_Toc299083730"/>
+      <w:bookmarkStart w:id="59" w:name="_Toc299083730"/>
       <w:r>
         <w:t>Ausblick</w:t>
       </w:r>
-      <w:bookmarkEnd w:id="54"/>
+      <w:bookmarkEnd w:id="59"/>
     </w:p>
     <w:sectPr>
       <w:pgSz w:w="11906" w:h="16838"/>
@@ -16760,7 +16976,7 @@
 </file>
 
 <file path=customXml/itemProps1.xml><?xml version="1.0" encoding="utf-8"?>
-<ds:datastoreItem xmlns:ds="http://schemas.openxmlformats.org/officeDocument/2006/customXml" ds:itemID="{EEA97C28-784F-4003-AE73-2C1F0D6E4275}">
+<ds:datastoreItem xmlns:ds="http://schemas.openxmlformats.org/officeDocument/2006/customXml" ds:itemID="{D6D28D17-3A42-4BED-8F3D-32B3A1EBC393}">
   <ds:schemaRefs>
     <ds:schemaRef ds:uri="http://schemas.openxmlformats.org/officeDocument/2006/bibliography"/>
   </ds:schemaRefs>

</xml_diff>

<commit_message>
klassendiagramm für webservice eingefügt und beschreibung angefangen
</commit_message>
<xml_diff>
--- a/Schriftliche_Arbeit/Arbeit_2.docx
+++ b/Schriftliche_Arbeit/Arbeit_2.docx
@@ -31,12 +31,7 @@
             <w:jc w:val="both"/>
           </w:pPr>
           <w:r>
-            <w:t>Inhaltsverzeich</w:t>
-          </w:r>
-          <w:bookmarkStart w:id="0" w:name="_GoBack"/>
-          <w:bookmarkEnd w:id="0"/>
-          <w:r>
-            <w:t>nis</w:t>
+            <w:t>Inhaltsverzeichnis</w:t>
           </w:r>
         </w:p>
         <w:p>
@@ -3365,7 +3360,157 @@
       <w:r>
         <w:br w:type="page"/>
       </w:r>
-      <w:bookmarkStart w:id="1" w:name="_Toc298418572"/>
+      <w:bookmarkStart w:id="0" w:name="_Toc298418572"/>
+    </w:p>
+    <w:p>
+      <w:pPr>
+        <w:pStyle w:val="Abbildungsverzeichnis"/>
+        <w:tabs>
+          <w:tab w:val="right" w:leader="dot" w:pos="9062"/>
+        </w:tabs>
+        <w:rPr>
+          <w:rFonts w:asciiTheme="minorHAnsi" w:eastAsiaTheme="minorEastAsia" w:hAnsiTheme="minorHAnsi" w:cstheme="minorBidi"/>
+          <w:noProof/>
+          <w:sz w:val="22"/>
+        </w:rPr>
+      </w:pPr>
+      <w:r>
+        <w:lastRenderedPageBreak/>
+        <w:fldChar w:fldCharType="begin"/>
+      </w:r>
+      <w:r>
+        <w:instrText xml:space="preserve"> TOC \h \z \c "Abbildung" </w:instrText>
+      </w:r>
+      <w:r>
+        <w:fldChar w:fldCharType="separate"/>
+      </w:r>
+      <w:hyperlink w:anchor="_Toc299448487" w:history="1">
+        <w:r>
+          <w:rPr>
+            <w:rStyle w:val="Hyperlink"/>
+            <w:noProof/>
+          </w:rPr>
+          <w:t>Abbildung 1: Mögliche Anwendungsfälle der mobilen Anwendung</w:t>
+        </w:r>
+        <w:r>
+          <w:rPr>
+            <w:noProof/>
+            <w:webHidden/>
+          </w:rPr>
+          <w:tab/>
+        </w:r>
+        <w:r>
+          <w:rPr>
+            <w:noProof/>
+            <w:webHidden/>
+          </w:rPr>
+          <w:fldChar w:fldCharType="begin"/>
+        </w:r>
+        <w:r>
+          <w:rPr>
+            <w:noProof/>
+            <w:webHidden/>
+          </w:rPr>
+          <w:instrText xml:space="preserve"> PAGEREF _Toc299448487 \h </w:instrText>
+        </w:r>
+        <w:r>
+          <w:rPr>
+            <w:noProof/>
+            <w:webHidden/>
+          </w:rPr>
+        </w:r>
+        <w:r>
+          <w:rPr>
+            <w:noProof/>
+            <w:webHidden/>
+          </w:rPr>
+          <w:fldChar w:fldCharType="separate"/>
+        </w:r>
+        <w:r>
+          <w:rPr>
+            <w:noProof/>
+            <w:webHidden/>
+          </w:rPr>
+          <w:t>20</w:t>
+        </w:r>
+        <w:r>
+          <w:rPr>
+            <w:noProof/>
+            <w:webHidden/>
+          </w:rPr>
+          <w:fldChar w:fldCharType="end"/>
+        </w:r>
+      </w:hyperlink>
+    </w:p>
+    <w:p>
+      <w:pPr>
+        <w:pStyle w:val="Abbildungsverzeichnis"/>
+        <w:tabs>
+          <w:tab w:val="right" w:leader="dot" w:pos="9062"/>
+        </w:tabs>
+        <w:rPr>
+          <w:rFonts w:asciiTheme="minorHAnsi" w:eastAsiaTheme="minorEastAsia" w:hAnsiTheme="minorHAnsi" w:cstheme="minorBidi"/>
+          <w:noProof/>
+          <w:sz w:val="22"/>
+        </w:rPr>
+      </w:pPr>
+      <w:hyperlink w:anchor="_Toc299448488" w:history="1">
+        <w:r>
+          <w:rPr>
+            <w:rStyle w:val="Hyperlink"/>
+            <w:noProof/>
+          </w:rPr>
+          <w:t>Abbildung 2: Ausschnitt der Datenbank</w:t>
+        </w:r>
+        <w:r>
+          <w:rPr>
+            <w:noProof/>
+            <w:webHidden/>
+          </w:rPr>
+          <w:tab/>
+        </w:r>
+        <w:r>
+          <w:rPr>
+            <w:noProof/>
+            <w:webHidden/>
+          </w:rPr>
+          <w:fldChar w:fldCharType="begin"/>
+        </w:r>
+        <w:r>
+          <w:rPr>
+            <w:noProof/>
+            <w:webHidden/>
+          </w:rPr>
+          <w:instrText xml:space="preserve"> PAGEREF _Toc299448488 \h </w:instrText>
+        </w:r>
+        <w:r>
+          <w:rPr>
+            <w:noProof/>
+            <w:webHidden/>
+          </w:rPr>
+        </w:r>
+        <w:r>
+          <w:rPr>
+            <w:noProof/>
+            <w:webHidden/>
+          </w:rPr>
+          <w:fldChar w:fldCharType="separate"/>
+        </w:r>
+        <w:r>
+          <w:rPr>
+            <w:noProof/>
+            <w:webHidden/>
+          </w:rPr>
+          <w:t>22</w:t>
+        </w:r>
+        <w:r>
+          <w:rPr>
+            <w:noProof/>
+            <w:webHidden/>
+          </w:rPr>
+          <w:fldChar w:fldCharType="end"/>
+        </w:r>
+      </w:hyperlink>
     </w:p>
     <w:p>
       <w:pPr>
@@ -3377,16 +3522,9 @@
           <w:szCs w:val="28"/>
         </w:rPr>
       </w:pPr>
-      <w:fldSimple w:instr=" TOC \h \z \t &quot;Abbildungsverzeichnis&quot; \c ">
-        <w:r>
-          <w:rPr>
-            <w:b/>
-            <w:bCs/>
-            <w:noProof/>
-          </w:rPr>
-          <w:t>Es konnten keine Einträge für ein Abbildungsverzeichnis gefunden werden.</w:t>
-        </w:r>
-      </w:fldSimple>
+      <w:r>
+        <w:fldChar w:fldCharType="end"/>
+      </w:r>
       <w:r>
         <w:br w:type="page"/>
       </w:r>
@@ -3400,13 +3538,13 @@
         </w:numPr>
         <w:jc w:val="both"/>
       </w:pPr>
-      <w:bookmarkStart w:id="2" w:name="_Toc299443780"/>
+      <w:bookmarkStart w:id="1" w:name="_Toc299443780"/>
       <w:r>
         <w:lastRenderedPageBreak/>
         <w:t>Einleitung</w:t>
       </w:r>
+      <w:bookmarkEnd w:id="0"/>
       <w:bookmarkEnd w:id="1"/>
-      <w:bookmarkEnd w:id="2"/>
     </w:p>
     <w:p>
       <w:pPr>
@@ -3417,11 +3555,11 @@
         </w:numPr>
         <w:jc w:val="both"/>
       </w:pPr>
-      <w:bookmarkStart w:id="3" w:name="_Toc299443781"/>
+      <w:bookmarkStart w:id="2" w:name="_Toc299443781"/>
       <w:r>
         <w:t>Abstract</w:t>
       </w:r>
-      <w:bookmarkEnd w:id="3"/>
+      <w:bookmarkEnd w:id="2"/>
     </w:p>
     <w:p>
       <w:pPr>
@@ -3435,11 +3573,11 @@
       <w:r>
         <w:t xml:space="preserve"> </w:t>
       </w:r>
-      <w:bookmarkStart w:id="4" w:name="_Toc299443782"/>
+      <w:bookmarkStart w:id="3" w:name="_Toc299443782"/>
       <w:r>
         <w:t>Vorgehensweise und Methodik</w:t>
       </w:r>
-      <w:bookmarkEnd w:id="4"/>
+      <w:bookmarkEnd w:id="3"/>
     </w:p>
     <w:p>
       <w:pPr>
@@ -3453,11 +3591,11 @@
       <w:r>
         <w:t xml:space="preserve"> </w:t>
       </w:r>
-      <w:bookmarkStart w:id="5" w:name="_Toc299443783"/>
+      <w:bookmarkStart w:id="4" w:name="_Toc299443783"/>
       <w:r>
         <w:t>Projektumgebung</w:t>
       </w:r>
-      <w:bookmarkEnd w:id="5"/>
+      <w:bookmarkEnd w:id="4"/>
     </w:p>
     <w:p>
       <w:pPr>
@@ -3471,11 +3609,11 @@
       <w:r>
         <w:t xml:space="preserve"> </w:t>
       </w:r>
-      <w:bookmarkStart w:id="6" w:name="_Toc299443784"/>
+      <w:bookmarkStart w:id="5" w:name="_Toc299443784"/>
       <w:r>
         <w:t>Motivation</w:t>
       </w:r>
-      <w:bookmarkEnd w:id="6"/>
+      <w:bookmarkEnd w:id="5"/>
     </w:p>
     <w:p>
       <w:pPr>
@@ -3556,21 +3694,12 @@
         </w:rPr>
         <w:t>„</w:t>
       </w:r>
-      <w:proofErr w:type="spellStart"/>
-      <w:r>
-        <w:rPr>
-          <w:rFonts w:cs="Arial"/>
-          <w:szCs w:val="24"/>
-        </w:rPr>
-        <w:t>speedikon</w:t>
-      </w:r>
-      <w:proofErr w:type="spellEnd"/>
-      <w:r>
-        <w:rPr>
-          <w:rFonts w:cs="Arial"/>
-          <w:szCs w:val="24"/>
-        </w:rPr>
-        <w:t xml:space="preserve"> DAMS</w:t>
+      <w:r>
+        <w:rPr>
+          <w:rFonts w:cs="Arial"/>
+          <w:szCs w:val="24"/>
+        </w:rPr>
+        <w:t>speedikon DAMS</w:t>
       </w:r>
       <w:r>
         <w:rPr>
@@ -3641,11 +3770,11 @@
       <w:r>
         <w:t xml:space="preserve"> </w:t>
       </w:r>
-      <w:bookmarkStart w:id="7" w:name="_Toc299443785"/>
+      <w:bookmarkStart w:id="6" w:name="_Toc299443785"/>
       <w:r>
         <w:t>Aufgabenstellung</w:t>
       </w:r>
-      <w:bookmarkEnd w:id="7"/>
+      <w:bookmarkEnd w:id="6"/>
     </w:p>
     <w:p>
       <w:pPr>
@@ -3677,21 +3806,12 @@
         </w:rPr>
         <w:t>„</w:t>
       </w:r>
-      <w:proofErr w:type="spellStart"/>
-      <w:r>
-        <w:rPr>
-          <w:rFonts w:cs="Arial"/>
-          <w:szCs w:val="24"/>
-        </w:rPr>
-        <w:t>speedikon</w:t>
-      </w:r>
-      <w:proofErr w:type="spellEnd"/>
-      <w:r>
-        <w:rPr>
-          <w:rFonts w:cs="Arial"/>
-          <w:szCs w:val="24"/>
-        </w:rPr>
-        <w:t xml:space="preserve"> DAMS</w:t>
+      <w:r>
+        <w:rPr>
+          <w:rFonts w:cs="Arial"/>
+          <w:szCs w:val="24"/>
+        </w:rPr>
+        <w:t>speedikon DAMS</w:t>
       </w:r>
       <w:r>
         <w:rPr>
@@ -3720,11 +3840,11 @@
       <w:r>
         <w:t xml:space="preserve"> </w:t>
       </w:r>
-      <w:bookmarkStart w:id="8" w:name="_Toc299443786"/>
+      <w:bookmarkStart w:id="7" w:name="_Toc299443786"/>
       <w:r>
         <w:t>Abgrenzung der Projektaufgabe</w:t>
       </w:r>
-      <w:bookmarkEnd w:id="8"/>
+      <w:bookmarkEnd w:id="7"/>
     </w:p>
     <w:p>
       <w:pPr>
@@ -3763,12 +3883,12 @@
         </w:numPr>
         <w:jc w:val="both"/>
       </w:pPr>
-      <w:bookmarkStart w:id="9" w:name="_Toc299443787"/>
+      <w:bookmarkStart w:id="8" w:name="_Toc299443787"/>
       <w:r>
         <w:lastRenderedPageBreak/>
         <w:t>Theoretische Vorbetrachtung</w:t>
       </w:r>
-      <w:bookmarkEnd w:id="9"/>
+      <w:bookmarkEnd w:id="8"/>
     </w:p>
     <w:p>
       <w:pPr>
@@ -3782,11 +3902,11 @@
       <w:r>
         <w:t xml:space="preserve"> </w:t>
       </w:r>
-      <w:bookmarkStart w:id="10" w:name="_Toc299443788"/>
+      <w:bookmarkStart w:id="9" w:name="_Toc299443788"/>
       <w:r>
         <w:t>Allgemein</w:t>
       </w:r>
-      <w:bookmarkEnd w:id="10"/>
+      <w:bookmarkEnd w:id="9"/>
     </w:p>
     <w:p>
       <w:pPr>
@@ -3800,11 +3920,11 @@
       <w:r>
         <w:t xml:space="preserve"> </w:t>
       </w:r>
-      <w:bookmarkStart w:id="11" w:name="_Toc299443789"/>
+      <w:bookmarkStart w:id="10" w:name="_Toc299443789"/>
       <w:r>
         <w:t>Zielplattform Android</w:t>
       </w:r>
-      <w:bookmarkEnd w:id="11"/>
+      <w:bookmarkEnd w:id="10"/>
     </w:p>
     <w:p>
       <w:pPr>
@@ -3815,16 +3935,16 @@
         </w:numPr>
         <w:jc w:val="both"/>
       </w:pPr>
-      <w:bookmarkStart w:id="12" w:name="_Ref299370504"/>
-      <w:bookmarkStart w:id="13" w:name="_Ref299370576"/>
-      <w:bookmarkStart w:id="14" w:name="_Ref299370602"/>
-      <w:bookmarkStart w:id="15" w:name="_Ref299370634"/>
-      <w:bookmarkStart w:id="16" w:name="_Ref299370657"/>
-      <w:bookmarkStart w:id="17" w:name="_Ref299370717"/>
-      <w:bookmarkStart w:id="18" w:name="_Ref299370822"/>
-      <w:bookmarkStart w:id="19" w:name="_Ref299370846"/>
-      <w:bookmarkStart w:id="20" w:name="_Ref299370887"/>
-      <w:bookmarkStart w:id="21" w:name="_Toc299443790"/>
+      <w:bookmarkStart w:id="11" w:name="_Ref299370504"/>
+      <w:bookmarkStart w:id="12" w:name="_Ref299370576"/>
+      <w:bookmarkStart w:id="13" w:name="_Ref299370602"/>
+      <w:bookmarkStart w:id="14" w:name="_Ref299370634"/>
+      <w:bookmarkStart w:id="15" w:name="_Ref299370657"/>
+      <w:bookmarkStart w:id="16" w:name="_Ref299370717"/>
+      <w:bookmarkStart w:id="17" w:name="_Ref299370822"/>
+      <w:bookmarkStart w:id="18" w:name="_Ref299370846"/>
+      <w:bookmarkStart w:id="19" w:name="_Ref299370887"/>
+      <w:bookmarkStart w:id="20" w:name="_Toc299443790"/>
       <w:r>
         <w:t>Web</w:t>
       </w:r>
@@ -3834,6 +3954,7 @@
       <w:r>
         <w:t>ervice</w:t>
       </w:r>
+      <w:bookmarkEnd w:id="11"/>
       <w:bookmarkEnd w:id="12"/>
       <w:bookmarkEnd w:id="13"/>
       <w:bookmarkEnd w:id="14"/>
@@ -3843,7 +3964,6 @@
       <w:bookmarkEnd w:id="18"/>
       <w:bookmarkEnd w:id="19"/>
       <w:bookmarkEnd w:id="20"/>
-      <w:bookmarkEnd w:id="21"/>
     </w:p>
     <w:p>
       <w:pPr>
@@ -3914,23 +4034,7 @@
           <w:rFonts w:cs="Arial"/>
           <w:szCs w:val="24"/>
         </w:rPr>
-        <w:t xml:space="preserve">Anwendungen wie Amazon, </w:t>
-      </w:r>
-      <w:proofErr w:type="spellStart"/>
-      <w:r>
-        <w:rPr>
-          <w:rFonts w:cs="Arial"/>
-          <w:szCs w:val="24"/>
-        </w:rPr>
-        <w:t>Ebay</w:t>
-      </w:r>
-      <w:proofErr w:type="spellEnd"/>
-      <w:r>
-        <w:rPr>
-          <w:rFonts w:cs="Arial"/>
-          <w:szCs w:val="24"/>
-        </w:rPr>
-        <w:t xml:space="preserve"> und Google bieten Schnit</w:t>
+        <w:t>Anwendungen wie Amazon, Ebay und Google bieten Schnit</w:t>
       </w:r>
       <w:r>
         <w:rPr>
@@ -3969,23 +4073,7 @@
           <w:rFonts w:cs="Arial"/>
           <w:szCs w:val="24"/>
         </w:rPr>
-        <w:t>Für den Austausch und die Manipulation von Daten über definierte Schnittstellen hat sich die Architektur REST (</w:t>
-      </w:r>
-      <w:proofErr w:type="spellStart"/>
-      <w:r>
-        <w:rPr>
-          <w:rFonts w:cs="Arial"/>
-          <w:szCs w:val="24"/>
-        </w:rPr>
-        <w:t>Representational</w:t>
-      </w:r>
-      <w:proofErr w:type="spellEnd"/>
-      <w:r>
-        <w:rPr>
-          <w:rFonts w:cs="Arial"/>
-          <w:szCs w:val="24"/>
-        </w:rPr>
-        <w:t xml:space="preserve"> State Transfer) etabliert [HEI10]. Die Grundlagen hat Roy Fielding im Jahr 2000 in seiner Doktorarbeit gelegt. [FIE00]. Nachfolgend sollen die Eigenschaften von REST aufgezeigt werden.</w:t>
+        <w:t>Für den Austausch und die Manipulation von Daten über definierte Schnittstellen hat sich die Architektur REST (Representational State Transfer) etabliert [HEI10]. Die Grundlagen hat Roy Fielding im Jahr 2000 in seiner Doktorarbeit gelegt. [FIE00]. Nachfolgend sollen die Eigenschaften von REST aufgezeigt werden.</w:t>
       </w:r>
     </w:p>
     <w:p>
@@ -4029,23 +4117,7 @@
           <w:rFonts w:cs="Arial"/>
           <w:szCs w:val="24"/>
         </w:rPr>
-        <w:t xml:space="preserve"> oder JSON4 repräsentiert zur Verfügung gestellt werden können. Für den Aufruf wird jede der Ressourcen mit einem eindeutigen Uniform </w:t>
-      </w:r>
-      <w:proofErr w:type="spellStart"/>
-      <w:r>
-        <w:rPr>
-          <w:rFonts w:cs="Arial"/>
-          <w:szCs w:val="24"/>
-        </w:rPr>
-        <w:t>Resource</w:t>
-      </w:r>
-      <w:proofErr w:type="spellEnd"/>
-      <w:r>
-        <w:rPr>
-          <w:rFonts w:cs="Arial"/>
-          <w:szCs w:val="24"/>
-        </w:rPr>
-        <w:t xml:space="preserve"> Identifier (URI) adressiert. Die Idee bei REST liegt in der einfache Manipulation der angesprochen Ressourcen. Dabei sollen einfache Schnittstellen definiert werden, um die so genannten CRUD-Methoden auf die gewünschten Ressourcen anwenden zu können. CRUD steht für folgendes:</w:t>
+        <w:t xml:space="preserve"> oder JSON4 repräsentiert zur Verfügung gestellt werden können. Für den Aufruf wird jede der Ressourcen mit einem eindeutigen Uniform Resource Identifier (URI) adressiert. Die Idee bei REST liegt in der einfache Manipulation der angesprochen Ressourcen. Dabei sollen einfache Schnittstellen definiert werden, um die so genannten CRUD-Methoden auf die gewünschten Ressourcen anwenden zu können. CRUD steht für folgendes:</w:t>
       </w:r>
     </w:p>
     <w:p>
@@ -4261,7 +4333,6 @@
         </w:rPr>
         <w:t xml:space="preserve">im Internet weit verbreitete </w:t>
       </w:r>
-      <w:proofErr w:type="spellStart"/>
       <w:r>
         <w:rPr>
           <w:rFonts w:cs="Arial"/>
@@ -4269,23 +4340,13 @@
         </w:rPr>
         <w:t>Hyper</w:t>
       </w:r>
-      <w:proofErr w:type="spellEnd"/>
-      <w:r>
-        <w:rPr>
-          <w:rFonts w:cs="Arial"/>
-          <w:szCs w:val="24"/>
-        </w:rPr>
-        <w:t xml:space="preserve"> Text Transfer </w:t>
-      </w:r>
-      <w:proofErr w:type="spellStart"/>
-      <w:r>
-        <w:rPr>
-          <w:rFonts w:cs="Arial"/>
-          <w:szCs w:val="24"/>
-        </w:rPr>
-        <w:t>Prototocol</w:t>
-      </w:r>
-      <w:proofErr w:type="spellEnd"/>
+      <w:r>
+        <w:rPr>
+          <w:rFonts w:cs="Arial"/>
+          <w:szCs w:val="24"/>
+        </w:rPr>
+        <w:t xml:space="preserve"> Text Transfer Prototocol</w:t>
+      </w:r>
       <w:r>
         <w:rPr>
           <w:rFonts w:cs="Arial"/>
@@ -4319,30 +4380,14 @@
           <w:rFonts w:cs="Arial"/>
           <w:szCs w:val="24"/>
         </w:rPr>
-        <w:t xml:space="preserve">e Web-Anwendung somit </w:t>
-      </w:r>
-      <w:proofErr w:type="spellStart"/>
-      <w:r>
-        <w:rPr>
-          <w:rFonts w:cs="Arial"/>
-          <w:szCs w:val="24"/>
-        </w:rPr>
-        <w:t>plattform</w:t>
-      </w:r>
-      <w:r>
-        <w:rPr>
-          <w:rFonts w:cs="Arial"/>
-          <w:szCs w:val="24"/>
-        </w:rPr>
-        <w:t>unabhägig</w:t>
-      </w:r>
-      <w:proofErr w:type="spellEnd"/>
-      <w:r>
-        <w:rPr>
-          <w:rFonts w:cs="Arial"/>
-          <w:szCs w:val="24"/>
-        </w:rPr>
-        <w:t>, da für die Nutzung der Schnittstelle lediglich ein H</w:t>
+        <w:t>e Web-Anwendung somit plattform</w:t>
+      </w:r>
+      <w:r>
+        <w:rPr>
+          <w:rFonts w:cs="Arial"/>
+          <w:szCs w:val="24"/>
+        </w:rPr>
+        <w:t>unabhägig, da für die Nutzung der Schnittstelle lediglich ein H</w:t>
       </w:r>
       <w:r>
         <w:rPr>
@@ -4495,23 +4540,7 @@
           <w:rFonts w:cs="Arial"/>
           <w:szCs w:val="24"/>
         </w:rPr>
-        <w:t xml:space="preserve"> Adresse (URI) gespeichert, die in den Meta-Daten des Paketes angegeben ist. Sollte </w:t>
-      </w:r>
-      <w:proofErr w:type="gramStart"/>
-      <w:r>
-        <w:rPr>
-          <w:rFonts w:cs="Arial"/>
-          <w:szCs w:val="24"/>
-        </w:rPr>
-        <w:t>die</w:t>
-      </w:r>
-      <w:proofErr w:type="gramEnd"/>
-      <w:r>
-        <w:rPr>
-          <w:rFonts w:cs="Arial"/>
-          <w:szCs w:val="24"/>
-        </w:rPr>
-        <w:t xml:space="preserve"> angegebene URI nicht vorhanden sein, wird sie durch den Server angelegt. Die Methode PUT ist idempotent, d.h. dass die mehrmalige speichernde Anfrage der gleichen Ressource dasselbe Ergebnis herbeiführt</w:t>
+        <w:t xml:space="preserve"> Adresse (URI) gespeichert, die in den Meta-Daten des Paketes angegeben ist. Sollte die angegebene URI nicht vorhanden sein, wird sie durch den Server angelegt. Die Methode PUT ist idempotent, d.h. dass die mehrmalige speichernde Anfrage der gleichen Ressource dasselbe Ergebnis herbeiführt</w:t>
       </w:r>
       <w:r>
         <w:rPr>
@@ -4911,55 +4940,7 @@
           <w:rFonts w:cs="Arial"/>
           <w:szCs w:val="24"/>
         </w:rPr>
-        <w:t>In der Programmiersprache Java steht seit 2008 das Framework JAX-RS zur Verfügung. JAX-RS stellt Funktionalitäten bereit um „</w:t>
-      </w:r>
-      <w:proofErr w:type="spellStart"/>
-      <w:r>
-        <w:rPr>
-          <w:rFonts w:cs="Arial"/>
-          <w:szCs w:val="24"/>
-        </w:rPr>
-        <w:t>RESTful</w:t>
-      </w:r>
-      <w:proofErr w:type="spellEnd"/>
-      <w:r>
-        <w:rPr>
-          <w:rFonts w:cs="Arial"/>
-          <w:szCs w:val="24"/>
-        </w:rPr>
-        <w:t xml:space="preserve">“-Webservices zu implementieren. Unteranderem bietet es die Möglichkeit </w:t>
-      </w:r>
-      <w:proofErr w:type="spellStart"/>
-      <w:r>
-        <w:rPr>
-          <w:rFonts w:cs="Arial"/>
-          <w:szCs w:val="24"/>
-        </w:rPr>
-        <w:t>Annotations</w:t>
-      </w:r>
-      <w:proofErr w:type="spellEnd"/>
-      <w:r>
-        <w:rPr>
-          <w:rFonts w:cs="Arial"/>
-          <w:szCs w:val="24"/>
-        </w:rPr>
-        <w:t xml:space="preserve"> zu verwenden, um Metadaten die für den Webservice benötigt werden einbinden zu können. Im Folgenden sollen kurz die wichtigsten </w:t>
-      </w:r>
-      <w:proofErr w:type="spellStart"/>
-      <w:r>
-        <w:rPr>
-          <w:rFonts w:cs="Arial"/>
-          <w:szCs w:val="24"/>
-        </w:rPr>
-        <w:t>Annotations</w:t>
-      </w:r>
-      <w:proofErr w:type="spellEnd"/>
-      <w:r>
-        <w:rPr>
-          <w:rFonts w:cs="Arial"/>
-          <w:szCs w:val="24"/>
-        </w:rPr>
-        <w:t xml:space="preserve"> aufgezeigt werden. </w:t>
+        <w:t xml:space="preserve">In der Programmiersprache Java steht seit 2008 das Framework JAX-RS zur Verfügung. JAX-RS stellt Funktionalitäten bereit um „RESTful“-Webservices zu implementieren. Unteranderem bietet es die Möglichkeit Annotations zu verwenden, um Metadaten die für den Webservice benötigt werden einbinden zu können. Im Folgenden sollen kurz die wichtigsten Annotations aufgezeigt werden. </w:t>
       </w:r>
     </w:p>
     <w:p>
@@ -5003,39 +4984,7 @@
           <w:rFonts w:cs="Arial"/>
           <w:szCs w:val="24"/>
         </w:rPr>
-        <w:t>Definiert den Pfad mit der die zur Verfügung gestellte Klasse aufgerufen werden kann und bildet so den Knotenpunkt („</w:t>
-      </w:r>
-      <w:proofErr w:type="spellStart"/>
-      <w:r>
-        <w:rPr>
-          <w:rFonts w:cs="Arial"/>
-          <w:szCs w:val="24"/>
-        </w:rPr>
-        <w:t>root</w:t>
-      </w:r>
-      <w:proofErr w:type="spellEnd"/>
-      <w:r>
-        <w:rPr>
-          <w:rFonts w:cs="Arial"/>
-          <w:szCs w:val="24"/>
-        </w:rPr>
-        <w:t xml:space="preserve"> </w:t>
-      </w:r>
-      <w:proofErr w:type="spellStart"/>
-      <w:r>
-        <w:rPr>
-          <w:rFonts w:cs="Arial"/>
-          <w:szCs w:val="24"/>
-        </w:rPr>
-        <w:t>ressource</w:t>
-      </w:r>
-      <w:proofErr w:type="spellEnd"/>
-      <w:r>
-        <w:rPr>
-          <w:rFonts w:cs="Arial"/>
-          <w:szCs w:val="24"/>
-        </w:rPr>
-        <w:t>“) für die mit @Path annotierten Methoden in der Klasse.</w:t>
+        <w:t>Definiert den Pfad mit der die zur Verfügung gestellte Klasse aufgerufen werden kann und bildet so den Knotenpunkt („root ressource“) für die mit @Path annotierten Methoden in der Klasse.</w:t>
       </w:r>
     </w:p>
     <w:p>
@@ -5089,53 +5038,12 @@
           <w:szCs w:val="24"/>
         </w:rPr>
       </w:pPr>
-      <w:proofErr w:type="spellStart"/>
-      <w:r>
-        <w:rPr>
-          <w:rFonts w:cs="Arial"/>
-          <w:szCs w:val="24"/>
-        </w:rPr>
-        <w:t>public</w:t>
-      </w:r>
-      <w:proofErr w:type="spellEnd"/>
-      <w:r>
-        <w:rPr>
-          <w:rFonts w:cs="Arial"/>
-          <w:szCs w:val="24"/>
-        </w:rPr>
-        <w:t xml:space="preserve"> </w:t>
-      </w:r>
-      <w:proofErr w:type="spellStart"/>
-      <w:r>
-        <w:rPr>
-          <w:rFonts w:cs="Arial"/>
-          <w:szCs w:val="24"/>
-        </w:rPr>
-        <w:t>class</w:t>
-      </w:r>
-      <w:proofErr w:type="spellEnd"/>
-      <w:r>
-        <w:rPr>
-          <w:rFonts w:cs="Arial"/>
-          <w:szCs w:val="24"/>
-        </w:rPr>
-        <w:t xml:space="preserve"> </w:t>
-      </w:r>
-      <w:proofErr w:type="spellStart"/>
-      <w:r>
-        <w:rPr>
-          <w:rFonts w:cs="Arial"/>
-          <w:szCs w:val="24"/>
-        </w:rPr>
-        <w:t>TestKlasse</w:t>
-      </w:r>
-      <w:proofErr w:type="spellEnd"/>
-      <w:r>
-        <w:rPr>
-          <w:rFonts w:cs="Arial"/>
-          <w:szCs w:val="24"/>
-        </w:rPr>
-        <w:t>{</w:t>
+      <w:r>
+        <w:rPr>
+          <w:rFonts w:cs="Arial"/>
+          <w:szCs w:val="24"/>
+        </w:rPr>
+        <w:t>public class TestKlasse{</w:t>
       </w:r>
     </w:p>
     <w:p>
@@ -5185,22 +5093,7 @@
           <w:szCs w:val="24"/>
         </w:rPr>
         <w:tab/>
-      </w:r>
-      <w:proofErr w:type="spellStart"/>
-      <w:r>
-        <w:rPr>
-          <w:rFonts w:cs="Arial"/>
-          <w:szCs w:val="24"/>
-        </w:rPr>
-        <w:t>public</w:t>
-      </w:r>
-      <w:proofErr w:type="spellEnd"/>
-      <w:r>
-        <w:rPr>
-          <w:rFonts w:cs="Arial"/>
-          <w:szCs w:val="24"/>
-        </w:rPr>
-        <w:t xml:space="preserve"> String testMethode1(){</w:t>
+        <w:t>public String testMethode1(){</w:t>
       </w:r>
     </w:p>
     <w:p>
@@ -5278,21 +5171,12 @@
           <w:szCs w:val="24"/>
         </w:rPr>
       </w:pPr>
-      <w:proofErr w:type="gramStart"/>
-      <w:r>
-        <w:rPr>
-          <w:rFonts w:cs="Arial"/>
-          <w:szCs w:val="24"/>
-        </w:rPr>
-        <w:t>Die</w:t>
-      </w:r>
-      <w:proofErr w:type="gramEnd"/>
-      <w:r>
-        <w:rPr>
-          <w:rFonts w:cs="Arial"/>
-          <w:szCs w:val="24"/>
-        </w:rPr>
-        <w:t xml:space="preserve"> im Web</w:t>
+      <w:r>
+        <w:rPr>
+          <w:rFonts w:cs="Arial"/>
+          <w:szCs w:val="24"/>
+        </w:rPr>
+        <w:t>Die im Web</w:t>
       </w:r>
       <w:r>
         <w:rPr>
@@ -5401,17 +5285,8 @@
           <w:szCs w:val="24"/>
         </w:rPr>
         <w:tab/>
-        <w:t>@</w:t>
-      </w:r>
-      <w:proofErr w:type="spellStart"/>
-      <w:r>
-        <w:rPr>
-          <w:rFonts w:cs="Arial"/>
-          <w:szCs w:val="24"/>
-        </w:rPr>
-        <w:t>Produces</w:t>
-      </w:r>
-      <w:proofErr w:type="spellEnd"/>
+        <w:t>@Produces</w:t>
+      </w:r>
     </w:p>
     <w:p>
       <w:pPr>
@@ -5444,17 +5319,8 @@
           <w:szCs w:val="24"/>
         </w:rPr>
         <w:tab/>
-        <w:t>@</w:t>
-      </w:r>
-      <w:proofErr w:type="spellStart"/>
-      <w:r>
-        <w:rPr>
-          <w:rFonts w:cs="Arial"/>
-          <w:szCs w:val="24"/>
-        </w:rPr>
-        <w:t>PathParam</w:t>
-      </w:r>
-      <w:proofErr w:type="spellEnd"/>
+        <w:t>@PathParam</w:t>
+      </w:r>
     </w:p>
     <w:p>
       <w:pPr>
@@ -5470,39 +5336,7 @@
           <w:rFonts w:cs="Arial"/>
           <w:szCs w:val="24"/>
         </w:rPr>
-        <w:t>Die Annotation @</w:t>
-      </w:r>
-      <w:proofErr w:type="spellStart"/>
-      <w:r>
-        <w:rPr>
-          <w:rFonts w:cs="Arial"/>
-          <w:szCs w:val="24"/>
-        </w:rPr>
-        <w:t>PathParam</w:t>
-      </w:r>
-      <w:proofErr w:type="spellEnd"/>
-      <w:r>
-        <w:rPr>
-          <w:rFonts w:cs="Arial"/>
-          <w:szCs w:val="24"/>
-        </w:rPr>
-        <w:t xml:space="preserve"> dient dazu, die Eingabeparameter einer Methode mit den Werten aus der HTTP-Anfrage zu initialisieren. Der Parameter wird dann in der @Path Annotation der Methode mit </w:t>
-      </w:r>
-      <w:proofErr w:type="gramStart"/>
-      <w:r>
-        <w:rPr>
-          <w:rFonts w:cs="Arial"/>
-          <w:szCs w:val="24"/>
-        </w:rPr>
-        <w:t>geschweiften</w:t>
-      </w:r>
-      <w:proofErr w:type="gramEnd"/>
-      <w:r>
-        <w:rPr>
-          <w:rFonts w:cs="Arial"/>
-          <w:szCs w:val="24"/>
-        </w:rPr>
-        <w:t xml:space="preserve"> Klammer angegeben.</w:t>
+        <w:t>Die Annotation @PathParam dient dazu, die Eingabeparameter einer Methode mit den Werten aus der HTTP-Anfrage zu initialisieren. Der Parameter wird dann in der @Path Annotation der Methode mit geschweiften Klammer angegeben.</w:t>
       </w:r>
     </w:p>
     <w:p>
@@ -5563,37 +5397,12 @@
           <w:szCs w:val="24"/>
         </w:rPr>
       </w:pPr>
-      <w:proofErr w:type="spellStart"/>
-      <w:r>
-        <w:rPr>
-          <w:rFonts w:cs="Arial"/>
-          <w:szCs w:val="24"/>
-        </w:rPr>
-        <w:t>public</w:t>
-      </w:r>
-      <w:proofErr w:type="spellEnd"/>
-      <w:r>
-        <w:rPr>
-          <w:rFonts w:cs="Arial"/>
-          <w:szCs w:val="24"/>
-        </w:rPr>
-        <w:t xml:space="preserve"> String testMethode2(@</w:t>
-      </w:r>
-      <w:proofErr w:type="spellStart"/>
-      <w:r>
-        <w:rPr>
-          <w:rFonts w:cs="Arial"/>
-          <w:szCs w:val="24"/>
-        </w:rPr>
-        <w:t>PathParam</w:t>
-      </w:r>
-      <w:proofErr w:type="spellEnd"/>
-      <w:r>
-        <w:rPr>
-          <w:rFonts w:cs="Arial"/>
-          <w:szCs w:val="24"/>
-        </w:rPr>
-        <w:t>(</w:t>
+      <w:r>
+        <w:rPr>
+          <w:rFonts w:cs="Arial"/>
+          <w:szCs w:val="24"/>
+        </w:rPr>
+        <w:t>public String testMethode2(@PathParam(</w:t>
       </w:r>
       <w:r>
         <w:rPr>
@@ -5608,23 +5417,7 @@
           <w:rFonts w:cs="Arial"/>
           <w:szCs w:val="24"/>
         </w:rPr>
-        <w:t xml:space="preserve">) String </w:t>
-      </w:r>
-      <w:proofErr w:type="spellStart"/>
-      <w:r>
-        <w:rPr>
-          <w:rFonts w:cs="Arial"/>
-          <w:szCs w:val="24"/>
-        </w:rPr>
-        <w:t>eingabe</w:t>
-      </w:r>
-      <w:proofErr w:type="spellEnd"/>
-      <w:r>
-        <w:rPr>
-          <w:rFonts w:cs="Arial"/>
-          <w:szCs w:val="24"/>
-        </w:rPr>
-        <w:t>){</w:t>
+        <w:t>) String eingabe){</w:t>
       </w:r>
     </w:p>
     <w:p>
@@ -5684,17 +5477,8 @@
           <w:szCs w:val="24"/>
         </w:rPr>
         <w:tab/>
-        <w:t>@</w:t>
-      </w:r>
-      <w:proofErr w:type="spellStart"/>
-      <w:r>
-        <w:rPr>
-          <w:rFonts w:cs="Arial"/>
-          <w:szCs w:val="24"/>
-        </w:rPr>
-        <w:t>FormParam</w:t>
-      </w:r>
-      <w:proofErr w:type="spellEnd"/>
+        <w:t>@FormParam</w:t>
+      </w:r>
     </w:p>
     <w:p>
       <w:pPr>
@@ -5710,23 +5494,7 @@
           <w:rFonts w:cs="Arial"/>
           <w:szCs w:val="24"/>
         </w:rPr>
-        <w:t>Die Annotation @</w:t>
-      </w:r>
-      <w:proofErr w:type="spellStart"/>
-      <w:r>
-        <w:rPr>
-          <w:rFonts w:cs="Arial"/>
-          <w:szCs w:val="24"/>
-        </w:rPr>
-        <w:t>FormParam</w:t>
-      </w:r>
-      <w:proofErr w:type="spellEnd"/>
-      <w:r>
-        <w:rPr>
-          <w:rFonts w:cs="Arial"/>
-          <w:szCs w:val="24"/>
-        </w:rPr>
-        <w:t xml:space="preserve"> bietet die Möglichkeit Parameter in Form von Name-Werte-Paaren in einer HTTP-Anfrage zu übertragen. Das Einfügen der möglichen Parameter in die HTTP-Anfrage liegt in Verantwortung des Clients.</w:t>
+        <w:t>Die Annotation @FormParam bietet die Möglichkeit Parameter in Form von Name-Werte-Paaren in einer HTTP-Anfrage zu übertragen. Das Einfügen der möglichen Parameter in die HTTP-Anfrage liegt in Verantwortung des Clients.</w:t>
       </w:r>
     </w:p>
     <w:p>
@@ -5787,37 +5555,12 @@
           <w:szCs w:val="24"/>
         </w:rPr>
       </w:pPr>
-      <w:proofErr w:type="spellStart"/>
-      <w:r>
-        <w:rPr>
-          <w:rFonts w:cs="Arial"/>
-          <w:szCs w:val="24"/>
-        </w:rPr>
-        <w:t>public</w:t>
-      </w:r>
-      <w:proofErr w:type="spellEnd"/>
-      <w:r>
-        <w:rPr>
-          <w:rFonts w:cs="Arial"/>
-          <w:szCs w:val="24"/>
-        </w:rPr>
-        <w:t xml:space="preserve"> String testMethode3(@</w:t>
-      </w:r>
-      <w:proofErr w:type="spellStart"/>
-      <w:r>
-        <w:rPr>
-          <w:rFonts w:cs="Arial"/>
-          <w:szCs w:val="24"/>
-        </w:rPr>
-        <w:t>FormParam</w:t>
-      </w:r>
-      <w:proofErr w:type="spellEnd"/>
-      <w:r>
-        <w:rPr>
-          <w:rFonts w:cs="Arial"/>
-          <w:szCs w:val="24"/>
-        </w:rPr>
-        <w:t>(</w:t>
+      <w:r>
+        <w:rPr>
+          <w:rFonts w:cs="Arial"/>
+          <w:szCs w:val="24"/>
+        </w:rPr>
+        <w:t>public String testMethode3(@FormParam(</w:t>
       </w:r>
       <w:r>
         <w:rPr>
@@ -5832,23 +5575,7 @@
           <w:rFonts w:cs="Arial"/>
           <w:szCs w:val="24"/>
         </w:rPr>
-        <w:t xml:space="preserve">) String </w:t>
-      </w:r>
-      <w:proofErr w:type="spellStart"/>
-      <w:r>
-        <w:rPr>
-          <w:rFonts w:cs="Arial"/>
-          <w:szCs w:val="24"/>
-        </w:rPr>
-        <w:t>eingabe</w:t>
-      </w:r>
-      <w:proofErr w:type="spellEnd"/>
-      <w:r>
-        <w:rPr>
-          <w:rFonts w:cs="Arial"/>
-          <w:szCs w:val="24"/>
-        </w:rPr>
-        <w:t>){</w:t>
+        <w:t>) String eingabe){</w:t>
       </w:r>
     </w:p>
     <w:p>
@@ -5923,14 +5650,14 @@
         </w:numPr>
         <w:jc w:val="both"/>
       </w:pPr>
-      <w:bookmarkStart w:id="22" w:name="_Toc299443791"/>
+      <w:bookmarkStart w:id="21" w:name="_Toc299443791"/>
       <w:r>
         <w:t>Software-</w:t>
       </w:r>
       <w:r>
         <w:t>Tests</w:t>
       </w:r>
-      <w:bookmarkEnd w:id="22"/>
+      <w:bookmarkEnd w:id="21"/>
     </w:p>
     <w:p>
       <w:pPr>
@@ -5941,11 +5668,11 @@
         </w:numPr>
         <w:jc w:val="both"/>
       </w:pPr>
-      <w:bookmarkStart w:id="23" w:name="_Toc299443792"/>
+      <w:bookmarkStart w:id="22" w:name="_Toc299443792"/>
       <w:r>
         <w:t>Einführung</w:t>
       </w:r>
-      <w:bookmarkEnd w:id="23"/>
+      <w:bookmarkEnd w:id="22"/>
     </w:p>
     <w:p>
       <w:pPr>
@@ -6279,21 +6006,12 @@
           <w:szCs w:val="24"/>
         </w:rPr>
       </w:pPr>
-      <w:proofErr w:type="spellStart"/>
-      <w:r>
-        <w:rPr>
-          <w:rFonts w:cs="Arial"/>
-          <w:szCs w:val="24"/>
-        </w:rPr>
-        <w:t>Usability</w:t>
-      </w:r>
-      <w:proofErr w:type="spellEnd"/>
-      <w:r>
-        <w:rPr>
-          <w:rFonts w:cs="Arial"/>
-          <w:szCs w:val="24"/>
-        </w:rPr>
-        <w:t>-Tests</w:t>
+      <w:r>
+        <w:rPr>
+          <w:rFonts w:cs="Arial"/>
+          <w:szCs w:val="24"/>
+        </w:rPr>
+        <w:t>Usability-Tests</w:t>
       </w:r>
     </w:p>
     <w:p>
@@ -6310,46 +6028,14 @@
           <w:rFonts w:cs="Arial"/>
           <w:szCs w:val="24"/>
         </w:rPr>
-        <w:t xml:space="preserve">Aus Sicht der Anwender stellen </w:t>
-      </w:r>
-      <w:proofErr w:type="spellStart"/>
-      <w:r>
-        <w:rPr>
-          <w:rFonts w:cs="Arial"/>
-          <w:szCs w:val="24"/>
-        </w:rPr>
-        <w:t>Usability</w:t>
-      </w:r>
-      <w:proofErr w:type="spellEnd"/>
-      <w:r>
-        <w:rPr>
-          <w:rFonts w:cs="Arial"/>
-          <w:szCs w:val="24"/>
-        </w:rPr>
-        <w:t>-Tests einen sehr wichtigen Aspekt dar. Bei diesen Tests stellt sich heraus, ob die erstellte Anwendung den Anforderung der Benutzer entspricht und ob die gewünschten Funktionen abgedeckt sind. Zudem soll durch die Endanwender die Benutzerbarkeit getestet und eingeschätzt werden.</w:t>
-      </w:r>
-      <w:r>
-        <w:rPr>
-          <w:rFonts w:cs="Arial"/>
-          <w:szCs w:val="24"/>
-        </w:rPr>
-        <w:t xml:space="preserve"> Somit liefern </w:t>
-      </w:r>
-      <w:proofErr w:type="spellStart"/>
-      <w:r>
-        <w:rPr>
-          <w:rFonts w:cs="Arial"/>
-          <w:szCs w:val="24"/>
-        </w:rPr>
-        <w:t>Usability</w:t>
-      </w:r>
-      <w:proofErr w:type="spellEnd"/>
-      <w:r>
-        <w:rPr>
-          <w:rFonts w:cs="Arial"/>
-          <w:szCs w:val="24"/>
-        </w:rPr>
-        <w:t xml:space="preserve">-Tests den Entwicklern </w:t>
+        <w:t>Aus Sicht der Anwender stellen Usability-Tests einen sehr wichtigen Aspekt dar. Bei diesen Tests stellt sich heraus, ob die erstellte Anwendung den Anforderung der Benutzer entspricht und ob die gewünschten Funktionen abgedeckt sind. Zudem soll durch die Endanwender die Benutzerbarkeit getestet und eingeschätzt werden.</w:t>
+      </w:r>
+      <w:r>
+        <w:rPr>
+          <w:rFonts w:cs="Arial"/>
+          <w:szCs w:val="24"/>
+        </w:rPr>
+        <w:t xml:space="preserve"> Somit liefern Usability-Tests den Entwicklern </w:t>
       </w:r>
       <w:r>
         <w:rPr>
@@ -6402,39 +6088,7 @@
           <w:rFonts w:cs="Arial"/>
           <w:szCs w:val="24"/>
         </w:rPr>
-        <w:t xml:space="preserve">Nachfolgend </w:t>
-      </w:r>
-      <w:proofErr w:type="gramStart"/>
-      <w:r>
-        <w:rPr>
-          <w:rFonts w:cs="Arial"/>
-          <w:szCs w:val="24"/>
-        </w:rPr>
-        <w:t>soll</w:t>
-      </w:r>
-      <w:proofErr w:type="gramEnd"/>
-      <w:r>
-        <w:rPr>
-          <w:rFonts w:cs="Arial"/>
-          <w:szCs w:val="24"/>
-        </w:rPr>
-        <w:t xml:space="preserve"> die Betrachtung der Unit-Tests und die Umsetzung für Java mit </w:t>
-      </w:r>
-      <w:proofErr w:type="spellStart"/>
-      <w:r>
-        <w:rPr>
-          <w:rFonts w:cs="Arial"/>
-          <w:szCs w:val="24"/>
-        </w:rPr>
-        <w:t>JUnit</w:t>
-      </w:r>
-      <w:proofErr w:type="spellEnd"/>
-      <w:r>
-        <w:rPr>
-          <w:rFonts w:cs="Arial"/>
-          <w:szCs w:val="24"/>
-        </w:rPr>
-        <w:t xml:space="preserve"> erfolgen.</w:t>
+        <w:t>Nachfolgend soll die Betrachtung der Unit-Tests und die Umsetzung für Java mit JUnit erfolgen.</w:t>
       </w:r>
     </w:p>
     <w:p>
@@ -6451,11 +6105,11 @@
         </w:numPr>
         <w:jc w:val="both"/>
       </w:pPr>
-      <w:bookmarkStart w:id="24" w:name="_Toc299443793"/>
+      <w:bookmarkStart w:id="23" w:name="_Toc299443793"/>
       <w:r>
         <w:t>Unit-Test</w:t>
       </w:r>
-      <w:bookmarkEnd w:id="24"/>
+      <w:bookmarkEnd w:id="23"/>
     </w:p>
     <w:p>
       <w:pPr>
@@ -6521,23 +6175,7 @@
       </w:pPr>
       <w:r>
         <w:lastRenderedPageBreak/>
-        <w:t xml:space="preserve">Der Aufruf der Testklassen und die Auswertung der Ergebnisse </w:t>
-      </w:r>
-      <w:proofErr w:type="gramStart"/>
-      <w:r>
-        <w:t>sollte</w:t>
-      </w:r>
-      <w:proofErr w:type="gramEnd"/>
-      <w:r>
-        <w:t xml:space="preserve"> automatisch erfolgen. Der Hintergrund dafür besteht in der Wiederverwendbarkeit der Tests, die sofort aufzeigen sollen falls ein </w:t>
-      </w:r>
-      <w:proofErr w:type="gramStart"/>
-      <w:r>
-        <w:t>Tests</w:t>
-      </w:r>
-      <w:proofErr w:type="gramEnd"/>
-      <w:r>
-        <w:t xml:space="preserve"> fehlschlägt. Der manuelle Aufruf birgt die Gefahr, dass Tests vergessen werden bzw. die Auswertung nicht erfolgt. Zudem sollten Tests verwendet werden, die ohne die manuelle Eingabe von Testparametern auskommt, um den automatischen Ablauf zu gewährleisten.</w:t>
+        <w:t>Der Aufruf der Testklassen und die Auswertung der Ergebnisse sollte automatisch erfolgen. Der Hintergrund dafür besteht in der Wiederverwendbarkeit der Tests, die sofort aufzeigen sollen falls ein Tests fehlschlägt. Der manuelle Aufruf birgt die Gefahr, dass Tests vergessen werden bzw. die Auswertung nicht erfolgt. Zudem sollten Tests verwendet werden, die ohne die manuelle Eingabe von Testparametern auskommt, um den automatischen Ablauf zu gewährleisten.</w:t>
       </w:r>
       <w:r>
         <w:t xml:space="preserve"> Um den automatischen Ablauf weiterhin zu gewährleisten sollen f</w:t>
@@ -6669,23 +6307,7 @@
         <w:jc w:val="both"/>
       </w:pPr>
       <w:r>
-        <w:t xml:space="preserve">Testklassen dürfen keine Abhängigkeiten zuvor ablaufender Tests besitzen. Um diesen Aspekt gewährleisten zu können, sollen die </w:t>
-      </w:r>
-      <w:proofErr w:type="spellStart"/>
-      <w:r>
-        <w:t>setUp</w:t>
-      </w:r>
-      <w:proofErr w:type="spellEnd"/>
-      <w:r>
-        <w:t xml:space="preserve">() und </w:t>
-      </w:r>
-      <w:proofErr w:type="spellStart"/>
-      <w:r>
-        <w:t>tearDown</w:t>
-      </w:r>
-      <w:proofErr w:type="spellEnd"/>
-      <w:r>
-        <w:t xml:space="preserve">()-Methoden </w:t>
+        <w:t xml:space="preserve">Testklassen dürfen keine Abhängigkeiten zuvor ablaufender Tests besitzen. Um diesen Aspekt gewährleisten zu können, sollen die setUp() und tearDown()-Methoden </w:t>
       </w:r>
       <w:r>
         <w:t xml:space="preserve">(siehe </w:t>
@@ -6737,31 +6359,7 @@
         <w:t>Die Implementierung der Testklassen ist mit gleicher Präzision durchzuführen, wie bei dem Produkt-Code der getestet werden soll. Die Testklassen sind den zu testenden Methoden entsprechend anzupasse</w:t>
       </w:r>
       <w:r>
-        <w:t xml:space="preserve">n, so dass die Funktionalitäten methodenspezifisch überprüft werden. Weiterhin sind die Grundsätze der Software-Entwicklung, wie „DRY- </w:t>
-      </w:r>
-      <w:proofErr w:type="spellStart"/>
-      <w:r>
-        <w:t>Don’t</w:t>
-      </w:r>
-      <w:proofErr w:type="spellEnd"/>
-      <w:r>
-        <w:t xml:space="preserve"> </w:t>
-      </w:r>
-      <w:proofErr w:type="spellStart"/>
-      <w:r>
-        <w:t>repeat</w:t>
-      </w:r>
-      <w:proofErr w:type="spellEnd"/>
-      <w:r>
-        <w:t xml:space="preserve"> </w:t>
-      </w:r>
-      <w:proofErr w:type="spellStart"/>
-      <w:r>
-        <w:t>yourself</w:t>
-      </w:r>
-      <w:proofErr w:type="spellEnd"/>
-      <w:r>
-        <w:t>“ einzuhalten.</w:t>
+        <w:t>n, so dass die Funktionalitäten methodenspezifisch überprüft werden. Weiterhin sind die Grundsätze der Software-Entwicklung, wie „DRY- Don’t repeat yourself“ einzuhalten.</w:t>
       </w:r>
     </w:p>
     <w:p>
@@ -6772,18 +6370,16 @@
           <w:numId w:val="7"/>
         </w:numPr>
       </w:pPr>
-      <w:bookmarkStart w:id="25" w:name="_Ref298751750"/>
-      <w:bookmarkStart w:id="26" w:name="_Toc299443794"/>
-      <w:proofErr w:type="spellStart"/>
+      <w:bookmarkStart w:id="24" w:name="_Ref298751750"/>
+      <w:bookmarkStart w:id="25" w:name="_Toc299443794"/>
       <w:r>
         <w:t>JUnit</w:t>
       </w:r>
+      <w:bookmarkEnd w:id="24"/>
+      <w:r>
+        <w:t>-Framework</w:t>
+      </w:r>
       <w:bookmarkEnd w:id="25"/>
-      <w:proofErr w:type="spellEnd"/>
-      <w:r>
-        <w:t>-Framework</w:t>
-      </w:r>
-      <w:bookmarkEnd w:id="26"/>
     </w:p>
     <w:p/>
     <w:p>
@@ -6800,55 +6396,7 @@
           <w:szCs w:val="24"/>
         </w:rPr>
         <w:lastRenderedPageBreak/>
-        <w:t xml:space="preserve">Das </w:t>
-      </w:r>
-      <w:proofErr w:type="spellStart"/>
-      <w:r>
-        <w:rPr>
-          <w:rFonts w:cs="Arial"/>
-          <w:szCs w:val="24"/>
-        </w:rPr>
-        <w:t>JUnit</w:t>
-      </w:r>
-      <w:proofErr w:type="spellEnd"/>
-      <w:r>
-        <w:rPr>
-          <w:rFonts w:cs="Arial"/>
-          <w:szCs w:val="24"/>
-        </w:rPr>
-        <w:t xml:space="preserve">-Framework ist aus dem von Kent Beck entwickelten </w:t>
-      </w:r>
-      <w:proofErr w:type="spellStart"/>
-      <w:r>
-        <w:rPr>
-          <w:rFonts w:cs="Arial"/>
-          <w:szCs w:val="24"/>
-        </w:rPr>
-        <w:t>SUnit</w:t>
-      </w:r>
-      <w:proofErr w:type="spellEnd"/>
-      <w:r>
-        <w:rPr>
-          <w:rFonts w:cs="Arial"/>
-          <w:szCs w:val="24"/>
-        </w:rPr>
-        <w:t xml:space="preserve">-Framework für die Programmiersprache Smalltalk hervorgegangen. [RAI05] Das </w:t>
-      </w:r>
-      <w:proofErr w:type="spellStart"/>
-      <w:r>
-        <w:rPr>
-          <w:rFonts w:cs="Arial"/>
-          <w:szCs w:val="24"/>
-        </w:rPr>
-        <w:t>JUnit</w:t>
-      </w:r>
-      <w:proofErr w:type="spellEnd"/>
-      <w:r>
-        <w:rPr>
-          <w:rFonts w:cs="Arial"/>
-          <w:szCs w:val="24"/>
-        </w:rPr>
-        <w:t>-Framework stellt Methoden zur Verfügung um Unit</w:t>
+        <w:t>Das JUnit-Framework ist aus dem von Kent Beck entwickelten SUnit-Framework für die Programmiersprache Smalltalk hervorgegangen. [RAI05] Das JUnit-Framework stellt Methoden zur Verfügung um Unit</w:t>
       </w:r>
       <w:r>
         <w:rPr>
@@ -6876,55 +6424,7 @@
           <w:rFonts w:cs="Arial"/>
           <w:szCs w:val="24"/>
         </w:rPr>
-        <w:t xml:space="preserve">anderem zählen dazu Methoden mit denen die Testumgebung vorbereitet werden kann, die die Ergebnisse visualisieren und die getesteten Objekte freizugeben. Die zu implementierenden Test-Klassen stellen eine Unterklasse der Klasse </w:t>
-      </w:r>
-      <w:proofErr w:type="spellStart"/>
-      <w:r>
-        <w:rPr>
-          <w:rFonts w:cs="Arial"/>
-          <w:szCs w:val="24"/>
-        </w:rPr>
-        <w:t>TestCase</w:t>
-      </w:r>
-      <w:proofErr w:type="spellEnd"/>
-      <w:r>
-        <w:rPr>
-          <w:rFonts w:cs="Arial"/>
-          <w:szCs w:val="24"/>
-        </w:rPr>
-        <w:t xml:space="preserve"> aus dem </w:t>
-      </w:r>
-      <w:proofErr w:type="spellStart"/>
-      <w:r>
-        <w:rPr>
-          <w:rFonts w:cs="Arial"/>
-          <w:szCs w:val="24"/>
-        </w:rPr>
-        <w:t>JUnit</w:t>
-      </w:r>
-      <w:proofErr w:type="spellEnd"/>
-      <w:r>
-        <w:rPr>
-          <w:rFonts w:cs="Arial"/>
-          <w:szCs w:val="24"/>
-        </w:rPr>
-        <w:t xml:space="preserve">-Framework dar, die die benötigten Methoden bereitstellt. Nachfolgend sollen einige Methoden aus der Klasse </w:t>
-      </w:r>
-      <w:proofErr w:type="spellStart"/>
-      <w:r>
-        <w:rPr>
-          <w:rFonts w:cs="Arial"/>
-          <w:szCs w:val="24"/>
-        </w:rPr>
-        <w:t>TestCase</w:t>
-      </w:r>
-      <w:proofErr w:type="spellEnd"/>
-      <w:r>
-        <w:rPr>
-          <w:rFonts w:cs="Arial"/>
-          <w:szCs w:val="24"/>
-        </w:rPr>
-        <w:t xml:space="preserve"> aufgeführt werden.</w:t>
+        <w:t>anderem zählen dazu Methoden mit denen die Testumgebung vorbereitet werden kann, die die Ergebnisse visualisieren und die getesteten Objekte freizugeben. Die zu implementierenden Test-Klassen stellen eine Unterklasse der Klasse TestCase aus dem JUnit-Framework dar, die die benötigten Methoden bereitstellt. Nachfolgend sollen einige Methoden aus der Klasse TestCase aufgeführt werden.</w:t>
       </w:r>
     </w:p>
     <w:p>
@@ -6949,21 +6449,12 @@
           <w:szCs w:val="24"/>
         </w:rPr>
       </w:pPr>
-      <w:proofErr w:type="spellStart"/>
-      <w:r>
-        <w:rPr>
-          <w:rFonts w:cs="Arial"/>
-          <w:szCs w:val="24"/>
-        </w:rPr>
-        <w:t>setUp</w:t>
-      </w:r>
-      <w:proofErr w:type="spellEnd"/>
-      <w:r>
-        <w:rPr>
-          <w:rFonts w:cs="Arial"/>
-          <w:szCs w:val="24"/>
-        </w:rPr>
-        <w:t>()</w:t>
+      <w:r>
+        <w:rPr>
+          <w:rFonts w:cs="Arial"/>
+          <w:szCs w:val="24"/>
+        </w:rPr>
+        <w:t>setUp()</w:t>
       </w:r>
     </w:p>
     <w:p>
@@ -6980,39 +6471,7 @@
           <w:rFonts w:cs="Arial"/>
           <w:szCs w:val="24"/>
         </w:rPr>
-        <w:t xml:space="preserve">Die Methode </w:t>
-      </w:r>
-      <w:proofErr w:type="spellStart"/>
-      <w:r>
-        <w:rPr>
-          <w:rFonts w:cs="Arial"/>
-          <w:szCs w:val="24"/>
-        </w:rPr>
-        <w:t>setUp</w:t>
-      </w:r>
-      <w:proofErr w:type="spellEnd"/>
-      <w:r>
-        <w:rPr>
-          <w:rFonts w:cs="Arial"/>
-          <w:szCs w:val="24"/>
-        </w:rPr>
-        <w:t xml:space="preserve">() schafft die Umgebungsbedingungen für die aufrufenden Test-Methoden. Dabei werden die für den Unittest benötigten Objekte initialisiert. Die </w:t>
-      </w:r>
-      <w:proofErr w:type="spellStart"/>
-      <w:r>
-        <w:rPr>
-          <w:rFonts w:cs="Arial"/>
-          <w:szCs w:val="24"/>
-        </w:rPr>
-        <w:t>setUp</w:t>
-      </w:r>
-      <w:proofErr w:type="spellEnd"/>
-      <w:r>
-        <w:rPr>
-          <w:rFonts w:cs="Arial"/>
-          <w:szCs w:val="24"/>
-        </w:rPr>
-        <w:t>() Methode wird vor jedem Aufruf einer Methode aus der erstellten Test-Klasse aufgerufen, um die Objekte für den nächsten Test erneut zu initialisieren, so dass für jede Test-Methode die gleichen Ausgangswerte vorliegen.</w:t>
+        <w:t>Die Methode setUp() schafft die Umgebungsbedingungen für die aufrufenden Test-Methoden. Dabei werden die für den Unittest benötigten Objekte initialisiert. Die setUp() Methode wird vor jedem Aufruf einer Methode aus der erstellten Test-Klasse aufgerufen, um die Objekte für den nächsten Test erneut zu initialisieren, so dass für jede Test-Methode die gleichen Ausgangswerte vorliegen.</w:t>
       </w:r>
     </w:p>
     <w:p>
@@ -7028,21 +6487,12 @@
           <w:szCs w:val="24"/>
         </w:rPr>
       </w:pPr>
-      <w:proofErr w:type="spellStart"/>
-      <w:r>
-        <w:rPr>
-          <w:rFonts w:cs="Arial"/>
-          <w:szCs w:val="24"/>
-        </w:rPr>
-        <w:t>tearDown</w:t>
-      </w:r>
-      <w:proofErr w:type="spellEnd"/>
-      <w:r>
-        <w:rPr>
-          <w:rFonts w:cs="Arial"/>
-          <w:szCs w:val="24"/>
-        </w:rPr>
-        <w:t>()</w:t>
+      <w:r>
+        <w:rPr>
+          <w:rFonts w:cs="Arial"/>
+          <w:szCs w:val="24"/>
+        </w:rPr>
+        <w:t>tearDown()</w:t>
       </w:r>
     </w:p>
     <w:p>
@@ -7059,64 +6509,32 @@
           <w:rFonts w:cs="Arial"/>
           <w:szCs w:val="24"/>
         </w:rPr>
-        <w:t xml:space="preserve">Die Methode </w:t>
-      </w:r>
-      <w:proofErr w:type="spellStart"/>
-      <w:r>
-        <w:rPr>
-          <w:rFonts w:cs="Arial"/>
-          <w:szCs w:val="24"/>
-        </w:rPr>
-        <w:t>tearDown</w:t>
-      </w:r>
-      <w:proofErr w:type="spellEnd"/>
-      <w:r>
-        <w:rPr>
-          <w:rFonts w:cs="Arial"/>
-          <w:szCs w:val="24"/>
-        </w:rPr>
-        <w:t>() wird nach jedem Aufruf einer Test-Methode aufgerufen, um die zuvor für den Test erzeugten Objekte und gebundenen Ressourcen wieder freizugeben.</w:t>
-      </w:r>
-    </w:p>
-    <w:p>
-      <w:pPr>
-        <w:jc w:val="both"/>
-        <w:rPr>
-          <w:rFonts w:cs="Arial"/>
-          <w:szCs w:val="24"/>
-        </w:rPr>
-      </w:pPr>
-    </w:p>
-    <w:p>
-      <w:pPr>
-        <w:jc w:val="both"/>
-        <w:rPr>
-          <w:rFonts w:cs="Arial"/>
-          <w:szCs w:val="24"/>
-        </w:rPr>
-      </w:pPr>
-      <w:r>
-        <w:rPr>
-          <w:rFonts w:cs="Arial"/>
-          <w:szCs w:val="24"/>
-        </w:rPr>
-        <w:t xml:space="preserve">Neben den Klassen zur Vor- und Nachbereitung der Testumgebung stehen im </w:t>
-      </w:r>
-      <w:proofErr w:type="spellStart"/>
-      <w:r>
-        <w:rPr>
-          <w:rFonts w:cs="Arial"/>
-          <w:szCs w:val="24"/>
-        </w:rPr>
-        <w:t>JUnit</w:t>
-      </w:r>
-      <w:proofErr w:type="spellEnd"/>
-      <w:r>
-        <w:rPr>
-          <w:rFonts w:cs="Arial"/>
-          <w:szCs w:val="24"/>
-        </w:rPr>
-        <w:t>-Framework weitere Methoden zur Verfügung</w:t>
+        <w:t>Die Methode tearDown() wird nach jedem Aufruf einer Test-Methode aufgerufen, um die zuvor für den Test erzeugten Objekte und gebundenen Ressourcen wieder freizugeben.</w:t>
+      </w:r>
+    </w:p>
+    <w:p>
+      <w:pPr>
+        <w:jc w:val="both"/>
+        <w:rPr>
+          <w:rFonts w:cs="Arial"/>
+          <w:szCs w:val="24"/>
+        </w:rPr>
+      </w:pPr>
+    </w:p>
+    <w:p>
+      <w:pPr>
+        <w:jc w:val="both"/>
+        <w:rPr>
+          <w:rFonts w:cs="Arial"/>
+          <w:szCs w:val="24"/>
+        </w:rPr>
+      </w:pPr>
+      <w:r>
+        <w:rPr>
+          <w:rFonts w:cs="Arial"/>
+          <w:szCs w:val="24"/>
+        </w:rPr>
+        <w:t>Neben den Klassen zur Vor- und Nachbereitung der Testumgebung stehen im JUnit-Framework weitere Methoden zur Verfügung</w:t>
       </w:r>
       <w:r>
         <w:rPr>
@@ -7144,39 +6562,7 @@
           <w:rFonts w:cs="Arial"/>
           <w:szCs w:val="24"/>
         </w:rPr>
-        <w:t xml:space="preserve"> ob diese erfüllt werden. Die Methoden stehen in der Klasse </w:t>
-      </w:r>
-      <w:proofErr w:type="spellStart"/>
-      <w:r>
-        <w:rPr>
-          <w:rFonts w:cs="Arial"/>
-          <w:szCs w:val="24"/>
-        </w:rPr>
-        <w:t>Assert</w:t>
-      </w:r>
-      <w:proofErr w:type="spellEnd"/>
-      <w:r>
-        <w:rPr>
-          <w:rFonts w:cs="Arial"/>
-          <w:szCs w:val="24"/>
-        </w:rPr>
-        <w:t xml:space="preserve"> zur Verfügung, die durch die Klasse </w:t>
-      </w:r>
-      <w:proofErr w:type="spellStart"/>
-      <w:r>
-        <w:rPr>
-          <w:rFonts w:cs="Arial"/>
-          <w:szCs w:val="24"/>
-        </w:rPr>
-        <w:t>TestCase</w:t>
-      </w:r>
-      <w:proofErr w:type="spellEnd"/>
-      <w:r>
-        <w:rPr>
-          <w:rFonts w:cs="Arial"/>
-          <w:szCs w:val="24"/>
-        </w:rPr>
-        <w:t xml:space="preserve"> erweitert wird. Im Folgenden sollen die entsprechenden Methoden kurz beschrieben werden.</w:t>
+        <w:t xml:space="preserve"> ob diese erfüllt werden. Die Methoden stehen in der Klasse Assert zur Verfügung, die durch die Klasse TestCase erweitert wird. Im Folgenden sollen die entsprechenden Methoden kurz beschrieben werden.</w:t>
       </w:r>
     </w:p>
     <w:p>
@@ -7192,7 +6578,6 @@
           <w:szCs w:val="24"/>
         </w:rPr>
       </w:pPr>
-      <w:proofErr w:type="spellStart"/>
       <w:r>
         <w:rPr>
           <w:rFonts w:cs="Arial"/>
@@ -7207,7 +6592,6 @@
         </w:rPr>
         <w:t>Equals</w:t>
       </w:r>
-      <w:proofErr w:type="spellEnd"/>
       <w:r>
         <w:rPr>
           <w:rFonts w:cs="Arial"/>
@@ -7220,23 +6604,7 @@
           <w:rFonts w:cs="Arial"/>
           <w:szCs w:val="24"/>
         </w:rPr>
-        <w:t xml:space="preserve">[String </w:t>
-      </w:r>
-      <w:proofErr w:type="spellStart"/>
-      <w:r>
-        <w:rPr>
-          <w:rFonts w:cs="Arial"/>
-          <w:szCs w:val="24"/>
-        </w:rPr>
-        <w:t>nachricht</w:t>
-      </w:r>
-      <w:proofErr w:type="spellEnd"/>
-      <w:r>
-        <w:rPr>
-          <w:rFonts w:cs="Arial"/>
-          <w:szCs w:val="24"/>
-        </w:rPr>
-        <w:t>], erwartet, derzeitig</w:t>
+        <w:t>[String nachricht], erwartet, derzeitig</w:t>
       </w:r>
       <w:r>
         <w:rPr>
@@ -7304,53 +6672,12 @@
           <w:szCs w:val="24"/>
         </w:rPr>
       </w:pPr>
-      <w:proofErr w:type="spellStart"/>
-      <w:r>
-        <w:rPr>
-          <w:rFonts w:cs="Arial"/>
-          <w:szCs w:val="24"/>
-        </w:rPr>
-        <w:t>assertNull</w:t>
-      </w:r>
-      <w:proofErr w:type="spellEnd"/>
-      <w:r>
-        <w:rPr>
-          <w:rFonts w:cs="Arial"/>
-          <w:szCs w:val="24"/>
-        </w:rPr>
-        <w:t xml:space="preserve">([String </w:t>
-      </w:r>
-      <w:proofErr w:type="spellStart"/>
-      <w:r>
-        <w:rPr>
-          <w:rFonts w:cs="Arial"/>
-          <w:szCs w:val="24"/>
-        </w:rPr>
-        <w:t>nachricht</w:t>
-      </w:r>
-      <w:proofErr w:type="spellEnd"/>
-      <w:r>
-        <w:rPr>
-          <w:rFonts w:cs="Arial"/>
-          <w:szCs w:val="24"/>
-        </w:rPr>
-        <w:t xml:space="preserve">], </w:t>
-      </w:r>
-      <w:proofErr w:type="spellStart"/>
-      <w:r>
-        <w:rPr>
-          <w:rFonts w:cs="Arial"/>
-          <w:szCs w:val="24"/>
-        </w:rPr>
-        <w:t>objekt</w:t>
-      </w:r>
-      <w:proofErr w:type="spellEnd"/>
-      <w:r>
-        <w:rPr>
-          <w:rFonts w:cs="Arial"/>
-          <w:szCs w:val="24"/>
-        </w:rPr>
-        <w:t>)</w:t>
+      <w:r>
+        <w:rPr>
+          <w:rFonts w:cs="Arial"/>
+          <w:szCs w:val="24"/>
+        </w:rPr>
+        <w:t>assertNull([String nachricht], objekt)</w:t>
       </w:r>
     </w:p>
     <w:p>
@@ -7367,23 +6694,7 @@
           <w:rFonts w:cs="Arial"/>
           <w:szCs w:val="24"/>
         </w:rPr>
-        <w:t xml:space="preserve">Die Methode liefert einen Fehler, wenn das zu testende Objekt nicht null ist. Zusätzlich gibt es auch die Methode </w:t>
-      </w:r>
-      <w:proofErr w:type="spellStart"/>
-      <w:r>
-        <w:rPr>
-          <w:rFonts w:cs="Arial"/>
-          <w:szCs w:val="24"/>
-        </w:rPr>
-        <w:t>assertNotNull</w:t>
-      </w:r>
-      <w:proofErr w:type="spellEnd"/>
-      <w:r>
-        <w:rPr>
-          <w:rFonts w:cs="Arial"/>
-          <w:szCs w:val="24"/>
-        </w:rPr>
-        <w:t>, die einen Fehler generiert, wenn das Objekt nicht null ist.</w:t>
+        <w:t>Die Methode liefert einen Fehler, wenn das zu testende Objekt nicht null ist. Zusätzlich gibt es auch die Methode assertNotNull, die einen Fehler generiert, wenn das Objekt nicht null ist.</w:t>
       </w:r>
     </w:p>
     <w:p>
@@ -7399,37 +6710,12 @@
           <w:szCs w:val="24"/>
         </w:rPr>
       </w:pPr>
-      <w:proofErr w:type="spellStart"/>
-      <w:r>
-        <w:rPr>
-          <w:rFonts w:cs="Arial"/>
-          <w:szCs w:val="24"/>
-        </w:rPr>
-        <w:t>assertSame</w:t>
-      </w:r>
-      <w:proofErr w:type="spellEnd"/>
-      <w:r>
-        <w:rPr>
-          <w:rFonts w:cs="Arial"/>
-          <w:szCs w:val="24"/>
-        </w:rPr>
-        <w:t xml:space="preserve">([String </w:t>
-      </w:r>
-      <w:proofErr w:type="spellStart"/>
-      <w:r>
-        <w:rPr>
-          <w:rFonts w:cs="Arial"/>
-          <w:szCs w:val="24"/>
-        </w:rPr>
-        <w:t>nachricht</w:t>
-      </w:r>
-      <w:proofErr w:type="spellEnd"/>
-      <w:r>
-        <w:rPr>
-          <w:rFonts w:cs="Arial"/>
-          <w:szCs w:val="24"/>
-        </w:rPr>
-        <w:t>], erwartet, derzeitig)</w:t>
+      <w:r>
+        <w:rPr>
+          <w:rFonts w:cs="Arial"/>
+          <w:szCs w:val="24"/>
+        </w:rPr>
+        <w:t>assertSame([String nachricht], erwartet, derzeitig)</w:t>
       </w:r>
     </w:p>
     <w:p>
@@ -7447,23 +6733,7 @@
           <w:szCs w:val="24"/>
         </w:rPr>
         <w:lastRenderedPageBreak/>
-        <w:t xml:space="preserve">Die Methode </w:t>
-      </w:r>
-      <w:proofErr w:type="spellStart"/>
-      <w:r>
-        <w:rPr>
-          <w:rFonts w:cs="Arial"/>
-          <w:szCs w:val="24"/>
-        </w:rPr>
-        <w:t>assertSame</w:t>
-      </w:r>
-      <w:proofErr w:type="spellEnd"/>
-      <w:r>
-        <w:rPr>
-          <w:rFonts w:cs="Arial"/>
-          <w:szCs w:val="24"/>
-        </w:rPr>
-        <w:t>() bietet die Möglichkeit zu testen</w:t>
+        <w:t>Die Methode assertSame() bietet die Möglichkeit zu testen</w:t>
       </w:r>
       <w:r>
         <w:rPr>
@@ -7477,23 +6747,7 @@
           <w:rFonts w:cs="Arial"/>
           <w:szCs w:val="24"/>
         </w:rPr>
-        <w:t xml:space="preserve"> ob es sich um das gleiche Objekt handelt. Der Test schlägt fehl, wenn das erwartete und das derzeitige Objekt nicht das gleiche Objekt darstellen. Die Umkehrung für diese Methode ist die </w:t>
-      </w:r>
-      <w:proofErr w:type="spellStart"/>
-      <w:r>
-        <w:rPr>
-          <w:rFonts w:cs="Arial"/>
-          <w:szCs w:val="24"/>
-        </w:rPr>
-        <w:t>assertNotSame</w:t>
-      </w:r>
-      <w:proofErr w:type="spellEnd"/>
-      <w:r>
-        <w:rPr>
-          <w:rFonts w:cs="Arial"/>
-          <w:szCs w:val="24"/>
-        </w:rPr>
-        <w:t>()-Methode.</w:t>
+        <w:t xml:space="preserve"> ob es sich um das gleiche Objekt handelt. Der Test schlägt fehl, wenn das erwartete und das derzeitige Objekt nicht das gleiche Objekt darstellen. Die Umkehrung für diese Methode ist die assertNotSame()-Methode.</w:t>
       </w:r>
     </w:p>
     <w:p>
@@ -7509,37 +6763,12 @@
           <w:szCs w:val="24"/>
         </w:rPr>
       </w:pPr>
-      <w:proofErr w:type="spellStart"/>
-      <w:r>
-        <w:rPr>
-          <w:rFonts w:cs="Arial"/>
-          <w:szCs w:val="24"/>
-        </w:rPr>
-        <w:t>assertTrue</w:t>
-      </w:r>
-      <w:proofErr w:type="spellEnd"/>
-      <w:r>
-        <w:rPr>
-          <w:rFonts w:cs="Arial"/>
-          <w:szCs w:val="24"/>
-        </w:rPr>
-        <w:t xml:space="preserve">([String </w:t>
-      </w:r>
-      <w:proofErr w:type="spellStart"/>
-      <w:r>
-        <w:rPr>
-          <w:rFonts w:cs="Arial"/>
-          <w:szCs w:val="24"/>
-        </w:rPr>
-        <w:t>nachricht</w:t>
-      </w:r>
-      <w:proofErr w:type="spellEnd"/>
-      <w:r>
-        <w:rPr>
-          <w:rFonts w:cs="Arial"/>
-          <w:szCs w:val="24"/>
-        </w:rPr>
-        <w:t>], wahrheitswert)</w:t>
+      <w:r>
+        <w:rPr>
+          <w:rFonts w:cs="Arial"/>
+          <w:szCs w:val="24"/>
+        </w:rPr>
+        <w:t>assertTrue([String nachricht], wahrheitswert)</w:t>
       </w:r>
     </w:p>
     <w:p>
@@ -7556,23 +6785,7 @@
           <w:rFonts w:cs="Arial"/>
           <w:szCs w:val="24"/>
         </w:rPr>
-        <w:t xml:space="preserve">Diese Methode erwartet, dass der gegebene Wahrheitswert wahr ist. Die Umkehrung dieser Methode ist die </w:t>
-      </w:r>
-      <w:proofErr w:type="spellStart"/>
-      <w:r>
-        <w:rPr>
-          <w:rFonts w:cs="Arial"/>
-          <w:szCs w:val="24"/>
-        </w:rPr>
-        <w:t>assertFalse</w:t>
-      </w:r>
-      <w:proofErr w:type="spellEnd"/>
-      <w:r>
-        <w:rPr>
-          <w:rFonts w:cs="Arial"/>
-          <w:szCs w:val="24"/>
-        </w:rPr>
-        <w:t>()-Methode</w:t>
+        <w:t>Diese Methode erwartet, dass der gegebene Wahrheitswert wahr ist. Die Umkehrung dieser Methode ist die assertFalse()-Methode</w:t>
       </w:r>
       <w:r>
         <w:rPr>
@@ -7602,37 +6815,12 @@
           <w:szCs w:val="24"/>
         </w:rPr>
       </w:pPr>
-      <w:proofErr w:type="spellStart"/>
-      <w:r>
-        <w:rPr>
-          <w:rFonts w:cs="Arial"/>
-          <w:szCs w:val="24"/>
-        </w:rPr>
-        <w:t>fail</w:t>
-      </w:r>
-      <w:proofErr w:type="spellEnd"/>
-      <w:r>
-        <w:rPr>
-          <w:rFonts w:cs="Arial"/>
-          <w:szCs w:val="24"/>
-        </w:rPr>
-        <w:t xml:space="preserve">([String </w:t>
-      </w:r>
-      <w:proofErr w:type="spellStart"/>
-      <w:r>
-        <w:rPr>
-          <w:rFonts w:cs="Arial"/>
-          <w:szCs w:val="24"/>
-        </w:rPr>
-        <w:t>nachricht</w:t>
-      </w:r>
-      <w:proofErr w:type="spellEnd"/>
-      <w:r>
-        <w:rPr>
-          <w:rFonts w:cs="Arial"/>
-          <w:szCs w:val="24"/>
-        </w:rPr>
-        <w:t>])</w:t>
+      <w:r>
+        <w:rPr>
+          <w:rFonts w:cs="Arial"/>
+          <w:szCs w:val="24"/>
+        </w:rPr>
+        <w:t>fail([String nachricht])</w:t>
       </w:r>
     </w:p>
     <w:p>
@@ -7649,23 +6837,7 @@
           <w:rFonts w:cs="Arial"/>
           <w:szCs w:val="24"/>
         </w:rPr>
-        <w:t xml:space="preserve">Mit Hilfe der Methode </w:t>
-      </w:r>
-      <w:proofErr w:type="spellStart"/>
-      <w:r>
-        <w:rPr>
-          <w:rFonts w:cs="Arial"/>
-          <w:szCs w:val="24"/>
-        </w:rPr>
-        <w:t>fail</w:t>
-      </w:r>
-      <w:proofErr w:type="spellEnd"/>
-      <w:r>
-        <w:rPr>
-          <w:rFonts w:cs="Arial"/>
-          <w:szCs w:val="24"/>
-        </w:rPr>
-        <w:t>() kann ein Test abgebrochen werden. Als Einsatzszenario für diese Methode kann unter</w:t>
+        <w:t>Mit Hilfe der Methode fail() kann ein Test abgebrochen werden. Als Einsatzszenario für diese Methode kann unter</w:t>
       </w:r>
       <w:r>
         <w:rPr>
@@ -7693,46 +6865,14 @@
           <w:rFonts w:cs="Arial"/>
           <w:szCs w:val="24"/>
         </w:rPr>
-        <w:t xml:space="preserve">m das Testen von </w:t>
-      </w:r>
-      <w:proofErr w:type="spellStart"/>
-      <w:r>
-        <w:rPr>
-          <w:rFonts w:cs="Arial"/>
-          <w:szCs w:val="24"/>
-        </w:rPr>
-        <w:t>Exceptions</w:t>
-      </w:r>
-      <w:proofErr w:type="spellEnd"/>
-      <w:r>
-        <w:rPr>
-          <w:rFonts w:cs="Arial"/>
-          <w:szCs w:val="24"/>
-        </w:rPr>
-        <w:t xml:space="preserve"> angesehen werden.</w:t>
-      </w:r>
-      <w:r>
-        <w:rPr>
-          <w:rFonts w:cs="Arial"/>
-          <w:szCs w:val="24"/>
-        </w:rPr>
-        <w:t xml:space="preserve"> Das folgende Code-Beispiel soll die </w:t>
-      </w:r>
-      <w:proofErr w:type="spellStart"/>
-      <w:r>
-        <w:rPr>
-          <w:rFonts w:cs="Arial"/>
-          <w:szCs w:val="24"/>
-        </w:rPr>
-        <w:t>Funktionweise</w:t>
-      </w:r>
-      <w:proofErr w:type="spellEnd"/>
-      <w:r>
-        <w:rPr>
-          <w:rFonts w:cs="Arial"/>
-          <w:szCs w:val="24"/>
-        </w:rPr>
-        <w:t xml:space="preserve"> kurz verdeutlichen:</w:t>
+        <w:t>m das Testen von Exceptions angesehen werden.</w:t>
+      </w:r>
+      <w:r>
+        <w:rPr>
+          <w:rFonts w:cs="Arial"/>
+          <w:szCs w:val="24"/>
+        </w:rPr>
+        <w:t xml:space="preserve"> Das folgende Code-Beispiel soll die Funktionweise kurz verdeutlichen:</w:t>
       </w:r>
     </w:p>
     <w:p>
@@ -7754,53 +6894,12 @@
           <w:szCs w:val="24"/>
         </w:rPr>
       </w:pPr>
-      <w:proofErr w:type="spellStart"/>
-      <w:r>
-        <w:rPr>
-          <w:rFonts w:cs="Arial"/>
-          <w:szCs w:val="24"/>
-        </w:rPr>
-        <w:t>public</w:t>
-      </w:r>
-      <w:proofErr w:type="spellEnd"/>
-      <w:r>
-        <w:rPr>
-          <w:rFonts w:cs="Arial"/>
-          <w:szCs w:val="24"/>
-        </w:rPr>
-        <w:t xml:space="preserve"> </w:t>
-      </w:r>
-      <w:proofErr w:type="spellStart"/>
-      <w:r>
-        <w:rPr>
-          <w:rFonts w:cs="Arial"/>
-          <w:szCs w:val="24"/>
-        </w:rPr>
-        <w:t>void</w:t>
-      </w:r>
-      <w:proofErr w:type="spellEnd"/>
-      <w:r>
-        <w:rPr>
-          <w:rFonts w:cs="Arial"/>
-          <w:szCs w:val="24"/>
-        </w:rPr>
-        <w:t xml:space="preserve"> </w:t>
-      </w:r>
-      <w:proofErr w:type="spellStart"/>
-      <w:r>
-        <w:rPr>
-          <w:rFonts w:cs="Arial"/>
-          <w:szCs w:val="24"/>
-        </w:rPr>
-        <w:t>testException</w:t>
-      </w:r>
-      <w:proofErr w:type="spellEnd"/>
-      <w:r>
-        <w:rPr>
-          <w:rFonts w:cs="Arial"/>
-          <w:szCs w:val="24"/>
-        </w:rPr>
-        <w:t>() {</w:t>
+      <w:r>
+        <w:rPr>
+          <w:rFonts w:cs="Arial"/>
+          <w:szCs w:val="24"/>
+        </w:rPr>
+        <w:t>public void testException() {</w:t>
       </w:r>
     </w:p>
     <w:p>
@@ -7818,22 +6917,7 @@
           <w:szCs w:val="24"/>
         </w:rPr>
         <w:tab/>
-      </w:r>
-      <w:proofErr w:type="spellStart"/>
-      <w:r>
-        <w:rPr>
-          <w:rFonts w:cs="Arial"/>
-          <w:szCs w:val="24"/>
-        </w:rPr>
-        <w:t>try</w:t>
-      </w:r>
-      <w:proofErr w:type="spellEnd"/>
-      <w:r>
-        <w:rPr>
-          <w:rFonts w:cs="Arial"/>
-          <w:szCs w:val="24"/>
-        </w:rPr>
-        <w:t>{</w:t>
+        <w:t>try{</w:t>
       </w:r>
     </w:p>
     <w:p>
@@ -7883,22 +6967,7 @@
           <w:szCs w:val="24"/>
         </w:rPr>
         <w:tab/>
-      </w:r>
-      <w:proofErr w:type="spellStart"/>
-      <w:r>
-        <w:rPr>
-          <w:rFonts w:cs="Arial"/>
-          <w:szCs w:val="24"/>
-        </w:rPr>
-        <w:t>fail</w:t>
-      </w:r>
-      <w:proofErr w:type="spellEnd"/>
-      <w:r>
-        <w:rPr>
-          <w:rFonts w:cs="Arial"/>
-          <w:szCs w:val="24"/>
-        </w:rPr>
-        <w:t>(</w:t>
+        <w:t>fail(</w:t>
       </w:r>
       <w:r>
         <w:rPr>
@@ -7906,79 +6975,7 @@
           <w:szCs w:val="24"/>
           <w:lang w:val="en-US"/>
         </w:rPr>
-        <w:t xml:space="preserve">“Die </w:t>
-      </w:r>
-      <w:proofErr w:type="spellStart"/>
-      <w:r>
-        <w:rPr>
-          <w:rFonts w:cs="Arial"/>
-          <w:szCs w:val="24"/>
-          <w:lang w:val="en-US"/>
-        </w:rPr>
-        <w:t>Methode</w:t>
-      </w:r>
-      <w:proofErr w:type="spellEnd"/>
-      <w:r>
-        <w:rPr>
-          <w:rFonts w:cs="Arial"/>
-          <w:szCs w:val="24"/>
-          <w:lang w:val="en-US"/>
-        </w:rPr>
-        <w:t xml:space="preserve"> </w:t>
-      </w:r>
-      <w:proofErr w:type="spellStart"/>
-      <w:r>
-        <w:rPr>
-          <w:rFonts w:cs="Arial"/>
-          <w:szCs w:val="24"/>
-          <w:lang w:val="en-US"/>
-        </w:rPr>
-        <w:t>sollte</w:t>
-      </w:r>
-      <w:proofErr w:type="spellEnd"/>
-      <w:r>
-        <w:rPr>
-          <w:rFonts w:cs="Arial"/>
-          <w:szCs w:val="24"/>
-          <w:lang w:val="en-US"/>
-        </w:rPr>
-        <w:t xml:space="preserve"> </w:t>
-      </w:r>
-      <w:proofErr w:type="spellStart"/>
-      <w:r>
-        <w:rPr>
-          <w:rFonts w:cs="Arial"/>
-          <w:szCs w:val="24"/>
-          <w:lang w:val="en-US"/>
-        </w:rPr>
-        <w:t>eine</w:t>
-      </w:r>
-      <w:proofErr w:type="spellEnd"/>
-      <w:r>
-        <w:rPr>
-          <w:rFonts w:cs="Arial"/>
-          <w:szCs w:val="24"/>
-          <w:lang w:val="en-US"/>
-        </w:rPr>
-        <w:t xml:space="preserve"> Exception </w:t>
-      </w:r>
-      <w:proofErr w:type="spellStart"/>
-      <w:r>
-        <w:rPr>
-          <w:rFonts w:cs="Arial"/>
-          <w:szCs w:val="24"/>
-          <w:lang w:val="en-US"/>
-        </w:rPr>
-        <w:t>werfen</w:t>
-      </w:r>
-      <w:proofErr w:type="spellEnd"/>
-      <w:r>
-        <w:rPr>
-          <w:rFonts w:cs="Arial"/>
-          <w:szCs w:val="24"/>
-          <w:lang w:val="en-US"/>
-        </w:rPr>
-        <w:t>!”</w:t>
+        <w:t>“Die Methode sollte eine Exception werfen!”</w:t>
       </w:r>
       <w:r>
         <w:rPr>
@@ -8002,23 +6999,7 @@
           <w:rFonts w:cs="Arial"/>
           <w:szCs w:val="24"/>
         </w:rPr>
-        <w:t>} catch (</w:t>
-      </w:r>
-      <w:proofErr w:type="spellStart"/>
-      <w:r>
-        <w:rPr>
-          <w:rFonts w:cs="Arial"/>
-          <w:szCs w:val="24"/>
-        </w:rPr>
-        <w:t>Exception</w:t>
-      </w:r>
-      <w:proofErr w:type="spellEnd"/>
-      <w:r>
-        <w:rPr>
-          <w:rFonts w:cs="Arial"/>
-          <w:szCs w:val="24"/>
-        </w:rPr>
-        <w:t xml:space="preserve"> e){</w:t>
+        <w:t>} catch (Exception e){</w:t>
       </w:r>
     </w:p>
     <w:p>
@@ -8036,38 +7017,7 @@
           <w:szCs w:val="24"/>
         </w:rPr>
         <w:tab/>
-      </w:r>
-      <w:proofErr w:type="spellStart"/>
-      <w:r>
-        <w:rPr>
-          <w:rFonts w:cs="Arial"/>
-          <w:szCs w:val="24"/>
-        </w:rPr>
-        <w:t>assertTrue</w:t>
-      </w:r>
-      <w:proofErr w:type="spellEnd"/>
-      <w:r>
-        <w:rPr>
-          <w:rFonts w:cs="Arial"/>
-          <w:szCs w:val="24"/>
-        </w:rPr>
-        <w:t>(</w:t>
-      </w:r>
-      <w:proofErr w:type="spellStart"/>
-      <w:r>
-        <w:rPr>
-          <w:rFonts w:cs="Arial"/>
-          <w:szCs w:val="24"/>
-        </w:rPr>
-        <w:t>true</w:t>
-      </w:r>
-      <w:proofErr w:type="spellEnd"/>
-      <w:r>
-        <w:rPr>
-          <w:rFonts w:cs="Arial"/>
-          <w:szCs w:val="24"/>
-        </w:rPr>
-        <w:t>);</w:t>
+        <w:t>assertTrue(true);</w:t>
       </w:r>
     </w:p>
     <w:p>
@@ -8128,103 +7078,7 @@
           <w:rFonts w:cs="Arial"/>
           <w:szCs w:val="24"/>
         </w:rPr>
-        <w:t xml:space="preserve">Es wird davon ausgegangen, dass die aufgerufene Methode eine </w:t>
-      </w:r>
-      <w:proofErr w:type="spellStart"/>
-      <w:r>
-        <w:rPr>
-          <w:rFonts w:cs="Arial"/>
-          <w:szCs w:val="24"/>
-        </w:rPr>
-        <w:t>Exception</w:t>
-      </w:r>
-      <w:proofErr w:type="spellEnd"/>
-      <w:r>
-        <w:rPr>
-          <w:rFonts w:cs="Arial"/>
-          <w:szCs w:val="24"/>
-        </w:rPr>
-        <w:t xml:space="preserve"> wirft, wenn der Eingabeparameter null ist. Wird die </w:t>
-      </w:r>
-      <w:proofErr w:type="spellStart"/>
-      <w:r>
-        <w:rPr>
-          <w:rFonts w:cs="Arial"/>
-          <w:szCs w:val="24"/>
-        </w:rPr>
-        <w:t>Exception</w:t>
-      </w:r>
-      <w:proofErr w:type="spellEnd"/>
-      <w:r>
-        <w:rPr>
-          <w:rFonts w:cs="Arial"/>
-          <w:szCs w:val="24"/>
-        </w:rPr>
-        <w:t xml:space="preserve"> geworfen, wird die Methode </w:t>
-      </w:r>
-      <w:proofErr w:type="spellStart"/>
-      <w:r>
-        <w:rPr>
-          <w:rFonts w:cs="Arial"/>
-          <w:szCs w:val="24"/>
-        </w:rPr>
-        <w:t>assertTrue</w:t>
-      </w:r>
-      <w:proofErr w:type="spellEnd"/>
-      <w:r>
-        <w:rPr>
-          <w:rFonts w:cs="Arial"/>
-          <w:szCs w:val="24"/>
-        </w:rPr>
-        <w:t>(</w:t>
-      </w:r>
-      <w:proofErr w:type="spellStart"/>
-      <w:r>
-        <w:rPr>
-          <w:rFonts w:cs="Arial"/>
-          <w:szCs w:val="24"/>
-        </w:rPr>
-        <w:t>true</w:t>
-      </w:r>
-      <w:proofErr w:type="spellEnd"/>
-      <w:r>
-        <w:rPr>
-          <w:rFonts w:cs="Arial"/>
-          <w:szCs w:val="24"/>
-        </w:rPr>
-        <w:t xml:space="preserve">) im catch-Block aufgerufen und der Test somit als erfolgreich ausgegeben. Wird die </w:t>
-      </w:r>
-      <w:proofErr w:type="spellStart"/>
-      <w:r>
-        <w:rPr>
-          <w:rFonts w:cs="Arial"/>
-          <w:szCs w:val="24"/>
-        </w:rPr>
-        <w:t>Exception</w:t>
-      </w:r>
-      <w:proofErr w:type="spellEnd"/>
-      <w:r>
-        <w:rPr>
-          <w:rFonts w:cs="Arial"/>
-          <w:szCs w:val="24"/>
-        </w:rPr>
-        <w:t xml:space="preserve"> nicht geworfen, wird die Methode </w:t>
-      </w:r>
-      <w:proofErr w:type="spellStart"/>
-      <w:r>
-        <w:rPr>
-          <w:rFonts w:cs="Arial"/>
-          <w:szCs w:val="24"/>
-        </w:rPr>
-        <w:t>fail</w:t>
-      </w:r>
-      <w:proofErr w:type="spellEnd"/>
-      <w:r>
-        <w:rPr>
-          <w:rFonts w:cs="Arial"/>
-          <w:szCs w:val="24"/>
-        </w:rPr>
-        <w:t>() mit der entsprechenden Nachricht aufgerufen und somit erzwungen, dass der Test nicht erfolgreich ist.</w:t>
+        <w:t>Es wird davon ausgegangen, dass die aufgerufene Methode eine Exception wirft, wenn der Eingabeparameter null ist. Wird die Exception geworfen, wird die Methode assertTrue(true) im catch-Block aufgerufen und der Test somit als erfolgreich ausgegeben. Wird die Exception nicht geworfen, wird die Methode fail() mit der entsprechenden Nachricht aufgerufen und somit erzwungen, dass der Test nicht erfolgreich ist.</w:t>
       </w:r>
     </w:p>
     <w:p>
@@ -8241,11 +7095,11 @@
         </w:numPr>
         <w:jc w:val="both"/>
       </w:pPr>
-      <w:bookmarkStart w:id="27" w:name="_Toc299443795"/>
+      <w:bookmarkStart w:id="26" w:name="_Toc299443795"/>
       <w:r>
         <w:t>Testen in Android</w:t>
       </w:r>
-      <w:bookmarkEnd w:id="27"/>
+      <w:bookmarkEnd w:id="26"/>
     </w:p>
     <w:p>
       <w:pPr>
@@ -8268,14 +7122,14 @@
         </w:numPr>
         <w:jc w:val="both"/>
       </w:pPr>
-      <w:bookmarkStart w:id="28" w:name="_Ref298747475"/>
-      <w:bookmarkStart w:id="29" w:name="_Toc299443796"/>
+      <w:bookmarkStart w:id="27" w:name="_Ref298747475"/>
+      <w:bookmarkStart w:id="28" w:name="_Toc299443796"/>
       <w:r>
         <w:lastRenderedPageBreak/>
         <w:t>Grundlagen</w:t>
       </w:r>
+      <w:bookmarkEnd w:id="27"/>
       <w:bookmarkEnd w:id="28"/>
-      <w:bookmarkEnd w:id="29"/>
     </w:p>
     <w:p>
       <w:pPr>
@@ -8299,25 +7153,7 @@
           <w:i/>
           <w:szCs w:val="24"/>
         </w:rPr>
-        <w:t xml:space="preserve">2.3.3 </w:t>
-      </w:r>
-      <w:proofErr w:type="spellStart"/>
-      <w:r>
-        <w:rPr>
-          <w:rFonts w:cs="Arial"/>
-          <w:i/>
-          <w:szCs w:val="24"/>
-        </w:rPr>
-        <w:t>JUnit</w:t>
-      </w:r>
-      <w:proofErr w:type="spellEnd"/>
-      <w:r>
-        <w:rPr>
-          <w:rFonts w:cs="Arial"/>
-          <w:i/>
-          <w:szCs w:val="24"/>
-        </w:rPr>
-        <w:t xml:space="preserve"> Framework</w:t>
+        <w:t>2.3.3 JUnit Framework</w:t>
       </w:r>
       <w:r>
         <w:rPr>
@@ -8360,7 +7196,6 @@
           <w:szCs w:val="24"/>
         </w:rPr>
       </w:pPr>
-      <w:proofErr w:type="spellStart"/>
       <w:r>
         <w:rPr>
           <w:rFonts w:cs="Arial"/>
@@ -8368,7 +7203,6 @@
         </w:rPr>
         <w:t>AndroidTestCase</w:t>
       </w:r>
-      <w:proofErr w:type="spellEnd"/>
     </w:p>
     <w:p>
       <w:pPr>
@@ -8384,87 +7218,7 @@
           <w:rFonts w:cs="Arial"/>
           <w:szCs w:val="24"/>
         </w:rPr>
-        <w:t xml:space="preserve">Für die zu implementierenden Testklassen steht die Klasse </w:t>
-      </w:r>
-      <w:proofErr w:type="spellStart"/>
-      <w:r>
-        <w:rPr>
-          <w:rFonts w:cs="Arial"/>
-          <w:szCs w:val="24"/>
-        </w:rPr>
-        <w:t>AndroidTestCase</w:t>
-      </w:r>
-      <w:proofErr w:type="spellEnd"/>
-      <w:r>
-        <w:rPr>
-          <w:rFonts w:cs="Arial"/>
-          <w:szCs w:val="24"/>
-        </w:rPr>
-        <w:t xml:space="preserve"> zur Verfügung, die die </w:t>
-      </w:r>
-      <w:proofErr w:type="spellStart"/>
-      <w:r>
-        <w:rPr>
-          <w:rFonts w:cs="Arial"/>
-          <w:szCs w:val="24"/>
-        </w:rPr>
-        <w:t>TestCase</w:t>
-      </w:r>
-      <w:proofErr w:type="spellEnd"/>
-      <w:r>
-        <w:rPr>
-          <w:rFonts w:cs="Arial"/>
-          <w:szCs w:val="24"/>
-        </w:rPr>
-        <w:t xml:space="preserve"> Klasse aus dem </w:t>
-      </w:r>
-      <w:proofErr w:type="spellStart"/>
-      <w:r>
-        <w:rPr>
-          <w:rFonts w:cs="Arial"/>
-          <w:szCs w:val="24"/>
-        </w:rPr>
-        <w:t>JUnit</w:t>
-      </w:r>
-      <w:proofErr w:type="spellEnd"/>
-      <w:r>
-        <w:rPr>
-          <w:rFonts w:cs="Arial"/>
-          <w:szCs w:val="24"/>
-        </w:rPr>
-        <w:t xml:space="preserve">-Framework erweitert, so dass spezielle </w:t>
-      </w:r>
-      <w:proofErr w:type="spellStart"/>
-      <w:r>
-        <w:rPr>
-          <w:rFonts w:cs="Arial"/>
-          <w:szCs w:val="24"/>
-        </w:rPr>
-        <w:t>setUp</w:t>
-      </w:r>
-      <w:proofErr w:type="spellEnd"/>
-      <w:r>
-        <w:rPr>
-          <w:rFonts w:cs="Arial"/>
-          <w:szCs w:val="24"/>
-        </w:rPr>
-        <w:t xml:space="preserve">() und </w:t>
-      </w:r>
-      <w:proofErr w:type="spellStart"/>
-      <w:r>
-        <w:rPr>
-          <w:rFonts w:cs="Arial"/>
-          <w:szCs w:val="24"/>
-        </w:rPr>
-        <w:t>tearDown</w:t>
-      </w:r>
-      <w:proofErr w:type="spellEnd"/>
-      <w:r>
-        <w:rPr>
-          <w:rFonts w:cs="Arial"/>
-          <w:szCs w:val="24"/>
-        </w:rPr>
-        <w:t xml:space="preserve">()- Methoden für Android-Umgebungen zur Verfügung stehen. </w:t>
+        <w:t xml:space="preserve">Für die zu implementierenden Testklassen steht die Klasse AndroidTestCase zur Verfügung, die die TestCase Klasse aus dem JUnit-Framework erweitert, so dass spezielle setUp() und tearDown()- Methoden für Android-Umgebungen zur Verfügung stehen. </w:t>
       </w:r>
     </w:p>
     <w:p>
@@ -8480,7 +7234,6 @@
           <w:szCs w:val="24"/>
         </w:rPr>
       </w:pPr>
-      <w:proofErr w:type="spellStart"/>
       <w:r>
         <w:rPr>
           <w:rFonts w:cs="Arial"/>
@@ -8488,7 +7241,6 @@
         </w:rPr>
         <w:t>Assertation</w:t>
       </w:r>
-      <w:proofErr w:type="spellEnd"/>
     </w:p>
     <w:p>
       <w:pPr>
@@ -8511,49 +7263,15 @@
           <w:rFonts w:cs="Arial"/>
           <w:szCs w:val="24"/>
         </w:rPr>
-        <w:t xml:space="preserve">ie beschrieben </w:t>
-      </w:r>
-      <w:proofErr w:type="spellStart"/>
-      <w:r>
-        <w:rPr>
-          <w:rFonts w:cs="Arial"/>
-          <w:szCs w:val="24"/>
-        </w:rPr>
-        <w:t>Assert</w:t>
-      </w:r>
-      <w:proofErr w:type="spellEnd"/>
-      <w:r>
-        <w:rPr>
-          <w:rFonts w:cs="Arial"/>
-          <w:szCs w:val="24"/>
-        </w:rPr>
-        <w:t>-Methoden</w:t>
-      </w:r>
-      <w:r>
-        <w:rPr>
-          <w:rFonts w:cs="Arial"/>
-          <w:szCs w:val="24"/>
-        </w:rPr>
-        <w:t xml:space="preserve"> des </w:t>
-      </w:r>
-      <w:proofErr w:type="spellStart"/>
-      <w:proofErr w:type="gramStart"/>
-      <w:r>
-        <w:rPr>
-          <w:rFonts w:cs="Arial"/>
-          <w:szCs w:val="24"/>
-        </w:rPr>
-        <w:t>JUnit</w:t>
-      </w:r>
-      <w:proofErr w:type="spellEnd"/>
-      <w:r>
-        <w:rPr>
-          <w:rFonts w:cs="Arial"/>
-          <w:szCs w:val="24"/>
-        </w:rPr>
-        <w:t>-Framework</w:t>
-      </w:r>
-      <w:proofErr w:type="gramEnd"/>
+        <w:t>ie beschrieben Assert-Methoden</w:t>
+      </w:r>
+      <w:r>
+        <w:rPr>
+          <w:rFonts w:cs="Arial"/>
+          <w:szCs w:val="24"/>
+        </w:rPr>
+        <w:t xml:space="preserve"> des JUnit-Framework</w:t>
+      </w:r>
       <w:r>
         <w:rPr>
           <w:rFonts w:cs="Arial"/>
@@ -8566,23 +7284,7 @@
           <w:rFonts w:cs="Arial"/>
           <w:szCs w:val="24"/>
         </w:rPr>
-        <w:t xml:space="preserve">können durch die Vererbung aus der </w:t>
-      </w:r>
-      <w:proofErr w:type="spellStart"/>
-      <w:r>
-        <w:rPr>
-          <w:rFonts w:cs="Arial"/>
-          <w:szCs w:val="24"/>
-        </w:rPr>
-        <w:t>Assert</w:t>
-      </w:r>
-      <w:proofErr w:type="spellEnd"/>
-      <w:r>
-        <w:rPr>
-          <w:rFonts w:cs="Arial"/>
-          <w:szCs w:val="24"/>
-        </w:rPr>
-        <w:t xml:space="preserve">-Klasse </w:t>
+        <w:t xml:space="preserve">können durch die Vererbung aus der Assert-Klasse </w:t>
       </w:r>
       <w:r>
         <w:rPr>
@@ -8596,119 +7298,7 @@
           <w:rFonts w:cs="Arial"/>
           <w:szCs w:val="24"/>
         </w:rPr>
-        <w:t xml:space="preserve">Für die speziellen Bedürfnisse einer Android Anwendung sind weitere </w:t>
-      </w:r>
-      <w:proofErr w:type="spellStart"/>
-      <w:r>
-        <w:rPr>
-          <w:rFonts w:cs="Arial"/>
-          <w:szCs w:val="24"/>
-        </w:rPr>
-        <w:t>Assert</w:t>
-      </w:r>
-      <w:proofErr w:type="spellEnd"/>
-      <w:r>
-        <w:rPr>
-          <w:rFonts w:cs="Arial"/>
-          <w:szCs w:val="24"/>
-        </w:rPr>
-        <w:t xml:space="preserve">-Methoden in den Klasse </w:t>
-      </w:r>
-      <w:proofErr w:type="spellStart"/>
-      <w:r>
-        <w:rPr>
-          <w:rFonts w:cs="Arial"/>
-          <w:szCs w:val="24"/>
-        </w:rPr>
-        <w:t>android.test.MoreAsserts</w:t>
-      </w:r>
-      <w:proofErr w:type="spellEnd"/>
-      <w:r>
-        <w:rPr>
-          <w:rFonts w:cs="Arial"/>
-          <w:szCs w:val="24"/>
-        </w:rPr>
-        <w:t xml:space="preserve"> und </w:t>
-      </w:r>
-      <w:proofErr w:type="spellStart"/>
-      <w:r>
-        <w:rPr>
-          <w:rFonts w:cs="Arial"/>
-          <w:szCs w:val="24"/>
-        </w:rPr>
-        <w:t>android.test.ViewAsserts</w:t>
-      </w:r>
-      <w:proofErr w:type="spellEnd"/>
-      <w:r>
-        <w:rPr>
-          <w:rFonts w:cs="Arial"/>
-          <w:szCs w:val="24"/>
-        </w:rPr>
-        <w:t xml:space="preserve"> implementiert. Die Methoden der </w:t>
-      </w:r>
-      <w:proofErr w:type="spellStart"/>
-      <w:r>
-        <w:rPr>
-          <w:rFonts w:cs="Arial"/>
-          <w:szCs w:val="24"/>
-        </w:rPr>
-        <w:t>MoreAsserts</w:t>
-      </w:r>
-      <w:proofErr w:type="spellEnd"/>
-      <w:r>
-        <w:rPr>
-          <w:rFonts w:cs="Arial"/>
-          <w:szCs w:val="24"/>
-        </w:rPr>
-        <w:t xml:space="preserve">-Klasse stellen eine erweiterte Liste der </w:t>
-      </w:r>
-      <w:proofErr w:type="spellStart"/>
-      <w:r>
-        <w:rPr>
-          <w:rFonts w:cs="Arial"/>
-          <w:szCs w:val="24"/>
-        </w:rPr>
-        <w:t>Assert</w:t>
-      </w:r>
-      <w:proofErr w:type="spellEnd"/>
-      <w:r>
-        <w:rPr>
-          <w:rFonts w:cs="Arial"/>
-          <w:szCs w:val="24"/>
-        </w:rPr>
-        <w:t xml:space="preserve">-Methoden aus dem </w:t>
-      </w:r>
-      <w:proofErr w:type="spellStart"/>
-      <w:r>
-        <w:rPr>
-          <w:rFonts w:cs="Arial"/>
-          <w:szCs w:val="24"/>
-        </w:rPr>
-        <w:t>JUnit</w:t>
-      </w:r>
-      <w:proofErr w:type="spellEnd"/>
-      <w:r>
-        <w:rPr>
-          <w:rFonts w:cs="Arial"/>
-          <w:szCs w:val="24"/>
-        </w:rPr>
-        <w:t xml:space="preserve">-Framework dar. Als Ergänzung stellt die </w:t>
-      </w:r>
-      <w:proofErr w:type="spellStart"/>
-      <w:r>
-        <w:rPr>
-          <w:rFonts w:cs="Arial"/>
-          <w:szCs w:val="24"/>
-        </w:rPr>
-        <w:t>ViewAsserts</w:t>
-      </w:r>
-      <w:proofErr w:type="spellEnd"/>
-      <w:r>
-        <w:rPr>
-          <w:rFonts w:cs="Arial"/>
-          <w:szCs w:val="24"/>
-        </w:rPr>
-        <w:t>-Klasse Methoden bereit, die speziell für Benutzeroberflächen und die Interaktion mit dem Benutzer ausgelegt sind.</w:t>
+        <w:t>Für die speziellen Bedürfnisse einer Android Anwendung sind weitere Assert-Methoden in den Klasse android.test.MoreAsserts und android.test.ViewAsserts implementiert. Die Methoden der MoreAsserts-Klasse stellen eine erweiterte Liste der Assert-Methoden aus dem JUnit-Framework dar. Als Ergänzung stellt die ViewAsserts-Klasse Methoden bereit, die speziell für Benutzeroberflächen und die Interaktion mit dem Benutzer ausgelegt sind.</w:t>
       </w:r>
     </w:p>
     <w:p>
@@ -8760,55 +7350,7 @@
           <w:rFonts w:cs="Arial"/>
           <w:szCs w:val="24"/>
         </w:rPr>
-        <w:t xml:space="preserve">ion API genutzt werden. Dabei handelt es sich um Klassen, die von der </w:t>
-      </w:r>
-      <w:proofErr w:type="spellStart"/>
-      <w:r>
-        <w:rPr>
-          <w:rFonts w:cs="Arial"/>
-          <w:szCs w:val="24"/>
-        </w:rPr>
-        <w:t>TestCase</w:t>
-      </w:r>
-      <w:proofErr w:type="spellEnd"/>
-      <w:r>
-        <w:rPr>
-          <w:rFonts w:cs="Arial"/>
-          <w:szCs w:val="24"/>
-        </w:rPr>
-        <w:t xml:space="preserve"> Klasse aus dem </w:t>
-      </w:r>
-      <w:proofErr w:type="spellStart"/>
-      <w:r>
-        <w:rPr>
-          <w:rFonts w:cs="Arial"/>
-          <w:szCs w:val="24"/>
-        </w:rPr>
-        <w:t>JUnit</w:t>
-      </w:r>
-      <w:proofErr w:type="spellEnd"/>
-      <w:r>
-        <w:rPr>
-          <w:rFonts w:cs="Arial"/>
-          <w:szCs w:val="24"/>
-        </w:rPr>
-        <w:t xml:space="preserve">-Framework erben. Die </w:t>
-      </w:r>
-      <w:proofErr w:type="spellStart"/>
-      <w:r>
-        <w:rPr>
-          <w:rFonts w:cs="Arial"/>
-          <w:szCs w:val="24"/>
-        </w:rPr>
-        <w:t>InstrumentationTestCase</w:t>
-      </w:r>
-      <w:proofErr w:type="spellEnd"/>
-      <w:r>
-        <w:rPr>
-          <w:rFonts w:cs="Arial"/>
-          <w:szCs w:val="24"/>
-        </w:rPr>
-        <w:t>-Klasse bietet die Möglichkeit, die Reaktion der Anwendung auf</w:t>
+        <w:t>ion API genutzt werden. Dabei handelt es sich um Klassen, die von der TestCase Klasse aus dem JUnit-Framework erben. Die InstrumentationTestCase-Klasse bietet die Möglichkeit, die Reaktion der Anwendung auf</w:t>
       </w:r>
       <w:r>
         <w:rPr>
@@ -8860,23 +7402,7 @@
           <w:rFonts w:cs="Arial"/>
           <w:szCs w:val="24"/>
         </w:rPr>
-        <w:t xml:space="preserve">Mock-Objekt </w:t>
-      </w:r>
-      <w:proofErr w:type="gramStart"/>
-      <w:r>
-        <w:rPr>
-          <w:rFonts w:cs="Arial"/>
-          <w:szCs w:val="24"/>
-        </w:rPr>
-        <w:t>bieten</w:t>
-      </w:r>
-      <w:proofErr w:type="gramEnd"/>
-      <w:r>
-        <w:rPr>
-          <w:rFonts w:cs="Arial"/>
-          <w:szCs w:val="24"/>
-        </w:rPr>
-        <w:t xml:space="preserve"> die Möglichkeit, isolierte Objekte der zu testenden Klasse zu erzeugen. Dieses Verfahren ist notwendig, wenn Tests auf Methoden ausgeführt werden, die Abhängigkeiten zu anderen Ressourcen haben. Als Beispiel kann der Aufruf einer Test-Methode seine, die eine Datenbankveränderung hervorrufen würde. Da die Datensätze durch die durchgeführten Tests nicht verändert werden dürfen, wird ein Mock-Objekt erzeugt, welches isoliert von der realen Datenbank auf den Methodenaufruf reagiert.</w:t>
+        <w:t>Mock-Objekt bieten die Möglichkeit, isolierte Objekte der zu testenden Klasse zu erzeugen. Dieses Verfahren ist notwendig, wenn Tests auf Methoden ausgeführt werden, die Abhängigkeiten zu anderen Ressourcen haben. Als Beispiel kann der Aufruf einer Test-Methode seine, die eine Datenbankveränderung hervorrufen würde. Da die Datensätze durch die durchgeführten Tests nicht verändert werden dürfen, wird ein Mock-Objekt erzeugt, welches isoliert von der realen Datenbank auf den Methodenaufruf reagiert.</w:t>
       </w:r>
     </w:p>
     <w:p>
@@ -8902,7 +7428,6 @@
           <w:szCs w:val="24"/>
         </w:rPr>
       </w:pPr>
-      <w:proofErr w:type="spellStart"/>
       <w:r>
         <w:rPr>
           <w:rFonts w:cs="Arial"/>
@@ -8910,7 +7435,6 @@
         </w:rPr>
         <w:t>Context</w:t>
       </w:r>
-      <w:proofErr w:type="spellEnd"/>
     </w:p>
     <w:p>
       <w:pPr>
@@ -8927,23 +7451,7 @@
           <w:szCs w:val="24"/>
         </w:rPr>
         <w:lastRenderedPageBreak/>
-        <w:t xml:space="preserve">Der </w:t>
-      </w:r>
-      <w:proofErr w:type="spellStart"/>
-      <w:r>
-        <w:rPr>
-          <w:rFonts w:cs="Arial"/>
-          <w:szCs w:val="24"/>
-        </w:rPr>
-        <w:t>Context</w:t>
-      </w:r>
-      <w:proofErr w:type="spellEnd"/>
-      <w:r>
-        <w:rPr>
-          <w:rFonts w:cs="Arial"/>
-          <w:szCs w:val="24"/>
-        </w:rPr>
-        <w:t xml:space="preserve"> einer Android-Anwendung stellt die Ablaufumgebung mit den entsprechenden Parametern für die Funktionsfähigkeit dar. Für das Testen von Datenbank-, Datei- und Ordner</w:t>
+        <w:t>Der Context einer Android-Anwendung stellt die Ablaufumgebung mit den entsprechenden Parametern für die Funktionsfähigkeit dar. Für das Testen von Datenbank-, Datei- und Ordner</w:t>
       </w:r>
       <w:r>
         <w:rPr>
@@ -8957,23 +7465,7 @@
           <w:rFonts w:cs="Arial"/>
           <w:szCs w:val="24"/>
         </w:rPr>
-        <w:t xml:space="preserve">peration werden zwei </w:t>
-      </w:r>
-      <w:proofErr w:type="spellStart"/>
-      <w:r>
-        <w:rPr>
-          <w:rFonts w:cs="Arial"/>
-          <w:szCs w:val="24"/>
-        </w:rPr>
-        <w:t>Context</w:t>
-      </w:r>
-      <w:proofErr w:type="spellEnd"/>
-      <w:r>
-        <w:rPr>
-          <w:rFonts w:cs="Arial"/>
-          <w:szCs w:val="24"/>
-        </w:rPr>
-        <w:t>-Klassen angeboten:</w:t>
+        <w:t>peration werden zwei Context-Klassen angeboten:</w:t>
       </w:r>
     </w:p>
     <w:p>
@@ -8994,23 +7486,7 @@
           <w:rFonts w:cs="Arial"/>
           <w:szCs w:val="24"/>
         </w:rPr>
-        <w:t xml:space="preserve">Die Klasse </w:t>
-      </w:r>
-      <w:proofErr w:type="spellStart"/>
-      <w:r>
-        <w:rPr>
-          <w:rFonts w:cs="Arial"/>
-          <w:szCs w:val="24"/>
-        </w:rPr>
-        <w:t>IsolatedContext</w:t>
-      </w:r>
-      <w:proofErr w:type="spellEnd"/>
-      <w:r>
-        <w:rPr>
-          <w:rFonts w:cs="Arial"/>
-          <w:szCs w:val="24"/>
-        </w:rPr>
-        <w:t xml:space="preserve"> bietet eine isolierte</w:t>
+        <w:t>Die Klasse IsolatedContext bietet eine isolierte</w:t>
       </w:r>
       <w:r>
         <w:rPr>
@@ -9054,60 +7530,19 @@
           <w:szCs w:val="24"/>
         </w:rPr>
       </w:pPr>
-      <w:proofErr w:type="spellStart"/>
-      <w:r>
-        <w:rPr>
-          <w:rFonts w:cs="Arial"/>
-          <w:szCs w:val="24"/>
-        </w:rPr>
-        <w:t>RenamingDelegatingContext</w:t>
-      </w:r>
-      <w:proofErr w:type="spellEnd"/>
-      <w:r>
-        <w:rPr>
-          <w:rFonts w:cs="Arial"/>
-          <w:szCs w:val="24"/>
-        </w:rPr>
-        <w:t xml:space="preserve"> bietet einen eingeschränkten isolierten Kontext an, in dem die Datei- und Datenbankzugriffe durch einen </w:t>
-      </w:r>
-      <w:proofErr w:type="spellStart"/>
-      <w:r>
-        <w:rPr>
-          <w:rFonts w:cs="Arial"/>
-          <w:szCs w:val="24"/>
-        </w:rPr>
-        <w:t>IsolatedContext</w:t>
-      </w:r>
-      <w:proofErr w:type="spellEnd"/>
-      <w:r>
-        <w:rPr>
-          <w:rFonts w:cs="Arial"/>
-          <w:szCs w:val="24"/>
-        </w:rPr>
-        <w:t xml:space="preserve"> abgebildet werden. Alle anderen Systemaufrufe </w:t>
-      </w:r>
-      <w:r>
-        <w:rPr>
-          <w:rFonts w:cs="Arial"/>
-          <w:szCs w:val="24"/>
-        </w:rPr>
-        <w:t xml:space="preserve">werden durch den realen </w:t>
-      </w:r>
-      <w:proofErr w:type="spellStart"/>
-      <w:r>
-        <w:rPr>
-          <w:rFonts w:cs="Arial"/>
-          <w:szCs w:val="24"/>
-        </w:rPr>
-        <w:t>Context</w:t>
-      </w:r>
-      <w:proofErr w:type="spellEnd"/>
-      <w:r>
-        <w:rPr>
-          <w:rFonts w:cs="Arial"/>
-          <w:szCs w:val="24"/>
-        </w:rPr>
-        <w:t xml:space="preserve"> verarbeitet.</w:t>
+      <w:r>
+        <w:rPr>
+          <w:rFonts w:cs="Arial"/>
+          <w:szCs w:val="24"/>
+        </w:rPr>
+        <w:t xml:space="preserve">RenamingDelegatingContext bietet einen eingeschränkten isolierten Kontext an, in dem die Datei- und Datenbankzugriffe durch einen IsolatedContext abgebildet werden. Alle anderen Systemaufrufe </w:t>
+      </w:r>
+      <w:r>
+        <w:rPr>
+          <w:rFonts w:cs="Arial"/>
+          <w:szCs w:val="24"/>
+        </w:rPr>
+        <w:t>werden durch den realen Context verarbeitet.</w:t>
       </w:r>
     </w:p>
     <w:p>
@@ -9154,16 +7589,11 @@
         </w:numPr>
         <w:jc w:val="both"/>
       </w:pPr>
-      <w:bookmarkStart w:id="30" w:name="_Toc299443797"/>
-      <w:r>
-        <w:t xml:space="preserve">Activity </w:t>
-      </w:r>
-      <w:proofErr w:type="spellStart"/>
-      <w:r>
-        <w:t>Testing</w:t>
-      </w:r>
-      <w:bookmarkEnd w:id="30"/>
-      <w:proofErr w:type="spellEnd"/>
+      <w:bookmarkStart w:id="29" w:name="_Toc299443797"/>
+      <w:r>
+        <w:t>Activity Testing</w:t>
+      </w:r>
+      <w:bookmarkEnd w:id="29"/>
     </w:p>
     <w:p>
       <w:pPr>
@@ -9213,23 +7643,7 @@
           <w:rFonts w:cs="Arial"/>
           <w:szCs w:val="24"/>
         </w:rPr>
-        <w:t xml:space="preserve"> Eine Anwendung kann aus mehreren </w:t>
-      </w:r>
-      <w:proofErr w:type="spellStart"/>
-      <w:r>
-        <w:rPr>
-          <w:rFonts w:cs="Arial"/>
-          <w:szCs w:val="24"/>
-        </w:rPr>
-        <w:t>Activities</w:t>
-      </w:r>
-      <w:proofErr w:type="spellEnd"/>
-      <w:r>
-        <w:rPr>
-          <w:rFonts w:cs="Arial"/>
-          <w:szCs w:val="24"/>
-        </w:rPr>
-        <w:t xml:space="preserve"> </w:t>
+        <w:t xml:space="preserve"> Eine Anwendung kann aus mehreren Activities </w:t>
       </w:r>
       <w:r>
         <w:rPr>
@@ -9243,39 +7657,7 @@
           <w:rFonts w:cs="Arial"/>
           <w:szCs w:val="24"/>
         </w:rPr>
-        <w:t xml:space="preserve">tig starten können, wenn die entsprechenden Berechtigungen bestehen. Für das Testen von </w:t>
-      </w:r>
-      <w:proofErr w:type="spellStart"/>
-      <w:r>
-        <w:rPr>
-          <w:rFonts w:cs="Arial"/>
-          <w:szCs w:val="24"/>
-        </w:rPr>
-        <w:t>Activities</w:t>
-      </w:r>
-      <w:proofErr w:type="spellEnd"/>
-      <w:r>
-        <w:rPr>
-          <w:rFonts w:cs="Arial"/>
-          <w:szCs w:val="24"/>
-        </w:rPr>
-        <w:t xml:space="preserve">, steht die bereits erwähnte Instrumentation API bereit. Die API beinhaltet die Klasse </w:t>
-      </w:r>
-      <w:proofErr w:type="spellStart"/>
-      <w:r>
-        <w:rPr>
-          <w:rFonts w:cs="Arial"/>
-          <w:szCs w:val="24"/>
-        </w:rPr>
-        <w:t>InstrumentationTestCase</w:t>
-      </w:r>
-      <w:proofErr w:type="spellEnd"/>
-      <w:r>
-        <w:rPr>
-          <w:rFonts w:cs="Arial"/>
-          <w:szCs w:val="24"/>
-        </w:rPr>
-        <w:t>, die die Oberklasse für die zu implementierenden. Folgende Hauptunktionen sollen durch die Klasse abgedeckt werden:</w:t>
+        <w:t>tig starten können, wenn die entsprechenden Berechtigungen bestehen. Für das Testen von Activities, steht die bereits erwähnte Instrumentation API bereit. Die API beinhaltet die Klasse InstrumentationTestCase, die die Oberklasse für die zu implementierenden. Folgende Hauptunktionen sollen durch die Klasse abgedeckt werden:</w:t>
       </w:r>
     </w:p>
     <w:p>
@@ -9313,87 +7695,7 @@
           <w:rFonts w:cs="Arial"/>
           <w:szCs w:val="24"/>
         </w:rPr>
-        <w:t>Android-Anwendung durchlaufen verschiedene Lebenszyklen. Dazu zählen unteranderem das Starten der Anwendung, das Pausieren, wenn andere Anwendungen aufgerufen werden, das Zurückkehren von anderen Anwendungen und das Beenden der Anwendung. Für jeden dieser Fälle stehen in der Android besondere Methoden zur Verfügung (</w:t>
-      </w:r>
-      <w:proofErr w:type="spellStart"/>
-      <w:r>
-        <w:rPr>
-          <w:rFonts w:cs="Arial"/>
-          <w:szCs w:val="24"/>
-        </w:rPr>
-        <w:t>onCreate</w:t>
-      </w:r>
-      <w:proofErr w:type="spellEnd"/>
-      <w:r>
-        <w:rPr>
-          <w:rFonts w:cs="Arial"/>
-          <w:szCs w:val="24"/>
-        </w:rPr>
-        <w:t xml:space="preserve">(), </w:t>
-      </w:r>
-      <w:proofErr w:type="spellStart"/>
-      <w:r>
-        <w:rPr>
-          <w:rFonts w:cs="Arial"/>
-          <w:szCs w:val="24"/>
-        </w:rPr>
-        <w:t>onPause</w:t>
-      </w:r>
-      <w:proofErr w:type="spellEnd"/>
-      <w:r>
-        <w:rPr>
-          <w:rFonts w:cs="Arial"/>
-          <w:szCs w:val="24"/>
-        </w:rPr>
-        <w:t xml:space="preserve">(), </w:t>
-      </w:r>
-      <w:proofErr w:type="spellStart"/>
-      <w:r>
-        <w:rPr>
-          <w:rFonts w:cs="Arial"/>
-          <w:szCs w:val="24"/>
-        </w:rPr>
-        <w:t>onDestroy</w:t>
-      </w:r>
-      <w:proofErr w:type="spellEnd"/>
-      <w:r>
-        <w:rPr>
-          <w:rFonts w:cs="Arial"/>
-          <w:szCs w:val="24"/>
-        </w:rPr>
-        <w:t xml:space="preserve">(), </w:t>
-      </w:r>
-      <w:proofErr w:type="spellStart"/>
-      <w:r>
-        <w:rPr>
-          <w:rFonts w:cs="Arial"/>
-          <w:szCs w:val="24"/>
-        </w:rPr>
-        <w:t>onResume</w:t>
-      </w:r>
-      <w:proofErr w:type="spellEnd"/>
-      <w:r>
-        <w:rPr>
-          <w:rFonts w:cs="Arial"/>
-          <w:szCs w:val="24"/>
-        </w:rPr>
-        <w:t xml:space="preserve">(), </w:t>
-      </w:r>
-      <w:proofErr w:type="spellStart"/>
-      <w:r>
-        <w:rPr>
-          <w:rFonts w:cs="Arial"/>
-          <w:szCs w:val="24"/>
-        </w:rPr>
-        <w:t>onStop</w:t>
-      </w:r>
-      <w:proofErr w:type="spellEnd"/>
-      <w:r>
-        <w:rPr>
-          <w:rFonts w:cs="Arial"/>
-          <w:szCs w:val="24"/>
-        </w:rPr>
-        <w:t>()), die bei der entsprechenden Veränderung des Anwendungszustandes aufgerufen werden. Die Instrumentation API bietet die Möglichkeit, die unterschiedlichen Zustände der Anwendung zu erzwingen und zu überprüfen, ob das gewünschte Verhalten auf den eingetretenen Anwendungszustand eingetreten ist.</w:t>
+        <w:t>Android-Anwendung durchlaufen verschiedene Lebenszyklen. Dazu zählen unteranderem das Starten der Anwendung, das Pausieren, wenn andere Anwendungen aufgerufen werden, das Zurückkehren von anderen Anwendungen und das Beenden der Anwendung. Für jeden dieser Fälle stehen in der Android besondere Methoden zur Verfügung (onCreate(), onPause(), onDestroy(), onResume(), onStop()), die bei der entsprechenden Veränderung des Anwendungszustandes aufgerufen werden. Die Instrumentation API bietet die Möglichkeit, die unterschiedlichen Zustände der Anwendung zu erzwingen und zu überprüfen, ob das gewünschte Verhalten auf den eingetretenen Anwendungszustand eingetreten ist.</w:t>
       </w:r>
     </w:p>
     <w:p>
@@ -9431,33 +7733,8 @@
           <w:rFonts w:cs="Arial"/>
           <w:szCs w:val="24"/>
         </w:rPr>
-        <w:t xml:space="preserve">Die Instrumentation API bietet Funktionalitäten an, um </w:t>
-      </w:r>
-      <w:proofErr w:type="spellStart"/>
-      <w:r>
-        <w:rPr>
-          <w:rFonts w:cs="Arial"/>
-          <w:szCs w:val="24"/>
-        </w:rPr>
-        <w:t>Abhängikeiten</w:t>
-      </w:r>
-      <w:proofErr w:type="spellEnd"/>
-      <w:r>
-        <w:rPr>
-          <w:rFonts w:cs="Arial"/>
-          <w:szCs w:val="24"/>
-        </w:rPr>
-        <w:t xml:space="preserve"> einer Anwendung zu anderen Ressourcen abzubilden. So besteht die </w:t>
-      </w:r>
-      <w:proofErr w:type="spellStart"/>
-      <w:r>
-        <w:rPr>
-          <w:rFonts w:cs="Arial"/>
-          <w:szCs w:val="24"/>
-        </w:rPr>
-        <w:t>Möglickeit</w:t>
-      </w:r>
-      <w:proofErr w:type="spellEnd"/>
+        <w:t>Die Instrumentation API bietet Funktionalitäten an, um Abhängikeiten einer Anwendung zu anderen Ressourcen abzubilden. So besteht die Möglickeit</w:t>
+      </w:r>
       <w:r>
         <w:rPr>
           <w:rFonts w:cs="Arial"/>
@@ -9516,23 +7793,7 @@
           <w:rFonts w:cs="Arial"/>
           <w:szCs w:val="24"/>
         </w:rPr>
-        <w:t xml:space="preserve">Als dritte Funktion bietet die Klasse </w:t>
-      </w:r>
-      <w:proofErr w:type="spellStart"/>
-      <w:r>
-        <w:rPr>
-          <w:rFonts w:cs="Arial"/>
-          <w:szCs w:val="24"/>
-        </w:rPr>
-        <w:t>InstrumentationTestCase</w:t>
-      </w:r>
-      <w:proofErr w:type="spellEnd"/>
-      <w:r>
-        <w:rPr>
-          <w:rFonts w:cs="Arial"/>
-          <w:szCs w:val="24"/>
-        </w:rPr>
-        <w:t xml:space="preserve"> die Möglichkeit, Benutzereingaben (Tastendruck, Berührung des Touchscreens usw.) zu simulieren und die Reaktion der Anwendung auf die Eingaben zu überprüfen.</w:t>
+        <w:t>Als dritte Funktion bietet die Klasse InstrumentationTestCase die Möglichkeit, Benutzereingaben (Tastendruck, Berührung des Touchscreens usw.) zu simulieren und die Reaktion der Anwendung auf die Eingaben zu überprüfen.</w:t>
       </w:r>
     </w:p>
     <w:p>
@@ -9558,23 +7819,7 @@
           <w:rFonts w:cs="Arial"/>
           <w:szCs w:val="24"/>
         </w:rPr>
-        <w:t xml:space="preserve">Als Oberklassen für die eigenen Testklassen stehen drei Klassen zur Verfügung, die die Klasse </w:t>
-      </w:r>
-      <w:proofErr w:type="spellStart"/>
-      <w:r>
-        <w:rPr>
-          <w:rFonts w:cs="Arial"/>
-          <w:szCs w:val="24"/>
-        </w:rPr>
-        <w:t>InstrumentationTestCase</w:t>
-      </w:r>
-      <w:proofErr w:type="spellEnd"/>
-      <w:r>
-        <w:rPr>
-          <w:rFonts w:cs="Arial"/>
-          <w:szCs w:val="24"/>
-        </w:rPr>
-        <w:t xml:space="preserve"> implementieren. Diese Klassen unterscheiden sich in vor</w:t>
+        <w:t>Als Oberklassen für die eigenen Testklassen stehen drei Klassen zur Verfügung, die die Klasse InstrumentationTestCase implementieren. Diese Klassen unterscheiden sich in vor</w:t>
       </w:r>
       <w:r>
         <w:rPr>
@@ -9640,55 +7885,7 @@
           <w:rFonts w:cs="Arial"/>
           <w:szCs w:val="24"/>
         </w:rPr>
-        <w:t xml:space="preserve"> um mehrere </w:t>
-      </w:r>
-      <w:proofErr w:type="spellStart"/>
-      <w:r>
-        <w:rPr>
-          <w:rFonts w:cs="Arial"/>
-          <w:szCs w:val="24"/>
-        </w:rPr>
-        <w:t>Activities</w:t>
-      </w:r>
-      <w:proofErr w:type="spellEnd"/>
-      <w:r>
-        <w:rPr>
-          <w:rFonts w:cs="Arial"/>
-          <w:szCs w:val="24"/>
-        </w:rPr>
-        <w:t xml:space="preserve"> in einer Anwendung zu testen. Für die durchzuführen Tests wird eine Instanz der zu testenden Anwendung in der normalen System-Umgebung generiert. Für den Aufruf anderer </w:t>
-      </w:r>
-      <w:proofErr w:type="spellStart"/>
-      <w:r>
-        <w:rPr>
-          <w:rFonts w:cs="Arial"/>
-          <w:szCs w:val="24"/>
-        </w:rPr>
-        <w:t>Activities</w:t>
-      </w:r>
-      <w:proofErr w:type="spellEnd"/>
-      <w:r>
-        <w:rPr>
-          <w:rFonts w:cs="Arial"/>
-          <w:szCs w:val="24"/>
-        </w:rPr>
-        <w:t xml:space="preserve"> können Mock </w:t>
-      </w:r>
-      <w:proofErr w:type="spellStart"/>
-      <w:r>
-        <w:rPr>
-          <w:rFonts w:cs="Arial"/>
-          <w:szCs w:val="24"/>
-        </w:rPr>
-        <w:t>Intents</w:t>
-      </w:r>
-      <w:proofErr w:type="spellEnd"/>
-      <w:r>
-        <w:rPr>
-          <w:rFonts w:cs="Arial"/>
-          <w:szCs w:val="24"/>
-        </w:rPr>
-        <w:t xml:space="preserve"> eingesetzt werden. Bei Verwendung dieser Oberklasse können allerdings keine Mock-Objekte für den System-Kontext eingesetzt werden.</w:t>
+        <w:t xml:space="preserve"> um mehrere Activities in einer Anwendung zu testen. Für die durchzuführen Tests wird eine Instanz der zu testenden Anwendung in der normalen System-Umgebung generiert. Für den Aufruf anderer Activities können Mock Intents eingesetzt werden. Bei Verwendung dieser Oberklasse können allerdings keine Mock-Objekte für den System-Kontext eingesetzt werden.</w:t>
       </w:r>
     </w:p>
     <w:p>
@@ -9715,7 +7912,6 @@
           <w:szCs w:val="24"/>
         </w:rPr>
       </w:pPr>
-      <w:proofErr w:type="spellStart"/>
       <w:r>
         <w:rPr>
           <w:rFonts w:cs="Arial"/>
@@ -9723,7 +7919,6 @@
         </w:rPr>
         <w:t>ActivityUnitTestCase</w:t>
       </w:r>
-      <w:proofErr w:type="spellEnd"/>
     </w:p>
     <w:p>
       <w:pPr>
@@ -9739,55 +7934,7 @@
           <w:rFonts w:cs="Arial"/>
           <w:szCs w:val="24"/>
         </w:rPr>
-        <w:t xml:space="preserve">Im Gegensatz zu der Klasse ActivityInstrumentationTestCase2 wird bei der Verwendung der Oberklasse </w:t>
-      </w:r>
-      <w:proofErr w:type="spellStart"/>
-      <w:r>
-        <w:rPr>
-          <w:rFonts w:cs="Arial"/>
-          <w:szCs w:val="24"/>
-        </w:rPr>
-        <w:t>ActivityUnitTestCase</w:t>
-      </w:r>
-      <w:proofErr w:type="spellEnd"/>
-      <w:r>
-        <w:rPr>
-          <w:rFonts w:cs="Arial"/>
-          <w:szCs w:val="24"/>
-        </w:rPr>
-        <w:t xml:space="preserve"> ausschließlich eine Activity in Isolation getestet. Aus diesem Grund ist auch die Einbindung von Mock Objekten für den System-</w:t>
-      </w:r>
-      <w:proofErr w:type="spellStart"/>
-      <w:r>
-        <w:rPr>
-          <w:rFonts w:cs="Arial"/>
-          <w:szCs w:val="24"/>
-        </w:rPr>
-        <w:t>Context</w:t>
-      </w:r>
-      <w:proofErr w:type="spellEnd"/>
-      <w:r>
-        <w:rPr>
-          <w:rFonts w:cs="Arial"/>
-          <w:szCs w:val="24"/>
-        </w:rPr>
-        <w:t xml:space="preserve"> möglich. Die Nutzung von Mock-Objekten anderer </w:t>
-      </w:r>
-      <w:proofErr w:type="spellStart"/>
-      <w:r>
-        <w:rPr>
-          <w:rFonts w:cs="Arial"/>
-          <w:szCs w:val="24"/>
-        </w:rPr>
-        <w:t>Activities</w:t>
-      </w:r>
-      <w:proofErr w:type="spellEnd"/>
-      <w:r>
-        <w:rPr>
-          <w:rFonts w:cs="Arial"/>
-          <w:szCs w:val="24"/>
-        </w:rPr>
-        <w:t xml:space="preserve"> ist nicht möglich.</w:t>
+        <w:t>Im Gegensatz zu der Klasse ActivityInstrumentationTestCase2 wird bei der Verwendung der Oberklasse ActivityUnitTestCase ausschließlich eine Activity in Isolation getestet. Aus diesem Grund ist auch die Einbindung von Mock Objekten für den System-Context möglich. Die Nutzung von Mock-Objekten anderer Activities ist nicht möglich.</w:t>
       </w:r>
     </w:p>
     <w:p>
@@ -9804,7 +7951,6 @@
           <w:szCs w:val="24"/>
         </w:rPr>
       </w:pPr>
-      <w:proofErr w:type="spellStart"/>
       <w:r>
         <w:rPr>
           <w:rFonts w:cs="Arial"/>
@@ -9812,7 +7958,6 @@
         </w:rPr>
         <w:t>SingleLaunchActivityTestCase</w:t>
       </w:r>
-      <w:proofErr w:type="spellEnd"/>
     </w:p>
     <w:p>
       <w:pPr>
@@ -9828,55 +7973,7 @@
           <w:rFonts w:cs="Arial"/>
           <w:szCs w:val="24"/>
         </w:rPr>
-        <w:t xml:space="preserve">Die Klasse </w:t>
-      </w:r>
-      <w:proofErr w:type="spellStart"/>
-      <w:r>
-        <w:rPr>
-          <w:rFonts w:cs="Arial"/>
-          <w:szCs w:val="24"/>
-        </w:rPr>
-        <w:t>SingleLaunchActivityTestCase</w:t>
-      </w:r>
-      <w:proofErr w:type="spellEnd"/>
-      <w:r>
-        <w:rPr>
-          <w:rFonts w:cs="Arial"/>
-          <w:szCs w:val="24"/>
-        </w:rPr>
-        <w:t xml:space="preserve"> wird für Testumgebung genutzt, die sich während des Tests nicht verändern. Die zugehörigen </w:t>
-      </w:r>
-      <w:proofErr w:type="spellStart"/>
-      <w:r>
-        <w:rPr>
-          <w:rFonts w:cs="Arial"/>
-          <w:szCs w:val="24"/>
-        </w:rPr>
-        <w:t>setUp</w:t>
-      </w:r>
-      <w:proofErr w:type="spellEnd"/>
-      <w:r>
-        <w:rPr>
-          <w:rFonts w:cs="Arial"/>
-          <w:szCs w:val="24"/>
-        </w:rPr>
-        <w:t xml:space="preserve">() und </w:t>
-      </w:r>
-      <w:proofErr w:type="spellStart"/>
-      <w:r>
-        <w:rPr>
-          <w:rFonts w:cs="Arial"/>
-          <w:szCs w:val="24"/>
-        </w:rPr>
-        <w:t>tearDown</w:t>
-      </w:r>
-      <w:proofErr w:type="spellEnd"/>
-      <w:r>
-        <w:rPr>
-          <w:rFonts w:cs="Arial"/>
-          <w:szCs w:val="24"/>
-        </w:rPr>
-        <w:t>() Methoden werden nur einmal aufgerufen. Somit bleibt die Testumgebung für die durchzuführenden Tests gleich und es kann</w:t>
+        <w:t>Die Klasse SingleLaunchActivityTestCase wird für Testumgebung genutzt, die sich während des Tests nicht verändern. Die zugehörigen setUp() und tearDown() Methoden werden nur einmal aufgerufen. Somit bleibt die Testumgebung für die durchzuführenden Tests gleich und es kann</w:t>
       </w:r>
       <w:r>
         <w:rPr>
@@ -9907,16 +8004,11 @@
         </w:numPr>
         <w:jc w:val="both"/>
       </w:pPr>
-      <w:bookmarkStart w:id="31" w:name="_Toc299443798"/>
-      <w:r>
-        <w:t xml:space="preserve">Service </w:t>
-      </w:r>
-      <w:proofErr w:type="spellStart"/>
-      <w:r>
-        <w:t>Testing</w:t>
-      </w:r>
-      <w:bookmarkEnd w:id="31"/>
-      <w:proofErr w:type="spellEnd"/>
+      <w:bookmarkStart w:id="30" w:name="_Toc299443798"/>
+      <w:r>
+        <w:t>Service Testing</w:t>
+      </w:r>
+      <w:bookmarkEnd w:id="30"/>
     </w:p>
     <w:p>
       <w:pPr>
@@ -9951,87 +8043,7 @@
           <w:rFonts w:cs="Arial"/>
           <w:szCs w:val="24"/>
         </w:rPr>
-        <w:t xml:space="preserve"> die eine länger andauernde Aufgabe erfüllen und keine Benutzeroberfläche bzw. keine Interaktion mit dem Benutzer erfordern. Services laufen im gleichen Prozess ab, wie die Anwendung durch die der Service gestartet wurde. Somit dürfen die Services einer Android-</w:t>
-      </w:r>
-      <w:proofErr w:type="spellStart"/>
-      <w:r>
-        <w:rPr>
-          <w:rFonts w:cs="Arial"/>
-          <w:szCs w:val="24"/>
-        </w:rPr>
-        <w:t>Anwednung</w:t>
-      </w:r>
-      <w:proofErr w:type="spellEnd"/>
-      <w:r>
-        <w:rPr>
-          <w:rFonts w:cs="Arial"/>
-          <w:szCs w:val="24"/>
-        </w:rPr>
-        <w:t xml:space="preserve"> nicht mit Threads und Systemprozessen verwechselt werden. Ähnlich wie die </w:t>
-      </w:r>
-      <w:proofErr w:type="spellStart"/>
-      <w:r>
-        <w:rPr>
-          <w:rFonts w:cs="Arial"/>
-          <w:szCs w:val="24"/>
-        </w:rPr>
-        <w:t>Activities</w:t>
-      </w:r>
-      <w:proofErr w:type="spellEnd"/>
-      <w:r>
-        <w:rPr>
-          <w:rFonts w:cs="Arial"/>
-          <w:szCs w:val="24"/>
-        </w:rPr>
-        <w:t xml:space="preserve"> durchlaufen auch Services einen bestimmten Lebenszyklus, für dessen Steuerung diverse Methoden zur Verfügung stehen (</w:t>
-      </w:r>
-      <w:proofErr w:type="spellStart"/>
-      <w:r>
-        <w:rPr>
-          <w:rFonts w:cs="Arial"/>
-          <w:szCs w:val="24"/>
-        </w:rPr>
-        <w:t>onCreate</w:t>
-      </w:r>
-      <w:proofErr w:type="spellEnd"/>
-      <w:r>
-        <w:rPr>
-          <w:rFonts w:cs="Arial"/>
-          <w:szCs w:val="24"/>
-        </w:rPr>
-        <w:t xml:space="preserve">(), </w:t>
-      </w:r>
-      <w:proofErr w:type="spellStart"/>
-      <w:r>
-        <w:rPr>
-          <w:rFonts w:cs="Arial"/>
-          <w:szCs w:val="24"/>
-        </w:rPr>
-        <w:t>onDestroy</w:t>
-      </w:r>
-      <w:proofErr w:type="spellEnd"/>
-      <w:r>
-        <w:rPr>
-          <w:rFonts w:cs="Arial"/>
-          <w:szCs w:val="24"/>
-        </w:rPr>
-        <w:t xml:space="preserve">(), </w:t>
-      </w:r>
-      <w:proofErr w:type="spellStart"/>
-      <w:r>
-        <w:rPr>
-          <w:rFonts w:cs="Arial"/>
-          <w:szCs w:val="24"/>
-        </w:rPr>
-        <w:t>onStartCommand</w:t>
-      </w:r>
-      <w:proofErr w:type="spellEnd"/>
-      <w:r>
-        <w:rPr>
-          <w:rFonts w:cs="Arial"/>
-          <w:szCs w:val="24"/>
-        </w:rPr>
-        <w:t>()). Folgende Klasse stellt die Grundlage für das Testen von Services bereit.</w:t>
+        <w:t xml:space="preserve"> die eine länger andauernde Aufgabe erfüllen und keine Benutzeroberfläche bzw. keine Interaktion mit dem Benutzer erfordern. Services laufen im gleichen Prozess ab, wie die Anwendung durch die der Service gestartet wurde. Somit dürfen die Services einer Android-Anwednung nicht mit Threads und Systemprozessen verwechselt werden. Ähnlich wie die Activities durchlaufen auch Services einen bestimmten Lebenszyklus, für dessen Steuerung diverse Methoden zur Verfügung stehen (onCreate(), onDestroy(), onStartCommand()). Folgende Klasse stellt die Grundlage für das Testen von Services bereit.</w:t>
       </w:r>
     </w:p>
     <w:p>
@@ -10057,7 +8069,6 @@
           <w:szCs w:val="24"/>
         </w:rPr>
       </w:pPr>
-      <w:proofErr w:type="spellStart"/>
       <w:r>
         <w:rPr>
           <w:rFonts w:cs="Arial"/>
@@ -10065,7 +8076,6 @@
         </w:rPr>
         <w:t>ServiceTestCase</w:t>
       </w:r>
-      <w:proofErr w:type="spellEnd"/>
     </w:p>
     <w:p>
       <w:pPr>
@@ -10081,71 +8091,7 @@
           <w:rFonts w:cs="Arial"/>
           <w:szCs w:val="24"/>
         </w:rPr>
-        <w:t xml:space="preserve">Die Klasse </w:t>
-      </w:r>
-      <w:proofErr w:type="spellStart"/>
-      <w:r>
-        <w:rPr>
-          <w:rFonts w:cs="Arial"/>
-          <w:szCs w:val="24"/>
-        </w:rPr>
-        <w:t>ServiceTestCase</w:t>
-      </w:r>
-      <w:proofErr w:type="spellEnd"/>
-      <w:r>
-        <w:rPr>
-          <w:rFonts w:cs="Arial"/>
-          <w:szCs w:val="24"/>
-        </w:rPr>
-        <w:t xml:space="preserve"> ist eine Unterklasse der Klasse </w:t>
-      </w:r>
-      <w:proofErr w:type="spellStart"/>
-      <w:r>
-        <w:rPr>
-          <w:rFonts w:cs="Arial"/>
-          <w:szCs w:val="24"/>
-        </w:rPr>
-        <w:t>TestCase</w:t>
-      </w:r>
-      <w:proofErr w:type="spellEnd"/>
-      <w:r>
-        <w:rPr>
-          <w:rFonts w:cs="Arial"/>
-          <w:szCs w:val="24"/>
-        </w:rPr>
-        <w:t xml:space="preserve"> aus dem </w:t>
-      </w:r>
-      <w:proofErr w:type="spellStart"/>
-      <w:r>
-        <w:rPr>
-          <w:rFonts w:cs="Arial"/>
-          <w:szCs w:val="24"/>
-        </w:rPr>
-        <w:t>JUnit</w:t>
-      </w:r>
-      <w:proofErr w:type="spellEnd"/>
-      <w:r>
-        <w:rPr>
-          <w:rFonts w:cs="Arial"/>
-          <w:szCs w:val="24"/>
-        </w:rPr>
-        <w:t xml:space="preserve">-Frame </w:t>
-      </w:r>
-      <w:proofErr w:type="spellStart"/>
-      <w:r>
-        <w:rPr>
-          <w:rFonts w:cs="Arial"/>
-          <w:szCs w:val="24"/>
-        </w:rPr>
-        <w:t>work</w:t>
-      </w:r>
-      <w:proofErr w:type="spellEnd"/>
-      <w:r>
-        <w:rPr>
-          <w:rFonts w:cs="Arial"/>
-          <w:szCs w:val="24"/>
-        </w:rPr>
-        <w:t>. Die Klasse stellt Methoden zur Verfügung</w:t>
+        <w:t>Die Klasse ServiceTestCase ist eine Unterklasse der Klasse TestCase aus dem JUnit-Frame work. Die Klasse stellt Methoden zur Verfügung</w:t>
       </w:r>
       <w:r>
         <w:rPr>
@@ -10159,71 +8105,7 @@
           <w:rFonts w:cs="Arial"/>
           <w:szCs w:val="24"/>
         </w:rPr>
-        <w:t xml:space="preserve"> um die Testumgebung zu initialisieren. Weiterhin können Mock-Objekte von Anwendungen (</w:t>
-      </w:r>
-      <w:proofErr w:type="spellStart"/>
-      <w:r>
-        <w:rPr>
-          <w:rFonts w:cs="Arial"/>
-          <w:szCs w:val="24"/>
-        </w:rPr>
-        <w:t>setApplication</w:t>
-      </w:r>
-      <w:proofErr w:type="spellEnd"/>
-      <w:r>
-        <w:rPr>
-          <w:rFonts w:cs="Arial"/>
-          <w:szCs w:val="24"/>
-        </w:rPr>
-        <w:t>())und Kontexten (</w:t>
-      </w:r>
-      <w:proofErr w:type="spellStart"/>
-      <w:r>
-        <w:rPr>
-          <w:rFonts w:cs="Arial"/>
-          <w:szCs w:val="24"/>
-        </w:rPr>
-        <w:t>setContext</w:t>
-      </w:r>
-      <w:proofErr w:type="spellEnd"/>
-      <w:r>
-        <w:rPr>
-          <w:rFonts w:cs="Arial"/>
-          <w:szCs w:val="24"/>
-        </w:rPr>
-        <w:t xml:space="preserve">()) eingebunden werden, die die Testumgebung von dem realen zu testenden System isolieren. Die Initialisierung der Testumgebung wird solange herausgezögert, bis die Methode </w:t>
-      </w:r>
-      <w:proofErr w:type="spellStart"/>
-      <w:r>
-        <w:rPr>
-          <w:rFonts w:cs="Arial"/>
-          <w:szCs w:val="24"/>
-        </w:rPr>
-        <w:t>ServiceTestCase.startService</w:t>
-      </w:r>
-      <w:proofErr w:type="spellEnd"/>
-      <w:r>
-        <w:rPr>
-          <w:rFonts w:cs="Arial"/>
-          <w:szCs w:val="24"/>
-        </w:rPr>
-        <w:t xml:space="preserve">() oder </w:t>
-      </w:r>
-      <w:proofErr w:type="spellStart"/>
-      <w:r>
-        <w:rPr>
-          <w:rFonts w:cs="Arial"/>
-          <w:szCs w:val="24"/>
-        </w:rPr>
-        <w:t>ServiceTestCase.bindService</w:t>
-      </w:r>
-      <w:proofErr w:type="spellEnd"/>
-      <w:r>
-        <w:rPr>
-          <w:rFonts w:cs="Arial"/>
-          <w:szCs w:val="24"/>
-        </w:rPr>
-        <w:t>() aufgerufen wird.</w:t>
+        <w:t xml:space="preserve"> um die Testumgebung zu initialisieren. Weiterhin können Mock-Objekte von Anwendungen (setApplication())und Kontexten (setContext()) eingebunden werden, die die Testumgebung von dem realen zu testenden System isolieren. Die Initialisierung der Testumgebung wird solange herausgezögert, bis die Methode ServiceTestCase.startService() oder ServiceTestCase.bindService() aufgerufen wird.</w:t>
       </w:r>
     </w:p>
     <w:p>
@@ -10240,16 +8122,11 @@
         </w:numPr>
         <w:jc w:val="both"/>
       </w:pPr>
-      <w:bookmarkStart w:id="32" w:name="_Toc299443799"/>
-      <w:r>
-        <w:t xml:space="preserve">Content Provider </w:t>
-      </w:r>
-      <w:proofErr w:type="spellStart"/>
-      <w:r>
-        <w:t>Testing</w:t>
-      </w:r>
-      <w:bookmarkEnd w:id="32"/>
-      <w:proofErr w:type="spellEnd"/>
+      <w:bookmarkStart w:id="31" w:name="_Toc299443799"/>
+      <w:r>
+        <w:t>Content Provider Testing</w:t>
+      </w:r>
+      <w:bookmarkEnd w:id="31"/>
     </w:p>
     <w:p>
       <w:pPr>
@@ -10328,55 +8205,7 @@
           <w:rFonts w:cs="Arial"/>
           <w:szCs w:val="24"/>
         </w:rPr>
-        <w:t xml:space="preserve">Die Klasse ProviderTestCase2 stellt eine Unterklasse von </w:t>
-      </w:r>
-      <w:proofErr w:type="spellStart"/>
-      <w:r>
-        <w:rPr>
-          <w:rFonts w:cs="Arial"/>
-          <w:szCs w:val="24"/>
-        </w:rPr>
-        <w:t>AndroidTestCase</w:t>
-      </w:r>
-      <w:proofErr w:type="spellEnd"/>
-      <w:r>
-        <w:rPr>
-          <w:rFonts w:cs="Arial"/>
-          <w:szCs w:val="24"/>
-        </w:rPr>
-        <w:t xml:space="preserve"> dar. Die Initialisierung der Testumgebung spielt bei den Content Providern eine wichtige Rolle, weil die durch den Provider verwalteten Daten durch die Tests nicht beeinflusst bzw. verändert werden dürfen. Aus diesem Grund wird durch den </w:t>
-      </w:r>
-      <w:proofErr w:type="spellStart"/>
-      <w:r>
-        <w:rPr>
-          <w:rFonts w:cs="Arial"/>
-          <w:szCs w:val="24"/>
-        </w:rPr>
-        <w:t>Konstruktor</w:t>
-      </w:r>
-      <w:proofErr w:type="spellEnd"/>
-      <w:r>
-        <w:rPr>
-          <w:rFonts w:cs="Arial"/>
-          <w:szCs w:val="24"/>
-        </w:rPr>
-        <w:t xml:space="preserve"> ein isolierter </w:t>
-      </w:r>
-      <w:proofErr w:type="spellStart"/>
-      <w:r>
-        <w:rPr>
-          <w:rFonts w:cs="Arial"/>
-          <w:szCs w:val="24"/>
-        </w:rPr>
-        <w:t>IsolatedContext</w:t>
-      </w:r>
-      <w:proofErr w:type="spellEnd"/>
-      <w:r>
-        <w:rPr>
-          <w:rFonts w:cs="Arial"/>
-          <w:szCs w:val="24"/>
-        </w:rPr>
-        <w:t xml:space="preserve"> generiert, der Datei- und Datenbank</w:t>
+        <w:t>Die Klasse ProviderTestCase2 stellt eine Unterklasse von AndroidTestCase dar. Die Initialisierung der Testumgebung spielt bei den Content Providern eine wichtige Rolle, weil die durch den Provider verwalteten Daten durch die Tests nicht beeinflusst bzw. verändert werden dürfen. Aus diesem Grund wird durch den Konstruktor ein isolierter IsolatedContext generiert, der Datei- und Datenbank</w:t>
       </w:r>
       <w:r>
         <w:rPr>
@@ -10390,55 +8219,7 @@
           <w:rFonts w:cs="Arial"/>
           <w:szCs w:val="24"/>
         </w:rPr>
-        <w:t xml:space="preserve">peration erlaubt, aber andere Interaktionen stellvertretend für das reale Android-System abwickelt. Weiterhin wird durch den </w:t>
-      </w:r>
-      <w:proofErr w:type="spellStart"/>
-      <w:r>
-        <w:rPr>
-          <w:rFonts w:cs="Arial"/>
-          <w:szCs w:val="24"/>
-        </w:rPr>
-        <w:t>Konstruktor</w:t>
-      </w:r>
-      <w:proofErr w:type="spellEnd"/>
-      <w:r>
-        <w:rPr>
-          <w:rFonts w:cs="Arial"/>
-          <w:szCs w:val="24"/>
-        </w:rPr>
-        <w:t xml:space="preserve"> ein Mock-Objekt der </w:t>
-      </w:r>
-      <w:proofErr w:type="spellStart"/>
-      <w:r>
-        <w:rPr>
-          <w:rFonts w:cs="Arial"/>
-          <w:szCs w:val="24"/>
-        </w:rPr>
-        <w:t>ContentResolver</w:t>
-      </w:r>
-      <w:proofErr w:type="spellEnd"/>
-      <w:r>
-        <w:rPr>
-          <w:rFonts w:cs="Arial"/>
-          <w:szCs w:val="24"/>
-        </w:rPr>
-        <w:t xml:space="preserve"> erzeugt, der für die bereitgestellten Daten entgegen nimmt. Abschließend wird ein Objekt der Klasse </w:t>
-      </w:r>
-      <w:proofErr w:type="spellStart"/>
-      <w:r>
-        <w:rPr>
-          <w:rFonts w:cs="Arial"/>
-          <w:szCs w:val="24"/>
-        </w:rPr>
-        <w:t>ContentProvider</w:t>
-      </w:r>
-      <w:proofErr w:type="spellEnd"/>
-      <w:r>
-        <w:rPr>
-          <w:rFonts w:cs="Arial"/>
-          <w:szCs w:val="24"/>
-        </w:rPr>
-        <w:t xml:space="preserve"> erzeugt, dass durch die vorherige Initialisierung in einer isolierten Testumgebung abläuft.</w:t>
+        <w:t>peration erlaubt, aber andere Interaktionen stellvertretend für das reale Android-System abwickelt. Weiterhin wird durch den Konstruktor ein Mock-Objekt der ContentResolver erzeugt, der für die bereitgestellten Daten entgegen nimmt. Abschließend wird ein Objekt der Klasse ContentProvider erzeugt, dass durch die vorherige Initialisierung in einer isolierten Testumgebung abläuft.</w:t>
       </w:r>
     </w:p>
     <w:p>
@@ -10450,12 +8231,12 @@
         </w:numPr>
         <w:jc w:val="both"/>
       </w:pPr>
-      <w:bookmarkStart w:id="33" w:name="_Toc299443800"/>
+      <w:bookmarkStart w:id="32" w:name="_Toc299443800"/>
       <w:r>
         <w:lastRenderedPageBreak/>
         <w:t>Umsetzung</w:t>
       </w:r>
-      <w:bookmarkEnd w:id="33"/>
+      <w:bookmarkEnd w:id="32"/>
     </w:p>
     <w:p>
       <w:pPr>
@@ -10466,11 +8247,11 @@
         </w:numPr>
         <w:jc w:val="both"/>
       </w:pPr>
-      <w:bookmarkStart w:id="34" w:name="_Toc299443801"/>
+      <w:bookmarkStart w:id="33" w:name="_Toc299443801"/>
       <w:r>
         <w:t>Analyse „Data Asset Management Solution“</w:t>
       </w:r>
-      <w:bookmarkEnd w:id="34"/>
+      <w:bookmarkEnd w:id="33"/>
     </w:p>
     <w:p>
       <w:pPr>
@@ -10484,13 +8265,23 @@
       <w:r>
         <w:t xml:space="preserve">Im folgenden Teilabschnitt soll die zu Grunde liegende Anwendung </w:t>
       </w:r>
-      <w:proofErr w:type="spellStart"/>
-      <w:r>
-        <w:t>speedikon</w:t>
-      </w:r>
-      <w:proofErr w:type="spellEnd"/>
-      <w:r>
-        <w:t xml:space="preserve"> DAMS näher betrachtet werden. Dabei soll kurz auf die Funktionalitäten der Webanwendung </w:t>
+      <w:r>
+        <w:t>„</w:t>
+      </w:r>
+      <w:r>
+        <w:t>speedikon DAMS</w:t>
+      </w:r>
+      <w:r>
+        <w:t>“</w:t>
+      </w:r>
+      <w:r>
+        <w:t xml:space="preserve"> näher betrachtet werden. Dabei soll kurz auf die Funktionalitäten der Web</w:t>
+      </w:r>
+      <w:r>
+        <w:t>-A</w:t>
+      </w:r>
+      <w:r>
+        <w:t xml:space="preserve">nwendung </w:t>
       </w:r>
       <w:r>
         <w:t xml:space="preserve">und die derzeitige Verwendung im Verlag </w:t>
@@ -10513,16 +8304,16 @@
         </w:numPr>
         <w:jc w:val="both"/>
       </w:pPr>
-      <w:bookmarkStart w:id="35" w:name="_Ref298923837"/>
-      <w:bookmarkStart w:id="36" w:name="_Toc299443802"/>
+      <w:bookmarkStart w:id="34" w:name="_Ref298923837"/>
+      <w:bookmarkStart w:id="35" w:name="_Toc299443802"/>
       <w:r>
         <w:t xml:space="preserve">Funktionen der </w:t>
       </w:r>
       <w:r>
         <w:t>Webanwendung</w:t>
       </w:r>
+      <w:bookmarkEnd w:id="34"/>
       <w:bookmarkEnd w:id="35"/>
-      <w:bookmarkEnd w:id="36"/>
     </w:p>
     <w:p>
       <w:pPr>
@@ -10540,23 +8331,7 @@
         <w:t xml:space="preserve"> (DAMS)</w:t>
       </w:r>
       <w:r>
-        <w:t xml:space="preserve"> der Firma </w:t>
-      </w:r>
-      <w:proofErr w:type="spellStart"/>
-      <w:r>
-        <w:t>speedikon</w:t>
-      </w:r>
-      <w:proofErr w:type="spellEnd"/>
-      <w:r>
-        <w:t xml:space="preserve"> bietet diverse Möglichkeiten zur Verwaltung und Dokumentation von Bestandsdaten in Rechenzentren an. Nachfolgend sollen kurz einige </w:t>
-      </w:r>
-      <w:proofErr w:type="spellStart"/>
-      <w:r>
-        <w:t>Möglickeiten</w:t>
-      </w:r>
-      <w:proofErr w:type="spellEnd"/>
-      <w:r>
-        <w:t xml:space="preserve"> aufgezeigt werden.</w:t>
+        <w:t xml:space="preserve"> der Firma speedikon bietet diverse Möglichkeiten zur Verwaltung und Dokumentation von Bestandsdaten in Rechenzentren an. Nachfolgend sollen kurz einige Möglickeiten aufgezeigt werden.</w:t>
       </w:r>
     </w:p>
     <w:p>
@@ -10595,15 +8370,7 @@
         <w:t>Für jedes zu pflegende Gerät</w:t>
       </w:r>
       <w:r>
-        <w:t xml:space="preserve"> müssen diverse Informationen vorgehalten werden. Neben technischen Informationen wie die Stromaufnahme und Wärmeabgabe </w:t>
-      </w:r>
-      <w:proofErr w:type="gramStart"/>
-      <w:r>
-        <w:t>eine</w:t>
-      </w:r>
-      <w:proofErr w:type="gramEnd"/>
-      <w:r>
-        <w:t xml:space="preserve"> Gerätes können auch Netzwerkdaten, wie IP- und MAC-Adresse registriert werden. Weiterhin besteht die Möglichkeit, kaufmännische Daten wie Inventarnummern, Seriennummern oder ähnliche Informationen zu speichern. Durch die große Vielfalt der gerätespezifischen Daten die gespeichert werden, kann DAMS als zentrale </w:t>
+        <w:t xml:space="preserve"> müssen diverse Informationen vorgehalten werden. Neben technischen Informationen wie die Stromaufnahme und Wärmeabgabe eine Gerätes können auch Netzwerkdaten, wie IP- und MAC-Adresse registriert werden. Weiterhin besteht die Möglichkeit, kaufmännische Daten wie Inventarnummern, Seriennummern oder ähnliche Informationen zu speichern. Durch die große Vielfalt der gerätespezifischen Daten die gespeichert werden, kann DAMS als zentrale </w:t>
       </w:r>
       <w:r>
         <w:t>Informationsquelle für die Bestandsdaten genutzt werden.</w:t>
@@ -10730,11 +8497,11 @@
         </w:numPr>
         <w:jc w:val="both"/>
       </w:pPr>
-      <w:bookmarkStart w:id="37" w:name="_Toc299443803"/>
+      <w:bookmarkStart w:id="36" w:name="_Toc299443803"/>
       <w:r>
         <w:t>Verwendung in der Projektumgebung</w:t>
       </w:r>
-      <w:bookmarkEnd w:id="37"/>
+      <w:bookmarkEnd w:id="36"/>
     </w:p>
     <w:p/>
     <w:p>
@@ -10816,40 +8583,29 @@
         </w:numPr>
         <w:jc w:val="both"/>
       </w:pPr>
-      <w:bookmarkStart w:id="38" w:name="_Toc299443804"/>
+      <w:bookmarkStart w:id="37" w:name="_Toc299443804"/>
       <w:r>
         <w:t>Konzeption der Anwendungsfälle</w:t>
       </w:r>
-      <w:bookmarkEnd w:id="38"/>
-    </w:p>
-    <w:p>
-      <w:pPr>
-        <w:jc w:val="both"/>
-      </w:pPr>
-    </w:p>
-    <w:p>
-      <w:pPr>
-        <w:jc w:val="both"/>
-      </w:pPr>
-      <w:r>
-        <w:t xml:space="preserve">Nachfolgend soll mit Hilfe eines </w:t>
-      </w:r>
-      <w:proofErr w:type="spellStart"/>
-      <w:r>
-        <w:t>Use</w:t>
-      </w:r>
-      <w:proofErr w:type="spellEnd"/>
-      <w:r>
-        <w:t xml:space="preserve">-Case-Diagramms (siehe </w:t>
+      <w:bookmarkEnd w:id="37"/>
+    </w:p>
+    <w:p>
+      <w:pPr>
+        <w:jc w:val="both"/>
+      </w:pPr>
+    </w:p>
+    <w:p>
+      <w:pPr>
+        <w:jc w:val="both"/>
+      </w:pPr>
+      <w:r>
+        <w:t xml:space="preserve">Nachfolgend soll mit Hilfe eines Use-Case-Diagramms (siehe </w:t>
       </w:r>
       <w:r>
         <w:fldChar w:fldCharType="begin"/>
       </w:r>
       <w:r>
-        <w:instrText xml:space="preserve"> REF _Ref299355475 \h </w:instrText>
-      </w:r>
-      <w:r>
-        <w:instrText xml:space="preserve"> \* MERGEFORMAT </w:instrText>
+        <w:instrText xml:space="preserve"> REF _Ref299355475 \h  \* MERGEFORMAT </w:instrText>
       </w:r>
       <w:r>
         <w:fldChar w:fldCharType="separate"/>
@@ -10933,37 +8689,26 @@
       <w:pPr>
         <w:pStyle w:val="myBeschriftung"/>
       </w:pPr>
-      <w:bookmarkStart w:id="39" w:name="_Ref299355475"/>
-      <w:bookmarkStart w:id="40" w:name="_Toc299083506"/>
-      <w:bookmarkStart w:id="41" w:name="_Ref299351540"/>
+      <w:bookmarkStart w:id="38" w:name="_Ref299355475"/>
+      <w:bookmarkStart w:id="39" w:name="_Toc299083506"/>
+      <w:bookmarkStart w:id="40" w:name="_Ref299351540"/>
+      <w:bookmarkStart w:id="41" w:name="_Toc299448487"/>
       <w:r>
         <w:t xml:space="preserve">Abbildung </w:t>
       </w:r>
-      <w:r>
-        <w:fldChar w:fldCharType="begin"/>
-      </w:r>
-      <w:r>
-        <w:instrText xml:space="preserve"> SEQ Abbildung \* ARABIC </w:instrText>
-      </w:r>
-      <w:r>
-        <w:fldChar w:fldCharType="separate"/>
-      </w:r>
-      <w:r>
-        <w:rPr>
-          <w:noProof/>
-        </w:rPr>
-        <w:t>1</w:t>
-      </w:r>
-      <w:r>
-        <w:rPr>
-          <w:noProof/>
-        </w:rPr>
-        <w:fldChar w:fldCharType="end"/>
+      <w:fldSimple w:instr=" SEQ Abbildung \* ARABIC ">
+        <w:r>
+          <w:rPr>
+            <w:noProof/>
+          </w:rPr>
+          <w:t>1</w:t>
+        </w:r>
+      </w:fldSimple>
+      <w:bookmarkEnd w:id="38"/>
+      <w:r>
+        <w:t>: Mögliche Anwendungsfälle der mobilen Anwendung</w:t>
       </w:r>
       <w:bookmarkEnd w:id="39"/>
-      <w:r>
-        <w:t>: Mögliche Anwendungsfälle der mobilen Anwendung</w:t>
-      </w:r>
       <w:bookmarkEnd w:id="40"/>
       <w:bookmarkEnd w:id="41"/>
     </w:p>
@@ -10972,31 +8717,7 @@
         <w:jc w:val="both"/>
       </w:pPr>
       <w:r>
-        <w:t xml:space="preserve">Für die mobile Anwendung werden zwei Akteure mit </w:t>
-      </w:r>
-      <w:proofErr w:type="spellStart"/>
-      <w:r>
-        <w:t>unterschiedichen</w:t>
-      </w:r>
-      <w:proofErr w:type="spellEnd"/>
-      <w:r>
-        <w:t xml:space="preserve"> Aufgabengebiet unterschieden. Der Akteur „Benutzer“ stellt einen Anwender mit eingeschränkten Benutzerrechten dar, der nur die Suche der </w:t>
-      </w:r>
-      <w:proofErr w:type="spellStart"/>
-      <w:r>
-        <w:t>Anwednung</w:t>
-      </w:r>
-      <w:proofErr w:type="spellEnd"/>
-      <w:r>
-        <w:t xml:space="preserve"> nutzen soll. Diese eingeschränkte Benutzerrichtlinie ist an die derzeitige Web-Anwendung angelehnt, in der die Mitarbeiter nur die gewünschten Suchfunktionen nutzen dürfen. Diese Funktionen sollen die Geräte- und Kabel-Suche mit Hilfe unterschiedlicher Suchkriterien ermöglichen. Dabei soll dem Anwender ermöglicht werden, den Suchparameter-Typ auszuwählen, den Parameter einzugeben oder einzuscannen und die Suche zu starten. Die grundlegenden Funktionen wie das Starten mit den entsprechenden Login-Daten der Web-Anwendung und das Beenden der mobilen Anwendung stellen wesentliche Bestandteile der Realisierung dar. Die Hauptaufgabe des Akteurs „DAMS-Admin“ ist es, die Aktualität der Datensätze in der Web-Anwendung zu gewährleisten. Für diesen Aspekt sind in der mobilen Applikation weitere unterstützende Anwendungsfälle vorzusehen. Vorstellbar wären die in der Abbildung 1 genannten </w:t>
-      </w:r>
-      <w:proofErr w:type="spellStart"/>
-      <w:r>
-        <w:t>Use</w:t>
-      </w:r>
-      <w:proofErr w:type="spellEnd"/>
-      <w:r>
-        <w:t>-Cases „neues Gerät aufnehmen“ oder „Inventur“ mit ihren Unteraufgaben, die unterstützend für die Aktualität der Daten dienen können.</w:t>
+        <w:t>Für die mobile Anwendung werden zwei Akteure mit unterschiedichen Aufgabengebiet unterschieden. Der Akteur „Benutzer“ stellt einen Anwender mit eingeschränkten Benutzerrechten dar, der nur die Suche der Anwednung nutzen soll. Diese eingeschränkte Benutzerrichtlinie ist an die derzeitige Web-Anwendung angelehnt, in der die Mitarbeiter nur die gewünschten Suchfunktionen nutzen dürfen. Diese Funktionen sollen die Geräte- und Kabel-Suche mit Hilfe unterschiedlicher Suchkriterien ermöglichen. Dabei soll dem Anwender ermöglicht werden, den Suchparameter-Typ auszuwählen, den Parameter einzugeben oder einzuscannen und die Suche zu starten. Die grundlegenden Funktionen wie das Starten mit den entsprechenden Login-Daten der Web-Anwendung und das Beenden der mobilen Anwendung stellen wesentliche Bestandteile der Realisierung dar. Die Hauptaufgabe des Akteurs „DAMS-Admin“ ist es, die Aktualität der Datensätze in der Web-Anwendung zu gewährleisten. Für diesen Aspekt sind in der mobilen Applikation weitere unterstützende Anwendungsfälle vorzusehen. Vorstellbar wären die in der Abbildung 1 genannten Use-Cases „neues Gerät aufnehmen“ oder „Inventur“ mit ihren Unteraufgaben, die unterstützend für die Aktualität der Daten dienen können.</w:t>
       </w:r>
     </w:p>
     <w:p>
@@ -11583,34 +9304,16 @@
       <w:r>
         <w:t xml:space="preserve">Tabelle </w:t>
       </w:r>
-      <w:r>
-        <w:fldChar w:fldCharType="begin"/>
-      </w:r>
-      <w:r>
-        <w:instrText xml:space="preserve"> SEQ Tabelle \* ARABIC </w:instrText>
-      </w:r>
-      <w:r>
-        <w:fldChar w:fldCharType="separate"/>
-      </w:r>
-      <w:r>
-        <w:rPr>
-          <w:noProof/>
-        </w:rPr>
-        <w:t>1</w:t>
-      </w:r>
-      <w:r>
-        <w:fldChar w:fldCharType="end"/>
-      </w:r>
-      <w:r>
-        <w:t xml:space="preserve">: </w:t>
-      </w:r>
-      <w:proofErr w:type="spellStart"/>
-      <w:r>
-        <w:t>Use</w:t>
-      </w:r>
-      <w:proofErr w:type="spellEnd"/>
-      <w:r>
-        <w:t>-Case-Beschreibung "Suche starten"</w:t>
+      <w:fldSimple w:instr=" SEQ Tabelle \* ARABIC ">
+        <w:r>
+          <w:rPr>
+            <w:noProof/>
+          </w:rPr>
+          <w:t>1</w:t>
+        </w:r>
+      </w:fldSimple>
+      <w:r>
+        <w:t>: Use-Case-Beschreibung "Suche starten"</w:t>
       </w:r>
     </w:p>
     <w:p>
@@ -11722,6 +9425,7 @@
         <w:pStyle w:val="myBeschriftung"/>
       </w:pPr>
       <w:bookmarkStart w:id="43" w:name="_Ref299441851"/>
+      <w:bookmarkStart w:id="44" w:name="_Toc299448488"/>
       <w:r>
         <w:t xml:space="preserve">Abbildung </w:t>
       </w:r>
@@ -11737,6 +9441,7 @@
       <w:r>
         <w:t>: Ausschnitt der Datenbank</w:t>
       </w:r>
+      <w:bookmarkEnd w:id="44"/>
     </w:p>
     <w:p>
       <w:pPr>
@@ -11754,26 +9459,10 @@
         <w:t>llen stellen die be</w:t>
       </w:r>
       <w:r>
-        <w:t xml:space="preserve">nötigten Datensätze für den </w:t>
-      </w:r>
-      <w:proofErr w:type="spellStart"/>
-      <w:r>
-        <w:t>Use</w:t>
-      </w:r>
-      <w:proofErr w:type="spellEnd"/>
-      <w:r>
-        <w:t xml:space="preserve">-Case „Suche starten“ bereit. </w:t>
-      </w:r>
-      <w:r>
-        <w:t>Die Tabelle „</w:t>
-      </w:r>
-      <w:proofErr w:type="spellStart"/>
-      <w:r>
-        <w:t>dbo.sap_objects</w:t>
-      </w:r>
-      <w:proofErr w:type="spellEnd"/>
-      <w:r>
-        <w:t xml:space="preserve">“ stellt die </w:t>
+        <w:t xml:space="preserve">nötigten Datensätze für den Use-Case „Suche starten“ bereit. </w:t>
+      </w:r>
+      <w:r>
+        <w:t xml:space="preserve">Die Tabelle „dbo.sap_objects“ stellt die </w:t>
       </w:r>
       <w:r>
         <w:t>zentrale Instanz der Web-Anwend</w:t>
@@ -11809,83 +9498,25 @@
         <w:t xml:space="preserve"> nur ein Ausschnitt dieser Tabelle zu sehen, in der die entsprechenden Spalten eindeutig bezeichnet wurden. Die Spalte „PARENT_RZ“ ist die einzige</w:t>
       </w:r>
       <w:r>
-        <w:t>, die im originalen Datenbank-Schema einen eindeutigen Namen trägt. Die Tabelle „</w:t>
-      </w:r>
-      <w:proofErr w:type="spellStart"/>
-      <w:r>
-        <w:t>dbo.sap_net_interfaces</w:t>
-      </w:r>
-      <w:proofErr w:type="spellEnd"/>
-      <w:r>
-        <w:t>“ speichert die Daten sämtlicher Netzwerk-Schnittstellen, die in der Anwendung verwaltet werden. Die Spalte „</w:t>
-      </w:r>
-      <w:proofErr w:type="spellStart"/>
-      <w:r>
-        <w:t>object_id</w:t>
-      </w:r>
-      <w:proofErr w:type="spellEnd"/>
-      <w:r>
-        <w:t>“ referenziert die Spalte „</w:t>
-      </w:r>
-      <w:proofErr w:type="spellStart"/>
-      <w:r>
-        <w:t>object_id</w:t>
-      </w:r>
-      <w:proofErr w:type="spellEnd"/>
-      <w:r>
-        <w:t xml:space="preserve">“ aus der Tabelle </w:t>
-      </w:r>
-      <w:r>
-        <w:t>„</w:t>
-      </w:r>
-      <w:proofErr w:type="spellStart"/>
-      <w:r>
-        <w:t>dbo.sap_objects</w:t>
-      </w:r>
-      <w:proofErr w:type="spellEnd"/>
-      <w:r>
-        <w:t>“</w:t>
-      </w:r>
-      <w:r>
-        <w:t>, um die Beziehung zwischen Gerät und der verbauten Netzwerk-Schnittstelle herzustellen. Weiterhin steht die Spalte „</w:t>
-      </w:r>
-      <w:proofErr w:type="spellStart"/>
-      <w:r>
-        <w:t>cable_id</w:t>
-      </w:r>
-      <w:proofErr w:type="spellEnd"/>
-      <w:r>
-        <w:t>“ in Beziehung zu der Spalte „</w:t>
-      </w:r>
-      <w:proofErr w:type="spellStart"/>
-      <w:r>
-        <w:t>id</w:t>
-      </w:r>
-      <w:proofErr w:type="spellEnd"/>
-      <w:r>
-        <w:t>“ der Tabelle „</w:t>
-      </w:r>
-      <w:proofErr w:type="spellStart"/>
-      <w:r>
-        <w:t>dbo.sap_net_cables</w:t>
-      </w:r>
-      <w:proofErr w:type="spellEnd"/>
-      <w:r>
-        <w:t>“, in der die Informationen zu</w:t>
+        <w:t>, die im originalen Datenbank-Schema einen eindeutigen Namen trägt. Die Tabelle „dbo.sap_net_interfaces“ speichert die Daten sämtlicher Netzwerk-Schnittstellen, die in der Anwendung verwaltet werden. Die Spalte „object_id“ referenziert die Spalte „object_id“ aus der Tabelle „dbo.sap_objects“, um die Beziehung zwischen Gerät und der verbauten Netzwerk-Schnittstelle herzustellen. Weiterhin steht die Spalte „cable_id“ in Beziehung zu der Spalte „id“ der Tabelle „dbo.sap_net_cables“, in der die Informationen zu</w:t>
       </w:r>
       <w:r>
         <w:t xml:space="preserve"> den</w:t>
       </w:r>
       <w:r>
-        <w:t xml:space="preserve"> verwalteten Netzwerk-Kabeln vorgehalten werden. Diese Beziehung zwischen den Tabellen ist wichtig, um den </w:t>
-      </w:r>
-      <w:proofErr w:type="spellStart"/>
-      <w:r>
-        <w:t>Use</w:t>
-      </w:r>
-      <w:proofErr w:type="spellEnd"/>
-      <w:r>
-        <w:t>-Case „Kabel suchen“ durchzuführen.</w:t>
+        <w:t xml:space="preserve"> verwalteten Netzwerk-Kabeln vorgehalten werden. Diese Beziehung zwischen den Tabellen ist wichtig, um den Use-Case „Kabel suchen“</w:t>
+      </w:r>
+      <w:r>
+        <w:t xml:space="preserve"> und „Verkabelungswege verfolgen“</w:t>
+      </w:r>
+      <w:r>
+        <w:t xml:space="preserve"> </w:t>
+      </w:r>
+      <w:r>
+        <w:t>realisieren zu können</w:t>
+      </w:r>
+      <w:r>
+        <w:t>.</w:t>
       </w:r>
     </w:p>
     <w:p>
@@ -11910,7 +9541,7 @@
         </w:numPr>
         <w:jc w:val="both"/>
       </w:pPr>
-      <w:bookmarkStart w:id="44" w:name="_Toc299443806"/>
+      <w:bookmarkStart w:id="45" w:name="_Toc299443806"/>
       <w:r>
         <w:lastRenderedPageBreak/>
         <w:t>Realisierung</w:t>
@@ -11924,7 +9555,7 @@
       <w:r>
         <w:t>ervice</w:t>
       </w:r>
-      <w:bookmarkEnd w:id="44"/>
+      <w:bookmarkEnd w:id="45"/>
     </w:p>
     <w:p>
       <w:pPr>
@@ -11935,31 +9566,23 @@
         </w:numPr>
         <w:jc w:val="both"/>
       </w:pPr>
-      <w:bookmarkStart w:id="45" w:name="_Toc299443807"/>
+      <w:bookmarkStart w:id="46" w:name="_Toc299443807"/>
       <w:r>
         <w:t>Zieldefinition</w:t>
       </w:r>
-      <w:bookmarkEnd w:id="45"/>
-    </w:p>
-    <w:p>
-      <w:pPr>
-        <w:jc w:val="both"/>
-      </w:pPr>
-    </w:p>
-    <w:p>
-      <w:pPr>
-        <w:jc w:val="both"/>
-      </w:pPr>
-      <w:r>
-        <w:t>Die vorhandene Web-Anwendung „</w:t>
-      </w:r>
-      <w:proofErr w:type="spellStart"/>
-      <w:r>
-        <w:t>speedikon</w:t>
-      </w:r>
-      <w:proofErr w:type="spellEnd"/>
-      <w:r>
-        <w:t xml:space="preserve"> DAMS“ stellt keine definierten Schnittstellen für den Austausch der vorhandenen Daten mit anderen Anwendungen zur Verfügung. Aus diesem Grund soll für die prototypische Implementierung der mobilen Anwendung eine Schnittstelle auf Basis eines Web-Services geschaffen werden. Ziel soll es sein, die </w:t>
+      <w:bookmarkEnd w:id="46"/>
+    </w:p>
+    <w:p>
+      <w:pPr>
+        <w:jc w:val="both"/>
+      </w:pPr>
+    </w:p>
+    <w:p>
+      <w:pPr>
+        <w:jc w:val="both"/>
+      </w:pPr>
+      <w:r>
+        <w:t xml:space="preserve">Die vorhandene Web-Anwendung „speedikon DAMS“ stellt keine definierten Schnittstellen für den Austausch der vorhandenen Daten mit anderen Anwendungen zur Verfügung. Aus diesem Grund soll für die prototypische Implementierung der mobilen Anwendung eine Schnittstelle auf Basis eines Web-Services geschaffen werden. Ziel soll es sein, die </w:t>
       </w:r>
       <w:r>
         <w:t>Login- und Such-Anfragen der</w:t>
@@ -11982,11 +9605,11 @@
         </w:numPr>
         <w:jc w:val="both"/>
       </w:pPr>
-      <w:bookmarkStart w:id="46" w:name="_Toc299443808"/>
+      <w:bookmarkStart w:id="47" w:name="_Toc299443808"/>
       <w:r>
         <w:t>Planung</w:t>
       </w:r>
-      <w:bookmarkEnd w:id="46"/>
+      <w:bookmarkEnd w:id="47"/>
     </w:p>
     <w:p/>
     <w:p>
@@ -12003,15 +9626,7 @@
         <w:t>soll</w:t>
       </w:r>
       <w:r>
-        <w:t xml:space="preserve"> die Java-</w:t>
-      </w:r>
-      <w:proofErr w:type="spellStart"/>
-      <w:r>
-        <w:t>Persistenc</w:t>
-      </w:r>
-      <w:proofErr w:type="spellEnd"/>
-      <w:r>
-        <w:t>-</w:t>
+        <w:t xml:space="preserve"> die Java-Persistenc-</w:t>
       </w:r>
       <w:r>
         <w:t xml:space="preserve">API (JPA) </w:t>
@@ -12026,15 +9641,7 @@
         <w:t xml:space="preserve">. </w:t>
       </w:r>
       <w:r>
-        <w:t xml:space="preserve">Für die Generierung der </w:t>
-      </w:r>
-      <w:proofErr w:type="spellStart"/>
-      <w:r>
-        <w:t>Persistence</w:t>
-      </w:r>
-      <w:proofErr w:type="spellEnd"/>
-      <w:r>
-        <w:t xml:space="preserve">-Objekte stellt das JPA-Framework Funktionalitäten bereit, um diese Objekte durch die Entwicklungs-Umgebung zu generieren. Weiterhin bietet </w:t>
+        <w:t xml:space="preserve">Für die Generierung der Persistence-Objekte stellt das JPA-Framework Funktionalitäten bereit, um diese Objekte durch die Entwicklungs-Umgebung zu generieren. Weiterhin bietet </w:t>
       </w:r>
       <w:r>
         <w:t xml:space="preserve">JPA die </w:t>
@@ -12082,15 +9689,7 @@
         <w:t>s Framework Jersey realisiert, d</w:t>
       </w:r>
       <w:r>
-        <w:t xml:space="preserve">as durch die Nutzung von </w:t>
-      </w:r>
-      <w:proofErr w:type="spellStart"/>
-      <w:r>
-        <w:t>Annotations</w:t>
-      </w:r>
-      <w:proofErr w:type="spellEnd"/>
-      <w:r>
-        <w:t xml:space="preserve"> (</w:t>
+        <w:t>as durch die Nutzung von Annotations (</w:t>
       </w:r>
       <w:r>
         <w:t xml:space="preserve">siehe </w:t>
@@ -12146,21 +9745,16 @@
         <w:t>n Methoden für</w:t>
       </w:r>
       <w:r>
-        <w:t xml:space="preserve"> andere Anwendungen bereitstellt. Als Applikations-Server wird ein Apache </w:t>
-      </w:r>
-      <w:proofErr w:type="spellStart"/>
-      <w:r>
-        <w:t>Tomcat</w:t>
-      </w:r>
-      <w:proofErr w:type="spellEnd"/>
-      <w:r>
-        <w:t xml:space="preserve"> in der Version 7 zum Einsatz kommen.</w:t>
-      </w:r>
-    </w:p>
-    <w:p>
-      <w:pPr>
-        <w:jc w:val="both"/>
-      </w:pPr>
+        <w:t xml:space="preserve"> andere Anwendungen bereitstellt. Als Applikations-Server wird ein Apache Tomcat in der Version 7 zum Einsatz kommen.</w:t>
+      </w:r>
+    </w:p>
+    <w:p>
+      <w:pPr>
+        <w:spacing w:after="0" w:line="240" w:lineRule="auto"/>
+      </w:pPr>
+      <w:r>
+        <w:br w:type="page"/>
+      </w:r>
     </w:p>
     <w:p>
       <w:pPr>
@@ -12171,12 +9765,87 @@
         </w:numPr>
         <w:jc w:val="both"/>
       </w:pPr>
-      <w:bookmarkStart w:id="47" w:name="_Toc299443809"/>
-      <w:r>
+      <w:bookmarkStart w:id="48" w:name="_Toc299443809"/>
+      <w:r>
+        <w:lastRenderedPageBreak/>
         <w:t>Umsetzung</w:t>
       </w:r>
-      <w:bookmarkEnd w:id="47"/>
-    </w:p>
+      <w:bookmarkEnd w:id="48"/>
+    </w:p>
+    <w:p/>
+    <w:p>
+      <w:r>
+        <w:t>Nachfolgend soll mit Hilfe eines Klassendiagramms die Struktur und Umsetzung des Web-Service näher beschrieben werden.</w:t>
+      </w:r>
+    </w:p>
+    <w:p/>
+    <w:p>
+      <w:r>
+        <w:rPr>
+          <w:noProof/>
+        </w:rPr>
+        <w:drawing>
+          <wp:inline distT="0" distB="0" distL="0" distR="0">
+            <wp:extent cx="5753100" cy="5124450"/>
+            <wp:effectExtent l="0" t="0" r="0" b="0"/>
+            <wp:docPr id="1" name="Grafik 1" descr="D:\FHB\Abschlussarbeit\Schriftliche_Arbeit\Diagramme\webservice_class.jpg"/>
+            <wp:cNvGraphicFramePr>
+              <a:graphicFrameLocks xmlns:a="http://schemas.openxmlformats.org/drawingml/2006/main" noChangeAspect="1"/>
+            </wp:cNvGraphicFramePr>
+            <a:graphic xmlns:a="http://schemas.openxmlformats.org/drawingml/2006/main">
+              <a:graphicData uri="http://schemas.openxmlformats.org/drawingml/2006/picture">
+                <pic:pic xmlns:pic="http://schemas.openxmlformats.org/drawingml/2006/picture">
+                  <pic:nvPicPr>
+                    <pic:cNvPr id="0" name="Picture 1" descr="D:\FHB\Abschlussarbeit\Schriftliche_Arbeit\Diagramme\webservice_class.jpg"/>
+                    <pic:cNvPicPr>
+                      <a:picLocks noChangeAspect="1" noChangeArrowheads="1"/>
+                    </pic:cNvPicPr>
+                  </pic:nvPicPr>
+                  <pic:blipFill>
+                    <a:blip r:embed="rId11">
+                      <a:extLst>
+                        <a:ext uri="{28A0092B-C50C-407E-A947-70E740481C1C}">
+                          <a14:useLocalDpi xmlns:a14="http://schemas.microsoft.com/office/drawing/2010/main" val="0"/>
+                        </a:ext>
+                      </a:extLst>
+                    </a:blip>
+                    <a:srcRect/>
+                    <a:stretch>
+                      <a:fillRect/>
+                    </a:stretch>
+                  </pic:blipFill>
+                  <pic:spPr bwMode="auto">
+                    <a:xfrm>
+                      <a:off x="0" y="0"/>
+                      <a:ext cx="5753100" cy="5124450"/>
+                    </a:xfrm>
+                    <a:prstGeom prst="rect">
+                      <a:avLst/>
+                    </a:prstGeom>
+                    <a:noFill/>
+                    <a:ln>
+                      <a:noFill/>
+                    </a:ln>
+                  </pic:spPr>
+                </pic:pic>
+              </a:graphicData>
+            </a:graphic>
+          </wp:inline>
+        </w:drawing>
+      </w:r>
+    </w:p>
+    <w:p/>
+    <w:p>
+      <w:pPr>
+        <w:jc w:val="both"/>
+      </w:pPr>
+      <w:r>
+        <w:t>Die Struktur des Webservice ist in die vier Pakete „persistence“, „manager“, „webservice“ und „helper“ unterteilt. Die durch die Entwicklungsumgebung generierten Persistenz-Klassen befinden sich im gleichnamigen „persistence“-Paket und repräsentieren die Abbildung der relationalen Tabellen der zugrundeliegenden Datenbank.</w:t>
+      </w:r>
+      <w:bookmarkStart w:id="49" w:name="_GoBack"/>
+      <w:bookmarkEnd w:id="49"/>
+    </w:p>
+    <w:p/>
     <w:p>
       <w:pPr>
         <w:pStyle w:val="berschrift2"/>
@@ -12186,11 +9855,11 @@
         </w:numPr>
         <w:jc w:val="both"/>
       </w:pPr>
-      <w:bookmarkStart w:id="48" w:name="_Toc299443810"/>
+      <w:bookmarkStart w:id="50" w:name="_Toc299443810"/>
       <w:r>
         <w:t>Realisierung der Anwendung</w:t>
       </w:r>
-      <w:bookmarkEnd w:id="48"/>
+      <w:bookmarkEnd w:id="50"/>
     </w:p>
     <w:p>
       <w:pPr>
@@ -12201,11 +9870,12 @@
         </w:numPr>
         <w:jc w:val="both"/>
       </w:pPr>
-      <w:bookmarkStart w:id="49" w:name="_Toc299443811"/>
-      <w:r>
+      <w:bookmarkStart w:id="51" w:name="_Toc299443811"/>
+      <w:r>
+        <w:lastRenderedPageBreak/>
         <w:t>Zieldefinition</w:t>
       </w:r>
-      <w:bookmarkEnd w:id="49"/>
+      <w:bookmarkEnd w:id="51"/>
     </w:p>
     <w:p>
       <w:pPr>
@@ -12216,11 +9886,11 @@
         </w:numPr>
         <w:jc w:val="both"/>
       </w:pPr>
-      <w:bookmarkStart w:id="50" w:name="_Toc299443812"/>
+      <w:bookmarkStart w:id="52" w:name="_Toc299443812"/>
       <w:r>
         <w:t>Planung</w:t>
       </w:r>
-      <w:bookmarkEnd w:id="50"/>
+      <w:bookmarkEnd w:id="52"/>
     </w:p>
     <w:p>
       <w:pPr>
@@ -12231,11 +9901,11 @@
         </w:numPr>
         <w:jc w:val="both"/>
       </w:pPr>
-      <w:bookmarkStart w:id="51" w:name="_Toc299443813"/>
+      <w:bookmarkStart w:id="53" w:name="_Toc299443813"/>
       <w:r>
         <w:t>Layout</w:t>
       </w:r>
-      <w:bookmarkEnd w:id="51"/>
+      <w:bookmarkEnd w:id="53"/>
     </w:p>
     <w:p>
       <w:pPr>
@@ -12246,13 +9916,11 @@
         </w:numPr>
         <w:jc w:val="both"/>
       </w:pPr>
-      <w:bookmarkStart w:id="52" w:name="_Toc299443814"/>
-      <w:proofErr w:type="spellStart"/>
+      <w:bookmarkStart w:id="54" w:name="_Toc299443814"/>
       <w:r>
         <w:t>Activities</w:t>
       </w:r>
-      <w:bookmarkEnd w:id="52"/>
-      <w:proofErr w:type="spellEnd"/>
+      <w:bookmarkEnd w:id="54"/>
     </w:p>
     <w:p>
       <w:pPr>
@@ -12263,7 +9931,7 @@
         </w:numPr>
         <w:jc w:val="both"/>
       </w:pPr>
-      <w:bookmarkStart w:id="53" w:name="_Toc299443815"/>
+      <w:bookmarkStart w:id="55" w:name="_Toc299443815"/>
       <w:r>
         <w:t>Zugriff auf den Web</w:t>
       </w:r>
@@ -12273,7 +9941,7 @@
       <w:r>
         <w:t>ervice</w:t>
       </w:r>
-      <w:bookmarkEnd w:id="53"/>
+      <w:bookmarkEnd w:id="55"/>
     </w:p>
     <w:p>
       <w:pPr>
@@ -12284,12 +9952,11 @@
         </w:numPr>
         <w:jc w:val="both"/>
       </w:pPr>
-      <w:bookmarkStart w:id="54" w:name="_Toc299443816"/>
-      <w:r>
-        <w:lastRenderedPageBreak/>
+      <w:bookmarkStart w:id="56" w:name="_Toc299443816"/>
+      <w:r>
         <w:t>Umsetzung</w:t>
       </w:r>
-      <w:bookmarkEnd w:id="54"/>
+      <w:bookmarkEnd w:id="56"/>
     </w:p>
     <w:p>
       <w:pPr>
@@ -12300,11 +9967,11 @@
         </w:numPr>
         <w:jc w:val="both"/>
       </w:pPr>
-      <w:bookmarkStart w:id="55" w:name="_Toc299443817"/>
+      <w:bookmarkStart w:id="57" w:name="_Toc299443817"/>
       <w:r>
         <w:t>Testen der Android-Anwendung</w:t>
       </w:r>
-      <w:bookmarkEnd w:id="55"/>
+      <w:bookmarkEnd w:id="57"/>
     </w:p>
     <w:p>
       <w:pPr>
@@ -12315,11 +9982,11 @@
         </w:numPr>
         <w:jc w:val="both"/>
       </w:pPr>
-      <w:bookmarkStart w:id="56" w:name="_Toc299443818"/>
+      <w:bookmarkStart w:id="58" w:name="_Toc299443818"/>
       <w:r>
         <w:t>Zieldefinition</w:t>
       </w:r>
-      <w:bookmarkEnd w:id="56"/>
+      <w:bookmarkEnd w:id="58"/>
     </w:p>
     <w:p>
       <w:pPr>
@@ -12330,11 +9997,11 @@
         </w:numPr>
         <w:jc w:val="both"/>
       </w:pPr>
-      <w:bookmarkStart w:id="57" w:name="_Toc299443819"/>
+      <w:bookmarkStart w:id="59" w:name="_Toc299443819"/>
       <w:r>
         <w:t>Planung</w:t>
       </w:r>
-      <w:bookmarkEnd w:id="57"/>
+      <w:bookmarkEnd w:id="59"/>
     </w:p>
     <w:p>
       <w:pPr>
@@ -12345,11 +10012,11 @@
         </w:numPr>
         <w:jc w:val="both"/>
       </w:pPr>
-      <w:bookmarkStart w:id="58" w:name="_Toc299443820"/>
+      <w:bookmarkStart w:id="60" w:name="_Toc299443820"/>
       <w:r>
         <w:t>Umsetzung</w:t>
       </w:r>
-      <w:bookmarkEnd w:id="58"/>
+      <w:bookmarkEnd w:id="60"/>
     </w:p>
     <w:p>
       <w:pPr>
@@ -12360,11 +10027,11 @@
         </w:numPr>
         <w:jc w:val="both"/>
       </w:pPr>
-      <w:bookmarkStart w:id="59" w:name="_Toc299443821"/>
+      <w:bookmarkStart w:id="61" w:name="_Toc299443821"/>
       <w:r>
         <w:t>Abschluss</w:t>
       </w:r>
-      <w:bookmarkEnd w:id="59"/>
+      <w:bookmarkEnd w:id="61"/>
     </w:p>
     <w:p>
       <w:pPr>
@@ -12375,11 +10042,11 @@
         </w:numPr>
         <w:jc w:val="both"/>
       </w:pPr>
-      <w:bookmarkStart w:id="60" w:name="_Toc299443822"/>
+      <w:bookmarkStart w:id="62" w:name="_Toc299443822"/>
       <w:r>
         <w:t>Erweiterungsmöglichkeiten</w:t>
       </w:r>
-      <w:bookmarkEnd w:id="60"/>
+      <w:bookmarkEnd w:id="62"/>
     </w:p>
     <w:p>
       <w:pPr>
@@ -12390,11 +10057,11 @@
         </w:numPr>
         <w:jc w:val="both"/>
       </w:pPr>
-      <w:bookmarkStart w:id="61" w:name="_Toc299443823"/>
+      <w:bookmarkStart w:id="63" w:name="_Toc299443823"/>
       <w:r>
         <w:t>Ausblick</w:t>
       </w:r>
-      <w:bookmarkEnd w:id="61"/>
+      <w:bookmarkEnd w:id="63"/>
     </w:p>
     <w:sectPr>
       <w:pgSz w:w="11906" w:h="16838"/>
@@ -16929,7 +14596,7 @@
 </file>
 
 <file path=customXml/itemProps1.xml><?xml version="1.0" encoding="utf-8"?>
-<ds:datastoreItem xmlns:ds="http://schemas.openxmlformats.org/officeDocument/2006/customXml" ds:itemID="{9F751431-2F40-4E47-BF48-B3F387CD191A}">
+<ds:datastoreItem xmlns:ds="http://schemas.openxmlformats.org/officeDocument/2006/customXml" ds:itemID="{81A337F7-EFF9-4A3A-AC94-EF65E91BC242}">
   <ds:schemaRefs>
     <ds:schemaRef ds:uri="http://schemas.openxmlformats.org/officeDocument/2006/bibliography"/>
   </ds:schemaRefs>

</xml_diff>

<commit_message>
ausführungen für die umsetzung der anwendung begonnen
</commit_message>
<xml_diff>
--- a/Schriftliche_Arbeit/Arbeit_2.docx
+++ b/Schriftliche_Arbeit/Arbeit_2.docx
@@ -2284,7 +2284,7 @@
             <w:rPr>
               <w:noProof/>
             </w:rPr>
-            <w:t>23</w:t>
+            <w:t>24</w:t>
           </w:r>
           <w:r>
             <w:rPr>
@@ -2359,7 +2359,7 @@
             <w:rPr>
               <w:noProof/>
             </w:rPr>
-            <w:t>23</w:t>
+            <w:t>26</w:t>
           </w:r>
           <w:r>
             <w:rPr>
@@ -2434,7 +2434,7 @@
             <w:rPr>
               <w:noProof/>
             </w:rPr>
-            <w:t>23</w:t>
+            <w:t>26</w:t>
           </w:r>
           <w:r>
             <w:rPr>
@@ -2509,7 +2509,7 @@
             <w:rPr>
               <w:noProof/>
             </w:rPr>
-            <w:t>23</w:t>
+            <w:t>26</w:t>
           </w:r>
           <w:r>
             <w:rPr>
@@ -2584,7 +2584,7 @@
             <w:rPr>
               <w:noProof/>
             </w:rPr>
-            <w:t>23</w:t>
+            <w:t>26</w:t>
           </w:r>
           <w:r>
             <w:rPr>
@@ -2659,7 +2659,7 @@
             <w:rPr>
               <w:noProof/>
             </w:rPr>
-            <w:t>23</w:t>
+            <w:t>26</w:t>
           </w:r>
           <w:r>
             <w:rPr>
@@ -2734,7 +2734,7 @@
             <w:rPr>
               <w:noProof/>
             </w:rPr>
-            <w:t>23</w:t>
+            <w:t>26</w:t>
           </w:r>
           <w:r>
             <w:rPr>
@@ -2809,7 +2809,7 @@
             <w:rPr>
               <w:noProof/>
             </w:rPr>
-            <w:t>23</w:t>
+            <w:t>26</w:t>
           </w:r>
           <w:r>
             <w:rPr>
@@ -2884,7 +2884,7 @@
             <w:rPr>
               <w:noProof/>
             </w:rPr>
-            <w:t>24</w:t>
+            <w:t>26</w:t>
           </w:r>
           <w:r>
             <w:rPr>
@@ -2959,7 +2959,7 @@
             <w:rPr>
               <w:noProof/>
             </w:rPr>
-            <w:t>24</w:t>
+            <w:t>26</w:t>
           </w:r>
           <w:r>
             <w:rPr>
@@ -3034,7 +3034,7 @@
             <w:rPr>
               <w:noProof/>
             </w:rPr>
-            <w:t>24</w:t>
+            <w:t>26</w:t>
           </w:r>
           <w:r>
             <w:rPr>
@@ -3109,7 +3109,7 @@
             <w:rPr>
               <w:noProof/>
             </w:rPr>
-            <w:t>24</w:t>
+            <w:t>26</w:t>
           </w:r>
           <w:r>
             <w:rPr>
@@ -3184,7 +3184,7 @@
             <w:rPr>
               <w:noProof/>
             </w:rPr>
-            <w:t>24</w:t>
+            <w:t>26</w:t>
           </w:r>
           <w:r>
             <w:rPr>
@@ -3259,7 +3259,7 @@
             <w:rPr>
               <w:noProof/>
             </w:rPr>
-            <w:t>24</w:t>
+            <w:t>26</w:t>
           </w:r>
           <w:r>
             <w:rPr>
@@ -3334,7 +3334,7 @@
             <w:rPr>
               <w:noProof/>
             </w:rPr>
-            <w:t>24</w:t>
+            <w:t>26</w:t>
           </w:r>
           <w:r>
             <w:rPr>
@@ -3384,7 +3384,7 @@
       <w:r>
         <w:fldChar w:fldCharType="separate"/>
       </w:r>
-      <w:hyperlink w:anchor="_Toc299448487" w:history="1">
+      <w:hyperlink w:anchor="_Toc299733209" w:history="1">
         <w:r>
           <w:rPr>
             <w:rStyle w:val="Hyperlink"/>
@@ -3411,7 +3411,7 @@
             <w:noProof/>
             <w:webHidden/>
           </w:rPr>
-          <w:instrText xml:space="preserve"> PAGEREF _Toc299448487 \h </w:instrText>
+          <w:instrText xml:space="preserve"> PAGEREF _Toc299733209 \h </w:instrText>
         </w:r>
         <w:r>
           <w:rPr>
@@ -3454,7 +3454,7 @@
           <w:sz w:val="22"/>
         </w:rPr>
       </w:pPr>
-      <w:hyperlink w:anchor="_Toc299448488" w:history="1">
+      <w:hyperlink w:anchor="_Toc299733210" w:history="1">
         <w:r>
           <w:rPr>
             <w:rStyle w:val="Hyperlink"/>
@@ -3481,7 +3481,7 @@
             <w:noProof/>
             <w:webHidden/>
           </w:rPr>
-          <w:instrText xml:space="preserve"> PAGEREF _Toc299448488 \h </w:instrText>
+          <w:instrText xml:space="preserve"> PAGEREF _Toc299733210 \h </w:instrText>
         </w:r>
         <w:r>
           <w:rPr>
@@ -3514,6 +3514,76 @@
     </w:p>
     <w:p>
       <w:pPr>
+        <w:pStyle w:val="Abbildungsverzeichnis"/>
+        <w:tabs>
+          <w:tab w:val="right" w:leader="dot" w:pos="9062"/>
+        </w:tabs>
+        <w:rPr>
+          <w:rFonts w:asciiTheme="minorHAnsi" w:eastAsiaTheme="minorEastAsia" w:hAnsiTheme="minorHAnsi" w:cstheme="minorBidi"/>
+          <w:noProof/>
+          <w:sz w:val="22"/>
+        </w:rPr>
+      </w:pPr>
+      <w:hyperlink w:anchor="_Toc299733211" w:history="1">
+        <w:r>
+          <w:rPr>
+            <w:rStyle w:val="Hyperlink"/>
+            <w:noProof/>
+          </w:rPr>
+          <w:t>Abbildung 3: Klassendiagramm Web-Service</w:t>
+        </w:r>
+        <w:r>
+          <w:rPr>
+            <w:noProof/>
+            <w:webHidden/>
+          </w:rPr>
+          <w:tab/>
+        </w:r>
+        <w:r>
+          <w:rPr>
+            <w:noProof/>
+            <w:webHidden/>
+          </w:rPr>
+          <w:fldChar w:fldCharType="begin"/>
+        </w:r>
+        <w:r>
+          <w:rPr>
+            <w:noProof/>
+            <w:webHidden/>
+          </w:rPr>
+          <w:instrText xml:space="preserve"> PAGEREF _Toc299733211 \h </w:instrText>
+        </w:r>
+        <w:r>
+          <w:rPr>
+            <w:noProof/>
+            <w:webHidden/>
+          </w:rPr>
+        </w:r>
+        <w:r>
+          <w:rPr>
+            <w:noProof/>
+            <w:webHidden/>
+          </w:rPr>
+          <w:fldChar w:fldCharType="separate"/>
+        </w:r>
+        <w:r>
+          <w:rPr>
+            <w:noProof/>
+            <w:webHidden/>
+          </w:rPr>
+          <w:t>24</w:t>
+        </w:r>
+        <w:r>
+          <w:rPr>
+            <w:noProof/>
+            <w:webHidden/>
+          </w:rPr>
+          <w:fldChar w:fldCharType="end"/>
+        </w:r>
+      </w:hyperlink>
+    </w:p>
+    <w:p>
+      <w:pPr>
         <w:spacing w:after="0" w:line="240" w:lineRule="auto"/>
         <w:rPr>
           <w:b/>
@@ -4034,7 +4104,23 @@
           <w:rFonts w:cs="Arial"/>
           <w:szCs w:val="24"/>
         </w:rPr>
-        <w:t>Anwendungen wie Amazon, Ebay und Google bieten Schnit</w:t>
+        <w:t xml:space="preserve">Anwendungen wie Amazon, </w:t>
+      </w:r>
+      <w:proofErr w:type="spellStart"/>
+      <w:r>
+        <w:rPr>
+          <w:rFonts w:cs="Arial"/>
+          <w:szCs w:val="24"/>
+        </w:rPr>
+        <w:t>Ebay</w:t>
+      </w:r>
+      <w:proofErr w:type="spellEnd"/>
+      <w:r>
+        <w:rPr>
+          <w:rFonts w:cs="Arial"/>
+          <w:szCs w:val="24"/>
+        </w:rPr>
+        <w:t xml:space="preserve"> und Google bieten Schnit</w:t>
       </w:r>
       <w:r>
         <w:rPr>
@@ -4131,7 +4217,23 @@
           <w:rFonts w:cs="Arial"/>
           <w:szCs w:val="24"/>
         </w:rPr>
-        <w:t>Uniform Resource Identifier</w:t>
+        <w:t xml:space="preserve">Uniform </w:t>
+      </w:r>
+      <w:proofErr w:type="spellStart"/>
+      <w:r>
+        <w:rPr>
+          <w:rFonts w:cs="Arial"/>
+          <w:szCs w:val="24"/>
+        </w:rPr>
+        <w:t>Resource</w:t>
+      </w:r>
+      <w:proofErr w:type="spellEnd"/>
+      <w:r>
+        <w:rPr>
+          <w:rFonts w:cs="Arial"/>
+          <w:szCs w:val="24"/>
+        </w:rPr>
+        <w:t xml:space="preserve"> Identifier</w:t>
       </w:r>
       <w:r>
         <w:rPr>
@@ -4361,6 +4463,7 @@
         </w:rPr>
         <w:t xml:space="preserve">im Internet weit verbreitete </w:t>
       </w:r>
+      <w:proofErr w:type="spellStart"/>
       <w:r>
         <w:rPr>
           <w:rFonts w:cs="Arial"/>
@@ -4368,6 +4471,7 @@
         </w:rPr>
         <w:t>Hyper</w:t>
       </w:r>
+      <w:proofErr w:type="spellEnd"/>
       <w:r>
         <w:rPr>
           <w:rFonts w:cs="Arial"/>
@@ -4415,14 +4519,30 @@
           <w:rFonts w:cs="Arial"/>
           <w:szCs w:val="24"/>
         </w:rPr>
-        <w:t>e Web-Anwendung somit plattform</w:t>
-      </w:r>
-      <w:r>
-        <w:rPr>
-          <w:rFonts w:cs="Arial"/>
-          <w:szCs w:val="24"/>
-        </w:rPr>
-        <w:t>unabhägig, da für die Nutzung der Schnittstelle lediglich ein H</w:t>
+        <w:t xml:space="preserve">e Web-Anwendung somit </w:t>
+      </w:r>
+      <w:proofErr w:type="spellStart"/>
+      <w:r>
+        <w:rPr>
+          <w:rFonts w:cs="Arial"/>
+          <w:szCs w:val="24"/>
+        </w:rPr>
+        <w:t>plattform</w:t>
+      </w:r>
+      <w:r>
+        <w:rPr>
+          <w:rFonts w:cs="Arial"/>
+          <w:szCs w:val="24"/>
+        </w:rPr>
+        <w:t>unabhägig</w:t>
+      </w:r>
+      <w:proofErr w:type="spellEnd"/>
+      <w:r>
+        <w:rPr>
+          <w:rFonts w:cs="Arial"/>
+          <w:szCs w:val="24"/>
+        </w:rPr>
+        <w:t>, da für die Nutzung der Schnittstelle lediglich ein H</w:t>
       </w:r>
       <w:r>
         <w:rPr>
@@ -4575,7 +4695,23 @@
           <w:rFonts w:cs="Arial"/>
           <w:szCs w:val="24"/>
         </w:rPr>
-        <w:t xml:space="preserve"> Adresse (URI) gespeichert, die in den Meta-Daten des Paketes angegeben ist. Sollte die angegebene URI nicht vorhanden sein, wird sie durch den Server angelegt. Die Methode PUT ist idempotent, d.h. dass die mehrmalige speichernde Anfrage der gleichen Ressource dasselbe Ergebnis herbeiführt</w:t>
+        <w:t xml:space="preserve"> Adresse (URI) gespeichert, die in den Meta-Daten des Paketes angegeben ist. Sollte </w:t>
+      </w:r>
+      <w:proofErr w:type="gramStart"/>
+      <w:r>
+        <w:rPr>
+          <w:rFonts w:cs="Arial"/>
+          <w:szCs w:val="24"/>
+        </w:rPr>
+        <w:t>die</w:t>
+      </w:r>
+      <w:proofErr w:type="gramEnd"/>
+      <w:r>
+        <w:rPr>
+          <w:rFonts w:cs="Arial"/>
+          <w:szCs w:val="24"/>
+        </w:rPr>
+        <w:t xml:space="preserve"> angegebene URI nicht vorhanden sein, wird sie durch den Server angelegt. Die Methode PUT ist idempotent, d.h. dass die mehrmalige speichernde Anfrage der gleichen Ressource dasselbe Ergebnis herbeiführt</w:t>
       </w:r>
       <w:r>
         <w:rPr>
@@ -5054,14 +5190,46 @@
           <w:rFonts w:cs="Arial"/>
           <w:szCs w:val="24"/>
         </w:rPr>
-        <w:t>en Knotenpunkt („root res</w:t>
-      </w:r>
-      <w:r>
-        <w:rPr>
-          <w:rFonts w:cs="Arial"/>
-          <w:szCs w:val="24"/>
-        </w:rPr>
-        <w:t>ource“) für die mit @Path annotierten Methoden in der Klasse.</w:t>
+        <w:t>en Knotenpunkt („</w:t>
+      </w:r>
+      <w:proofErr w:type="spellStart"/>
+      <w:r>
+        <w:rPr>
+          <w:rFonts w:cs="Arial"/>
+          <w:szCs w:val="24"/>
+        </w:rPr>
+        <w:t>root</w:t>
+      </w:r>
+      <w:proofErr w:type="spellEnd"/>
+      <w:r>
+        <w:rPr>
+          <w:rFonts w:cs="Arial"/>
+          <w:szCs w:val="24"/>
+        </w:rPr>
+        <w:t xml:space="preserve"> </w:t>
+      </w:r>
+      <w:proofErr w:type="spellStart"/>
+      <w:r>
+        <w:rPr>
+          <w:rFonts w:cs="Arial"/>
+          <w:szCs w:val="24"/>
+        </w:rPr>
+        <w:t>res</w:t>
+      </w:r>
+      <w:r>
+        <w:rPr>
+          <w:rFonts w:cs="Arial"/>
+          <w:szCs w:val="24"/>
+        </w:rPr>
+        <w:t>ource</w:t>
+      </w:r>
+      <w:proofErr w:type="spellEnd"/>
+      <w:r>
+        <w:rPr>
+          <w:rFonts w:cs="Arial"/>
+          <w:szCs w:val="24"/>
+        </w:rPr>
+        <w:t>“) für die mit @Path annotierten Methoden in der Klasse.</w:t>
       </w:r>
     </w:p>
     <w:p>
@@ -5120,7 +5288,39 @@
           <w:rFonts w:cs="Arial"/>
           <w:szCs w:val="24"/>
         </w:rPr>
-        <w:t>public class TestKlasse{</w:t>
+        <w:t xml:space="preserve">public </w:t>
+      </w:r>
+      <w:proofErr w:type="spellStart"/>
+      <w:r>
+        <w:rPr>
+          <w:rFonts w:cs="Arial"/>
+          <w:szCs w:val="24"/>
+        </w:rPr>
+        <w:t>class</w:t>
+      </w:r>
+      <w:proofErr w:type="spellEnd"/>
+      <w:r>
+        <w:rPr>
+          <w:rFonts w:cs="Arial"/>
+          <w:szCs w:val="24"/>
+        </w:rPr>
+        <w:t xml:space="preserve"> </w:t>
+      </w:r>
+      <w:proofErr w:type="spellStart"/>
+      <w:r>
+        <w:rPr>
+          <w:rFonts w:cs="Arial"/>
+          <w:szCs w:val="24"/>
+        </w:rPr>
+        <w:t>TestKlasse</w:t>
+      </w:r>
+      <w:proofErr w:type="spellEnd"/>
+      <w:r>
+        <w:rPr>
+          <w:rFonts w:cs="Arial"/>
+          <w:szCs w:val="24"/>
+        </w:rPr>
+        <w:t>{</w:t>
       </w:r>
     </w:p>
     <w:p>
@@ -5248,12 +5448,21 @@
           <w:szCs w:val="24"/>
         </w:rPr>
       </w:pPr>
-      <w:r>
-        <w:rPr>
-          <w:rFonts w:cs="Arial"/>
-          <w:szCs w:val="24"/>
-        </w:rPr>
-        <w:t>Die im Web</w:t>
+      <w:proofErr w:type="gramStart"/>
+      <w:r>
+        <w:rPr>
+          <w:rFonts w:cs="Arial"/>
+          <w:szCs w:val="24"/>
+        </w:rPr>
+        <w:t>Die</w:t>
+      </w:r>
+      <w:proofErr w:type="gramEnd"/>
+      <w:r>
+        <w:rPr>
+          <w:rFonts w:cs="Arial"/>
+          <w:szCs w:val="24"/>
+        </w:rPr>
+        <w:t xml:space="preserve"> im Web</w:t>
       </w:r>
       <w:r>
         <w:rPr>
@@ -5362,8 +5571,17 @@
           <w:szCs w:val="24"/>
         </w:rPr>
         <w:tab/>
-        <w:t>@Produces</w:t>
-      </w:r>
+        <w:t>@</w:t>
+      </w:r>
+      <w:proofErr w:type="spellStart"/>
+      <w:r>
+        <w:rPr>
+          <w:rFonts w:cs="Arial"/>
+          <w:szCs w:val="24"/>
+        </w:rPr>
+        <w:t>Produces</w:t>
+      </w:r>
+      <w:proofErr w:type="spellEnd"/>
     </w:p>
     <w:p>
       <w:pPr>
@@ -5396,8 +5614,17 @@
           <w:szCs w:val="24"/>
         </w:rPr>
         <w:tab/>
-        <w:t>@PathParam</w:t>
-      </w:r>
+        <w:t>@</w:t>
+      </w:r>
+      <w:proofErr w:type="spellStart"/>
+      <w:r>
+        <w:rPr>
+          <w:rFonts w:cs="Arial"/>
+          <w:szCs w:val="24"/>
+        </w:rPr>
+        <w:t>PathParam</w:t>
+      </w:r>
+      <w:proofErr w:type="spellEnd"/>
     </w:p>
     <w:p>
       <w:pPr>
@@ -5413,7 +5640,23 @@
           <w:rFonts w:cs="Arial"/>
           <w:szCs w:val="24"/>
         </w:rPr>
-        <w:t xml:space="preserve">Die Annotation @PathParam dient dazu, die Eingabeparameter einer Methode mit den Werten aus der HTTP-Anfrage zu initialisieren. </w:t>
+        <w:t>Die Annotation @</w:t>
+      </w:r>
+      <w:proofErr w:type="spellStart"/>
+      <w:r>
+        <w:rPr>
+          <w:rFonts w:cs="Arial"/>
+          <w:szCs w:val="24"/>
+        </w:rPr>
+        <w:t>PathParam</w:t>
+      </w:r>
+      <w:proofErr w:type="spellEnd"/>
+      <w:r>
+        <w:rPr>
+          <w:rFonts w:cs="Arial"/>
+          <w:szCs w:val="24"/>
+        </w:rPr>
+        <w:t xml:space="preserve"> dient dazu, die Eingabeparameter einer Methode mit den Werten aus der HTTP-Anfrage zu initialisieren. </w:t>
       </w:r>
       <w:r>
         <w:rPr>
@@ -5486,7 +5729,23 @@
           <w:rFonts w:cs="Arial"/>
           <w:szCs w:val="24"/>
         </w:rPr>
-        <w:t>public String testMethode2(@PathParam(</w:t>
+        <w:t>public String testMethode2(@</w:t>
+      </w:r>
+      <w:proofErr w:type="spellStart"/>
+      <w:r>
+        <w:rPr>
+          <w:rFonts w:cs="Arial"/>
+          <w:szCs w:val="24"/>
+        </w:rPr>
+        <w:t>PathParam</w:t>
+      </w:r>
+      <w:proofErr w:type="spellEnd"/>
+      <w:r>
+        <w:rPr>
+          <w:rFonts w:cs="Arial"/>
+          <w:szCs w:val="24"/>
+        </w:rPr>
+        <w:t>(</w:t>
       </w:r>
       <w:r>
         <w:rPr>
@@ -5501,7 +5760,23 @@
           <w:rFonts w:cs="Arial"/>
           <w:szCs w:val="24"/>
         </w:rPr>
-        <w:t>) String eingabe){</w:t>
+        <w:t xml:space="preserve">) String </w:t>
+      </w:r>
+      <w:proofErr w:type="spellStart"/>
+      <w:r>
+        <w:rPr>
+          <w:rFonts w:cs="Arial"/>
+          <w:szCs w:val="24"/>
+        </w:rPr>
+        <w:t>eingabe</w:t>
+      </w:r>
+      <w:proofErr w:type="spellEnd"/>
+      <w:r>
+        <w:rPr>
+          <w:rFonts w:cs="Arial"/>
+          <w:szCs w:val="24"/>
+        </w:rPr>
+        <w:t>){</w:t>
       </w:r>
     </w:p>
     <w:p>
@@ -5561,8 +5836,17 @@
           <w:szCs w:val="24"/>
         </w:rPr>
         <w:tab/>
-        <w:t>@FormParam</w:t>
-      </w:r>
+        <w:t>@</w:t>
+      </w:r>
+      <w:proofErr w:type="spellStart"/>
+      <w:r>
+        <w:rPr>
+          <w:rFonts w:cs="Arial"/>
+          <w:szCs w:val="24"/>
+        </w:rPr>
+        <w:t>FormParam</w:t>
+      </w:r>
+      <w:proofErr w:type="spellEnd"/>
     </w:p>
     <w:p>
       <w:pPr>
@@ -5578,7 +5862,23 @@
           <w:rFonts w:cs="Arial"/>
           <w:szCs w:val="24"/>
         </w:rPr>
-        <w:t>Die Annotation @FormParam bietet die Möglichkeit Parameter in Form von Name-Werte-Paaren in einer HTTP-Anfrage zu übertragen. Das Einfügen der möglichen Parameter in die HTTP-Anfrage liegt in Verantwortung des Clients.</w:t>
+        <w:t>Die Annotation @</w:t>
+      </w:r>
+      <w:proofErr w:type="spellStart"/>
+      <w:r>
+        <w:rPr>
+          <w:rFonts w:cs="Arial"/>
+          <w:szCs w:val="24"/>
+        </w:rPr>
+        <w:t>FormParam</w:t>
+      </w:r>
+      <w:proofErr w:type="spellEnd"/>
+      <w:r>
+        <w:rPr>
+          <w:rFonts w:cs="Arial"/>
+          <w:szCs w:val="24"/>
+        </w:rPr>
+        <w:t xml:space="preserve"> bietet die Möglichkeit Parameter in Form von Name-Werte-Paaren in einer HTTP-Anfrage zu übertragen. Das Einfügen der möglichen Parameter in die HTTP-Anfrage liegt in Verantwortung des Clients.</w:t>
       </w:r>
     </w:p>
     <w:p>
@@ -5644,7 +5944,23 @@
           <w:rFonts w:cs="Arial"/>
           <w:szCs w:val="24"/>
         </w:rPr>
-        <w:t>public String testMethode3(@FormParam(</w:t>
+        <w:t>public String testMethode3(@</w:t>
+      </w:r>
+      <w:proofErr w:type="spellStart"/>
+      <w:r>
+        <w:rPr>
+          <w:rFonts w:cs="Arial"/>
+          <w:szCs w:val="24"/>
+        </w:rPr>
+        <w:t>FormParam</w:t>
+      </w:r>
+      <w:proofErr w:type="spellEnd"/>
+      <w:r>
+        <w:rPr>
+          <w:rFonts w:cs="Arial"/>
+          <w:szCs w:val="24"/>
+        </w:rPr>
+        <w:t>(</w:t>
       </w:r>
       <w:r>
         <w:rPr>
@@ -5659,7 +5975,23 @@
           <w:rFonts w:cs="Arial"/>
           <w:szCs w:val="24"/>
         </w:rPr>
-        <w:t>) String eingabe){</w:t>
+        <w:t xml:space="preserve">) String </w:t>
+      </w:r>
+      <w:proofErr w:type="spellStart"/>
+      <w:r>
+        <w:rPr>
+          <w:rFonts w:cs="Arial"/>
+          <w:szCs w:val="24"/>
+        </w:rPr>
+        <w:t>eingabe</w:t>
+      </w:r>
+      <w:proofErr w:type="spellEnd"/>
+      <w:r>
+        <w:rPr>
+          <w:rFonts w:cs="Arial"/>
+          <w:szCs w:val="24"/>
+        </w:rPr>
+        <w:t>){</w:t>
       </w:r>
     </w:p>
     <w:p>
@@ -6287,7 +6619,15 @@
       </w:pPr>
       <w:r>
         <w:lastRenderedPageBreak/>
-        <w:t xml:space="preserve">Der Aufruf der Testklassen und die Auswertung der Ergebnisse sollte automatisch erfolgen. Der Hintergrund dafür besteht in der Wiederverwendbarkeit der Tests, die sofort aufzeigen sollen falls ein </w:t>
+        <w:t xml:space="preserve">Der Aufruf der Testklassen und die Auswertung der Ergebnisse </w:t>
+      </w:r>
+      <w:proofErr w:type="gramStart"/>
+      <w:r>
+        <w:t>sollte</w:t>
+      </w:r>
+      <w:proofErr w:type="gramEnd"/>
+      <w:r>
+        <w:t xml:space="preserve"> automatisch erfolgen. Der Hintergrund dafür besteht in der Wiederverwendbarkeit der Tests, die sofort aufzeigen sollen falls ein </w:t>
       </w:r>
       <w:r>
         <w:t>Test</w:t>
@@ -6431,8 +6771,13 @@
         <w:t xml:space="preserve">Testklassen dürfen keine Abhängigkeiten zuvor ablaufender Tests besitzen. Um diesen Aspekt gewährleisten zu können, sollen die setUp() und tearDown()-Methoden </w:t>
       </w:r>
       <w:r>
-        <w:t xml:space="preserve">(siehe </w:t>
-      </w:r>
+        <w:t>(</w:t>
+      </w:r>
+      <w:proofErr w:type="gramStart"/>
+      <w:r>
+        <w:t xml:space="preserve">siehe </w:t>
+      </w:r>
+      <w:proofErr w:type="gramEnd"/>
       <w:r>
         <w:fldChar w:fldCharType="begin"/>
       </w:r>
@@ -6480,7 +6825,31 @@
         <w:t>Die Implementierung der Testklassen ist mit gleicher Präzision durchzuführen, wie bei dem Produkt-Code der getestet werden soll. Die Testklassen sind den zu testenden Methoden entsprechend anzupasse</w:t>
       </w:r>
       <w:r>
-        <w:t>n, so dass die Funktionalitäten methodenspezifisch überprüft werden. Weiterhin sind die Grundsätze der Software-Entwicklung, wie „DRY- Don’t repeat yourself“ einzuhalten.</w:t>
+        <w:t xml:space="preserve">n, so dass die Funktionalitäten methodenspezifisch überprüft werden. Weiterhin sind die Grundsätze der Software-Entwicklung, wie „DRY- </w:t>
+      </w:r>
+      <w:proofErr w:type="spellStart"/>
+      <w:r>
+        <w:t>Don’t</w:t>
+      </w:r>
+      <w:proofErr w:type="spellEnd"/>
+      <w:r>
+        <w:t xml:space="preserve"> </w:t>
+      </w:r>
+      <w:proofErr w:type="spellStart"/>
+      <w:r>
+        <w:t>repeat</w:t>
+      </w:r>
+      <w:proofErr w:type="spellEnd"/>
+      <w:r>
+        <w:t xml:space="preserve"> </w:t>
+      </w:r>
+      <w:proofErr w:type="spellStart"/>
+      <w:r>
+        <w:t>yourself</w:t>
+      </w:r>
+      <w:proofErr w:type="spellEnd"/>
+      <w:r>
+        <w:t>“ einzuhalten.</w:t>
       </w:r>
     </w:p>
     <w:p>
@@ -6517,7 +6886,23 @@
           <w:szCs w:val="24"/>
         </w:rPr>
         <w:lastRenderedPageBreak/>
-        <w:t>Das JUnit-Framework ist aus dem von Kent Beck entwickelten SUnit-Framework für die Programmiersprache Smalltalk hervorgegangen. [RAI05] Das JUnit-Framework stellt Methoden zur Verfügung um Unit</w:t>
+        <w:t xml:space="preserve">Das JUnit-Framework ist aus dem von Kent Beck entwickelten </w:t>
+      </w:r>
+      <w:proofErr w:type="spellStart"/>
+      <w:r>
+        <w:rPr>
+          <w:rFonts w:cs="Arial"/>
+          <w:szCs w:val="24"/>
+        </w:rPr>
+        <w:t>SUnit</w:t>
+      </w:r>
+      <w:proofErr w:type="spellEnd"/>
+      <w:r>
+        <w:rPr>
+          <w:rFonts w:cs="Arial"/>
+          <w:szCs w:val="24"/>
+        </w:rPr>
+        <w:t>-Framework für die Programmiersprache Smalltalk hervorgegangen. [RAI05] Das JUnit-Framework stellt Methoden zur Verfügung um Unit</w:t>
       </w:r>
       <w:r>
         <w:rPr>
@@ -6725,7 +7110,23 @@
           <w:rFonts w:cs="Arial"/>
           <w:szCs w:val="24"/>
         </w:rPr>
-        <w:t>[String nachricht], erwartet, derzeitig</w:t>
+        <w:t xml:space="preserve">[String </w:t>
+      </w:r>
+      <w:proofErr w:type="spellStart"/>
+      <w:r>
+        <w:rPr>
+          <w:rFonts w:cs="Arial"/>
+          <w:szCs w:val="24"/>
+        </w:rPr>
+        <w:t>nachricht</w:t>
+      </w:r>
+      <w:proofErr w:type="spellEnd"/>
+      <w:r>
+        <w:rPr>
+          <w:rFonts w:cs="Arial"/>
+          <w:szCs w:val="24"/>
+        </w:rPr>
+        <w:t>], erwartet, derzeitig</w:t>
       </w:r>
       <w:r>
         <w:rPr>
@@ -6798,7 +7199,39 @@
           <w:rFonts w:cs="Arial"/>
           <w:szCs w:val="24"/>
         </w:rPr>
-        <w:t>assertNull([String nachricht], objekt)</w:t>
+        <w:t xml:space="preserve">assertNull([String </w:t>
+      </w:r>
+      <w:proofErr w:type="spellStart"/>
+      <w:r>
+        <w:rPr>
+          <w:rFonts w:cs="Arial"/>
+          <w:szCs w:val="24"/>
+        </w:rPr>
+        <w:t>nachricht</w:t>
+      </w:r>
+      <w:proofErr w:type="spellEnd"/>
+      <w:r>
+        <w:rPr>
+          <w:rFonts w:cs="Arial"/>
+          <w:szCs w:val="24"/>
+        </w:rPr>
+        <w:t xml:space="preserve">], </w:t>
+      </w:r>
+      <w:proofErr w:type="spellStart"/>
+      <w:r>
+        <w:rPr>
+          <w:rFonts w:cs="Arial"/>
+          <w:szCs w:val="24"/>
+        </w:rPr>
+        <w:t>objekt</w:t>
+      </w:r>
+      <w:proofErr w:type="spellEnd"/>
+      <w:r>
+        <w:rPr>
+          <w:rFonts w:cs="Arial"/>
+          <w:szCs w:val="24"/>
+        </w:rPr>
+        <w:t>)</w:t>
       </w:r>
     </w:p>
     <w:p>
@@ -6836,7 +7269,23 @@
           <w:rFonts w:cs="Arial"/>
           <w:szCs w:val="24"/>
         </w:rPr>
-        <w:t>assertSame([String nachricht], erwartet, derzeitig)</w:t>
+        <w:t xml:space="preserve">assertSame([String </w:t>
+      </w:r>
+      <w:proofErr w:type="spellStart"/>
+      <w:r>
+        <w:rPr>
+          <w:rFonts w:cs="Arial"/>
+          <w:szCs w:val="24"/>
+        </w:rPr>
+        <w:t>nachricht</w:t>
+      </w:r>
+      <w:proofErr w:type="spellEnd"/>
+      <w:r>
+        <w:rPr>
+          <w:rFonts w:cs="Arial"/>
+          <w:szCs w:val="24"/>
+        </w:rPr>
+        <w:t>], erwartet, derzeitig)</w:t>
       </w:r>
     </w:p>
     <w:p>
@@ -6868,7 +7317,23 @@
           <w:rFonts w:cs="Arial"/>
           <w:szCs w:val="24"/>
         </w:rPr>
-        <w:t xml:space="preserve"> ob es sich um das gleiche Objekt handelt. Der Test schlägt fehl, wenn das erwartete und das derzeitige Objekt nicht das gleiche Objekt darstellen. Die Umkehrung für diese Methode ist die assertNotSame()-Methode.</w:t>
+        <w:t xml:space="preserve"> ob es sich um das gleiche Objekt handelt. Der Test schlägt fehl, wenn das erwartete und das derzeitige Objekt nicht das gleiche Objekt darstellen. Die Umkehrung für diese Methode ist die </w:t>
+      </w:r>
+      <w:proofErr w:type="spellStart"/>
+      <w:r>
+        <w:rPr>
+          <w:rFonts w:cs="Arial"/>
+          <w:szCs w:val="24"/>
+        </w:rPr>
+        <w:t>assertNotSame</w:t>
+      </w:r>
+      <w:proofErr w:type="spellEnd"/>
+      <w:r>
+        <w:rPr>
+          <w:rFonts w:cs="Arial"/>
+          <w:szCs w:val="24"/>
+        </w:rPr>
+        <w:t>()-Methode.</w:t>
       </w:r>
     </w:p>
     <w:p>
@@ -6889,7 +7354,23 @@
           <w:rFonts w:cs="Arial"/>
           <w:szCs w:val="24"/>
         </w:rPr>
-        <w:t>assertTrue([String nachricht], wahrheitswert)</w:t>
+        <w:t xml:space="preserve">assertTrue([String </w:t>
+      </w:r>
+      <w:proofErr w:type="spellStart"/>
+      <w:r>
+        <w:rPr>
+          <w:rFonts w:cs="Arial"/>
+          <w:szCs w:val="24"/>
+        </w:rPr>
+        <w:t>nachricht</w:t>
+      </w:r>
+      <w:proofErr w:type="spellEnd"/>
+      <w:r>
+        <w:rPr>
+          <w:rFonts w:cs="Arial"/>
+          <w:szCs w:val="24"/>
+        </w:rPr>
+        <w:t>], wahrheitswert)</w:t>
       </w:r>
     </w:p>
     <w:p>
@@ -6941,7 +7422,23 @@
           <w:rFonts w:cs="Arial"/>
           <w:szCs w:val="24"/>
         </w:rPr>
-        <w:t>fail([String nachricht])</w:t>
+        <w:t xml:space="preserve">fail([String </w:t>
+      </w:r>
+      <w:proofErr w:type="spellStart"/>
+      <w:r>
+        <w:rPr>
+          <w:rFonts w:cs="Arial"/>
+          <w:szCs w:val="24"/>
+        </w:rPr>
+        <w:t>nachricht</w:t>
+      </w:r>
+      <w:proofErr w:type="spellEnd"/>
+      <w:r>
+        <w:rPr>
+          <w:rFonts w:cs="Arial"/>
+          <w:szCs w:val="24"/>
+        </w:rPr>
+        <w:t>])</w:t>
       </w:r>
     </w:p>
     <w:p>
@@ -7041,7 +7538,23 @@
           <w:rFonts w:cs="Arial"/>
           <w:szCs w:val="24"/>
         </w:rPr>
-        <w:t>public void testException() {</w:t>
+        <w:t xml:space="preserve">public void </w:t>
+      </w:r>
+      <w:proofErr w:type="spellStart"/>
+      <w:r>
+        <w:rPr>
+          <w:rFonts w:cs="Arial"/>
+          <w:szCs w:val="24"/>
+        </w:rPr>
+        <w:t>testException</w:t>
+      </w:r>
+      <w:proofErr w:type="spellEnd"/>
+      <w:r>
+        <w:rPr>
+          <w:rFonts w:cs="Arial"/>
+          <w:szCs w:val="24"/>
+        </w:rPr>
+        <w:t>() {</w:t>
       </w:r>
     </w:p>
     <w:p>
@@ -7117,7 +7630,79 @@
           <w:szCs w:val="24"/>
           <w:lang w:val="en-US"/>
         </w:rPr>
-        <w:t>“Die Methode sollte eine Exception werfen!”</w:t>
+        <w:t xml:space="preserve">“Die </w:t>
+      </w:r>
+      <w:proofErr w:type="spellStart"/>
+      <w:r>
+        <w:rPr>
+          <w:rFonts w:cs="Arial"/>
+          <w:szCs w:val="24"/>
+          <w:lang w:val="en-US"/>
+        </w:rPr>
+        <w:t>Methode</w:t>
+      </w:r>
+      <w:proofErr w:type="spellEnd"/>
+      <w:r>
+        <w:rPr>
+          <w:rFonts w:cs="Arial"/>
+          <w:szCs w:val="24"/>
+          <w:lang w:val="en-US"/>
+        </w:rPr>
+        <w:t xml:space="preserve"> </w:t>
+      </w:r>
+      <w:proofErr w:type="spellStart"/>
+      <w:r>
+        <w:rPr>
+          <w:rFonts w:cs="Arial"/>
+          <w:szCs w:val="24"/>
+          <w:lang w:val="en-US"/>
+        </w:rPr>
+        <w:t>sollte</w:t>
+      </w:r>
+      <w:proofErr w:type="spellEnd"/>
+      <w:r>
+        <w:rPr>
+          <w:rFonts w:cs="Arial"/>
+          <w:szCs w:val="24"/>
+          <w:lang w:val="en-US"/>
+        </w:rPr>
+        <w:t xml:space="preserve"> </w:t>
+      </w:r>
+      <w:proofErr w:type="spellStart"/>
+      <w:r>
+        <w:rPr>
+          <w:rFonts w:cs="Arial"/>
+          <w:szCs w:val="24"/>
+          <w:lang w:val="en-US"/>
+        </w:rPr>
+        <w:t>eine</w:t>
+      </w:r>
+      <w:proofErr w:type="spellEnd"/>
+      <w:r>
+        <w:rPr>
+          <w:rFonts w:cs="Arial"/>
+          <w:szCs w:val="24"/>
+          <w:lang w:val="en-US"/>
+        </w:rPr>
+        <w:t xml:space="preserve"> Exception </w:t>
+      </w:r>
+      <w:proofErr w:type="spellStart"/>
+      <w:r>
+        <w:rPr>
+          <w:rFonts w:cs="Arial"/>
+          <w:szCs w:val="24"/>
+          <w:lang w:val="en-US"/>
+        </w:rPr>
+        <w:t>werfen</w:t>
+      </w:r>
+      <w:proofErr w:type="spellEnd"/>
+      <w:r>
+        <w:rPr>
+          <w:rFonts w:cs="Arial"/>
+          <w:szCs w:val="24"/>
+          <w:lang w:val="en-US"/>
+        </w:rPr>
+        <w:t>!”</w:t>
       </w:r>
       <w:r>
         <w:rPr>
@@ -7141,7 +7726,23 @@
           <w:rFonts w:cs="Arial"/>
           <w:szCs w:val="24"/>
         </w:rPr>
-        <w:t>} catch (Exception e){</w:t>
+        <w:t>} catch (</w:t>
+      </w:r>
+      <w:proofErr w:type="spellStart"/>
+      <w:r>
+        <w:rPr>
+          <w:rFonts w:cs="Arial"/>
+          <w:szCs w:val="24"/>
+        </w:rPr>
+        <w:t>Exception</w:t>
+      </w:r>
+      <w:proofErr w:type="spellEnd"/>
+      <w:r>
+        <w:rPr>
+          <w:rFonts w:cs="Arial"/>
+          <w:szCs w:val="24"/>
+        </w:rPr>
+        <w:t xml:space="preserve"> e){</w:t>
       </w:r>
     </w:p>
     <w:p>
@@ -7220,7 +7821,55 @@
           <w:rFonts w:cs="Arial"/>
           <w:szCs w:val="24"/>
         </w:rPr>
-        <w:t>Es wird davon ausgegangen, dass die aufgerufene Methode eine Exception wirft, wenn der Eingabeparameter null ist. Wird die Exception geworfen, wird die Methode assertTrue(true) im catch-Block aufgerufen und der Test somit als erfolgreich ausgegeben. Wird die Exception nicht geworfen, wird die Methode fail() mit der entsprechenden Nachricht aufgerufen und somit erzwungen, dass der Test nicht erfolgreich ist.</w:t>
+        <w:t xml:space="preserve">Es wird davon ausgegangen, dass die aufgerufene Methode eine </w:t>
+      </w:r>
+      <w:proofErr w:type="spellStart"/>
+      <w:r>
+        <w:rPr>
+          <w:rFonts w:cs="Arial"/>
+          <w:szCs w:val="24"/>
+        </w:rPr>
+        <w:t>Exception</w:t>
+      </w:r>
+      <w:proofErr w:type="spellEnd"/>
+      <w:r>
+        <w:rPr>
+          <w:rFonts w:cs="Arial"/>
+          <w:szCs w:val="24"/>
+        </w:rPr>
+        <w:t xml:space="preserve"> wirft, wenn der Eingabeparameter null ist. Wird die </w:t>
+      </w:r>
+      <w:proofErr w:type="spellStart"/>
+      <w:r>
+        <w:rPr>
+          <w:rFonts w:cs="Arial"/>
+          <w:szCs w:val="24"/>
+        </w:rPr>
+        <w:t>Exception</w:t>
+      </w:r>
+      <w:proofErr w:type="spellEnd"/>
+      <w:r>
+        <w:rPr>
+          <w:rFonts w:cs="Arial"/>
+          <w:szCs w:val="24"/>
+        </w:rPr>
+        <w:t xml:space="preserve"> geworfen, wird die Methode assertTrue(true) im catch-Block aufgerufen und der Test somit als erfolgreich ausgegeben. Wird die </w:t>
+      </w:r>
+      <w:proofErr w:type="spellStart"/>
+      <w:r>
+        <w:rPr>
+          <w:rFonts w:cs="Arial"/>
+          <w:szCs w:val="24"/>
+        </w:rPr>
+        <w:t>Exception</w:t>
+      </w:r>
+      <w:proofErr w:type="spellEnd"/>
+      <w:r>
+        <w:rPr>
+          <w:rFonts w:cs="Arial"/>
+          <w:szCs w:val="24"/>
+        </w:rPr>
+        <w:t xml:space="preserve"> nicht geworfen, wird die Methode fail() mit der entsprechenden Nachricht aufgerufen und somit erzwungen, dass der Test nicht erfolgreich ist.</w:t>
       </w:r>
     </w:p>
     <w:p>
@@ -7412,8 +8061,17 @@
           <w:rFonts w:cs="Arial"/>
           <w:szCs w:val="24"/>
         </w:rPr>
-        <w:t xml:space="preserve"> des JUnit-Framework</w:t>
-      </w:r>
+        <w:t xml:space="preserve"> des </w:t>
+      </w:r>
+      <w:proofErr w:type="gramStart"/>
+      <w:r>
+        <w:rPr>
+          <w:rFonts w:cs="Arial"/>
+          <w:szCs w:val="24"/>
+        </w:rPr>
+        <w:t>JUnit-Framework</w:t>
+      </w:r>
+      <w:proofErr w:type="gramEnd"/>
       <w:r>
         <w:rPr>
           <w:rFonts w:cs="Arial"/>
@@ -7440,7 +8098,39 @@
           <w:rFonts w:cs="Arial"/>
           <w:szCs w:val="24"/>
         </w:rPr>
-        <w:t>Für die speziellen Bedürfnisse einer Android Anwendung sind weitere Assert-Methoden in den Klasse android.test.MoreAsserts und android.test.ViewAsserts implementiert. Die Methoden der MoreAsserts-Klasse stellen eine erweiterte Liste der Assert-Methoden aus dem JUnit-Framework dar. Als Ergänzung stellt die ViewAsserts-Klasse Methoden bereit, die speziell für Benutzeroberflächen und die Interaktion mit dem Benutzer ausgelegt sind.</w:t>
+        <w:t xml:space="preserve">Für die speziellen Bedürfnisse einer Android Anwendung sind weitere Assert-Methoden in den Klasse android.test.MoreAsserts und android.test.ViewAsserts implementiert. Die Methoden der </w:t>
+      </w:r>
+      <w:proofErr w:type="spellStart"/>
+      <w:r>
+        <w:rPr>
+          <w:rFonts w:cs="Arial"/>
+          <w:szCs w:val="24"/>
+        </w:rPr>
+        <w:t>MoreAsserts</w:t>
+      </w:r>
+      <w:proofErr w:type="spellEnd"/>
+      <w:r>
+        <w:rPr>
+          <w:rFonts w:cs="Arial"/>
+          <w:szCs w:val="24"/>
+        </w:rPr>
+        <w:t xml:space="preserve">-Klasse stellen eine erweiterte Liste der Assert-Methoden aus dem JUnit-Framework dar. Als Ergänzung stellt die </w:t>
+      </w:r>
+      <w:proofErr w:type="spellStart"/>
+      <w:r>
+        <w:rPr>
+          <w:rFonts w:cs="Arial"/>
+          <w:szCs w:val="24"/>
+        </w:rPr>
+        <w:t>ViewAsserts</w:t>
+      </w:r>
+      <w:proofErr w:type="spellEnd"/>
+      <w:r>
+        <w:rPr>
+          <w:rFonts w:cs="Arial"/>
+          <w:szCs w:val="24"/>
+        </w:rPr>
+        <w:t>-Klasse Methoden bereit, die speziell für Benutzeroberflächen und die Interaktion mit dem Benutzer ausgelegt sind.</w:t>
       </w:r>
     </w:p>
     <w:p>
@@ -8795,8 +9485,13 @@
         <w:jc w:val="both"/>
       </w:pPr>
       <w:r>
-        <w:t xml:space="preserve">Nachfolgend soll mit Hilfe eines Use-Case-Diagramms (siehe </w:t>
-      </w:r>
+        <w:t>Nachfolgend soll mit Hilfe eines Use-Case-Diagramms (</w:t>
+      </w:r>
+      <w:proofErr w:type="gramStart"/>
+      <w:r>
+        <w:t xml:space="preserve">siehe </w:t>
+      </w:r>
+      <w:proofErr w:type="gramEnd"/>
       <w:r>
         <w:fldChar w:fldCharType="begin"/>
       </w:r>
@@ -8888,18 +9583,31 @@
       <w:bookmarkStart w:id="38" w:name="_Ref299355475"/>
       <w:bookmarkStart w:id="39" w:name="_Toc299083506"/>
       <w:bookmarkStart w:id="40" w:name="_Ref299351540"/>
-      <w:bookmarkStart w:id="41" w:name="_Toc299448487"/>
+      <w:bookmarkStart w:id="41" w:name="_Toc299733209"/>
       <w:r>
         <w:t xml:space="preserve">Abbildung </w:t>
       </w:r>
-      <w:fldSimple w:instr=" SEQ Abbildung \* ARABIC ">
-        <w:r>
-          <w:rPr>
-            <w:noProof/>
-          </w:rPr>
-          <w:t>1</w:t>
-        </w:r>
-      </w:fldSimple>
+      <w:r>
+        <w:fldChar w:fldCharType="begin"/>
+      </w:r>
+      <w:r>
+        <w:instrText xml:space="preserve"> SEQ Abbildung \* ARABIC </w:instrText>
+      </w:r>
+      <w:r>
+        <w:fldChar w:fldCharType="separate"/>
+      </w:r>
+      <w:r>
+        <w:rPr>
+          <w:noProof/>
+        </w:rPr>
+        <w:t>1</w:t>
+      </w:r>
+      <w:r>
+        <w:rPr>
+          <w:noProof/>
+        </w:rPr>
+        <w:fldChar w:fldCharType="end"/>
+      </w:r>
       <w:bookmarkEnd w:id="38"/>
       <w:r>
         <w:t>: Mögliche Anwendungsfälle der mobilen Anwendung</w:t>
@@ -8924,8 +9632,6 @@
       <w:r>
         <w:t>en</w:t>
       </w:r>
-      <w:bookmarkStart w:id="42" w:name="_GoBack"/>
-      <w:bookmarkEnd w:id="42"/>
       <w:r>
         <w:t xml:space="preserve"> unterschieden. Der Akteur „Benutzer“ stellt einen Anwender mit eingeschränkten Benutzerrechten dar, der nur die Suche der </w:t>
       </w:r>
@@ -9520,14 +10226,27 @@
       <w:r>
         <w:t xml:space="preserve">Tabelle </w:t>
       </w:r>
-      <w:fldSimple w:instr=" SEQ Tabelle \* ARABIC ">
-        <w:r>
-          <w:rPr>
-            <w:noProof/>
-          </w:rPr>
-          <w:t>1</w:t>
-        </w:r>
-      </w:fldSimple>
+      <w:r>
+        <w:fldChar w:fldCharType="begin"/>
+      </w:r>
+      <w:r>
+        <w:instrText xml:space="preserve"> SEQ Tabelle \* ARABIC </w:instrText>
+      </w:r>
+      <w:r>
+        <w:fldChar w:fldCharType="separate"/>
+      </w:r>
+      <w:r>
+        <w:rPr>
+          <w:noProof/>
+        </w:rPr>
+        <w:t>1</w:t>
+      </w:r>
+      <w:r>
+        <w:rPr>
+          <w:noProof/>
+        </w:rPr>
+        <w:fldChar w:fldCharType="end"/>
+      </w:r>
       <w:r>
         <w:t>: Use-Case-Beschreibung "Suche starten"</w:t>
       </w:r>
@@ -9559,11 +10278,11 @@
         </w:numPr>
         <w:jc w:val="both"/>
       </w:pPr>
-      <w:bookmarkStart w:id="43" w:name="_Toc299443805"/>
+      <w:bookmarkStart w:id="42" w:name="_Toc299443805"/>
       <w:r>
         <w:t>Datenbank</w:t>
       </w:r>
-      <w:bookmarkEnd w:id="43"/>
+      <w:bookmarkEnd w:id="42"/>
     </w:p>
     <w:p>
       <w:pPr>
@@ -9640,24 +10359,37 @@
       <w:pPr>
         <w:pStyle w:val="myBeschriftung"/>
       </w:pPr>
-      <w:bookmarkStart w:id="44" w:name="_Ref299441851"/>
-      <w:bookmarkStart w:id="45" w:name="_Toc299448488"/>
+      <w:bookmarkStart w:id="43" w:name="_Ref299441851"/>
+      <w:bookmarkStart w:id="44" w:name="_Toc299733210"/>
       <w:r>
         <w:t xml:space="preserve">Abbildung </w:t>
       </w:r>
-      <w:fldSimple w:instr=" SEQ Abbildung \* ARABIC ">
-        <w:r>
-          <w:rPr>
-            <w:noProof/>
-          </w:rPr>
-          <w:t>2</w:t>
-        </w:r>
-      </w:fldSimple>
+      <w:r>
+        <w:fldChar w:fldCharType="begin"/>
+      </w:r>
+      <w:r>
+        <w:instrText xml:space="preserve"> SEQ Abbildung \* ARABIC </w:instrText>
+      </w:r>
+      <w:r>
+        <w:fldChar w:fldCharType="separate"/>
+      </w:r>
+      <w:r>
+        <w:rPr>
+          <w:noProof/>
+        </w:rPr>
+        <w:t>2</w:t>
+      </w:r>
+      <w:r>
+        <w:rPr>
+          <w:noProof/>
+        </w:rPr>
+        <w:fldChar w:fldCharType="end"/>
+      </w:r>
+      <w:bookmarkEnd w:id="43"/>
+      <w:r>
+        <w:t>: Ausschnitt der Datenbank</w:t>
+      </w:r>
       <w:bookmarkEnd w:id="44"/>
-      <w:r>
-        <w:t>: Ausschnitt der Datenbank</w:t>
-      </w:r>
-      <w:bookmarkEnd w:id="45"/>
     </w:p>
     <w:p>
       <w:pPr>
@@ -9757,7 +10489,7 @@
         </w:numPr>
         <w:jc w:val="both"/>
       </w:pPr>
-      <w:bookmarkStart w:id="46" w:name="_Toc299443806"/>
+      <w:bookmarkStart w:id="45" w:name="_Toc299443806"/>
       <w:r>
         <w:lastRenderedPageBreak/>
         <w:t>Realisierung</w:t>
@@ -9771,7 +10503,7 @@
       <w:r>
         <w:t>ervice</w:t>
       </w:r>
-      <w:bookmarkEnd w:id="46"/>
+      <w:bookmarkEnd w:id="45"/>
     </w:p>
     <w:p>
       <w:pPr>
@@ -9782,11 +10514,11 @@
         </w:numPr>
         <w:jc w:val="both"/>
       </w:pPr>
-      <w:bookmarkStart w:id="47" w:name="_Toc299443807"/>
+      <w:bookmarkStart w:id="46" w:name="_Toc299443807"/>
       <w:r>
         <w:t>Zieldefinition</w:t>
       </w:r>
-      <w:bookmarkEnd w:id="47"/>
+      <w:bookmarkEnd w:id="46"/>
     </w:p>
     <w:p>
       <w:pPr>
@@ -9821,11 +10553,11 @@
         </w:numPr>
         <w:jc w:val="both"/>
       </w:pPr>
-      <w:bookmarkStart w:id="48" w:name="_Toc299443808"/>
+      <w:bookmarkStart w:id="47" w:name="_Toc299443808"/>
       <w:r>
         <w:t>Planung</w:t>
       </w:r>
-      <w:bookmarkEnd w:id="48"/>
+      <w:bookmarkEnd w:id="47"/>
     </w:p>
     <w:p/>
     <w:p>
@@ -9919,9 +10651,11 @@
       <w:r>
         <w:t xml:space="preserve"> (</w:t>
       </w:r>
+      <w:proofErr w:type="gramStart"/>
       <w:r>
         <w:t xml:space="preserve">siehe </w:t>
       </w:r>
+      <w:proofErr w:type="gramEnd"/>
       <w:r>
         <w:rPr>
           <w:i/>
@@ -9993,12 +10727,12 @@
         </w:numPr>
         <w:jc w:val="both"/>
       </w:pPr>
-      <w:bookmarkStart w:id="49" w:name="_Toc299443809"/>
+      <w:bookmarkStart w:id="48" w:name="_Toc299443809"/>
       <w:r>
         <w:lastRenderedPageBreak/>
         <w:t>Umsetzung</w:t>
       </w:r>
-      <w:bookmarkEnd w:id="49"/>
+      <w:bookmarkEnd w:id="48"/>
     </w:p>
     <w:p/>
     <w:p>
@@ -10006,17 +10740,19 @@
         <w:t>Nachfolgend soll mit Hilfe eines Klassendiagramms die Struktur und Umsetzung des Web-Service näher beschrieben werden.</w:t>
       </w:r>
     </w:p>
-    <w:p/>
-    <w:p>
+    <w:p>
+      <w:pPr>
+        <w:keepNext/>
+      </w:pPr>
       <w:r>
         <w:rPr>
           <w:noProof/>
         </w:rPr>
         <w:drawing>
-          <wp:inline distT="0" distB="0" distL="0" distR="0">
+          <wp:inline distT="0" distB="0" distL="0" distR="0" wp14:anchorId="1B20F59E" wp14:editId="5A7B5D4D">
             <wp:extent cx="5753100" cy="5124450"/>
             <wp:effectExtent l="0" t="0" r="0" b="0"/>
-            <wp:docPr id="1" name="Grafik 1" descr="D:\FHB\Abschlussarbeit\Schriftliche_Arbeit\Diagramme\webservice_class.jpg"/>
+            <wp:docPr id="4" name="Grafik 4" descr="D:\FHB\Abschlussarbeit\Schriftliche_Arbeit\Diagramme\ Class Diagram1.jpg"/>
             <wp:cNvGraphicFramePr>
               <a:graphicFrameLocks xmlns:a="http://schemas.openxmlformats.org/drawingml/2006/main" noChangeAspect="1"/>
             </wp:cNvGraphicFramePr>
@@ -10024,7 +10760,7 @@
               <a:graphicData uri="http://schemas.openxmlformats.org/drawingml/2006/picture">
                 <pic:pic xmlns:pic="http://schemas.openxmlformats.org/drawingml/2006/picture">
                   <pic:nvPicPr>
-                    <pic:cNvPr id="0" name="Picture 1" descr="D:\FHB\Abschlussarbeit\Schriftliche_Arbeit\Diagramme\webservice_class.jpg"/>
+                    <pic:cNvPr id="0" name="Picture 1" descr="D:\FHB\Abschlussarbeit\Schriftliche_Arbeit\Diagramme\ Class Diagram1.jpg"/>
                     <pic:cNvPicPr>
                       <a:picLocks noChangeAspect="1" noChangeArrowheads="1"/>
                     </pic:cNvPicPr>
@@ -10062,7 +10798,40 @@
         </w:drawing>
       </w:r>
     </w:p>
-    <w:p/>
+    <w:p>
+      <w:pPr>
+        <w:pStyle w:val="myBeschriftung"/>
+      </w:pPr>
+      <w:bookmarkStart w:id="49" w:name="_Toc299733211"/>
+      <w:r>
+        <w:t xml:space="preserve">Abbildung </w:t>
+      </w:r>
+      <w:r>
+        <w:fldChar w:fldCharType="begin"/>
+      </w:r>
+      <w:r>
+        <w:instrText xml:space="preserve"> SEQ Abbildung \* ARABIC </w:instrText>
+      </w:r>
+      <w:r>
+        <w:fldChar w:fldCharType="separate"/>
+      </w:r>
+      <w:r>
+        <w:rPr>
+          <w:noProof/>
+        </w:rPr>
+        <w:t>3</w:t>
+      </w:r>
+      <w:r>
+        <w:rPr>
+          <w:noProof/>
+        </w:rPr>
+        <w:fldChar w:fldCharType="end"/>
+      </w:r>
+      <w:r>
+        <w:t>: Klassendiagramm Web-Service</w:t>
+      </w:r>
+      <w:bookmarkEnd w:id="49"/>
+    </w:p>
     <w:p>
       <w:pPr>
         <w:jc w:val="both"/>
@@ -10074,13 +10843,53 @@
         <w:t>-S</w:t>
       </w:r>
       <w:r>
-        <w:t>ervice ist in die vier Pakete „persistence“, „manager“, „webservice“ und „helper“ unterteilt. Die durch die Entwicklungsumgebung generierten Persistenz-Klassen befinden sich im gleichnamigen „persistence“-Paket und repräsentieren die Abbildung der relationalen Tabellen der zugrundeliegenden Datenbank.</w:t>
+        <w:t>ervice ist in die vier Pakete „</w:t>
+      </w:r>
+      <w:proofErr w:type="spellStart"/>
+      <w:r>
+        <w:t>persistence</w:t>
+      </w:r>
+      <w:proofErr w:type="spellEnd"/>
+      <w:r>
+        <w:t>“, „manager“, „</w:t>
+      </w:r>
+      <w:proofErr w:type="spellStart"/>
+      <w:r>
+        <w:t>webservice</w:t>
+      </w:r>
+      <w:proofErr w:type="spellEnd"/>
+      <w:r>
+        <w:t>“ und „</w:t>
+      </w:r>
+      <w:proofErr w:type="spellStart"/>
+      <w:r>
+        <w:t>helper</w:t>
+      </w:r>
+      <w:proofErr w:type="spellEnd"/>
+      <w:r>
+        <w:t>“ unterteilt. Die durch die Entwicklungsumgebung generierten Persistenz-Klassen befinden sich im gleichnamigen „</w:t>
+      </w:r>
+      <w:proofErr w:type="spellStart"/>
+      <w:r>
+        <w:t>persistence</w:t>
+      </w:r>
+      <w:proofErr w:type="spellEnd"/>
+      <w:r>
+        <w:t>“-Paket und repräsentieren die Abbildung der relationalen Tabellen der zugrundeliegenden Datenbank.</w:t>
       </w:r>
       <w:r>
         <w:t xml:space="preserve"> </w:t>
       </w:r>
       <w:r>
-        <w:t xml:space="preserve">Das Paket „helper“ beinhaltete die Klasse </w:t>
+        <w:t>Das Paket „</w:t>
+      </w:r>
+      <w:proofErr w:type="spellStart"/>
+      <w:r>
+        <w:t>helper</w:t>
+      </w:r>
+      <w:proofErr w:type="spellEnd"/>
+      <w:r>
+        <w:t xml:space="preserve">“ beinhaltete die Klasse </w:t>
       </w:r>
       <w:r>
         <w:t>„</w:t>
@@ -10113,7 +10922,31 @@
         <w:t xml:space="preserve"> vom Typ „Cable“</w:t>
       </w:r>
       <w:r>
-        <w:t xml:space="preserve"> mit höchstens zwei „CableInterfaces“ verbunden sein kann. Die „CableInterfaces“ können über das Attribut „objectId“ eindeutig dem </w:t>
+        <w:t xml:space="preserve"> mit höchstens zwei „</w:t>
+      </w:r>
+      <w:proofErr w:type="spellStart"/>
+      <w:r>
+        <w:t>CableInterfaces</w:t>
+      </w:r>
+      <w:proofErr w:type="spellEnd"/>
+      <w:r>
+        <w:t>“ verbunden sein kann. Die „</w:t>
+      </w:r>
+      <w:proofErr w:type="spellStart"/>
+      <w:r>
+        <w:t>CableInterfaces</w:t>
+      </w:r>
+      <w:proofErr w:type="spellEnd"/>
+      <w:r>
+        <w:t>“ können über das Attribut „</w:t>
+      </w:r>
+      <w:proofErr w:type="spellStart"/>
+      <w:r>
+        <w:t>objectId</w:t>
+      </w:r>
+      <w:proofErr w:type="spellEnd"/>
+      <w:r>
+        <w:t xml:space="preserve">“ eindeutig dem </w:t>
       </w:r>
       <w:r>
         <w:t>dazugehörigen „</w:t>
@@ -10125,11 +10958,11 @@
         <w:t>“</w:t>
       </w:r>
       <w:r>
-        <w:t xml:space="preserve"> zugordnet werden. Die Klasse „ConnectionManager“ </w:t>
+        <w:t xml:space="preserve"> zugordnet werden. Die Klasse „ConnectionManager“ stellt über das Interface „ConnectionManagerLocal“ die Funktionen bereit, um </w:t>
       </w:r>
       <w:r>
         <w:lastRenderedPageBreak/>
-        <w:t xml:space="preserve">stellt über das Interface „ConnectionManagerLocal“ die Funktionen bereit, um Netzwerk-Verbindungen zwischen zwei Geräte ausfindig zu machen. Ergebnis dieser Suche ist eine Liste, in der jedes Element ein Objekt vom Typ „Connection“ ist. </w:t>
+        <w:t xml:space="preserve">Netzwerk-Verbindungen zwischen zwei Geräte ausfindig zu machen. Ergebnis dieser Suche ist eine Liste, in der jedes Element ein Objekt vom Typ „Connection“ ist. </w:t>
       </w:r>
     </w:p>
     <w:p>
@@ -10173,8 +11006,13 @@
         <w:t xml:space="preserve"> für die Anwendung der</w:t>
       </w:r>
       <w:r>
-        <w:t xml:space="preserve"> sogenannten CRUD-Methoden (siehe </w:t>
-      </w:r>
+        <w:t xml:space="preserve"> sogenannten CRUD-Methoden (</w:t>
+      </w:r>
+      <w:proofErr w:type="gramStart"/>
+      <w:r>
+        <w:t xml:space="preserve">siehe </w:t>
+      </w:r>
+      <w:proofErr w:type="gramEnd"/>
       <w:r>
         <w:fldChar w:fldCharType="begin"/>
       </w:r>
@@ -10275,7 +11113,13 @@
       <w:bookmarkStart w:id="50" w:name="_Toc299443810"/>
       <w:r>
         <w:lastRenderedPageBreak/>
-        <w:t>Realisierung der Anwendung</w:t>
+        <w:t xml:space="preserve">Realisierung der </w:t>
+      </w:r>
+      <w:r>
+        <w:t>Android-</w:t>
+      </w:r>
+      <w:r>
+        <w:t>Anwendung</w:t>
       </w:r>
       <w:bookmarkEnd w:id="50"/>
     </w:p>
@@ -10294,6 +11138,35 @@
       </w:r>
       <w:bookmarkEnd w:id="51"/>
     </w:p>
+    <w:p/>
+    <w:p>
+      <w:pPr>
+        <w:jc w:val="both"/>
+      </w:pPr>
+      <w:r>
+        <w:t xml:space="preserve">Das Ziel der zu entwickelnden Android-Anwendung ist es, die vorhandenen Daten der Web-Anwendung „speedikon DAMS“ abzurufen und dem Benutzer auf geeignete Weise bereitzustellen. Das Ziel-System der Entwicklung ist das Samsung </w:t>
+      </w:r>
+      <w:proofErr w:type="spellStart"/>
+      <w:r>
+        <w:t>Galaxy</w:t>
+      </w:r>
+      <w:proofErr w:type="spellEnd"/>
+      <w:r>
+        <w:t xml:space="preserve"> Tab mit dem Betriebssystem Android in der Version 2.2. Die Anwendung soll möglichst die Anwendungsfälle des Akteurs „Benutzer“ abbilden</w:t>
+      </w:r>
+      <w:r>
+        <w:t>. Als Ergänzung zu der manuellen Eingabe von Suchparametern soll die Einbindung der Strichcode-Anwendung „</w:t>
+      </w:r>
+      <w:proofErr w:type="spellStart"/>
+      <w:r>
+        <w:t>Zxing</w:t>
+      </w:r>
+      <w:proofErr w:type="spellEnd"/>
+      <w:r>
+        <w:t>“ realisiert werden.</w:t>
+      </w:r>
+    </w:p>
+    <w:p/>
     <w:p>
       <w:pPr>
         <w:pStyle w:val="berschrift3"/>
@@ -10311,54 +11184,103 @@
     </w:p>
     <w:p>
       <w:pPr>
-        <w:pStyle w:val="berschrift4"/>
-        <w:numPr>
-          <w:ilvl w:val="3"/>
-          <w:numId w:val="7"/>
-        </w:numPr>
-        <w:jc w:val="both"/>
-      </w:pPr>
-      <w:bookmarkStart w:id="53" w:name="_Toc299443813"/>
-      <w:r>
-        <w:t>Layout</w:t>
-      </w:r>
+        <w:jc w:val="both"/>
+      </w:pPr>
+    </w:p>
+    <w:p>
+      <w:pPr>
+        <w:jc w:val="both"/>
+      </w:pPr>
+      <w:r>
+        <w:t xml:space="preserve">Im Folgenden soll die Planung der mobilen Anwendung dargelegt werden. Die prototypische Implementierung soll die Möglichkeiten prüfen, ob die Anwendung </w:t>
+      </w:r>
+      <w:r>
+        <w:t xml:space="preserve">auf einem tragbaren mobilen Gerät Sinn gemacht. Aus diesem Grund soll das Layout der Anwendung funktional gestaltet werden. </w:t>
+      </w:r>
+    </w:p>
+    <w:p>
+      <w:pPr>
+        <w:jc w:val="both"/>
+      </w:pPr>
+    </w:p>
+    <w:p>
+      <w:pPr>
+        <w:jc w:val="both"/>
+      </w:pPr>
+      <w:r>
+        <w:rPr>
+          <w:noProof/>
+        </w:rPr>
+        <w:drawing>
+          <wp:inline distT="0" distB="0" distL="0" distR="0">
+            <wp:extent cx="1885950" cy="3089173"/>
+            <wp:effectExtent l="0" t="0" r="0" b="0"/>
+            <wp:docPr id="1" name="Grafik 1" descr="D:\FHB\Abschlussarbeit\Schriftliche_Arbeit\Diagramme\Screenshots\login.png"/>
+            <wp:cNvGraphicFramePr>
+              <a:graphicFrameLocks xmlns:a="http://schemas.openxmlformats.org/drawingml/2006/main" noChangeAspect="1"/>
+            </wp:cNvGraphicFramePr>
+            <a:graphic xmlns:a="http://schemas.openxmlformats.org/drawingml/2006/main">
+              <a:graphicData uri="http://schemas.openxmlformats.org/drawingml/2006/picture">
+                <pic:pic xmlns:pic="http://schemas.openxmlformats.org/drawingml/2006/picture">
+                  <pic:nvPicPr>
+                    <pic:cNvPr id="0" name="Picture 1" descr="D:\FHB\Abschlussarbeit\Schriftliche_Arbeit\Diagramme\Screenshots\login.png"/>
+                    <pic:cNvPicPr>
+                      <a:picLocks noChangeAspect="1" noChangeArrowheads="1"/>
+                    </pic:cNvPicPr>
+                  </pic:nvPicPr>
+                  <pic:blipFill rotWithShape="1">
+                    <a:blip r:embed="rId12" cstate="print">
+                      <a:extLst>
+                        <a:ext uri="{28A0092B-C50C-407E-A947-70E740481C1C}">
+                          <a14:useLocalDpi xmlns:a14="http://schemas.microsoft.com/office/drawing/2010/main" val="0"/>
+                        </a:ext>
+                      </a:extLst>
+                    </a:blip>
+                    <a:srcRect t="3992"/>
+                    <a:stretch/>
+                  </pic:blipFill>
+                  <pic:spPr bwMode="auto">
+                    <a:xfrm>
+                      <a:off x="0" y="0"/>
+                      <a:ext cx="1885950" cy="3089173"/>
+                    </a:xfrm>
+                    <a:prstGeom prst="rect">
+                      <a:avLst/>
+                    </a:prstGeom>
+                    <a:noFill/>
+                    <a:ln>
+                      <a:noFill/>
+                    </a:ln>
+                    <a:extLst>
+                      <a:ext uri="{53640926-AAD7-44D8-BBD7-CCE9431645EC}">
+                        <a14:shadowObscured xmlns:a14="http://schemas.microsoft.com/office/drawing/2010/main"/>
+                      </a:ext>
+                    </a:extLst>
+                  </pic:spPr>
+                </pic:pic>
+              </a:graphicData>
+            </a:graphic>
+          </wp:inline>
+        </w:drawing>
+      </w:r>
+      <w:bookmarkStart w:id="53" w:name="_GoBack"/>
       <w:bookmarkEnd w:id="53"/>
     </w:p>
     <w:p>
       <w:pPr>
-        <w:pStyle w:val="berschrift4"/>
-        <w:numPr>
-          <w:ilvl w:val="3"/>
-          <w:numId w:val="7"/>
-        </w:numPr>
-        <w:jc w:val="both"/>
-      </w:pPr>
-      <w:bookmarkStart w:id="54" w:name="_Toc299443814"/>
-      <w:r>
-        <w:t>Activities</w:t>
-      </w:r>
-      <w:bookmarkEnd w:id="54"/>
-    </w:p>
-    <w:p>
-      <w:pPr>
-        <w:pStyle w:val="berschrift4"/>
-        <w:numPr>
-          <w:ilvl w:val="3"/>
-          <w:numId w:val="7"/>
-        </w:numPr>
-        <w:jc w:val="both"/>
-      </w:pPr>
-      <w:bookmarkStart w:id="55" w:name="_Toc299443815"/>
-      <w:r>
-        <w:t>Zugriff auf den Web</w:t>
-      </w:r>
-      <w:r>
-        <w:t>-S</w:t>
-      </w:r>
-      <w:r>
-        <w:t>ervice</w:t>
-      </w:r>
-      <w:bookmarkEnd w:id="55"/>
+        <w:jc w:val="both"/>
+      </w:pPr>
+    </w:p>
+    <w:p>
+      <w:pPr>
+        <w:jc w:val="both"/>
+      </w:pPr>
+      <w:r>
+        <w:t>Die in Abbildung 4 gezeigten Screenshots zeigen die Oberfläche der mobilen Anwendung.</w:t>
+      </w:r>
+      <w:r>
+        <w:t xml:space="preserve"> Die </w:t>
+      </w:r>
     </w:p>
     <w:p>
       <w:pPr>
@@ -10369,13 +11291,27 @@
         </w:numPr>
         <w:jc w:val="both"/>
       </w:pPr>
-      <w:bookmarkStart w:id="56" w:name="_Toc299443816"/>
+      <w:bookmarkStart w:id="54" w:name="_Toc299443816"/>
       <w:r>
         <w:t>Umsetzung</w:t>
       </w:r>
-      <w:bookmarkEnd w:id="56"/>
-    </w:p>
-    <w:p/>
+      <w:bookmarkEnd w:id="54"/>
+    </w:p>
+    <w:p>
+      <w:pPr>
+        <w:jc w:val="both"/>
+      </w:pPr>
+    </w:p>
+    <w:p>
+      <w:pPr>
+        <w:jc w:val="both"/>
+      </w:pPr>
+    </w:p>
+    <w:p>
+      <w:pPr>
+        <w:jc w:val="both"/>
+      </w:pPr>
+    </w:p>
     <w:p>
       <w:pPr>
         <w:pStyle w:val="berschrift2"/>
@@ -10385,11 +11321,11 @@
         </w:numPr>
         <w:jc w:val="both"/>
       </w:pPr>
-      <w:bookmarkStart w:id="57" w:name="_Toc299443817"/>
+      <w:bookmarkStart w:id="55" w:name="_Toc299443817"/>
       <w:r>
         <w:t>Testen der Android-Anwendung</w:t>
       </w:r>
-      <w:bookmarkEnd w:id="57"/>
+      <w:bookmarkEnd w:id="55"/>
     </w:p>
     <w:p>
       <w:pPr>
@@ -10400,11 +11336,11 @@
         </w:numPr>
         <w:jc w:val="both"/>
       </w:pPr>
-      <w:bookmarkStart w:id="58" w:name="_Toc299443818"/>
+      <w:bookmarkStart w:id="56" w:name="_Toc299443818"/>
       <w:r>
         <w:t>Zieldefinition</w:t>
       </w:r>
-      <w:bookmarkEnd w:id="58"/>
+      <w:bookmarkEnd w:id="56"/>
     </w:p>
     <w:p>
       <w:pPr>
@@ -10415,11 +11351,11 @@
         </w:numPr>
         <w:jc w:val="both"/>
       </w:pPr>
-      <w:bookmarkStart w:id="59" w:name="_Toc299443819"/>
+      <w:bookmarkStart w:id="57" w:name="_Toc299443819"/>
       <w:r>
         <w:t>Planung</w:t>
       </w:r>
-      <w:bookmarkEnd w:id="59"/>
+      <w:bookmarkEnd w:id="57"/>
     </w:p>
     <w:p>
       <w:pPr>
@@ -10430,11 +11366,11 @@
         </w:numPr>
         <w:jc w:val="both"/>
       </w:pPr>
-      <w:bookmarkStart w:id="60" w:name="_Toc299443820"/>
+      <w:bookmarkStart w:id="58" w:name="_Toc299443820"/>
       <w:r>
         <w:t>Umsetzung</w:t>
       </w:r>
-      <w:bookmarkEnd w:id="60"/>
+      <w:bookmarkEnd w:id="58"/>
     </w:p>
     <w:p>
       <w:pPr>
@@ -10445,11 +11381,11 @@
         </w:numPr>
         <w:jc w:val="both"/>
       </w:pPr>
-      <w:bookmarkStart w:id="61" w:name="_Toc299443821"/>
+      <w:bookmarkStart w:id="59" w:name="_Toc299443821"/>
       <w:r>
         <w:t>Abschluss</w:t>
       </w:r>
-      <w:bookmarkEnd w:id="61"/>
+      <w:bookmarkEnd w:id="59"/>
     </w:p>
     <w:p>
       <w:pPr>
@@ -10460,11 +11396,11 @@
         </w:numPr>
         <w:jc w:val="both"/>
       </w:pPr>
-      <w:bookmarkStart w:id="62" w:name="_Toc299443822"/>
+      <w:bookmarkStart w:id="60" w:name="_Toc299443822"/>
       <w:r>
         <w:t>Erweiterungsmöglichkeiten</w:t>
       </w:r>
-      <w:bookmarkEnd w:id="62"/>
+      <w:bookmarkEnd w:id="60"/>
     </w:p>
     <w:p>
       <w:pPr>
@@ -10475,11 +11411,11 @@
         </w:numPr>
         <w:jc w:val="both"/>
       </w:pPr>
-      <w:bookmarkStart w:id="63" w:name="_Toc299443823"/>
+      <w:bookmarkStart w:id="61" w:name="_Toc299443823"/>
       <w:r>
         <w:t>Ausblick</w:t>
       </w:r>
-      <w:bookmarkEnd w:id="63"/>
+      <w:bookmarkEnd w:id="61"/>
     </w:p>
     <w:sectPr>
       <w:pgSz w:w="11906" w:h="16838"/>
@@ -15014,7 +15950,7 @@
 </file>
 
 <file path=customXml/itemProps1.xml><?xml version="1.0" encoding="utf-8"?>
-<ds:datastoreItem xmlns:ds="http://schemas.openxmlformats.org/officeDocument/2006/customXml" ds:itemID="{5EF5EE42-4E46-4198-ADE0-84A45E7392F7}">
+<ds:datastoreItem xmlns:ds="http://schemas.openxmlformats.org/officeDocument/2006/customXml" ds:itemID="{D47EC60D-C3B8-46C5-9A1C-D51A4C15A950}">
   <ds:schemaRefs>
     <ds:schemaRef ds:uri="http://schemas.openxmlformats.org/officeDocument/2006/bibliography"/>
   </ds:schemaRefs>

</xml_diff>

<commit_message>
umsetzung anwendung erweitert mit text und entsprechender abbildung
</commit_message>
<xml_diff>
--- a/Schriftliche_Arbeit/Arbeit_2.docx
+++ b/Schriftliche_Arbeit/Arbeit_2.docx
@@ -173,18 +173,15 @@
             <w:rPr>
               <w:noProof/>
             </w:rPr>
-          </w:r>
-          <w:r>
-            <w:rPr>
-              <w:noProof/>
-            </w:rPr>
             <w:fldChar w:fldCharType="separate"/>
           </w:r>
           <w:r>
             <w:rPr>
-              <w:noProof/>
-            </w:rPr>
-            <w:t>4</w:t>
+              <w:b/>
+              <w:bCs/>
+              <w:noProof/>
+            </w:rPr>
+            <w:t>Fehler! Textmarke nicht definiert.</w:t>
           </w:r>
           <w:r>
             <w:rPr>
@@ -323,18 +320,15 @@
             <w:rPr>
               <w:noProof/>
             </w:rPr>
-          </w:r>
-          <w:r>
-            <w:rPr>
-              <w:noProof/>
-            </w:rPr>
             <w:fldChar w:fldCharType="separate"/>
           </w:r>
           <w:r>
             <w:rPr>
-              <w:noProof/>
-            </w:rPr>
-            <w:t>4</w:t>
+              <w:b/>
+              <w:bCs/>
+              <w:noProof/>
+            </w:rPr>
+            <w:t>Fehler! Textmarke nicht definiert.</w:t>
           </w:r>
           <w:r>
             <w:rPr>
@@ -698,18 +692,15 @@
             <w:rPr>
               <w:noProof/>
             </w:rPr>
-          </w:r>
-          <w:r>
-            <w:rPr>
-              <w:noProof/>
-            </w:rPr>
             <w:fldChar w:fldCharType="separate"/>
           </w:r>
           <w:r>
             <w:rPr>
-              <w:noProof/>
-            </w:rPr>
-            <w:t>5</w:t>
+              <w:b/>
+              <w:bCs/>
+              <w:noProof/>
+            </w:rPr>
+            <w:t>Fehler! Textmarke nicht definiert.</w:t>
           </w:r>
           <w:r>
             <w:rPr>
@@ -1309,7 +1300,7 @@
             <w:rPr>
               <w:noProof/>
             </w:rPr>
-            <w:t>14</w:t>
+            <w:t>13</w:t>
           </w:r>
           <w:r>
             <w:rPr>
@@ -1609,7 +1600,7 @@
             <w:rPr>
               <w:noProof/>
             </w:rPr>
-            <w:t>18</w:t>
+            <w:t>17</w:t>
           </w:r>
           <w:r>
             <w:rPr>
@@ -2573,18 +2564,15 @@
             <w:rPr>
               <w:noProof/>
             </w:rPr>
-          </w:r>
-          <w:r>
-            <w:rPr>
-              <w:noProof/>
-            </w:rPr>
             <w:fldChar w:fldCharType="separate"/>
           </w:r>
           <w:r>
             <w:rPr>
-              <w:noProof/>
-            </w:rPr>
-            <w:t>26</w:t>
+              <w:b/>
+              <w:bCs/>
+              <w:noProof/>
+            </w:rPr>
+            <w:t>Fehler! Textmarke nicht definiert.</w:t>
           </w:r>
           <w:r>
             <w:rPr>
@@ -2648,18 +2636,15 @@
             <w:rPr>
               <w:noProof/>
             </w:rPr>
-          </w:r>
-          <w:r>
-            <w:rPr>
-              <w:noProof/>
-            </w:rPr>
             <w:fldChar w:fldCharType="separate"/>
           </w:r>
           <w:r>
             <w:rPr>
-              <w:noProof/>
-            </w:rPr>
-            <w:t>26</w:t>
+              <w:b/>
+              <w:bCs/>
+              <w:noProof/>
+            </w:rPr>
+            <w:t>Fehler! Textmarke nicht definiert.</w:t>
           </w:r>
           <w:r>
             <w:rPr>
@@ -2723,18 +2708,15 @@
             <w:rPr>
               <w:noProof/>
             </w:rPr>
-          </w:r>
-          <w:r>
-            <w:rPr>
-              <w:noProof/>
-            </w:rPr>
             <w:fldChar w:fldCharType="separate"/>
           </w:r>
           <w:r>
             <w:rPr>
-              <w:noProof/>
-            </w:rPr>
-            <w:t>26</w:t>
+              <w:b/>
+              <w:bCs/>
+              <w:noProof/>
+            </w:rPr>
+            <w:t>Fehler! Textmarke nicht definiert.</w:t>
           </w:r>
           <w:r>
             <w:rPr>
@@ -2884,7 +2866,7 @@
             <w:rPr>
               <w:noProof/>
             </w:rPr>
-            <w:t>26</w:t>
+            <w:t>27</w:t>
           </w:r>
           <w:r>
             <w:rPr>
@@ -2959,7 +2941,7 @@
             <w:rPr>
               <w:noProof/>
             </w:rPr>
-            <w:t>26</w:t>
+            <w:t>27</w:t>
           </w:r>
           <w:r>
             <w:rPr>
@@ -3034,7 +3016,7 @@
             <w:rPr>
               <w:noProof/>
             </w:rPr>
-            <w:t>26</w:t>
+            <w:t>27</w:t>
           </w:r>
           <w:r>
             <w:rPr>
@@ -3109,7 +3091,7 @@
             <w:rPr>
               <w:noProof/>
             </w:rPr>
-            <w:t>26</w:t>
+            <w:t>27</w:t>
           </w:r>
           <w:r>
             <w:rPr>
@@ -3184,7 +3166,7 @@
             <w:rPr>
               <w:noProof/>
             </w:rPr>
-            <w:t>26</w:t>
+            <w:t>27</w:t>
           </w:r>
           <w:r>
             <w:rPr>
@@ -3259,7 +3241,7 @@
             <w:rPr>
               <w:noProof/>
             </w:rPr>
-            <w:t>26</w:t>
+            <w:t>27</w:t>
           </w:r>
           <w:r>
             <w:rPr>
@@ -3323,18 +3305,15 @@
             <w:rPr>
               <w:noProof/>
             </w:rPr>
-          </w:r>
-          <w:r>
-            <w:rPr>
-              <w:noProof/>
-            </w:rPr>
             <w:fldChar w:fldCharType="separate"/>
           </w:r>
           <w:r>
             <w:rPr>
-              <w:noProof/>
-            </w:rPr>
-            <w:t>26</w:t>
+              <w:b/>
+              <w:bCs/>
+              <w:noProof/>
+            </w:rPr>
+            <w:t>Fehler! Textmarke nicht definiert.</w:t>
           </w:r>
           <w:r>
             <w:rPr>
@@ -3384,7 +3363,7 @@
       <w:r>
         <w:fldChar w:fldCharType="separate"/>
       </w:r>
-      <w:hyperlink w:anchor="_Toc299733209" w:history="1">
+      <w:hyperlink w:anchor="_Toc299901228" w:history="1">
         <w:r>
           <w:rPr>
             <w:rStyle w:val="Hyperlink"/>
@@ -3411,7 +3390,7 @@
             <w:noProof/>
             <w:webHidden/>
           </w:rPr>
-          <w:instrText xml:space="preserve"> PAGEREF _Toc299733209 \h </w:instrText>
+          <w:instrText xml:space="preserve"> PAGEREF _Toc299901228 \h </w:instrText>
         </w:r>
         <w:r>
           <w:rPr>
@@ -3454,7 +3433,7 @@
           <w:sz w:val="22"/>
         </w:rPr>
       </w:pPr>
-      <w:hyperlink w:anchor="_Toc299733210" w:history="1">
+      <w:hyperlink w:anchor="_Toc299901229" w:history="1">
         <w:r>
           <w:rPr>
             <w:rStyle w:val="Hyperlink"/>
@@ -3481,7 +3460,7 @@
             <w:noProof/>
             <w:webHidden/>
           </w:rPr>
-          <w:instrText xml:space="preserve"> PAGEREF _Toc299733210 \h </w:instrText>
+          <w:instrText xml:space="preserve"> PAGEREF _Toc299901229 \h </w:instrText>
         </w:r>
         <w:r>
           <w:rPr>
@@ -3524,7 +3503,7 @@
           <w:sz w:val="22"/>
         </w:rPr>
       </w:pPr>
-      <w:hyperlink w:anchor="_Toc299733211" w:history="1">
+      <w:hyperlink w:anchor="_Toc299901230" w:history="1">
         <w:r>
           <w:rPr>
             <w:rStyle w:val="Hyperlink"/>
@@ -3551,7 +3530,7 @@
             <w:noProof/>
             <w:webHidden/>
           </w:rPr>
-          <w:instrText xml:space="preserve"> PAGEREF _Toc299733211 \h </w:instrText>
+          <w:instrText xml:space="preserve"> PAGEREF _Toc299901230 \h </w:instrText>
         </w:r>
         <w:r>
           <w:rPr>
@@ -3584,6 +3563,76 @@
     </w:p>
     <w:p>
       <w:pPr>
+        <w:pStyle w:val="Abbildungsverzeichnis"/>
+        <w:tabs>
+          <w:tab w:val="right" w:leader="dot" w:pos="9062"/>
+        </w:tabs>
+        <w:rPr>
+          <w:rFonts w:asciiTheme="minorHAnsi" w:eastAsiaTheme="minorEastAsia" w:hAnsiTheme="minorHAnsi" w:cstheme="minorBidi"/>
+          <w:noProof/>
+          <w:sz w:val="22"/>
+        </w:rPr>
+      </w:pPr>
+      <w:hyperlink r:id="rId9" w:anchor="_Toc299901231" w:history="1">
+        <w:r>
+          <w:rPr>
+            <w:rStyle w:val="Hyperlink"/>
+            <w:noProof/>
+          </w:rPr>
+          <w:t>Abbildung 4: Screenshots der mobilen Anwendung</w:t>
+        </w:r>
+        <w:r>
+          <w:rPr>
+            <w:noProof/>
+            <w:webHidden/>
+          </w:rPr>
+          <w:tab/>
+        </w:r>
+        <w:r>
+          <w:rPr>
+            <w:noProof/>
+            <w:webHidden/>
+          </w:rPr>
+          <w:fldChar w:fldCharType="begin"/>
+        </w:r>
+        <w:r>
+          <w:rPr>
+            <w:noProof/>
+            <w:webHidden/>
+          </w:rPr>
+          <w:instrText xml:space="preserve"> PAGEREF _Toc299901231 \h </w:instrText>
+        </w:r>
+        <w:r>
+          <w:rPr>
+            <w:noProof/>
+            <w:webHidden/>
+          </w:rPr>
+        </w:r>
+        <w:r>
+          <w:rPr>
+            <w:noProof/>
+            <w:webHidden/>
+          </w:rPr>
+          <w:fldChar w:fldCharType="separate"/>
+        </w:r>
+        <w:r>
+          <w:rPr>
+            <w:noProof/>
+            <w:webHidden/>
+          </w:rPr>
+          <w:t>26</w:t>
+        </w:r>
+        <w:r>
+          <w:rPr>
+            <w:noProof/>
+            <w:webHidden/>
+          </w:rPr>
+          <w:fldChar w:fldCharType="end"/>
+        </w:r>
+      </w:hyperlink>
+    </w:p>
+    <w:p>
+      <w:pPr>
         <w:spacing w:after="0" w:line="240" w:lineRule="auto"/>
         <w:rPr>
           <w:b/>
@@ -3625,9 +3674,9 @@
         </w:numPr>
         <w:jc w:val="both"/>
       </w:pPr>
-      <w:bookmarkStart w:id="2" w:name="_Toc299443781"/>
-      <w:r>
-        <w:t>Abstract</w:t>
+      <w:bookmarkStart w:id="2" w:name="_Toc299443782"/>
+      <w:r>
+        <w:t>Vorgehensweise und Methodik</w:t>
       </w:r>
       <w:bookmarkEnd w:id="2"/>
     </w:p>
@@ -3640,14 +3689,154 @@
         </w:numPr>
         <w:jc w:val="both"/>
       </w:pPr>
-      <w:r>
+      <w:bookmarkStart w:id="3" w:name="_Toc299443784"/>
+      <w:r>
+        <w:t>Motivation</w:t>
+      </w:r>
+      <w:bookmarkEnd w:id="3"/>
+    </w:p>
+    <w:p>
+      <w:pPr>
+        <w:jc w:val="both"/>
+      </w:pPr>
+    </w:p>
+    <w:p>
+      <w:pPr>
+        <w:jc w:val="both"/>
+      </w:pPr>
+      <w:r>
+        <w:rPr>
+          <w:rFonts w:cs="Arial"/>
+          <w:szCs w:val="24"/>
+        </w:rPr>
+        <w:t xml:space="preserve">Die Verwaltung eines hochproduktiven Rechenzentrums ist sehr komplex, da </w:t>
+      </w:r>
+      <w:r>
+        <w:rPr>
+          <w:rFonts w:cs="Arial"/>
+          <w:szCs w:val="24"/>
+        </w:rPr>
+        <w:t>dafür</w:t>
+      </w:r>
+      <w:r>
+        <w:rPr>
+          <w:rFonts w:cs="Arial"/>
+          <w:szCs w:val="24"/>
+        </w:rPr>
+        <w:t xml:space="preserve"> unterschiedlichsten Daten der verbauten Komponenten erfasst werden müssen. </w:t>
+      </w:r>
+      <w:r>
+        <w:rPr>
+          <w:rFonts w:cs="Arial"/>
+          <w:szCs w:val="24"/>
+        </w:rPr>
+        <w:t>Naturgemäß</w:t>
+      </w:r>
+      <w:r>
+        <w:rPr>
+          <w:rFonts w:cs="Arial"/>
+          <w:szCs w:val="24"/>
+        </w:rPr>
         <w:t xml:space="preserve"> </w:t>
       </w:r>
-      <w:bookmarkStart w:id="3" w:name="_Toc299443782"/>
-      <w:r>
-        <w:t>Vorgehensweise und Methodik</w:t>
-      </w:r>
-      <w:bookmarkEnd w:id="3"/>
+      <w:r>
+        <w:rPr>
+          <w:rFonts w:cs="Arial"/>
+          <w:szCs w:val="24"/>
+        </w:rPr>
+        <w:t xml:space="preserve">ist dabei auch die </w:t>
+      </w:r>
+      <w:r>
+        <w:rPr>
+          <w:rFonts w:cs="Arial"/>
+          <w:szCs w:val="24"/>
+        </w:rPr>
+        <w:t>Fehlersuche während der laufenden Produktion hoch</w:t>
+      </w:r>
+      <w:r>
+        <w:rPr>
+          <w:rFonts w:cs="Arial"/>
+          <w:szCs w:val="24"/>
+        </w:rPr>
+        <w:t xml:space="preserve"> </w:t>
+      </w:r>
+      <w:r>
+        <w:rPr>
+          <w:rFonts w:cs="Arial"/>
+          <w:szCs w:val="24"/>
+        </w:rPr>
+        <w:t xml:space="preserve">zeitkritisch. Um diese Aufgaben bewältigen zu können wurde die in PHP geschriebene Webanwendung </w:t>
+      </w:r>
+      <w:r>
+        <w:rPr>
+          <w:rFonts w:cs="Arial"/>
+          <w:szCs w:val="24"/>
+        </w:rPr>
+        <w:t>„</w:t>
+      </w:r>
+      <w:r>
+        <w:rPr>
+          <w:rFonts w:cs="Arial"/>
+          <w:szCs w:val="24"/>
+        </w:rPr>
+        <w:t>speedikon DAMS</w:t>
+      </w:r>
+      <w:r>
+        <w:rPr>
+          <w:rFonts w:cs="Arial"/>
+          <w:szCs w:val="24"/>
+        </w:rPr>
+        <w:t>“</w:t>
+      </w:r>
+      <w:r>
+        <w:rPr>
+          <w:rFonts w:cs="Arial"/>
+          <w:szCs w:val="24"/>
+        </w:rPr>
+        <w:t xml:space="preserve"> (Data Center Asset Management Solutions) beschafft. Diese Softwarelösung unterstützt die Verwaltung und Visualisierung von Bestandsdaten in den Rechenzentren. Die Pflege der Daten erfolgt im Moment ausschließlich über eine Weboberfläche, die </w:t>
+      </w:r>
+      <w:r>
+        <w:rPr>
+          <w:rFonts w:cs="Arial"/>
+          <w:szCs w:val="24"/>
+        </w:rPr>
+        <w:t xml:space="preserve">lediglich </w:t>
+      </w:r>
+      <w:r>
+        <w:rPr>
+          <w:rFonts w:cs="Arial"/>
+          <w:szCs w:val="24"/>
+        </w:rPr>
+        <w:t xml:space="preserve">einen PC-Arbeitsplatz mit entsprechendem Webbrowser voraussetzt. Um die Nutzbarkeit der bereits aufgenommen Daten flexibler zu gestalten, soll nun </w:t>
+      </w:r>
+      <w:r>
+        <w:rPr>
+          <w:rFonts w:cs="Arial"/>
+          <w:szCs w:val="24"/>
+        </w:rPr>
+        <w:t xml:space="preserve">zusätzlich </w:t>
+      </w:r>
+      <w:r>
+        <w:rPr>
+          <w:rFonts w:cs="Arial"/>
+          <w:szCs w:val="24"/>
+        </w:rPr>
+        <w:t>eine portable Lösung geschaffen werden, die mit kurzen Zugriffszeiten die technischen Daten, Verkabelungswege und Standorte der einzelnen Komponenten</w:t>
+      </w:r>
+      <w:r>
+        <w:rPr>
+          <w:rFonts w:cs="Arial"/>
+          <w:szCs w:val="24"/>
+        </w:rPr>
+        <w:t xml:space="preserve"> hausweitwiedergeben kann</w:t>
+      </w:r>
+      <w:r>
+        <w:rPr>
+          <w:rFonts w:cs="Arial"/>
+          <w:szCs w:val="24"/>
+        </w:rPr>
+        <w:t>.</w:t>
+      </w:r>
     </w:p>
     <w:p>
       <w:pPr>
@@ -3661,11 +3850,63 @@
       <w:r>
         <w:t xml:space="preserve"> </w:t>
       </w:r>
-      <w:bookmarkStart w:id="4" w:name="_Toc299443783"/>
-      <w:r>
-        <w:t>Projektumgebung</w:t>
+      <w:bookmarkStart w:id="4" w:name="_Toc299443785"/>
+      <w:r>
+        <w:t>Aufgabenstellung</w:t>
       </w:r>
       <w:bookmarkEnd w:id="4"/>
+    </w:p>
+    <w:p>
+      <w:pPr>
+        <w:jc w:val="both"/>
+      </w:pPr>
+    </w:p>
+    <w:p>
+      <w:pPr>
+        <w:jc w:val="both"/>
+      </w:pPr>
+      <w:r>
+        <w:rPr>
+          <w:rFonts w:cs="Arial"/>
+          <w:szCs w:val="24"/>
+        </w:rPr>
+        <w:t>I</w:t>
+      </w:r>
+      <w:r>
+        <w:rPr>
+          <w:rFonts w:cs="Arial"/>
+          <w:szCs w:val="24"/>
+        </w:rPr>
+        <w:t xml:space="preserve">n diesem Projekt soll ein Prototyp einer Android-Anwendung entwickelt und implementiert werden, der die vorhandenen Daten von </w:t>
+      </w:r>
+      <w:r>
+        <w:rPr>
+          <w:rFonts w:cs="Arial"/>
+          <w:szCs w:val="24"/>
+        </w:rPr>
+        <w:t>„</w:t>
+      </w:r>
+      <w:r>
+        <w:rPr>
+          <w:rFonts w:cs="Arial"/>
+          <w:szCs w:val="24"/>
+        </w:rPr>
+        <w:t>speedikon DAMS</w:t>
+      </w:r>
+      <w:r>
+        <w:rPr>
+          <w:rFonts w:cs="Arial"/>
+          <w:szCs w:val="24"/>
+        </w:rPr>
+        <w:t>“</w:t>
+      </w:r>
+      <w:r>
+        <w:rPr>
+          <w:rFonts w:cs="Arial"/>
+          <w:szCs w:val="24"/>
+        </w:rPr>
+        <w:t xml:space="preserve"> nutzt. Die vorhandene Webanwendung stellt keine Schnittstellen für den Abruf der Daten zur Verfügung. Aus diesem Grund soll ein Webservice entworfen und implementiert werden, der diese Aufgabe übernimmt. Die mobile Anwendung soll eine Benutzeroberfläche zur Verfügung stellen, die nach einer erfolgreichen Anmeldung des Nutzers die Suche und Abfrage von Geräteinformationen mit Hilfe diverser Suchkriterien ermöglicht und eine entsprechende Ausgabe generiert.</w:t>
+      </w:r>
     </w:p>
     <w:p>
       <w:pPr>
@@ -3679,242 +3920,11 @@
       <w:r>
         <w:t xml:space="preserve"> </w:t>
       </w:r>
-      <w:bookmarkStart w:id="5" w:name="_Toc299443784"/>
-      <w:r>
-        <w:t>Motivation</w:t>
+      <w:bookmarkStart w:id="5" w:name="_Toc299443786"/>
+      <w:r>
+        <w:t>Abgrenzung der Projektaufgabe</w:t>
       </w:r>
       <w:bookmarkEnd w:id="5"/>
-    </w:p>
-    <w:p>
-      <w:pPr>
-        <w:jc w:val="both"/>
-      </w:pPr>
-    </w:p>
-    <w:p>
-      <w:pPr>
-        <w:jc w:val="both"/>
-      </w:pPr>
-      <w:r>
-        <w:rPr>
-          <w:rFonts w:cs="Arial"/>
-          <w:szCs w:val="24"/>
-        </w:rPr>
-        <w:t xml:space="preserve">Die Verwaltung eines hochproduktiven Rechenzentrums ist sehr komplex, da </w:t>
-      </w:r>
-      <w:r>
-        <w:rPr>
-          <w:rFonts w:cs="Arial"/>
-          <w:szCs w:val="24"/>
-        </w:rPr>
-        <w:t>dafür</w:t>
-      </w:r>
-      <w:r>
-        <w:rPr>
-          <w:rFonts w:cs="Arial"/>
-          <w:szCs w:val="24"/>
-        </w:rPr>
-        <w:t xml:space="preserve"> unterschiedlichsten Daten der verbauten Komponenten erfasst werden müssen. </w:t>
-      </w:r>
-      <w:r>
-        <w:rPr>
-          <w:rFonts w:cs="Arial"/>
-          <w:szCs w:val="24"/>
-        </w:rPr>
-        <w:t>Naturgemäß</w:t>
-      </w:r>
-      <w:r>
-        <w:rPr>
-          <w:rFonts w:cs="Arial"/>
-          <w:szCs w:val="24"/>
-        </w:rPr>
-        <w:t xml:space="preserve"> </w:t>
-      </w:r>
-      <w:r>
-        <w:rPr>
-          <w:rFonts w:cs="Arial"/>
-          <w:szCs w:val="24"/>
-        </w:rPr>
-        <w:t xml:space="preserve">ist dabei auch die </w:t>
-      </w:r>
-      <w:r>
-        <w:rPr>
-          <w:rFonts w:cs="Arial"/>
-          <w:szCs w:val="24"/>
-        </w:rPr>
-        <w:t>Fehlersuche während der laufenden Produktion hoch</w:t>
-      </w:r>
-      <w:r>
-        <w:rPr>
-          <w:rFonts w:cs="Arial"/>
-          <w:szCs w:val="24"/>
-        </w:rPr>
-        <w:t xml:space="preserve"> </w:t>
-      </w:r>
-      <w:r>
-        <w:rPr>
-          <w:rFonts w:cs="Arial"/>
-          <w:szCs w:val="24"/>
-        </w:rPr>
-        <w:t xml:space="preserve">zeitkritisch. Um diese Aufgaben bewältigen zu können wurde die in PHP geschriebene Webanwendung </w:t>
-      </w:r>
-      <w:r>
-        <w:rPr>
-          <w:rFonts w:cs="Arial"/>
-          <w:szCs w:val="24"/>
-        </w:rPr>
-        <w:t>„</w:t>
-      </w:r>
-      <w:r>
-        <w:rPr>
-          <w:rFonts w:cs="Arial"/>
-          <w:szCs w:val="24"/>
-        </w:rPr>
-        <w:t>speedikon DAMS</w:t>
-      </w:r>
-      <w:r>
-        <w:rPr>
-          <w:rFonts w:cs="Arial"/>
-          <w:szCs w:val="24"/>
-        </w:rPr>
-        <w:t>“</w:t>
-      </w:r>
-      <w:r>
-        <w:rPr>
-          <w:rFonts w:cs="Arial"/>
-          <w:szCs w:val="24"/>
-        </w:rPr>
-        <w:t xml:space="preserve"> (Data Center Asset Management Solutions) beschafft. Diese Softwarelösung unterstützt die Verwaltung und Visualisierung von Bestandsdaten in den Rechenzentren. Die Pflege der Daten erfolgt im Moment ausschließlich über eine Weboberfläche, die </w:t>
-      </w:r>
-      <w:r>
-        <w:rPr>
-          <w:rFonts w:cs="Arial"/>
-          <w:szCs w:val="24"/>
-        </w:rPr>
-        <w:t xml:space="preserve">lediglich </w:t>
-      </w:r>
-      <w:r>
-        <w:rPr>
-          <w:rFonts w:cs="Arial"/>
-          <w:szCs w:val="24"/>
-        </w:rPr>
-        <w:t xml:space="preserve">einen PC-Arbeitsplatz mit entsprechendem Webbrowser voraussetzt. Um die Nutzbarkeit der bereits aufgenommen Daten flexibler zu gestalten, soll nun </w:t>
-      </w:r>
-      <w:r>
-        <w:rPr>
-          <w:rFonts w:cs="Arial"/>
-          <w:szCs w:val="24"/>
-        </w:rPr>
-        <w:t xml:space="preserve">zusätzlich </w:t>
-      </w:r>
-      <w:r>
-        <w:rPr>
-          <w:rFonts w:cs="Arial"/>
-          <w:szCs w:val="24"/>
-        </w:rPr>
-        <w:t>eine portable Lösung geschaffen werden, die mit kurzen Zugriffszeiten die technischen Daten, Verkabelungswege und Standorte der einzelnen Komponenten</w:t>
-      </w:r>
-      <w:r>
-        <w:rPr>
-          <w:rFonts w:cs="Arial"/>
-          <w:szCs w:val="24"/>
-        </w:rPr>
-        <w:t xml:space="preserve"> hausweitwiedergeben kann</w:t>
-      </w:r>
-      <w:r>
-        <w:rPr>
-          <w:rFonts w:cs="Arial"/>
-          <w:szCs w:val="24"/>
-        </w:rPr>
-        <w:t>.</w:t>
-      </w:r>
-    </w:p>
-    <w:p>
-      <w:pPr>
-        <w:pStyle w:val="berschrift2"/>
-        <w:numPr>
-          <w:ilvl w:val="1"/>
-          <w:numId w:val="10"/>
-        </w:numPr>
-        <w:jc w:val="both"/>
-      </w:pPr>
-      <w:r>
-        <w:t xml:space="preserve"> </w:t>
-      </w:r>
-      <w:bookmarkStart w:id="6" w:name="_Toc299443785"/>
-      <w:r>
-        <w:t>Aufgabenstellung</w:t>
-      </w:r>
-      <w:bookmarkEnd w:id="6"/>
-    </w:p>
-    <w:p>
-      <w:pPr>
-        <w:jc w:val="both"/>
-      </w:pPr>
-    </w:p>
-    <w:p>
-      <w:pPr>
-        <w:jc w:val="both"/>
-      </w:pPr>
-      <w:r>
-        <w:rPr>
-          <w:rFonts w:cs="Arial"/>
-          <w:szCs w:val="24"/>
-        </w:rPr>
-        <w:t>I</w:t>
-      </w:r>
-      <w:r>
-        <w:rPr>
-          <w:rFonts w:cs="Arial"/>
-          <w:szCs w:val="24"/>
-        </w:rPr>
-        <w:t xml:space="preserve">n diesem Projekt soll ein Prototyp einer Android-Anwendung entwickelt und implementiert werden, der die vorhandenen Daten von </w:t>
-      </w:r>
-      <w:r>
-        <w:rPr>
-          <w:rFonts w:cs="Arial"/>
-          <w:szCs w:val="24"/>
-        </w:rPr>
-        <w:t>„</w:t>
-      </w:r>
-      <w:r>
-        <w:rPr>
-          <w:rFonts w:cs="Arial"/>
-          <w:szCs w:val="24"/>
-        </w:rPr>
-        <w:t>speedikon DAMS</w:t>
-      </w:r>
-      <w:r>
-        <w:rPr>
-          <w:rFonts w:cs="Arial"/>
-          <w:szCs w:val="24"/>
-        </w:rPr>
-        <w:t>“</w:t>
-      </w:r>
-      <w:r>
-        <w:rPr>
-          <w:rFonts w:cs="Arial"/>
-          <w:szCs w:val="24"/>
-        </w:rPr>
-        <w:t xml:space="preserve"> nutzt. Die vorhandene Webanwendung stellt keine Schnittstellen für den Abruf der Daten zur Verfügung. Aus diesem Grund soll ein Webservice entworfen und implementiert werden, der diese Aufgabe übernimmt. Die mobile Anwendung soll eine Benutzeroberfläche zur Verfügung stellen, die nach einer erfolgreichen Anmeldung des Nutzers die Suche und Abfrage von Geräteinformationen mit Hilfe diverser Suchkriterien ermöglicht und eine entsprechende Ausgabe generiert.</w:t>
-      </w:r>
-    </w:p>
-    <w:p>
-      <w:pPr>
-        <w:pStyle w:val="berschrift2"/>
-        <w:numPr>
-          <w:ilvl w:val="1"/>
-          <w:numId w:val="10"/>
-        </w:numPr>
-        <w:jc w:val="both"/>
-      </w:pPr>
-      <w:r>
-        <w:t xml:space="preserve"> </w:t>
-      </w:r>
-      <w:bookmarkStart w:id="7" w:name="_Toc299443786"/>
-      <w:r>
-        <w:t>Abgrenzung der Projektaufgabe</w:t>
-      </w:r>
-      <w:bookmarkEnd w:id="7"/>
     </w:p>
     <w:p>
       <w:pPr>
@@ -3953,12 +3963,12 @@
         </w:numPr>
         <w:jc w:val="both"/>
       </w:pPr>
-      <w:bookmarkStart w:id="8" w:name="_Toc299443787"/>
+      <w:bookmarkStart w:id="6" w:name="_Toc299443787"/>
       <w:r>
         <w:lastRenderedPageBreak/>
         <w:t>Theoretische Vorbetrachtung</w:t>
       </w:r>
-      <w:bookmarkEnd w:id="8"/>
+      <w:bookmarkEnd w:id="6"/>
     </w:p>
     <w:p>
       <w:pPr>
@@ -3969,14 +3979,11 @@
         </w:numPr>
         <w:jc w:val="both"/>
       </w:pPr>
-      <w:r>
-        <w:t xml:space="preserve"> </w:t>
-      </w:r>
-      <w:bookmarkStart w:id="9" w:name="_Toc299443788"/>
-      <w:r>
-        <w:t>Allgemein</w:t>
-      </w:r>
-      <w:bookmarkEnd w:id="9"/>
+      <w:bookmarkStart w:id="7" w:name="_Toc299443789"/>
+      <w:r>
+        <w:t>Zielplattform Android</w:t>
+      </w:r>
+      <w:bookmarkEnd w:id="7"/>
     </w:p>
     <w:p>
       <w:pPr>
@@ -3987,43 +3994,28 @@
         </w:numPr>
         <w:jc w:val="both"/>
       </w:pPr>
-      <w:r>
-        <w:t xml:space="preserve"> </w:t>
-      </w:r>
-      <w:bookmarkStart w:id="10" w:name="_Toc299443789"/>
-      <w:r>
-        <w:t>Zielplattform Android</w:t>
-      </w:r>
+      <w:bookmarkStart w:id="8" w:name="_Ref299370504"/>
+      <w:bookmarkStart w:id="9" w:name="_Ref299370576"/>
+      <w:bookmarkStart w:id="10" w:name="_Ref299370602"/>
+      <w:bookmarkStart w:id="11" w:name="_Ref299370634"/>
+      <w:bookmarkStart w:id="12" w:name="_Ref299370657"/>
+      <w:bookmarkStart w:id="13" w:name="_Ref299370717"/>
+      <w:bookmarkStart w:id="14" w:name="_Ref299370822"/>
+      <w:bookmarkStart w:id="15" w:name="_Ref299370846"/>
+      <w:bookmarkStart w:id="16" w:name="_Ref299370887"/>
+      <w:bookmarkStart w:id="17" w:name="_Toc299443790"/>
+      <w:r>
+        <w:t>Web</w:t>
+      </w:r>
+      <w:r>
+        <w:t>-S</w:t>
+      </w:r>
+      <w:r>
+        <w:t>ervice</w:t>
+      </w:r>
+      <w:bookmarkEnd w:id="8"/>
+      <w:bookmarkEnd w:id="9"/>
       <w:bookmarkEnd w:id="10"/>
-    </w:p>
-    <w:p>
-      <w:pPr>
-        <w:pStyle w:val="berschrift2"/>
-        <w:numPr>
-          <w:ilvl w:val="1"/>
-          <w:numId w:val="7"/>
-        </w:numPr>
-        <w:jc w:val="both"/>
-      </w:pPr>
-      <w:bookmarkStart w:id="11" w:name="_Ref299370504"/>
-      <w:bookmarkStart w:id="12" w:name="_Ref299370576"/>
-      <w:bookmarkStart w:id="13" w:name="_Ref299370602"/>
-      <w:bookmarkStart w:id="14" w:name="_Ref299370634"/>
-      <w:bookmarkStart w:id="15" w:name="_Ref299370657"/>
-      <w:bookmarkStart w:id="16" w:name="_Ref299370717"/>
-      <w:bookmarkStart w:id="17" w:name="_Ref299370822"/>
-      <w:bookmarkStart w:id="18" w:name="_Ref299370846"/>
-      <w:bookmarkStart w:id="19" w:name="_Ref299370887"/>
-      <w:bookmarkStart w:id="20" w:name="_Toc299443790"/>
-      <w:r>
-        <w:t>Web</w:t>
-      </w:r>
-      <w:r>
-        <w:t>-S</w:t>
-      </w:r>
-      <w:r>
-        <w:t>ervice</w:t>
-      </w:r>
       <w:bookmarkEnd w:id="11"/>
       <w:bookmarkEnd w:id="12"/>
       <w:bookmarkEnd w:id="13"/>
@@ -4031,9 +4023,6 @@
       <w:bookmarkEnd w:id="15"/>
       <w:bookmarkEnd w:id="16"/>
       <w:bookmarkEnd w:id="17"/>
-      <w:bookmarkEnd w:id="18"/>
-      <w:bookmarkEnd w:id="19"/>
-      <w:bookmarkEnd w:id="20"/>
     </w:p>
     <w:p>
       <w:pPr>
@@ -4104,23 +4093,7 @@
           <w:rFonts w:cs="Arial"/>
           <w:szCs w:val="24"/>
         </w:rPr>
-        <w:t xml:space="preserve">Anwendungen wie Amazon, </w:t>
-      </w:r>
-      <w:proofErr w:type="spellStart"/>
-      <w:r>
-        <w:rPr>
-          <w:rFonts w:cs="Arial"/>
-          <w:szCs w:val="24"/>
-        </w:rPr>
-        <w:t>Ebay</w:t>
-      </w:r>
-      <w:proofErr w:type="spellEnd"/>
-      <w:r>
-        <w:rPr>
-          <w:rFonts w:cs="Arial"/>
-          <w:szCs w:val="24"/>
-        </w:rPr>
-        <w:t xml:space="preserve"> und Google bieten Schnit</w:t>
+        <w:t>Anwendungen wie Amazon, Ebay und Google bieten Schnit</w:t>
       </w:r>
       <w:r>
         <w:rPr>
@@ -4217,23 +4190,7 @@
           <w:rFonts w:cs="Arial"/>
           <w:szCs w:val="24"/>
         </w:rPr>
-        <w:t xml:space="preserve">Uniform </w:t>
-      </w:r>
-      <w:proofErr w:type="spellStart"/>
-      <w:r>
-        <w:rPr>
-          <w:rFonts w:cs="Arial"/>
-          <w:szCs w:val="24"/>
-        </w:rPr>
-        <w:t>Resource</w:t>
-      </w:r>
-      <w:proofErr w:type="spellEnd"/>
-      <w:r>
-        <w:rPr>
-          <w:rFonts w:cs="Arial"/>
-          <w:szCs w:val="24"/>
-        </w:rPr>
-        <w:t xml:space="preserve"> Identifier</w:t>
+        <w:t>Uniform Resource Identifier</w:t>
       </w:r>
       <w:r>
         <w:rPr>
@@ -4440,6 +4397,7 @@
           <w:rFonts w:cs="Arial"/>
           <w:szCs w:val="24"/>
         </w:rPr>
+        <w:lastRenderedPageBreak/>
         <w:t xml:space="preserve">Als Transportprotokoll </w:t>
       </w:r>
       <w:r>
@@ -4463,7 +4421,6 @@
         </w:rPr>
         <w:t xml:space="preserve">im Internet weit verbreitete </w:t>
       </w:r>
-      <w:proofErr w:type="spellStart"/>
       <w:r>
         <w:rPr>
           <w:rFonts w:cs="Arial"/>
@@ -4471,7 +4428,6 @@
         </w:rPr>
         <w:t>Hyper</w:t>
       </w:r>
-      <w:proofErr w:type="spellEnd"/>
       <w:r>
         <w:rPr>
           <w:rFonts w:cs="Arial"/>
@@ -4519,30 +4475,14 @@
           <w:rFonts w:cs="Arial"/>
           <w:szCs w:val="24"/>
         </w:rPr>
-        <w:t xml:space="preserve">e Web-Anwendung somit </w:t>
-      </w:r>
-      <w:proofErr w:type="spellStart"/>
-      <w:r>
-        <w:rPr>
-          <w:rFonts w:cs="Arial"/>
-          <w:szCs w:val="24"/>
-        </w:rPr>
-        <w:t>plattform</w:t>
-      </w:r>
-      <w:r>
-        <w:rPr>
-          <w:rFonts w:cs="Arial"/>
-          <w:szCs w:val="24"/>
-        </w:rPr>
-        <w:t>unabhägig</w:t>
-      </w:r>
-      <w:proofErr w:type="spellEnd"/>
-      <w:r>
-        <w:rPr>
-          <w:rFonts w:cs="Arial"/>
-          <w:szCs w:val="24"/>
-        </w:rPr>
-        <w:t>, da für die Nutzung der Schnittstelle lediglich ein H</w:t>
+        <w:t>e Web-Anwendung somit plattform</w:t>
+      </w:r>
+      <w:r>
+        <w:rPr>
+          <w:rFonts w:cs="Arial"/>
+          <w:szCs w:val="24"/>
+        </w:rPr>
+        <w:t>unabhägig, da für die Nutzung der Schnittstelle lediglich ein H</w:t>
       </w:r>
       <w:r>
         <w:rPr>
@@ -4695,23 +4635,7 @@
           <w:rFonts w:cs="Arial"/>
           <w:szCs w:val="24"/>
         </w:rPr>
-        <w:t xml:space="preserve"> Adresse (URI) gespeichert, die in den Meta-Daten des Paketes angegeben ist. Sollte </w:t>
-      </w:r>
-      <w:proofErr w:type="gramStart"/>
-      <w:r>
-        <w:rPr>
-          <w:rFonts w:cs="Arial"/>
-          <w:szCs w:val="24"/>
-        </w:rPr>
-        <w:t>die</w:t>
-      </w:r>
-      <w:proofErr w:type="gramEnd"/>
-      <w:r>
-        <w:rPr>
-          <w:rFonts w:cs="Arial"/>
-          <w:szCs w:val="24"/>
-        </w:rPr>
-        <w:t xml:space="preserve"> angegebene URI nicht vorhanden sein, wird sie durch den Server angelegt. Die Methode PUT ist idempotent, d.h. dass die mehrmalige speichernde Anfrage der gleichen Ressource dasselbe Ergebnis herbeiführt</w:t>
+        <w:t xml:space="preserve"> Adresse (URI) gespeichert, die in den Meta-Daten des Paketes angegeben ist. Sollte die angegebene URI nicht vorhanden sein, wird sie durch den Server angelegt. Die Methode PUT ist idempotent, d.h. dass die mehrmalige speichernde Anfrage der gleichen Ressource dasselbe Ergebnis herbeiführt</w:t>
       </w:r>
       <w:r>
         <w:rPr>
@@ -4894,8 +4818,15 @@
           <w:rFonts w:cs="Arial"/>
           <w:szCs w:val="24"/>
         </w:rPr>
+        <w:t xml:space="preserve">Die Methode HEAD stellt die gleiche Funktionalität wie die Methode GET zur Verfügung. Der Unterschied besteht darin, dass der Server bei </w:t>
+      </w:r>
+      <w:r>
+        <w:rPr>
+          <w:rFonts w:cs="Arial"/>
+          <w:szCs w:val="24"/>
+        </w:rPr>
         <w:lastRenderedPageBreak/>
-        <w:t>Die Methode HEAD stellt die gleiche Funktionalität wie die Methode GET zur Verfügung. Der Unterschied besteht darin, dass der Server bei einer HEAD-Anfrage nicht zwingende den Inhalt der aufgerufenen Ressource zurücksendet, sondern nur die Meta-Daten die die Ressource betreffen.[W3C]</w:t>
+        <w:t>einer HEAD-Anfrage nicht zwingende den Inhalt der aufgerufenen Ressource zurücksendet, sondern nur die Meta-Daten die die Ressource betreffen.[W3C]</w:t>
       </w:r>
     </w:p>
     <w:p>
@@ -5164,7 +5095,6 @@
           <w:rFonts w:cs="Arial"/>
           <w:szCs w:val="24"/>
         </w:rPr>
-        <w:lastRenderedPageBreak/>
         <w:tab/>
         <w:t>@Path</w:t>
       </w:r>
@@ -5183,6 +5113,7 @@
           <w:rFonts w:cs="Arial"/>
           <w:szCs w:val="24"/>
         </w:rPr>
+        <w:lastRenderedPageBreak/>
         <w:t>Definiert den Pfad mit der die zur Verfügung gestellte Klasse aufgerufen werden kann und bildet so d</w:t>
       </w:r>
       <w:r>
@@ -5190,46 +5121,14 @@
           <w:rFonts w:cs="Arial"/>
           <w:szCs w:val="24"/>
         </w:rPr>
-        <w:t>en Knotenpunkt („</w:t>
-      </w:r>
-      <w:proofErr w:type="spellStart"/>
-      <w:r>
-        <w:rPr>
-          <w:rFonts w:cs="Arial"/>
-          <w:szCs w:val="24"/>
-        </w:rPr>
-        <w:t>root</w:t>
-      </w:r>
-      <w:proofErr w:type="spellEnd"/>
-      <w:r>
-        <w:rPr>
-          <w:rFonts w:cs="Arial"/>
-          <w:szCs w:val="24"/>
-        </w:rPr>
-        <w:t xml:space="preserve"> </w:t>
-      </w:r>
-      <w:proofErr w:type="spellStart"/>
-      <w:r>
-        <w:rPr>
-          <w:rFonts w:cs="Arial"/>
-          <w:szCs w:val="24"/>
-        </w:rPr>
-        <w:t>res</w:t>
-      </w:r>
-      <w:r>
-        <w:rPr>
-          <w:rFonts w:cs="Arial"/>
-          <w:szCs w:val="24"/>
-        </w:rPr>
-        <w:t>ource</w:t>
-      </w:r>
-      <w:proofErr w:type="spellEnd"/>
-      <w:r>
-        <w:rPr>
-          <w:rFonts w:cs="Arial"/>
-          <w:szCs w:val="24"/>
-        </w:rPr>
-        <w:t>“) für die mit @Path annotierten Methoden in der Klasse.</w:t>
+        <w:t>en Knotenpunkt („root res</w:t>
+      </w:r>
+      <w:r>
+        <w:rPr>
+          <w:rFonts w:cs="Arial"/>
+          <w:szCs w:val="24"/>
+        </w:rPr>
+        <w:t>ource“) für die mit @Path annotierten Methoden in der Klasse.</w:t>
       </w:r>
     </w:p>
     <w:p>
@@ -5288,39 +5187,7 @@
           <w:rFonts w:cs="Arial"/>
           <w:szCs w:val="24"/>
         </w:rPr>
-        <w:t xml:space="preserve">public </w:t>
-      </w:r>
-      <w:proofErr w:type="spellStart"/>
-      <w:r>
-        <w:rPr>
-          <w:rFonts w:cs="Arial"/>
-          <w:szCs w:val="24"/>
-        </w:rPr>
-        <w:t>class</w:t>
-      </w:r>
-      <w:proofErr w:type="spellEnd"/>
-      <w:r>
-        <w:rPr>
-          <w:rFonts w:cs="Arial"/>
-          <w:szCs w:val="24"/>
-        </w:rPr>
-        <w:t xml:space="preserve"> </w:t>
-      </w:r>
-      <w:proofErr w:type="spellStart"/>
-      <w:r>
-        <w:rPr>
-          <w:rFonts w:cs="Arial"/>
-          <w:szCs w:val="24"/>
-        </w:rPr>
-        <w:t>TestKlasse</w:t>
-      </w:r>
-      <w:proofErr w:type="spellEnd"/>
-      <w:r>
-        <w:rPr>
-          <w:rFonts w:cs="Arial"/>
-          <w:szCs w:val="24"/>
-        </w:rPr>
-        <w:t>{</w:t>
+        <w:t>public class TestKlasse{</w:t>
       </w:r>
     </w:p>
     <w:p>
@@ -5448,21 +5315,12 @@
           <w:szCs w:val="24"/>
         </w:rPr>
       </w:pPr>
-      <w:proofErr w:type="gramStart"/>
-      <w:r>
-        <w:rPr>
-          <w:rFonts w:cs="Arial"/>
-          <w:szCs w:val="24"/>
-        </w:rPr>
-        <w:t>Die</w:t>
-      </w:r>
-      <w:proofErr w:type="gramEnd"/>
-      <w:r>
-        <w:rPr>
-          <w:rFonts w:cs="Arial"/>
-          <w:szCs w:val="24"/>
-        </w:rPr>
-        <w:t xml:space="preserve"> im Web</w:t>
+      <w:r>
+        <w:rPr>
+          <w:rFonts w:cs="Arial"/>
+          <w:szCs w:val="24"/>
+        </w:rPr>
+        <w:t>Die im Web</w:t>
       </w:r>
       <w:r>
         <w:rPr>
@@ -5571,17 +5429,8 @@
           <w:szCs w:val="24"/>
         </w:rPr>
         <w:tab/>
-        <w:t>@</w:t>
-      </w:r>
-      <w:proofErr w:type="spellStart"/>
-      <w:r>
-        <w:rPr>
-          <w:rFonts w:cs="Arial"/>
-          <w:szCs w:val="24"/>
-        </w:rPr>
-        <w:t>Produces</w:t>
-      </w:r>
-      <w:proofErr w:type="spellEnd"/>
+        <w:t>@Produces</w:t>
+      </w:r>
     </w:p>
     <w:p>
       <w:pPr>
@@ -5614,17 +5463,8 @@
           <w:szCs w:val="24"/>
         </w:rPr>
         <w:tab/>
-        <w:t>@</w:t>
-      </w:r>
-      <w:proofErr w:type="spellStart"/>
-      <w:r>
-        <w:rPr>
-          <w:rFonts w:cs="Arial"/>
-          <w:szCs w:val="24"/>
-        </w:rPr>
-        <w:t>PathParam</w:t>
-      </w:r>
-      <w:proofErr w:type="spellEnd"/>
+        <w:t>@PathParam</w:t>
+      </w:r>
     </w:p>
     <w:p>
       <w:pPr>
@@ -5640,23 +5480,7 @@
           <w:rFonts w:cs="Arial"/>
           <w:szCs w:val="24"/>
         </w:rPr>
-        <w:t>Die Annotation @</w:t>
-      </w:r>
-      <w:proofErr w:type="spellStart"/>
-      <w:r>
-        <w:rPr>
-          <w:rFonts w:cs="Arial"/>
-          <w:szCs w:val="24"/>
-        </w:rPr>
-        <w:t>PathParam</w:t>
-      </w:r>
-      <w:proofErr w:type="spellEnd"/>
-      <w:r>
-        <w:rPr>
-          <w:rFonts w:cs="Arial"/>
-          <w:szCs w:val="24"/>
-        </w:rPr>
-        <w:t xml:space="preserve"> dient dazu, die Eingabeparameter einer Methode mit den Werten aus der HTTP-Anfrage zu initialisieren. </w:t>
+        <w:t xml:space="preserve">Die Annotation @PathParam dient dazu, die Eingabeparameter einer Methode mit den Werten aus der HTTP-Anfrage zu initialisieren. </w:t>
       </w:r>
       <w:r>
         <w:rPr>
@@ -5729,23 +5553,7 @@
           <w:rFonts w:cs="Arial"/>
           <w:szCs w:val="24"/>
         </w:rPr>
-        <w:t>public String testMethode2(@</w:t>
-      </w:r>
-      <w:proofErr w:type="spellStart"/>
-      <w:r>
-        <w:rPr>
-          <w:rFonts w:cs="Arial"/>
-          <w:szCs w:val="24"/>
-        </w:rPr>
-        <w:t>PathParam</w:t>
-      </w:r>
-      <w:proofErr w:type="spellEnd"/>
-      <w:r>
-        <w:rPr>
-          <w:rFonts w:cs="Arial"/>
-          <w:szCs w:val="24"/>
-        </w:rPr>
-        <w:t>(</w:t>
+        <w:t>public String testMethode2(@PathParam(</w:t>
       </w:r>
       <w:r>
         <w:rPr>
@@ -5760,23 +5568,7 @@
           <w:rFonts w:cs="Arial"/>
           <w:szCs w:val="24"/>
         </w:rPr>
-        <w:t xml:space="preserve">) String </w:t>
-      </w:r>
-      <w:proofErr w:type="spellStart"/>
-      <w:r>
-        <w:rPr>
-          <w:rFonts w:cs="Arial"/>
-          <w:szCs w:val="24"/>
-        </w:rPr>
-        <w:t>eingabe</w:t>
-      </w:r>
-      <w:proofErr w:type="spellEnd"/>
-      <w:r>
-        <w:rPr>
-          <w:rFonts w:cs="Arial"/>
-          <w:szCs w:val="24"/>
-        </w:rPr>
-        <w:t>){</w:t>
+        <w:t>) String eingabe){</w:t>
       </w:r>
     </w:p>
     <w:p>
@@ -5793,7 +5585,6 @@
           <w:rFonts w:cs="Arial"/>
           <w:szCs w:val="24"/>
         </w:rPr>
-        <w:lastRenderedPageBreak/>
         <w:tab/>
       </w:r>
       <w:r>
@@ -5819,6 +5610,7 @@
           <w:rFonts w:cs="Arial"/>
           <w:szCs w:val="24"/>
         </w:rPr>
+        <w:lastRenderedPageBreak/>
         <w:t>}</w:t>
       </w:r>
     </w:p>
@@ -5836,17 +5628,8 @@
           <w:szCs w:val="24"/>
         </w:rPr>
         <w:tab/>
-        <w:t>@</w:t>
-      </w:r>
-      <w:proofErr w:type="spellStart"/>
-      <w:r>
-        <w:rPr>
-          <w:rFonts w:cs="Arial"/>
-          <w:szCs w:val="24"/>
-        </w:rPr>
-        <w:t>FormParam</w:t>
-      </w:r>
-      <w:proofErr w:type="spellEnd"/>
+        <w:t>@FormParam</w:t>
+      </w:r>
     </w:p>
     <w:p>
       <w:pPr>
@@ -5862,23 +5645,7 @@
           <w:rFonts w:cs="Arial"/>
           <w:szCs w:val="24"/>
         </w:rPr>
-        <w:t>Die Annotation @</w:t>
-      </w:r>
-      <w:proofErr w:type="spellStart"/>
-      <w:r>
-        <w:rPr>
-          <w:rFonts w:cs="Arial"/>
-          <w:szCs w:val="24"/>
-        </w:rPr>
-        <w:t>FormParam</w:t>
-      </w:r>
-      <w:proofErr w:type="spellEnd"/>
-      <w:r>
-        <w:rPr>
-          <w:rFonts w:cs="Arial"/>
-          <w:szCs w:val="24"/>
-        </w:rPr>
-        <w:t xml:space="preserve"> bietet die Möglichkeit Parameter in Form von Name-Werte-Paaren in einer HTTP-Anfrage zu übertragen. Das Einfügen der möglichen Parameter in die HTTP-Anfrage liegt in Verantwortung des Clients.</w:t>
+        <w:t>Die Annotation @FormParam bietet die Möglichkeit Parameter in Form von Name-Werte-Paaren in einer HTTP-Anfrage zu übertragen. Das Einfügen der möglichen Parameter in die HTTP-Anfrage liegt in Verantwortung des Clients.</w:t>
       </w:r>
     </w:p>
     <w:p>
@@ -5944,23 +5711,7 @@
           <w:rFonts w:cs="Arial"/>
           <w:szCs w:val="24"/>
         </w:rPr>
-        <w:t>public String testMethode3(@</w:t>
-      </w:r>
-      <w:proofErr w:type="spellStart"/>
-      <w:r>
-        <w:rPr>
-          <w:rFonts w:cs="Arial"/>
-          <w:szCs w:val="24"/>
-        </w:rPr>
-        <w:t>FormParam</w:t>
-      </w:r>
-      <w:proofErr w:type="spellEnd"/>
-      <w:r>
-        <w:rPr>
-          <w:rFonts w:cs="Arial"/>
-          <w:szCs w:val="24"/>
-        </w:rPr>
-        <w:t>(</w:t>
+        <w:t>public String testMethode3(@FormParam(</w:t>
       </w:r>
       <w:r>
         <w:rPr>
@@ -5975,23 +5726,7 @@
           <w:rFonts w:cs="Arial"/>
           <w:szCs w:val="24"/>
         </w:rPr>
-        <w:t xml:space="preserve">) String </w:t>
-      </w:r>
-      <w:proofErr w:type="spellStart"/>
-      <w:r>
-        <w:rPr>
-          <w:rFonts w:cs="Arial"/>
-          <w:szCs w:val="24"/>
-        </w:rPr>
-        <w:t>eingabe</w:t>
-      </w:r>
-      <w:proofErr w:type="spellEnd"/>
-      <w:r>
-        <w:rPr>
-          <w:rFonts w:cs="Arial"/>
-          <w:szCs w:val="24"/>
-        </w:rPr>
-        <w:t>){</w:t>
+        <w:t>) String eingabe){</w:t>
       </w:r>
     </w:p>
     <w:p>
@@ -6066,14 +5801,14 @@
         </w:numPr>
         <w:jc w:val="both"/>
       </w:pPr>
-      <w:bookmarkStart w:id="21" w:name="_Toc299443791"/>
+      <w:bookmarkStart w:id="18" w:name="_Toc299443791"/>
       <w:r>
         <w:t>Software-</w:t>
       </w:r>
       <w:r>
         <w:t>Tests</w:t>
       </w:r>
-      <w:bookmarkEnd w:id="21"/>
+      <w:bookmarkEnd w:id="18"/>
     </w:p>
     <w:p>
       <w:pPr>
@@ -6084,11 +5819,11 @@
         </w:numPr>
         <w:jc w:val="both"/>
       </w:pPr>
-      <w:bookmarkStart w:id="22" w:name="_Toc299443792"/>
+      <w:bookmarkStart w:id="19" w:name="_Toc299443792"/>
       <w:r>
         <w:t>Einführung</w:t>
       </w:r>
-      <w:bookmarkEnd w:id="22"/>
+      <w:bookmarkEnd w:id="19"/>
     </w:p>
     <w:p>
       <w:pPr>
@@ -6315,8 +6050,15 @@
           <w:rFonts w:cs="Arial"/>
           <w:szCs w:val="24"/>
         </w:rPr>
+        <w:t xml:space="preserve">Bei diesen Tests ist es wichtig herauszufinden, ob die erstellte Anwendung den gestellten Ansprüchen des Auftraggebers entspricht. Zudem muss </w:t>
+      </w:r>
+      <w:r>
+        <w:rPr>
+          <w:rFonts w:cs="Arial"/>
+          <w:szCs w:val="24"/>
+        </w:rPr>
         <w:lastRenderedPageBreak/>
-        <w:t>Bei diesen Tests ist es wichtig herauszufinden, ob die erstellte Anwendung den gestellten Ansprüchen des Auftraggebers entspricht. Zudem muss geklärt werden, ob die Anforderung des Auftraggebers die Wünsche der Anwender erfüllen.</w:t>
+        <w:t>geklärt werden, ob die Anforderung des Auftraggebers die Wünsche der Anwender erfüllen.</w:t>
       </w:r>
     </w:p>
     <w:p>
@@ -6549,11 +6291,11 @@
         </w:numPr>
         <w:jc w:val="both"/>
       </w:pPr>
-      <w:bookmarkStart w:id="23" w:name="_Toc299443793"/>
+      <w:bookmarkStart w:id="20" w:name="_Toc299443793"/>
       <w:r>
         <w:t>Unit-Test</w:t>
       </w:r>
-      <w:bookmarkEnd w:id="23"/>
+      <w:bookmarkEnd w:id="20"/>
     </w:p>
     <w:p>
       <w:pPr>
@@ -6618,16 +6360,11 @@
         <w:jc w:val="both"/>
       </w:pPr>
       <w:r>
+        <w:t xml:space="preserve">Der Aufruf der Testklassen und die Auswertung der Ergebnisse sollte automatisch erfolgen. Der Hintergrund dafür besteht in der </w:t>
+      </w:r>
+      <w:r>
         <w:lastRenderedPageBreak/>
-        <w:t xml:space="preserve">Der Aufruf der Testklassen und die Auswertung der Ergebnisse </w:t>
-      </w:r>
-      <w:proofErr w:type="gramStart"/>
-      <w:r>
-        <w:t>sollte</w:t>
-      </w:r>
-      <w:proofErr w:type="gramEnd"/>
-      <w:r>
-        <w:t xml:space="preserve"> automatisch erfolgen. Der Hintergrund dafür besteht in der Wiederverwendbarkeit der Tests, die sofort aufzeigen sollen falls ein </w:t>
+        <w:t xml:space="preserve">Wiederverwendbarkeit der Tests, die sofort aufzeigen sollen falls ein </w:t>
       </w:r>
       <w:r>
         <w:t>Test</w:t>
@@ -6666,7 +6403,7 @@
         <w:fldChar w:fldCharType="separate"/>
       </w:r>
       <w:r>
-        <w:t>2.4.4.1</w:t>
+        <w:t>2.3.4.1</w:t>
       </w:r>
       <w:r>
         <w:fldChar w:fldCharType="end"/>
@@ -6771,13 +6508,8 @@
         <w:t xml:space="preserve">Testklassen dürfen keine Abhängigkeiten zuvor ablaufender Tests besitzen. Um diesen Aspekt gewährleisten zu können, sollen die setUp() und tearDown()-Methoden </w:t>
       </w:r>
       <w:r>
-        <w:t>(</w:t>
-      </w:r>
-      <w:proofErr w:type="gramStart"/>
-      <w:r>
-        <w:t xml:space="preserve">siehe </w:t>
-      </w:r>
-      <w:proofErr w:type="gramEnd"/>
+        <w:t xml:space="preserve">(siehe </w:t>
+      </w:r>
       <w:r>
         <w:fldChar w:fldCharType="begin"/>
       </w:r>
@@ -6788,7 +6520,7 @@
         <w:fldChar w:fldCharType="separate"/>
       </w:r>
       <w:r>
-        <w:t>2.4.3</w:t>
+        <w:t>2.3.3</w:t>
       </w:r>
       <w:r>
         <w:fldChar w:fldCharType="end"/>
@@ -6825,31 +6557,7 @@
         <w:t>Die Implementierung der Testklassen ist mit gleicher Präzision durchzuführen, wie bei dem Produkt-Code der getestet werden soll. Die Testklassen sind den zu testenden Methoden entsprechend anzupasse</w:t>
       </w:r>
       <w:r>
-        <w:t xml:space="preserve">n, so dass die Funktionalitäten methodenspezifisch überprüft werden. Weiterhin sind die Grundsätze der Software-Entwicklung, wie „DRY- </w:t>
-      </w:r>
-      <w:proofErr w:type="spellStart"/>
-      <w:r>
-        <w:t>Don’t</w:t>
-      </w:r>
-      <w:proofErr w:type="spellEnd"/>
-      <w:r>
-        <w:t xml:space="preserve"> </w:t>
-      </w:r>
-      <w:proofErr w:type="spellStart"/>
-      <w:r>
-        <w:t>repeat</w:t>
-      </w:r>
-      <w:proofErr w:type="spellEnd"/>
-      <w:r>
-        <w:t xml:space="preserve"> </w:t>
-      </w:r>
-      <w:proofErr w:type="spellStart"/>
-      <w:r>
-        <w:t>yourself</w:t>
-      </w:r>
-      <w:proofErr w:type="spellEnd"/>
-      <w:r>
-        <w:t>“ einzuhalten.</w:t>
+        <w:t>n, so dass die Funktionalitäten methodenspezifisch überprüft werden. Weiterhin sind die Grundsätze der Software-Entwicklung, wie „DRY- Don’t repeat yourself“ einzuhalten.</w:t>
       </w:r>
     </w:p>
     <w:p>
@@ -6860,16 +6568,16 @@
           <w:numId w:val="7"/>
         </w:numPr>
       </w:pPr>
-      <w:bookmarkStart w:id="24" w:name="_Ref298751750"/>
-      <w:bookmarkStart w:id="25" w:name="_Toc299443794"/>
+      <w:bookmarkStart w:id="21" w:name="_Ref298751750"/>
+      <w:bookmarkStart w:id="22" w:name="_Toc299443794"/>
       <w:r>
         <w:t>JUnit</w:t>
       </w:r>
-      <w:bookmarkEnd w:id="24"/>
+      <w:bookmarkEnd w:id="21"/>
       <w:r>
         <w:t>-Framework</w:t>
       </w:r>
-      <w:bookmarkEnd w:id="25"/>
+      <w:bookmarkEnd w:id="22"/>
     </w:p>
     <w:p/>
     <w:p>
@@ -6886,23 +6594,7 @@
           <w:szCs w:val="24"/>
         </w:rPr>
         <w:lastRenderedPageBreak/>
-        <w:t xml:space="preserve">Das JUnit-Framework ist aus dem von Kent Beck entwickelten </w:t>
-      </w:r>
-      <w:proofErr w:type="spellStart"/>
-      <w:r>
-        <w:rPr>
-          <w:rFonts w:cs="Arial"/>
-          <w:szCs w:val="24"/>
-        </w:rPr>
-        <w:t>SUnit</w:t>
-      </w:r>
-      <w:proofErr w:type="spellEnd"/>
-      <w:r>
-        <w:rPr>
-          <w:rFonts w:cs="Arial"/>
-          <w:szCs w:val="24"/>
-        </w:rPr>
-        <w:t>-Framework für die Programmiersprache Smalltalk hervorgegangen. [RAI05] Das JUnit-Framework stellt Methoden zur Verfügung um Unit</w:t>
+        <w:t>Das JUnit-Framework ist aus dem von Kent Beck entwickelten SUnit-Framework für die Programmiersprache Smalltalk hervorgegangen. [RAI05] Das JUnit-Framework stellt Methoden zur Verfügung um Unit</w:t>
       </w:r>
       <w:r>
         <w:rPr>
@@ -7110,23 +6802,7 @@
           <w:rFonts w:cs="Arial"/>
           <w:szCs w:val="24"/>
         </w:rPr>
-        <w:t xml:space="preserve">[String </w:t>
-      </w:r>
-      <w:proofErr w:type="spellStart"/>
-      <w:r>
-        <w:rPr>
-          <w:rFonts w:cs="Arial"/>
-          <w:szCs w:val="24"/>
-        </w:rPr>
-        <w:t>nachricht</w:t>
-      </w:r>
-      <w:proofErr w:type="spellEnd"/>
-      <w:r>
-        <w:rPr>
-          <w:rFonts w:cs="Arial"/>
-          <w:szCs w:val="24"/>
-        </w:rPr>
-        <w:t>], erwartet, derzeitig</w:t>
+        <w:t>[String nachricht], erwartet, derzeitig</w:t>
       </w:r>
       <w:r>
         <w:rPr>
@@ -7199,39 +6875,7 @@
           <w:rFonts w:cs="Arial"/>
           <w:szCs w:val="24"/>
         </w:rPr>
-        <w:t xml:space="preserve">assertNull([String </w:t>
-      </w:r>
-      <w:proofErr w:type="spellStart"/>
-      <w:r>
-        <w:rPr>
-          <w:rFonts w:cs="Arial"/>
-          <w:szCs w:val="24"/>
-        </w:rPr>
-        <w:t>nachricht</w:t>
-      </w:r>
-      <w:proofErr w:type="spellEnd"/>
-      <w:r>
-        <w:rPr>
-          <w:rFonts w:cs="Arial"/>
-          <w:szCs w:val="24"/>
-        </w:rPr>
-        <w:t xml:space="preserve">], </w:t>
-      </w:r>
-      <w:proofErr w:type="spellStart"/>
-      <w:r>
-        <w:rPr>
-          <w:rFonts w:cs="Arial"/>
-          <w:szCs w:val="24"/>
-        </w:rPr>
-        <w:t>objekt</w:t>
-      </w:r>
-      <w:proofErr w:type="spellEnd"/>
-      <w:r>
-        <w:rPr>
-          <w:rFonts w:cs="Arial"/>
-          <w:szCs w:val="24"/>
-        </w:rPr>
-        <w:t>)</w:t>
+        <w:t>assertNull([String nachricht], objekt)</w:t>
       </w:r>
     </w:p>
     <w:p>
@@ -7269,23 +6913,7 @@
           <w:rFonts w:cs="Arial"/>
           <w:szCs w:val="24"/>
         </w:rPr>
-        <w:t xml:space="preserve">assertSame([String </w:t>
-      </w:r>
-      <w:proofErr w:type="spellStart"/>
-      <w:r>
-        <w:rPr>
-          <w:rFonts w:cs="Arial"/>
-          <w:szCs w:val="24"/>
-        </w:rPr>
-        <w:t>nachricht</w:t>
-      </w:r>
-      <w:proofErr w:type="spellEnd"/>
-      <w:r>
-        <w:rPr>
-          <w:rFonts w:cs="Arial"/>
-          <w:szCs w:val="24"/>
-        </w:rPr>
-        <w:t>], erwartet, derzeitig)</w:t>
+        <w:t>assertSame([String nachricht], erwartet, derzeitig)</w:t>
       </w:r>
     </w:p>
     <w:p>
@@ -7317,23 +6945,7 @@
           <w:rFonts w:cs="Arial"/>
           <w:szCs w:val="24"/>
         </w:rPr>
-        <w:t xml:space="preserve"> ob es sich um das gleiche Objekt handelt. Der Test schlägt fehl, wenn das erwartete und das derzeitige Objekt nicht das gleiche Objekt darstellen. Die Umkehrung für diese Methode ist die </w:t>
-      </w:r>
-      <w:proofErr w:type="spellStart"/>
-      <w:r>
-        <w:rPr>
-          <w:rFonts w:cs="Arial"/>
-          <w:szCs w:val="24"/>
-        </w:rPr>
-        <w:t>assertNotSame</w:t>
-      </w:r>
-      <w:proofErr w:type="spellEnd"/>
-      <w:r>
-        <w:rPr>
-          <w:rFonts w:cs="Arial"/>
-          <w:szCs w:val="24"/>
-        </w:rPr>
-        <w:t>()-Methode.</w:t>
+        <w:t xml:space="preserve"> ob es sich um das gleiche Objekt handelt. Der Test schlägt fehl, wenn das erwartete und das derzeitige Objekt nicht das gleiche Objekt darstellen. Die Umkehrung für diese Methode ist die assertNotSame()-Methode.</w:t>
       </w:r>
     </w:p>
     <w:p>
@@ -7354,23 +6966,7 @@
           <w:rFonts w:cs="Arial"/>
           <w:szCs w:val="24"/>
         </w:rPr>
-        <w:t xml:space="preserve">assertTrue([String </w:t>
-      </w:r>
-      <w:proofErr w:type="spellStart"/>
-      <w:r>
-        <w:rPr>
-          <w:rFonts w:cs="Arial"/>
-          <w:szCs w:val="24"/>
-        </w:rPr>
-        <w:t>nachricht</w:t>
-      </w:r>
-      <w:proofErr w:type="spellEnd"/>
-      <w:r>
-        <w:rPr>
-          <w:rFonts w:cs="Arial"/>
-          <w:szCs w:val="24"/>
-        </w:rPr>
-        <w:t>], wahrheitswert)</w:t>
+        <w:t>assertTrue([String nachricht], wahrheitswert)</w:t>
       </w:r>
     </w:p>
     <w:p>
@@ -7422,23 +7018,7 @@
           <w:rFonts w:cs="Arial"/>
           <w:szCs w:val="24"/>
         </w:rPr>
-        <w:t xml:space="preserve">fail([String </w:t>
-      </w:r>
-      <w:proofErr w:type="spellStart"/>
-      <w:r>
-        <w:rPr>
-          <w:rFonts w:cs="Arial"/>
-          <w:szCs w:val="24"/>
-        </w:rPr>
-        <w:t>nachricht</w:t>
-      </w:r>
-      <w:proofErr w:type="spellEnd"/>
-      <w:r>
-        <w:rPr>
-          <w:rFonts w:cs="Arial"/>
-          <w:szCs w:val="24"/>
-        </w:rPr>
-        <w:t>])</w:t>
+        <w:t>fail([String nachricht])</w:t>
       </w:r>
     </w:p>
     <w:p>
@@ -7538,23 +7118,7 @@
           <w:rFonts w:cs="Arial"/>
           <w:szCs w:val="24"/>
         </w:rPr>
-        <w:t xml:space="preserve">public void </w:t>
-      </w:r>
-      <w:proofErr w:type="spellStart"/>
-      <w:r>
-        <w:rPr>
-          <w:rFonts w:cs="Arial"/>
-          <w:szCs w:val="24"/>
-        </w:rPr>
-        <w:t>testException</w:t>
-      </w:r>
-      <w:proofErr w:type="spellEnd"/>
-      <w:r>
-        <w:rPr>
-          <w:rFonts w:cs="Arial"/>
-          <w:szCs w:val="24"/>
-        </w:rPr>
-        <w:t>() {</w:t>
+        <w:t>public void testException() {</w:t>
       </w:r>
     </w:p>
     <w:p>
@@ -7630,79 +7194,7 @@
           <w:szCs w:val="24"/>
           <w:lang w:val="en-US"/>
         </w:rPr>
-        <w:t xml:space="preserve">“Die </w:t>
-      </w:r>
-      <w:proofErr w:type="spellStart"/>
-      <w:r>
-        <w:rPr>
-          <w:rFonts w:cs="Arial"/>
-          <w:szCs w:val="24"/>
-          <w:lang w:val="en-US"/>
-        </w:rPr>
-        <w:t>Methode</w:t>
-      </w:r>
-      <w:proofErr w:type="spellEnd"/>
-      <w:r>
-        <w:rPr>
-          <w:rFonts w:cs="Arial"/>
-          <w:szCs w:val="24"/>
-          <w:lang w:val="en-US"/>
-        </w:rPr>
-        <w:t xml:space="preserve"> </w:t>
-      </w:r>
-      <w:proofErr w:type="spellStart"/>
-      <w:r>
-        <w:rPr>
-          <w:rFonts w:cs="Arial"/>
-          <w:szCs w:val="24"/>
-          <w:lang w:val="en-US"/>
-        </w:rPr>
-        <w:t>sollte</w:t>
-      </w:r>
-      <w:proofErr w:type="spellEnd"/>
-      <w:r>
-        <w:rPr>
-          <w:rFonts w:cs="Arial"/>
-          <w:szCs w:val="24"/>
-          <w:lang w:val="en-US"/>
-        </w:rPr>
-        <w:t xml:space="preserve"> </w:t>
-      </w:r>
-      <w:proofErr w:type="spellStart"/>
-      <w:r>
-        <w:rPr>
-          <w:rFonts w:cs="Arial"/>
-          <w:szCs w:val="24"/>
-          <w:lang w:val="en-US"/>
-        </w:rPr>
-        <w:t>eine</w:t>
-      </w:r>
-      <w:proofErr w:type="spellEnd"/>
-      <w:r>
-        <w:rPr>
-          <w:rFonts w:cs="Arial"/>
-          <w:szCs w:val="24"/>
-          <w:lang w:val="en-US"/>
-        </w:rPr>
-        <w:t xml:space="preserve"> Exception </w:t>
-      </w:r>
-      <w:proofErr w:type="spellStart"/>
-      <w:r>
-        <w:rPr>
-          <w:rFonts w:cs="Arial"/>
-          <w:szCs w:val="24"/>
-          <w:lang w:val="en-US"/>
-        </w:rPr>
-        <w:t>werfen</w:t>
-      </w:r>
-      <w:proofErr w:type="spellEnd"/>
-      <w:r>
-        <w:rPr>
-          <w:rFonts w:cs="Arial"/>
-          <w:szCs w:val="24"/>
-          <w:lang w:val="en-US"/>
-        </w:rPr>
-        <w:t>!”</w:t>
+        <w:t>“Die Methode sollte eine Exception werfen!”</w:t>
       </w:r>
       <w:r>
         <w:rPr>
@@ -7726,23 +7218,7 @@
           <w:rFonts w:cs="Arial"/>
           <w:szCs w:val="24"/>
         </w:rPr>
-        <w:t>} catch (</w:t>
-      </w:r>
-      <w:proofErr w:type="spellStart"/>
-      <w:r>
-        <w:rPr>
-          <w:rFonts w:cs="Arial"/>
-          <w:szCs w:val="24"/>
-        </w:rPr>
-        <w:t>Exception</w:t>
-      </w:r>
-      <w:proofErr w:type="spellEnd"/>
-      <w:r>
-        <w:rPr>
-          <w:rFonts w:cs="Arial"/>
-          <w:szCs w:val="24"/>
-        </w:rPr>
-        <w:t xml:space="preserve"> e){</w:t>
+        <w:t>} catch (Exception e){</w:t>
       </w:r>
     </w:p>
     <w:p>
@@ -7821,55 +7297,7 @@
           <w:rFonts w:cs="Arial"/>
           <w:szCs w:val="24"/>
         </w:rPr>
-        <w:t xml:space="preserve">Es wird davon ausgegangen, dass die aufgerufene Methode eine </w:t>
-      </w:r>
-      <w:proofErr w:type="spellStart"/>
-      <w:r>
-        <w:rPr>
-          <w:rFonts w:cs="Arial"/>
-          <w:szCs w:val="24"/>
-        </w:rPr>
-        <w:t>Exception</w:t>
-      </w:r>
-      <w:proofErr w:type="spellEnd"/>
-      <w:r>
-        <w:rPr>
-          <w:rFonts w:cs="Arial"/>
-          <w:szCs w:val="24"/>
-        </w:rPr>
-        <w:t xml:space="preserve"> wirft, wenn der Eingabeparameter null ist. Wird die </w:t>
-      </w:r>
-      <w:proofErr w:type="spellStart"/>
-      <w:r>
-        <w:rPr>
-          <w:rFonts w:cs="Arial"/>
-          <w:szCs w:val="24"/>
-        </w:rPr>
-        <w:t>Exception</w:t>
-      </w:r>
-      <w:proofErr w:type="spellEnd"/>
-      <w:r>
-        <w:rPr>
-          <w:rFonts w:cs="Arial"/>
-          <w:szCs w:val="24"/>
-        </w:rPr>
-        <w:t xml:space="preserve"> geworfen, wird die Methode assertTrue(true) im catch-Block aufgerufen und der Test somit als erfolgreich ausgegeben. Wird die </w:t>
-      </w:r>
-      <w:proofErr w:type="spellStart"/>
-      <w:r>
-        <w:rPr>
-          <w:rFonts w:cs="Arial"/>
-          <w:szCs w:val="24"/>
-        </w:rPr>
-        <w:t>Exception</w:t>
-      </w:r>
-      <w:proofErr w:type="spellEnd"/>
-      <w:r>
-        <w:rPr>
-          <w:rFonts w:cs="Arial"/>
-          <w:szCs w:val="24"/>
-        </w:rPr>
-        <w:t xml:space="preserve"> nicht geworfen, wird die Methode fail() mit der entsprechenden Nachricht aufgerufen und somit erzwungen, dass der Test nicht erfolgreich ist.</w:t>
+        <w:t>Es wird davon ausgegangen, dass die aufgerufene Methode eine Exception wirft, wenn der Eingabeparameter null ist. Wird die Exception geworfen, wird die Methode assertTrue(true) im catch-Block aufgerufen und der Test somit als erfolgreich ausgegeben. Wird die Exception nicht geworfen, wird die Methode fail() mit der entsprechenden Nachricht aufgerufen und somit erzwungen, dass der Test nicht erfolgreich ist.</w:t>
       </w:r>
     </w:p>
     <w:p>
@@ -7886,11 +7314,11 @@
         </w:numPr>
         <w:jc w:val="both"/>
       </w:pPr>
-      <w:bookmarkStart w:id="26" w:name="_Toc299443795"/>
+      <w:bookmarkStart w:id="23" w:name="_Toc299443795"/>
       <w:r>
         <w:t>Testen in Android</w:t>
       </w:r>
-      <w:bookmarkEnd w:id="26"/>
+      <w:bookmarkEnd w:id="23"/>
     </w:p>
     <w:p>
       <w:pPr>
@@ -7913,14 +7341,14 @@
         </w:numPr>
         <w:jc w:val="both"/>
       </w:pPr>
-      <w:bookmarkStart w:id="27" w:name="_Ref298747475"/>
-      <w:bookmarkStart w:id="28" w:name="_Toc299443796"/>
+      <w:bookmarkStart w:id="24" w:name="_Ref298747475"/>
+      <w:bookmarkStart w:id="25" w:name="_Toc299443796"/>
       <w:r>
         <w:lastRenderedPageBreak/>
         <w:t>Grundlagen</w:t>
       </w:r>
-      <w:bookmarkEnd w:id="27"/>
-      <w:bookmarkEnd w:id="28"/>
+      <w:bookmarkEnd w:id="24"/>
+      <w:bookmarkEnd w:id="25"/>
     </w:p>
     <w:p>
       <w:pPr>
@@ -8061,17 +7489,8 @@
           <w:rFonts w:cs="Arial"/>
           <w:szCs w:val="24"/>
         </w:rPr>
-        <w:t xml:space="preserve"> des </w:t>
-      </w:r>
-      <w:proofErr w:type="gramStart"/>
-      <w:r>
-        <w:rPr>
-          <w:rFonts w:cs="Arial"/>
-          <w:szCs w:val="24"/>
-        </w:rPr>
-        <w:t>JUnit-Framework</w:t>
-      </w:r>
-      <w:proofErr w:type="gramEnd"/>
+        <w:t xml:space="preserve"> des JUnit-Framework</w:t>
+      </w:r>
       <w:r>
         <w:rPr>
           <w:rFonts w:cs="Arial"/>
@@ -8098,39 +7517,7 @@
           <w:rFonts w:cs="Arial"/>
           <w:szCs w:val="24"/>
         </w:rPr>
-        <w:t xml:space="preserve">Für die speziellen Bedürfnisse einer Android Anwendung sind weitere Assert-Methoden in den Klasse android.test.MoreAsserts und android.test.ViewAsserts implementiert. Die Methoden der </w:t>
-      </w:r>
-      <w:proofErr w:type="spellStart"/>
-      <w:r>
-        <w:rPr>
-          <w:rFonts w:cs="Arial"/>
-          <w:szCs w:val="24"/>
-        </w:rPr>
-        <w:t>MoreAsserts</w:t>
-      </w:r>
-      <w:proofErr w:type="spellEnd"/>
-      <w:r>
-        <w:rPr>
-          <w:rFonts w:cs="Arial"/>
-          <w:szCs w:val="24"/>
-        </w:rPr>
-        <w:t xml:space="preserve">-Klasse stellen eine erweiterte Liste der Assert-Methoden aus dem JUnit-Framework dar. Als Ergänzung stellt die </w:t>
-      </w:r>
-      <w:proofErr w:type="spellStart"/>
-      <w:r>
-        <w:rPr>
-          <w:rFonts w:cs="Arial"/>
-          <w:szCs w:val="24"/>
-        </w:rPr>
-        <w:t>ViewAsserts</w:t>
-      </w:r>
-      <w:proofErr w:type="spellEnd"/>
-      <w:r>
-        <w:rPr>
-          <w:rFonts w:cs="Arial"/>
-          <w:szCs w:val="24"/>
-        </w:rPr>
-        <w:t>-Klasse Methoden bereit, die speziell für Benutzeroberflächen und die Interaktion mit dem Benutzer ausgelegt sind.</w:t>
+        <w:t>Für die speziellen Bedürfnisse einer Android Anwendung sind weitere Assert-Methoden in den Klasse android.test.MoreAsserts und android.test.ViewAsserts implementiert. Die Methoden der MoreAsserts-Klasse stellen eine erweiterte Liste der Assert-Methoden aus dem JUnit-Framework dar. Als Ergänzung stellt die ViewAsserts-Klasse Methoden bereit, die speziell für Benutzeroberflächen und die Interaktion mit dem Benutzer ausgelegt sind.</w:t>
       </w:r>
     </w:p>
     <w:p>
@@ -8428,11 +7815,11 @@
         </w:numPr>
         <w:jc w:val="both"/>
       </w:pPr>
-      <w:bookmarkStart w:id="29" w:name="_Toc299443797"/>
+      <w:bookmarkStart w:id="26" w:name="_Toc299443797"/>
       <w:r>
         <w:t>Activity Testing</w:t>
       </w:r>
-      <w:bookmarkEnd w:id="29"/>
+      <w:bookmarkEnd w:id="26"/>
     </w:p>
     <w:p>
       <w:pPr>
@@ -8857,11 +8244,11 @@
         </w:numPr>
         <w:jc w:val="both"/>
       </w:pPr>
-      <w:bookmarkStart w:id="30" w:name="_Toc299443798"/>
+      <w:bookmarkStart w:id="27" w:name="_Toc299443798"/>
       <w:r>
         <w:t>Service Testing</w:t>
       </w:r>
-      <w:bookmarkEnd w:id="30"/>
+      <w:bookmarkEnd w:id="27"/>
     </w:p>
     <w:p>
       <w:pPr>
@@ -8996,11 +8383,11 @@
         </w:numPr>
         <w:jc w:val="both"/>
       </w:pPr>
-      <w:bookmarkStart w:id="31" w:name="_Toc299443799"/>
+      <w:bookmarkStart w:id="28" w:name="_Toc299443799"/>
       <w:r>
         <w:t>Content Provider Testing</w:t>
       </w:r>
-      <w:bookmarkEnd w:id="31"/>
+      <w:bookmarkEnd w:id="28"/>
     </w:p>
     <w:p>
       <w:pPr>
@@ -9105,12 +8492,12 @@
         </w:numPr>
         <w:jc w:val="both"/>
       </w:pPr>
-      <w:bookmarkStart w:id="32" w:name="_Toc299443800"/>
+      <w:bookmarkStart w:id="29" w:name="_Toc299443800"/>
       <w:r>
         <w:lastRenderedPageBreak/>
         <w:t>Umsetzung</w:t>
       </w:r>
-      <w:bookmarkEnd w:id="32"/>
+      <w:bookmarkEnd w:id="29"/>
     </w:p>
     <w:p>
       <w:pPr>
@@ -9121,11 +8508,11 @@
         </w:numPr>
         <w:jc w:val="both"/>
       </w:pPr>
-      <w:bookmarkStart w:id="33" w:name="_Toc299443801"/>
+      <w:bookmarkStart w:id="30" w:name="_Toc299443801"/>
       <w:r>
         <w:t>Analyse „Data Asset Management Solution“</w:t>
       </w:r>
-      <w:bookmarkEnd w:id="33"/>
+      <w:bookmarkEnd w:id="30"/>
     </w:p>
     <w:p>
       <w:pPr>
@@ -9178,16 +8565,16 @@
         </w:numPr>
         <w:jc w:val="both"/>
       </w:pPr>
-      <w:bookmarkStart w:id="34" w:name="_Ref298923837"/>
-      <w:bookmarkStart w:id="35" w:name="_Toc299443802"/>
+      <w:bookmarkStart w:id="31" w:name="_Ref298923837"/>
+      <w:bookmarkStart w:id="32" w:name="_Toc299443802"/>
       <w:r>
         <w:t xml:space="preserve">Funktionen der </w:t>
       </w:r>
       <w:r>
         <w:t>Webanwendung</w:t>
       </w:r>
-      <w:bookmarkEnd w:id="34"/>
-      <w:bookmarkEnd w:id="35"/>
+      <w:bookmarkEnd w:id="31"/>
+      <w:bookmarkEnd w:id="32"/>
     </w:p>
     <w:p>
       <w:pPr>
@@ -9383,11 +8770,11 @@
         </w:numPr>
         <w:jc w:val="both"/>
       </w:pPr>
-      <w:bookmarkStart w:id="36" w:name="_Toc299443803"/>
+      <w:bookmarkStart w:id="33" w:name="_Toc299443803"/>
       <w:r>
         <w:t>Verwendung in der Projektumgebung</w:t>
       </w:r>
-      <w:bookmarkEnd w:id="36"/>
+      <w:bookmarkEnd w:id="33"/>
     </w:p>
     <w:p/>
     <w:p>
@@ -9469,29 +8856,24 @@
         </w:numPr>
         <w:jc w:val="both"/>
       </w:pPr>
-      <w:bookmarkStart w:id="37" w:name="_Toc299443804"/>
+      <w:bookmarkStart w:id="34" w:name="_Toc299443804"/>
       <w:r>
         <w:t>Konzeption der Anwendungsfälle</w:t>
       </w:r>
-      <w:bookmarkEnd w:id="37"/>
-    </w:p>
-    <w:p>
-      <w:pPr>
-        <w:jc w:val="both"/>
-      </w:pPr>
-    </w:p>
-    <w:p>
-      <w:pPr>
-        <w:jc w:val="both"/>
-      </w:pPr>
-      <w:r>
-        <w:t>Nachfolgend soll mit Hilfe eines Use-Case-Diagramms (</w:t>
-      </w:r>
-      <w:proofErr w:type="gramStart"/>
-      <w:r>
-        <w:t xml:space="preserve">siehe </w:t>
-      </w:r>
-      <w:proofErr w:type="gramEnd"/>
+      <w:bookmarkEnd w:id="34"/>
+    </w:p>
+    <w:p>
+      <w:pPr>
+        <w:jc w:val="both"/>
+      </w:pPr>
+    </w:p>
+    <w:p>
+      <w:pPr>
+        <w:jc w:val="both"/>
+      </w:pPr>
+      <w:r>
+        <w:t xml:space="preserve">Nachfolgend soll mit Hilfe eines Use-Case-Diagramms (siehe </w:t>
+      </w:r>
       <w:r>
         <w:fldChar w:fldCharType="begin"/>
       </w:r>
@@ -9544,7 +8926,7 @@
                     </pic:cNvPicPr>
                   </pic:nvPicPr>
                   <pic:blipFill>
-                    <a:blip r:embed="rId9">
+                    <a:blip r:embed="rId10">
                       <a:extLst>
                         <a:ext uri="{28A0092B-C50C-407E-A947-70E740481C1C}">
                           <a14:useLocalDpi xmlns:a14="http://schemas.microsoft.com/office/drawing/2010/main" val="0"/>
@@ -9580,41 +8962,28 @@
       <w:pPr>
         <w:pStyle w:val="myBeschriftung"/>
       </w:pPr>
+      <w:bookmarkStart w:id="35" w:name="_Toc299083506"/>
+      <w:bookmarkStart w:id="36" w:name="_Ref299351540"/>
+      <w:bookmarkStart w:id="37" w:name="_Toc299901228"/>
       <w:bookmarkStart w:id="38" w:name="_Ref299355475"/>
-      <w:bookmarkStart w:id="39" w:name="_Toc299083506"/>
-      <w:bookmarkStart w:id="40" w:name="_Ref299351540"/>
-      <w:bookmarkStart w:id="41" w:name="_Toc299733209"/>
       <w:r>
         <w:t xml:space="preserve">Abbildung </w:t>
       </w:r>
-      <w:r>
-        <w:fldChar w:fldCharType="begin"/>
-      </w:r>
-      <w:r>
-        <w:instrText xml:space="preserve"> SEQ Abbildung \* ARABIC </w:instrText>
-      </w:r>
-      <w:r>
-        <w:fldChar w:fldCharType="separate"/>
-      </w:r>
-      <w:r>
-        <w:rPr>
-          <w:noProof/>
-        </w:rPr>
-        <w:t>1</w:t>
-      </w:r>
-      <w:r>
-        <w:rPr>
-          <w:noProof/>
-        </w:rPr>
-        <w:fldChar w:fldCharType="end"/>
-      </w:r>
+      <w:fldSimple w:instr=" SEQ Abbildung \* ARABIC ">
+        <w:r>
+          <w:rPr>
+            <w:noProof/>
+          </w:rPr>
+          <w:t>1</w:t>
+        </w:r>
+      </w:fldSimple>
       <w:bookmarkEnd w:id="38"/>
       <w:r>
         <w:t>: Mögliche Anwendungsfälle der mobilen Anwendung</w:t>
       </w:r>
-      <w:bookmarkEnd w:id="39"/>
-      <w:bookmarkEnd w:id="40"/>
-      <w:bookmarkEnd w:id="41"/>
+      <w:bookmarkEnd w:id="35"/>
+      <w:bookmarkEnd w:id="36"/>
+      <w:bookmarkEnd w:id="37"/>
     </w:p>
     <w:p>
       <w:pPr>
@@ -10226,27 +9595,14 @@
       <w:r>
         <w:t xml:space="preserve">Tabelle </w:t>
       </w:r>
-      <w:r>
-        <w:fldChar w:fldCharType="begin"/>
-      </w:r>
-      <w:r>
-        <w:instrText xml:space="preserve"> SEQ Tabelle \* ARABIC </w:instrText>
-      </w:r>
-      <w:r>
-        <w:fldChar w:fldCharType="separate"/>
-      </w:r>
-      <w:r>
-        <w:rPr>
-          <w:noProof/>
-        </w:rPr>
-        <w:t>1</w:t>
-      </w:r>
-      <w:r>
-        <w:rPr>
-          <w:noProof/>
-        </w:rPr>
-        <w:fldChar w:fldCharType="end"/>
-      </w:r>
+      <w:fldSimple w:instr=" SEQ Tabelle \* ARABIC ">
+        <w:r>
+          <w:rPr>
+            <w:noProof/>
+          </w:rPr>
+          <w:t>1</w:t>
+        </w:r>
+      </w:fldSimple>
       <w:r>
         <w:t>: Use-Case-Beschreibung "Suche starten"</w:t>
       </w:r>
@@ -10278,11 +9634,11 @@
         </w:numPr>
         <w:jc w:val="both"/>
       </w:pPr>
-      <w:bookmarkStart w:id="42" w:name="_Toc299443805"/>
+      <w:bookmarkStart w:id="39" w:name="_Toc299443805"/>
       <w:r>
         <w:t>Datenbank</w:t>
       </w:r>
-      <w:bookmarkEnd w:id="42"/>
+      <w:bookmarkEnd w:id="39"/>
     </w:p>
     <w:p>
       <w:pPr>
@@ -10328,7 +9684,7 @@
                     <pic:cNvPicPr/>
                   </pic:nvPicPr>
                   <pic:blipFill>
-                    <a:blip r:embed="rId10">
+                    <a:blip r:embed="rId11">
                       <a:extLst>
                         <a:ext uri="{28A0092B-C50C-407E-A947-70E740481C1C}">
                           <a14:useLocalDpi xmlns:a14="http://schemas.microsoft.com/office/drawing/2010/main" val="0"/>
@@ -10359,89 +9715,76 @@
       <w:pPr>
         <w:pStyle w:val="myBeschriftung"/>
       </w:pPr>
-      <w:bookmarkStart w:id="43" w:name="_Ref299441851"/>
-      <w:bookmarkStart w:id="44" w:name="_Toc299733210"/>
+      <w:bookmarkStart w:id="40" w:name="_Toc299901229"/>
+      <w:bookmarkStart w:id="41" w:name="_Ref299441851"/>
       <w:r>
         <w:t xml:space="preserve">Abbildung </w:t>
       </w:r>
+      <w:fldSimple w:instr=" SEQ Abbildung \* ARABIC ">
+        <w:r>
+          <w:rPr>
+            <w:noProof/>
+          </w:rPr>
+          <w:t>2</w:t>
+        </w:r>
+      </w:fldSimple>
+      <w:bookmarkEnd w:id="41"/>
+      <w:r>
+        <w:t>: Ausschnitt der Datenbank</w:t>
+      </w:r>
+      <w:bookmarkEnd w:id="40"/>
+    </w:p>
+    <w:p>
+      <w:pPr>
+        <w:jc w:val="both"/>
+      </w:pPr>
+    </w:p>
+    <w:p>
+      <w:pPr>
+        <w:jc w:val="both"/>
+      </w:pPr>
+      <w:r>
+        <w:t>Die drei Tabe</w:t>
+      </w:r>
+      <w:r>
+        <w:t>llen stellen die be</w:t>
+      </w:r>
+      <w:r>
+        <w:t xml:space="preserve">nötigten Datensätze für den Use-Case „Suche starten“ bereit. </w:t>
+      </w:r>
+      <w:r>
+        <w:t xml:space="preserve">Die Tabelle „dbo.sap_objects“ stellt die </w:t>
+      </w:r>
+      <w:r>
+        <w:t>zentrale Instanz der Web-Anwend</w:t>
+      </w:r>
+      <w:r>
+        <w:t xml:space="preserve">ung dar. In dieser Tabelle werden alle Objekte mit ihren entsprechenden Attributen gespeichert. Die Analyse der Tabelle ist nicht trivial, da die die Spalten ausschließlich eine laufende Nummerierung besitzen (A00-A792). Aus diesem Grund ist in der </w:t>
+      </w:r>
       <w:r>
         <w:fldChar w:fldCharType="begin"/>
       </w:r>
       <w:r>
-        <w:instrText xml:space="preserve"> SEQ Abbildung \* ARABIC </w:instrText>
+        <w:instrText xml:space="preserve"> REF _Ref299441851 \h </w:instrText>
+      </w:r>
+      <w:r>
+        <w:instrText xml:space="preserve"> \* MERGEFORMAT </w:instrText>
       </w:r>
       <w:r>
         <w:fldChar w:fldCharType="separate"/>
       </w:r>
       <w:r>
+        <w:t xml:space="preserve">Abbildung </w:t>
+      </w:r>
+      <w:r>
         <w:rPr>
           <w:noProof/>
         </w:rPr>
         <w:t>2</w:t>
       </w:r>
       <w:r>
-        <w:rPr>
-          <w:noProof/>
-        </w:rPr>
         <w:fldChar w:fldCharType="end"/>
       </w:r>
-      <w:bookmarkEnd w:id="43"/>
-      <w:r>
-        <w:t>: Ausschnitt der Datenbank</w:t>
-      </w:r>
-      <w:bookmarkEnd w:id="44"/>
-    </w:p>
-    <w:p>
-      <w:pPr>
-        <w:jc w:val="both"/>
-      </w:pPr>
-    </w:p>
-    <w:p>
-      <w:pPr>
-        <w:jc w:val="both"/>
-      </w:pPr>
-      <w:r>
-        <w:t>Die drei Tabe</w:t>
-      </w:r>
-      <w:r>
-        <w:t>llen stellen die be</w:t>
-      </w:r>
-      <w:r>
-        <w:t xml:space="preserve">nötigten Datensätze für den Use-Case „Suche starten“ bereit. </w:t>
-      </w:r>
-      <w:r>
-        <w:t xml:space="preserve">Die Tabelle „dbo.sap_objects“ stellt die </w:t>
-      </w:r>
-      <w:r>
-        <w:t>zentrale Instanz der Web-Anwend</w:t>
-      </w:r>
-      <w:r>
-        <w:t xml:space="preserve">ung dar. In dieser Tabelle werden alle Objekte mit ihren entsprechenden Attributen gespeichert. Die Analyse der Tabelle ist nicht trivial, da die die Spalten ausschließlich eine laufende Nummerierung besitzen (A00-A792). Aus diesem Grund ist in der </w:t>
-      </w:r>
-      <w:r>
-        <w:fldChar w:fldCharType="begin"/>
-      </w:r>
-      <w:r>
-        <w:instrText xml:space="preserve"> REF _Ref299441851 \h </w:instrText>
-      </w:r>
-      <w:r>
-        <w:instrText xml:space="preserve"> \* MERGEFORMAT </w:instrText>
-      </w:r>
-      <w:r>
-        <w:fldChar w:fldCharType="separate"/>
-      </w:r>
-      <w:r>
-        <w:t xml:space="preserve">Abbildung </w:t>
-      </w:r>
-      <w:r>
-        <w:rPr>
-          <w:noProof/>
-        </w:rPr>
-        <w:t>2</w:t>
-      </w:r>
-      <w:r>
-        <w:fldChar w:fldCharType="end"/>
-      </w:r>
       <w:r>
         <w:t xml:space="preserve"> nur ein Ausschnitt dieser Tabelle zu sehen, in der die entsprechenden Spalten eindeutig bezeichnet wurden. Die Spalte „PARENT_RZ“ ist die einzige</w:t>
       </w:r>
@@ -10465,6 +9808,12 @@
       </w:r>
       <w:r>
         <w:t>.</w:t>
+      </w:r>
+      <w:r>
+        <w:t xml:space="preserve"> Neben den fehlenden Schlüsselbeziehungen im Datenbankschema stellen auch die Datensätze einige Probleme dar. </w:t>
+      </w:r>
+      <w:r>
+        <w:t>Für ein Gerät können bedingt durch Umzüge in verschiedene Rechenzentren mehrere Datensätze in der Datenbank vorhanden sein. Das führt dazu, dass eine Suche nach eindeutigen Parametern, wie z.B. Inventarnummer oder Seriennummer, zu mehreren Ergebnissen führt. Dieses Verhalten muss bei der Implementierung der Datenbank-Abfragen berücksichtigt werden.</w:t>
       </w:r>
     </w:p>
     <w:p>
@@ -10489,7 +9838,7 @@
         </w:numPr>
         <w:jc w:val="both"/>
       </w:pPr>
-      <w:bookmarkStart w:id="45" w:name="_Toc299443806"/>
+      <w:bookmarkStart w:id="42" w:name="_Toc299443806"/>
       <w:r>
         <w:lastRenderedPageBreak/>
         <w:t>Realisierung</w:t>
@@ -10503,7 +9852,7 @@
       <w:r>
         <w:t>ervice</w:t>
       </w:r>
-      <w:bookmarkEnd w:id="45"/>
+      <w:bookmarkEnd w:id="42"/>
     </w:p>
     <w:p>
       <w:pPr>
@@ -10514,11 +9863,11 @@
         </w:numPr>
         <w:jc w:val="both"/>
       </w:pPr>
-      <w:bookmarkStart w:id="46" w:name="_Toc299443807"/>
+      <w:bookmarkStart w:id="43" w:name="_Toc299443807"/>
       <w:r>
         <w:t>Zieldefinition</w:t>
       </w:r>
-      <w:bookmarkEnd w:id="46"/>
+      <w:bookmarkEnd w:id="43"/>
     </w:p>
     <w:p>
       <w:pPr>
@@ -10553,11 +9902,11 @@
         </w:numPr>
         <w:jc w:val="both"/>
       </w:pPr>
-      <w:bookmarkStart w:id="47" w:name="_Toc299443808"/>
+      <w:bookmarkStart w:id="44" w:name="_Toc299443808"/>
       <w:r>
         <w:t>Planung</w:t>
       </w:r>
-      <w:bookmarkEnd w:id="47"/>
+      <w:bookmarkEnd w:id="44"/>
     </w:p>
     <w:p/>
     <w:p>
@@ -10651,11 +10000,9 @@
       <w:r>
         <w:t xml:space="preserve"> (</w:t>
       </w:r>
-      <w:proofErr w:type="gramStart"/>
       <w:r>
         <w:t xml:space="preserve">siehe </w:t>
       </w:r>
-      <w:proofErr w:type="gramEnd"/>
       <w:r>
         <w:rPr>
           <w:i/>
@@ -10727,12 +10074,12 @@
         </w:numPr>
         <w:jc w:val="both"/>
       </w:pPr>
-      <w:bookmarkStart w:id="48" w:name="_Toc299443809"/>
+      <w:bookmarkStart w:id="45" w:name="_Toc299443809"/>
       <w:r>
         <w:lastRenderedPageBreak/>
         <w:t>Umsetzung</w:t>
       </w:r>
-      <w:bookmarkEnd w:id="48"/>
+      <w:bookmarkEnd w:id="45"/>
     </w:p>
     <w:p/>
     <w:p>
@@ -10766,7 +10113,7 @@
                     </pic:cNvPicPr>
                   </pic:nvPicPr>
                   <pic:blipFill>
-                    <a:blip r:embed="rId11">
+                    <a:blip r:embed="rId12">
                       <a:extLst>
                         <a:ext uri="{28A0092B-C50C-407E-A947-70E740481C1C}">
                           <a14:useLocalDpi xmlns:a14="http://schemas.microsoft.com/office/drawing/2010/main" val="0"/>
@@ -10802,35 +10149,22 @@
       <w:pPr>
         <w:pStyle w:val="myBeschriftung"/>
       </w:pPr>
-      <w:bookmarkStart w:id="49" w:name="_Toc299733211"/>
+      <w:bookmarkStart w:id="46" w:name="_Toc299901230"/>
       <w:r>
         <w:t xml:space="preserve">Abbildung </w:t>
       </w:r>
-      <w:r>
-        <w:fldChar w:fldCharType="begin"/>
-      </w:r>
-      <w:r>
-        <w:instrText xml:space="preserve"> SEQ Abbildung \* ARABIC </w:instrText>
-      </w:r>
-      <w:r>
-        <w:fldChar w:fldCharType="separate"/>
-      </w:r>
-      <w:r>
-        <w:rPr>
-          <w:noProof/>
-        </w:rPr>
-        <w:t>3</w:t>
-      </w:r>
-      <w:r>
-        <w:rPr>
-          <w:noProof/>
-        </w:rPr>
-        <w:fldChar w:fldCharType="end"/>
-      </w:r>
+      <w:fldSimple w:instr=" SEQ Abbildung \* ARABIC ">
+        <w:r>
+          <w:rPr>
+            <w:noProof/>
+          </w:rPr>
+          <w:t>3</w:t>
+        </w:r>
+      </w:fldSimple>
       <w:r>
         <w:t>: Klassendiagramm Web-Service</w:t>
       </w:r>
-      <w:bookmarkEnd w:id="49"/>
+      <w:bookmarkEnd w:id="46"/>
     </w:p>
     <w:p>
       <w:pPr>
@@ -10843,53 +10177,13 @@
         <w:t>-S</w:t>
       </w:r>
       <w:r>
-        <w:t>ervice ist in die vier Pakete „</w:t>
-      </w:r>
-      <w:proofErr w:type="spellStart"/>
-      <w:r>
-        <w:t>persistence</w:t>
-      </w:r>
-      <w:proofErr w:type="spellEnd"/>
-      <w:r>
-        <w:t>“, „manager“, „</w:t>
-      </w:r>
-      <w:proofErr w:type="spellStart"/>
-      <w:r>
-        <w:t>webservice</w:t>
-      </w:r>
-      <w:proofErr w:type="spellEnd"/>
-      <w:r>
-        <w:t>“ und „</w:t>
-      </w:r>
-      <w:proofErr w:type="spellStart"/>
-      <w:r>
-        <w:t>helper</w:t>
-      </w:r>
-      <w:proofErr w:type="spellEnd"/>
-      <w:r>
-        <w:t>“ unterteilt. Die durch die Entwicklungsumgebung generierten Persistenz-Klassen befinden sich im gleichnamigen „</w:t>
-      </w:r>
-      <w:proofErr w:type="spellStart"/>
-      <w:r>
-        <w:t>persistence</w:t>
-      </w:r>
-      <w:proofErr w:type="spellEnd"/>
-      <w:r>
-        <w:t>“-Paket und repräsentieren die Abbildung der relationalen Tabellen der zugrundeliegenden Datenbank.</w:t>
+        <w:t>ervice ist in die vier Pakete „persistence“, „manager“, „webservice“ und „helper“ unterteilt. Die durch die Entwicklungsumgebung generierten Persistenz-Klassen befinden sich im gleichnamigen „persistence“-Paket und repräsentieren die Abbildung der relationalen Tabellen der zugrundeliegenden Datenbank.</w:t>
       </w:r>
       <w:r>
         <w:t xml:space="preserve"> </w:t>
       </w:r>
       <w:r>
-        <w:t>Das Paket „</w:t>
-      </w:r>
-      <w:proofErr w:type="spellStart"/>
-      <w:r>
-        <w:t>helper</w:t>
-      </w:r>
-      <w:proofErr w:type="spellEnd"/>
-      <w:r>
-        <w:t xml:space="preserve">“ beinhaltete die Klasse </w:t>
+        <w:t xml:space="preserve">Das Paket „helper“ beinhaltete die Klasse </w:t>
       </w:r>
       <w:r>
         <w:t>„</w:t>
@@ -10922,31 +10216,7 @@
         <w:t xml:space="preserve"> vom Typ „Cable“</w:t>
       </w:r>
       <w:r>
-        <w:t xml:space="preserve"> mit höchstens zwei „</w:t>
-      </w:r>
-      <w:proofErr w:type="spellStart"/>
-      <w:r>
-        <w:t>CableInterfaces</w:t>
-      </w:r>
-      <w:proofErr w:type="spellEnd"/>
-      <w:r>
-        <w:t>“ verbunden sein kann. Die „</w:t>
-      </w:r>
-      <w:proofErr w:type="spellStart"/>
-      <w:r>
-        <w:t>CableInterfaces</w:t>
-      </w:r>
-      <w:proofErr w:type="spellEnd"/>
-      <w:r>
-        <w:t>“ können über das Attribut „</w:t>
-      </w:r>
-      <w:proofErr w:type="spellStart"/>
-      <w:r>
-        <w:t>objectId</w:t>
-      </w:r>
-      <w:proofErr w:type="spellEnd"/>
-      <w:r>
-        <w:t xml:space="preserve">“ eindeutig dem </w:t>
+        <w:t xml:space="preserve"> mit höchstens zwei „CableInterfaces“ verbunden sein kann. Die „CableInterfaces“ können über das Attribut „objectId“ eindeutig dem </w:t>
       </w:r>
       <w:r>
         <w:t>dazugehörigen „</w:t>
@@ -11006,13 +10276,8 @@
         <w:t xml:space="preserve"> für die Anwendung der</w:t>
       </w:r>
       <w:r>
-        <w:t xml:space="preserve"> sogenannten CRUD-Methoden (</w:t>
-      </w:r>
-      <w:proofErr w:type="gramStart"/>
-      <w:r>
-        <w:t xml:space="preserve">siehe </w:t>
-      </w:r>
-      <w:proofErr w:type="gramEnd"/>
+        <w:t xml:space="preserve"> sogenannten CRUD-Methoden (siehe </w:t>
+      </w:r>
       <w:r>
         <w:fldChar w:fldCharType="begin"/>
       </w:r>
@@ -11023,7 +10288,7 @@
         <w:fldChar w:fldCharType="separate"/>
       </w:r>
       <w:r>
-        <w:t>2.3</w:t>
+        <w:t>2.2</w:t>
       </w:r>
       <w:r>
         <w:fldChar w:fldCharType="end"/>
@@ -11110,7 +10375,7 @@
         </w:numPr>
         <w:jc w:val="both"/>
       </w:pPr>
-      <w:bookmarkStart w:id="50" w:name="_Toc299443810"/>
+      <w:bookmarkStart w:id="47" w:name="_Toc299443810"/>
       <w:r>
         <w:lastRenderedPageBreak/>
         <w:t xml:space="preserve">Realisierung der </w:t>
@@ -11121,7 +10386,7 @@
       <w:r>
         <w:t>Anwendung</w:t>
       </w:r>
-      <w:bookmarkEnd w:id="50"/>
+      <w:bookmarkEnd w:id="47"/>
     </w:p>
     <w:p>
       <w:pPr>
@@ -11132,11 +10397,11 @@
         </w:numPr>
         <w:jc w:val="both"/>
       </w:pPr>
-      <w:bookmarkStart w:id="51" w:name="_Toc299443811"/>
+      <w:bookmarkStart w:id="48" w:name="_Toc299443811"/>
       <w:r>
         <w:t>Zieldefinition</w:t>
       </w:r>
-      <w:bookmarkEnd w:id="51"/>
+      <w:bookmarkEnd w:id="48"/>
     </w:p>
     <w:p/>
     <w:p>
@@ -11144,26 +10409,10 @@
         <w:jc w:val="both"/>
       </w:pPr>
       <w:r>
-        <w:t xml:space="preserve">Das Ziel der zu entwickelnden Android-Anwendung ist es, die vorhandenen Daten der Web-Anwendung „speedikon DAMS“ abzurufen und dem Benutzer auf geeignete Weise bereitzustellen. Das Ziel-System der Entwicklung ist das Samsung </w:t>
-      </w:r>
-      <w:proofErr w:type="spellStart"/>
-      <w:r>
-        <w:t>Galaxy</w:t>
-      </w:r>
-      <w:proofErr w:type="spellEnd"/>
-      <w:r>
-        <w:t xml:space="preserve"> Tab mit dem Betriebssystem Android in der Version 2.2. Die Anwendung soll möglichst die Anwendungsfälle des Akteurs „Benutzer“ abbilden</w:t>
-      </w:r>
-      <w:r>
-        <w:t>. Als Ergänzung zu der manuellen Eingabe von Suchparametern soll die Einbindung der Strichcode-Anwendung „</w:t>
-      </w:r>
-      <w:proofErr w:type="spellStart"/>
-      <w:r>
-        <w:t>Zxing</w:t>
-      </w:r>
-      <w:proofErr w:type="spellEnd"/>
-      <w:r>
-        <w:t>“ realisiert werden.</w:t>
+        <w:t>Das Ziel der zu entwickelnden Android-Anwendung ist es, die vorhandenen Daten der Web-Anwendung „speedikon DAMS“ abzurufen und dem Benutzer auf geeignete Weise bereitzustellen. Das Ziel-System der Entwicklung ist das Samsung Galaxy Tab mit dem Betriebssystem Android in der Version 2.2. Die Anwendung soll möglichst die Anwendungsfälle des Akteurs „Benutzer“ abbilden</w:t>
+      </w:r>
+      <w:r>
+        <w:t>. Als Ergänzung zu der manuellen Eingabe von Suchparametern soll die Einbindung der Strichcode-Anwendung „Zxing“ realisiert werden.</w:t>
       </w:r>
     </w:p>
     <w:p/>
@@ -11176,11 +10425,11 @@
         </w:numPr>
         <w:jc w:val="both"/>
       </w:pPr>
-      <w:bookmarkStart w:id="52" w:name="_Toc299443812"/>
+      <w:bookmarkStart w:id="49" w:name="_Toc299443812"/>
       <w:r>
         <w:t>Planung</w:t>
       </w:r>
-      <w:bookmarkEnd w:id="52"/>
+      <w:bookmarkEnd w:id="49"/>
     </w:p>
     <w:p>
       <w:pPr>
@@ -11195,27 +10444,158 @@
         <w:t xml:space="preserve">Im Folgenden soll die Planung der mobilen Anwendung dargelegt werden. Die prototypische Implementierung soll die Möglichkeiten prüfen, ob die Anwendung </w:t>
       </w:r>
       <w:r>
-        <w:t xml:space="preserve">auf einem tragbaren mobilen Gerät Sinn gemacht. Aus diesem Grund soll das Layout der Anwendung funktional gestaltet werden. </w:t>
-      </w:r>
-    </w:p>
-    <w:p>
-      <w:pPr>
-        <w:jc w:val="both"/>
-      </w:pPr>
-    </w:p>
-    <w:p>
-      <w:pPr>
-        <w:jc w:val="both"/>
+        <w:t>auf einem tragbaren mobilen Gerät Sinn gemacht. Aus diesem Grund soll das Layout der Anwendu</w:t>
+      </w:r>
+      <w:r>
+        <w:t>ng funktional gestaltet werden.</w:t>
+      </w:r>
+    </w:p>
+    <w:p>
+      <w:pPr>
+        <w:jc w:val="center"/>
       </w:pPr>
       <w:r>
         <w:rPr>
           <w:noProof/>
         </w:rPr>
+        <mc:AlternateContent>
+          <mc:Choice Requires="wps">
+            <w:drawing>
+              <wp:anchor distT="0" distB="0" distL="114300" distR="114300" simplePos="0" relativeHeight="251663360" behindDoc="0" locked="0" layoutInCell="1" allowOverlap="1" wp14:anchorId="3C443477" wp14:editId="1F9DA0B5">
+                <wp:simplePos x="0" y="0"/>
+                <wp:positionH relativeFrom="column">
+                  <wp:posOffset>-2648</wp:posOffset>
+                </wp:positionH>
+                <wp:positionV relativeFrom="paragraph">
+                  <wp:posOffset>2892509</wp:posOffset>
+                </wp:positionV>
+                <wp:extent cx="4330461" cy="635"/>
+                <wp:effectExtent l="0" t="0" r="0" b="8255"/>
+                <wp:wrapNone/>
+                <wp:docPr id="1" name="Textfeld 1"/>
+                <wp:cNvGraphicFramePr/>
+                <a:graphic xmlns:a="http://schemas.openxmlformats.org/drawingml/2006/main">
+                  <a:graphicData uri="http://schemas.microsoft.com/office/word/2010/wordprocessingShape">
+                    <wps:wsp>
+                      <wps:cNvSpPr txBox="1"/>
+                      <wps:spPr>
+                        <a:xfrm>
+                          <a:off x="0" y="0"/>
+                          <a:ext cx="4330461" cy="635"/>
+                        </a:xfrm>
+                        <a:prstGeom prst="rect">
+                          <a:avLst/>
+                        </a:prstGeom>
+                        <a:solidFill>
+                          <a:prstClr val="white"/>
+                        </a:solidFill>
+                        <a:ln>
+                          <a:noFill/>
+                        </a:ln>
+                        <a:effectLst/>
+                      </wps:spPr>
+                      <wps:txbx>
+                        <w:txbxContent>
+                          <w:p>
+                            <w:pPr>
+                              <w:pStyle w:val="myBeschriftung"/>
+                              <w:rPr>
+                                <w:noProof/>
+                                <w:sz w:val="24"/>
+                              </w:rPr>
+                            </w:pPr>
+                            <w:bookmarkStart w:id="50" w:name="_Toc299901231"/>
+                            <w:r>
+                              <w:t xml:space="preserve">Abbildung </w:t>
+                            </w:r>
+                            <w:fldSimple w:instr=" SEQ Abbildung \* ARABIC ">
+                              <w:r>
+                                <w:rPr>
+                                  <w:noProof/>
+                                </w:rPr>
+                                <w:t>4</w:t>
+                              </w:r>
+                            </w:fldSimple>
+                            <w:r>
+                              <w:t>: Screenshots der mobilen Anwendung</w:t>
+                            </w:r>
+                            <w:bookmarkEnd w:id="50"/>
+                          </w:p>
+                        </w:txbxContent>
+                      </wps:txbx>
+                      <wps:bodyPr rot="0" spcFirstLastPara="0" vertOverflow="overflow" horzOverflow="overflow" vert="horz" wrap="square" lIns="0" tIns="0" rIns="0" bIns="0" numCol="1" spcCol="0" rtlCol="0" fromWordArt="0" anchor="t" anchorCtr="0" forceAA="0" compatLnSpc="1">
+                        <a:prstTxWarp prst="textNoShape">
+                          <a:avLst/>
+                        </a:prstTxWarp>
+                        <a:spAutoFit/>
+                      </wps:bodyPr>
+                    </wps:wsp>
+                  </a:graphicData>
+                </a:graphic>
+                <wp14:sizeRelH relativeFrom="margin">
+                  <wp14:pctWidth>0</wp14:pctWidth>
+                </wp14:sizeRelH>
+              </wp:anchor>
+            </w:drawing>
+          </mc:Choice>
+          <mc:Fallback>
+            <w:pict>
+              <v:shapetype id="_x0000_t202" coordsize="21600,21600" o:spt="202" path="m,l,21600r21600,l21600,xe">
+                <v:stroke joinstyle="miter"/>
+                <v:path gradientshapeok="t" o:connecttype="rect"/>
+              </v:shapetype>
+              <v:shape id="Textfeld 1" o:spid="_x0000_s1026" type="#_x0000_t202" style="position:absolute;left:0;text-align:left;margin-left:-.2pt;margin-top:227.75pt;width:341pt;height:.05pt;z-index:251663360;visibility:visible;mso-wrap-style:square;mso-width-percent:0;mso-wrap-distance-left:9pt;mso-wrap-distance-top:0;mso-wrap-distance-right:9pt;mso-wrap-distance-bottom:0;mso-position-horizontal:absolute;mso-position-horizontal-relative:text;mso-position-vertical:absolute;mso-position-vertical-relative:text;mso-width-percent:0;mso-width-relative:margin;v-text-anchor:top" o:gfxdata="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" stroked="f">
+                <v:textbox style="mso-fit-shape-to-text:t" inset="0,0,0,0">
+                  <w:txbxContent>
+                    <w:p>
+                      <w:pPr>
+                        <w:pStyle w:val="myBeschriftung"/>
+                        <w:rPr>
+                          <w:noProof/>
+                          <w:sz w:val="24"/>
+                        </w:rPr>
+                      </w:pPr>
+                      <w:bookmarkStart w:id="51" w:name="_Toc299901231"/>
+                      <w:r>
+                        <w:t xml:space="preserve">Abbildung </w:t>
+                      </w:r>
+                      <w:fldSimple w:instr=" SEQ Abbildung \* ARABIC ">
+                        <w:r>
+                          <w:rPr>
+                            <w:noProof/>
+                          </w:rPr>
+                          <w:t>4</w:t>
+                        </w:r>
+                      </w:fldSimple>
+                      <w:r>
+                        <w:t>: Screenshots der mobilen Anwendung</w:t>
+                      </w:r>
+                      <w:bookmarkEnd w:id="51"/>
+                    </w:p>
+                  </w:txbxContent>
+                </v:textbox>
+              </v:shape>
+            </w:pict>
+          </mc:Fallback>
+        </mc:AlternateContent>
+      </w:r>
+      <w:r>
+        <w:rPr>
+          <w:noProof/>
+        </w:rPr>
         <w:drawing>
-          <wp:inline distT="0" distB="0" distL="0" distR="0">
-            <wp:extent cx="1885950" cy="3089173"/>
+          <wp:anchor distT="0" distB="0" distL="114300" distR="114300" simplePos="0" relativeHeight="251661312" behindDoc="1" locked="0" layoutInCell="1" allowOverlap="1" wp14:anchorId="5AA8A304" wp14:editId="1282BAC8">
+            <wp:simplePos x="0" y="0"/>
+            <wp:positionH relativeFrom="column">
+              <wp:align>right</wp:align>
+            </wp:positionH>
+            <wp:positionV relativeFrom="paragraph">
+              <wp:posOffset>259080</wp:posOffset>
+            </wp:positionV>
+            <wp:extent cx="1569600" cy="2577600"/>
             <wp:effectExtent l="0" t="0" r="0" b="0"/>
-            <wp:docPr id="1" name="Grafik 1" descr="D:\FHB\Abschlussarbeit\Schriftliche_Arbeit\Diagramme\Screenshots\login.png"/>
+            <wp:wrapTopAndBottom/>
+            <wp:docPr id="10" name="Grafik 10" descr="D:\FHB\Abschlussarbeit\Schriftliche_Arbeit\Diagramme\Screenshots\ausgabe.png"/>
             <wp:cNvGraphicFramePr>
               <a:graphicFrameLocks xmlns:a="http://schemas.openxmlformats.org/drawingml/2006/main" noChangeAspect="1"/>
             </wp:cNvGraphicFramePr>
@@ -11223,26 +10603,26 @@
               <a:graphicData uri="http://schemas.openxmlformats.org/drawingml/2006/picture">
                 <pic:pic xmlns:pic="http://schemas.openxmlformats.org/drawingml/2006/picture">
                   <pic:nvPicPr>
-                    <pic:cNvPr id="0" name="Picture 1" descr="D:\FHB\Abschlussarbeit\Schriftliche_Arbeit\Diagramme\Screenshots\login.png"/>
+                    <pic:cNvPr id="0" name="Picture 6" descr="D:\FHB\Abschlussarbeit\Schriftliche_Arbeit\Diagramme\Screenshots\ausgabe.png"/>
                     <pic:cNvPicPr>
                       <a:picLocks noChangeAspect="1" noChangeArrowheads="1"/>
                     </pic:cNvPicPr>
                   </pic:nvPicPr>
                   <pic:blipFill rotWithShape="1">
-                    <a:blip r:embed="rId12" cstate="print">
+                    <a:blip r:embed="rId13" cstate="print">
                       <a:extLst>
                         <a:ext uri="{28A0092B-C50C-407E-A947-70E740481C1C}">
                           <a14:useLocalDpi xmlns:a14="http://schemas.microsoft.com/office/drawing/2010/main" val="0"/>
                         </a:ext>
                       </a:extLst>
                     </a:blip>
-                    <a:srcRect t="3992"/>
+                    <a:srcRect t="3506"/>
                     <a:stretch/>
                   </pic:blipFill>
                   <pic:spPr bwMode="auto">
                     <a:xfrm>
                       <a:off x="0" y="0"/>
-                      <a:ext cx="1885950" cy="3089173"/>
+                      <a:ext cx="1569600" cy="2577600"/>
                     </a:xfrm>
                     <a:prstGeom prst="rect">
                       <a:avLst/>
@@ -11260,27 +10640,212 @@
                 </pic:pic>
               </a:graphicData>
             </a:graphic>
-          </wp:inline>
+            <wp14:sizeRelH relativeFrom="margin">
+              <wp14:pctWidth>0</wp14:pctWidth>
+            </wp14:sizeRelH>
+            <wp14:sizeRelV relativeFrom="margin">
+              <wp14:pctHeight>0</wp14:pctHeight>
+            </wp14:sizeRelV>
+          </wp:anchor>
         </w:drawing>
       </w:r>
-      <w:bookmarkStart w:id="53" w:name="_GoBack"/>
-      <w:bookmarkEnd w:id="53"/>
-    </w:p>
-    <w:p>
-      <w:pPr>
-        <w:jc w:val="both"/>
-      </w:pPr>
-    </w:p>
-    <w:p>
-      <w:pPr>
-        <w:jc w:val="both"/>
-      </w:pPr>
-      <w:r>
-        <w:t>Die in Abbildung 4 gezeigten Screenshots zeigen die Oberfläche der mobilen Anwendung.</w:t>
-      </w:r>
-      <w:r>
-        <w:t xml:space="preserve"> Die </w:t>
-      </w:r>
+      <w:r>
+        <w:rPr>
+          <w:noProof/>
+        </w:rPr>
+        <w:drawing>
+          <wp:anchor distT="0" distB="0" distL="114300" distR="114300" simplePos="0" relativeHeight="251660288" behindDoc="1" locked="0" layoutInCell="1" allowOverlap="1" wp14:anchorId="1BA42CF2" wp14:editId="045CEF93">
+            <wp:simplePos x="0" y="0"/>
+            <wp:positionH relativeFrom="column">
+              <wp:posOffset>-3175</wp:posOffset>
+            </wp:positionH>
+            <wp:positionV relativeFrom="page">
+              <wp:posOffset>5400040</wp:posOffset>
+            </wp:positionV>
+            <wp:extent cx="1569720" cy="2578735"/>
+            <wp:effectExtent l="0" t="0" r="0" b="0"/>
+            <wp:wrapTopAndBottom/>
+            <wp:docPr id="7" name="Grafik 7" descr="D:\FHB\Abschlussarbeit\Schriftliche_Arbeit\Diagramme\Screenshots\login.png"/>
+            <wp:cNvGraphicFramePr>
+              <a:graphicFrameLocks xmlns:a="http://schemas.openxmlformats.org/drawingml/2006/main" noChangeAspect="1"/>
+            </wp:cNvGraphicFramePr>
+            <a:graphic xmlns:a="http://schemas.openxmlformats.org/drawingml/2006/main">
+              <a:graphicData uri="http://schemas.openxmlformats.org/drawingml/2006/picture">
+                <pic:pic xmlns:pic="http://schemas.openxmlformats.org/drawingml/2006/picture">
+                  <pic:nvPicPr>
+                    <pic:cNvPr id="0" name="Picture 3" descr="D:\FHB\Abschlussarbeit\Schriftliche_Arbeit\Diagramme\Screenshots\login.png"/>
+                    <pic:cNvPicPr>
+                      <a:picLocks noChangeAspect="1" noChangeArrowheads="1"/>
+                    </pic:cNvPicPr>
+                  </pic:nvPicPr>
+                  <pic:blipFill rotWithShape="1">
+                    <a:blip r:embed="rId14" cstate="print">
+                      <a:extLst>
+                        <a:ext uri="{28A0092B-C50C-407E-A947-70E740481C1C}">
+                          <a14:useLocalDpi xmlns:a14="http://schemas.microsoft.com/office/drawing/2010/main" val="0"/>
+                        </a:ext>
+                      </a:extLst>
+                    </a:blip>
+                    <a:srcRect t="3572"/>
+                    <a:stretch/>
+                  </pic:blipFill>
+                  <pic:spPr bwMode="auto">
+                    <a:xfrm>
+                      <a:off x="0" y="0"/>
+                      <a:ext cx="1569720" cy="2578735"/>
+                    </a:xfrm>
+                    <a:prstGeom prst="rect">
+                      <a:avLst/>
+                    </a:prstGeom>
+                    <a:noFill/>
+                    <a:ln>
+                      <a:noFill/>
+                    </a:ln>
+                    <a:extLst>
+                      <a:ext uri="{53640926-AAD7-44D8-BBD7-CCE9431645EC}">
+                        <a14:shadowObscured xmlns:a14="http://schemas.microsoft.com/office/drawing/2010/main"/>
+                      </a:ext>
+                    </a:extLst>
+                  </pic:spPr>
+                </pic:pic>
+              </a:graphicData>
+            </a:graphic>
+            <wp14:sizeRelH relativeFrom="margin">
+              <wp14:pctWidth>0</wp14:pctWidth>
+            </wp14:sizeRelH>
+            <wp14:sizeRelV relativeFrom="margin">
+              <wp14:pctHeight>0</wp14:pctHeight>
+            </wp14:sizeRelV>
+          </wp:anchor>
+        </w:drawing>
+      </w:r>
+      <w:r>
+        <w:rPr>
+          <w:noProof/>
+        </w:rPr>
+        <w:drawing>
+          <wp:anchor distT="0" distB="0" distL="114300" distR="114300" simplePos="0" relativeHeight="251659264" behindDoc="1" locked="0" layoutInCell="1" allowOverlap="1" wp14:anchorId="7C5F7B98" wp14:editId="761561F6">
+            <wp:simplePos x="0" y="0"/>
+            <wp:positionH relativeFrom="column">
+              <wp:align>center</wp:align>
+            </wp:positionH>
+            <wp:positionV relativeFrom="paragraph">
+              <wp:posOffset>260350</wp:posOffset>
+            </wp:positionV>
+            <wp:extent cx="1569600" cy="2570400"/>
+            <wp:effectExtent l="0" t="0" r="0" b="1905"/>
+            <wp:wrapTopAndBottom/>
+            <wp:docPr id="8" name="Grafik 8" descr="D:\FHB\Abschlussarbeit\Schriftliche_Arbeit\Diagramme\Screenshots\main.png"/>
+            <wp:cNvGraphicFramePr>
+              <a:graphicFrameLocks xmlns:a="http://schemas.openxmlformats.org/drawingml/2006/main" noChangeAspect="1"/>
+            </wp:cNvGraphicFramePr>
+            <a:graphic xmlns:a="http://schemas.openxmlformats.org/drawingml/2006/main">
+              <a:graphicData uri="http://schemas.openxmlformats.org/drawingml/2006/picture">
+                <pic:pic xmlns:pic="http://schemas.openxmlformats.org/drawingml/2006/picture">
+                  <pic:nvPicPr>
+                    <pic:cNvPr id="0" name="Picture 4" descr="D:\FHB\Abschlussarbeit\Schriftliche_Arbeit\Diagramme\Screenshots\main.png"/>
+                    <pic:cNvPicPr>
+                      <a:picLocks noChangeAspect="1" noChangeArrowheads="1"/>
+                    </pic:cNvPicPr>
+                  </pic:nvPicPr>
+                  <pic:blipFill rotWithShape="1">
+                    <a:blip r:embed="rId15" cstate="print">
+                      <a:extLst>
+                        <a:ext uri="{28A0092B-C50C-407E-A947-70E740481C1C}">
+                          <a14:useLocalDpi xmlns:a14="http://schemas.microsoft.com/office/drawing/2010/main" val="0"/>
+                        </a:ext>
+                      </a:extLst>
+                    </a:blip>
+                    <a:srcRect t="3781"/>
+                    <a:stretch/>
+                  </pic:blipFill>
+                  <pic:spPr bwMode="auto">
+                    <a:xfrm>
+                      <a:off x="0" y="0"/>
+                      <a:ext cx="1569600" cy="2570400"/>
+                    </a:xfrm>
+                    <a:prstGeom prst="rect">
+                      <a:avLst/>
+                    </a:prstGeom>
+                    <a:noFill/>
+                    <a:ln>
+                      <a:noFill/>
+                    </a:ln>
+                    <a:extLst>
+                      <a:ext uri="{53640926-AAD7-44D8-BBD7-CCE9431645EC}">
+                        <a14:shadowObscured xmlns:a14="http://schemas.microsoft.com/office/drawing/2010/main"/>
+                      </a:ext>
+                    </a:extLst>
+                  </pic:spPr>
+                </pic:pic>
+              </a:graphicData>
+            </a:graphic>
+            <wp14:sizeRelH relativeFrom="margin">
+              <wp14:pctWidth>0</wp14:pctWidth>
+            </wp14:sizeRelH>
+            <wp14:sizeRelV relativeFrom="margin">
+              <wp14:pctHeight>0</wp14:pctHeight>
+            </wp14:sizeRelV>
+          </wp:anchor>
+        </w:drawing>
+      </w:r>
+    </w:p>
+    <w:p>
+      <w:pPr>
+        <w:jc w:val="both"/>
+      </w:pPr>
+      <w:r>
+        <w:t xml:space="preserve">Die </w:t>
+      </w:r>
+      <w:r>
+        <w:t xml:space="preserve">Screenshots </w:t>
+      </w:r>
+      <w:r>
+        <w:t xml:space="preserve">in </w:t>
+      </w:r>
+      <w:r>
+        <w:fldChar w:fldCharType="begin"/>
+      </w:r>
+      <w:r>
+        <w:instrText xml:space="preserve"> REF _Ref299898885 \h </w:instrText>
+      </w:r>
+      <w:r>
+        <w:fldChar w:fldCharType="separate"/>
+      </w:r>
+      <w:r>
+        <w:rPr>
+          <w:b/>
+          <w:bCs/>
+        </w:rPr>
+        <w:t>Fehler! Verweisquelle konnte nicht gefunden werden.</w:t>
+      </w:r>
+      <w:r>
+        <w:fldChar w:fldCharType="end"/>
+      </w:r>
+      <w:r>
+        <w:t xml:space="preserve"> </w:t>
+      </w:r>
+      <w:r>
+        <w:t>zeigen die Oberfläche der mobilen Anwendung.</w:t>
+      </w:r>
+      <w:r>
+        <w:t xml:space="preserve"> Der erste Ausschnitt zeigt den Anmelde-Bildschirm der mobilen Anwendung. Ein negativer Anmelde-Versuch oder leere Eingabe-Felder werden dem Benutzer mit einem „Toast“ angezeigt. Beim Start der Anwendung wird eine Überprüfung durchgeführt, ob die Datenbank erreichbar ist. Das Ergebnis dieser Überprüfung wird dem Benutzer ebenfalls angezeigt. Bei einer negativen Überprüfung der Netzwerk-Verbindung zur Datenbank wird die Anwendung, mit Aufforderung zur Herstellung einer Verbindung, beendet. Ist der Login durch den </w:t>
+      </w:r>
+      <w:r>
+        <w:lastRenderedPageBreak/>
+        <w:t>Benutzer erfolgreich wird die im mittleren Bild gezeigte Ansicht gestartet. Mit Hilfe der zwei Auswahllisten können die gewünschten Such-Kriterien ausgewählt werden.</w:t>
+      </w:r>
+      <w:r>
+        <w:t xml:space="preserve"> In das Texteingabe-Feld können die Suchparameter manuell eingetragen werden. Durch langes drücken des Texteingabe-Feldes soll der Barcode-Scanner Zxing gestartet werden. Bei einem erfolgreichem Scan-Versuch wird der entsprechende Wert in das Eingabe-Feld eingetragen und die Anwendung Zxing zuvor wieder beendet. Über den Button „Suche“ können die gewünschten Informationen abgerufen werden. Die Ausgabe erfolgt wie im dritten Bildausschnitt beispielhaft gezeigt.</w:t>
+      </w:r>
+      <w:r>
+        <w:t xml:space="preserve"> Die negative Suche nach gewünschten Objekten wird dem Benutzer mit einer Nachricht angezeigt.</w:t>
+      </w:r>
+    </w:p>
+    <w:p>
+      <w:pPr>
+        <w:jc w:val="both"/>
+      </w:pPr>
     </w:p>
     <w:p>
       <w:pPr>
@@ -11291,21 +10856,217 @@
         </w:numPr>
         <w:jc w:val="both"/>
       </w:pPr>
-      <w:bookmarkStart w:id="54" w:name="_Toc299443816"/>
+      <w:bookmarkStart w:id="52" w:name="_Toc299443816"/>
       <w:r>
         <w:t>Umsetzung</w:t>
       </w:r>
-      <w:bookmarkEnd w:id="54"/>
-    </w:p>
-    <w:p>
-      <w:pPr>
-        <w:jc w:val="both"/>
-      </w:pPr>
-    </w:p>
-    <w:p>
-      <w:pPr>
-        <w:jc w:val="both"/>
-      </w:pPr>
+      <w:bookmarkEnd w:id="52"/>
+    </w:p>
+    <w:p>
+      <w:pPr>
+        <w:jc w:val="both"/>
+      </w:pPr>
+    </w:p>
+    <w:p>
+      <w:pPr>
+        <w:jc w:val="both"/>
+      </w:pPr>
+      <w:r>
+        <w:t xml:space="preserve">Nachfolgend soll mit Hilfe eines Klassendiagramms die Umsetzung und Struktur der mobilen Anwendung beschrieben werden. </w:t>
+      </w:r>
+    </w:p>
+    <w:p>
+      <w:pPr>
+        <w:jc w:val="both"/>
+      </w:pPr>
+    </w:p>
+    <w:p>
+      <w:pPr>
+        <w:keepNext/>
+        <w:jc w:val="both"/>
+      </w:pPr>
+      <w:r>
+        <w:rPr>
+          <w:noProof/>
+        </w:rPr>
+        <w:drawing>
+          <wp:inline distT="0" distB="0" distL="0" distR="0" wp14:anchorId="34A4C7F7" wp14:editId="30981B1F">
+            <wp:extent cx="5762625" cy="2809875"/>
+            <wp:effectExtent l="0" t="0" r="9525" b="9525"/>
+            <wp:docPr id="5" name="Grafik 5" descr="D:\FHB\Abschlussarbeit\Schriftliche_Arbeit\Diagramme\ Class Diagram2.jpg"/>
+            <wp:cNvGraphicFramePr>
+              <a:graphicFrameLocks xmlns:a="http://schemas.openxmlformats.org/drawingml/2006/main" noChangeAspect="1"/>
+            </wp:cNvGraphicFramePr>
+            <a:graphic xmlns:a="http://schemas.openxmlformats.org/drawingml/2006/main">
+              <a:graphicData uri="http://schemas.openxmlformats.org/drawingml/2006/picture">
+                <pic:pic xmlns:pic="http://schemas.openxmlformats.org/drawingml/2006/picture">
+                  <pic:nvPicPr>
+                    <pic:cNvPr id="0" name="Picture 1" descr="D:\FHB\Abschlussarbeit\Schriftliche_Arbeit\Diagramme\ Class Diagram2.jpg"/>
+                    <pic:cNvPicPr>
+                      <a:picLocks noChangeAspect="1" noChangeArrowheads="1"/>
+                    </pic:cNvPicPr>
+                  </pic:nvPicPr>
+                  <pic:blipFill>
+                    <a:blip r:embed="rId16">
+                      <a:extLst>
+                        <a:ext uri="{28A0092B-C50C-407E-A947-70E740481C1C}">
+                          <a14:useLocalDpi xmlns:a14="http://schemas.microsoft.com/office/drawing/2010/main" val="0"/>
+                        </a:ext>
+                      </a:extLst>
+                    </a:blip>
+                    <a:srcRect/>
+                    <a:stretch>
+                      <a:fillRect/>
+                    </a:stretch>
+                  </pic:blipFill>
+                  <pic:spPr bwMode="auto">
+                    <a:xfrm>
+                      <a:off x="0" y="0"/>
+                      <a:ext cx="5762625" cy="2809875"/>
+                    </a:xfrm>
+                    <a:prstGeom prst="rect">
+                      <a:avLst/>
+                    </a:prstGeom>
+                    <a:noFill/>
+                    <a:ln>
+                      <a:noFill/>
+                    </a:ln>
+                  </pic:spPr>
+                </pic:pic>
+              </a:graphicData>
+            </a:graphic>
+          </wp:inline>
+        </w:drawing>
+      </w:r>
+    </w:p>
+    <w:p>
+      <w:pPr>
+        <w:pStyle w:val="myBeschriftung"/>
+      </w:pPr>
+      <w:r>
+        <w:t xml:space="preserve">Abbildung </w:t>
+      </w:r>
+      <w:fldSimple w:instr=" SEQ Abbildung \* ARABIC ">
+        <w:r>
+          <w:rPr>
+            <w:noProof/>
+          </w:rPr>
+          <w:t>5</w:t>
+        </w:r>
+      </w:fldSimple>
+      <w:r>
+        <w:t>: Klassendiagramm der mobilen Anwendung</w:t>
+      </w:r>
+    </w:p>
+    <w:p>
+      <w:pPr>
+        <w:jc w:val="both"/>
+      </w:pPr>
+      <w:r>
+        <w:t>Die mobile Anwendung ist hauptsächlich für die Steuerung und die grafische Ausgabe der Ergebnisse zuständig. Für die Realisierung der Oberfläche sind daher einige Elemente notwendig, die für bei dem Starten der Anwendung initialisiert werden. Die grafischen Elemente werden dafür in einer Konfigurationsdatei mit den entsprechenden Parametern angelegt. Zur Laufzeit werden die einzelnen Elemente über die Methode</w:t>
+      </w:r>
+      <w:r>
+        <w:t xml:space="preserve"> </w:t>
+      </w:r>
+      <w:r>
+        <w:rPr>
+          <w:i/>
+        </w:rPr>
+        <w:t xml:space="preserve">findViewById(R.id.name) </w:t>
+      </w:r>
+      <w:r>
+        <w:t>l</w:t>
+      </w:r>
+      <w:r>
+        <w:t>okalisiert, um</w:t>
+      </w:r>
+      <w:r>
+        <w:t xml:space="preserve"> </w:t>
+      </w:r>
+      <w:r>
+        <w:t>entsprechende Objekte zu initialisieren</w:t>
+      </w:r>
+      <w:r>
+        <w:t xml:space="preserve">. Die Klasse </w:t>
+      </w:r>
+      <w:r>
+        <w:rPr>
+          <w:i/>
+        </w:rPr>
+        <w:t>R</w:t>
+      </w:r>
+      <w:r>
+        <w:rPr>
+          <w:i/>
+        </w:rPr>
+        <w:t xml:space="preserve"> </w:t>
+      </w:r>
+      <w:r>
+        <w:t>wird bei dem Erstellen eines neuen Android-Projektes in der Entwicklun</w:t>
+      </w:r>
+      <w:r>
+        <w:t xml:space="preserve">gsumgebung automatisch angelegt und ist für die Einbindung der Layout-Konfigurations-Dateien während der Laufzeit zuständig. Jedem Element </w:t>
+      </w:r>
+      <w:r>
+        <w:lastRenderedPageBreak/>
+        <w:t xml:space="preserve">muss dafür eine eindeutige Bezeichnung, die </w:t>
+      </w:r>
+      <w:r>
+        <w:rPr>
+          <w:i/>
+        </w:rPr>
+        <w:t>id</w:t>
+      </w:r>
+      <w:r>
+        <w:rPr>
+          <w:i/>
+        </w:rPr>
+        <w:t>,</w:t>
+      </w:r>
+      <w:r>
+        <w:t xml:space="preserve"> in der entsprechenden Konfigurationsdatei angegeben werden. Mit dieser Technik ist es </w:t>
+      </w:r>
+      <w:r>
+        <w:t xml:space="preserve">zur Laufzeit </w:t>
+      </w:r>
+      <w:r>
+        <w:t>möglich, mit Hilfe der entsprechenden Ob</w:t>
+      </w:r>
+      <w:r>
+        <w:t>jekte und deren Initialisierung</w:t>
+      </w:r>
+      <w:r>
+        <w:t xml:space="preserve"> mit den grafischen Elementen zu arbeiten. Untera</w:t>
+      </w:r>
+      <w:r>
+        <w:t>n</w:t>
+      </w:r>
+      <w:r>
+        <w:t xml:space="preserve">derem können so Eingabewerte ausgelesen </w:t>
+      </w:r>
+      <w:r>
+        <w:t xml:space="preserve">und verändert </w:t>
+      </w:r>
+      <w:r>
+        <w:t xml:space="preserve">werden. </w:t>
+      </w:r>
+      <w:r>
+        <w:t>Die Initialisierung erfolgt bei dem Start der Anwendung in der Methode onCreate().realisiert. Die Verwendung von Objekten</w:t>
+      </w:r>
+      <w:r>
+        <w:t xml:space="preserve"> wie Buttons erfordert die Überwachung der Benutzereingaben, d.h. es müssen mit Hilfe der Methoden onClick() oder onLongClick() entsprechende Funktionalitäten implementiert werden. Diese Methoden werden durch Listener-Interfaces wie den OnClickListener bereitgestellt. Weiterhin bietet die Oberklasse Activity Methoden für die Verwaltung des Lebenszyklus einer Anwendung. In diesem Fall wird die Methode onActivityResult()-Methode genutzt, die aufgerufen wird, wenn man nach Nutzung einer anderen Anwendung wieder zurück in die eigentliche Anwendung zurückkehrt. Die Auswertung der Informationen, die durch den Aufruf der Barcode-Anwendung Zxing zurückgeliefert werden, erfordert den Aufruf der Methode onActivity</w:t>
+      </w:r>
+      <w:r>
+        <w:t xml:space="preserve">Result(), um die Daten verwenden zu können. Neben den spezifischen Methoden der Android-Umgebung sind eigene Funktionalitäten zu implementieren. Dazu zählen in diesem Fall die Methoden fillObjectDialog(), fillConnectionDialog() und controlSearch(). Die Methode controlSearch() wertet die Benutzer-Eingaben nach betätigen des „Suchen“-Buttons aus und stößt die entsprechenden Methoden des Network-Managers an. Die JSON-Objekte mit den Such-Ergebnissen werden an die Methoden fillObjectDialog() oder fillConnectionDialog() übergeben, um die entsprechenden Ausgabe-Fenster zu generieren. </w:t>
+      </w:r>
+      <w:r>
+        <w:t xml:space="preserve">Die Methoden für die Kommunikation mit dem Web-Service sind in die Klasse Network-Manager im Paket </w:t>
+      </w:r>
+      <w:r>
+        <w:t xml:space="preserve">„manager“ ausgelagert. </w:t>
+      </w:r>
+      <w:bookmarkStart w:id="53" w:name="_GoBack"/>
+      <w:bookmarkEnd w:id="53"/>
     </w:p>
     <w:p>
       <w:pPr>
@@ -11321,11 +11082,11 @@
         </w:numPr>
         <w:jc w:val="both"/>
       </w:pPr>
-      <w:bookmarkStart w:id="55" w:name="_Toc299443817"/>
+      <w:bookmarkStart w:id="54" w:name="_Toc299443817"/>
       <w:r>
         <w:t>Testen der Android-Anwendung</w:t>
       </w:r>
-      <w:bookmarkEnd w:id="55"/>
+      <w:bookmarkEnd w:id="54"/>
     </w:p>
     <w:p>
       <w:pPr>
@@ -11336,11 +11097,11 @@
         </w:numPr>
         <w:jc w:val="both"/>
       </w:pPr>
-      <w:bookmarkStart w:id="56" w:name="_Toc299443818"/>
+      <w:bookmarkStart w:id="55" w:name="_Toc299443818"/>
       <w:r>
         <w:t>Zieldefinition</w:t>
       </w:r>
-      <w:bookmarkEnd w:id="56"/>
+      <w:bookmarkEnd w:id="55"/>
     </w:p>
     <w:p>
       <w:pPr>
@@ -11351,11 +11112,11 @@
         </w:numPr>
         <w:jc w:val="both"/>
       </w:pPr>
-      <w:bookmarkStart w:id="57" w:name="_Toc299443819"/>
+      <w:bookmarkStart w:id="56" w:name="_Toc299443819"/>
       <w:r>
         <w:t>Planung</w:t>
       </w:r>
-      <w:bookmarkEnd w:id="57"/>
+      <w:bookmarkEnd w:id="56"/>
     </w:p>
     <w:p>
       <w:pPr>
@@ -11366,11 +11127,11 @@
         </w:numPr>
         <w:jc w:val="both"/>
       </w:pPr>
-      <w:bookmarkStart w:id="58" w:name="_Toc299443820"/>
+      <w:bookmarkStart w:id="57" w:name="_Toc299443820"/>
       <w:r>
         <w:t>Umsetzung</w:t>
       </w:r>
-      <w:bookmarkEnd w:id="58"/>
+      <w:bookmarkEnd w:id="57"/>
     </w:p>
     <w:p>
       <w:pPr>
@@ -11381,11 +11142,11 @@
         </w:numPr>
         <w:jc w:val="both"/>
       </w:pPr>
-      <w:bookmarkStart w:id="59" w:name="_Toc299443821"/>
+      <w:bookmarkStart w:id="58" w:name="_Toc299443821"/>
       <w:r>
         <w:t>Abschluss</w:t>
       </w:r>
-      <w:bookmarkEnd w:id="59"/>
+      <w:bookmarkEnd w:id="58"/>
     </w:p>
     <w:p>
       <w:pPr>
@@ -11396,11 +11157,11 @@
         </w:numPr>
         <w:jc w:val="both"/>
       </w:pPr>
-      <w:bookmarkStart w:id="60" w:name="_Toc299443822"/>
+      <w:bookmarkStart w:id="59" w:name="_Toc299443822"/>
       <w:r>
         <w:t>Erweiterungsmöglichkeiten</w:t>
       </w:r>
-      <w:bookmarkEnd w:id="60"/>
+      <w:bookmarkEnd w:id="59"/>
     </w:p>
     <w:p>
       <w:pPr>
@@ -11411,11 +11172,9 @@
         </w:numPr>
         <w:jc w:val="both"/>
       </w:pPr>
-      <w:bookmarkStart w:id="61" w:name="_Toc299443823"/>
-      <w:r>
-        <w:t>Ausblick</w:t>
-      </w:r>
-      <w:bookmarkEnd w:id="61"/>
+      <w:r>
+        <w:t>Fazit</w:t>
+      </w:r>
     </w:p>
     <w:sectPr>
       <w:pgSz w:w="11906" w:h="16838"/>
@@ -15950,7 +15709,7 @@
 </file>
 
 <file path=customXml/itemProps1.xml><?xml version="1.0" encoding="utf-8"?>
-<ds:datastoreItem xmlns:ds="http://schemas.openxmlformats.org/officeDocument/2006/customXml" ds:itemID="{D47EC60D-C3B8-46C5-9A1C-D51A4C15A950}">
+<ds:datastoreItem xmlns:ds="http://schemas.openxmlformats.org/officeDocument/2006/customXml" ds:itemID="{141A0FE0-B07B-4D99-8A41-19AB3D828C2C}">
   <ds:schemaRefs>
     <ds:schemaRef ds:uri="http://schemas.openxmlformats.org/officeDocument/2006/bibliography"/>
   </ds:schemaRefs>

</xml_diff>

<commit_message>
beschreibung umsetzung anwendung hinzugefügt...tryLoginQuelltext als beispiel hinzugefügt
</commit_message>
<xml_diff>
--- a/Schriftliche_Arbeit/Arbeit_2.docx
+++ b/Schriftliche_Arbeit/Arbeit_2.docx
@@ -2791,7 +2791,7 @@
             <w:rPr>
               <w:noProof/>
             </w:rPr>
-            <w:t>26</w:t>
+            <w:t>27</w:t>
           </w:r>
           <w:r>
             <w:rPr>
@@ -2866,7 +2866,7 @@
             <w:rPr>
               <w:noProof/>
             </w:rPr>
-            <w:t>27</w:t>
+            <w:t>29</w:t>
           </w:r>
           <w:r>
             <w:rPr>
@@ -2941,7 +2941,7 @@
             <w:rPr>
               <w:noProof/>
             </w:rPr>
-            <w:t>27</w:t>
+            <w:t>30</w:t>
           </w:r>
           <w:r>
             <w:rPr>
@@ -3016,7 +3016,7 @@
             <w:rPr>
               <w:noProof/>
             </w:rPr>
-            <w:t>27</w:t>
+            <w:t>30</w:t>
           </w:r>
           <w:r>
             <w:rPr>
@@ -3091,7 +3091,7 @@
             <w:rPr>
               <w:noProof/>
             </w:rPr>
-            <w:t>27</w:t>
+            <w:t>30</w:t>
           </w:r>
           <w:r>
             <w:rPr>
@@ -3166,7 +3166,7 @@
             <w:rPr>
               <w:noProof/>
             </w:rPr>
-            <w:t>27</w:t>
+            <w:t>30</w:t>
           </w:r>
           <w:r>
             <w:rPr>
@@ -3241,7 +3241,7 @@
             <w:rPr>
               <w:noProof/>
             </w:rPr>
-            <w:t>27</w:t>
+            <w:t>30</w:t>
           </w:r>
           <w:r>
             <w:rPr>
@@ -4093,7 +4093,23 @@
           <w:rFonts w:cs="Arial"/>
           <w:szCs w:val="24"/>
         </w:rPr>
-        <w:t>Anwendungen wie Amazon, Ebay und Google bieten Schnit</w:t>
+        <w:t xml:space="preserve">Anwendungen wie Amazon, </w:t>
+      </w:r>
+      <w:proofErr w:type="spellStart"/>
+      <w:r>
+        <w:rPr>
+          <w:rFonts w:cs="Arial"/>
+          <w:szCs w:val="24"/>
+        </w:rPr>
+        <w:t>Ebay</w:t>
+      </w:r>
+      <w:proofErr w:type="spellEnd"/>
+      <w:r>
+        <w:rPr>
+          <w:rFonts w:cs="Arial"/>
+          <w:szCs w:val="24"/>
+        </w:rPr>
+        <w:t xml:space="preserve"> und Google bieten Schnit</w:t>
       </w:r>
       <w:r>
         <w:rPr>
@@ -4190,7 +4206,23 @@
           <w:rFonts w:cs="Arial"/>
           <w:szCs w:val="24"/>
         </w:rPr>
-        <w:t>Uniform Resource Identifier</w:t>
+        <w:t xml:space="preserve">Uniform </w:t>
+      </w:r>
+      <w:proofErr w:type="spellStart"/>
+      <w:r>
+        <w:rPr>
+          <w:rFonts w:cs="Arial"/>
+          <w:szCs w:val="24"/>
+        </w:rPr>
+        <w:t>Resource</w:t>
+      </w:r>
+      <w:proofErr w:type="spellEnd"/>
+      <w:r>
+        <w:rPr>
+          <w:rFonts w:cs="Arial"/>
+          <w:szCs w:val="24"/>
+        </w:rPr>
+        <w:t xml:space="preserve"> Identifier</w:t>
       </w:r>
       <w:r>
         <w:rPr>
@@ -4421,6 +4453,7 @@
         </w:rPr>
         <w:t xml:space="preserve">im Internet weit verbreitete </w:t>
       </w:r>
+      <w:proofErr w:type="spellStart"/>
       <w:r>
         <w:rPr>
           <w:rFonts w:cs="Arial"/>
@@ -4428,6 +4461,7 @@
         </w:rPr>
         <w:t>Hyper</w:t>
       </w:r>
+      <w:proofErr w:type="spellEnd"/>
       <w:r>
         <w:rPr>
           <w:rFonts w:cs="Arial"/>
@@ -4475,14 +4509,30 @@
           <w:rFonts w:cs="Arial"/>
           <w:szCs w:val="24"/>
         </w:rPr>
-        <w:t>e Web-Anwendung somit plattform</w:t>
-      </w:r>
-      <w:r>
-        <w:rPr>
-          <w:rFonts w:cs="Arial"/>
-          <w:szCs w:val="24"/>
-        </w:rPr>
-        <w:t>unabhägig, da für die Nutzung der Schnittstelle lediglich ein H</w:t>
+        <w:t xml:space="preserve">e Web-Anwendung somit </w:t>
+      </w:r>
+      <w:proofErr w:type="spellStart"/>
+      <w:r>
+        <w:rPr>
+          <w:rFonts w:cs="Arial"/>
+          <w:szCs w:val="24"/>
+        </w:rPr>
+        <w:t>plattform</w:t>
+      </w:r>
+      <w:r>
+        <w:rPr>
+          <w:rFonts w:cs="Arial"/>
+          <w:szCs w:val="24"/>
+        </w:rPr>
+        <w:t>unabhägig</w:t>
+      </w:r>
+      <w:proofErr w:type="spellEnd"/>
+      <w:r>
+        <w:rPr>
+          <w:rFonts w:cs="Arial"/>
+          <w:szCs w:val="24"/>
+        </w:rPr>
+        <w:t>, da für die Nutzung der Schnittstelle lediglich ein H</w:t>
       </w:r>
       <w:r>
         <w:rPr>
@@ -4635,7 +4685,23 @@
           <w:rFonts w:cs="Arial"/>
           <w:szCs w:val="24"/>
         </w:rPr>
-        <w:t xml:space="preserve"> Adresse (URI) gespeichert, die in den Meta-Daten des Paketes angegeben ist. Sollte die angegebene URI nicht vorhanden sein, wird sie durch den Server angelegt. Die Methode PUT ist idempotent, d.h. dass die mehrmalige speichernde Anfrage der gleichen Ressource dasselbe Ergebnis herbeiführt</w:t>
+        <w:t xml:space="preserve"> Adresse (URI) gespeichert, die in den Meta-Daten des Paketes angegeben ist. Sollte </w:t>
+      </w:r>
+      <w:proofErr w:type="gramStart"/>
+      <w:r>
+        <w:rPr>
+          <w:rFonts w:cs="Arial"/>
+          <w:szCs w:val="24"/>
+        </w:rPr>
+        <w:t>die</w:t>
+      </w:r>
+      <w:proofErr w:type="gramEnd"/>
+      <w:r>
+        <w:rPr>
+          <w:rFonts w:cs="Arial"/>
+          <w:szCs w:val="24"/>
+        </w:rPr>
+        <w:t xml:space="preserve"> angegebene URI nicht vorhanden sein, wird sie durch den Server angelegt. Die Methode PUT ist idempotent, d.h. dass die mehrmalige speichernde Anfrage der gleichen Ressource dasselbe Ergebnis herbeiführt</w:t>
       </w:r>
       <w:r>
         <w:rPr>
@@ -5121,14 +5187,46 @@
           <w:rFonts w:cs="Arial"/>
           <w:szCs w:val="24"/>
         </w:rPr>
-        <w:t>en Knotenpunkt („root res</w:t>
-      </w:r>
-      <w:r>
-        <w:rPr>
-          <w:rFonts w:cs="Arial"/>
-          <w:szCs w:val="24"/>
-        </w:rPr>
-        <w:t>ource“) für die mit @Path annotierten Methoden in der Klasse.</w:t>
+        <w:t>en Knotenpunkt („</w:t>
+      </w:r>
+      <w:proofErr w:type="spellStart"/>
+      <w:r>
+        <w:rPr>
+          <w:rFonts w:cs="Arial"/>
+          <w:szCs w:val="24"/>
+        </w:rPr>
+        <w:t>root</w:t>
+      </w:r>
+      <w:proofErr w:type="spellEnd"/>
+      <w:r>
+        <w:rPr>
+          <w:rFonts w:cs="Arial"/>
+          <w:szCs w:val="24"/>
+        </w:rPr>
+        <w:t xml:space="preserve"> </w:t>
+      </w:r>
+      <w:proofErr w:type="spellStart"/>
+      <w:r>
+        <w:rPr>
+          <w:rFonts w:cs="Arial"/>
+          <w:szCs w:val="24"/>
+        </w:rPr>
+        <w:t>res</w:t>
+      </w:r>
+      <w:r>
+        <w:rPr>
+          <w:rFonts w:cs="Arial"/>
+          <w:szCs w:val="24"/>
+        </w:rPr>
+        <w:t>ource</w:t>
+      </w:r>
+      <w:proofErr w:type="spellEnd"/>
+      <w:r>
+        <w:rPr>
+          <w:rFonts w:cs="Arial"/>
+          <w:szCs w:val="24"/>
+        </w:rPr>
+        <w:t>“) für die mit @Path annotierten Methoden in der Klasse.</w:t>
       </w:r>
     </w:p>
     <w:p>
@@ -5187,7 +5285,39 @@
           <w:rFonts w:cs="Arial"/>
           <w:szCs w:val="24"/>
         </w:rPr>
-        <w:t>public class TestKlasse{</w:t>
+        <w:t xml:space="preserve">public </w:t>
+      </w:r>
+      <w:proofErr w:type="spellStart"/>
+      <w:r>
+        <w:rPr>
+          <w:rFonts w:cs="Arial"/>
+          <w:szCs w:val="24"/>
+        </w:rPr>
+        <w:t>class</w:t>
+      </w:r>
+      <w:proofErr w:type="spellEnd"/>
+      <w:r>
+        <w:rPr>
+          <w:rFonts w:cs="Arial"/>
+          <w:szCs w:val="24"/>
+        </w:rPr>
+        <w:t xml:space="preserve"> </w:t>
+      </w:r>
+      <w:proofErr w:type="spellStart"/>
+      <w:r>
+        <w:rPr>
+          <w:rFonts w:cs="Arial"/>
+          <w:szCs w:val="24"/>
+        </w:rPr>
+        <w:t>TestKlasse</w:t>
+      </w:r>
+      <w:proofErr w:type="spellEnd"/>
+      <w:r>
+        <w:rPr>
+          <w:rFonts w:cs="Arial"/>
+          <w:szCs w:val="24"/>
+        </w:rPr>
+        <w:t>{</w:t>
       </w:r>
     </w:p>
     <w:p>
@@ -5315,12 +5445,21 @@
           <w:szCs w:val="24"/>
         </w:rPr>
       </w:pPr>
-      <w:r>
-        <w:rPr>
-          <w:rFonts w:cs="Arial"/>
-          <w:szCs w:val="24"/>
-        </w:rPr>
-        <w:t>Die im Web</w:t>
+      <w:proofErr w:type="gramStart"/>
+      <w:r>
+        <w:rPr>
+          <w:rFonts w:cs="Arial"/>
+          <w:szCs w:val="24"/>
+        </w:rPr>
+        <w:t>Die</w:t>
+      </w:r>
+      <w:proofErr w:type="gramEnd"/>
+      <w:r>
+        <w:rPr>
+          <w:rFonts w:cs="Arial"/>
+          <w:szCs w:val="24"/>
+        </w:rPr>
+        <w:t xml:space="preserve"> im Web</w:t>
       </w:r>
       <w:r>
         <w:rPr>
@@ -5429,8 +5568,17 @@
           <w:szCs w:val="24"/>
         </w:rPr>
         <w:tab/>
-        <w:t>@Produces</w:t>
-      </w:r>
+        <w:t>@</w:t>
+      </w:r>
+      <w:proofErr w:type="spellStart"/>
+      <w:r>
+        <w:rPr>
+          <w:rFonts w:cs="Arial"/>
+          <w:szCs w:val="24"/>
+        </w:rPr>
+        <w:t>Produces</w:t>
+      </w:r>
+      <w:proofErr w:type="spellEnd"/>
     </w:p>
     <w:p>
       <w:pPr>
@@ -5463,8 +5611,17 @@
           <w:szCs w:val="24"/>
         </w:rPr>
         <w:tab/>
-        <w:t>@PathParam</w:t>
-      </w:r>
+        <w:t>@</w:t>
+      </w:r>
+      <w:proofErr w:type="spellStart"/>
+      <w:r>
+        <w:rPr>
+          <w:rFonts w:cs="Arial"/>
+          <w:szCs w:val="24"/>
+        </w:rPr>
+        <w:t>PathParam</w:t>
+      </w:r>
+      <w:proofErr w:type="spellEnd"/>
     </w:p>
     <w:p>
       <w:pPr>
@@ -5480,7 +5637,23 @@
           <w:rFonts w:cs="Arial"/>
           <w:szCs w:val="24"/>
         </w:rPr>
-        <w:t xml:space="preserve">Die Annotation @PathParam dient dazu, die Eingabeparameter einer Methode mit den Werten aus der HTTP-Anfrage zu initialisieren. </w:t>
+        <w:t>Die Annotation @</w:t>
+      </w:r>
+      <w:proofErr w:type="spellStart"/>
+      <w:r>
+        <w:rPr>
+          <w:rFonts w:cs="Arial"/>
+          <w:szCs w:val="24"/>
+        </w:rPr>
+        <w:t>PathParam</w:t>
+      </w:r>
+      <w:proofErr w:type="spellEnd"/>
+      <w:r>
+        <w:rPr>
+          <w:rFonts w:cs="Arial"/>
+          <w:szCs w:val="24"/>
+        </w:rPr>
+        <w:t xml:space="preserve"> dient dazu, die Eingabeparameter einer Methode mit den Werten aus der HTTP-Anfrage zu initialisieren. </w:t>
       </w:r>
       <w:r>
         <w:rPr>
@@ -5553,7 +5726,23 @@
           <w:rFonts w:cs="Arial"/>
           <w:szCs w:val="24"/>
         </w:rPr>
-        <w:t>public String testMethode2(@PathParam(</w:t>
+        <w:t>public String testMethode2(@</w:t>
+      </w:r>
+      <w:proofErr w:type="spellStart"/>
+      <w:r>
+        <w:rPr>
+          <w:rFonts w:cs="Arial"/>
+          <w:szCs w:val="24"/>
+        </w:rPr>
+        <w:t>PathParam</w:t>
+      </w:r>
+      <w:proofErr w:type="spellEnd"/>
+      <w:r>
+        <w:rPr>
+          <w:rFonts w:cs="Arial"/>
+          <w:szCs w:val="24"/>
+        </w:rPr>
+        <w:t>(</w:t>
       </w:r>
       <w:r>
         <w:rPr>
@@ -5568,7 +5757,23 @@
           <w:rFonts w:cs="Arial"/>
           <w:szCs w:val="24"/>
         </w:rPr>
-        <w:t>) String eingabe){</w:t>
+        <w:t xml:space="preserve">) String </w:t>
+      </w:r>
+      <w:proofErr w:type="spellStart"/>
+      <w:r>
+        <w:rPr>
+          <w:rFonts w:cs="Arial"/>
+          <w:szCs w:val="24"/>
+        </w:rPr>
+        <w:t>eingabe</w:t>
+      </w:r>
+      <w:proofErr w:type="spellEnd"/>
+      <w:r>
+        <w:rPr>
+          <w:rFonts w:cs="Arial"/>
+          <w:szCs w:val="24"/>
+        </w:rPr>
+        <w:t>){</w:t>
       </w:r>
     </w:p>
     <w:p>
@@ -5628,8 +5833,17 @@
           <w:szCs w:val="24"/>
         </w:rPr>
         <w:tab/>
-        <w:t>@FormParam</w:t>
-      </w:r>
+        <w:t>@</w:t>
+      </w:r>
+      <w:proofErr w:type="spellStart"/>
+      <w:r>
+        <w:rPr>
+          <w:rFonts w:cs="Arial"/>
+          <w:szCs w:val="24"/>
+        </w:rPr>
+        <w:t>FormParam</w:t>
+      </w:r>
+      <w:proofErr w:type="spellEnd"/>
     </w:p>
     <w:p>
       <w:pPr>
@@ -5645,7 +5859,23 @@
           <w:rFonts w:cs="Arial"/>
           <w:szCs w:val="24"/>
         </w:rPr>
-        <w:t>Die Annotation @FormParam bietet die Möglichkeit Parameter in Form von Name-Werte-Paaren in einer HTTP-Anfrage zu übertragen. Das Einfügen der möglichen Parameter in die HTTP-Anfrage liegt in Verantwortung des Clients.</w:t>
+        <w:t>Die Annotation @</w:t>
+      </w:r>
+      <w:proofErr w:type="spellStart"/>
+      <w:r>
+        <w:rPr>
+          <w:rFonts w:cs="Arial"/>
+          <w:szCs w:val="24"/>
+        </w:rPr>
+        <w:t>FormParam</w:t>
+      </w:r>
+      <w:proofErr w:type="spellEnd"/>
+      <w:r>
+        <w:rPr>
+          <w:rFonts w:cs="Arial"/>
+          <w:szCs w:val="24"/>
+        </w:rPr>
+        <w:t xml:space="preserve"> bietet die Möglichkeit Parameter in Form von Name-Werte-Paaren in einer HTTP-Anfrage zu übertragen. Das Einfügen der möglichen Parameter in die HTTP-Anfrage liegt in Verantwortung des Clients.</w:t>
       </w:r>
     </w:p>
     <w:p>
@@ -5711,7 +5941,23 @@
           <w:rFonts w:cs="Arial"/>
           <w:szCs w:val="24"/>
         </w:rPr>
-        <w:t>public String testMethode3(@FormParam(</w:t>
+        <w:t>public String testMethode3(@</w:t>
+      </w:r>
+      <w:proofErr w:type="spellStart"/>
+      <w:r>
+        <w:rPr>
+          <w:rFonts w:cs="Arial"/>
+          <w:szCs w:val="24"/>
+        </w:rPr>
+        <w:t>FormParam</w:t>
+      </w:r>
+      <w:proofErr w:type="spellEnd"/>
+      <w:r>
+        <w:rPr>
+          <w:rFonts w:cs="Arial"/>
+          <w:szCs w:val="24"/>
+        </w:rPr>
+        <w:t>(</w:t>
       </w:r>
       <w:r>
         <w:rPr>
@@ -5726,7 +5972,23 @@
           <w:rFonts w:cs="Arial"/>
           <w:szCs w:val="24"/>
         </w:rPr>
-        <w:t>) String eingabe){</w:t>
+        <w:t xml:space="preserve">) String </w:t>
+      </w:r>
+      <w:proofErr w:type="spellStart"/>
+      <w:r>
+        <w:rPr>
+          <w:rFonts w:cs="Arial"/>
+          <w:szCs w:val="24"/>
+        </w:rPr>
+        <w:t>eingabe</w:t>
+      </w:r>
+      <w:proofErr w:type="spellEnd"/>
+      <w:r>
+        <w:rPr>
+          <w:rFonts w:cs="Arial"/>
+          <w:szCs w:val="24"/>
+        </w:rPr>
+        <w:t>){</w:t>
       </w:r>
     </w:p>
     <w:p>
@@ -6360,7 +6622,15 @@
         <w:jc w:val="both"/>
       </w:pPr>
       <w:r>
-        <w:t xml:space="preserve">Der Aufruf der Testklassen und die Auswertung der Ergebnisse sollte automatisch erfolgen. Der Hintergrund dafür besteht in der </w:t>
+        <w:t xml:space="preserve">Der Aufruf der Testklassen und die Auswertung der Ergebnisse </w:t>
+      </w:r>
+      <w:proofErr w:type="gramStart"/>
+      <w:r>
+        <w:t>sollte</w:t>
+      </w:r>
+      <w:proofErr w:type="gramEnd"/>
+      <w:r>
+        <w:t xml:space="preserve"> automatisch erfolgen. Der Hintergrund dafür besteht in der </w:t>
       </w:r>
       <w:r>
         <w:lastRenderedPageBreak/>
@@ -6508,8 +6778,13 @@
         <w:t xml:space="preserve">Testklassen dürfen keine Abhängigkeiten zuvor ablaufender Tests besitzen. Um diesen Aspekt gewährleisten zu können, sollen die setUp() und tearDown()-Methoden </w:t>
       </w:r>
       <w:r>
-        <w:t xml:space="preserve">(siehe </w:t>
-      </w:r>
+        <w:t>(</w:t>
+      </w:r>
+      <w:proofErr w:type="gramStart"/>
+      <w:r>
+        <w:t xml:space="preserve">siehe </w:t>
+      </w:r>
+      <w:proofErr w:type="gramEnd"/>
       <w:r>
         <w:fldChar w:fldCharType="begin"/>
       </w:r>
@@ -6557,7 +6832,31 @@
         <w:t>Die Implementierung der Testklassen ist mit gleicher Präzision durchzuführen, wie bei dem Produkt-Code der getestet werden soll. Die Testklassen sind den zu testenden Methoden entsprechend anzupasse</w:t>
       </w:r>
       <w:r>
-        <w:t>n, so dass die Funktionalitäten methodenspezifisch überprüft werden. Weiterhin sind die Grundsätze der Software-Entwicklung, wie „DRY- Don’t repeat yourself“ einzuhalten.</w:t>
+        <w:t xml:space="preserve">n, so dass die Funktionalitäten methodenspezifisch überprüft werden. Weiterhin sind die Grundsätze der Software-Entwicklung, wie „DRY- </w:t>
+      </w:r>
+      <w:proofErr w:type="spellStart"/>
+      <w:r>
+        <w:t>Don’t</w:t>
+      </w:r>
+      <w:proofErr w:type="spellEnd"/>
+      <w:r>
+        <w:t xml:space="preserve"> </w:t>
+      </w:r>
+      <w:proofErr w:type="spellStart"/>
+      <w:r>
+        <w:t>repeat</w:t>
+      </w:r>
+      <w:proofErr w:type="spellEnd"/>
+      <w:r>
+        <w:t xml:space="preserve"> </w:t>
+      </w:r>
+      <w:proofErr w:type="spellStart"/>
+      <w:r>
+        <w:t>yourself</w:t>
+      </w:r>
+      <w:proofErr w:type="spellEnd"/>
+      <w:r>
+        <w:t>“ einzuhalten.</w:t>
       </w:r>
     </w:p>
     <w:p>
@@ -6594,7 +6893,23 @@
           <w:szCs w:val="24"/>
         </w:rPr>
         <w:lastRenderedPageBreak/>
-        <w:t>Das JUnit-Framework ist aus dem von Kent Beck entwickelten SUnit-Framework für die Programmiersprache Smalltalk hervorgegangen. [RAI05] Das JUnit-Framework stellt Methoden zur Verfügung um Unit</w:t>
+        <w:t xml:space="preserve">Das JUnit-Framework ist aus dem von Kent Beck entwickelten </w:t>
+      </w:r>
+      <w:proofErr w:type="spellStart"/>
+      <w:r>
+        <w:rPr>
+          <w:rFonts w:cs="Arial"/>
+          <w:szCs w:val="24"/>
+        </w:rPr>
+        <w:t>SUnit</w:t>
+      </w:r>
+      <w:proofErr w:type="spellEnd"/>
+      <w:r>
+        <w:rPr>
+          <w:rFonts w:cs="Arial"/>
+          <w:szCs w:val="24"/>
+        </w:rPr>
+        <w:t>-Framework für die Programmiersprache Smalltalk hervorgegangen. [RAI05] Das JUnit-Framework stellt Methoden zur Verfügung um Unit</w:t>
       </w:r>
       <w:r>
         <w:rPr>
@@ -6802,7 +7117,23 @@
           <w:rFonts w:cs="Arial"/>
           <w:szCs w:val="24"/>
         </w:rPr>
-        <w:t>[String nachricht], erwartet, derzeitig</w:t>
+        <w:t xml:space="preserve">[String </w:t>
+      </w:r>
+      <w:proofErr w:type="spellStart"/>
+      <w:r>
+        <w:rPr>
+          <w:rFonts w:cs="Arial"/>
+          <w:szCs w:val="24"/>
+        </w:rPr>
+        <w:t>nachricht</w:t>
+      </w:r>
+      <w:proofErr w:type="spellEnd"/>
+      <w:r>
+        <w:rPr>
+          <w:rFonts w:cs="Arial"/>
+          <w:szCs w:val="24"/>
+        </w:rPr>
+        <w:t>], erwartet, derzeitig</w:t>
       </w:r>
       <w:r>
         <w:rPr>
@@ -6875,7 +7206,39 @@
           <w:rFonts w:cs="Arial"/>
           <w:szCs w:val="24"/>
         </w:rPr>
-        <w:t>assertNull([String nachricht], objekt)</w:t>
+        <w:t xml:space="preserve">assertNull([String </w:t>
+      </w:r>
+      <w:proofErr w:type="spellStart"/>
+      <w:r>
+        <w:rPr>
+          <w:rFonts w:cs="Arial"/>
+          <w:szCs w:val="24"/>
+        </w:rPr>
+        <w:t>nachricht</w:t>
+      </w:r>
+      <w:proofErr w:type="spellEnd"/>
+      <w:r>
+        <w:rPr>
+          <w:rFonts w:cs="Arial"/>
+          <w:szCs w:val="24"/>
+        </w:rPr>
+        <w:t xml:space="preserve">], </w:t>
+      </w:r>
+      <w:proofErr w:type="spellStart"/>
+      <w:r>
+        <w:rPr>
+          <w:rFonts w:cs="Arial"/>
+          <w:szCs w:val="24"/>
+        </w:rPr>
+        <w:t>objekt</w:t>
+      </w:r>
+      <w:proofErr w:type="spellEnd"/>
+      <w:r>
+        <w:rPr>
+          <w:rFonts w:cs="Arial"/>
+          <w:szCs w:val="24"/>
+        </w:rPr>
+        <w:t>)</w:t>
       </w:r>
     </w:p>
     <w:p>
@@ -6913,7 +7276,23 @@
           <w:rFonts w:cs="Arial"/>
           <w:szCs w:val="24"/>
         </w:rPr>
-        <w:t>assertSame([String nachricht], erwartet, derzeitig)</w:t>
+        <w:t xml:space="preserve">assertSame([String </w:t>
+      </w:r>
+      <w:proofErr w:type="spellStart"/>
+      <w:r>
+        <w:rPr>
+          <w:rFonts w:cs="Arial"/>
+          <w:szCs w:val="24"/>
+        </w:rPr>
+        <w:t>nachricht</w:t>
+      </w:r>
+      <w:proofErr w:type="spellEnd"/>
+      <w:r>
+        <w:rPr>
+          <w:rFonts w:cs="Arial"/>
+          <w:szCs w:val="24"/>
+        </w:rPr>
+        <w:t>], erwartet, derzeitig)</w:t>
       </w:r>
     </w:p>
     <w:p>
@@ -6945,7 +7324,23 @@
           <w:rFonts w:cs="Arial"/>
           <w:szCs w:val="24"/>
         </w:rPr>
-        <w:t xml:space="preserve"> ob es sich um das gleiche Objekt handelt. Der Test schlägt fehl, wenn das erwartete und das derzeitige Objekt nicht das gleiche Objekt darstellen. Die Umkehrung für diese Methode ist die assertNotSame()-Methode.</w:t>
+        <w:t xml:space="preserve"> ob es sich um das gleiche Objekt handelt. Der Test schlägt fehl, wenn das erwartete und das derzeitige Objekt nicht das gleiche Objekt darstellen. Die Umkehrung für diese Methode ist die </w:t>
+      </w:r>
+      <w:proofErr w:type="spellStart"/>
+      <w:r>
+        <w:rPr>
+          <w:rFonts w:cs="Arial"/>
+          <w:szCs w:val="24"/>
+        </w:rPr>
+        <w:t>assertNotSame</w:t>
+      </w:r>
+      <w:proofErr w:type="spellEnd"/>
+      <w:r>
+        <w:rPr>
+          <w:rFonts w:cs="Arial"/>
+          <w:szCs w:val="24"/>
+        </w:rPr>
+        <w:t>()-Methode.</w:t>
       </w:r>
     </w:p>
     <w:p>
@@ -6966,7 +7361,23 @@
           <w:rFonts w:cs="Arial"/>
           <w:szCs w:val="24"/>
         </w:rPr>
-        <w:t>assertTrue([String nachricht], wahrheitswert)</w:t>
+        <w:t xml:space="preserve">assertTrue([String </w:t>
+      </w:r>
+      <w:proofErr w:type="spellStart"/>
+      <w:r>
+        <w:rPr>
+          <w:rFonts w:cs="Arial"/>
+          <w:szCs w:val="24"/>
+        </w:rPr>
+        <w:t>nachricht</w:t>
+      </w:r>
+      <w:proofErr w:type="spellEnd"/>
+      <w:r>
+        <w:rPr>
+          <w:rFonts w:cs="Arial"/>
+          <w:szCs w:val="24"/>
+        </w:rPr>
+        <w:t>], wahrheitswert)</w:t>
       </w:r>
     </w:p>
     <w:p>
@@ -7018,7 +7429,23 @@
           <w:rFonts w:cs="Arial"/>
           <w:szCs w:val="24"/>
         </w:rPr>
-        <w:t>fail([String nachricht])</w:t>
+        <w:t xml:space="preserve">fail([String </w:t>
+      </w:r>
+      <w:proofErr w:type="spellStart"/>
+      <w:r>
+        <w:rPr>
+          <w:rFonts w:cs="Arial"/>
+          <w:szCs w:val="24"/>
+        </w:rPr>
+        <w:t>nachricht</w:t>
+      </w:r>
+      <w:proofErr w:type="spellEnd"/>
+      <w:r>
+        <w:rPr>
+          <w:rFonts w:cs="Arial"/>
+          <w:szCs w:val="24"/>
+        </w:rPr>
+        <w:t>])</w:t>
       </w:r>
     </w:p>
     <w:p>
@@ -7118,7 +7545,23 @@
           <w:rFonts w:cs="Arial"/>
           <w:szCs w:val="24"/>
         </w:rPr>
-        <w:t>public void testException() {</w:t>
+        <w:t xml:space="preserve">public void </w:t>
+      </w:r>
+      <w:proofErr w:type="spellStart"/>
+      <w:r>
+        <w:rPr>
+          <w:rFonts w:cs="Arial"/>
+          <w:szCs w:val="24"/>
+        </w:rPr>
+        <w:t>testException</w:t>
+      </w:r>
+      <w:proofErr w:type="spellEnd"/>
+      <w:r>
+        <w:rPr>
+          <w:rFonts w:cs="Arial"/>
+          <w:szCs w:val="24"/>
+        </w:rPr>
+        <w:t>() {</w:t>
       </w:r>
     </w:p>
     <w:p>
@@ -7194,7 +7637,79 @@
           <w:szCs w:val="24"/>
           <w:lang w:val="en-US"/>
         </w:rPr>
-        <w:t>“Die Methode sollte eine Exception werfen!”</w:t>
+        <w:t xml:space="preserve">“Die </w:t>
+      </w:r>
+      <w:proofErr w:type="spellStart"/>
+      <w:r>
+        <w:rPr>
+          <w:rFonts w:cs="Arial"/>
+          <w:szCs w:val="24"/>
+          <w:lang w:val="en-US"/>
+        </w:rPr>
+        <w:t>Methode</w:t>
+      </w:r>
+      <w:proofErr w:type="spellEnd"/>
+      <w:r>
+        <w:rPr>
+          <w:rFonts w:cs="Arial"/>
+          <w:szCs w:val="24"/>
+          <w:lang w:val="en-US"/>
+        </w:rPr>
+        <w:t xml:space="preserve"> </w:t>
+      </w:r>
+      <w:proofErr w:type="spellStart"/>
+      <w:r>
+        <w:rPr>
+          <w:rFonts w:cs="Arial"/>
+          <w:szCs w:val="24"/>
+          <w:lang w:val="en-US"/>
+        </w:rPr>
+        <w:t>sollte</w:t>
+      </w:r>
+      <w:proofErr w:type="spellEnd"/>
+      <w:r>
+        <w:rPr>
+          <w:rFonts w:cs="Arial"/>
+          <w:szCs w:val="24"/>
+          <w:lang w:val="en-US"/>
+        </w:rPr>
+        <w:t xml:space="preserve"> </w:t>
+      </w:r>
+      <w:proofErr w:type="spellStart"/>
+      <w:r>
+        <w:rPr>
+          <w:rFonts w:cs="Arial"/>
+          <w:szCs w:val="24"/>
+          <w:lang w:val="en-US"/>
+        </w:rPr>
+        <w:t>eine</w:t>
+      </w:r>
+      <w:proofErr w:type="spellEnd"/>
+      <w:r>
+        <w:rPr>
+          <w:rFonts w:cs="Arial"/>
+          <w:szCs w:val="24"/>
+          <w:lang w:val="en-US"/>
+        </w:rPr>
+        <w:t xml:space="preserve"> Exception </w:t>
+      </w:r>
+      <w:proofErr w:type="spellStart"/>
+      <w:r>
+        <w:rPr>
+          <w:rFonts w:cs="Arial"/>
+          <w:szCs w:val="24"/>
+          <w:lang w:val="en-US"/>
+        </w:rPr>
+        <w:t>werfen</w:t>
+      </w:r>
+      <w:proofErr w:type="spellEnd"/>
+      <w:r>
+        <w:rPr>
+          <w:rFonts w:cs="Arial"/>
+          <w:szCs w:val="24"/>
+          <w:lang w:val="en-US"/>
+        </w:rPr>
+        <w:t>!”</w:t>
       </w:r>
       <w:r>
         <w:rPr>
@@ -7218,7 +7733,23 @@
           <w:rFonts w:cs="Arial"/>
           <w:szCs w:val="24"/>
         </w:rPr>
-        <w:t>} catch (Exception e){</w:t>
+        <w:t>} catch (</w:t>
+      </w:r>
+      <w:proofErr w:type="spellStart"/>
+      <w:r>
+        <w:rPr>
+          <w:rFonts w:cs="Arial"/>
+          <w:szCs w:val="24"/>
+        </w:rPr>
+        <w:t>Exception</w:t>
+      </w:r>
+      <w:proofErr w:type="spellEnd"/>
+      <w:r>
+        <w:rPr>
+          <w:rFonts w:cs="Arial"/>
+          <w:szCs w:val="24"/>
+        </w:rPr>
+        <w:t xml:space="preserve"> e){</w:t>
       </w:r>
     </w:p>
     <w:p>
@@ -7297,7 +7828,55 @@
           <w:rFonts w:cs="Arial"/>
           <w:szCs w:val="24"/>
         </w:rPr>
-        <w:t>Es wird davon ausgegangen, dass die aufgerufene Methode eine Exception wirft, wenn der Eingabeparameter null ist. Wird die Exception geworfen, wird die Methode assertTrue(true) im catch-Block aufgerufen und der Test somit als erfolgreich ausgegeben. Wird die Exception nicht geworfen, wird die Methode fail() mit der entsprechenden Nachricht aufgerufen und somit erzwungen, dass der Test nicht erfolgreich ist.</w:t>
+        <w:t xml:space="preserve">Es wird davon ausgegangen, dass die aufgerufene Methode eine </w:t>
+      </w:r>
+      <w:proofErr w:type="spellStart"/>
+      <w:r>
+        <w:rPr>
+          <w:rFonts w:cs="Arial"/>
+          <w:szCs w:val="24"/>
+        </w:rPr>
+        <w:t>Exception</w:t>
+      </w:r>
+      <w:proofErr w:type="spellEnd"/>
+      <w:r>
+        <w:rPr>
+          <w:rFonts w:cs="Arial"/>
+          <w:szCs w:val="24"/>
+        </w:rPr>
+        <w:t xml:space="preserve"> wirft, wenn der Eingabeparameter null ist. Wird die </w:t>
+      </w:r>
+      <w:proofErr w:type="spellStart"/>
+      <w:r>
+        <w:rPr>
+          <w:rFonts w:cs="Arial"/>
+          <w:szCs w:val="24"/>
+        </w:rPr>
+        <w:t>Exception</w:t>
+      </w:r>
+      <w:proofErr w:type="spellEnd"/>
+      <w:r>
+        <w:rPr>
+          <w:rFonts w:cs="Arial"/>
+          <w:szCs w:val="24"/>
+        </w:rPr>
+        <w:t xml:space="preserve"> geworfen, wird die Methode assertTrue(true) im catch-Block aufgerufen und der Test somit als erfolgreich ausgegeben. Wird die </w:t>
+      </w:r>
+      <w:proofErr w:type="spellStart"/>
+      <w:r>
+        <w:rPr>
+          <w:rFonts w:cs="Arial"/>
+          <w:szCs w:val="24"/>
+        </w:rPr>
+        <w:t>Exception</w:t>
+      </w:r>
+      <w:proofErr w:type="spellEnd"/>
+      <w:r>
+        <w:rPr>
+          <w:rFonts w:cs="Arial"/>
+          <w:szCs w:val="24"/>
+        </w:rPr>
+        <w:t xml:space="preserve"> nicht geworfen, wird die Methode fail() mit der entsprechenden Nachricht aufgerufen und somit erzwungen, dass der Test nicht erfolgreich ist.</w:t>
       </w:r>
     </w:p>
     <w:p>
@@ -7489,8 +8068,17 @@
           <w:rFonts w:cs="Arial"/>
           <w:szCs w:val="24"/>
         </w:rPr>
-        <w:t xml:space="preserve"> des JUnit-Framework</w:t>
-      </w:r>
+        <w:t xml:space="preserve"> des </w:t>
+      </w:r>
+      <w:proofErr w:type="gramStart"/>
+      <w:r>
+        <w:rPr>
+          <w:rFonts w:cs="Arial"/>
+          <w:szCs w:val="24"/>
+        </w:rPr>
+        <w:t>JUnit-Framework</w:t>
+      </w:r>
+      <w:proofErr w:type="gramEnd"/>
       <w:r>
         <w:rPr>
           <w:rFonts w:cs="Arial"/>
@@ -7517,7 +8105,39 @@
           <w:rFonts w:cs="Arial"/>
           <w:szCs w:val="24"/>
         </w:rPr>
-        <w:t>Für die speziellen Bedürfnisse einer Android Anwendung sind weitere Assert-Methoden in den Klasse android.test.MoreAsserts und android.test.ViewAsserts implementiert. Die Methoden der MoreAsserts-Klasse stellen eine erweiterte Liste der Assert-Methoden aus dem JUnit-Framework dar. Als Ergänzung stellt die ViewAsserts-Klasse Methoden bereit, die speziell für Benutzeroberflächen und die Interaktion mit dem Benutzer ausgelegt sind.</w:t>
+        <w:t xml:space="preserve">Für die speziellen Bedürfnisse einer Android Anwendung sind weitere Assert-Methoden in den Klasse android.test.MoreAsserts und android.test.ViewAsserts implementiert. Die Methoden der </w:t>
+      </w:r>
+      <w:proofErr w:type="spellStart"/>
+      <w:r>
+        <w:rPr>
+          <w:rFonts w:cs="Arial"/>
+          <w:szCs w:val="24"/>
+        </w:rPr>
+        <w:t>MoreAsserts</w:t>
+      </w:r>
+      <w:proofErr w:type="spellEnd"/>
+      <w:r>
+        <w:rPr>
+          <w:rFonts w:cs="Arial"/>
+          <w:szCs w:val="24"/>
+        </w:rPr>
+        <w:t xml:space="preserve">-Klasse stellen eine erweiterte Liste der Assert-Methoden aus dem JUnit-Framework dar. Als Ergänzung stellt die </w:t>
+      </w:r>
+      <w:proofErr w:type="spellStart"/>
+      <w:r>
+        <w:rPr>
+          <w:rFonts w:cs="Arial"/>
+          <w:szCs w:val="24"/>
+        </w:rPr>
+        <w:t>ViewAsserts</w:t>
+      </w:r>
+      <w:proofErr w:type="spellEnd"/>
+      <w:r>
+        <w:rPr>
+          <w:rFonts w:cs="Arial"/>
+          <w:szCs w:val="24"/>
+        </w:rPr>
+        <w:t>-Klasse Methoden bereit, die speziell für Benutzeroberflächen und die Interaktion mit dem Benutzer ausgelegt sind.</w:t>
       </w:r>
     </w:p>
     <w:p>
@@ -8872,8 +9492,13 @@
         <w:jc w:val="both"/>
       </w:pPr>
       <w:r>
-        <w:t xml:space="preserve">Nachfolgend soll mit Hilfe eines Use-Case-Diagramms (siehe </w:t>
-      </w:r>
+        <w:t>Nachfolgend soll mit Hilfe eines Use-Case-Diagramms (</w:t>
+      </w:r>
+      <w:proofErr w:type="gramStart"/>
+      <w:r>
+        <w:t xml:space="preserve">siehe </w:t>
+      </w:r>
+      <w:proofErr w:type="gramEnd"/>
       <w:r>
         <w:fldChar w:fldCharType="begin"/>
       </w:r>
@@ -8962,10 +9587,10 @@
       <w:pPr>
         <w:pStyle w:val="myBeschriftung"/>
       </w:pPr>
-      <w:bookmarkStart w:id="35" w:name="_Toc299083506"/>
-      <w:bookmarkStart w:id="36" w:name="_Ref299351540"/>
-      <w:bookmarkStart w:id="37" w:name="_Toc299901228"/>
-      <w:bookmarkStart w:id="38" w:name="_Ref299355475"/>
+      <w:bookmarkStart w:id="35" w:name="_Ref299355475"/>
+      <w:bookmarkStart w:id="36" w:name="_Toc299083506"/>
+      <w:bookmarkStart w:id="37" w:name="_Ref299351540"/>
+      <w:bookmarkStart w:id="38" w:name="_Toc299901228"/>
       <w:r>
         <w:t xml:space="preserve">Abbildung </w:t>
       </w:r>
@@ -8977,13 +9602,13 @@
           <w:t>1</w:t>
         </w:r>
       </w:fldSimple>
-      <w:bookmarkEnd w:id="38"/>
+      <w:bookmarkEnd w:id="35"/>
       <w:r>
         <w:t>: Mögliche Anwendungsfälle der mobilen Anwendung</w:t>
       </w:r>
-      <w:bookmarkEnd w:id="35"/>
       <w:bookmarkEnd w:id="36"/>
       <w:bookmarkEnd w:id="37"/>
+      <w:bookmarkEnd w:id="38"/>
     </w:p>
     <w:p>
       <w:pPr>
@@ -9592,17 +10217,32 @@
       <w:pPr>
         <w:pStyle w:val="myBeschriftung"/>
       </w:pPr>
+      <w:proofErr w:type="gramStart"/>
       <w:r>
         <w:t xml:space="preserve">Tabelle </w:t>
       </w:r>
-      <w:fldSimple w:instr=" SEQ Tabelle \* ARABIC ">
-        <w:r>
-          <w:rPr>
-            <w:noProof/>
-          </w:rPr>
-          <w:t>1</w:t>
-        </w:r>
-      </w:fldSimple>
+      <w:proofErr w:type="gramEnd"/>
+      <w:r>
+        <w:fldChar w:fldCharType="begin"/>
+      </w:r>
+      <w:r>
+        <w:instrText xml:space="preserve"> SEQ Tabelle \* ARABIC </w:instrText>
+      </w:r>
+      <w:r>
+        <w:fldChar w:fldCharType="separate"/>
+      </w:r>
+      <w:r>
+        <w:rPr>
+          <w:noProof/>
+        </w:rPr>
+        <w:t>1</w:t>
+      </w:r>
+      <w:r>
+        <w:rPr>
+          <w:noProof/>
+        </w:rPr>
+        <w:fldChar w:fldCharType="end"/>
+      </w:r>
       <w:r>
         <w:t>: Use-Case-Beschreibung "Suche starten"</w:t>
       </w:r>
@@ -9715,8 +10355,8 @@
       <w:pPr>
         <w:pStyle w:val="myBeschriftung"/>
       </w:pPr>
-      <w:bookmarkStart w:id="40" w:name="_Toc299901229"/>
-      <w:bookmarkStart w:id="41" w:name="_Ref299441851"/>
+      <w:bookmarkStart w:id="40" w:name="_Ref299441851"/>
+      <w:bookmarkStart w:id="41" w:name="_Toc299901229"/>
       <w:r>
         <w:t xml:space="preserve">Abbildung </w:t>
       </w:r>
@@ -9728,11 +10368,11 @@
           <w:t>2</w:t>
         </w:r>
       </w:fldSimple>
+      <w:bookmarkEnd w:id="40"/>
+      <w:r>
+        <w:t>: Ausschnitt der Datenbank</w:t>
+      </w:r>
       <w:bookmarkEnd w:id="41"/>
-      <w:r>
-        <w:t>: Ausschnitt der Datenbank</w:t>
-      </w:r>
-      <w:bookmarkEnd w:id="40"/>
     </w:p>
     <w:p>
       <w:pPr>
@@ -10000,9 +10640,11 @@
       <w:r>
         <w:t xml:space="preserve"> (</w:t>
       </w:r>
+      <w:proofErr w:type="gramStart"/>
       <w:r>
         <w:t xml:space="preserve">siehe </w:t>
       </w:r>
+      <w:proofErr w:type="gramEnd"/>
       <w:r>
         <w:rPr>
           <w:i/>
@@ -10177,13 +10819,53 @@
         <w:t>-S</w:t>
       </w:r>
       <w:r>
-        <w:t>ervice ist in die vier Pakete „persistence“, „manager“, „webservice“ und „helper“ unterteilt. Die durch die Entwicklungsumgebung generierten Persistenz-Klassen befinden sich im gleichnamigen „persistence“-Paket und repräsentieren die Abbildung der relationalen Tabellen der zugrundeliegenden Datenbank.</w:t>
+        <w:t>ervice ist in die vier Pakete „</w:t>
+      </w:r>
+      <w:proofErr w:type="spellStart"/>
+      <w:r>
+        <w:t>persistence</w:t>
+      </w:r>
+      <w:proofErr w:type="spellEnd"/>
+      <w:r>
+        <w:t>“, „manager“, „</w:t>
+      </w:r>
+      <w:proofErr w:type="spellStart"/>
+      <w:r>
+        <w:t>webservice</w:t>
+      </w:r>
+      <w:proofErr w:type="spellEnd"/>
+      <w:r>
+        <w:t>“ und „</w:t>
+      </w:r>
+      <w:proofErr w:type="spellStart"/>
+      <w:r>
+        <w:t>helper</w:t>
+      </w:r>
+      <w:proofErr w:type="spellEnd"/>
+      <w:r>
+        <w:t>“ unterteilt. Die durch die Entwicklungsumgebung generierten Persistenz-Klassen befinden sich im gleichnamigen „</w:t>
+      </w:r>
+      <w:proofErr w:type="spellStart"/>
+      <w:r>
+        <w:t>persistence</w:t>
+      </w:r>
+      <w:proofErr w:type="spellEnd"/>
+      <w:r>
+        <w:t>“-Paket und repräsentieren die Abbildung der relationalen Tabellen der zugrundeliegenden Datenbank.</w:t>
       </w:r>
       <w:r>
         <w:t xml:space="preserve"> </w:t>
       </w:r>
       <w:r>
-        <w:t xml:space="preserve">Das Paket „helper“ beinhaltete die Klasse </w:t>
+        <w:t>Das Paket „</w:t>
+      </w:r>
+      <w:proofErr w:type="spellStart"/>
+      <w:r>
+        <w:t>helper</w:t>
+      </w:r>
+      <w:proofErr w:type="spellEnd"/>
+      <w:r>
+        <w:t xml:space="preserve">“ beinhaltete die Klasse </w:t>
       </w:r>
       <w:r>
         <w:t>„</w:t>
@@ -10216,7 +10898,31 @@
         <w:t xml:space="preserve"> vom Typ „Cable“</w:t>
       </w:r>
       <w:r>
-        <w:t xml:space="preserve"> mit höchstens zwei „CableInterfaces“ verbunden sein kann. Die „CableInterfaces“ können über das Attribut „objectId“ eindeutig dem </w:t>
+        <w:t xml:space="preserve"> mit höchstens zwei „</w:t>
+      </w:r>
+      <w:proofErr w:type="spellStart"/>
+      <w:r>
+        <w:t>CableInterfaces</w:t>
+      </w:r>
+      <w:proofErr w:type="spellEnd"/>
+      <w:r>
+        <w:t>“ verbunden sein kann. Die „</w:t>
+      </w:r>
+      <w:proofErr w:type="spellStart"/>
+      <w:r>
+        <w:t>CableInterfaces</w:t>
+      </w:r>
+      <w:proofErr w:type="spellEnd"/>
+      <w:r>
+        <w:t>“ können über das Attribut „</w:t>
+      </w:r>
+      <w:proofErr w:type="spellStart"/>
+      <w:r>
+        <w:t>objectId</w:t>
+      </w:r>
+      <w:proofErr w:type="spellEnd"/>
+      <w:r>
+        <w:t xml:space="preserve">“ eindeutig dem </w:t>
       </w:r>
       <w:r>
         <w:t>dazugehörigen „</w:t>
@@ -10403,19 +11109,41 @@
       </w:r>
       <w:bookmarkEnd w:id="48"/>
     </w:p>
-    <w:p/>
-    <w:p>
-      <w:pPr>
-        <w:jc w:val="both"/>
-      </w:pPr>
-      <w:r>
-        <w:t>Das Ziel der zu entwickelnden Android-Anwendung ist es, die vorhandenen Daten der Web-Anwendung „speedikon DAMS“ abzurufen und dem Benutzer auf geeignete Weise bereitzustellen. Das Ziel-System der Entwicklung ist das Samsung Galaxy Tab mit dem Betriebssystem Android in der Version 2.2. Die Anwendung soll möglichst die Anwendungsfälle des Akteurs „Benutzer“ abbilden</w:t>
-      </w:r>
-      <w:r>
-        <w:t>. Als Ergänzung zu der manuellen Eingabe von Suchparametern soll die Einbindung der Strichcode-Anwendung „Zxing“ realisiert werden.</w:t>
-      </w:r>
-    </w:p>
-    <w:p/>
+    <w:p>
+      <w:pPr>
+        <w:jc w:val="both"/>
+      </w:pPr>
+      <w:r>
+        <w:t xml:space="preserve">Das Ziel der zu entwickelnden Android-Anwendung ist es, die vorhandenen Daten der Web-Anwendung „speedikon DAMS“ abzurufen und dem Benutzer auf geeignete Weise bereitzustellen. Das Ziel-System der Entwicklung ist das Samsung </w:t>
+      </w:r>
+      <w:proofErr w:type="spellStart"/>
+      <w:r>
+        <w:t>Galaxy</w:t>
+      </w:r>
+      <w:proofErr w:type="spellEnd"/>
+      <w:r>
+        <w:t xml:space="preserve"> Tab mit dem Betriebssystem Android in der Version 2.2. Die Anwendung soll möglichst die Anwendungsfälle des Akteurs „Benutzer“ abbilden</w:t>
+      </w:r>
+      <w:r>
+        <w:t>. Als Ergänzung zu der manuellen Eingabe von Suchparametern soll die Einbindung der Strichcode-Anwendung „</w:t>
+      </w:r>
+      <w:proofErr w:type="spellStart"/>
+      <w:r>
+        <w:t>Zxing</w:t>
+      </w:r>
+      <w:proofErr w:type="spellEnd"/>
+      <w:r>
+        <w:t>“ realisiert werden.</w:t>
+      </w:r>
+    </w:p>
+    <w:p>
+      <w:pPr>
+        <w:tabs>
+          <w:tab w:val="left" w:pos="1665"/>
+        </w:tabs>
+        <w:jc w:val="both"/>
+      </w:pPr>
+    </w:p>
     <w:p>
       <w:pPr>
         <w:pStyle w:val="berschrift3"/>
@@ -10431,15 +11159,81 @@
       </w:r>
       <w:bookmarkEnd w:id="49"/>
     </w:p>
-    <w:p>
-      <w:pPr>
-        <w:jc w:val="both"/>
-      </w:pPr>
-    </w:p>
-    <w:p>
-      <w:pPr>
-        <w:jc w:val="both"/>
-      </w:pPr>
+    <w:p/>
+    <w:p>
+      <w:pPr>
+        <w:jc w:val="both"/>
+      </w:pPr>
+      <w:r>
+        <w:rPr>
+          <w:noProof/>
+        </w:rPr>
+        <w:drawing>
+          <wp:anchor distT="0" distB="0" distL="114300" distR="114300" simplePos="0" relativeHeight="251660288" behindDoc="1" locked="0" layoutInCell="1" allowOverlap="1" wp14:anchorId="4A68DEA3" wp14:editId="3431E93C">
+            <wp:simplePos x="0" y="0"/>
+            <wp:positionH relativeFrom="column">
+              <wp:posOffset>-3175</wp:posOffset>
+            </wp:positionH>
+            <wp:positionV relativeFrom="page">
+              <wp:posOffset>5076190</wp:posOffset>
+            </wp:positionV>
+            <wp:extent cx="1569720" cy="2578735"/>
+            <wp:effectExtent l="0" t="0" r="0" b="0"/>
+            <wp:wrapTopAndBottom/>
+            <wp:docPr id="7" name="Grafik 7" descr="D:\FHB\Abschlussarbeit\Schriftliche_Arbeit\Diagramme\Screenshots\login.png"/>
+            <wp:cNvGraphicFramePr>
+              <a:graphicFrameLocks xmlns:a="http://schemas.openxmlformats.org/drawingml/2006/main" noChangeAspect="1"/>
+            </wp:cNvGraphicFramePr>
+            <a:graphic xmlns:a="http://schemas.openxmlformats.org/drawingml/2006/main">
+              <a:graphicData uri="http://schemas.openxmlformats.org/drawingml/2006/picture">
+                <pic:pic xmlns:pic="http://schemas.openxmlformats.org/drawingml/2006/picture">
+                  <pic:nvPicPr>
+                    <pic:cNvPr id="0" name="Picture 3" descr="D:\FHB\Abschlussarbeit\Schriftliche_Arbeit\Diagramme\Screenshots\login.png"/>
+                    <pic:cNvPicPr>
+                      <a:picLocks noChangeAspect="1" noChangeArrowheads="1"/>
+                    </pic:cNvPicPr>
+                  </pic:nvPicPr>
+                  <pic:blipFill rotWithShape="1">
+                    <a:blip r:embed="rId13" cstate="print">
+                      <a:extLst>
+                        <a:ext uri="{28A0092B-C50C-407E-A947-70E740481C1C}">
+                          <a14:useLocalDpi xmlns:a14="http://schemas.microsoft.com/office/drawing/2010/main" val="0"/>
+                        </a:ext>
+                      </a:extLst>
+                    </a:blip>
+                    <a:srcRect t="3572"/>
+                    <a:stretch/>
+                  </pic:blipFill>
+                  <pic:spPr bwMode="auto">
+                    <a:xfrm>
+                      <a:off x="0" y="0"/>
+                      <a:ext cx="1569720" cy="2578735"/>
+                    </a:xfrm>
+                    <a:prstGeom prst="rect">
+                      <a:avLst/>
+                    </a:prstGeom>
+                    <a:noFill/>
+                    <a:ln>
+                      <a:noFill/>
+                    </a:ln>
+                    <a:extLst>
+                      <a:ext uri="{53640926-AAD7-44D8-BBD7-CCE9431645EC}">
+                        <a14:shadowObscured xmlns:a14="http://schemas.microsoft.com/office/drawing/2010/main"/>
+                      </a:ext>
+                    </a:extLst>
+                  </pic:spPr>
+                </pic:pic>
+              </a:graphicData>
+            </a:graphic>
+            <wp14:sizeRelH relativeFrom="margin">
+              <wp14:pctWidth>0</wp14:pctWidth>
+            </wp14:sizeRelH>
+            <wp14:sizeRelV relativeFrom="margin">
+              <wp14:pctHeight>0</wp14:pctHeight>
+            </wp14:sizeRelV>
+          </wp:anchor>
+        </w:drawing>
+      </w:r>
       <w:r>
         <w:t xml:space="preserve">Im Folgenden soll die Planung der mobilen Anwendung dargelegt werden. Die prototypische Implementierung soll die Möglichkeiten prüfen, ob die Anwendung </w:t>
       </w:r>
@@ -10461,7 +11255,7 @@
         <mc:AlternateContent>
           <mc:Choice Requires="wps">
             <w:drawing>
-              <wp:anchor distT="0" distB="0" distL="114300" distR="114300" simplePos="0" relativeHeight="251663360" behindDoc="0" locked="0" layoutInCell="1" allowOverlap="1" wp14:anchorId="3C443477" wp14:editId="1F9DA0B5">
+              <wp:anchor distT="0" distB="0" distL="114300" distR="114300" simplePos="0" relativeHeight="251663360" behindDoc="0" locked="0" layoutInCell="1" allowOverlap="1" wp14:anchorId="7A8E5B2F" wp14:editId="424D0B5E">
                 <wp:simplePos x="0" y="0"/>
                 <wp:positionH relativeFrom="column">
                   <wp:posOffset>-2648</wp:posOffset>
@@ -10584,7 +11378,7 @@
           <w:noProof/>
         </w:rPr>
         <w:drawing>
-          <wp:anchor distT="0" distB="0" distL="114300" distR="114300" simplePos="0" relativeHeight="251661312" behindDoc="1" locked="0" layoutInCell="1" allowOverlap="1" wp14:anchorId="5AA8A304" wp14:editId="1282BAC8">
+          <wp:anchor distT="0" distB="0" distL="114300" distR="114300" simplePos="0" relativeHeight="251661312" behindDoc="1" locked="0" layoutInCell="1" allowOverlap="1" wp14:anchorId="20B9E134" wp14:editId="16014961">
             <wp:simplePos x="0" y="0"/>
             <wp:positionH relativeFrom="column">
               <wp:align>right</wp:align>
@@ -10609,7 +11403,7 @@
                     </pic:cNvPicPr>
                   </pic:nvPicPr>
                   <pic:blipFill rotWithShape="1">
-                    <a:blip r:embed="rId13" cstate="print">
+                    <a:blip r:embed="rId14" cstate="print">
                       <a:extLst>
                         <a:ext uri="{28A0092B-C50C-407E-A947-70E740481C1C}">
                           <a14:useLocalDpi xmlns:a14="http://schemas.microsoft.com/office/drawing/2010/main" val="0"/>
@@ -10623,76 +11417,6 @@
                     <a:xfrm>
                       <a:off x="0" y="0"/>
                       <a:ext cx="1569600" cy="2577600"/>
-                    </a:xfrm>
-                    <a:prstGeom prst="rect">
-                      <a:avLst/>
-                    </a:prstGeom>
-                    <a:noFill/>
-                    <a:ln>
-                      <a:noFill/>
-                    </a:ln>
-                    <a:extLst>
-                      <a:ext uri="{53640926-AAD7-44D8-BBD7-CCE9431645EC}">
-                        <a14:shadowObscured xmlns:a14="http://schemas.microsoft.com/office/drawing/2010/main"/>
-                      </a:ext>
-                    </a:extLst>
-                  </pic:spPr>
-                </pic:pic>
-              </a:graphicData>
-            </a:graphic>
-            <wp14:sizeRelH relativeFrom="margin">
-              <wp14:pctWidth>0</wp14:pctWidth>
-            </wp14:sizeRelH>
-            <wp14:sizeRelV relativeFrom="margin">
-              <wp14:pctHeight>0</wp14:pctHeight>
-            </wp14:sizeRelV>
-          </wp:anchor>
-        </w:drawing>
-      </w:r>
-      <w:r>
-        <w:rPr>
-          <w:noProof/>
-        </w:rPr>
-        <w:drawing>
-          <wp:anchor distT="0" distB="0" distL="114300" distR="114300" simplePos="0" relativeHeight="251660288" behindDoc="1" locked="0" layoutInCell="1" allowOverlap="1" wp14:anchorId="1BA42CF2" wp14:editId="045CEF93">
-            <wp:simplePos x="0" y="0"/>
-            <wp:positionH relativeFrom="column">
-              <wp:posOffset>-3175</wp:posOffset>
-            </wp:positionH>
-            <wp:positionV relativeFrom="page">
-              <wp:posOffset>5400040</wp:posOffset>
-            </wp:positionV>
-            <wp:extent cx="1569720" cy="2578735"/>
-            <wp:effectExtent l="0" t="0" r="0" b="0"/>
-            <wp:wrapTopAndBottom/>
-            <wp:docPr id="7" name="Grafik 7" descr="D:\FHB\Abschlussarbeit\Schriftliche_Arbeit\Diagramme\Screenshots\login.png"/>
-            <wp:cNvGraphicFramePr>
-              <a:graphicFrameLocks xmlns:a="http://schemas.openxmlformats.org/drawingml/2006/main" noChangeAspect="1"/>
-            </wp:cNvGraphicFramePr>
-            <a:graphic xmlns:a="http://schemas.openxmlformats.org/drawingml/2006/main">
-              <a:graphicData uri="http://schemas.openxmlformats.org/drawingml/2006/picture">
-                <pic:pic xmlns:pic="http://schemas.openxmlformats.org/drawingml/2006/picture">
-                  <pic:nvPicPr>
-                    <pic:cNvPr id="0" name="Picture 3" descr="D:\FHB\Abschlussarbeit\Schriftliche_Arbeit\Diagramme\Screenshots\login.png"/>
-                    <pic:cNvPicPr>
-                      <a:picLocks noChangeAspect="1" noChangeArrowheads="1"/>
-                    </pic:cNvPicPr>
-                  </pic:nvPicPr>
-                  <pic:blipFill rotWithShape="1">
-                    <a:blip r:embed="rId14" cstate="print">
-                      <a:extLst>
-                        <a:ext uri="{28A0092B-C50C-407E-A947-70E740481C1C}">
-                          <a14:useLocalDpi xmlns:a14="http://schemas.microsoft.com/office/drawing/2010/main" val="0"/>
-                        </a:ext>
-                      </a:extLst>
-                    </a:blip>
-                    <a:srcRect t="3572"/>
-                    <a:stretch/>
-                  </pic:blipFill>
-                  <pic:spPr bwMode="auto">
-                    <a:xfrm>
-                      <a:off x="0" y="0"/>
-                      <a:ext cx="1569720" cy="2578735"/>
                     </a:xfrm>
                     <a:prstGeom prst="rect">
                       <a:avLst/>
@@ -10829,14 +11553,38 @@
         <w:t>zeigen die Oberfläche der mobilen Anwendung.</w:t>
       </w:r>
       <w:r>
-        <w:t xml:space="preserve"> Der erste Ausschnitt zeigt den Anmelde-Bildschirm der mobilen Anwendung. Ein negativer Anmelde-Versuch oder leere Eingabe-Felder werden dem Benutzer mit einem „Toast“ angezeigt. Beim Start der Anwendung wird eine Überprüfung durchgeführt, ob die Datenbank erreichbar ist. Das Ergebnis dieser Überprüfung wird dem Benutzer ebenfalls angezeigt. Bei einer negativen Überprüfung der Netzwerk-Verbindung zur Datenbank wird die Anwendung, mit Aufforderung zur Herstellung einer Verbindung, beendet. Ist der Login durch den </w:t>
+        <w:t xml:space="preserve"> Der erste Ausschnitt zeigt den Anmelde-Bildschirm der mobilen Anwendung. Ein negativer Anmelde-Versuch oder leere Eingabe-Felder werden dem Benutzer mit einem „Toast“ angezeigt. Beim Start der Anwendung wird eine Überprüfung durchgeführt, ob die Datenbank erreichbar ist. Das Ergebnis dieser Überprüfung wird dem Benutzer ebenfalls angezeigt. Bei einer negativen Überprüfung der Netzwerk-Verbindung zur Datenbank wird die Anwendung, mit Aufforderung zur Herstellung einer Verbindung, beendet. Ist der Login durch den Benutzer erfolgreich wird die im mittleren Bild gezeigte Ansicht gestartet. Mit Hilfe der </w:t>
       </w:r>
       <w:r>
         <w:lastRenderedPageBreak/>
-        <w:t>Benutzer erfolgreich wird die im mittleren Bild gezeigte Ansicht gestartet. Mit Hilfe der zwei Auswahllisten können die gewünschten Such-Kriterien ausgewählt werden.</w:t>
-      </w:r>
-      <w:r>
-        <w:t xml:space="preserve"> In das Texteingabe-Feld können die Suchparameter manuell eingetragen werden. Durch langes drücken des Texteingabe-Feldes soll der Barcode-Scanner Zxing gestartet werden. Bei einem erfolgreichem Scan-Versuch wird der entsprechende Wert in das Eingabe-Feld eingetragen und die Anwendung Zxing zuvor wieder beendet. Über den Button „Suche“ können die gewünschten Informationen abgerufen werden. Die Ausgabe erfolgt wie im dritten Bildausschnitt beispielhaft gezeigt.</w:t>
+        <w:t>zwei Auswahllisten können die gewünschten Such-Kriterien ausgewählt werden.</w:t>
+      </w:r>
+      <w:r>
+        <w:t xml:space="preserve"> In das Texteingabe-Feld können die Suchparameter manuell eingetragen werden. Durch langes drücken des Texteingabe-Feldes soll der Barcode-Scanner </w:t>
+      </w:r>
+      <w:proofErr w:type="spellStart"/>
+      <w:r>
+        <w:t>Zxing</w:t>
+      </w:r>
+      <w:proofErr w:type="spellEnd"/>
+      <w:r>
+        <w:t xml:space="preserve"> gestartet werden. Bei einem </w:t>
+      </w:r>
+      <w:proofErr w:type="gramStart"/>
+      <w:r>
+        <w:t>erfolgreichem</w:t>
+      </w:r>
+      <w:proofErr w:type="gramEnd"/>
+      <w:r>
+        <w:t xml:space="preserve"> Scan-Versuch wird der entsprechende Wert in das Eingabe-Feld eingetragen und die Anwendung </w:t>
+      </w:r>
+      <w:proofErr w:type="spellStart"/>
+      <w:r>
+        <w:t>Zxing</w:t>
+      </w:r>
+      <w:proofErr w:type="spellEnd"/>
+      <w:r>
+        <w:t xml:space="preserve"> zuvor wieder beendet. Über den Button „Suche“ können die gewünschten Informationen abgerufen werden. Die Ausgabe erfolgt wie im dritten Bildausschnitt beispielhaft gezeigt.</w:t>
       </w:r>
       <w:r>
         <w:t xml:space="preserve"> Die negative Suche nach gewünschten Objekten wird dem Benutzer mit einer Nachricht angezeigt.</w:t>
@@ -10862,11 +11610,7 @@
       </w:r>
       <w:bookmarkEnd w:id="52"/>
     </w:p>
-    <w:p>
-      <w:pPr>
-        <w:jc w:val="both"/>
-      </w:pPr>
-    </w:p>
+    <w:p/>
     <w:p>
       <w:pPr>
         <w:jc w:val="both"/>
@@ -10963,16 +11707,36 @@
         <w:jc w:val="both"/>
       </w:pPr>
       <w:r>
-        <w:t>Die mobile Anwendung ist hauptsächlich für die Steuerung und die grafische Ausgabe der Ergebnisse zuständig. Für die Realisierung der Oberfläche sind daher einige Elemente notwendig, die für bei dem Starten der Anwendung initialisiert werden. Die grafischen Elemente werden dafür in einer Konfigurationsdatei mit den entsprechenden Parametern angelegt. Zur Laufzeit werden die einzelnen Elemente über die Methode</w:t>
+        <w:t xml:space="preserve">Die mobile Anwendung ist hauptsächlich für die Steuerung und die grafische Ausgabe der </w:t>
+      </w:r>
+      <w:r>
+        <w:t>gewünschten Such-Ergeb</w:t>
+      </w:r>
+      <w:r>
+        <w:t>nisse zuständig. Für die Realisierung der Oberfläche sind daher ein</w:t>
+      </w:r>
+      <w:r>
+        <w:t xml:space="preserve">ige Elemente notwendig, die </w:t>
+      </w:r>
+      <w:r>
+        <w:t>bei dem Starten der Anwendung initialisiert werden. Die grafischen Elemente werden dafür in einer Konfigurationsdatei mit den entsprechenden Parametern angelegt. Zur Laufzeit werden die einzelnen Elemente über die Methode</w:t>
       </w:r>
       <w:r>
         <w:t xml:space="preserve"> </w:t>
       </w:r>
-      <w:r>
-        <w:rPr>
-          <w:i/>
-        </w:rPr>
-        <w:t xml:space="preserve">findViewById(R.id.name) </w:t>
+      <w:proofErr w:type="spellStart"/>
+      <w:r>
+        <w:rPr>
+          <w:i/>
+        </w:rPr>
+        <w:t>findViewById</w:t>
+      </w:r>
+      <w:proofErr w:type="spellEnd"/>
+      <w:r>
+        <w:rPr>
+          <w:i/>
+        </w:rPr>
+        <w:t xml:space="preserve">(R.id.name) </w:t>
       </w:r>
       <w:r>
         <w:t>l</w:t>
@@ -11001,77 +11765,1881 @@
         </w:rPr>
         <w:t xml:space="preserve"> </w:t>
       </w:r>
-      <w:r>
-        <w:t>wird bei dem Erstellen eines neuen Android-Projektes in der Entwicklun</w:t>
-      </w:r>
-      <w:r>
-        <w:t xml:space="preserve">gsumgebung automatisch angelegt und ist für die Einbindung der Layout-Konfigurations-Dateien während der Laufzeit zuständig. Jedem Element </w:t>
+      <w:proofErr w:type="gramStart"/>
+      <w:r>
+        <w:t>wird</w:t>
+      </w:r>
+      <w:proofErr w:type="gramEnd"/>
+      <w:r>
+        <w:t xml:space="preserve"> bei dem Erstellen eines neuen Android-Projektes in der Entwicklun</w:t>
+      </w:r>
+      <w:r>
+        <w:t xml:space="preserve">gsumgebung automatisch angelegt und ist für die Einbindung der Layout-Konfigurations-Dateien während der Laufzeit zuständig. Jedem Element muss dafür eine eindeutige Bezeichnung, die </w:t>
+      </w:r>
+      <w:r>
+        <w:rPr>
+          <w:i/>
+        </w:rPr>
+        <w:t>id</w:t>
+      </w:r>
+      <w:r>
+        <w:rPr>
+          <w:i/>
+        </w:rPr>
+        <w:t>,</w:t>
+      </w:r>
+      <w:r>
+        <w:t xml:space="preserve"> </w:t>
       </w:r>
       <w:r>
         <w:lastRenderedPageBreak/>
-        <w:t xml:space="preserve">muss dafür eine eindeutige Bezeichnung, die </w:t>
-      </w:r>
-      <w:r>
-        <w:rPr>
-          <w:i/>
-        </w:rPr>
-        <w:t>id</w:t>
-      </w:r>
-      <w:r>
-        <w:rPr>
-          <w:i/>
-        </w:rPr>
+        <w:t xml:space="preserve">in der entsprechenden Konfigurationsdatei angegeben werden. Mit dieser Technik ist es </w:t>
+      </w:r>
+      <w:r>
+        <w:t xml:space="preserve">zur Laufzeit </w:t>
+      </w:r>
+      <w:r>
+        <w:t>möglich, mit Hilfe der entsprechenden Ob</w:t>
+      </w:r>
+      <w:r>
+        <w:t>jekte und deren Initialisierung</w:t>
+      </w:r>
+      <w:r>
+        <w:t xml:space="preserve"> mit den grafischen Elementen zu arbeiten. Untera</w:t>
+      </w:r>
+      <w:r>
+        <w:t>n</w:t>
+      </w:r>
+      <w:r>
+        <w:t xml:space="preserve">derem können so Eingabewerte ausgelesen </w:t>
+      </w:r>
+      <w:r>
+        <w:t xml:space="preserve">und verändert </w:t>
+      </w:r>
+      <w:r>
+        <w:t xml:space="preserve">werden. </w:t>
+      </w:r>
+      <w:r>
+        <w:t xml:space="preserve">Die Initialisierung </w:t>
+      </w:r>
+      <w:r>
+        <w:t>wird</w:t>
+      </w:r>
+      <w:r>
+        <w:t xml:space="preserve"> bei dem Start der Anwendung in der Methode onCreate().realisiert. Die Verwendung von Objekten</w:t>
+      </w:r>
+      <w:r>
+        <w:t xml:space="preserve"> wie Buttons erfordert die Überwachung der Benutzereingaben, d.h. es müssen mit Hilfe der Methoden </w:t>
+      </w:r>
+      <w:proofErr w:type="spellStart"/>
+      <w:r>
+        <w:rPr>
+          <w:i/>
+        </w:rPr>
+        <w:t>onClick</w:t>
+      </w:r>
+      <w:proofErr w:type="spellEnd"/>
+      <w:r>
+        <w:rPr>
+          <w:i/>
+        </w:rPr>
+        <w:t>()</w:t>
+      </w:r>
+      <w:r>
+        <w:t xml:space="preserve"> oder </w:t>
+      </w:r>
+      <w:proofErr w:type="spellStart"/>
+      <w:r>
+        <w:rPr>
+          <w:i/>
+        </w:rPr>
+        <w:t>onLongClick</w:t>
+      </w:r>
+      <w:proofErr w:type="spellEnd"/>
+      <w:r>
+        <w:rPr>
+          <w:i/>
+        </w:rPr>
+        <w:t>()</w:t>
+      </w:r>
+      <w:r>
+        <w:t xml:space="preserve"> entsprechende Funktionalitäten implementiert werden. Diese Methoden werden d</w:t>
+      </w:r>
+      <w:r>
+        <w:t xml:space="preserve">urch </w:t>
+      </w:r>
+      <w:proofErr w:type="spellStart"/>
+      <w:r>
+        <w:t>Listener</w:t>
+      </w:r>
+      <w:proofErr w:type="spellEnd"/>
+      <w:r>
+        <w:t>-Interfaces</w:t>
+      </w:r>
+      <w:r>
         <w:t>,</w:t>
       </w:r>
       <w:r>
-        <w:t xml:space="preserve"> in der entsprechenden Konfigurationsdatei angegeben werden. Mit dieser Technik ist es </w:t>
-      </w:r>
-      <w:r>
-        <w:t xml:space="preserve">zur Laufzeit </w:t>
-      </w:r>
-      <w:r>
-        <w:t>möglich, mit Hilfe der entsprechenden Ob</w:t>
-      </w:r>
-      <w:r>
-        <w:t>jekte und deren Initialisierung</w:t>
-      </w:r>
-      <w:r>
-        <w:t xml:space="preserve"> mit den grafischen Elementen zu arbeiten. Untera</w:t>
-      </w:r>
-      <w:r>
-        <w:t>n</w:t>
-      </w:r>
-      <w:r>
-        <w:t xml:space="preserve">derem können so Eingabewerte ausgelesen </w:t>
-      </w:r>
-      <w:r>
-        <w:t xml:space="preserve">und verändert </w:t>
-      </w:r>
-      <w:r>
-        <w:t xml:space="preserve">werden. </w:t>
-      </w:r>
-      <w:r>
-        <w:t>Die Initialisierung erfolgt bei dem Start der Anwendung in der Methode onCreate().realisiert. Die Verwendung von Objekten</w:t>
-      </w:r>
-      <w:r>
-        <w:t xml:space="preserve"> wie Buttons erfordert die Überwachung der Benutzereingaben, d.h. es müssen mit Hilfe der Methoden onClick() oder onLongClick() entsprechende Funktionalitäten implementiert werden. Diese Methoden werden durch Listener-Interfaces wie den OnClickListener bereitgestellt. Weiterhin bietet die Oberklasse Activity Methoden für die Verwaltung des Lebenszyklus einer Anwendung. In diesem Fall wird die Methode onActivityResult()-Methode genutzt, die aufgerufen wird, wenn man nach Nutzung einer anderen Anwendung wieder zurück in die eigentliche Anwendung zurückkehrt. Die Auswertung der Informationen, die durch den Aufruf der Barcode-Anwendung Zxing zurückgeliefert werden, erfordert den Aufruf der Methode onActivity</w:t>
-      </w:r>
-      <w:r>
-        <w:t xml:space="preserve">Result(), um die Daten verwenden zu können. Neben den spezifischen Methoden der Android-Umgebung sind eigene Funktionalitäten zu implementieren. Dazu zählen in diesem Fall die Methoden fillObjectDialog(), fillConnectionDialog() und controlSearch(). Die Methode controlSearch() wertet die Benutzer-Eingaben nach betätigen des „Suchen“-Buttons aus und stößt die entsprechenden Methoden des Network-Managers an. Die JSON-Objekte mit den Such-Ergebnissen werden an die Methoden fillObjectDialog() oder fillConnectionDialog() übergeben, um die entsprechenden Ausgabe-Fenster zu generieren. </w:t>
-      </w:r>
+        <w:t xml:space="preserve"> wie dem</w:t>
+      </w:r>
+      <w:r>
+        <w:t xml:space="preserve"> </w:t>
+      </w:r>
+      <w:proofErr w:type="spellStart"/>
+      <w:r>
+        <w:t>OnClickListener</w:t>
+      </w:r>
+      <w:proofErr w:type="spellEnd"/>
+      <w:r>
+        <w:t>,</w:t>
+      </w:r>
+      <w:r>
+        <w:t xml:space="preserve"> bereitgestellt. Weiterhin bietet die Oberklasse Activity Methoden für die Verwaltung des Lebenszyklus einer Anwendung. In diesem Fall wird die Methode </w:t>
+      </w:r>
+      <w:proofErr w:type="spellStart"/>
+      <w:r>
+        <w:rPr>
+          <w:i/>
+        </w:rPr>
+        <w:t>onActivityResult</w:t>
+      </w:r>
+      <w:proofErr w:type="spellEnd"/>
+      <w:r>
+        <w:rPr>
+          <w:i/>
+        </w:rPr>
+        <w:t>()</w:t>
+      </w:r>
+      <w:r>
+        <w:t xml:space="preserve">-Methode genutzt, die aufgerufen wird, wenn man nach Nutzung einer anderen Anwendung wieder zurück in die eigentliche Anwendung zurückkehrt. Die Auswertung der Informationen, die durch den Aufruf der Barcode-Anwendung </w:t>
+      </w:r>
+      <w:proofErr w:type="spellStart"/>
+      <w:r>
+        <w:t>Zxing</w:t>
+      </w:r>
+      <w:proofErr w:type="spellEnd"/>
+      <w:r>
+        <w:t xml:space="preserve"> zurückgeliefert werden, erfordert den Aufruf der Methode </w:t>
+      </w:r>
+      <w:proofErr w:type="spellStart"/>
+      <w:r>
+        <w:rPr>
+          <w:i/>
+        </w:rPr>
+        <w:t>onActivity</w:t>
+      </w:r>
+      <w:r>
+        <w:rPr>
+          <w:i/>
+        </w:rPr>
+        <w:t>Result</w:t>
+      </w:r>
+      <w:proofErr w:type="spellEnd"/>
+      <w:r>
+        <w:rPr>
+          <w:i/>
+        </w:rPr>
+        <w:t>()</w:t>
+      </w:r>
+      <w:r>
+        <w:t xml:space="preserve">, um die Daten verwenden zu können. Neben den spezifischen Methoden der Android-Umgebung sind eigene Funktionalitäten zu implementieren. Dazu zählen in diesem Fall die Methoden </w:t>
+      </w:r>
+      <w:proofErr w:type="spellStart"/>
+      <w:r>
+        <w:rPr>
+          <w:i/>
+        </w:rPr>
+        <w:t>fillObjectDialog</w:t>
+      </w:r>
+      <w:proofErr w:type="spellEnd"/>
+      <w:r>
+        <w:rPr>
+          <w:i/>
+        </w:rPr>
+        <w:t>()</w:t>
+      </w:r>
+      <w:r>
+        <w:t xml:space="preserve">, </w:t>
+      </w:r>
+      <w:proofErr w:type="spellStart"/>
+      <w:r>
+        <w:rPr>
+          <w:i/>
+        </w:rPr>
+        <w:t>fillConnectionDialog</w:t>
+      </w:r>
+      <w:proofErr w:type="spellEnd"/>
+      <w:r>
+        <w:rPr>
+          <w:i/>
+        </w:rPr>
+        <w:t>()</w:t>
+      </w:r>
+      <w:r>
+        <w:t xml:space="preserve"> und </w:t>
+      </w:r>
+      <w:proofErr w:type="spellStart"/>
+      <w:r>
+        <w:rPr>
+          <w:i/>
+        </w:rPr>
+        <w:t>controlSearch</w:t>
+      </w:r>
+      <w:proofErr w:type="spellEnd"/>
+      <w:r>
+        <w:rPr>
+          <w:i/>
+        </w:rPr>
+        <w:t>()</w:t>
+      </w:r>
+      <w:r>
+        <w:t xml:space="preserve">. Die Methode </w:t>
+      </w:r>
+      <w:proofErr w:type="spellStart"/>
+      <w:r>
+        <w:rPr>
+          <w:i/>
+        </w:rPr>
+        <w:t>controlSearch</w:t>
+      </w:r>
+      <w:proofErr w:type="spellEnd"/>
+      <w:r>
+        <w:rPr>
+          <w:i/>
+        </w:rPr>
+        <w:t>()</w:t>
+      </w:r>
+      <w:r>
+        <w:t xml:space="preserve"> wertet die Benutzer-Eingaben nach betätigen des „Suchen“-Buttons aus und stößt die entsprechenden Methoden des Network-Managers an. Die JSON-Objekte mit den Such-Ergebnissen werden an die Methoden </w:t>
+      </w:r>
+      <w:proofErr w:type="spellStart"/>
+      <w:r>
+        <w:t>fillObjectDialog</w:t>
+      </w:r>
+      <w:proofErr w:type="spellEnd"/>
+      <w:r>
+        <w:t xml:space="preserve">() oder </w:t>
+      </w:r>
+      <w:proofErr w:type="spellStart"/>
+      <w:r>
+        <w:t>fillConnectionDialog</w:t>
+      </w:r>
+      <w:proofErr w:type="spellEnd"/>
+      <w:r>
+        <w:t xml:space="preserve">() übergeben, um die entsprechenden Ausgabe-Fenster zu generieren. </w:t>
+      </w:r>
+    </w:p>
+    <w:p>
+      <w:pPr>
+        <w:jc w:val="both"/>
+      </w:pPr>
       <w:r>
         <w:t xml:space="preserve">Die Methoden für die Kommunikation mit dem Web-Service sind in die Klasse Network-Manager im Paket </w:t>
       </w:r>
       <w:r>
-        <w:t xml:space="preserve">„manager“ ausgelagert. </w:t>
-      </w:r>
-      <w:bookmarkStart w:id="53" w:name="_GoBack"/>
+        <w:t>„</w:t>
+      </w:r>
+      <w:proofErr w:type="spellStart"/>
+      <w:r>
+        <w:t>de.seideman.dams.</w:t>
+      </w:r>
+      <w:r>
+        <w:t>manager</w:t>
+      </w:r>
+      <w:proofErr w:type="spellEnd"/>
+      <w:r>
+        <w:t xml:space="preserve">“ ausgelagert. </w:t>
+      </w:r>
+      <w:r>
+        <w:t xml:space="preserve">Zur Überprüfung der Netzwerkverbindung wird die System-Klasse </w:t>
+      </w:r>
+      <w:proofErr w:type="spellStart"/>
+      <w:r>
+        <w:t>ConnectivityManager</w:t>
+      </w:r>
+      <w:proofErr w:type="spellEnd"/>
+      <w:r>
+        <w:t xml:space="preserve"> verwendet. Realisiert wird diese Überprüfung in der Methode </w:t>
+      </w:r>
+      <w:proofErr w:type="spellStart"/>
+      <w:r>
+        <w:t>tryNetwork</w:t>
+      </w:r>
+      <w:proofErr w:type="spellEnd"/>
+      <w:r>
+        <w:t xml:space="preserve">(). Wie </w:t>
+      </w:r>
+      <w:proofErr w:type="spellStart"/>
+      <w:r>
+        <w:t>breits</w:t>
+      </w:r>
+      <w:proofErr w:type="spellEnd"/>
+      <w:r>
+        <w:t xml:space="preserve"> erwähnt, erfolgt die Steuerung der Benutzer-Anfragen durch die Methode </w:t>
+      </w:r>
+      <w:proofErr w:type="spellStart"/>
+      <w:r>
+        <w:t>controlSearch</w:t>
+      </w:r>
+      <w:proofErr w:type="spellEnd"/>
+      <w:r>
+        <w:t xml:space="preserve">() in der </w:t>
+      </w:r>
+      <w:r>
+        <w:t>Dams-</w:t>
+      </w:r>
+      <w:r>
+        <w:t xml:space="preserve">Activity, die dann die Methode </w:t>
+      </w:r>
+      <w:proofErr w:type="spellStart"/>
+      <w:r>
+        <w:rPr>
+          <w:i/>
+        </w:rPr>
+        <w:t>tryLogin</w:t>
+      </w:r>
+      <w:proofErr w:type="spellEnd"/>
+      <w:r>
+        <w:rPr>
+          <w:i/>
+        </w:rPr>
+        <w:t>()</w:t>
+      </w:r>
+      <w:r>
+        <w:t xml:space="preserve">, </w:t>
+      </w:r>
+      <w:proofErr w:type="spellStart"/>
+      <w:r>
+        <w:rPr>
+          <w:i/>
+        </w:rPr>
+        <w:t>getObjectInfo</w:t>
+      </w:r>
+      <w:proofErr w:type="spellEnd"/>
+      <w:r>
+        <w:rPr>
+          <w:i/>
+        </w:rPr>
+        <w:t>()</w:t>
+      </w:r>
+      <w:r>
+        <w:t xml:space="preserve"> oder </w:t>
+      </w:r>
+      <w:proofErr w:type="spellStart"/>
+      <w:r>
+        <w:rPr>
+          <w:i/>
+        </w:rPr>
+        <w:t>getCableConnection</w:t>
+      </w:r>
+      <w:proofErr w:type="spellEnd"/>
+      <w:r>
+        <w:rPr>
+          <w:i/>
+        </w:rPr>
+        <w:t>()</w:t>
+      </w:r>
+      <w:r>
+        <w:t xml:space="preserve"> mit den entsprechenden Such-</w:t>
+      </w:r>
+      <w:proofErr w:type="spellStart"/>
+      <w:r>
+        <w:t>Paramertern</w:t>
+      </w:r>
+      <w:proofErr w:type="spellEnd"/>
+      <w:r>
+        <w:t xml:space="preserve"> </w:t>
+      </w:r>
+      <w:r>
+        <w:t xml:space="preserve">in der Klasse </w:t>
+      </w:r>
+      <w:proofErr w:type="spellStart"/>
+      <w:r>
+        <w:t>NetworkManager</w:t>
+      </w:r>
+      <w:proofErr w:type="spellEnd"/>
+      <w:r>
+        <w:t xml:space="preserve"> </w:t>
+      </w:r>
+      <w:r>
+        <w:t>aufruft.</w:t>
+      </w:r>
+      <w:r>
+        <w:t xml:space="preserve"> In der Klasse </w:t>
+      </w:r>
+      <w:proofErr w:type="spellStart"/>
+      <w:r>
+        <w:t>NetworkManager</w:t>
+      </w:r>
+      <w:proofErr w:type="spellEnd"/>
+      <w:r>
+        <w:t xml:space="preserve"> werden zudem weitere private </w:t>
+      </w:r>
+      <w:proofErr w:type="spellStart"/>
+      <w:r>
+        <w:t>Hilfsklasssen</w:t>
+      </w:r>
+      <w:proofErr w:type="spellEnd"/>
+      <w:r>
+        <w:t xml:space="preserve"> implementiert. Die Methode </w:t>
+      </w:r>
+      <w:proofErr w:type="spellStart"/>
+      <w:r>
+        <w:rPr>
+          <w:i/>
+        </w:rPr>
+        <w:t>makeHash</w:t>
+      </w:r>
+      <w:proofErr w:type="spellEnd"/>
+      <w:r>
+        <w:rPr>
+          <w:i/>
+        </w:rPr>
+        <w:t>()</w:t>
+      </w:r>
+      <w:r>
+        <w:t xml:space="preserve"> generiert aus dem Benutzer-Passwort ein MD5-Hash, so dass das Passwort nicht im Klartext über die Netzwerk-Schnittstellen gesendet wird. Weiterhin wird die Methode </w:t>
+      </w:r>
+      <w:proofErr w:type="spellStart"/>
+      <w:r>
+        <w:rPr>
+          <w:i/>
+        </w:rPr>
+        <w:t>readStream</w:t>
+      </w:r>
+      <w:proofErr w:type="spellEnd"/>
+      <w:r>
+        <w:rPr>
+          <w:i/>
+        </w:rPr>
+        <w:t>()</w:t>
+      </w:r>
+      <w:r>
+        <w:t xml:space="preserve"> benötigt, um die Antworten des Web-Servers einzulesen.</w:t>
+      </w:r>
+      <w:r>
+        <w:t xml:space="preserve"> </w:t>
+      </w:r>
+    </w:p>
+    <w:p>
+      <w:pPr>
+        <w:jc w:val="both"/>
+      </w:pPr>
+      <w:r>
+        <w:t xml:space="preserve">Nachfolgendend soll an einem kurzen Quellcode-Ausschnitt die </w:t>
+      </w:r>
+      <w:proofErr w:type="spellStart"/>
+      <w:r>
+        <w:t>Relalisierung</w:t>
+      </w:r>
+      <w:proofErr w:type="spellEnd"/>
+      <w:r>
+        <w:t xml:space="preserve"> der Kommunikation mit dem</w:t>
+      </w:r>
+      <w:r>
+        <w:t xml:space="preserve"> Web-Service aufgezeigt werden. Als Beispiel wird in </w:t>
+      </w:r>
+      <w:r>
+        <w:fldChar w:fldCharType="begin"/>
+      </w:r>
+      <w:r>
+        <w:instrText xml:space="preserve"> REF _Ref299955596 \h </w:instrText>
+      </w:r>
+      <w:r>
+        <w:fldChar w:fldCharType="separate"/>
+      </w:r>
+      <w:r>
+        <w:t xml:space="preserve">Listing </w:t>
+      </w:r>
+      <w:r>
+        <w:rPr>
+          <w:noProof/>
+        </w:rPr>
+        <w:t>1</w:t>
+      </w:r>
+      <w:r>
+        <w:fldChar w:fldCharType="end"/>
+      </w:r>
+      <w:r>
+        <w:t xml:space="preserve"> die Methode </w:t>
+      </w:r>
+      <w:proofErr w:type="spellStart"/>
+      <w:r>
+        <w:t>tryLogin</w:t>
+      </w:r>
+      <w:proofErr w:type="spellEnd"/>
+      <w:r>
+        <w:t xml:space="preserve">() verwendet. Die Methode wird durch die </w:t>
+      </w:r>
+      <w:r>
+        <w:t>Dams-</w:t>
+      </w:r>
+      <w:r>
+        <w:t>Activity aufgerufen, nachdem der Benutzer</w:t>
+      </w:r>
+      <w:r>
+        <w:t xml:space="preserve"> den Button „Einloggen“ betätigt hat. Als Parameter werden die durch den Benutzer eingegebenen Strings aus Benutzername („</w:t>
+      </w:r>
+      <w:proofErr w:type="spellStart"/>
+      <w:r>
+        <w:t>user</w:t>
+      </w:r>
+      <w:proofErr w:type="spellEnd"/>
+      <w:r>
+        <w:t xml:space="preserve">“) und Passwort („pass“) übergeben. Der String „pass“ wird bei Methoden-Aufruf durch die Methode </w:t>
+      </w:r>
+      <w:proofErr w:type="spellStart"/>
+      <w:r>
+        <w:rPr>
+          <w:i/>
+        </w:rPr>
+        <w:t>makeHash</w:t>
+      </w:r>
+      <w:proofErr w:type="spellEnd"/>
+      <w:r>
+        <w:rPr>
+          <w:i/>
+        </w:rPr>
+        <w:t>(pass)</w:t>
+      </w:r>
+      <w:r>
+        <w:t xml:space="preserve"> konvertiert.</w:t>
+      </w:r>
+    </w:p>
+    <w:p>
+      <w:pPr>
+        <w:spacing w:after="0" w:line="240" w:lineRule="auto"/>
+      </w:pPr>
+      <w:r>
+        <w:br w:type="page"/>
+      </w:r>
+    </w:p>
+    <w:p>
+      <w:pPr>
+        <w:rPr>
+          <w:i/>
+        </w:rPr>
+      </w:pPr>
+      <w:r>
+        <w:rPr>
+          <w:bCs/>
+          <w:i/>
+        </w:rPr>
+        <w:lastRenderedPageBreak/>
+        <w:t>public</w:t>
+      </w:r>
+      <w:r>
+        <w:rPr>
+          <w:i/>
+        </w:rPr>
+        <w:t xml:space="preserve"> Boolean </w:t>
+      </w:r>
+      <w:proofErr w:type="spellStart"/>
+      <w:r>
+        <w:rPr>
+          <w:i/>
+        </w:rPr>
+        <w:t>tryLogin</w:t>
+      </w:r>
+      <w:proofErr w:type="spellEnd"/>
+      <w:r>
+        <w:rPr>
+          <w:i/>
+        </w:rPr>
+        <w:t xml:space="preserve">(String </w:t>
+      </w:r>
+      <w:proofErr w:type="spellStart"/>
+      <w:r>
+        <w:rPr>
+          <w:i/>
+        </w:rPr>
+        <w:t>user</w:t>
+      </w:r>
+      <w:proofErr w:type="spellEnd"/>
+      <w:r>
+        <w:rPr>
+          <w:i/>
+        </w:rPr>
+        <w:t>, String pass) {</w:t>
+      </w:r>
+    </w:p>
+    <w:p>
+      <w:pPr>
+        <w:rPr>
+          <w:i/>
+        </w:rPr>
+      </w:pPr>
+      <w:r>
+        <w:rPr>
+          <w:i/>
+        </w:rPr>
+        <w:tab/>
+      </w:r>
+      <w:r>
+        <w:rPr>
+          <w:i/>
+        </w:rPr>
+        <w:t xml:space="preserve">String </w:t>
+      </w:r>
+      <w:proofErr w:type="spellStart"/>
+      <w:r>
+        <w:rPr>
+          <w:i/>
+        </w:rPr>
+        <w:t>passHash</w:t>
+      </w:r>
+      <w:proofErr w:type="spellEnd"/>
+      <w:r>
+        <w:rPr>
+          <w:i/>
+        </w:rPr>
+        <w:t xml:space="preserve"> = </w:t>
+      </w:r>
+      <w:proofErr w:type="spellStart"/>
+      <w:r>
+        <w:rPr>
+          <w:i/>
+        </w:rPr>
+        <w:t>makeHash</w:t>
+      </w:r>
+      <w:proofErr w:type="spellEnd"/>
+      <w:r>
+        <w:rPr>
+          <w:i/>
+        </w:rPr>
+        <w:t>(pass);</w:t>
+      </w:r>
+    </w:p>
+    <w:p>
+      <w:pPr>
+        <w:rPr>
+          <w:i/>
+        </w:rPr>
+      </w:pPr>
+      <w:r>
+        <w:rPr>
+          <w:i/>
+        </w:rPr>
+        <w:tab/>
+        <w:t xml:space="preserve">Boolean </w:t>
+      </w:r>
+      <w:proofErr w:type="spellStart"/>
+      <w:r>
+        <w:rPr>
+          <w:i/>
+        </w:rPr>
+        <w:t>result</w:t>
+      </w:r>
+      <w:proofErr w:type="spellEnd"/>
+      <w:r>
+        <w:rPr>
+          <w:i/>
+        </w:rPr>
+        <w:t xml:space="preserve"> = </w:t>
+      </w:r>
+      <w:proofErr w:type="spellStart"/>
+      <w:r>
+        <w:rPr>
+          <w:bCs/>
+          <w:i/>
+        </w:rPr>
+        <w:t>false</w:t>
+      </w:r>
+      <w:proofErr w:type="spellEnd"/>
+      <w:r>
+        <w:rPr>
+          <w:i/>
+        </w:rPr>
+        <w:t>;</w:t>
+      </w:r>
+    </w:p>
+    <w:p>
+      <w:pPr>
+        <w:rPr>
+          <w:i/>
+        </w:rPr>
+      </w:pPr>
+      <w:r>
+        <w:rPr>
+          <w:i/>
+        </w:rPr>
+        <w:tab/>
+      </w:r>
+      <w:proofErr w:type="spellStart"/>
+      <w:r>
+        <w:rPr>
+          <w:i/>
+        </w:rPr>
+        <w:t>JSONObject</w:t>
+      </w:r>
+      <w:proofErr w:type="spellEnd"/>
+      <w:r>
+        <w:rPr>
+          <w:i/>
+        </w:rPr>
+        <w:t xml:space="preserve"> </w:t>
+      </w:r>
+      <w:proofErr w:type="spellStart"/>
+      <w:r>
+        <w:rPr>
+          <w:i/>
+        </w:rPr>
+        <w:t>json</w:t>
+      </w:r>
+      <w:proofErr w:type="spellEnd"/>
+      <w:r>
+        <w:rPr>
+          <w:i/>
+        </w:rPr>
+        <w:t xml:space="preserve"> = </w:t>
+      </w:r>
+      <w:r>
+        <w:rPr>
+          <w:bCs/>
+          <w:i/>
+        </w:rPr>
+        <w:t>null</w:t>
+      </w:r>
+      <w:r>
+        <w:rPr>
+          <w:i/>
+        </w:rPr>
+        <w:t>;</w:t>
+      </w:r>
+    </w:p>
+    <w:p>
+      <w:pPr>
+        <w:rPr>
+          <w:i/>
+        </w:rPr>
+      </w:pPr>
+      <w:r>
+        <w:rPr>
+          <w:i/>
+        </w:rPr>
+        <w:tab/>
+      </w:r>
+      <w:proofErr w:type="spellStart"/>
+      <w:r>
+        <w:rPr>
+          <w:i/>
+        </w:rPr>
+        <w:t>HttpClient</w:t>
+      </w:r>
+      <w:proofErr w:type="spellEnd"/>
+      <w:r>
+        <w:rPr>
+          <w:i/>
+        </w:rPr>
+        <w:t xml:space="preserve"> cl = </w:t>
+      </w:r>
+      <w:proofErr w:type="spellStart"/>
+      <w:r>
+        <w:rPr>
+          <w:bCs/>
+          <w:i/>
+        </w:rPr>
+        <w:t>new</w:t>
+      </w:r>
+      <w:proofErr w:type="spellEnd"/>
+      <w:r>
+        <w:rPr>
+          <w:i/>
+        </w:rPr>
+        <w:t xml:space="preserve"> </w:t>
+      </w:r>
+      <w:proofErr w:type="spellStart"/>
+      <w:r>
+        <w:rPr>
+          <w:i/>
+        </w:rPr>
+        <w:t>DefaultHttpClient</w:t>
+      </w:r>
+      <w:proofErr w:type="spellEnd"/>
+      <w:r>
+        <w:rPr>
+          <w:i/>
+        </w:rPr>
+        <w:t>();</w:t>
+      </w:r>
+    </w:p>
+    <w:p>
+      <w:pPr>
+        <w:rPr>
+          <w:i/>
+        </w:rPr>
+      </w:pPr>
+      <w:r>
+        <w:rPr>
+          <w:i/>
+        </w:rPr>
+        <w:tab/>
+      </w:r>
+      <w:proofErr w:type="spellStart"/>
+      <w:r>
+        <w:rPr>
+          <w:i/>
+        </w:rPr>
+        <w:t>HttpPost</w:t>
+      </w:r>
+      <w:proofErr w:type="spellEnd"/>
+      <w:r>
+        <w:rPr>
+          <w:i/>
+        </w:rPr>
+        <w:t xml:space="preserve"> </w:t>
+      </w:r>
+      <w:proofErr w:type="spellStart"/>
+      <w:r>
+        <w:rPr>
+          <w:i/>
+        </w:rPr>
+        <w:t>post</w:t>
+      </w:r>
+      <w:proofErr w:type="spellEnd"/>
+      <w:r>
+        <w:rPr>
+          <w:i/>
+        </w:rPr>
+        <w:t xml:space="preserve"> = </w:t>
+      </w:r>
+      <w:proofErr w:type="spellStart"/>
+      <w:r>
+        <w:rPr>
+          <w:bCs/>
+          <w:i/>
+        </w:rPr>
+        <w:t>new</w:t>
+      </w:r>
+      <w:proofErr w:type="spellEnd"/>
+      <w:r>
+        <w:rPr>
+          <w:i/>
+        </w:rPr>
+        <w:t xml:space="preserve"> </w:t>
+      </w:r>
+      <w:proofErr w:type="spellStart"/>
+      <w:r>
+        <w:rPr>
+          <w:i/>
+        </w:rPr>
+        <w:t>HttpPost</w:t>
+      </w:r>
+      <w:proofErr w:type="spellEnd"/>
+      <w:r>
+        <w:rPr>
+          <w:i/>
+        </w:rPr>
+        <w:t>("http://"+IP+":8080/DAMS02/</w:t>
+      </w:r>
+      <w:proofErr w:type="spellStart"/>
+      <w:r>
+        <w:rPr>
+          <w:i/>
+        </w:rPr>
+        <w:t>api</w:t>
+      </w:r>
+      <w:proofErr w:type="spellEnd"/>
+      <w:r>
+        <w:rPr>
+          <w:i/>
+        </w:rPr>
+        <w:t>/</w:t>
+      </w:r>
+      <w:proofErr w:type="spellStart"/>
+      <w:r>
+        <w:rPr>
+          <w:i/>
+        </w:rPr>
+        <w:t>android</w:t>
+      </w:r>
+      <w:proofErr w:type="spellEnd"/>
+      <w:r>
+        <w:rPr>
+          <w:i/>
+        </w:rPr>
+        <w:t>/</w:t>
+      </w:r>
+      <w:proofErr w:type="spellStart"/>
+      <w:r>
+        <w:rPr>
+          <w:i/>
+        </w:rPr>
+        <w:t>login</w:t>
+      </w:r>
+      <w:proofErr w:type="spellEnd"/>
+      <w:r>
+        <w:rPr>
+          <w:i/>
+        </w:rPr>
+        <w:t>");</w:t>
+      </w:r>
+    </w:p>
+    <w:p>
+      <w:pPr>
+        <w:rPr>
+          <w:i/>
+        </w:rPr>
+      </w:pPr>
+      <w:r>
+        <w:rPr>
+          <w:i/>
+        </w:rPr>
+        <w:tab/>
+      </w:r>
+      <w:r>
+        <w:rPr>
+          <w:bCs/>
+          <w:i/>
+        </w:rPr>
+        <w:t>try</w:t>
+      </w:r>
+      <w:r>
+        <w:rPr>
+          <w:i/>
+        </w:rPr>
+        <w:t xml:space="preserve"> {</w:t>
+      </w:r>
+    </w:p>
+    <w:p>
+      <w:pPr>
+        <w:rPr>
+          <w:i/>
+        </w:rPr>
+      </w:pPr>
+      <w:r>
+        <w:rPr>
+          <w:i/>
+        </w:rPr>
+        <w:tab/>
+      </w:r>
+      <w:r>
+        <w:rPr>
+          <w:i/>
+        </w:rPr>
+        <w:tab/>
+      </w:r>
+      <w:proofErr w:type="spellStart"/>
+      <w:r>
+        <w:rPr>
+          <w:i/>
+        </w:rPr>
+        <w:t>ArrayList</w:t>
+      </w:r>
+      <w:proofErr w:type="spellEnd"/>
+      <w:r>
+        <w:rPr>
+          <w:i/>
+        </w:rPr>
+        <w:t>&lt;</w:t>
+      </w:r>
+      <w:proofErr w:type="spellStart"/>
+      <w:r>
+        <w:rPr>
+          <w:i/>
+        </w:rPr>
+        <w:t>NameValuePair</w:t>
+      </w:r>
+      <w:proofErr w:type="spellEnd"/>
+      <w:r>
+        <w:rPr>
+          <w:i/>
+        </w:rPr>
+        <w:t xml:space="preserve">&gt; </w:t>
+      </w:r>
+      <w:proofErr w:type="spellStart"/>
+      <w:r>
+        <w:rPr>
+          <w:i/>
+        </w:rPr>
+        <w:t>data</w:t>
+      </w:r>
+      <w:proofErr w:type="spellEnd"/>
+      <w:r>
+        <w:rPr>
+          <w:i/>
+        </w:rPr>
+        <w:t xml:space="preserve"> = </w:t>
+      </w:r>
+      <w:proofErr w:type="spellStart"/>
+      <w:r>
+        <w:rPr>
+          <w:bCs/>
+          <w:i/>
+        </w:rPr>
+        <w:t>new</w:t>
+      </w:r>
+      <w:proofErr w:type="spellEnd"/>
+      <w:r>
+        <w:rPr>
+          <w:i/>
+        </w:rPr>
+        <w:t xml:space="preserve"> </w:t>
+      </w:r>
+      <w:proofErr w:type="spellStart"/>
+      <w:r>
+        <w:rPr>
+          <w:i/>
+        </w:rPr>
+        <w:t>ArrayList</w:t>
+      </w:r>
+      <w:proofErr w:type="spellEnd"/>
+      <w:r>
+        <w:rPr>
+          <w:i/>
+        </w:rPr>
+        <w:t>&lt;</w:t>
+      </w:r>
+      <w:proofErr w:type="spellStart"/>
+      <w:r>
+        <w:rPr>
+          <w:i/>
+        </w:rPr>
+        <w:t>NameValuePair</w:t>
+      </w:r>
+      <w:proofErr w:type="spellEnd"/>
+      <w:r>
+        <w:rPr>
+          <w:i/>
+        </w:rPr>
+        <w:t>&gt;(1);</w:t>
+      </w:r>
+    </w:p>
+    <w:p>
+      <w:pPr>
+        <w:rPr>
+          <w:i/>
+        </w:rPr>
+      </w:pPr>
+      <w:r>
+        <w:rPr>
+          <w:i/>
+        </w:rPr>
+        <w:tab/>
+      </w:r>
+      <w:r>
+        <w:rPr>
+          <w:i/>
+        </w:rPr>
+        <w:tab/>
+      </w:r>
+      <w:proofErr w:type="spellStart"/>
+      <w:r>
+        <w:rPr>
+          <w:i/>
+        </w:rPr>
+        <w:t>data.add</w:t>
+      </w:r>
+      <w:proofErr w:type="spellEnd"/>
+      <w:r>
+        <w:rPr>
+          <w:i/>
+        </w:rPr>
+        <w:t>(</w:t>
+      </w:r>
+      <w:proofErr w:type="spellStart"/>
+      <w:r>
+        <w:rPr>
+          <w:bCs/>
+          <w:i/>
+        </w:rPr>
+        <w:t>new</w:t>
+      </w:r>
+      <w:proofErr w:type="spellEnd"/>
+      <w:r>
+        <w:rPr>
+          <w:i/>
+        </w:rPr>
+        <w:t xml:space="preserve"> </w:t>
+      </w:r>
+      <w:proofErr w:type="spellStart"/>
+      <w:r>
+        <w:rPr>
+          <w:i/>
+        </w:rPr>
+        <w:t>BasicNameValuePair</w:t>
+      </w:r>
+      <w:proofErr w:type="spellEnd"/>
+      <w:r>
+        <w:rPr>
+          <w:i/>
+        </w:rPr>
+        <w:t>("</w:t>
+      </w:r>
+      <w:proofErr w:type="spellStart"/>
+      <w:r>
+        <w:rPr>
+          <w:i/>
+        </w:rPr>
+        <w:t>user</w:t>
+      </w:r>
+      <w:proofErr w:type="spellEnd"/>
+      <w:r>
+        <w:rPr>
+          <w:i/>
+        </w:rPr>
+        <w:t xml:space="preserve">", </w:t>
+      </w:r>
+      <w:proofErr w:type="spellStart"/>
+      <w:r>
+        <w:rPr>
+          <w:i/>
+        </w:rPr>
+        <w:t>user</w:t>
+      </w:r>
+      <w:proofErr w:type="spellEnd"/>
+      <w:r>
+        <w:rPr>
+          <w:i/>
+        </w:rPr>
+        <w:t>));</w:t>
+      </w:r>
+    </w:p>
+    <w:p>
+      <w:pPr>
+        <w:rPr>
+          <w:i/>
+        </w:rPr>
+      </w:pPr>
+      <w:r>
+        <w:rPr>
+          <w:i/>
+        </w:rPr>
+        <w:tab/>
+      </w:r>
+      <w:r>
+        <w:rPr>
+          <w:i/>
+        </w:rPr>
+        <w:tab/>
+      </w:r>
+      <w:proofErr w:type="spellStart"/>
+      <w:r>
+        <w:rPr>
+          <w:i/>
+        </w:rPr>
+        <w:t>data.add</w:t>
+      </w:r>
+      <w:proofErr w:type="spellEnd"/>
+      <w:r>
+        <w:rPr>
+          <w:i/>
+        </w:rPr>
+        <w:t>(</w:t>
+      </w:r>
+      <w:proofErr w:type="spellStart"/>
+      <w:r>
+        <w:rPr>
+          <w:bCs/>
+          <w:i/>
+        </w:rPr>
+        <w:t>new</w:t>
+      </w:r>
+      <w:proofErr w:type="spellEnd"/>
+      <w:r>
+        <w:rPr>
+          <w:i/>
+        </w:rPr>
+        <w:t xml:space="preserve"> </w:t>
+      </w:r>
+      <w:proofErr w:type="spellStart"/>
+      <w:r>
+        <w:rPr>
+          <w:i/>
+        </w:rPr>
+        <w:t>BasicNameValuePair</w:t>
+      </w:r>
+      <w:proofErr w:type="spellEnd"/>
+      <w:r>
+        <w:rPr>
+          <w:i/>
+        </w:rPr>
+        <w:t xml:space="preserve">("pass", </w:t>
+      </w:r>
+      <w:proofErr w:type="spellStart"/>
+      <w:r>
+        <w:rPr>
+          <w:i/>
+        </w:rPr>
+        <w:t>passHash</w:t>
+      </w:r>
+      <w:proofErr w:type="spellEnd"/>
+      <w:r>
+        <w:rPr>
+          <w:i/>
+        </w:rPr>
+        <w:t>));</w:t>
+      </w:r>
+    </w:p>
+    <w:p>
+      <w:pPr>
+        <w:rPr>
+          <w:i/>
+        </w:rPr>
+      </w:pPr>
+      <w:r>
+        <w:rPr>
+          <w:i/>
+        </w:rPr>
+        <w:tab/>
+      </w:r>
+      <w:r>
+        <w:rPr>
+          <w:i/>
+        </w:rPr>
+        <w:tab/>
+      </w:r>
+      <w:proofErr w:type="spellStart"/>
+      <w:r>
+        <w:rPr>
+          <w:i/>
+        </w:rPr>
+        <w:t>post.setEntity</w:t>
+      </w:r>
+      <w:proofErr w:type="spellEnd"/>
+      <w:r>
+        <w:rPr>
+          <w:i/>
+        </w:rPr>
+        <w:t>(</w:t>
+      </w:r>
+      <w:proofErr w:type="spellStart"/>
+      <w:r>
+        <w:rPr>
+          <w:bCs/>
+          <w:i/>
+        </w:rPr>
+        <w:t>new</w:t>
+      </w:r>
+      <w:proofErr w:type="spellEnd"/>
+      <w:r>
+        <w:rPr>
+          <w:i/>
+        </w:rPr>
+        <w:t xml:space="preserve"> </w:t>
+      </w:r>
+      <w:proofErr w:type="spellStart"/>
+      <w:r>
+        <w:rPr>
+          <w:i/>
+        </w:rPr>
+        <w:t>UrlEncodedFormEntity</w:t>
+      </w:r>
+      <w:proofErr w:type="spellEnd"/>
+      <w:r>
+        <w:rPr>
+          <w:i/>
+        </w:rPr>
+        <w:t>(</w:t>
+      </w:r>
+      <w:proofErr w:type="spellStart"/>
+      <w:r>
+        <w:rPr>
+          <w:i/>
+        </w:rPr>
+        <w:t>data</w:t>
+      </w:r>
+      <w:proofErr w:type="spellEnd"/>
+      <w:r>
+        <w:rPr>
+          <w:i/>
+        </w:rPr>
+        <w:t>));</w:t>
+      </w:r>
+    </w:p>
+    <w:p>
+      <w:pPr>
+        <w:rPr>
+          <w:i/>
+        </w:rPr>
+      </w:pPr>
+      <w:r>
+        <w:rPr>
+          <w:i/>
+        </w:rPr>
+        <w:tab/>
+      </w:r>
+      <w:r>
+        <w:rPr>
+          <w:i/>
+        </w:rPr>
+        <w:tab/>
+      </w:r>
+      <w:proofErr w:type="spellStart"/>
+      <w:r>
+        <w:rPr>
+          <w:i/>
+        </w:rPr>
+        <w:t>HttpResponse</w:t>
+      </w:r>
+      <w:proofErr w:type="spellEnd"/>
+      <w:r>
+        <w:rPr>
+          <w:i/>
+        </w:rPr>
+        <w:t xml:space="preserve"> </w:t>
+      </w:r>
+      <w:proofErr w:type="spellStart"/>
+      <w:r>
+        <w:rPr>
+          <w:i/>
+        </w:rPr>
+        <w:t>resp</w:t>
+      </w:r>
+      <w:proofErr w:type="spellEnd"/>
+      <w:r>
+        <w:rPr>
+          <w:i/>
+        </w:rPr>
+        <w:t xml:space="preserve"> = </w:t>
+      </w:r>
+      <w:proofErr w:type="spellStart"/>
+      <w:r>
+        <w:rPr>
+          <w:i/>
+        </w:rPr>
+        <w:t>cl.execute</w:t>
+      </w:r>
+      <w:proofErr w:type="spellEnd"/>
+      <w:r>
+        <w:rPr>
+          <w:i/>
+        </w:rPr>
+        <w:t>(</w:t>
+      </w:r>
+      <w:proofErr w:type="spellStart"/>
+      <w:r>
+        <w:rPr>
+          <w:i/>
+        </w:rPr>
+        <w:t>post</w:t>
+      </w:r>
+      <w:proofErr w:type="spellEnd"/>
+      <w:r>
+        <w:rPr>
+          <w:i/>
+        </w:rPr>
+        <w:t>);</w:t>
+      </w:r>
+    </w:p>
+    <w:p>
+      <w:pPr>
+        <w:rPr>
+          <w:i/>
+        </w:rPr>
+      </w:pPr>
+      <w:r>
+        <w:rPr>
+          <w:i/>
+        </w:rPr>
+        <w:tab/>
+      </w:r>
+      <w:r>
+        <w:rPr>
+          <w:i/>
+        </w:rPr>
+        <w:tab/>
+      </w:r>
+      <w:proofErr w:type="spellStart"/>
+      <w:r>
+        <w:rPr>
+          <w:i/>
+        </w:rPr>
+        <w:t>HttpEntity</w:t>
+      </w:r>
+      <w:proofErr w:type="spellEnd"/>
+      <w:r>
+        <w:rPr>
+          <w:i/>
+        </w:rPr>
+        <w:t xml:space="preserve"> </w:t>
+      </w:r>
+      <w:proofErr w:type="spellStart"/>
+      <w:r>
+        <w:rPr>
+          <w:i/>
+        </w:rPr>
+        <w:t>entity</w:t>
+      </w:r>
+      <w:proofErr w:type="spellEnd"/>
+      <w:r>
+        <w:rPr>
+          <w:i/>
+        </w:rPr>
+        <w:t xml:space="preserve"> = </w:t>
+      </w:r>
+      <w:proofErr w:type="spellStart"/>
+      <w:r>
+        <w:rPr>
+          <w:i/>
+        </w:rPr>
+        <w:t>resp.getEntity</w:t>
+      </w:r>
+      <w:proofErr w:type="spellEnd"/>
+      <w:r>
+        <w:rPr>
+          <w:i/>
+        </w:rPr>
+        <w:t>();</w:t>
+      </w:r>
+    </w:p>
+    <w:p>
+      <w:pPr>
+        <w:rPr>
+          <w:i/>
+        </w:rPr>
+      </w:pPr>
+      <w:r>
+        <w:rPr>
+          <w:i/>
+        </w:rPr>
+        <w:tab/>
+      </w:r>
+      <w:r>
+        <w:rPr>
+          <w:i/>
+        </w:rPr>
+        <w:tab/>
+      </w:r>
+      <w:proofErr w:type="spellStart"/>
+      <w:r>
+        <w:rPr>
+          <w:i/>
+        </w:rPr>
+        <w:t>json</w:t>
+      </w:r>
+      <w:proofErr w:type="spellEnd"/>
+      <w:r>
+        <w:rPr>
+          <w:i/>
+        </w:rPr>
+        <w:t xml:space="preserve"> = </w:t>
+      </w:r>
+      <w:proofErr w:type="spellStart"/>
+      <w:r>
+        <w:rPr>
+          <w:i/>
+        </w:rPr>
+        <w:t>readStream</w:t>
+      </w:r>
+      <w:proofErr w:type="spellEnd"/>
+      <w:r>
+        <w:rPr>
+          <w:i/>
+        </w:rPr>
+        <w:t>(</w:t>
+      </w:r>
+      <w:proofErr w:type="spellStart"/>
+      <w:r>
+        <w:rPr>
+          <w:i/>
+        </w:rPr>
+        <w:t>resp.getEntity</w:t>
+      </w:r>
+      <w:proofErr w:type="spellEnd"/>
+      <w:r>
+        <w:rPr>
+          <w:i/>
+        </w:rPr>
+        <w:t>().</w:t>
+      </w:r>
+      <w:proofErr w:type="spellStart"/>
+      <w:r>
+        <w:rPr>
+          <w:i/>
+        </w:rPr>
+        <w:t>getContent</w:t>
+      </w:r>
+      <w:proofErr w:type="spellEnd"/>
+      <w:r>
+        <w:rPr>
+          <w:i/>
+        </w:rPr>
+        <w:t>());</w:t>
+      </w:r>
+    </w:p>
+    <w:p>
+      <w:pPr>
+        <w:rPr>
+          <w:i/>
+        </w:rPr>
+      </w:pPr>
+      <w:r>
+        <w:rPr>
+          <w:i/>
+        </w:rPr>
+        <w:tab/>
+      </w:r>
+      <w:r>
+        <w:rPr>
+          <w:i/>
+        </w:rPr>
+        <w:tab/>
+      </w:r>
+      <w:proofErr w:type="spellStart"/>
+      <w:r>
+        <w:rPr>
+          <w:i/>
+        </w:rPr>
+        <w:t>result</w:t>
+      </w:r>
+      <w:proofErr w:type="spellEnd"/>
+      <w:r>
+        <w:rPr>
+          <w:i/>
+        </w:rPr>
+        <w:t xml:space="preserve"> = </w:t>
+      </w:r>
+      <w:proofErr w:type="spellStart"/>
+      <w:r>
+        <w:rPr>
+          <w:i/>
+        </w:rPr>
+        <w:t>json.getBoolean</w:t>
+      </w:r>
+      <w:proofErr w:type="spellEnd"/>
+      <w:r>
+        <w:rPr>
+          <w:i/>
+        </w:rPr>
+        <w:t>("</w:t>
+      </w:r>
+      <w:proofErr w:type="spellStart"/>
+      <w:r>
+        <w:rPr>
+          <w:i/>
+        </w:rPr>
+        <w:t>login</w:t>
+      </w:r>
+      <w:proofErr w:type="spellEnd"/>
+      <w:r>
+        <w:rPr>
+          <w:i/>
+        </w:rPr>
+        <w:t>");</w:t>
+      </w:r>
+    </w:p>
+    <w:p>
+      <w:pPr>
+        <w:rPr>
+          <w:i/>
+        </w:rPr>
+      </w:pPr>
+      <w:r>
+        <w:rPr>
+          <w:i/>
+        </w:rPr>
+        <w:tab/>
+        <w:t xml:space="preserve">} </w:t>
+      </w:r>
+      <w:r>
+        <w:rPr>
+          <w:i/>
+        </w:rPr>
+        <w:t>…</w:t>
+      </w:r>
+    </w:p>
+    <w:p>
+      <w:pPr>
+        <w:rPr>
+          <w:i/>
+        </w:rPr>
+      </w:pPr>
+      <w:proofErr w:type="spellStart"/>
+      <w:r>
+        <w:rPr>
+          <w:bCs/>
+          <w:i/>
+        </w:rPr>
+        <w:t>return</w:t>
+      </w:r>
+      <w:proofErr w:type="spellEnd"/>
+      <w:r>
+        <w:rPr>
+          <w:i/>
+        </w:rPr>
+        <w:t xml:space="preserve"> </w:t>
+      </w:r>
+      <w:proofErr w:type="spellStart"/>
+      <w:r>
+        <w:rPr>
+          <w:i/>
+        </w:rPr>
+        <w:t>result</w:t>
+      </w:r>
+      <w:proofErr w:type="spellEnd"/>
+      <w:r>
+        <w:rPr>
+          <w:i/>
+        </w:rPr>
+        <w:t>;</w:t>
+      </w:r>
+    </w:p>
+    <w:p>
+      <w:pPr>
+        <w:rPr>
+          <w:i/>
+        </w:rPr>
+      </w:pPr>
+      <w:r>
+        <w:rPr>
+          <w:i/>
+        </w:rPr>
+        <w:t>}</w:t>
+      </w:r>
+    </w:p>
+    <w:p>
+      <w:pPr>
+        <w:pStyle w:val="myBeschriftung"/>
+        <w:rPr>
+          <w:color w:val="auto"/>
+        </w:rPr>
+      </w:pPr>
+      <w:bookmarkStart w:id="53" w:name="_Ref299955596"/>
+      <w:r>
+        <w:t xml:space="preserve">Listing </w:t>
+      </w:r>
+      <w:fldSimple w:instr=" SEQ Listing \* ARABIC ">
+        <w:r>
+          <w:rPr>
+            <w:noProof/>
+          </w:rPr>
+          <w:t>1</w:t>
+        </w:r>
+      </w:fldSimple>
       <w:bookmarkEnd w:id="53"/>
-    </w:p>
-    <w:p>
-      <w:pPr>
-        <w:jc w:val="both"/>
-      </w:pPr>
+      <w:r>
+        <w:t xml:space="preserve">: Methode </w:t>
+      </w:r>
+      <w:proofErr w:type="spellStart"/>
+      <w:r>
+        <w:t>tryLogin</w:t>
+      </w:r>
+      <w:proofErr w:type="spellEnd"/>
+      <w:r>
+        <w:t xml:space="preserve"> aus der Klasse </w:t>
+      </w:r>
+      <w:proofErr w:type="spellStart"/>
+      <w:r>
+        <w:t>NetworkManager</w:t>
+      </w:r>
+      <w:proofErr w:type="spellEnd"/>
+      <w:r>
+        <w:t>()</w:t>
+      </w:r>
+    </w:p>
+    <w:p>
+      <w:pPr>
+        <w:jc w:val="both"/>
+      </w:pPr>
+      <w:bookmarkStart w:id="54" w:name="_Toc299443817"/>
+      <w:r>
+        <w:t xml:space="preserve">Wichtige Bestandteile stellen die Objekte der Klassen </w:t>
+      </w:r>
+      <w:proofErr w:type="spellStart"/>
+      <w:r>
+        <w:t>HttpClient</w:t>
+      </w:r>
+      <w:proofErr w:type="spellEnd"/>
+      <w:r>
+        <w:t xml:space="preserve"> und </w:t>
+      </w:r>
+      <w:proofErr w:type="spellStart"/>
+      <w:r>
+        <w:t>HttpPost</w:t>
+      </w:r>
+      <w:proofErr w:type="spellEnd"/>
+      <w:r>
+        <w:t xml:space="preserve"> dar. Das neue Objekt der Klasse </w:t>
+      </w:r>
+      <w:proofErr w:type="spellStart"/>
+      <w:r>
+        <w:t>HttpPost</w:t>
+      </w:r>
+      <w:proofErr w:type="spellEnd"/>
+      <w:r>
+        <w:t xml:space="preserve"> wird sofort mit der URI </w:t>
+      </w:r>
+    </w:p>
+    <w:p>
+      <w:pPr>
+        <w:jc w:val="center"/>
+      </w:pPr>
+      <w:r>
+        <w:rPr>
+          <w:i/>
+        </w:rPr>
+        <w:t>"http://"+IP+":8080/DAMS02/</w:t>
+      </w:r>
+      <w:proofErr w:type="spellStart"/>
+      <w:r>
+        <w:rPr>
+          <w:i/>
+        </w:rPr>
+        <w:t>api</w:t>
+      </w:r>
+      <w:proofErr w:type="spellEnd"/>
+      <w:r>
+        <w:rPr>
+          <w:i/>
+        </w:rPr>
+        <w:t>/</w:t>
+      </w:r>
+      <w:proofErr w:type="spellStart"/>
+      <w:r>
+        <w:rPr>
+          <w:i/>
+        </w:rPr>
+        <w:t>android</w:t>
+      </w:r>
+      <w:proofErr w:type="spellEnd"/>
+      <w:r>
+        <w:rPr>
+          <w:i/>
+        </w:rPr>
+        <w:t>/</w:t>
+      </w:r>
+      <w:proofErr w:type="spellStart"/>
+      <w:r>
+        <w:rPr>
+          <w:i/>
+        </w:rPr>
+        <w:t>login</w:t>
+      </w:r>
+      <w:proofErr w:type="spellEnd"/>
+      <w:r>
+        <w:rPr>
+          <w:i/>
+        </w:rPr>
+        <w:t>"</w:t>
+      </w:r>
+    </w:p>
+    <w:p>
+      <w:pPr>
+        <w:jc w:val="both"/>
+      </w:pPr>
+      <w:r>
+        <w:t>zur passenden Methode des Web-Service initialisier</w:t>
+      </w:r>
+      <w:r>
+        <w:t xml:space="preserve">t. Die Parameter werden dem </w:t>
+      </w:r>
+      <w:proofErr w:type="spellStart"/>
+      <w:r>
+        <w:t>HttpPost</w:t>
+      </w:r>
+      <w:proofErr w:type="spellEnd"/>
+      <w:r>
+        <w:t xml:space="preserve"> mit der Methode </w:t>
+      </w:r>
+      <w:proofErr w:type="spellStart"/>
+      <w:r>
+        <w:rPr>
+          <w:i/>
+        </w:rPr>
+        <w:t>setEntity</w:t>
+      </w:r>
+      <w:proofErr w:type="spellEnd"/>
+      <w:r>
+        <w:rPr>
+          <w:i/>
+        </w:rPr>
+        <w:t>()</w:t>
+      </w:r>
+      <w:r>
+        <w:t xml:space="preserve"> als „</w:t>
+      </w:r>
+      <w:proofErr w:type="spellStart"/>
+      <w:r>
+        <w:t>BasicNameValuePair</w:t>
+      </w:r>
+      <w:proofErr w:type="spellEnd"/>
+      <w:r>
+        <w:t xml:space="preserve">“ übergeben. Der Post-Request wird mit Hilfe des </w:t>
+      </w:r>
+      <w:proofErr w:type="spellStart"/>
+      <w:r>
+        <w:t>HttpClient</w:t>
+      </w:r>
+      <w:proofErr w:type="spellEnd"/>
+      <w:r>
+        <w:t xml:space="preserve"> ausgeführt und erwartet einen </w:t>
+      </w:r>
+      <w:proofErr w:type="spellStart"/>
+      <w:r>
+        <w:t>HttpResponse</w:t>
+      </w:r>
+      <w:proofErr w:type="spellEnd"/>
+      <w:r>
+        <w:t xml:space="preserve">. Der Inhalt des </w:t>
+      </w:r>
+      <w:proofErr w:type="spellStart"/>
+      <w:r>
+        <w:t>HttpResponse</w:t>
+      </w:r>
+      <w:proofErr w:type="spellEnd"/>
+      <w:r>
+        <w:t xml:space="preserve"> wird mit Hilfe der Methode </w:t>
+      </w:r>
+      <w:proofErr w:type="spellStart"/>
+      <w:r>
+        <w:t>readStream</w:t>
+      </w:r>
+      <w:proofErr w:type="spellEnd"/>
+      <w:r>
+        <w:t>()</w:t>
+      </w:r>
+      <w:r>
+        <w:t xml:space="preserve"> eingelesen und der Wahrheitswert aus dem zurückgelieferten JSON-Objekt mit der Methode </w:t>
+      </w:r>
+      <w:proofErr w:type="spellStart"/>
+      <w:r>
+        <w:rPr>
+          <w:i/>
+        </w:rPr>
+        <w:t>getBoolean</w:t>
+      </w:r>
+      <w:proofErr w:type="spellEnd"/>
+      <w:r>
+        <w:rPr>
+          <w:i/>
+        </w:rPr>
+        <w:t>(„</w:t>
+      </w:r>
+      <w:proofErr w:type="spellStart"/>
+      <w:r>
+        <w:rPr>
+          <w:i/>
+        </w:rPr>
+        <w:t>login</w:t>
+      </w:r>
+      <w:proofErr w:type="spellEnd"/>
+      <w:r>
+        <w:rPr>
+          <w:i/>
+        </w:rPr>
+        <w:t>“)</w:t>
+      </w:r>
+      <w:r>
+        <w:t xml:space="preserve"> extrahiert. Nach dem </w:t>
+      </w:r>
+      <w:r>
+        <w:rPr>
+          <w:i/>
+        </w:rPr>
+        <w:t>try{}</w:t>
+      </w:r>
+      <w:r>
+        <w:t>-Block sind im originalen Quelltext noch mehrere</w:t>
+      </w:r>
+      <w:r>
+        <w:t xml:space="preserve"> catch()-Blöcke zu finden, die auftretenden Ausnahmesituationen auffangen und entsprechende Maßnahmen einleiten sollen. Aufgrund der Irrelevanz in diesem Beispiel wurde auf die Darstellung dieser Blöcke verzichtet.</w:t>
+      </w:r>
+      <w:bookmarkStart w:id="55" w:name="_GoBack"/>
+      <w:bookmarkEnd w:id="55"/>
+      <w:r>
+        <w:br w:type="page"/>
+      </w:r>
     </w:p>
     <w:p>
       <w:pPr>
@@ -11082,8 +13650,8 @@
         </w:numPr>
         <w:jc w:val="both"/>
       </w:pPr>
-      <w:bookmarkStart w:id="54" w:name="_Toc299443817"/>
-      <w:r>
+      <w:r>
+        <w:lastRenderedPageBreak/>
         <w:t>Testen der Android-Anwendung</w:t>
       </w:r>
       <w:bookmarkEnd w:id="54"/>
@@ -11097,11 +13665,11 @@
         </w:numPr>
         <w:jc w:val="both"/>
       </w:pPr>
-      <w:bookmarkStart w:id="55" w:name="_Toc299443818"/>
+      <w:bookmarkStart w:id="56" w:name="_Toc299443818"/>
       <w:r>
         <w:t>Zieldefinition</w:t>
       </w:r>
-      <w:bookmarkEnd w:id="55"/>
+      <w:bookmarkEnd w:id="56"/>
     </w:p>
     <w:p>
       <w:pPr>
@@ -11112,11 +13680,11 @@
         </w:numPr>
         <w:jc w:val="both"/>
       </w:pPr>
-      <w:bookmarkStart w:id="56" w:name="_Toc299443819"/>
+      <w:bookmarkStart w:id="57" w:name="_Toc299443819"/>
       <w:r>
         <w:t>Planung</w:t>
       </w:r>
-      <w:bookmarkEnd w:id="56"/>
+      <w:bookmarkEnd w:id="57"/>
     </w:p>
     <w:p>
       <w:pPr>
@@ -11127,11 +13695,11 @@
         </w:numPr>
         <w:jc w:val="both"/>
       </w:pPr>
-      <w:bookmarkStart w:id="57" w:name="_Toc299443820"/>
+      <w:bookmarkStart w:id="58" w:name="_Toc299443820"/>
       <w:r>
         <w:t>Umsetzung</w:t>
       </w:r>
-      <w:bookmarkEnd w:id="57"/>
+      <w:bookmarkEnd w:id="58"/>
     </w:p>
     <w:p>
       <w:pPr>
@@ -11142,11 +13710,11 @@
         </w:numPr>
         <w:jc w:val="both"/>
       </w:pPr>
-      <w:bookmarkStart w:id="58" w:name="_Toc299443821"/>
+      <w:bookmarkStart w:id="59" w:name="_Toc299443821"/>
       <w:r>
         <w:t>Abschluss</w:t>
       </w:r>
-      <w:bookmarkEnd w:id="58"/>
+      <w:bookmarkEnd w:id="59"/>
     </w:p>
     <w:p>
       <w:pPr>
@@ -11157,11 +13725,11 @@
         </w:numPr>
         <w:jc w:val="both"/>
       </w:pPr>
-      <w:bookmarkStart w:id="59" w:name="_Toc299443822"/>
+      <w:bookmarkStart w:id="60" w:name="_Toc299443822"/>
       <w:r>
         <w:t>Erweiterungsmöglichkeiten</w:t>
       </w:r>
-      <w:bookmarkEnd w:id="59"/>
+      <w:bookmarkEnd w:id="60"/>
     </w:p>
     <w:p>
       <w:pPr>
@@ -15709,7 +18277,7 @@
 </file>
 
 <file path=customXml/itemProps1.xml><?xml version="1.0" encoding="utf-8"?>
-<ds:datastoreItem xmlns:ds="http://schemas.openxmlformats.org/officeDocument/2006/customXml" ds:itemID="{141A0FE0-B07B-4D99-8A41-19AB3D828C2C}">
+<ds:datastoreItem xmlns:ds="http://schemas.openxmlformats.org/officeDocument/2006/customXml" ds:itemID="{3801F112-4468-4589-9A35-10E4643B3452}">
   <ds:schemaRefs>
     <ds:schemaRef ds:uri="http://schemas.openxmlformats.org/officeDocument/2006/bibliography"/>
   </ds:schemaRefs>

</xml_diff>

<commit_message>
eileitung umgeschrieben und methodik ergänzt
</commit_message>
<xml_diff>
--- a/Schriftliche_Arbeit/Arbeit_2.docx
+++ b/Schriftliche_Arbeit/Arbeit_2.docx
@@ -108,7 +108,7 @@
             <w:rPr>
               <w:noProof/>
             </w:rPr>
-            <w:t>4</w:t>
+            <w:t>2</w:t>
           </w:r>
           <w:r>
             <w:rPr>
@@ -172,18 +172,15 @@
             <w:rPr>
               <w:noProof/>
             </w:rPr>
-          </w:r>
-          <w:r>
-            <w:rPr>
-              <w:noProof/>
-            </w:rPr>
             <w:fldChar w:fldCharType="separate"/>
           </w:r>
           <w:r>
             <w:rPr>
-              <w:noProof/>
-            </w:rPr>
-            <w:t>4</w:t>
+              <w:b/>
+              <w:bCs/>
+              <w:noProof/>
+            </w:rPr>
+            <w:t>Fehler! Textmarke nicht definiert.</w:t>
           </w:r>
           <w:r>
             <w:rPr>
@@ -258,7 +255,7 @@
             <w:rPr>
               <w:noProof/>
             </w:rPr>
-            <w:t>4</w:t>
+            <w:t>2</w:t>
           </w:r>
           <w:r>
             <w:rPr>
@@ -333,7 +330,7 @@
             <w:rPr>
               <w:noProof/>
             </w:rPr>
-            <w:t>4</w:t>
+            <w:t>2</w:t>
           </w:r>
           <w:r>
             <w:rPr>
@@ -397,18 +394,15 @@
             <w:rPr>
               <w:noProof/>
             </w:rPr>
-          </w:r>
-          <w:r>
-            <w:rPr>
-              <w:noProof/>
-            </w:rPr>
             <w:fldChar w:fldCharType="separate"/>
           </w:r>
           <w:r>
             <w:rPr>
-              <w:noProof/>
-            </w:rPr>
-            <w:t>4</w:t>
+              <w:b/>
+              <w:bCs/>
+              <w:noProof/>
+            </w:rPr>
+            <w:t>Fehler! Textmarke nicht definiert.</w:t>
           </w:r>
           <w:r>
             <w:rPr>
@@ -483,7 +477,7 @@
             <w:rPr>
               <w:noProof/>
             </w:rPr>
-            <w:t>6</w:t>
+            <w:t>2</w:t>
           </w:r>
           <w:r>
             <w:rPr>
@@ -558,7 +552,7 @@
             <w:rPr>
               <w:noProof/>
             </w:rPr>
-            <w:t>6</w:t>
+            <w:t>2</w:t>
           </w:r>
           <w:r>
             <w:rPr>
@@ -633,7 +627,7 @@
             <w:rPr>
               <w:noProof/>
             </w:rPr>
-            <w:t>6</w:t>
+            <w:t>2</w:t>
           </w:r>
           <w:r>
             <w:rPr>
@@ -708,7 +702,7 @@
             <w:rPr>
               <w:noProof/>
             </w:rPr>
-            <w:t>12</w:t>
+            <w:t>2</w:t>
           </w:r>
           <w:r>
             <w:rPr>
@@ -783,7 +777,7 @@
             <w:rPr>
               <w:noProof/>
             </w:rPr>
-            <w:t>12</w:t>
+            <w:t>2</w:t>
           </w:r>
           <w:r>
             <w:rPr>
@@ -858,7 +852,7 @@
             <w:rPr>
               <w:noProof/>
             </w:rPr>
-            <w:t>14</w:t>
+            <w:t>2</w:t>
           </w:r>
           <w:r>
             <w:rPr>
@@ -933,7 +927,7 @@
             <w:rPr>
               <w:noProof/>
             </w:rPr>
-            <w:t>15</w:t>
+            <w:t>2</w:t>
           </w:r>
           <w:r>
             <w:rPr>
@@ -1008,7 +1002,7 @@
             <w:rPr>
               <w:noProof/>
             </w:rPr>
-            <w:t>18</w:t>
+            <w:t>2</w:t>
           </w:r>
           <w:r>
             <w:rPr>
@@ -1083,7 +1077,7 @@
             <w:rPr>
               <w:noProof/>
             </w:rPr>
-            <w:t>18</w:t>
+            <w:t>2</w:t>
           </w:r>
           <w:r>
             <w:rPr>
@@ -1158,7 +1152,7 @@
             <w:rPr>
               <w:noProof/>
             </w:rPr>
-            <w:t>20</w:t>
+            <w:t>2</w:t>
           </w:r>
           <w:r>
             <w:rPr>
@@ -1233,7 +1227,7 @@
             <w:rPr>
               <w:noProof/>
             </w:rPr>
-            <w:t>22</w:t>
+            <w:t>2</w:t>
           </w:r>
           <w:r>
             <w:rPr>
@@ -1308,7 +1302,7 @@
             <w:rPr>
               <w:noProof/>
             </w:rPr>
-            <w:t>23</w:t>
+            <w:t>2</w:t>
           </w:r>
           <w:r>
             <w:rPr>
@@ -1383,7 +1377,7 @@
             <w:rPr>
               <w:noProof/>
             </w:rPr>
-            <w:t>23</w:t>
+            <w:t>2</w:t>
           </w:r>
           <w:r>
             <w:rPr>
@@ -1458,7 +1452,7 @@
             <w:rPr>
               <w:noProof/>
             </w:rPr>
-            <w:t>24</w:t>
+            <w:t>2</w:t>
           </w:r>
           <w:r>
             <w:rPr>
@@ -1533,7 +1527,7 @@
             <w:rPr>
               <w:noProof/>
             </w:rPr>
-            <w:t>24</w:t>
+            <w:t>2</w:t>
           </w:r>
           <w:r>
             <w:rPr>
@@ -1608,7 +1602,7 @@
             <w:rPr>
               <w:noProof/>
             </w:rPr>
-            <w:t>25</w:t>
+            <w:t>2</w:t>
           </w:r>
           <w:r>
             <w:rPr>
@@ -1683,7 +1677,7 @@
             <w:rPr>
               <w:noProof/>
             </w:rPr>
-            <w:t>26</w:t>
+            <w:t>2</w:t>
           </w:r>
           <w:r>
             <w:rPr>
@@ -1758,7 +1752,7 @@
             <w:rPr>
               <w:noProof/>
             </w:rPr>
-            <w:t>28</w:t>
+            <w:t>2</w:t>
           </w:r>
           <w:r>
             <w:rPr>
@@ -1833,7 +1827,7 @@
             <w:rPr>
               <w:noProof/>
             </w:rPr>
-            <w:t>29</w:t>
+            <w:t>2</w:t>
           </w:r>
           <w:r>
             <w:rPr>
@@ -1908,7 +1902,7 @@
             <w:rPr>
               <w:noProof/>
             </w:rPr>
-            <w:t>29</w:t>
+            <w:t>2</w:t>
           </w:r>
           <w:r>
             <w:rPr>
@@ -1983,7 +1977,7 @@
             <w:rPr>
               <w:noProof/>
             </w:rPr>
-            <w:t>29</w:t>
+            <w:t>2</w:t>
           </w:r>
           <w:r>
             <w:rPr>
@@ -2058,7 +2052,7 @@
             <w:rPr>
               <w:noProof/>
             </w:rPr>
-            <w:t>29</w:t>
+            <w:t>2</w:t>
           </w:r>
           <w:r>
             <w:rPr>
@@ -2133,7 +2127,7 @@
             <w:rPr>
               <w:noProof/>
             </w:rPr>
-            <w:t>29</w:t>
+            <w:t>2</w:t>
           </w:r>
           <w:r>
             <w:rPr>
@@ -2208,7 +2202,7 @@
             <w:rPr>
               <w:noProof/>
             </w:rPr>
-            <w:t>29</w:t>
+            <w:t>2</w:t>
           </w:r>
           <w:r>
             <w:rPr>
@@ -2283,7 +2277,7 @@
             <w:rPr>
               <w:noProof/>
             </w:rPr>
-            <w:t>29</w:t>
+            <w:t>2</w:t>
           </w:r>
           <w:r>
             <w:rPr>
@@ -2358,7 +2352,7 @@
             <w:rPr>
               <w:noProof/>
             </w:rPr>
-            <w:t>29</w:t>
+            <w:t>2</w:t>
           </w:r>
           <w:r>
             <w:rPr>
@@ -2433,7 +2427,7 @@
             <w:rPr>
               <w:noProof/>
             </w:rPr>
-            <w:t>29</w:t>
+            <w:t>2</w:t>
           </w:r>
           <w:r>
             <w:rPr>
@@ -2508,7 +2502,7 @@
             <w:rPr>
               <w:noProof/>
             </w:rPr>
-            <w:t>29</w:t>
+            <w:t>2</w:t>
           </w:r>
           <w:r>
             <w:rPr>
@@ -2655,7 +2649,7 @@
             <w:rPr>
               <w:noProof/>
             </w:rPr>
-            <w:t>29</w:t>
+            <w:t>2</w:t>
           </w:r>
           <w:r>
             <w:rPr>
@@ -2730,7 +2724,7 @@
             <w:rPr>
               <w:noProof/>
             </w:rPr>
-            <w:t>29</w:t>
+            <w:t>2</w:t>
           </w:r>
           <w:r>
             <w:rPr>
@@ -2805,7 +2799,7 @@
             <w:rPr>
               <w:noProof/>
             </w:rPr>
-            <w:t>29</w:t>
+            <w:t>2</w:t>
           </w:r>
           <w:r>
             <w:rPr>
@@ -2880,7 +2874,7 @@
             <w:rPr>
               <w:noProof/>
             </w:rPr>
-            <w:t>29</w:t>
+            <w:t>2</w:t>
           </w:r>
           <w:r>
             <w:rPr>
@@ -2974,7 +2968,7 @@
             <w:noProof/>
             <w:webHidden/>
           </w:rPr>
-          <w:t>26</w:t>
+          <w:t>2</w:t>
         </w:r>
         <w:r>
           <w:rPr>
@@ -3044,7 +3038,7 @@
             <w:noProof/>
             <w:webHidden/>
           </w:rPr>
-          <w:t>29</w:t>
+          <w:t>2</w:t>
         </w:r>
         <w:r>
           <w:rPr>
@@ -3114,7 +3108,7 @@
             <w:noProof/>
             <w:webHidden/>
           </w:rPr>
-          <w:t>29</w:t>
+          <w:t>2</w:t>
         </w:r>
         <w:r>
           <w:rPr>
@@ -3184,7 +3178,7 @@
             <w:noProof/>
             <w:webHidden/>
           </w:rPr>
-          <w:t>29</w:t>
+          <w:t>2</w:t>
         </w:r>
         <w:r>
           <w:rPr>
@@ -3320,7 +3314,7 @@
             <w:noProof/>
             <w:webHidden/>
           </w:rPr>
-          <w:t>29</w:t>
+          <w:t>2</w:t>
         </w:r>
         <w:r>
           <w:rPr>
@@ -3372,11 +3366,482 @@
           <w:numId w:val="10"/>
         </w:numPr>
       </w:pPr>
-      <w:bookmarkStart w:id="2" w:name="_Toc299975352"/>
-      <w:r>
-        <w:t>Vorgehensweise und Methodik</w:t>
+      <w:bookmarkStart w:id="2" w:name="_Toc299975353"/>
+      <w:r>
+        <w:t>Motivation</w:t>
       </w:r>
       <w:bookmarkEnd w:id="2"/>
+    </w:p>
+    <w:p/>
+    <w:p>
+      <w:r>
+        <w:rPr>
+          <w:rFonts w:cs="Arial"/>
+          <w:szCs w:val="24"/>
+        </w:rPr>
+        <w:t xml:space="preserve">Die Verwaltung </w:t>
+      </w:r>
+      <w:r>
+        <w:rPr>
+          <w:rFonts w:cs="Arial"/>
+          <w:szCs w:val="24"/>
+        </w:rPr>
+        <w:t>zweier hochproduktiver</w:t>
+      </w:r>
+      <w:r>
+        <w:rPr>
+          <w:rFonts w:cs="Arial"/>
+          <w:szCs w:val="24"/>
+        </w:rPr>
+        <w:t xml:space="preserve"> Rechenzentren in einem täglich produzierenden Z</w:t>
+      </w:r>
+      <w:r>
+        <w:rPr>
+          <w:rFonts w:cs="Arial"/>
+          <w:szCs w:val="24"/>
+        </w:rPr>
+        <w:t>eitungsverlages wie beim Verlag</w:t>
+      </w:r>
+      <w:r>
+        <w:rPr>
+          <w:rFonts w:cs="Arial"/>
+          <w:szCs w:val="24"/>
+        </w:rPr>
+        <w:t xml:space="preserve"> „Der Tag</w:t>
+      </w:r>
+      <w:r>
+        <w:rPr>
+          <w:rFonts w:cs="Arial"/>
+          <w:szCs w:val="24"/>
+        </w:rPr>
+        <w:t>e</w:t>
+      </w:r>
+      <w:r>
+        <w:rPr>
+          <w:rFonts w:cs="Arial"/>
+          <w:szCs w:val="24"/>
+        </w:rPr>
+        <w:t>sspiegel“</w:t>
+      </w:r>
+      <w:r>
+        <w:rPr>
+          <w:rFonts w:cs="Arial"/>
+          <w:szCs w:val="24"/>
+        </w:rPr>
+        <w:t xml:space="preserve"> ist sehr komplex, da </w:t>
+      </w:r>
+      <w:r>
+        <w:rPr>
+          <w:rFonts w:cs="Arial"/>
+          <w:szCs w:val="24"/>
+        </w:rPr>
+        <w:t>dafür</w:t>
+      </w:r>
+      <w:r>
+        <w:rPr>
+          <w:rFonts w:cs="Arial"/>
+          <w:szCs w:val="24"/>
+        </w:rPr>
+        <w:t xml:space="preserve"> </w:t>
+      </w:r>
+      <w:r>
+        <w:rPr>
+          <w:rFonts w:cs="Arial"/>
+          <w:szCs w:val="24"/>
+        </w:rPr>
+        <w:t xml:space="preserve">die </w:t>
+      </w:r>
+      <w:r>
+        <w:rPr>
+          <w:rFonts w:cs="Arial"/>
+          <w:szCs w:val="24"/>
+        </w:rPr>
+        <w:t>unterschiedlichsten Daten der verbauten Komponenten erfasst werden m</w:t>
+      </w:r>
+      <w:r>
+        <w:rPr>
+          <w:rFonts w:cs="Arial"/>
+          <w:szCs w:val="24"/>
+        </w:rPr>
+        <w:t xml:space="preserve">üssen. </w:t>
+      </w:r>
+      <w:r>
+        <w:rPr>
+          <w:rFonts w:cs="Arial"/>
+          <w:szCs w:val="24"/>
+        </w:rPr>
+        <w:t>Naturgemäß</w:t>
+      </w:r>
+      <w:r>
+        <w:rPr>
+          <w:rFonts w:cs="Arial"/>
+          <w:szCs w:val="24"/>
+        </w:rPr>
+        <w:t xml:space="preserve"> </w:t>
+      </w:r>
+      <w:r>
+        <w:rPr>
+          <w:rFonts w:cs="Arial"/>
+          <w:szCs w:val="24"/>
+        </w:rPr>
+        <w:t xml:space="preserve">ist dabei auch die </w:t>
+      </w:r>
+      <w:r>
+        <w:rPr>
+          <w:rFonts w:cs="Arial"/>
+          <w:szCs w:val="24"/>
+        </w:rPr>
+        <w:t>Fehlersuche während der laufenden Produktion hoch</w:t>
+      </w:r>
+      <w:r>
+        <w:rPr>
+          <w:rFonts w:cs="Arial"/>
+          <w:szCs w:val="24"/>
+        </w:rPr>
+        <w:t xml:space="preserve"> </w:t>
+      </w:r>
+      <w:r>
+        <w:rPr>
+          <w:rFonts w:cs="Arial"/>
+          <w:szCs w:val="24"/>
+        </w:rPr>
+        <w:t>zeitkritisch. Um diese Aufgaben bewältigen zu können wurde</w:t>
+      </w:r>
+      <w:r>
+        <w:rPr>
+          <w:rFonts w:cs="Arial"/>
+          <w:szCs w:val="24"/>
+        </w:rPr>
+        <w:t xml:space="preserve"> die</w:t>
+      </w:r>
+      <w:r>
+        <w:rPr>
+          <w:rFonts w:cs="Arial"/>
+          <w:szCs w:val="24"/>
+        </w:rPr>
+        <w:t xml:space="preserve"> Web</w:t>
+      </w:r>
+      <w:r>
+        <w:rPr>
+          <w:rFonts w:cs="Arial"/>
+          <w:szCs w:val="24"/>
+        </w:rPr>
+        <w:t>-A</w:t>
+      </w:r>
+      <w:r>
+        <w:rPr>
+          <w:rFonts w:cs="Arial"/>
+          <w:szCs w:val="24"/>
+        </w:rPr>
+        <w:t xml:space="preserve">nwendung </w:t>
+      </w:r>
+      <w:r>
+        <w:rPr>
+          <w:rFonts w:cs="Arial"/>
+          <w:szCs w:val="24"/>
+        </w:rPr>
+        <w:t>„</w:t>
+      </w:r>
+      <w:r>
+        <w:rPr>
+          <w:rFonts w:cs="Arial"/>
+          <w:szCs w:val="24"/>
+        </w:rPr>
+        <w:t>speedikon DAMS</w:t>
+      </w:r>
+      <w:r>
+        <w:rPr>
+          <w:rFonts w:cs="Arial"/>
+          <w:szCs w:val="24"/>
+        </w:rPr>
+        <w:t>“</w:t>
+      </w:r>
+      <w:r>
+        <w:rPr>
+          <w:rFonts w:cs="Arial"/>
+          <w:szCs w:val="24"/>
+        </w:rPr>
+        <w:t xml:space="preserve"> (Data Center Asset Management Solutions) beschafft. Diese Softwarelösung unterstützt die Verwaltung und Visualisierung von Bestandsdaten in den Rechenzentren. Die Pflege der Daten erfolgt im Moment ausschließlich über eine Weboberfläche, die </w:t>
+      </w:r>
+      <w:r>
+        <w:rPr>
+          <w:rFonts w:cs="Arial"/>
+          <w:szCs w:val="24"/>
+        </w:rPr>
+        <w:t xml:space="preserve">lediglich </w:t>
+      </w:r>
+      <w:r>
+        <w:rPr>
+          <w:rFonts w:cs="Arial"/>
+          <w:szCs w:val="24"/>
+        </w:rPr>
+        <w:t>einen PC-Arbeitsplatz mit entsprechendem Web</w:t>
+      </w:r>
+      <w:r>
+        <w:rPr>
+          <w:rFonts w:cs="Arial"/>
+          <w:szCs w:val="24"/>
+        </w:rPr>
+        <w:t>-B</w:t>
+      </w:r>
+      <w:r>
+        <w:rPr>
+          <w:rFonts w:cs="Arial"/>
+          <w:szCs w:val="24"/>
+        </w:rPr>
+        <w:t xml:space="preserve">rowser voraussetzt. </w:t>
+      </w:r>
+      <w:r>
+        <w:rPr>
+          <w:rFonts w:cs="Arial"/>
+          <w:szCs w:val="24"/>
+        </w:rPr>
+        <w:t>Die Herstellerfirma „speedikon“ bietet eine portable Lösung auf Grundlage von PDAs an. Der Nachteil in dieser Lösung besteht zum einen darin, das</w:t>
+      </w:r>
+      <w:r>
+        <w:rPr>
+          <w:rFonts w:cs="Arial"/>
+          <w:szCs w:val="24"/>
+        </w:rPr>
+        <w:t>s die Daten lokal auf dem PDA</w:t>
+      </w:r>
+      <w:r>
+        <w:rPr>
+          <w:rFonts w:cs="Arial"/>
+          <w:szCs w:val="24"/>
+        </w:rPr>
+        <w:t xml:space="preserve"> vorgehalten werden und somit nicht mit dem Stand der Datenbank übereinstimmen müssen. Das erfordert eine ständig</w:t>
+      </w:r>
+      <w:r>
+        <w:rPr>
+          <w:rFonts w:cs="Arial"/>
+          <w:szCs w:val="24"/>
+        </w:rPr>
+        <w:t>e</w:t>
+      </w:r>
+      <w:r>
+        <w:rPr>
+          <w:rFonts w:cs="Arial"/>
+          <w:szCs w:val="24"/>
+        </w:rPr>
+        <w:t xml:space="preserve"> Synchronisierung zwischen Datenbank und PDA. Die Idee</w:t>
+      </w:r>
+      <w:r>
+        <w:rPr>
+          <w:rFonts w:cs="Arial"/>
+          <w:szCs w:val="24"/>
+        </w:rPr>
+        <w:t xml:space="preserve"> in der vorliegenden Arbeit</w:t>
+      </w:r>
+      <w:r>
+        <w:rPr>
+          <w:rFonts w:cs="Arial"/>
+          <w:szCs w:val="24"/>
+        </w:rPr>
+        <w:t xml:space="preserve"> ist</w:t>
+      </w:r>
+      <w:r>
+        <w:rPr>
+          <w:rFonts w:cs="Arial"/>
+          <w:szCs w:val="24"/>
+        </w:rPr>
+        <w:t xml:space="preserve"> es</w:t>
+      </w:r>
+      <w:r>
+        <w:rPr>
+          <w:rFonts w:cs="Arial"/>
+          <w:szCs w:val="24"/>
+        </w:rPr>
+        <w:t xml:space="preserve">, die steigende Nutzung von portablen </w:t>
+      </w:r>
+      <w:proofErr w:type="spellStart"/>
+      <w:r>
+        <w:rPr>
+          <w:rFonts w:cs="Arial"/>
+          <w:szCs w:val="24"/>
+        </w:rPr>
+        <w:t>Tablets</w:t>
+      </w:r>
+      <w:proofErr w:type="spellEnd"/>
+      <w:r>
+        <w:rPr>
+          <w:rFonts w:cs="Arial"/>
+          <w:szCs w:val="24"/>
+        </w:rPr>
+        <w:t xml:space="preserve">, wie </w:t>
+      </w:r>
+      <w:r>
+        <w:rPr>
+          <w:rFonts w:cs="Arial"/>
+          <w:szCs w:val="24"/>
+        </w:rPr>
+        <w:t xml:space="preserve">Apple </w:t>
+      </w:r>
+      <w:proofErr w:type="spellStart"/>
+      <w:r>
+        <w:rPr>
+          <w:rFonts w:cs="Arial"/>
+          <w:szCs w:val="24"/>
+        </w:rPr>
+        <w:t>iPad</w:t>
+      </w:r>
+      <w:proofErr w:type="spellEnd"/>
+      <w:r>
+        <w:rPr>
+          <w:rFonts w:cs="Arial"/>
+          <w:szCs w:val="24"/>
+        </w:rPr>
+        <w:t xml:space="preserve"> oder Samsung Galaxy Tab, auch in den administrativen Bereich des Verlages ei</w:t>
+      </w:r>
+      <w:r>
+        <w:rPr>
+          <w:rFonts w:cs="Arial"/>
+          <w:szCs w:val="24"/>
+        </w:rPr>
+        <w:t>n</w:t>
+      </w:r>
+      <w:r>
+        <w:rPr>
+          <w:rFonts w:cs="Arial"/>
+          <w:szCs w:val="24"/>
+        </w:rPr>
+        <w:t>zubinden</w:t>
+      </w:r>
+      <w:r>
+        <w:rPr>
+          <w:rFonts w:cs="Arial"/>
+          <w:szCs w:val="24"/>
+        </w:rPr>
+        <w:t xml:space="preserve"> und somit die Anschaffung von gesonderten PDAs möglicherweise zu vermeiden</w:t>
+      </w:r>
+      <w:r>
+        <w:rPr>
+          <w:rFonts w:cs="Arial"/>
+          <w:szCs w:val="24"/>
+        </w:rPr>
+        <w:t>.</w:t>
+      </w:r>
+      <w:r>
+        <w:rPr>
+          <w:rFonts w:cs="Arial"/>
+          <w:szCs w:val="24"/>
+        </w:rPr>
+        <w:t xml:space="preserve"> </w:t>
+      </w:r>
+      <w:r>
+        <w:rPr>
+          <w:rFonts w:cs="Arial"/>
+          <w:szCs w:val="24"/>
+        </w:rPr>
+        <w:t xml:space="preserve">So soll </w:t>
+      </w:r>
+      <w:r>
+        <w:rPr>
+          <w:rFonts w:cs="Arial"/>
+          <w:szCs w:val="24"/>
+        </w:rPr>
+        <w:t xml:space="preserve">mit Hilfe eines </w:t>
+      </w:r>
+      <w:proofErr w:type="spellStart"/>
+      <w:r>
+        <w:rPr>
+          <w:rFonts w:cs="Arial"/>
+          <w:szCs w:val="24"/>
+        </w:rPr>
+        <w:t>Tablets</w:t>
+      </w:r>
+      <w:proofErr w:type="spellEnd"/>
+      <w:r>
+        <w:rPr>
+          <w:rFonts w:cs="Arial"/>
+          <w:szCs w:val="24"/>
+        </w:rPr>
+        <w:t xml:space="preserve"> </w:t>
+      </w:r>
+      <w:r>
+        <w:rPr>
+          <w:rFonts w:cs="Arial"/>
+          <w:szCs w:val="24"/>
+        </w:rPr>
+        <w:t>die</w:t>
+      </w:r>
+      <w:r>
+        <w:rPr>
+          <w:rFonts w:cs="Arial"/>
+          <w:szCs w:val="24"/>
+        </w:rPr>
+        <w:t xml:space="preserve"> Nutzbarkeit der bereits aufgenom</w:t>
+      </w:r>
+      <w:r>
+        <w:rPr>
+          <w:rFonts w:cs="Arial"/>
+          <w:szCs w:val="24"/>
+        </w:rPr>
+        <w:t>men Daten flexibler</w:t>
+      </w:r>
+      <w:r>
+        <w:rPr>
+          <w:rFonts w:cs="Arial"/>
+          <w:szCs w:val="24"/>
+        </w:rPr>
+        <w:t xml:space="preserve"> gestalte</w:t>
+      </w:r>
+      <w:r>
+        <w:rPr>
+          <w:rFonts w:cs="Arial"/>
+          <w:szCs w:val="24"/>
+        </w:rPr>
+        <w:t>t werden um mit</w:t>
+      </w:r>
+      <w:r>
+        <w:rPr>
+          <w:rFonts w:cs="Arial"/>
+          <w:szCs w:val="24"/>
+        </w:rPr>
+        <w:t xml:space="preserve"> kurzen Zugriffszeiten die </w:t>
+      </w:r>
+      <w:r>
+        <w:rPr>
+          <w:rFonts w:cs="Arial"/>
+          <w:szCs w:val="24"/>
+        </w:rPr>
+        <w:t xml:space="preserve">aktuellen </w:t>
+      </w:r>
+      <w:r>
+        <w:rPr>
+          <w:rFonts w:cs="Arial"/>
+          <w:szCs w:val="24"/>
+        </w:rPr>
+        <w:t>technischen Daten, Verkabelungswege und Standorte der einzelnen Komponenten</w:t>
+      </w:r>
+      <w:r>
+        <w:rPr>
+          <w:rFonts w:cs="Arial"/>
+          <w:szCs w:val="24"/>
+        </w:rPr>
+        <w:t xml:space="preserve"> wiedergeben </w:t>
+      </w:r>
+      <w:r>
+        <w:rPr>
+          <w:rFonts w:cs="Arial"/>
+          <w:szCs w:val="24"/>
+        </w:rPr>
+        <w:t>zu können</w:t>
+      </w:r>
+      <w:r>
+        <w:rPr>
+          <w:rFonts w:cs="Arial"/>
+          <w:szCs w:val="24"/>
+        </w:rPr>
+        <w:t>.</w:t>
+      </w:r>
+      <w:r>
+        <w:rPr>
+          <w:rFonts w:cs="Arial"/>
+          <w:szCs w:val="24"/>
+        </w:rPr>
+        <w:t xml:space="preserve"> </w:t>
+      </w:r>
     </w:p>
     <w:p>
       <w:pPr>
@@ -3386,27 +3851,135 @@
           <w:numId w:val="10"/>
         </w:numPr>
       </w:pPr>
-      <w:bookmarkStart w:id="3" w:name="_Toc299975353"/>
-      <w:r>
-        <w:t>Motivation</w:t>
+      <w:r>
+        <w:t xml:space="preserve"> </w:t>
+      </w:r>
+      <w:bookmarkStart w:id="3" w:name="_Toc299975354"/>
+      <w:r>
+        <w:t>Aufgabenstellung</w:t>
       </w:r>
       <w:bookmarkEnd w:id="3"/>
     </w:p>
     <w:p/>
     <w:p>
-      <w:r>
-        <w:rPr>
-          <w:rFonts w:cs="Arial"/>
-          <w:szCs w:val="24"/>
-        </w:rPr>
-        <w:t xml:space="preserve">Die Verwaltung </w:t>
-      </w:r>
-      <w:r>
-        <w:rPr>
-          <w:rFonts w:cs="Arial"/>
-          <w:szCs w:val="24"/>
-        </w:rPr>
-        <w:t xml:space="preserve">zweier hochproduktiven Rechenzentren in einem täglich produzierenden Zeitungsverlages wie beim Verlag  „Der </w:t>
+      <w:pPr>
+        <w:rPr>
+          <w:rFonts w:cs="Arial"/>
+          <w:szCs w:val="24"/>
+        </w:rPr>
+      </w:pPr>
+      <w:r>
+        <w:rPr>
+          <w:rFonts w:cs="Arial"/>
+          <w:szCs w:val="24"/>
+        </w:rPr>
+        <w:t>I</w:t>
+      </w:r>
+      <w:r>
+        <w:rPr>
+          <w:rFonts w:cs="Arial"/>
+          <w:szCs w:val="24"/>
+        </w:rPr>
+        <w:t>n diesem Projekt soll der</w:t>
+      </w:r>
+      <w:r>
+        <w:rPr>
+          <w:rFonts w:cs="Arial"/>
+          <w:szCs w:val="24"/>
+        </w:rPr>
+        <w:t xml:space="preserve"> Prototyp einer Android-Anwendung entwickelt und implementiert werden, der die vorhandenen Daten von </w:t>
+      </w:r>
+      <w:r>
+        <w:rPr>
+          <w:rFonts w:cs="Arial"/>
+          <w:szCs w:val="24"/>
+        </w:rPr>
+        <w:t>„</w:t>
+      </w:r>
+      <w:r>
+        <w:rPr>
+          <w:rFonts w:cs="Arial"/>
+          <w:szCs w:val="24"/>
+        </w:rPr>
+        <w:t xml:space="preserve">speedikon </w:t>
+      </w:r>
+      <w:r>
+        <w:rPr>
+          <w:rFonts w:cs="Arial"/>
+          <w:szCs w:val="24"/>
+        </w:rPr>
+        <w:lastRenderedPageBreak/>
+        <w:t>DAMS</w:t>
+      </w:r>
+      <w:r>
+        <w:rPr>
+          <w:rFonts w:cs="Arial"/>
+          <w:szCs w:val="24"/>
+        </w:rPr>
+        <w:t>“</w:t>
+      </w:r>
+      <w:r>
+        <w:rPr>
+          <w:rFonts w:cs="Arial"/>
+          <w:szCs w:val="24"/>
+        </w:rPr>
+        <w:t xml:space="preserve"> nutzt. Die vorhandene Web</w:t>
+      </w:r>
+      <w:r>
+        <w:rPr>
+          <w:rFonts w:cs="Arial"/>
+          <w:szCs w:val="24"/>
+        </w:rPr>
+        <w:t>-A</w:t>
+      </w:r>
+      <w:r>
+        <w:rPr>
+          <w:rFonts w:cs="Arial"/>
+          <w:szCs w:val="24"/>
+        </w:rPr>
+        <w:t xml:space="preserve">nwendung stellt keine Schnittstellen für den Abruf der Daten zur Verfügung. Aus diesem Grund soll </w:t>
+      </w:r>
+      <w:r>
+        <w:rPr>
+          <w:rFonts w:cs="Arial"/>
+          <w:szCs w:val="24"/>
+        </w:rPr>
+        <w:t xml:space="preserve">beispielhaft </w:t>
+      </w:r>
+      <w:r>
+        <w:rPr>
+          <w:rFonts w:cs="Arial"/>
+          <w:szCs w:val="24"/>
+        </w:rPr>
+        <w:t>ein Web</w:t>
+      </w:r>
+      <w:r>
+        <w:rPr>
+          <w:rFonts w:cs="Arial"/>
+          <w:szCs w:val="24"/>
+        </w:rPr>
+        <w:t>-Se</w:t>
+      </w:r>
+      <w:r>
+        <w:rPr>
+          <w:rFonts w:cs="Arial"/>
+          <w:szCs w:val="24"/>
+        </w:rPr>
+        <w:t>rvice entworfen und implementiert werden, der diese Aufgabe übernimmt. Die mobile Anwendung soll eine Benutzeroberfläche zur Verfügung stellen, die nach einer erfolgreichen Anmeldung des Nutzers die Suche und Abfrage von Geräteinformationen mit Hilfe diverser Suchkriterien ermöglicht und eine entsprechende Ausgabe generiert.</w:t>
+      </w:r>
+      <w:r>
+        <w:rPr>
+          <w:rFonts w:cs="Arial"/>
+          <w:szCs w:val="24"/>
+        </w:rPr>
+        <w:t xml:space="preserve"> Mit Hilfe der entstehenden Anwendung soll zudem überprüft werden, ob d</w:t>
+      </w:r>
+      <w:r>
+        <w:rPr>
+          <w:rFonts w:cs="Arial"/>
+          <w:szCs w:val="24"/>
+        </w:rPr>
+        <w:t xml:space="preserve">er Einsatz von tragbaren </w:t>
       </w:r>
       <w:proofErr w:type="spellStart"/>
       <w:r>
@@ -3414,7 +3987,7 @@
           <w:rFonts w:cs="Arial"/>
           <w:szCs w:val="24"/>
         </w:rPr>
-        <w:t>Tagsspiegel</w:t>
+        <w:t>Tablets</w:t>
       </w:r>
       <w:proofErr w:type="spellEnd"/>
       <w:r>
@@ -3422,70 +3995,50 @@
           <w:rFonts w:cs="Arial"/>
           <w:szCs w:val="24"/>
         </w:rPr>
-        <w:t>“</w:t>
-      </w:r>
-      <w:r>
-        <w:rPr>
-          <w:rFonts w:cs="Arial"/>
-          <w:szCs w:val="24"/>
-        </w:rPr>
-        <w:t xml:space="preserve"> ist sehr komplex, da </w:t>
-      </w:r>
-      <w:r>
-        <w:rPr>
-          <w:rFonts w:cs="Arial"/>
-          <w:szCs w:val="24"/>
-        </w:rPr>
-        <w:t>dafür</w:t>
-      </w:r>
-      <w:r>
-        <w:rPr>
-          <w:rFonts w:cs="Arial"/>
-          <w:szCs w:val="24"/>
-        </w:rPr>
-        <w:t xml:space="preserve"> unterschiedlichsten Daten der verbauten Komponenten erfasst werden müssen. </w:t>
-      </w:r>
-      <w:r>
-        <w:rPr>
-          <w:rFonts w:cs="Arial"/>
-          <w:szCs w:val="24"/>
-        </w:rPr>
-        <w:t>Naturgemäß</w:t>
-      </w:r>
-      <w:r>
-        <w:rPr>
-          <w:rFonts w:cs="Arial"/>
-          <w:szCs w:val="24"/>
-        </w:rPr>
-        <w:t xml:space="preserve"> </w:t>
-      </w:r>
-      <w:r>
-        <w:rPr>
-          <w:rFonts w:cs="Arial"/>
-          <w:szCs w:val="24"/>
-        </w:rPr>
-        <w:t xml:space="preserve">ist dabei auch die </w:t>
-      </w:r>
-      <w:r>
-        <w:rPr>
-          <w:rFonts w:cs="Arial"/>
-          <w:szCs w:val="24"/>
-        </w:rPr>
-        <w:t>Fehlersuche während der laufenden Produktion hoch</w:t>
-      </w:r>
-      <w:r>
-        <w:rPr>
-          <w:rFonts w:cs="Arial"/>
-          <w:szCs w:val="24"/>
-        </w:rPr>
-        <w:t xml:space="preserve"> </w:t>
-      </w:r>
-      <w:r>
-        <w:rPr>
-          <w:rFonts w:cs="Arial"/>
-          <w:szCs w:val="24"/>
-        </w:rPr>
-        <w:t>zeitkritisch. Um diese Aufgaben bewältigen zu können wurde Web</w:t>
+        <w:t xml:space="preserve"> im administrativen Bere</w:t>
+      </w:r>
+      <w:r>
+        <w:rPr>
+          <w:rFonts w:cs="Arial"/>
+          <w:szCs w:val="24"/>
+        </w:rPr>
+        <w:t>i</w:t>
+      </w:r>
+      <w:r>
+        <w:rPr>
+          <w:rFonts w:cs="Arial"/>
+          <w:szCs w:val="24"/>
+        </w:rPr>
+        <w:t>ch eine Sinnhaftigkeit und Durchführbarkeit besitzt</w:t>
+      </w:r>
+      <w:r>
+        <w:rPr>
+          <w:rFonts w:cs="Arial"/>
+          <w:szCs w:val="24"/>
+        </w:rPr>
+        <w:t>.</w:t>
+      </w:r>
+    </w:p>
+    <w:p>
+      <w:pPr>
+        <w:rPr>
+          <w:rFonts w:cs="Arial"/>
+          <w:szCs w:val="24"/>
+        </w:rPr>
+      </w:pPr>
+      <w:r>
+        <w:rPr>
+          <w:rFonts w:cs="Arial"/>
+          <w:szCs w:val="24"/>
+        </w:rPr>
+        <w:t xml:space="preserve">Für das Projekt gelten diverse Einschränkungen. </w:t>
+      </w:r>
+      <w:r>
+        <w:rPr>
+          <w:rFonts w:cs="Arial"/>
+          <w:szCs w:val="24"/>
+        </w:rPr>
+        <w:t>Aufgrund der fehlenden Schnittstellen für die Manipulation der Datensätze und der Komplexität der Web</w:t>
       </w:r>
       <w:r>
         <w:rPr>
@@ -3499,77 +4052,42 @@
           <w:rFonts w:cs="Arial"/>
           <w:szCs w:val="24"/>
         </w:rPr>
-        <w:t xml:space="preserve">nwendung </w:t>
-      </w:r>
-      <w:r>
-        <w:rPr>
-          <w:rFonts w:cs="Arial"/>
-          <w:szCs w:val="24"/>
-        </w:rPr>
-        <w:t>„</w:t>
-      </w:r>
-      <w:r>
-        <w:rPr>
-          <w:rFonts w:cs="Arial"/>
-          <w:szCs w:val="24"/>
-        </w:rPr>
-        <w:t>speedikon DAMS</w:t>
-      </w:r>
-      <w:r>
-        <w:rPr>
-          <w:rFonts w:cs="Arial"/>
-          <w:szCs w:val="24"/>
-        </w:rPr>
-        <w:t>“</w:t>
-      </w:r>
-      <w:r>
-        <w:rPr>
-          <w:rFonts w:cs="Arial"/>
-          <w:szCs w:val="24"/>
-        </w:rPr>
-        <w:t xml:space="preserve"> (Data Center Asset Management Solutions) beschafft. Diese Softwarelösung unterstützt die Verwaltung und Visualisierung von Bestandsdaten in den Rechenzentren. Die Pflege der Daten erfolgt im Moment ausschließlich über eine Weboberfläche, die </w:t>
-      </w:r>
-      <w:r>
-        <w:rPr>
-          <w:rFonts w:cs="Arial"/>
-          <w:szCs w:val="24"/>
-        </w:rPr>
-        <w:t xml:space="preserve">lediglich </w:t>
-      </w:r>
-      <w:r>
-        <w:rPr>
-          <w:rFonts w:cs="Arial"/>
-          <w:szCs w:val="24"/>
-        </w:rPr>
-        <w:t xml:space="preserve">einen PC-Arbeitsplatz mit entsprechendem Webbrowser voraussetzt. Um die Nutzbarkeit der bereits aufgenommen Daten flexibler zu gestalten, soll nun </w:t>
-      </w:r>
-      <w:r>
-        <w:rPr>
-          <w:rFonts w:cs="Arial"/>
-          <w:szCs w:val="24"/>
-        </w:rPr>
-        <w:t xml:space="preserve">zusätzlich </w:t>
-      </w:r>
-      <w:r>
-        <w:rPr>
-          <w:rFonts w:cs="Arial"/>
-          <w:szCs w:val="24"/>
-        </w:rPr>
-        <w:t>eine portable Lösung geschaffen werden, die mit kurzen Zugriffszeiten die technischen Daten, Verkabelungswege und Standorte der einzelnen Komponenten</w:t>
-      </w:r>
-      <w:r>
-        <w:rPr>
-          <w:rFonts w:cs="Arial"/>
-          <w:szCs w:val="24"/>
-        </w:rPr>
-        <w:t xml:space="preserve"> wiedergeben kann</w:t>
-      </w:r>
-      <w:r>
-        <w:rPr>
-          <w:rFonts w:cs="Arial"/>
-          <w:szCs w:val="24"/>
-        </w:rPr>
-        <w:t>.</w:t>
+        <w:t>nwendung, soll die mobile A</w:t>
+      </w:r>
+      <w:r>
+        <w:rPr>
+          <w:rFonts w:cs="Arial"/>
+          <w:szCs w:val="24"/>
+        </w:rPr>
+        <w:t>pplikation</w:t>
+      </w:r>
+      <w:r>
+        <w:rPr>
+          <w:rFonts w:cs="Arial"/>
+          <w:szCs w:val="24"/>
+        </w:rPr>
+        <w:t xml:space="preserve"> ausschließlich lesenden Zugriff auf die Datensätze erhalten. Während der Entwicklung der Anwendung wird ausschließlich eine lokale Kopie der vorhandenen Datenbank genutzt. Grund dafür ist die aus Sicherheitsgründen fehlende Anbindung der mobilen Endgeräte an das vorhandene WLAN-Netz</w:t>
+      </w:r>
+      <w:r>
+        <w:rPr>
+          <w:rFonts w:cs="Arial"/>
+          <w:szCs w:val="24"/>
+        </w:rPr>
+        <w:t>werk</w:t>
+      </w:r>
+      <w:r>
+        <w:rPr>
+          <w:rFonts w:cs="Arial"/>
+          <w:szCs w:val="24"/>
+        </w:rPr>
+        <w:t xml:space="preserve"> des Verlages.</w:t>
+      </w:r>
+      <w:r>
+        <w:rPr>
+          <w:rFonts w:cs="Arial"/>
+          <w:szCs w:val="24"/>
+        </w:rPr>
+        <w:t xml:space="preserve"> Aus diesem Grund muss die Anbindung an die produktive Datenbank das Thema eines weiteren Projektes sein.</w:t>
       </w:r>
     </w:p>
     <w:p>
@@ -3581,127 +4099,85 @@
         </w:numPr>
       </w:pPr>
       <w:r>
+        <w:t>Aufbau und Methodik</w:t>
+      </w:r>
+    </w:p>
+    <w:p/>
+    <w:p>
+      <w:r>
+        <w:t xml:space="preserve">Die vorliegende Arbeit ist in vier Teilabschnitte gegliedert. Nach einer Einführung mit </w:t>
+      </w:r>
+      <w:r>
+        <w:t xml:space="preserve">der </w:t>
+      </w:r>
+      <w:r>
+        <w:t>Beschreibung der Problem- und Aufgabenstellung folgt in Kapitel zwei, die theoretische Vorbetrachtung des Projektes. Dabei wird auf die theoretischen Grundlagen und die Begründung der Nutzung eins selbst zu implementierenden Web-Service</w:t>
+      </w:r>
+      <w:r>
+        <w:t xml:space="preserve"> eingegangen</w:t>
+      </w:r>
+      <w:r>
+        <w:t>. Weiterhin folgt ein kurzer Überblick zum Thema Android Betriebssystem. Als Abschluss der theoretischen Betrachtung soll eine kurze Einführung in diverse Softwaretests gegeben werden. Diese Einführung soll als Grundlage für die weitere Betrachtung von Unit-Tests dienen, die dann als Tests für die Android Umgebung</w:t>
+      </w:r>
+      <w:r>
+        <w:t xml:space="preserve"> im weiteren Verlauf der Arbeit umgesetzt werden sollen.</w:t>
+      </w:r>
+    </w:p>
+    <w:p>
+      <w:r>
+        <w:lastRenderedPageBreak/>
+        <w:t xml:space="preserve">Das dritte Kapitel </w:t>
+      </w:r>
+      <w:r>
+        <w:t>soll die</w:t>
+      </w:r>
+      <w:r>
+        <w:t xml:space="preserve"> Umsetzung der einzelnen Komponenten</w:t>
+      </w:r>
+      <w:r>
+        <w:t xml:space="preserve"> beschrieben werden</w:t>
+      </w:r>
+      <w:r>
+        <w:t xml:space="preserve">. Im ersten Teilabschnitt </w:t>
+      </w:r>
+      <w:proofErr w:type="gramStart"/>
+      <w:r>
+        <w:t>wird</w:t>
+      </w:r>
+      <w:proofErr w:type="gramEnd"/>
+      <w:r>
+        <w:t xml:space="preserve"> dafür die Web-Anwendung „speedikon DAMS“ und die</w:t>
+      </w:r>
+      <w:r>
         <w:t xml:space="preserve"> </w:t>
       </w:r>
-      <w:bookmarkStart w:id="4" w:name="_Toc299975354"/>
-      <w:r>
-        <w:t>Aufgabenstellung</w:t>
-      </w:r>
-      <w:bookmarkEnd w:id="4"/>
-    </w:p>
-    <w:p/>
-    <w:p>
-      <w:r>
-        <w:rPr>
-          <w:rFonts w:cs="Arial"/>
-          <w:szCs w:val="24"/>
-        </w:rPr>
-        <w:t>I</w:t>
-      </w:r>
-      <w:r>
-        <w:rPr>
-          <w:rFonts w:cs="Arial"/>
-          <w:szCs w:val="24"/>
-        </w:rPr>
-        <w:t xml:space="preserve">n diesem Projekt soll ein Prototyp einer Android-Anwendung entwickelt und implementiert werden, der die vorhandenen Daten von </w:t>
-      </w:r>
-      <w:r>
-        <w:rPr>
-          <w:rFonts w:cs="Arial"/>
-          <w:szCs w:val="24"/>
-        </w:rPr>
-        <w:t>„</w:t>
-      </w:r>
-      <w:r>
-        <w:rPr>
-          <w:rFonts w:cs="Arial"/>
-          <w:szCs w:val="24"/>
-        </w:rPr>
-        <w:t>speedikon DAMS</w:t>
-      </w:r>
-      <w:r>
-        <w:rPr>
-          <w:rFonts w:cs="Arial"/>
-          <w:szCs w:val="24"/>
-        </w:rPr>
-        <w:t>“</w:t>
-      </w:r>
-      <w:r>
-        <w:rPr>
-          <w:rFonts w:cs="Arial"/>
-          <w:szCs w:val="24"/>
-        </w:rPr>
-        <w:t xml:space="preserve"> nutzt. Die vorhandene Webanwendung stellt keine Schnittstellen für den Abruf der Daten zur Verfügung. Aus diesem Grund soll ein Webservice entworfen und implementiert werden, der diese Aufgabe übernimmt. Die mobile Anwendung soll eine Benutzeroberfläche zur Verfügung stellen, die nach einer erfolgreichen Anmeldung des Nutzers die Suche und Abfrage von Geräteinformationen mit Hilfe diverser Suchkriterien ermöglicht und eine entsprechende Ausgabe generiert.</w:t>
-      </w:r>
-      <w:r>
-        <w:rPr>
-          <w:rFonts w:cs="Arial"/>
-          <w:szCs w:val="24"/>
-        </w:rPr>
-        <w:t xml:space="preserve"> Mit </w:t>
-      </w:r>
-      <w:r>
-        <w:rPr>
-          <w:rFonts w:cs="Arial"/>
-          <w:szCs w:val="24"/>
-        </w:rPr>
-        <w:lastRenderedPageBreak/>
-        <w:t xml:space="preserve">Hilfe der entstehenden Anwendung soll zudem überprüft werden, ob der Einsatz von tragbaren </w:t>
-      </w:r>
-      <w:proofErr w:type="spellStart"/>
-      <w:r>
-        <w:rPr>
-          <w:rFonts w:cs="Arial"/>
-          <w:szCs w:val="24"/>
-        </w:rPr>
-        <w:t>Tablet</w:t>
-      </w:r>
-      <w:proofErr w:type="spellEnd"/>
-      <w:r>
-        <w:rPr>
-          <w:rFonts w:cs="Arial"/>
-          <w:szCs w:val="24"/>
-        </w:rPr>
-        <w:t xml:space="preserve">-Computern im administrativen Beriech eine Sinnhaftigkeit und Durchführbarkeit besitzt. </w:t>
-      </w:r>
-    </w:p>
-    <w:p>
-      <w:pPr>
-        <w:pStyle w:val="berschrift2"/>
-        <w:numPr>
-          <w:ilvl w:val="1"/>
-          <w:numId w:val="10"/>
-        </w:numPr>
-      </w:pPr>
-      <w:r>
-        <w:t xml:space="preserve"> </w:t>
-      </w:r>
-      <w:bookmarkStart w:id="5" w:name="_Toc299975355"/>
-      <w:r>
-        <w:t>Abgrenzung der Projektaufgabe</w:t>
-      </w:r>
-      <w:bookmarkEnd w:id="5"/>
-    </w:p>
-    <w:p/>
-    <w:p>
-      <w:pPr>
-        <w:rPr>
-          <w:rFonts w:cs="Arial"/>
-          <w:szCs w:val="24"/>
-        </w:rPr>
-      </w:pPr>
-      <w:r>
-        <w:rPr>
-          <w:rFonts w:cs="Arial"/>
-          <w:szCs w:val="24"/>
-        </w:rPr>
-        <w:t>Aufgrund der fehlenden Schnittstellen für die Manipulation der Datensätze und der Komplexität der Webanwendung, soll die mobile Anwendung ausschließlich lesenden Zugriff auf die Datensätze erhalten. Während der Entwicklung der Anwendung wird ausschließlich eine lokale Kopie der vorhandenen Datenbank genutzt. Grund dafür ist die aus Sicherheitsgründen fehlende Anbindung der mobilen Endgeräte an das vorhandene WLAN-Netz des Verlages.</w:t>
-      </w:r>
-      <w:r>
-        <w:rPr>
-          <w:rFonts w:cs="Arial"/>
-          <w:szCs w:val="24"/>
-        </w:rPr>
+      <w:r>
+        <w:t>zugrundeliegende Datenbank, näher betrachtet und die Funktionalitäten der Anwendung beschrieben.</w:t>
+      </w:r>
+      <w:r>
+        <w:t xml:space="preserve"> Aus der Betrachtung von „speedikon DAMS“ sollen mögliche Anwendungsfälle für mobile Anwendung abgeleitet werden, die zum Teil zur Implementierung herangezogen werden sollen. Im Anschluss</w:t>
+      </w:r>
+      <w:r>
+        <w:t xml:space="preserve"> folgen die Kapitel zur Umsetzung des Web-Service, der mobilen Anwendung und d</w:t>
+      </w:r>
+      <w:r>
+        <w:t xml:space="preserve">er Realisierung der Unit-Tests. </w:t>
+      </w:r>
+    </w:p>
+    <w:p>
+      <w:r>
+        <w:t>Als Abschluss der Arbeit soll in Kapitel vier ein Fazit gezogen werden, dass die Ergebnisse der Betrachtungen kurz zusammenfasst. Weiterhin</w:t>
+      </w:r>
+      <w:r>
+        <w:t xml:space="preserve"> sollen</w:t>
+      </w:r>
+      <w:r>
+        <w:t xml:space="preserve"> Erweiterungsmöglichkeit</w:t>
+      </w:r>
+      <w:r>
+        <w:t xml:space="preserve"> der mobilen Anwendung für eine eventuelle vollständige Implementierung aufgezeigt werden.</w:t>
+      </w:r>
+      <w:r>
         <w:br w:type="page"/>
       </w:r>
     </w:p>
@@ -3713,12 +4189,12 @@
           <w:numId w:val="7"/>
         </w:numPr>
       </w:pPr>
-      <w:bookmarkStart w:id="6" w:name="_Toc299975356"/>
+      <w:bookmarkStart w:id="4" w:name="_Toc299975356"/>
       <w:r>
         <w:lastRenderedPageBreak/>
         <w:t>Theoretische Vorbetrachtung</w:t>
       </w:r>
-      <w:bookmarkEnd w:id="6"/>
+      <w:bookmarkEnd w:id="4"/>
     </w:p>
     <w:p>
       <w:pPr>
@@ -3728,19 +4204,25 @@
           <w:numId w:val="7"/>
         </w:numPr>
       </w:pPr>
-      <w:bookmarkStart w:id="7" w:name="_Toc299975357"/>
+      <w:bookmarkStart w:id="5" w:name="_Toc299975357"/>
       <w:r>
         <w:t>Zielplattform Android</w:t>
       </w:r>
-      <w:bookmarkEnd w:id="7"/>
+      <w:bookmarkEnd w:id="5"/>
     </w:p>
     <w:p/>
     <w:p>
       <w:r>
-        <w:t xml:space="preserve">Für die praktische Realisierung der Projektaufgabe ist die Verwendung von Android als Betriebssystem vorgesehen. Nachfolgend soll ein kurzer Einblick in die Vielfalt der Android-Umgebung geschaffen werden. </w:t>
-      </w:r>
-    </w:p>
-    <w:p/>
+        <w:t>Für die praktische Realisierung der Projektaufgabe ist die Verwendung von Android als Betriebssystem vorgesehen. Nachfolgend soll ein kurzer Einblick in die Vielfalt der Andr</w:t>
+      </w:r>
+      <w:r>
+        <w:t>oid-Umgebung geschaffen werden.</w:t>
+      </w:r>
+    </w:p>
+    <w:p>
+      <w:bookmarkStart w:id="6" w:name="_GoBack"/>
+      <w:bookmarkEnd w:id="6"/>
+    </w:p>
     <w:p>
       <w:pPr>
         <w:pStyle w:val="berschrift2"/>
@@ -3749,16 +4231,16 @@
           <w:numId w:val="7"/>
         </w:numPr>
       </w:pPr>
-      <w:bookmarkStart w:id="8" w:name="_Ref299370504"/>
-      <w:bookmarkStart w:id="9" w:name="_Ref299370576"/>
-      <w:bookmarkStart w:id="10" w:name="_Ref299370602"/>
-      <w:bookmarkStart w:id="11" w:name="_Ref299370634"/>
-      <w:bookmarkStart w:id="12" w:name="_Ref299370657"/>
-      <w:bookmarkStart w:id="13" w:name="_Ref299370717"/>
-      <w:bookmarkStart w:id="14" w:name="_Ref299370822"/>
-      <w:bookmarkStart w:id="15" w:name="_Ref299370846"/>
-      <w:bookmarkStart w:id="16" w:name="_Ref299370887"/>
-      <w:bookmarkStart w:id="17" w:name="_Toc299975358"/>
+      <w:bookmarkStart w:id="7" w:name="_Ref299370504"/>
+      <w:bookmarkStart w:id="8" w:name="_Ref299370576"/>
+      <w:bookmarkStart w:id="9" w:name="_Ref299370602"/>
+      <w:bookmarkStart w:id="10" w:name="_Ref299370634"/>
+      <w:bookmarkStart w:id="11" w:name="_Ref299370657"/>
+      <w:bookmarkStart w:id="12" w:name="_Ref299370717"/>
+      <w:bookmarkStart w:id="13" w:name="_Ref299370822"/>
+      <w:bookmarkStart w:id="14" w:name="_Ref299370846"/>
+      <w:bookmarkStart w:id="15" w:name="_Ref299370887"/>
+      <w:bookmarkStart w:id="16" w:name="_Toc299975358"/>
       <w:r>
         <w:t>Web</w:t>
       </w:r>
@@ -3768,6 +4250,7 @@
       <w:r>
         <w:t>ervice</w:t>
       </w:r>
+      <w:bookmarkEnd w:id="7"/>
       <w:bookmarkEnd w:id="8"/>
       <w:bookmarkEnd w:id="9"/>
       <w:bookmarkEnd w:id="10"/>
@@ -3777,22 +4260,57 @@
       <w:bookmarkEnd w:id="14"/>
       <w:bookmarkEnd w:id="15"/>
       <w:bookmarkEnd w:id="16"/>
-      <w:bookmarkEnd w:id="17"/>
-    </w:p>
-    <w:p>
-      <w:pPr>
-        <w:rPr>
-          <w:rFonts w:cs="Arial"/>
-          <w:szCs w:val="24"/>
-        </w:rPr>
-      </w:pPr>
-      <w:r>
-        <w:rPr>
-          <w:rFonts w:cs="Arial"/>
-          <w:szCs w:val="24"/>
-        </w:rPr>
-        <w:t>Wie in der Aufgabenstellung beschrieben, stellt die zugrunde liegende Web-Anwendung keine Schnittstellen für den Zugriff auf die vorhandenen Daten zur Verfügung, so dass ein entsprechender Webservice implementiert werden soll. In diesem Abschnitt sollen die Grundlagen zum Thema Web Service erläutert werden.</w:t>
-      </w:r>
+    </w:p>
+    <w:p>
+      <w:pPr>
+        <w:rPr>
+          <w:rFonts w:cs="Arial"/>
+          <w:szCs w:val="24"/>
+        </w:rPr>
+      </w:pPr>
+      <w:r>
+        <w:rPr>
+          <w:rFonts w:cs="Arial"/>
+          <w:szCs w:val="24"/>
+        </w:rPr>
+        <w:t xml:space="preserve">Wie in der </w:t>
+      </w:r>
+      <w:r>
+        <w:rPr>
+          <w:rFonts w:cs="Arial"/>
+          <w:szCs w:val="24"/>
+        </w:rPr>
+        <w:t>Einleitung</w:t>
+      </w:r>
+      <w:r>
+        <w:rPr>
+          <w:rFonts w:cs="Arial"/>
+          <w:szCs w:val="24"/>
+        </w:rPr>
+        <w:t xml:space="preserve"> beschrieben, stellt die zugrunde liegende Web-Anwendung keine Schnittstellen für den Zugriff auf die vorhandenen Daten zur Verfügung, so dass ein entsprechender Web</w:t>
+      </w:r>
+      <w:r>
+        <w:rPr>
+          <w:rFonts w:cs="Arial"/>
+          <w:szCs w:val="24"/>
+        </w:rPr>
+        <w:t>-S</w:t>
+      </w:r>
+      <w:r>
+        <w:rPr>
+          <w:rFonts w:cs="Arial"/>
+          <w:szCs w:val="24"/>
+        </w:rPr>
+        <w:t>ervice implementiert werden soll. In diesem Abschnitt sollen die Grundlagen zum Thema Web Service erläutert werden.</w:t>
+      </w:r>
+    </w:p>
+    <w:p>
+      <w:pPr>
+        <w:rPr>
+          <w:rFonts w:cs="Arial"/>
+          <w:szCs w:val="24"/>
+        </w:rPr>
+      </w:pPr>
     </w:p>
     <w:p>
       <w:pPr>
@@ -3857,14 +4375,6 @@
         </w:rPr>
         <w:t xml:space="preserve">stellen zur Nutzung der eigenen Dienste zur Einbettung in anderen Anwendungen an. </w:t>
       </w:r>
-    </w:p>
-    <w:p>
-      <w:pPr>
-        <w:rPr>
-          <w:rFonts w:cs="Arial"/>
-          <w:szCs w:val="24"/>
-        </w:rPr>
-      </w:pPr>
     </w:p>
     <w:p>
       <w:pPr>
@@ -5536,14 +6046,14 @@
           <w:numId w:val="7"/>
         </w:numPr>
       </w:pPr>
-      <w:bookmarkStart w:id="18" w:name="_Toc299975359"/>
+      <w:bookmarkStart w:id="17" w:name="_Toc299975359"/>
       <w:r>
         <w:t>Software-</w:t>
       </w:r>
       <w:r>
         <w:t>Tests</w:t>
       </w:r>
-      <w:bookmarkEnd w:id="18"/>
+      <w:bookmarkEnd w:id="17"/>
     </w:p>
     <w:p>
       <w:pPr>
@@ -5553,11 +6063,11 @@
           <w:numId w:val="7"/>
         </w:numPr>
       </w:pPr>
-      <w:bookmarkStart w:id="19" w:name="_Toc299975360"/>
+      <w:bookmarkStart w:id="18" w:name="_Toc299975360"/>
       <w:r>
         <w:t>Einführung</w:t>
       </w:r>
-      <w:bookmarkEnd w:id="19"/>
+      <w:bookmarkEnd w:id="18"/>
     </w:p>
     <w:p>
       <w:pPr>
@@ -5995,6 +6505,13 @@
         </w:rPr>
         <w:t xml:space="preserve"> der Unit-Tests und die Umsetzung für Java mit JUnit erfolgen.</w:t>
       </w:r>
+      <w:r>
+        <w:rPr>
+          <w:rFonts w:cs="Arial"/>
+          <w:szCs w:val="24"/>
+        </w:rPr>
+        <w:t xml:space="preserve"> </w:t>
+      </w:r>
     </w:p>
     <w:p/>
     <w:p>
@@ -6005,11 +6522,11 @@
           <w:numId w:val="7"/>
         </w:numPr>
       </w:pPr>
-      <w:bookmarkStart w:id="20" w:name="_Toc299975361"/>
+      <w:bookmarkStart w:id="19" w:name="_Toc299975361"/>
       <w:r>
         <w:t>Unit-Test</w:t>
       </w:r>
-      <w:bookmarkEnd w:id="20"/>
+      <w:bookmarkEnd w:id="19"/>
     </w:p>
     <w:p/>
     <w:p>
@@ -6285,20 +6802,20 @@
           <w:numId w:val="7"/>
         </w:numPr>
       </w:pPr>
-      <w:bookmarkStart w:id="21" w:name="_Ref298751750"/>
-      <w:bookmarkStart w:id="22" w:name="_Toc299975362"/>
-      <w:bookmarkStart w:id="23" w:name="_Ref300229601"/>
-      <w:bookmarkStart w:id="24" w:name="_Ref300240428"/>
+      <w:bookmarkStart w:id="20" w:name="_Ref298751750"/>
+      <w:bookmarkStart w:id="21" w:name="_Toc299975362"/>
+      <w:bookmarkStart w:id="22" w:name="_Ref300229601"/>
+      <w:bookmarkStart w:id="23" w:name="_Ref300240428"/>
       <w:r>
         <w:t>JUnit</w:t>
       </w:r>
+      <w:bookmarkEnd w:id="20"/>
+      <w:r>
+        <w:t>-Framework</w:t>
+      </w:r>
       <w:bookmarkEnd w:id="21"/>
-      <w:r>
-        <w:t>-Framework</w:t>
-      </w:r>
       <w:bookmarkEnd w:id="22"/>
       <w:bookmarkEnd w:id="23"/>
-      <w:bookmarkEnd w:id="24"/>
     </w:p>
     <w:p/>
     <w:p>
@@ -7081,11 +7598,11 @@
           <w:numId w:val="7"/>
         </w:numPr>
       </w:pPr>
-      <w:bookmarkStart w:id="25" w:name="_Toc299975363"/>
+      <w:bookmarkStart w:id="24" w:name="_Toc299975363"/>
       <w:r>
         <w:t>Testen in Android</w:t>
       </w:r>
-      <w:bookmarkEnd w:id="25"/>
+      <w:bookmarkEnd w:id="24"/>
     </w:p>
     <w:p>
       <w:r>
@@ -7104,13 +7621,13 @@
           <w:numId w:val="7"/>
         </w:numPr>
       </w:pPr>
-      <w:bookmarkStart w:id="26" w:name="_Ref298747475"/>
-      <w:bookmarkStart w:id="27" w:name="_Toc299975364"/>
+      <w:bookmarkStart w:id="25" w:name="_Ref298747475"/>
+      <w:bookmarkStart w:id="26" w:name="_Toc299975364"/>
       <w:r>
         <w:t>Grundlagen</w:t>
       </w:r>
+      <w:bookmarkEnd w:id="25"/>
       <w:bookmarkEnd w:id="26"/>
-      <w:bookmarkEnd w:id="27"/>
     </w:p>
     <w:p>
       <w:r>
@@ -7551,15 +8068,15 @@
           <w:numId w:val="7"/>
         </w:numPr>
       </w:pPr>
-      <w:bookmarkStart w:id="28" w:name="_Toc299975365"/>
-      <w:bookmarkStart w:id="29" w:name="_Ref300216986"/>
-      <w:bookmarkStart w:id="30" w:name="_Ref300229572"/>
+      <w:bookmarkStart w:id="27" w:name="_Toc299975365"/>
+      <w:bookmarkStart w:id="28" w:name="_Ref300216986"/>
+      <w:bookmarkStart w:id="29" w:name="_Ref300229572"/>
       <w:r>
         <w:t>Activity Testing</w:t>
       </w:r>
+      <w:bookmarkEnd w:id="27"/>
       <w:bookmarkEnd w:id="28"/>
       <w:bookmarkEnd w:id="29"/>
-      <w:bookmarkEnd w:id="30"/>
     </w:p>
     <w:p>
       <w:pPr>
@@ -7971,11 +8488,11 @@
           <w:numId w:val="7"/>
         </w:numPr>
       </w:pPr>
-      <w:bookmarkStart w:id="31" w:name="_Toc299975366"/>
+      <w:bookmarkStart w:id="30" w:name="_Toc299975366"/>
       <w:r>
         <w:t>Service Testing</w:t>
       </w:r>
-      <w:bookmarkEnd w:id="31"/>
+      <w:bookmarkEnd w:id="30"/>
     </w:p>
     <w:p/>
     <w:p>
@@ -8104,11 +8621,11 @@
           <w:numId w:val="7"/>
         </w:numPr>
       </w:pPr>
-      <w:bookmarkStart w:id="32" w:name="_Toc299975367"/>
+      <w:bookmarkStart w:id="31" w:name="_Toc299975367"/>
       <w:r>
         <w:t>Content Provider Testing</w:t>
       </w:r>
-      <w:bookmarkEnd w:id="32"/>
+      <w:bookmarkEnd w:id="31"/>
     </w:p>
     <w:p/>
     <w:p>
@@ -8214,12 +8731,12 @@
           <w:numId w:val="7"/>
         </w:numPr>
       </w:pPr>
-      <w:bookmarkStart w:id="33" w:name="_Toc299975368"/>
+      <w:bookmarkStart w:id="32" w:name="_Toc299975368"/>
       <w:r>
         <w:lastRenderedPageBreak/>
         <w:t>Umsetzung</w:t>
       </w:r>
-      <w:bookmarkEnd w:id="33"/>
+      <w:bookmarkEnd w:id="32"/>
     </w:p>
     <w:p>
       <w:pPr>
@@ -8229,11 +8746,11 @@
           <w:numId w:val="7"/>
         </w:numPr>
       </w:pPr>
-      <w:bookmarkStart w:id="34" w:name="_Toc299975369"/>
+      <w:bookmarkStart w:id="33" w:name="_Toc299975369"/>
       <w:r>
         <w:t>Analyse „Data Asset Management Solution“</w:t>
       </w:r>
-      <w:bookmarkEnd w:id="34"/>
+      <w:bookmarkEnd w:id="33"/>
     </w:p>
     <w:p/>
     <w:p>
@@ -8274,16 +8791,16 @@
           <w:numId w:val="7"/>
         </w:numPr>
       </w:pPr>
-      <w:bookmarkStart w:id="35" w:name="_Ref298923837"/>
-      <w:bookmarkStart w:id="36" w:name="_Toc299975370"/>
+      <w:bookmarkStart w:id="34" w:name="_Ref298923837"/>
+      <w:bookmarkStart w:id="35" w:name="_Toc299975370"/>
       <w:r>
         <w:t xml:space="preserve">Funktionen der </w:t>
       </w:r>
       <w:r>
         <w:t>Webanwendung</w:t>
       </w:r>
+      <w:bookmarkEnd w:id="34"/>
       <w:bookmarkEnd w:id="35"/>
-      <w:bookmarkEnd w:id="36"/>
     </w:p>
     <w:p/>
     <w:p>
@@ -8461,7 +8978,7 @@
           <w:sz w:val="26"/>
         </w:rPr>
       </w:pPr>
-      <w:bookmarkStart w:id="37" w:name="_Toc299975371"/>
+      <w:bookmarkStart w:id="36" w:name="_Toc299975371"/>
       <w:r>
         <w:br w:type="page"/>
       </w:r>
@@ -8478,7 +8995,7 @@
         <w:lastRenderedPageBreak/>
         <w:t>Verwendung in der Projektumgebung</w:t>
       </w:r>
-      <w:bookmarkEnd w:id="37"/>
+      <w:bookmarkEnd w:id="36"/>
     </w:p>
     <w:p/>
     <w:p>
@@ -8552,13 +9069,13 @@
           <w:numId w:val="7"/>
         </w:numPr>
       </w:pPr>
-      <w:bookmarkStart w:id="38" w:name="_Ref299967421"/>
-      <w:bookmarkStart w:id="39" w:name="_Toc299975372"/>
+      <w:bookmarkStart w:id="37" w:name="_Ref299967421"/>
+      <w:bookmarkStart w:id="38" w:name="_Toc299975372"/>
       <w:r>
         <w:t>Konzeption der Anwendungsfälle</w:t>
       </w:r>
+      <w:bookmarkEnd w:id="37"/>
       <w:bookmarkEnd w:id="38"/>
-      <w:bookmarkEnd w:id="39"/>
     </w:p>
     <w:p/>
     <w:p>
@@ -8653,10 +9170,10 @@
       <w:pPr>
         <w:pStyle w:val="myBeschriftung"/>
       </w:pPr>
-      <w:bookmarkStart w:id="40" w:name="_Ref299355475"/>
-      <w:bookmarkStart w:id="41" w:name="_Toc299083506"/>
-      <w:bookmarkStart w:id="42" w:name="_Ref299351540"/>
-      <w:bookmarkStart w:id="43" w:name="_Toc299975041"/>
+      <w:bookmarkStart w:id="39" w:name="_Ref299355475"/>
+      <w:bookmarkStart w:id="40" w:name="_Toc299083506"/>
+      <w:bookmarkStart w:id="41" w:name="_Ref299351540"/>
+      <w:bookmarkStart w:id="42" w:name="_Toc299975041"/>
       <w:r>
         <w:t xml:space="preserve">Abbildung </w:t>
       </w:r>
@@ -8668,13 +9185,13 @@
           <w:t>1</w:t>
         </w:r>
       </w:fldSimple>
+      <w:bookmarkEnd w:id="39"/>
+      <w:r>
+        <w:t>: Mögliche Anwendungsfälle der mobilen Anwendung</w:t>
+      </w:r>
       <w:bookmarkEnd w:id="40"/>
-      <w:r>
-        <w:t>: Mögliche Anwendungsfälle der mobilen Anwendung</w:t>
-      </w:r>
       <w:bookmarkEnd w:id="41"/>
       <w:bookmarkEnd w:id="42"/>
-      <w:bookmarkEnd w:id="43"/>
     </w:p>
     <w:p>
       <w:r>
@@ -9140,29 +9657,17 @@
       <w:pPr>
         <w:pStyle w:val="myBeschriftung"/>
       </w:pPr>
-      <w:proofErr w:type="gramStart"/>
       <w:r>
         <w:t xml:space="preserve">Abbildung </w:t>
       </w:r>
-      <w:proofErr w:type="gramEnd"/>
-      <w:r>
-        <w:fldChar w:fldCharType="begin"/>
-      </w:r>
-      <w:r>
-        <w:instrText xml:space="preserve"> SEQ Abbildung \* ARABIC </w:instrText>
-      </w:r>
-      <w:r>
-        <w:fldChar w:fldCharType="separate"/>
-      </w:r>
-      <w:r>
-        <w:rPr>
-          <w:noProof/>
-        </w:rPr>
-        <w:t>2</w:t>
-      </w:r>
-      <w:r>
-        <w:fldChar w:fldCharType="end"/>
-      </w:r>
+      <w:fldSimple w:instr=" SEQ Abbildung \* ARABIC ">
+        <w:r>
+          <w:rPr>
+            <w:noProof/>
+          </w:rPr>
+          <w:t>2</w:t>
+        </w:r>
+      </w:fldSimple>
       <w:r>
         <w:t xml:space="preserve">: </w:t>
       </w:r>
@@ -9183,12 +9688,12 @@
           <w:numId w:val="7"/>
         </w:numPr>
       </w:pPr>
-      <w:bookmarkStart w:id="44" w:name="_Toc299975373"/>
+      <w:bookmarkStart w:id="43" w:name="_Toc299975373"/>
       <w:r>
         <w:lastRenderedPageBreak/>
         <w:t>Datenbank</w:t>
       </w:r>
-      <w:bookmarkEnd w:id="44"/>
+      <w:bookmarkEnd w:id="43"/>
     </w:p>
     <w:p/>
     <w:p>
@@ -9257,8 +9762,8 @@
       <w:pPr>
         <w:pStyle w:val="myBeschriftung"/>
       </w:pPr>
-      <w:bookmarkStart w:id="45" w:name="_Ref299441851"/>
-      <w:bookmarkStart w:id="46" w:name="_Toc299975042"/>
+      <w:bookmarkStart w:id="44" w:name="_Ref299441851"/>
+      <w:bookmarkStart w:id="45" w:name="_Toc299975042"/>
       <w:r>
         <w:t xml:space="preserve">Abbildung </w:t>
       </w:r>
@@ -9270,11 +9775,11 @@
           <w:t>3</w:t>
         </w:r>
       </w:fldSimple>
+      <w:bookmarkEnd w:id="44"/>
+      <w:r>
+        <w:t>: Ausschnitt der Datenbank</w:t>
+      </w:r>
       <w:bookmarkEnd w:id="45"/>
-      <w:r>
-        <w:t>: Ausschnitt der Datenbank</w:t>
-      </w:r>
-      <w:bookmarkEnd w:id="46"/>
     </w:p>
     <w:p>
       <w:r>
@@ -9314,7 +9819,7 @@
         <w:rPr>
           <w:noProof/>
         </w:rPr>
-        <w:t>2</w:t>
+        <w:t>3</w:t>
       </w:r>
       <w:r>
         <w:fldChar w:fldCharType="end"/>
@@ -9371,7 +9876,7 @@
           <w:numId w:val="7"/>
         </w:numPr>
       </w:pPr>
-      <w:bookmarkStart w:id="47" w:name="_Toc299975374"/>
+      <w:bookmarkStart w:id="46" w:name="_Toc299975374"/>
       <w:r>
         <w:lastRenderedPageBreak/>
         <w:t>Realisierung</w:t>
@@ -9385,7 +9890,7 @@
       <w:r>
         <w:t>ervice</w:t>
       </w:r>
-      <w:bookmarkEnd w:id="47"/>
+      <w:bookmarkEnd w:id="46"/>
     </w:p>
     <w:p>
       <w:pPr>
@@ -9395,11 +9900,11 @@
           <w:numId w:val="7"/>
         </w:numPr>
       </w:pPr>
-      <w:bookmarkStart w:id="48" w:name="_Toc299975375"/>
+      <w:bookmarkStart w:id="47" w:name="_Toc299975375"/>
       <w:r>
         <w:t>Zieldefinition</w:t>
       </w:r>
-      <w:bookmarkEnd w:id="48"/>
+      <w:bookmarkEnd w:id="47"/>
     </w:p>
     <w:p/>
     <w:p>
@@ -9422,11 +9927,11 @@
           <w:numId w:val="7"/>
         </w:numPr>
       </w:pPr>
-      <w:bookmarkStart w:id="49" w:name="_Toc299975376"/>
+      <w:bookmarkStart w:id="48" w:name="_Toc299975376"/>
       <w:r>
         <w:t>Planung</w:t>
       </w:r>
-      <w:bookmarkEnd w:id="49"/>
+      <w:bookmarkEnd w:id="48"/>
     </w:p>
     <w:p/>
     <w:p>
@@ -9590,12 +10095,12 @@
           <w:numId w:val="7"/>
         </w:numPr>
       </w:pPr>
-      <w:bookmarkStart w:id="50" w:name="_Toc299975377"/>
+      <w:bookmarkStart w:id="49" w:name="_Toc299975377"/>
       <w:r>
         <w:lastRenderedPageBreak/>
         <w:t>Umsetzung</w:t>
       </w:r>
-      <w:bookmarkEnd w:id="50"/>
+      <w:bookmarkEnd w:id="49"/>
     </w:p>
     <w:p/>
     <w:p>
@@ -9665,7 +10170,7 @@
       <w:pPr>
         <w:pStyle w:val="myBeschriftung"/>
       </w:pPr>
-      <w:bookmarkStart w:id="51" w:name="_Toc299975043"/>
+      <w:bookmarkStart w:id="50" w:name="_Toc299975043"/>
       <w:r>
         <w:t xml:space="preserve">Abbildung </w:t>
       </w:r>
@@ -9680,7 +10185,7 @@
       <w:r>
         <w:t>: Klassendiagramm Web-Service</w:t>
       </w:r>
-      <w:bookmarkEnd w:id="51"/>
+      <w:bookmarkEnd w:id="50"/>
     </w:p>
     <w:p>
       <w:r>
@@ -9890,7 +10395,7 @@
           <w:numId w:val="7"/>
         </w:numPr>
       </w:pPr>
-      <w:bookmarkStart w:id="52" w:name="_Toc299975378"/>
+      <w:bookmarkStart w:id="51" w:name="_Toc299975378"/>
       <w:r>
         <w:lastRenderedPageBreak/>
         <w:t xml:space="preserve">Realisierung der </w:t>
@@ -9901,7 +10406,7 @@
       <w:r>
         <w:t>Anwendung</w:t>
       </w:r>
-      <w:bookmarkEnd w:id="52"/>
+      <w:bookmarkEnd w:id="51"/>
     </w:p>
     <w:p>
       <w:pPr>
@@ -9911,11 +10416,11 @@
           <w:numId w:val="7"/>
         </w:numPr>
       </w:pPr>
-      <w:bookmarkStart w:id="53" w:name="_Toc299975379"/>
+      <w:bookmarkStart w:id="52" w:name="_Toc299975379"/>
       <w:r>
         <w:t>Zieldefinition</w:t>
       </w:r>
-      <w:bookmarkEnd w:id="53"/>
+      <w:bookmarkEnd w:id="52"/>
     </w:p>
     <w:p>
       <w:r>
@@ -9940,26 +10445,41 @@
           <w:numId w:val="7"/>
         </w:numPr>
       </w:pPr>
-      <w:bookmarkStart w:id="54" w:name="_Toc299975380"/>
+      <w:bookmarkStart w:id="53" w:name="_Toc299975380"/>
       <w:r>
         <w:t>Planung</w:t>
       </w:r>
-      <w:bookmarkEnd w:id="54"/>
+      <w:bookmarkEnd w:id="53"/>
     </w:p>
     <w:p/>
     <w:p>
       <w:r>
+        <w:t xml:space="preserve">Im Folgenden soll die Planung der mobilen Anwendung dargelegt werden. Die prototypische Implementierung soll die Möglichkeiten prüfen, ob die Anwendung </w:t>
+      </w:r>
+      <w:r>
+        <w:t>auf einem tragbaren mobilen Gerät Sinn gemacht. Aus diesem Grund soll das Layout der Anwendu</w:t>
+      </w:r>
+      <w:r>
+        <w:t>ng funktional gestaltet werden.</w:t>
+      </w:r>
+    </w:p>
+    <w:p>
+      <w:pPr>
+        <w:jc w:val="center"/>
+      </w:pPr>
+      <w:r>
         <w:rPr>
           <w:noProof/>
         </w:rPr>
+        <w:lastRenderedPageBreak/>
         <w:drawing>
-          <wp:anchor distT="0" distB="0" distL="114300" distR="114300" simplePos="0" relativeHeight="251660288" behindDoc="1" locked="0" layoutInCell="1" allowOverlap="1" wp14:anchorId="3E089F95" wp14:editId="6BDEFB3B">
+          <wp:anchor distT="0" distB="0" distL="114300" distR="114300" simplePos="0" relativeHeight="251660288" behindDoc="1" locked="0" layoutInCell="1" allowOverlap="1" wp14:anchorId="77702FF0" wp14:editId="25EC0CDD">
             <wp:simplePos x="0" y="0"/>
             <wp:positionH relativeFrom="column">
               <wp:posOffset>-3175</wp:posOffset>
             </wp:positionH>
             <wp:positionV relativeFrom="page">
-              <wp:posOffset>5198110</wp:posOffset>
+              <wp:posOffset>1140460</wp:posOffset>
             </wp:positionV>
             <wp:extent cx="1569720" cy="2578735"/>
             <wp:effectExtent l="0" t="0" r="0" b="0"/>
@@ -10019,24 +10539,9 @@
         </w:drawing>
       </w:r>
       <w:r>
-        <w:t xml:space="preserve">Im Folgenden soll die Planung der mobilen Anwendung dargelegt werden. Die prototypische Implementierung soll die Möglichkeiten prüfen, ob die Anwendung </w:t>
-      </w:r>
-      <w:r>
-        <w:t>auf einem tragbaren mobilen Gerät Sinn gemacht. Aus diesem Grund soll das Layout der Anwendu</w:t>
-      </w:r>
-      <w:r>
-        <w:t>ng funktional gestaltet werden.</w:t>
-      </w:r>
-    </w:p>
-    <w:p>
-      <w:pPr>
-        <w:jc w:val="center"/>
-      </w:pPr>
-      <w:r>
         <w:rPr>
           <w:noProof/>
         </w:rPr>
-        <w:lastRenderedPageBreak/>
         <mc:AlternateContent>
           <mc:Choice Requires="wps">
             <w:drawing>
@@ -10083,7 +10588,7 @@
                                 <w:sz w:val="24"/>
                               </w:rPr>
                             </w:pPr>
-                            <w:bookmarkStart w:id="55" w:name="_Toc299975044"/>
+                            <w:bookmarkStart w:id="54" w:name="_Toc299975044"/>
                             <w:r>
                               <w:t xml:space="preserve">Abbildung </w:t>
                             </w:r>
@@ -10098,7 +10603,7 @@
                             <w:r>
                               <w:t>: Screenshots der mobilen Anwendung</w:t>
                             </w:r>
-                            <w:bookmarkEnd w:id="55"/>
+                            <w:bookmarkEnd w:id="54"/>
                           </w:p>
                         </w:txbxContent>
                       </wps:txbx>
@@ -10134,7 +10639,7 @@
                           <w:sz w:val="24"/>
                         </w:rPr>
                       </w:pPr>
-                      <w:bookmarkStart w:id="56" w:name="_Toc299975044"/>
+                      <w:bookmarkStart w:id="55" w:name="_Toc299975044"/>
                       <w:r>
                         <w:t xml:space="preserve">Abbildung </w:t>
                       </w:r>
@@ -10149,7 +10654,7 @@
                       <w:r>
                         <w:t>: Screenshots der mobilen Anwendung</w:t>
                       </w:r>
-                      <w:bookmarkEnd w:id="56"/>
+                      <w:bookmarkEnd w:id="55"/>
                     </w:p>
                   </w:txbxContent>
                 </v:textbox>
@@ -10359,12 +10864,12 @@
           <w:numId w:val="7"/>
         </w:numPr>
       </w:pPr>
-      <w:bookmarkStart w:id="57" w:name="_Toc299975381"/>
+      <w:bookmarkStart w:id="56" w:name="_Toc299975381"/>
       <w:r>
         <w:lastRenderedPageBreak/>
         <w:t>Umsetzung</w:t>
       </w:r>
-      <w:bookmarkEnd w:id="57"/>
+      <w:bookmarkEnd w:id="56"/>
     </w:p>
     <w:p/>
     <w:p>
@@ -10410,10 +10915,7 @@
         <w:t>untergebracht</w:t>
       </w:r>
       <w:r>
-        <w:t>.</w:t>
-      </w:r>
-      <w:r>
-        <w:t xml:space="preserve"> Das Paket </w:t>
+        <w:t xml:space="preserve">. Das Paket </w:t>
       </w:r>
       <w:proofErr w:type="spellStart"/>
       <w:r>
@@ -12117,7 +12619,7 @@
       <w:pPr>
         <w:pStyle w:val="myBeschriftung"/>
       </w:pPr>
-      <w:bookmarkStart w:id="58" w:name="_Toc299975046"/>
+      <w:bookmarkStart w:id="57" w:name="_Toc299975046"/>
       <w:r>
         <w:t xml:space="preserve">Abbildung </w:t>
       </w:r>
@@ -12132,7 +12634,7 @@
       <w:r>
         <w:t>: Sequenzdiagramm Use-Cases "Login" und "Suche starten"</w:t>
       </w:r>
-      <w:bookmarkEnd w:id="58"/>
+      <w:bookmarkEnd w:id="57"/>
     </w:p>
     <w:p>
       <w:r>
@@ -12198,13 +12700,8 @@
         <w:t>login()</w:t>
       </w:r>
       <w:r>
-        <w:t xml:space="preserve"> aufgerufen, die wiederum dafür Sorge trägt, dass die aktuelle Benutzerliste geladen wird. Die im HttpPost-Request gesendeten Anmelde-Daten werden intern verglichen und der Login Status über die einzelnen Instanzen zurück an die mobile Anwendung geschickt. Ein erfolgreicher Anmelde-Versuch führt zur Anpassung des Layouts, d.h. der Hauptbildschirm der Anwendung wird dargestellt. Wie in den Anwendungsfällen (</w:t>
-      </w:r>
-      <w:proofErr w:type="gramStart"/>
-      <w:r>
-        <w:t xml:space="preserve">siehe </w:t>
-      </w:r>
-      <w:proofErr w:type="gramEnd"/>
+        <w:t xml:space="preserve"> aufgerufen, die wiederum dafür Sorge trägt, dass die aktuelle Benutzerliste geladen wird. Die im HttpPost-Request gesendeten Anmelde-Daten werden intern verglichen und der Login Status über die einzelnen Instanzen zurück an die mobile Anwendung geschickt. Ein erfolgreicher Anmelde-Versuch führt zur Anpassung des Layouts, d.h. der Hauptbildschirm der Anwendung wird dargestellt. Wie in den Anwendungsfällen (siehe </w:t>
+      </w:r>
       <w:r>
         <w:fldChar w:fldCharType="begin"/>
       </w:r>
@@ -12311,12 +12808,12 @@
           <w:numId w:val="7"/>
         </w:numPr>
       </w:pPr>
-      <w:bookmarkStart w:id="59" w:name="_Toc299975382"/>
+      <w:bookmarkStart w:id="58" w:name="_Toc299975382"/>
       <w:r>
         <w:lastRenderedPageBreak/>
         <w:t>Testen der Android-Anwendung</w:t>
       </w:r>
-      <w:bookmarkEnd w:id="59"/>
+      <w:bookmarkEnd w:id="58"/>
     </w:p>
     <w:p>
       <w:pPr>
@@ -12326,11 +12823,11 @@
           <w:numId w:val="7"/>
         </w:numPr>
       </w:pPr>
-      <w:bookmarkStart w:id="60" w:name="_Toc299975383"/>
+      <w:bookmarkStart w:id="59" w:name="_Toc299975383"/>
       <w:r>
         <w:t>Zieldefinition</w:t>
       </w:r>
-      <w:bookmarkEnd w:id="60"/>
+      <w:bookmarkEnd w:id="59"/>
     </w:p>
     <w:p/>
     <w:p>
@@ -12382,13 +12879,8 @@
         <w:t>kann</w:t>
       </w:r>
       <w:r>
-        <w:t xml:space="preserve"> nur auf das Szenario „Activity Testing“ (</w:t>
-      </w:r>
-      <w:proofErr w:type="gramStart"/>
-      <w:r>
-        <w:t xml:space="preserve">siehe </w:t>
-      </w:r>
-      <w:proofErr w:type="gramEnd"/>
+        <w:t xml:space="preserve"> nur auf das Szenario „Activity Testing“ (siehe </w:t>
+      </w:r>
       <w:r>
         <w:fldChar w:fldCharType="begin"/>
       </w:r>
@@ -12416,11 +12908,11 @@
           <w:numId w:val="7"/>
         </w:numPr>
       </w:pPr>
-      <w:bookmarkStart w:id="61" w:name="_Toc299975385"/>
+      <w:bookmarkStart w:id="60" w:name="_Toc299975385"/>
       <w:r>
         <w:t>Umsetzung</w:t>
       </w:r>
-      <w:bookmarkEnd w:id="61"/>
+      <w:bookmarkEnd w:id="60"/>
     </w:p>
     <w:p/>
     <w:p>
@@ -12585,7 +13077,7 @@
       <w:r>
         <w:t xml:space="preserve"> befinden, steuert und somit das Starten der Tests durch automatisiertes Ablaufen vereinfacht.</w:t>
       </w:r>
-      <w:bookmarkStart w:id="62" w:name="_Toc299975386"/>
+      <w:bookmarkStart w:id="61" w:name="_Toc299975386"/>
     </w:p>
     <w:p>
       <w:r>
@@ -12730,8 +13222,6 @@
       <w:pPr>
         <w:ind w:left="360"/>
       </w:pPr>
-      <w:bookmarkStart w:id="63" w:name="_GoBack"/>
-      <w:bookmarkEnd w:id="63"/>
       <w:r>
         <w:lastRenderedPageBreak/>
         <w:t xml:space="preserve">Zu Beginn der Methode werden die X- und Y-Koordinaten der grafischen Elemente und der aktuelle Wert der Auswertung gespeichert. Mit Hilfe der Methode </w:t>
@@ -12840,13 +13330,8 @@
         <w:t xml:space="preserve"> </w:t>
       </w:r>
       <w:r>
-        <w:t>(</w:t>
-      </w:r>
-      <w:proofErr w:type="gramStart"/>
-      <w:r>
-        <w:t xml:space="preserve">siehe </w:t>
-      </w:r>
-      <w:proofErr w:type="gramEnd"/>
+        <w:t xml:space="preserve">(siehe </w:t>
+      </w:r>
       <w:r>
         <w:fldChar w:fldCharType="begin"/>
       </w:r>
@@ -13402,13 +13887,8 @@
       </w:r>
       <w:proofErr w:type="spellEnd"/>
       <w:r>
-        <w:t>() soll das Testen möglicher Exceptions aufgezeigt werden. (</w:t>
-      </w:r>
-      <w:proofErr w:type="gramStart"/>
-      <w:r>
-        <w:t xml:space="preserve">siehe </w:t>
-      </w:r>
-      <w:proofErr w:type="gramEnd"/>
+        <w:t xml:space="preserve">() soll das Testen möglicher Exceptions aufgezeigt werden. (siehe </w:t>
+      </w:r>
       <w:r>
         <w:fldChar w:fldCharType="begin"/>
       </w:r>
@@ -13607,7 +14087,7 @@
         <w:lastRenderedPageBreak/>
         <w:t>Abschluss</w:t>
       </w:r>
-      <w:bookmarkEnd w:id="62"/>
+      <w:bookmarkEnd w:id="61"/>
     </w:p>
     <w:p>
       <w:pPr>
@@ -13617,11 +14097,11 @@
           <w:numId w:val="7"/>
         </w:numPr>
       </w:pPr>
-      <w:bookmarkStart w:id="64" w:name="_Toc299975387"/>
+      <w:bookmarkStart w:id="62" w:name="_Toc299975387"/>
       <w:r>
         <w:t>Erweiterungsmöglichkeiten</w:t>
       </w:r>
-      <w:bookmarkEnd w:id="64"/>
+      <w:bookmarkEnd w:id="62"/>
     </w:p>
     <w:p>
       <w:pPr>
@@ -13631,11 +14111,11 @@
           <w:numId w:val="7"/>
         </w:numPr>
       </w:pPr>
-      <w:bookmarkStart w:id="65" w:name="_Toc299975388"/>
+      <w:bookmarkStart w:id="63" w:name="_Toc299975388"/>
       <w:r>
         <w:t>Fazit</w:t>
       </w:r>
-      <w:bookmarkEnd w:id="65"/>
+      <w:bookmarkEnd w:id="63"/>
     </w:p>
     <w:sectPr>
       <w:footerReference w:type="even" r:id="rId19"/>
@@ -13704,7 +14184,7 @@
           <w:rPr>
             <w:noProof/>
           </w:rPr>
-          <w:t>48</w:t>
+          <w:t>4</w:t>
         </w:r>
         <w:r>
           <w:fldChar w:fldCharType="end"/>
@@ -13749,7 +14229,7 @@
           <w:rPr>
             <w:noProof/>
           </w:rPr>
-          <w:t>47</w:t>
+          <w:t>5</w:t>
         </w:r>
         <w:r>
           <w:fldChar w:fldCharType="end"/>
@@ -15487,6 +15967,124 @@
     </w:lvl>
   </w:abstractNum>
   <w:abstractNum w:abstractNumId="18">
+    <w:nsid w:val="5CC719B2"/>
+    <w:multiLevelType w:val="multilevel"/>
+    <w:tmpl w:val="44DE60F2"/>
+    <w:lvl w:ilvl="0">
+      <w:start w:val="1"/>
+      <w:numFmt w:val="decimal"/>
+      <w:lvlText w:val="%1."/>
+      <w:lvlJc w:val="left"/>
+      <w:pPr>
+        <w:ind w:left="360" w:hanging="360"/>
+      </w:pPr>
+    </w:lvl>
+    <w:lvl w:ilvl="1">
+      <w:start w:val="4"/>
+      <w:numFmt w:val="decimal"/>
+      <w:isLgl/>
+      <w:lvlText w:val="%1.%2."/>
+      <w:lvlJc w:val="left"/>
+      <w:pPr>
+        <w:ind w:left="720" w:hanging="720"/>
+      </w:pPr>
+      <w:rPr>
+        <w:rFonts w:hint="default"/>
+      </w:rPr>
+    </w:lvl>
+    <w:lvl w:ilvl="2">
+      <w:start w:val="1"/>
+      <w:numFmt w:val="decimal"/>
+      <w:isLgl/>
+      <w:lvlText w:val="%1.%2.%3."/>
+      <w:lvlJc w:val="left"/>
+      <w:pPr>
+        <w:ind w:left="720" w:hanging="720"/>
+      </w:pPr>
+      <w:rPr>
+        <w:rFonts w:hint="default"/>
+      </w:rPr>
+    </w:lvl>
+    <w:lvl w:ilvl="3">
+      <w:start w:val="1"/>
+      <w:numFmt w:val="decimal"/>
+      <w:isLgl/>
+      <w:lvlText w:val="%1.%2.%3.%4."/>
+      <w:lvlJc w:val="left"/>
+      <w:pPr>
+        <w:ind w:left="1080" w:hanging="1080"/>
+      </w:pPr>
+      <w:rPr>
+        <w:rFonts w:hint="default"/>
+      </w:rPr>
+    </w:lvl>
+    <w:lvl w:ilvl="4">
+      <w:start w:val="1"/>
+      <w:numFmt w:val="decimal"/>
+      <w:isLgl/>
+      <w:lvlText w:val="%1.%2.%3.%4.%5."/>
+      <w:lvlJc w:val="left"/>
+      <w:pPr>
+        <w:ind w:left="1080" w:hanging="1080"/>
+      </w:pPr>
+      <w:rPr>
+        <w:rFonts w:hint="default"/>
+      </w:rPr>
+    </w:lvl>
+    <w:lvl w:ilvl="5">
+      <w:start w:val="1"/>
+      <w:numFmt w:val="decimal"/>
+      <w:isLgl/>
+      <w:lvlText w:val="%1.%2.%3.%4.%5.%6."/>
+      <w:lvlJc w:val="left"/>
+      <w:pPr>
+        <w:ind w:left="1440" w:hanging="1440"/>
+      </w:pPr>
+      <w:rPr>
+        <w:rFonts w:hint="default"/>
+      </w:rPr>
+    </w:lvl>
+    <w:lvl w:ilvl="6">
+      <w:start w:val="1"/>
+      <w:numFmt w:val="decimal"/>
+      <w:isLgl/>
+      <w:lvlText w:val="%1.%2.%3.%4.%5.%6.%7."/>
+      <w:lvlJc w:val="left"/>
+      <w:pPr>
+        <w:ind w:left="1440" w:hanging="1440"/>
+      </w:pPr>
+      <w:rPr>
+        <w:rFonts w:hint="default"/>
+      </w:rPr>
+    </w:lvl>
+    <w:lvl w:ilvl="7">
+      <w:start w:val="1"/>
+      <w:numFmt w:val="decimal"/>
+      <w:isLgl/>
+      <w:lvlText w:val="%1.%2.%3.%4.%5.%6.%7.%8."/>
+      <w:lvlJc w:val="left"/>
+      <w:pPr>
+        <w:ind w:left="1800" w:hanging="1800"/>
+      </w:pPr>
+      <w:rPr>
+        <w:rFonts w:hint="default"/>
+      </w:rPr>
+    </w:lvl>
+    <w:lvl w:ilvl="8">
+      <w:start w:val="1"/>
+      <w:numFmt w:val="decimal"/>
+      <w:isLgl/>
+      <w:lvlText w:val="%1.%2.%3.%4.%5.%6.%7.%8.%9."/>
+      <w:lvlJc w:val="left"/>
+      <w:pPr>
+        <w:ind w:left="2160" w:hanging="2160"/>
+      </w:pPr>
+      <w:rPr>
+        <w:rFonts w:hint="default"/>
+      </w:rPr>
+    </w:lvl>
+  </w:abstractNum>
+  <w:abstractNum w:abstractNumId="19">
     <w:nsid w:val="654A1552"/>
     <w:multiLevelType w:val="multilevel"/>
     <w:tmpl w:val="0407001F"/>
@@ -15572,7 +16170,7 @@
       </w:pPr>
     </w:lvl>
   </w:abstractNum>
-  <w:abstractNum w:abstractNumId="19">
+  <w:abstractNum w:abstractNumId="20">
     <w:nsid w:val="660B112B"/>
     <w:multiLevelType w:val="hybridMultilevel"/>
     <w:tmpl w:val="26B2EF0A"/>
@@ -15664,7 +16262,7 @@
       </w:pPr>
     </w:lvl>
   </w:abstractNum>
-  <w:abstractNum w:abstractNumId="20">
+  <w:abstractNum w:abstractNumId="21">
     <w:nsid w:val="67AB6728"/>
     <w:multiLevelType w:val="hybridMultilevel"/>
     <w:tmpl w:val="1F8245E2"/>
@@ -15777,7 +16375,7 @@
       </w:rPr>
     </w:lvl>
   </w:abstractNum>
-  <w:abstractNum w:abstractNumId="21">
+  <w:abstractNum w:abstractNumId="22">
     <w:nsid w:val="71035FBB"/>
     <w:multiLevelType w:val="multilevel"/>
     <w:tmpl w:val="0407001F"/>
@@ -15863,7 +16461,7 @@
       </w:pPr>
     </w:lvl>
   </w:abstractNum>
-  <w:abstractNum w:abstractNumId="22">
+  <w:abstractNum w:abstractNumId="23">
     <w:nsid w:val="781B0507"/>
     <w:multiLevelType w:val="multilevel"/>
     <w:tmpl w:val="0407001F"/>
@@ -15950,7 +16548,7 @@
     </w:lvl>
   </w:abstractNum>
   <w:num w:numId="1">
-    <w:abstractNumId w:val="20"/>
+    <w:abstractNumId w:val="21"/>
   </w:num>
   <w:num w:numId="2">
     <w:abstractNumId w:val="14"/>
@@ -15962,7 +16560,7 @@
     <w:abstractNumId w:val="12"/>
   </w:num>
   <w:num w:numId="5">
-    <w:abstractNumId w:val="19"/>
+    <w:abstractNumId w:val="20"/>
   </w:num>
   <w:num w:numId="6">
     <w:abstractNumId w:val="15"/>
@@ -15980,13 +16578,13 @@
     <w:abstractNumId w:val="13"/>
   </w:num>
   <w:num w:numId="11">
-    <w:abstractNumId w:val="21"/>
+    <w:abstractNumId w:val="22"/>
   </w:num>
   <w:num w:numId="12">
     <w:abstractNumId w:val="8"/>
   </w:num>
   <w:num w:numId="13">
-    <w:abstractNumId w:val="22"/>
+    <w:abstractNumId w:val="23"/>
   </w:num>
   <w:num w:numId="14">
     <w:abstractNumId w:val="6"/>
@@ -15998,7 +16596,7 @@
     <w:abstractNumId w:val="9"/>
   </w:num>
   <w:num w:numId="17">
-    <w:abstractNumId w:val="18"/>
+    <w:abstractNumId w:val="19"/>
   </w:num>
   <w:num w:numId="18">
     <w:abstractNumId w:val="0"/>
@@ -16017,6 +16615,9 @@
   </w:num>
   <w:num w:numId="23">
     <w:abstractNumId w:val="11"/>
+  </w:num>
+  <w:num w:numId="24">
+    <w:abstractNumId w:val="18"/>
   </w:num>
 </w:numbering>
 </file>
@@ -18387,7 +18988,7 @@
 </file>
 
 <file path=customXml/itemProps1.xml><?xml version="1.0" encoding="utf-8"?>
-<ds:datastoreItem xmlns:ds="http://schemas.openxmlformats.org/officeDocument/2006/customXml" ds:itemID="{D552A3CC-4564-43A9-BF69-27DD5F018251}">
+<ds:datastoreItem xmlns:ds="http://schemas.openxmlformats.org/officeDocument/2006/customXml" ds:itemID="{EDE8CE65-283D-4971-AF79-0343234AF221}">
   <ds:schemaRefs>
     <ds:schemaRef ds:uri="http://schemas.openxmlformats.org/officeDocument/2006/bibliography"/>
   </ds:schemaRefs>

</xml_diff>

<commit_message>
weiter überarbeitet, beschreibung umsetzun ws verbessert...ergänzung zielplattform android
</commit_message>
<xml_diff>
--- a/Schriftliche_Arbeit/Arbeit_2.docx
+++ b/Schriftliche_Arbeit/Arbeit_2.docx
@@ -1204,7 +1204,7 @@
         <w:rPr>
           <w:noProof/>
         </w:rPr>
-        <w:t>20</w:t>
+        <w:t>19</w:t>
       </w:r>
       <w:r>
         <w:rPr>
@@ -1279,7 +1279,7 @@
         <w:rPr>
           <w:noProof/>
         </w:rPr>
-        <w:t>21</w:t>
+        <w:t>20</w:t>
       </w:r>
       <w:r>
         <w:rPr>
@@ -1354,7 +1354,7 @@
         <w:rPr>
           <w:noProof/>
         </w:rPr>
-        <w:t>21</w:t>
+        <w:t>20</w:t>
       </w:r>
       <w:r>
         <w:rPr>
@@ -1429,7 +1429,7 @@
         <w:rPr>
           <w:noProof/>
         </w:rPr>
-        <w:t>21</w:t>
+        <w:t>20</w:t>
       </w:r>
       <w:r>
         <w:rPr>
@@ -1504,7 +1504,7 @@
         <w:rPr>
           <w:noProof/>
         </w:rPr>
-        <w:t>23</w:t>
+        <w:t>22</w:t>
       </w:r>
       <w:r>
         <w:rPr>
@@ -1579,7 +1579,7 @@
         <w:rPr>
           <w:noProof/>
         </w:rPr>
-        <w:t>23</w:t>
+        <w:t>22</w:t>
       </w:r>
       <w:r>
         <w:rPr>
@@ -1729,7 +1729,7 @@
         <w:rPr>
           <w:noProof/>
         </w:rPr>
-        <w:t>28</w:t>
+        <w:t>27</w:t>
       </w:r>
       <w:r>
         <w:rPr>
@@ -1804,7 +1804,7 @@
         <w:rPr>
           <w:noProof/>
         </w:rPr>
-        <w:t>28</w:t>
+        <w:t>27</w:t>
       </w:r>
       <w:r>
         <w:rPr>
@@ -1879,7 +1879,7 @@
         <w:rPr>
           <w:noProof/>
         </w:rPr>
-        <w:t>28</w:t>
+        <w:t>27</w:t>
       </w:r>
       <w:r>
         <w:rPr>
@@ -2029,7 +2029,7 @@
         <w:rPr>
           <w:noProof/>
         </w:rPr>
-        <w:t>28</w:t>
+        <w:t>32</w:t>
       </w:r>
       <w:r>
         <w:rPr>
@@ -2104,7 +2104,7 @@
         <w:rPr>
           <w:noProof/>
         </w:rPr>
-        <w:t>28</w:t>
+        <w:t>32</w:t>
       </w:r>
       <w:r>
         <w:rPr>
@@ -2179,7 +2179,7 @@
         <w:rPr>
           <w:noProof/>
         </w:rPr>
-        <w:t>28</w:t>
+        <w:t>32</w:t>
       </w:r>
       <w:r>
         <w:rPr>
@@ -2254,7 +2254,7 @@
         <w:rPr>
           <w:noProof/>
         </w:rPr>
-        <w:t>28</w:t>
+        <w:t>34</w:t>
       </w:r>
       <w:r>
         <w:rPr>
@@ -2329,7 +2329,7 @@
         <w:rPr>
           <w:noProof/>
         </w:rPr>
-        <w:t>28</w:t>
+        <w:t>40</w:t>
       </w:r>
       <w:r>
         <w:rPr>
@@ -2404,7 +2404,7 @@
         <w:rPr>
           <w:noProof/>
         </w:rPr>
-        <w:t>28</w:t>
+        <w:t>40</w:t>
       </w:r>
       <w:r>
         <w:rPr>
@@ -2479,7 +2479,7 @@
         <w:rPr>
           <w:noProof/>
         </w:rPr>
-        <w:t>28</w:t>
+        <w:t>40</w:t>
       </w:r>
       <w:r>
         <w:rPr>
@@ -2554,7 +2554,7 @@
         <w:rPr>
           <w:noProof/>
         </w:rPr>
-        <w:t>46</w:t>
+        <w:t>45</w:t>
       </w:r>
       <w:r>
         <w:rPr>
@@ -2701,7 +2701,7 @@
         <w:rPr>
           <w:noProof/>
         </w:rPr>
-        <w:t>46</w:t>
+        <w:t>45</w:t>
       </w:r>
       <w:r>
         <w:rPr>
@@ -2933,7 +2933,7 @@
             <w:noProof/>
             <w:webHidden/>
           </w:rPr>
-          <w:t>25</w:t>
+          <w:t>24</w:t>
         </w:r>
         <w:r>
           <w:rPr>
@@ -3003,7 +3003,7 @@
             <w:noProof/>
             <w:webHidden/>
           </w:rPr>
-          <w:t>26</w:t>
+          <w:t>25</w:t>
         </w:r>
         <w:r>
           <w:rPr>
@@ -3143,7 +3143,7 @@
             <w:noProof/>
             <w:webHidden/>
           </w:rPr>
-          <w:t>28</w:t>
+          <w:t>33</w:t>
         </w:r>
         <w:r>
           <w:rPr>
@@ -3213,7 +3213,7 @@
             <w:noProof/>
             <w:webHidden/>
           </w:rPr>
-          <w:t>28</w:t>
+          <w:t>34</w:t>
         </w:r>
         <w:r>
           <w:rPr>
@@ -3283,7 +3283,7 @@
             <w:noProof/>
             <w:webHidden/>
           </w:rPr>
-          <w:t>28</w:t>
+          <w:t>38</w:t>
         </w:r>
         <w:r>
           <w:rPr>
@@ -3353,7 +3353,7 @@
             <w:noProof/>
             <w:webHidden/>
           </w:rPr>
-          <w:t>28</w:t>
+          <w:t>40</w:t>
         </w:r>
         <w:r>
           <w:rPr>
@@ -3813,21 +3813,12 @@
         </w:rPr>
         <w:t xml:space="preserve">Apple </w:t>
       </w:r>
-      <w:proofErr w:type="spellStart"/>
-      <w:r>
-        <w:rPr>
-          <w:rFonts w:cs="Arial"/>
-          <w:szCs w:val="24"/>
-        </w:rPr>
-        <w:t>iPad</w:t>
-      </w:r>
-      <w:proofErr w:type="spellEnd"/>
-      <w:r>
-        <w:rPr>
-          <w:rFonts w:cs="Arial"/>
-          <w:szCs w:val="24"/>
-        </w:rPr>
-        <w:t xml:space="preserve"> oder Samsung Galaxy Tab, auch in den administrativen Bereich des Verlages ei</w:t>
+      <w:r>
+        <w:rPr>
+          <w:rFonts w:cs="Arial"/>
+          <w:szCs w:val="24"/>
+        </w:rPr>
+        <w:t>iPad oder Samsung Galaxy Tab, auch in den administrativen Bereich des Verlages ei</w:t>
       </w:r>
       <w:r>
         <w:rPr>
@@ -4009,23 +4000,7 @@
           <w:rFonts w:cs="Arial"/>
           <w:szCs w:val="24"/>
         </w:rPr>
-        <w:t xml:space="preserve">der Daten können durch die Nutzung portabler Endgeräte auch weitere Vorteile genutzt werden. Die einfache Bedienbarkeit, die geringen </w:t>
-      </w:r>
-      <w:proofErr w:type="spellStart"/>
-      <w:r>
-        <w:rPr>
-          <w:rFonts w:cs="Arial"/>
-          <w:szCs w:val="24"/>
-        </w:rPr>
-        <w:t>Abmaße</w:t>
-      </w:r>
-      <w:proofErr w:type="spellEnd"/>
-      <w:r>
-        <w:rPr>
-          <w:rFonts w:cs="Arial"/>
-          <w:szCs w:val="24"/>
-        </w:rPr>
-        <w:t xml:space="preserve"> der Geräte und die in den meisten Fällen eingebaute Kamera in Verbindung mit einer portablen Anwendung, können unter Umständen zu einer Akzeptanzsteigerung der vorhandenen Web-Anwendung führen.</w:t>
+        <w:t>der Daten können durch die Nutzung portabler Endgeräte auch weitere Vorteile genutzt werden. Die einfache Bedienbarkeit, die geringen Abmaße der Geräte und die in den meisten Fällen eingebaute Kamera in Verbindung mit einer portablen Anwendung, können unter Umständen zu einer Akzeptanzsteigerung der vorhandenen Web-Anwendung führen.</w:t>
       </w:r>
     </w:p>
     <w:p>
@@ -4408,7 +4383,7 @@
           <v:shape id="_x0000_i1025" type="#_x0000_t75" style="width:352.4pt;height:398.9pt" o:ole="">
             <v:imagedata r:id="rId10" o:title=""/>
           </v:shape>
-          <o:OLEObject Type="Embed" ProgID="Visio.Drawing.11" ShapeID="_x0000_i1025" DrawAspect="Content" ObjectID="_1374681255" r:id="rId11"/>
+          <o:OLEObject Type="Embed" ProgID="Visio.Drawing.11" ShapeID="_x0000_i1025" DrawAspect="Content" ObjectID="_1374753946" r:id="rId11"/>
         </w:object>
       </w:r>
     </w:p>
@@ -4416,9 +4391,9 @@
       <w:pPr>
         <w:pStyle w:val="myBeschriftung"/>
       </w:pPr>
-      <w:bookmarkStart w:id="6" w:name="_Ref300596182"/>
-      <w:bookmarkStart w:id="7" w:name="_Toc300678282"/>
-      <w:bookmarkStart w:id="8" w:name="_Ref300931586"/>
+      <w:bookmarkStart w:id="6" w:name="_Ref300931586"/>
+      <w:bookmarkStart w:id="7" w:name="_Ref300596182"/>
+      <w:bookmarkStart w:id="8" w:name="_Toc300678282"/>
       <w:r>
         <w:t xml:space="preserve">Abbildung </w:t>
       </w:r>
@@ -4430,12 +4405,12 @@
           <w:t>1</w:t>
         </w:r>
       </w:fldSimple>
+      <w:bookmarkEnd w:id="6"/>
+      <w:r>
+        <w:t>: Aufbau der Arbeit</w:t>
+      </w:r>
+      <w:bookmarkEnd w:id="7"/>
       <w:bookmarkEnd w:id="8"/>
-      <w:r>
-        <w:t>: Aufbau der Arbeit</w:t>
-      </w:r>
-      <w:bookmarkEnd w:id="6"/>
-      <w:bookmarkEnd w:id="7"/>
     </w:p>
     <w:p>
       <w:r>
@@ -4511,20 +4486,21 @@
           <w:numId w:val="7"/>
         </w:numPr>
       </w:pPr>
-      <w:bookmarkStart w:id="9" w:name="_Toc300678075"/>
-      <w:bookmarkStart w:id="10" w:name="_Ref299370504"/>
-      <w:bookmarkStart w:id="11" w:name="_Ref299370576"/>
-      <w:bookmarkStart w:id="12" w:name="_Ref299370602"/>
-      <w:bookmarkStart w:id="13" w:name="_Ref299370634"/>
-      <w:bookmarkStart w:id="14" w:name="_Ref299370657"/>
-      <w:bookmarkStart w:id="15" w:name="_Ref299370717"/>
-      <w:bookmarkStart w:id="16" w:name="_Ref299370822"/>
-      <w:bookmarkStart w:id="17" w:name="_Ref299370846"/>
-      <w:bookmarkStart w:id="18" w:name="_Ref299370887"/>
-      <w:bookmarkStart w:id="19" w:name="_Toc300678076"/>
+      <w:bookmarkStart w:id="9" w:name="_Ref299370504"/>
+      <w:bookmarkStart w:id="10" w:name="_Ref299370576"/>
+      <w:bookmarkStart w:id="11" w:name="_Ref299370602"/>
+      <w:bookmarkStart w:id="12" w:name="_Ref299370634"/>
+      <w:bookmarkStart w:id="13" w:name="_Ref299370657"/>
+      <w:bookmarkStart w:id="14" w:name="_Ref299370717"/>
+      <w:bookmarkStart w:id="15" w:name="_Ref299370822"/>
+      <w:bookmarkStart w:id="16" w:name="_Ref299370846"/>
+      <w:bookmarkStart w:id="17" w:name="_Ref299370887"/>
+      <w:bookmarkStart w:id="18" w:name="_Toc300678076"/>
+      <w:bookmarkStart w:id="19" w:name="_Toc300678075"/>
       <w:r>
         <w:t>Web-Service</w:t>
       </w:r>
+      <w:bookmarkEnd w:id="9"/>
       <w:bookmarkEnd w:id="10"/>
       <w:bookmarkEnd w:id="11"/>
       <w:bookmarkEnd w:id="12"/>
@@ -4534,7 +4510,6 @@
       <w:bookmarkEnd w:id="16"/>
       <w:bookmarkEnd w:id="17"/>
       <w:bookmarkEnd w:id="18"/>
-      <w:bookmarkEnd w:id="19"/>
     </w:p>
     <w:p>
       <w:r>
@@ -4959,28 +4934,7 @@
           <w:rFonts w:cs="Arial"/>
           <w:szCs w:val="24"/>
         </w:rPr>
-        <w:t>In der Programmiersprache Java steht seit 2008 das Framework JAX-RS zur Verfügung. JAX-RS stellt Funktionalitäten bereit um „RESTful“-Webservices zu implementieren. Unteranderem bietet es die Möglichkeit Annotationen zu verwenden, um Meta-Daten die für den Web</w:t>
-      </w:r>
-      <w:r>
-        <w:rPr>
-          <w:rFonts w:cs="Arial"/>
-          <w:szCs w:val="24"/>
-        </w:rPr>
-        <w:t>-S</w:t>
-      </w:r>
-      <w:r>
-        <w:rPr>
-          <w:rFonts w:cs="Arial"/>
-          <w:szCs w:val="24"/>
-        </w:rPr>
-        <w:t xml:space="preserve">ervice benötigt werden einbinden zu können. </w:t>
-      </w:r>
-      <w:r>
-        <w:rPr>
-          <w:rFonts w:cs="Arial"/>
-          <w:szCs w:val="24"/>
-        </w:rPr>
-        <w:t>(siehe QUELLE)</w:t>
+        <w:t>In der Programmiersprache Java steht seit 2008 das Framework JAX-RS zur Verfügung. JAX-RS stellt Funktionalitäten bereit um „RESTful“-Webservices zu implementieren. Unteranderem bietet es die Möglichkeit Annotationen zu verwenden, um Meta-Daten die für den Web-Service benötigt werden einbinden zu können. (siehe QUELLE)</w:t>
       </w:r>
     </w:p>
     <w:p>
@@ -4994,7 +4948,7 @@
       <w:r>
         <w:t>Zielplattform Android</w:t>
       </w:r>
-      <w:bookmarkEnd w:id="9"/>
+      <w:bookmarkEnd w:id="19"/>
     </w:p>
     <w:p>
       <w:r>
@@ -5004,16 +4958,10 @@
         <w:t xml:space="preserve">beispielhafte </w:t>
       </w:r>
       <w:r>
-        <w:t>praktische Realisierung der Projektaufgabe ist die Verwendung von Android als Betriebssystem vorgesehen. Nachfolgend soll ein kurzer Einblick in die Vielfalt der Andr</w:t>
-      </w:r>
-      <w:r>
-        <w:t>oid-Umgebung geschaffen werden.</w:t>
-      </w:r>
-      <w:r>
-        <w:t xml:space="preserve"> </w:t>
-      </w:r>
-      <w:r>
-        <w:t>Die erste Entwicklung von Android erfolgte im durch die gleichnam</w:t>
+        <w:t xml:space="preserve">praktische Realisierung der Projektaufgabe ist die Verwendung von Android als Betriebssystem vorgesehen. </w:t>
+      </w:r>
+      <w:r>
+        <w:t>Die erste Entwicklung von Android erfolgte durch die gleichnam</w:t>
       </w:r>
       <w:r>
         <w:t>i</w:t>
@@ -5028,15 +4976,45 @@
         <w:t>,</w:t>
       </w:r>
       <w:r>
-        <w:t xml:space="preserve"> die speziell für </w:t>
-      </w:r>
-      <w:proofErr w:type="spellStart"/>
-      <w:r>
-        <w:t>Tablets</w:t>
-      </w:r>
-      <w:proofErr w:type="spellEnd"/>
-      <w:r>
-        <w:t xml:space="preserve"> angepasst wurde. </w:t>
+        <w:t xml:space="preserve"> die speziell für Tablet</w:t>
+      </w:r>
+      <w:r>
+        <w:t>-PC</w:t>
+      </w:r>
+      <w:r>
+        <w:t xml:space="preserve">s angepasst wurde. </w:t>
+      </w:r>
+      <w:r>
+        <w:t>Für die Android-Umgebung steht ein Software-Development-Kit</w:t>
+      </w:r>
+      <w:r>
+        <w:rPr>
+          <w:rStyle w:val="Funotenzeichen"/>
+        </w:rPr>
+        <w:footnoteReference w:id="1"/>
+      </w:r>
+      <w:r>
+        <w:t xml:space="preserve"> zur Verfügung, mit dem es möglich ist, eigene Anwendung zu implementieren. </w:t>
+      </w:r>
+      <w:hyperlink w:history="1">
+        <w:r>
+          <w:rPr>
+            <w:rStyle w:val="Hyperlink"/>
+          </w:rPr>
+          <w:t>www.developer.android.com</w:t>
+        </w:r>
+      </w:hyperlink>
+      <w:r>
+        <w:t xml:space="preserve"> Weiterhin gibt es quelloffene Implementierungen, die in eigene Anwendungen eingebunden werden können. Dazu zählt unter anderem die Barcode-Anwendung „Zxing“</w:t>
+      </w:r>
+      <w:r>
+        <w:rPr>
+          <w:rStyle w:val="Funotenzeichen"/>
+        </w:rPr>
+        <w:footnoteReference w:id="2"/>
+      </w:r>
+      <w:r>
+        <w:t>, die es mit Hilfe der eingebauten Kamera ermöglicht, Strichcodes (z.B. EAN-Code, ISBN) einzuscannen.</w:t>
       </w:r>
     </w:p>
     <w:p>
@@ -5047,13 +5025,14 @@
         <w:t xml:space="preserve">Arbeit </w:t>
       </w:r>
       <w:r>
-        <w:t xml:space="preserve">stellt die Version 2.2 auf dem Samsung Galaxy Tab dar. </w:t>
-      </w:r>
-      <w:r>
-        <w:t xml:space="preserve">Grundlage bildet ein angepasster Linux-Kernel 2.6.32. </w:t>
-      </w:r>
-    </w:p>
-    <w:p/>
+        <w:t>stellt die Android-</w:t>
+      </w:r>
+      <w:bookmarkStart w:id="20" w:name="_GoBack"/>
+      <w:bookmarkEnd w:id="20"/>
+      <w:r>
+        <w:t xml:space="preserve">Version 2.2 auf dem Samsung Galaxy Tab dar. </w:t>
+      </w:r>
+    </w:p>
     <w:p>
       <w:pPr>
         <w:pStyle w:val="berschrift2"/>
@@ -5062,14 +5041,14 @@
           <w:numId w:val="7"/>
         </w:numPr>
       </w:pPr>
-      <w:bookmarkStart w:id="20" w:name="_Toc300678077"/>
+      <w:bookmarkStart w:id="21" w:name="_Toc300678077"/>
       <w:r>
         <w:t>Software-</w:t>
       </w:r>
       <w:r>
         <w:t>Tests</w:t>
       </w:r>
-      <w:bookmarkEnd w:id="20"/>
+      <w:bookmarkEnd w:id="21"/>
     </w:p>
     <w:p>
       <w:pPr>
@@ -5079,11 +5058,11 @@
           <w:numId w:val="7"/>
         </w:numPr>
       </w:pPr>
-      <w:bookmarkStart w:id="21" w:name="_Toc300678078"/>
+      <w:bookmarkStart w:id="22" w:name="_Toc300678078"/>
       <w:r>
         <w:t>Einführung</w:t>
       </w:r>
-      <w:bookmarkEnd w:id="21"/>
+      <w:bookmarkEnd w:id="22"/>
     </w:p>
     <w:p>
       <w:pPr>
@@ -5104,7 +5083,15 @@
           <w:rFonts w:cs="Arial"/>
           <w:szCs w:val="24"/>
         </w:rPr>
-        <w:t xml:space="preserve">ist ein wichtiger Bestandteil in der Softwareentwicklung, um eine hohe Qualität des erstellten Produktes zu gewährleisten. Die Entwicklung von Testszenarien und den entsprechenden </w:t>
+        <w:t xml:space="preserve">ist ein wichtiger Bestandteil in der Softwareentwicklung, um eine hohe Qualität des erstellten Produktes zu gewährleisten. Die </w:t>
+      </w:r>
+      <w:r>
+        <w:rPr>
+          <w:rFonts w:cs="Arial"/>
+          <w:szCs w:val="24"/>
+        </w:rPr>
+        <w:lastRenderedPageBreak/>
+        <w:t xml:space="preserve">Entwicklung von Testszenarien und den entsprechenden </w:t>
       </w:r>
       <w:r>
         <w:rPr>
@@ -5138,7 +5125,6 @@
           <w:rFonts w:cs="Arial"/>
           <w:szCs w:val="24"/>
         </w:rPr>
-        <w:lastRenderedPageBreak/>
         <w:t>Unit</w:t>
       </w:r>
       <w:r>
@@ -5390,6 +5376,7 @@
           <w:rFonts w:cs="Arial"/>
           <w:szCs w:val="24"/>
         </w:rPr>
+        <w:lastRenderedPageBreak/>
         <w:t>Diese Tests sollen die Leistungsfähigkeit und die Leistungsgrenzen einer Anwendung aufzeigen. Dabei muss hinterfragt werden, ob die gewünschte Anzahl der Benutzer und Verbindungen unterstützt werden kann. Diese Betrachtung ist vor allem für die Skalierbarkeit der Anwendung wichtig.</w:t>
       </w:r>
     </w:p>
@@ -5426,7 +5413,6 @@
           <w:rFonts w:cs="Arial"/>
           <w:szCs w:val="24"/>
         </w:rPr>
-        <w:lastRenderedPageBreak/>
         <w:t>Aus Sicht der Anwender stellen Usability-Tests einen sehr wichtigen Aspekt dar. Bei diesen Tests stellt sich heraus, ob die erstellte Anwendung den Anforderung der Benutzer entspricht und ob die gewünschten Funktionen abgedeckt sind. Zudem soll durch die Endanwender die Benutzerbarkeit getestet und eingeschätzt werden.</w:t>
       </w:r>
       <w:r>
@@ -5513,20 +5499,20 @@
           <w:numId w:val="7"/>
         </w:numPr>
       </w:pPr>
-      <w:bookmarkStart w:id="22" w:name="_Ref298751750"/>
-      <w:bookmarkStart w:id="23" w:name="_Ref300229601"/>
-      <w:bookmarkStart w:id="24" w:name="_Ref300240428"/>
-      <w:bookmarkStart w:id="25" w:name="_Toc300678080"/>
+      <w:bookmarkStart w:id="23" w:name="_Ref298751750"/>
+      <w:bookmarkStart w:id="24" w:name="_Ref300229601"/>
+      <w:bookmarkStart w:id="25" w:name="_Ref300240428"/>
+      <w:bookmarkStart w:id="26" w:name="_Toc300678080"/>
       <w:r>
         <w:t>JUnit</w:t>
       </w:r>
-      <w:bookmarkEnd w:id="22"/>
+      <w:bookmarkEnd w:id="23"/>
       <w:r>
         <w:t>-Framework</w:t>
       </w:r>
-      <w:bookmarkEnd w:id="23"/>
       <w:bookmarkEnd w:id="24"/>
       <w:bookmarkEnd w:id="25"/>
+      <w:bookmarkEnd w:id="26"/>
     </w:p>
     <w:p/>
     <w:p>
@@ -5583,7 +5569,15 @@
           <w:rFonts w:cs="Arial"/>
           <w:szCs w:val="24"/>
         </w:rPr>
-        <w:t>geben. Die zu implementierenden Test-Klassen stellen eine Unterklasse der Klasse TestCase aus dem JUnit-Framework dar, die die benötigten Methoden bereitstellt. Nachfolgend sollen einige Methoden aus der Klasse TestCase aufgeführt werden.</w:t>
+        <w:t>geben. Die zu implementierenden Test-Klassen stellen eine Unterklasse der Klasse TestCase aus dem JUnit-</w:t>
+      </w:r>
+      <w:r>
+        <w:rPr>
+          <w:rFonts w:cs="Arial"/>
+          <w:szCs w:val="24"/>
+        </w:rPr>
+        <w:lastRenderedPageBreak/>
+        <w:t>Framework dar, die die benötigten Methoden bereitstellt. Nachfolgend sollen einige Methoden aus der Klasse TestCase aufgeführt werden.</w:t>
       </w:r>
     </w:p>
     <w:p>
@@ -5627,7 +5621,6 @@
           <w:rFonts w:cs="Arial"/>
           <w:szCs w:val="24"/>
         </w:rPr>
-        <w:lastRenderedPageBreak/>
         <w:t>Die Methode setUp() schafft die Umgebungsbedingungen für die aufrufenden Test-Methoden. Dabei werden die für den Unittest benötigten Objekte initialisiert. Die setUp() Methode wird vor jedem Aufruf einer Methode aus der erstellten Test-Klasse aufgerufen, um die Objekte für den nächsten Test erneut zu initialisieren, so dass für jede Test-Methode die gleichen Ausgangswerte vorliegen.</w:t>
       </w:r>
     </w:p>
@@ -5843,6 +5836,7 @@
           <w:rFonts w:cs="Arial"/>
           <w:szCs w:val="24"/>
         </w:rPr>
+        <w:lastRenderedPageBreak/>
         <w:t>Die Methode liefert einen Fehler, wenn das zu testende Objekt nicht null ist. Zusätzlich gibt es auch die Methode assertNotNull, die einen Fehler generiert, wenn das Objekt nicht null ist.</w:t>
       </w:r>
     </w:p>
@@ -5879,7 +5873,6 @@
           <w:rFonts w:cs="Arial"/>
           <w:szCs w:val="24"/>
         </w:rPr>
-        <w:lastRenderedPageBreak/>
         <w:t>Die Methode assertSame() bietet die Möglichkeit zu testen</w:t>
       </w:r>
       <w:r>
@@ -6134,79 +6127,7 @@
           <w:szCs w:val="24"/>
           <w:lang w:val="en-US"/>
         </w:rPr>
-        <w:t xml:space="preserve">“Die </w:t>
-      </w:r>
-      <w:proofErr w:type="spellStart"/>
-      <w:r>
-        <w:rPr>
-          <w:rFonts w:cs="Arial"/>
-          <w:szCs w:val="24"/>
-          <w:lang w:val="en-US"/>
-        </w:rPr>
-        <w:t>Methode</w:t>
-      </w:r>
-      <w:proofErr w:type="spellEnd"/>
-      <w:r>
-        <w:rPr>
-          <w:rFonts w:cs="Arial"/>
-          <w:szCs w:val="24"/>
-          <w:lang w:val="en-US"/>
-        </w:rPr>
-        <w:t xml:space="preserve"> </w:t>
-      </w:r>
-      <w:proofErr w:type="spellStart"/>
-      <w:r>
-        <w:rPr>
-          <w:rFonts w:cs="Arial"/>
-          <w:szCs w:val="24"/>
-          <w:lang w:val="en-US"/>
-        </w:rPr>
-        <w:t>sollte</w:t>
-      </w:r>
-      <w:proofErr w:type="spellEnd"/>
-      <w:r>
-        <w:rPr>
-          <w:rFonts w:cs="Arial"/>
-          <w:szCs w:val="24"/>
-          <w:lang w:val="en-US"/>
-        </w:rPr>
-        <w:t xml:space="preserve"> </w:t>
-      </w:r>
-      <w:proofErr w:type="spellStart"/>
-      <w:r>
-        <w:rPr>
-          <w:rFonts w:cs="Arial"/>
-          <w:szCs w:val="24"/>
-          <w:lang w:val="en-US"/>
-        </w:rPr>
-        <w:t>eine</w:t>
-      </w:r>
-      <w:proofErr w:type="spellEnd"/>
-      <w:r>
-        <w:rPr>
-          <w:rFonts w:cs="Arial"/>
-          <w:szCs w:val="24"/>
-          <w:lang w:val="en-US"/>
-        </w:rPr>
-        <w:t xml:space="preserve"> Exception </w:t>
-      </w:r>
-      <w:proofErr w:type="spellStart"/>
-      <w:r>
-        <w:rPr>
-          <w:rFonts w:cs="Arial"/>
-          <w:szCs w:val="24"/>
-          <w:lang w:val="en-US"/>
-        </w:rPr>
-        <w:t>werfen</w:t>
-      </w:r>
-      <w:proofErr w:type="spellEnd"/>
-      <w:r>
-        <w:rPr>
-          <w:rFonts w:cs="Arial"/>
-          <w:szCs w:val="24"/>
-          <w:lang w:val="en-US"/>
-        </w:rPr>
-        <w:t>!”</w:t>
+        <w:t>“Die Methode sollte eine Exception werfen!”</w:t>
       </w:r>
       <w:r>
         <w:rPr>
@@ -6278,6 +6199,7 @@
           <w:rFonts w:cs="Arial"/>
           <w:szCs w:val="24"/>
         </w:rPr>
+        <w:lastRenderedPageBreak/>
         <w:t>}</w:t>
       </w:r>
     </w:p>
@@ -6303,15 +6225,7 @@
           <w:rFonts w:cs="Arial"/>
           <w:szCs w:val="24"/>
         </w:rPr>
-        <w:t xml:space="preserve">Es wird davon ausgegangen, dass die aufgerufene Methode eine Exception wirft, wenn der Eingabeparameter null ist. Wird die </w:t>
-      </w:r>
-      <w:r>
-        <w:rPr>
-          <w:rFonts w:cs="Arial"/>
-          <w:szCs w:val="24"/>
-        </w:rPr>
-        <w:lastRenderedPageBreak/>
-        <w:t>Exception geworfen, wird die Methode assertTrue(true) im catch-Block aufgerufen und der Test somit als erfolgreich ausgegeben. Wird die Exception nicht geworfen, wird die Methode fail() mit der entsprechenden Nachricht aufgerufen und somit erzwungen, dass der Test nicht erfolgreich ist.</w:t>
+        <w:t>Es wird davon ausgegangen, dass die aufgerufene Methode eine Exception wirft, wenn der Eingabeparameter null ist. Wird die Exception geworfen, wird die Methode assertTrue(true) im catch-Block aufgerufen und der Test somit als erfolgreich ausgegeben. Wird die Exception nicht geworfen, wird die Methode fail() mit der entsprechenden Nachricht aufgerufen und somit erzwungen, dass der Test nicht erfolgreich ist.</w:t>
       </w:r>
     </w:p>
     <w:p/>
@@ -6323,11 +6237,11 @@
           <w:numId w:val="7"/>
         </w:numPr>
       </w:pPr>
-      <w:bookmarkStart w:id="26" w:name="_Toc300678081"/>
+      <w:bookmarkStart w:id="27" w:name="_Toc300678081"/>
       <w:r>
         <w:t>Testen in Android</w:t>
       </w:r>
-      <w:bookmarkEnd w:id="26"/>
+      <w:bookmarkEnd w:id="27"/>
     </w:p>
     <w:p>
       <w:r>
@@ -6346,13 +6260,13 @@
           <w:numId w:val="7"/>
         </w:numPr>
       </w:pPr>
-      <w:bookmarkStart w:id="27" w:name="_Ref298747475"/>
-      <w:bookmarkStart w:id="28" w:name="_Toc300678082"/>
+      <w:bookmarkStart w:id="28" w:name="_Ref298747475"/>
+      <w:bookmarkStart w:id="29" w:name="_Toc300678082"/>
       <w:r>
         <w:t>Grundlagen</w:t>
       </w:r>
-      <w:bookmarkEnd w:id="27"/>
       <w:bookmarkEnd w:id="28"/>
+      <w:bookmarkEnd w:id="29"/>
     </w:p>
     <w:p>
       <w:r>
@@ -6502,7 +6416,7 @@
           <w:rFonts w:cs="Arial"/>
           <w:szCs w:val="24"/>
         </w:rPr>
-        <w:t xml:space="preserve">Für die speziellen Bedürfnisse einer Android Anwendung sind weitere Assert-Methoden in den Klasse android.test.MoreAsserts und android.test.ViewAsserts implementiert. Die Methoden der MoreAsserts-Klasse stellen eine erweiterte Liste der Assert-Methoden aus dem JUnit-Framework dar. Als Ergänzung stellt die ViewAsserts-Klasse Methoden bereit, die speziell für </w:t>
+        <w:t xml:space="preserve">Für die speziellen Bedürfnisse einer Android Anwendung sind weitere </w:t>
       </w:r>
       <w:r>
         <w:rPr>
@@ -6510,7 +6424,7 @@
           <w:szCs w:val="24"/>
         </w:rPr>
         <w:lastRenderedPageBreak/>
-        <w:t>Benutzeroberflächen und die Interaktion mit dem Benutzer ausgelegt sind.</w:t>
+        <w:t>Assert-Methoden in den Klasse android.test.MoreAsserts und android.test.ViewAsserts implementiert. Die Methoden der MoreAsserts-Klasse stellen eine erweiterte Liste der Assert-Methoden aus dem JUnit-Framework dar. Als Ergänzung stellt die ViewAsserts-Klasse Methoden bereit, die speziell für Benutzeroberflächen und die Interaktion mit dem Benutzer ausgelegt sind.</w:t>
       </w:r>
     </w:p>
     <w:p>
@@ -6710,6 +6624,7 @@
           <w:rFonts w:cs="Arial"/>
           <w:szCs w:val="24"/>
         </w:rPr>
+        <w:lastRenderedPageBreak/>
         <w:t>Die Klasse IsolatedContext bietet eine isolierte</w:t>
       </w:r>
       <w:r>
@@ -6758,7 +6673,6 @@
           <w:rFonts w:cs="Arial"/>
           <w:szCs w:val="24"/>
         </w:rPr>
-        <w:lastRenderedPageBreak/>
         <w:t xml:space="preserve">RenamingDelegatingContext bietet einen eingeschränkten isolierten Kontext an, in dem die Datei- und Datenbankzugriffe durch einen IsolatedContext abgebildet werden. Alle anderen Systemaufrufe </w:t>
       </w:r>
       <w:r>
@@ -6807,15 +6721,15 @@
           <w:numId w:val="7"/>
         </w:numPr>
       </w:pPr>
-      <w:bookmarkStart w:id="29" w:name="_Ref300216986"/>
-      <w:bookmarkStart w:id="30" w:name="_Ref300229572"/>
-      <w:bookmarkStart w:id="31" w:name="_Toc300678083"/>
+      <w:bookmarkStart w:id="30" w:name="_Ref300216986"/>
+      <w:bookmarkStart w:id="31" w:name="_Ref300229572"/>
+      <w:bookmarkStart w:id="32" w:name="_Toc300678083"/>
       <w:r>
         <w:t>Activity Testing</w:t>
       </w:r>
-      <w:bookmarkEnd w:id="29"/>
       <w:bookmarkEnd w:id="30"/>
       <w:bookmarkEnd w:id="31"/>
+      <w:bookmarkEnd w:id="32"/>
     </w:p>
     <w:p>
       <w:pPr>
@@ -6914,7 +6828,15 @@
           <w:rFonts w:cs="Arial"/>
           <w:szCs w:val="24"/>
         </w:rPr>
-        <w:t>Android-Anwendung durchlaufen verschiedene Lebenszyklen. Dazu zählen unteranderem das Starten der Anwendung, das Pausieren, wenn andere Anwendungen aufgerufen werden, das Zurückkehren von anderen Anwendungen und das Beenden der Anwendung. Für jeden dieser Fälle stehen in der Android besondere Methoden zur Verfügung (onCreate(), onPause(), onDestroy(), onResume(), onStop()), die bei der entsprechenden Veränderung des Anwendungszustandes aufgerufen werden. Die Instrumentation API bietet die Möglichkeit, die unterschiedlichen Zustände der Anwendung zu erzwingen und zu überprüfen, ob das gewünschte Verhalten auf den eingetretenen Anwendungszustand eingetreten ist.</w:t>
+        <w:t xml:space="preserve">Android-Anwendung durchlaufen verschiedene Lebenszyklen. Dazu zählen unteranderem das Starten der Anwendung, das Pausieren, wenn andere Anwendungen aufgerufen werden, das Zurückkehren von anderen Anwendungen und das Beenden der Anwendung. Für jeden dieser Fälle stehen in der Android besondere Methoden zur Verfügung (onCreate(), onPause(), onDestroy(), onResume(), onStop()), die bei der entsprechenden </w:t>
+      </w:r>
+      <w:r>
+        <w:rPr>
+          <w:rFonts w:cs="Arial"/>
+          <w:szCs w:val="24"/>
+        </w:rPr>
+        <w:lastRenderedPageBreak/>
+        <w:t>Veränderung des Anwendungszustandes aufgerufen werden. Die Instrumentation API bietet die Möglichkeit, die unterschiedlichen Zustände der Anwendung zu erzwingen und zu überprüfen, ob das gewünschte Verhalten auf den eingetretenen Anwendungszustand eingetreten ist.</w:t>
       </w:r>
     </w:p>
     <w:p>
@@ -6934,7 +6856,6 @@
           <w:rFonts w:cs="Arial"/>
           <w:szCs w:val="24"/>
         </w:rPr>
-        <w:lastRenderedPageBreak/>
         <w:t>Einbinden von Abhängigkeiten</w:t>
       </w:r>
     </w:p>
@@ -7156,15 +7077,7 @@
           <w:rFonts w:cs="Arial"/>
           <w:szCs w:val="24"/>
         </w:rPr>
-        <w:t xml:space="preserve">Im Gegensatz zu der Klasse ActivityInstrumentationTestCase2 wird bei der Verwendung der Oberklasse ActivityUnitTestCase ausschließlich eine Activity in Isolation getestet. Aus diesem Grund </w:t>
-      </w:r>
-      <w:r>
-        <w:rPr>
-          <w:rFonts w:cs="Arial"/>
-          <w:szCs w:val="24"/>
-        </w:rPr>
-        <w:lastRenderedPageBreak/>
-        <w:t>ist auch die Einbindung von Mock Objekten für den System-Context möglich. Die Nutzung von Mock-Objekten anderer Activities ist nicht möglich.</w:t>
+        <w:t>Im Gegensatz zu der Klasse ActivityInstrumentationTestCase2 wird bei der Verwendung der Oberklasse ActivityUnitTestCase ausschließlich eine Activity in Isolation getestet. Aus diesem Grund ist auch die Einbindung von Mock Objekten für den System-Context möglich. Die Nutzung von Mock-Objekten anderer Activities ist nicht möglich.</w:t>
       </w:r>
     </w:p>
     <w:p>
@@ -7227,11 +7140,11 @@
           <w:numId w:val="7"/>
         </w:numPr>
       </w:pPr>
-      <w:bookmarkStart w:id="32" w:name="_Toc300678084"/>
+      <w:bookmarkStart w:id="33" w:name="_Toc300678084"/>
       <w:r>
         <w:t>Service Testing</w:t>
       </w:r>
-      <w:bookmarkEnd w:id="32"/>
+      <w:bookmarkEnd w:id="33"/>
     </w:p>
     <w:p/>
     <w:p>
@@ -7303,6 +7216,7 @@
           <w:rFonts w:cs="Arial"/>
           <w:szCs w:val="24"/>
         </w:rPr>
+        <w:lastRenderedPageBreak/>
         <w:t>ServiceTestCase</w:t>
       </w:r>
     </w:p>
@@ -7340,15 +7254,7 @@
           <w:rFonts w:cs="Arial"/>
           <w:szCs w:val="24"/>
         </w:rPr>
-        <w:t xml:space="preserve"> um die Testumgebung zu initialisieren. Weiterhin können Mock-Objekte von Anwendungen (setApplication())und </w:t>
-      </w:r>
-      <w:r>
-        <w:rPr>
-          <w:rFonts w:cs="Arial"/>
-          <w:szCs w:val="24"/>
-        </w:rPr>
-        <w:lastRenderedPageBreak/>
-        <w:t>Kontexten (setContext()) eingebunden werden, die die Testumgebung von dem realen zu testenden System isolieren. Die Initialisierung der Testumgebung wird solange herausgezögert, bis die Methode ServiceTestCase.startService() oder ServiceTestCase.bindService() aufgerufen wird.</w:t>
+        <w:t xml:space="preserve"> um die Testumgebung zu initialisieren. Weiterhin können Mock-Objekte von Anwendungen (setApplication())und Kontexten (setContext()) eingebunden werden, die die Testumgebung von dem realen zu testenden System isolieren. Die Initialisierung der Testumgebung wird solange herausgezögert, bis die Methode ServiceTestCase.startService() oder ServiceTestCase.bindService() aufgerufen wird.</w:t>
       </w:r>
     </w:p>
     <w:p/>
@@ -7360,11 +7266,11 @@
           <w:numId w:val="7"/>
         </w:numPr>
       </w:pPr>
-      <w:bookmarkStart w:id="33" w:name="_Toc300678085"/>
+      <w:bookmarkStart w:id="34" w:name="_Toc300678085"/>
       <w:r>
         <w:t>Content Provider Testing</w:t>
       </w:r>
-      <w:bookmarkEnd w:id="33"/>
+      <w:bookmarkEnd w:id="34"/>
     </w:p>
     <w:p/>
     <w:p>
@@ -7454,7 +7360,15 @@
           <w:rFonts w:cs="Arial"/>
           <w:szCs w:val="24"/>
         </w:rPr>
-        <w:t>peration erlaubt, aber andere Interaktionen stellvertretend für das reale Android-System abwickelt. Weiterhin wird durch den Konstruktor ein Mock-Objekt der ContentResolver erzeugt, der für die bereitgestellten Daten entgegen nimmt. Abschließend wird ein Objekt der Klasse ContentProvider erzeugt, dass durch die vorherige Initialisierung in einer isolierten Testumgebung abläuft.</w:t>
+        <w:t xml:space="preserve">peration erlaubt, aber andere Interaktionen stellvertretend für das reale Android-System abwickelt. Weiterhin wird durch den Konstruktor ein Mock-Objekt der ContentResolver erzeugt, der für die bereitgestellten Daten entgegen nimmt. Abschließend wird ein Objekt der Klasse ContentProvider erzeugt, </w:t>
+      </w:r>
+      <w:r>
+        <w:rPr>
+          <w:rFonts w:cs="Arial"/>
+          <w:szCs w:val="24"/>
+        </w:rPr>
+        <w:lastRenderedPageBreak/>
+        <w:t>dass durch die vorherige Initialisierung in einer isolierten Testumgebung abläuft.</w:t>
       </w:r>
     </w:p>
     <w:p>
@@ -7470,8 +7384,8 @@
           <w:numId w:val="7"/>
         </w:numPr>
       </w:pPr>
-      <w:bookmarkStart w:id="34" w:name="_Toc300678086"/>
       <w:bookmarkStart w:id="35" w:name="_Toc300678087"/>
+      <w:bookmarkStart w:id="36" w:name="_Toc300678086"/>
       <w:r>
         <w:lastRenderedPageBreak/>
         <w:t>Analyse „Data Asset Management Solution“</w:t>
@@ -7493,8 +7407,8 @@
           <w:numId w:val="7"/>
         </w:numPr>
       </w:pPr>
-      <w:bookmarkStart w:id="36" w:name="_Ref298923837"/>
-      <w:bookmarkStart w:id="37" w:name="_Toc300678088"/>
+      <w:bookmarkStart w:id="37" w:name="_Ref298923837"/>
+      <w:bookmarkStart w:id="38" w:name="_Toc300678088"/>
       <w:r>
         <w:t>Funktionen der Web</w:t>
       </w:r>
@@ -7504,8 +7418,8 @@
       <w:r>
         <w:t>nwendung</w:t>
       </w:r>
-      <w:bookmarkEnd w:id="36"/>
       <w:bookmarkEnd w:id="37"/>
+      <w:bookmarkEnd w:id="38"/>
     </w:p>
     <w:p/>
     <w:p>
@@ -7617,12 +7531,12 @@
           <w:numId w:val="7"/>
         </w:numPr>
       </w:pPr>
-      <w:bookmarkStart w:id="38" w:name="_Toc300678089"/>
+      <w:bookmarkStart w:id="39" w:name="_Toc300678089"/>
       <w:r>
         <w:lastRenderedPageBreak/>
         <w:t>Verwendung in der Projektumgebung</w:t>
       </w:r>
-      <w:bookmarkEnd w:id="38"/>
+      <w:bookmarkEnd w:id="39"/>
     </w:p>
     <w:p/>
     <w:p>
@@ -7663,13 +7577,13 @@
           <w:numId w:val="7"/>
         </w:numPr>
       </w:pPr>
-      <w:bookmarkStart w:id="39" w:name="_Ref299967421"/>
-      <w:bookmarkStart w:id="40" w:name="_Toc300678090"/>
+      <w:bookmarkStart w:id="40" w:name="_Ref299967421"/>
+      <w:bookmarkStart w:id="41" w:name="_Toc300678090"/>
       <w:r>
         <w:t>Konzeption der Anwendungsfälle</w:t>
       </w:r>
-      <w:bookmarkEnd w:id="39"/>
       <w:bookmarkEnd w:id="40"/>
+      <w:bookmarkEnd w:id="41"/>
     </w:p>
     <w:p/>
     <w:p>
@@ -7773,41 +7687,28 @@
       <w:pPr>
         <w:pStyle w:val="myBeschriftung"/>
       </w:pPr>
-      <w:bookmarkStart w:id="41" w:name="_Ref299355475"/>
-      <w:bookmarkStart w:id="42" w:name="_Toc299083506"/>
-      <w:bookmarkStart w:id="43" w:name="_Ref299351540"/>
-      <w:bookmarkStart w:id="44" w:name="_Toc300678283"/>
+      <w:bookmarkStart w:id="42" w:name="_Ref299355475"/>
+      <w:bookmarkStart w:id="43" w:name="_Toc299083506"/>
+      <w:bookmarkStart w:id="44" w:name="_Ref299351540"/>
+      <w:bookmarkStart w:id="45" w:name="_Toc300678283"/>
       <w:r>
         <w:t xml:space="preserve">Abbildung </w:t>
       </w:r>
-      <w:r>
-        <w:fldChar w:fldCharType="begin"/>
-      </w:r>
-      <w:r>
-        <w:instrText xml:space="preserve"> SEQ Abbildung \* ARABIC </w:instrText>
-      </w:r>
-      <w:r>
-        <w:fldChar w:fldCharType="separate"/>
-      </w:r>
-      <w:r>
-        <w:rPr>
-          <w:noProof/>
-        </w:rPr>
-        <w:t>2</w:t>
-      </w:r>
-      <w:r>
-        <w:rPr>
-          <w:noProof/>
-        </w:rPr>
-        <w:fldChar w:fldCharType="end"/>
-      </w:r>
-      <w:bookmarkEnd w:id="41"/>
+      <w:fldSimple w:instr=" SEQ Abbildung \* ARABIC ">
+        <w:r>
+          <w:rPr>
+            <w:noProof/>
+          </w:rPr>
+          <w:t>2</w:t>
+        </w:r>
+      </w:fldSimple>
+      <w:bookmarkEnd w:id="42"/>
       <w:r>
         <w:t>: Mögliche Anwendungsfälle der mobilen A</w:t>
       </w:r>
-      <w:bookmarkEnd w:id="42"/>
       <w:bookmarkEnd w:id="43"/>
       <w:bookmarkEnd w:id="44"/>
+      <w:bookmarkEnd w:id="45"/>
       <w:r>
         <w:t>pplikation</w:t>
       </w:r>
@@ -8264,40 +8165,25 @@
       <w:pPr>
         <w:pStyle w:val="myBeschriftung"/>
       </w:pPr>
-      <w:bookmarkStart w:id="45" w:name="_Toc300678284"/>
-      <w:proofErr w:type="gramStart"/>
+      <w:bookmarkStart w:id="46" w:name="_Toc300678284"/>
       <w:r>
         <w:t xml:space="preserve">Abbildung </w:t>
       </w:r>
-      <w:proofErr w:type="gramEnd"/>
-      <w:r>
-        <w:fldChar w:fldCharType="begin"/>
-      </w:r>
-      <w:r>
-        <w:instrText xml:space="preserve"> SEQ Abbildung \* ARABIC </w:instrText>
-      </w:r>
-      <w:r>
-        <w:fldChar w:fldCharType="separate"/>
-      </w:r>
-      <w:r>
-        <w:rPr>
-          <w:noProof/>
-        </w:rPr>
-        <w:t>3</w:t>
-      </w:r>
-      <w:r>
-        <w:rPr>
-          <w:noProof/>
-        </w:rPr>
-        <w:fldChar w:fldCharType="end"/>
-      </w:r>
+      <w:fldSimple w:instr=" SEQ Abbildung \* ARABIC ">
+        <w:r>
+          <w:rPr>
+            <w:noProof/>
+          </w:rPr>
+          <w:t>3</w:t>
+        </w:r>
+      </w:fldSimple>
       <w:r>
         <w:t xml:space="preserve">: </w:t>
       </w:r>
       <w:r>
         <w:t>Use-Case-Beschreibung "Suche starten"</w:t>
       </w:r>
-      <w:bookmarkEnd w:id="45"/>
+      <w:bookmarkEnd w:id="46"/>
     </w:p>
     <w:p>
       <w:r>
@@ -8312,7 +8198,7 @@
           <w:numId w:val="7"/>
         </w:numPr>
       </w:pPr>
-      <w:bookmarkStart w:id="46" w:name="_Toc300678091"/>
+      <w:bookmarkStart w:id="47" w:name="_Toc300678091"/>
       <w:r>
         <w:lastRenderedPageBreak/>
         <w:t xml:space="preserve">Analyse der </w:t>
@@ -8320,7 +8206,7 @@
       <w:r>
         <w:t>Datenbank</w:t>
       </w:r>
-      <w:bookmarkEnd w:id="46"/>
+      <w:bookmarkEnd w:id="47"/>
     </w:p>
     <w:p/>
     <w:p>
@@ -8390,69 +8276,77 @@
       <w:pPr>
         <w:pStyle w:val="myBeschriftung"/>
       </w:pPr>
-      <w:bookmarkStart w:id="47" w:name="_Ref299441851"/>
-      <w:bookmarkStart w:id="48" w:name="_Toc300678285"/>
+      <w:bookmarkStart w:id="48" w:name="_Ref299441851"/>
+      <w:bookmarkStart w:id="49" w:name="_Toc300678285"/>
       <w:r>
         <w:t xml:space="preserve">Abbildung </w:t>
       </w:r>
+      <w:fldSimple w:instr=" SEQ Abbildung \* ARABIC ">
+        <w:r>
+          <w:rPr>
+            <w:noProof/>
+          </w:rPr>
+          <w:t>4</w:t>
+        </w:r>
+      </w:fldSimple>
+      <w:bookmarkEnd w:id="48"/>
+      <w:r>
+        <w:t>: Ausschnitt der Datenbank</w:t>
+      </w:r>
+      <w:bookmarkEnd w:id="49"/>
+    </w:p>
+    <w:p>
+      <w:r>
+        <w:t xml:space="preserve">Die Analyse der Tabelle „dbo.sap_objects“ ist nicht trivial, da die Spalten </w:t>
+      </w:r>
+      <w:r>
+        <w:t xml:space="preserve"> als Bezeichnung </w:t>
+      </w:r>
+      <w:r>
+        <w:t xml:space="preserve">ausschließlich eine laufende Nummerierung besitzen (A00-A792). Aus diesem Grund ist in der </w:t>
+      </w:r>
       <w:r>
         <w:fldChar w:fldCharType="begin"/>
       </w:r>
       <w:r>
-        <w:instrText xml:space="preserve"> SEQ Abbildung \* ARABIC </w:instrText>
+        <w:instrText xml:space="preserve"> REF _Ref299441851 \h  \* MERGEFORMAT </w:instrText>
       </w:r>
       <w:r>
         <w:fldChar w:fldCharType="separate"/>
       </w:r>
       <w:r>
+        <w:t xml:space="preserve">Abbildung </w:t>
+      </w:r>
+      <w:r>
         <w:rPr>
           <w:noProof/>
         </w:rPr>
         <w:t>4</w:t>
       </w:r>
       <w:r>
-        <w:rPr>
-          <w:noProof/>
-        </w:rPr>
         <w:fldChar w:fldCharType="end"/>
       </w:r>
-      <w:bookmarkEnd w:id="47"/>
-      <w:r>
-        <w:t>: Ausschnitt der Datenbank</w:t>
-      </w:r>
-      <w:bookmarkEnd w:id="48"/>
-    </w:p>
-    <w:p>
-      <w:r>
-        <w:t xml:space="preserve">Die Analyse der Tabelle „dbo.sap_objects“ ist nicht trivial, da die Spalten ausschließlich eine laufende Nummerierung besitzen (A00-A792). Aus diesem Grund ist in der </w:t>
-      </w:r>
-      <w:r>
-        <w:fldChar w:fldCharType="begin"/>
-      </w:r>
-      <w:r>
-        <w:instrText xml:space="preserve"> REF _Ref299441851 \h  \* MERGEFORMAT </w:instrText>
-      </w:r>
-      <w:r>
-        <w:fldChar w:fldCharType="separate"/>
-      </w:r>
-      <w:r>
-        <w:t xml:space="preserve">Abbildung </w:t>
-      </w:r>
-      <w:r>
-        <w:rPr>
-          <w:noProof/>
-        </w:rPr>
-        <w:t>4</w:t>
-      </w:r>
-      <w:r>
-        <w:fldChar w:fldCharType="end"/>
-      </w:r>
-      <w:r>
-        <w:t xml:space="preserve"> nur ein Ausschnitt dieser Tabelle zu sehen, in der die entsprechenden Spalten eindeutig bezeichnet wurden. Die drei dargestellten Tabellen stellen die benötigten Datensätze für den Use-Case „Suche starten“ bereit. Die Tabelle „dbo.sap_objects“ stellt die zentrale Tabelle der Web-Anwendung „speedikon DAMS“ dar. In dieser Tabelle werden alle Inventardaten mit ihren entsprechenden Attributen gespeichert. Die Spalte „PARENT_RZ“ ist die einzige, die im originalen Datenbank-Schema einen eindeutigen Namen trägt. Die Tabelle in der Mitte der Abbildung („dbo.sap_net_interfaces“) speichert die Daten sämtlicher Netzwerk-Schnittstellen, die in der Anwendung verwaltet werden. Die Spalte „object_id“ referenziert die Spalte „object_id“ aus der Tabelle </w:t>
+      <w:r>
+        <w:t xml:space="preserve"> nur ein Ausschnitt dieser Tabelle zu sehen, in der die entsprechenden Spalten eindeutig bezeichnet wurden.</w:t>
+      </w:r>
+      <w:r>
+        <w:t xml:space="preserve"> </w:t>
+      </w:r>
+      <w:r>
+        <w:t xml:space="preserve">Die Spalte „PARENT_RZ“ ist die </w:t>
+      </w:r>
+      <w:r>
+        <w:t>einzige Spalte</w:t>
+      </w:r>
+      <w:r>
+        <w:t xml:space="preserve"> der Tabelle „dbo.sap_objects“, die im originalen Datenbank-Schema einen eindeutigen Namen trägt.</w:t>
+      </w:r>
+      <w:r>
+        <w:t xml:space="preserve"> Die drei dargestellten Tabellen stellen die benötigten Datensätze für den Use-Case „Suche starten“ bereit. Die Tabelle „dbo.sap_objects“ stellt die zentrale Tabelle der Web-Anwendung „speedikon DAMS“ dar. In dieser Tabelle werden alle Inventardaten mit ihren entsprechenden Attributen gespeichert. Die Tabelle in der Mitte der Abbildung („dbo.sap_net_interfaces“) speichert die Daten sämtlicher Netzwerk-Schnittstellen, die in der Anwendung verwaltet werden. Die Spalte </w:t>
       </w:r>
       <w:r>
         <w:lastRenderedPageBreak/>
-        <w:t>„dbo.sap_objects“, um die Beziehung zwischen dem Gerät und der verbauten Netzwerk-Schnittstelle herzustellen. Weiterhin steht die Spalte „cable_id“ in Beziehung zu der Spalte „id“ der Tabelle „dbo.sap_net_cables“, in der die Informationen zu den verwalteten Netzwerk-Kabeln vorgehalten werden. Diese Beziehung zwischen den Tabellen ist wichtig, um den Use-Case „Kabel suchen“ und „Verkabelungswege verfolgen“ realisieren zu können. Neben den nicht erkenntlichen Schlüsselbeziehungen im abgeleiteten Datenbankschema stellen auch die Datensätze einige Probleme dar. Für ein Gerät können bedingt durch Umzüge in verschiedene Rechenzentren mehrere Datensätze in der Datenbank vorhanden sein. Das führt dazu, dass eine Suche nach eindeutigen Parametern, wie z.B. Inventarnummer oder Seriennummer, zu mehreren Ergebnissen führt. Dieses Verhalten muss bei der Implementierung der Datenbank-Abfragen bzw. bei der Ausgabe in der mobilen Anwendung Berücksichtigung finden.</w:t>
+        <w:t>„object_id“ referenziert die Spalte „object_id“ aus der Tabelle „dbo.sap_objects“, um die Beziehung zwischen dem Gerät und der verbauten Netzwerk-Schnittstelle herzustellen. Weiterhin steht die Spalte „cable_id“ in Beziehung zu der Spalte „id“ der Tabelle „dbo.sap_net_cables“, in der die Informationen zu den verwalteten Netzwerk-Kabeln vorgehalten werden. Diese Beziehung zwischen den Tabellen ist wichtig, um den Use-Case „Kabel suchen“ und „Verkabelungswege verfolgen“ realisieren zu können. Neben den nicht erkenntlichen Schlüsselbeziehungen im abgeleiteten Datenbankschema stellen auch die Datensätze einige Probleme dar. Für ein Gerät können bedingt durch Umzüge in verschiedene Rechenzentren mehrere Datensätze in der Datenbank vorhanden sein. Das führt dazu, dass eine Suche nach eindeutigen Parametern, wie z.B. Inventarnummer oder Seriennummer, zu mehreren Ergebnissen führt. Dieses Verhalten muss bei der Implementierung der Datenbank-Abfragen bzw. bei der Ausgabe in der mobilen Anwendung Berücksichtigung finden.</w:t>
       </w:r>
     </w:p>
     <w:p/>
@@ -8476,7 +8370,7 @@
         <w:lastRenderedPageBreak/>
         <w:t>Umsetzung</w:t>
       </w:r>
-      <w:bookmarkEnd w:id="34"/>
+      <w:bookmarkEnd w:id="36"/>
     </w:p>
     <w:p>
       <w:pPr>
@@ -8486,7 +8380,7 @@
           <w:numId w:val="7"/>
         </w:numPr>
       </w:pPr>
-      <w:bookmarkStart w:id="49" w:name="_Toc300678092"/>
+      <w:bookmarkStart w:id="50" w:name="_Toc300678092"/>
       <w:r>
         <w:t>Realisierung</w:t>
       </w:r>
@@ -8499,7 +8393,7 @@
       <w:r>
         <w:t>ervice</w:t>
       </w:r>
-      <w:bookmarkEnd w:id="49"/>
+      <w:bookmarkEnd w:id="50"/>
     </w:p>
     <w:p>
       <w:pPr>
@@ -8509,11 +8403,11 @@
           <w:numId w:val="7"/>
         </w:numPr>
       </w:pPr>
-      <w:bookmarkStart w:id="50" w:name="_Toc300678093"/>
+      <w:bookmarkStart w:id="51" w:name="_Toc300678093"/>
       <w:r>
         <w:t>Zieldefinition</w:t>
       </w:r>
-      <w:bookmarkEnd w:id="50"/>
+      <w:bookmarkEnd w:id="51"/>
     </w:p>
     <w:p/>
     <w:p>
@@ -8536,11 +8430,11 @@
           <w:numId w:val="7"/>
         </w:numPr>
       </w:pPr>
-      <w:bookmarkStart w:id="51" w:name="_Toc300678094"/>
+      <w:bookmarkStart w:id="52" w:name="_Toc300678094"/>
       <w:r>
         <w:t>Planung</w:t>
       </w:r>
-      <w:bookmarkEnd w:id="51"/>
+      <w:bookmarkEnd w:id="52"/>
     </w:p>
     <w:p/>
     <w:p>
@@ -8699,17 +8593,26 @@
           <w:numId w:val="7"/>
         </w:numPr>
       </w:pPr>
-      <w:bookmarkStart w:id="52" w:name="_Toc300678095"/>
+      <w:bookmarkStart w:id="53" w:name="_Toc300678095"/>
       <w:r>
         <w:lastRenderedPageBreak/>
         <w:t>Umsetzung</w:t>
       </w:r>
-      <w:bookmarkEnd w:id="52"/>
+      <w:bookmarkEnd w:id="53"/>
     </w:p>
     <w:p/>
     <w:p>
       <w:r>
-        <w:t>Nachfolgend soll mit Hilfe eines Klassendiagramms die Struktur und Umsetzung des Web-Service näher beschrieben werden.</w:t>
+        <w:t xml:space="preserve">Nachfolgend </w:t>
+      </w:r>
+      <w:r>
+        <w:t>wird</w:t>
+      </w:r>
+      <w:r>
+        <w:t xml:space="preserve"> mit Hilfe eines Klassendiagramms die Struktur und Umsetzung de</w:t>
+      </w:r>
+      <w:r>
+        <w:t>s Web-Service näher beschrieben.</w:t>
       </w:r>
     </w:p>
     <w:p>
@@ -8774,7 +8677,7 @@
       <w:pPr>
         <w:pStyle w:val="myBeschriftung"/>
       </w:pPr>
-      <w:bookmarkStart w:id="53" w:name="_Toc300678286"/>
+      <w:bookmarkStart w:id="54" w:name="_Toc300678286"/>
       <w:r>
         <w:t xml:space="preserve">Abbildung </w:t>
       </w:r>
@@ -8789,7 +8692,7 @@
       <w:r>
         <w:t>: Klassendiagramm Web-Service</w:t>
       </w:r>
-      <w:bookmarkEnd w:id="53"/>
+      <w:bookmarkEnd w:id="54"/>
     </w:p>
     <w:p>
       <w:r>
@@ -8802,457 +8705,395 @@
         <w:t xml:space="preserve">ervice ist in die vier Pakete </w:t>
       </w:r>
       <w:r>
+        <w:t xml:space="preserve">„webservice“, manager“, </w:t>
+      </w:r>
+      <w:r>
+        <w:t>„persis</w:t>
+      </w:r>
+      <w:r>
+        <w:t xml:space="preserve">tence“ </w:t>
+      </w:r>
+      <w:r>
+        <w:t xml:space="preserve">und „helper“ unterteilt. </w:t>
+      </w:r>
+      <w:r>
+        <w:t xml:space="preserve">Die Schnittstelle zwischen der mobilen Applikation und des Web-Service stellt die Klasse </w:t>
+      </w:r>
+      <w:r>
+        <w:rPr>
+          <w:i/>
+        </w:rPr>
+        <w:t>AndroidService</w:t>
+      </w:r>
+      <w:r>
+        <w:t xml:space="preserve"> im Paket „webservice“ dar. Mit Hilfe dieser Klasse werden der mobilen Anwendung d</w:t>
+      </w:r>
+      <w:r>
+        <w:t>ie</w:t>
+      </w:r>
+      <w:r>
+        <w:t xml:space="preserve"> Funktionalitäten des Web-Service zur Verfügung gestellt. Mit Hilfe der Methode </w:t>
+      </w:r>
+      <w:r>
+        <w:rPr>
+          <w:i/>
+        </w:rPr>
+        <w:t>getObjectInfo()</w:t>
+      </w:r>
+      <w:r>
+        <w:t xml:space="preserve"> </w:t>
+      </w:r>
+      <w:r>
+        <w:t xml:space="preserve">können die gewünschten Inventardaten abgerufen werden. Die Methode </w:t>
+      </w:r>
+      <w:r>
+        <w:rPr>
+          <w:i/>
+        </w:rPr>
+        <w:t>getConnection()</w:t>
+      </w:r>
+      <w:r>
+        <w:t xml:space="preserve"> bietet in ähnlicher Form die Abfrage zur Verfolgung der Netzwerk-Verkabelung an.</w:t>
+      </w:r>
+      <w:r>
+        <w:t xml:space="preserve"> Die Methode </w:t>
+      </w:r>
+      <w:r>
+        <w:rPr>
+          <w:i/>
+        </w:rPr>
+        <w:t>tryLogin()</w:t>
+      </w:r>
+      <w:r>
+        <w:t xml:space="preserve"> bietet der mobilen Anwendung die Möglichkeit, Anmelde-Versuche durch den Benutzer zu </w:t>
+      </w:r>
+      <w:r>
+        <w:lastRenderedPageBreak/>
+        <w:t xml:space="preserve">verarbeiten. Neben den Methoden zur Bereitstellung der Funktionalitäten sind in der Klasse </w:t>
+      </w:r>
+      <w:r>
+        <w:rPr>
+          <w:i/>
+        </w:rPr>
+        <w:t>AndroidService</w:t>
+      </w:r>
+      <w:r>
+        <w:rPr>
+          <w:i/>
+        </w:rPr>
+        <w:t xml:space="preserve"> </w:t>
+      </w:r>
+      <w:r>
+        <w:t>die</w:t>
+      </w:r>
+      <w:r>
+        <w:rPr>
+          <w:i/>
+        </w:rPr>
+        <w:t xml:space="preserve"> </w:t>
+      </w:r>
+      <w:r>
+        <w:t xml:space="preserve">Methoden </w:t>
+      </w:r>
+      <w:r>
+        <w:rPr>
+          <w:i/>
+        </w:rPr>
+        <w:t>formJsonSize()</w:t>
+      </w:r>
+      <w:r>
+        <w:rPr>
+          <w:i/>
+        </w:rPr>
+        <w:t xml:space="preserve">, </w:t>
+      </w:r>
+      <w:r>
+        <w:rPr>
+          <w:i/>
+        </w:rPr>
+        <w:t>formJsonSingle()</w:t>
+      </w:r>
+      <w:r>
+        <w:t xml:space="preserve"> und </w:t>
+      </w:r>
+      <w:r>
+        <w:rPr>
+          <w:i/>
+        </w:rPr>
+        <w:t>formJsonFailure()</w:t>
+      </w:r>
+      <w:r>
+        <w:t xml:space="preserve"> für die Umformung der entsprechenden Datensätze in das Dateiaustauschformat JSON implementiert. Die Methode </w:t>
+      </w:r>
+      <w:r>
+        <w:rPr>
+          <w:i/>
+        </w:rPr>
+        <w:t>formJsonSize()</w:t>
+      </w:r>
+      <w:r>
+        <w:t xml:space="preserve"> erzeugt ein JSON Objekt, in dem die Anzahl der gefunden Datensätze und einige Werte jedes Datensatzes übergeben werden. Diese Implementierung bietet dem Benutzer in der mobilen Anwendung die Möglichkeit eine Auswahl </w:t>
+      </w:r>
+      <w:r>
+        <w:t xml:space="preserve">aus mehreren Datensätzen zu treffen, wenn seine Suche mehrere Ergebnisse geliefert hat. Durch die Auswahl des Benutzers in der Applikation wird das eigentliche Objekt mit Hilfe der Methode </w:t>
+      </w:r>
+      <w:r>
+        <w:rPr>
+          <w:i/>
+        </w:rPr>
+        <w:t>formJsonSingle()</w:t>
+      </w:r>
+      <w:r>
+        <w:rPr>
+          <w:i/>
+        </w:rPr>
+        <w:t xml:space="preserve"> </w:t>
+      </w:r>
+      <w:r>
+        <w:t>erzeugt.</w:t>
+      </w:r>
+      <w:r>
+        <w:t xml:space="preserve"> Wenn bei der Suchanfrage kein passender Datensatz gefunden wird, erzeugt die Methode </w:t>
+      </w:r>
+      <w:r>
+        <w:rPr>
+          <w:i/>
+        </w:rPr>
+        <w:t>formJsonFailure()</w:t>
+      </w:r>
+      <w:r>
+        <w:rPr>
+          <w:i/>
+        </w:rPr>
+        <w:t xml:space="preserve"> </w:t>
+      </w:r>
+      <w:r>
+        <w:t>eine JSON-Objekt, dass die entsprechende Fehlermeldung beinhaltet.</w:t>
+      </w:r>
+      <w:r>
+        <w:t xml:space="preserve"> Der Zugriff durch mobile Geräte wird durch die Einbindung von Annotationen des Frameworks </w:t>
+      </w:r>
+      <w:r>
         <w:t>„</w:t>
       </w:r>
-      <w:proofErr w:type="spellStart"/>
-      <w:r>
-        <w:t>webservice</w:t>
-      </w:r>
-      <w:proofErr w:type="spellEnd"/>
-      <w:r>
-        <w:t xml:space="preserve">“, manager“, </w:t>
-      </w:r>
-      <w:r>
-        <w:t>„persis</w:t>
-      </w:r>
-      <w:r>
-        <w:t xml:space="preserve">tence“ </w:t>
-      </w:r>
-      <w:r>
-        <w:t xml:space="preserve">und „helper“ unterteilt. </w:t>
-      </w:r>
-      <w:r>
-        <w:t xml:space="preserve">Die Schnittstelle zwischen der mobilen Applikation und des Web-Service stellt die Klasse </w:t>
-      </w:r>
-      <w:r>
-        <w:rPr>
-          <w:i/>
-        </w:rPr>
-        <w:t>AndroidService</w:t>
-      </w:r>
-      <w:r>
-        <w:t xml:space="preserve"> im Paket „</w:t>
-      </w:r>
-      <w:proofErr w:type="spellStart"/>
-      <w:r>
-        <w:t>webservice</w:t>
-      </w:r>
-      <w:proofErr w:type="spellEnd"/>
-      <w:r>
-        <w:t>“ dar. Mit Hilfe dieser Klasse werden der mobilen Anwendung d</w:t>
-      </w:r>
-      <w:r>
-        <w:t>ie</w:t>
-      </w:r>
-      <w:r>
-        <w:t xml:space="preserve"> Funktionalitäten des Web-Service zur Verfügung gestellt. Mit Hilfe der Methode </w:t>
-      </w:r>
-      <w:r>
-        <w:rPr>
-          <w:i/>
-        </w:rPr>
-        <w:t>getObjectInfo()</w:t>
-      </w:r>
-      <w:r>
-        <w:t xml:space="preserve"> </w:t>
-      </w:r>
-      <w:r>
-        <w:t xml:space="preserve">können die gewünschten Inventardaten abgerufen werden. Die Methode </w:t>
-      </w:r>
-      <w:proofErr w:type="spellStart"/>
-      <w:r>
-        <w:rPr>
-          <w:i/>
-        </w:rPr>
-        <w:t>getConnection</w:t>
-      </w:r>
-      <w:proofErr w:type="spellEnd"/>
-      <w:r>
-        <w:rPr>
-          <w:i/>
-        </w:rPr>
-        <w:t>()</w:t>
-      </w:r>
-      <w:r>
-        <w:t xml:space="preserve"> bietet in ähnlicher Form die Abfrage zur Verfolgung der Netzwerk-Verkabelung an.</w:t>
-      </w:r>
-      <w:r>
-        <w:t xml:space="preserve"> Die Methode </w:t>
-      </w:r>
-      <w:r>
-        <w:rPr>
-          <w:i/>
-        </w:rPr>
-        <w:t>tryLogin()</w:t>
-      </w:r>
-      <w:r>
-        <w:t xml:space="preserve"> bietet der mobilen Anwendung die Möglichkeit, Anmelde-Versuche durch den jeweiligen </w:t>
-      </w:r>
+      <w:r>
+        <w:t>Jersey</w:t>
+      </w:r>
+      <w:r>
+        <w:t xml:space="preserve">“ </w:t>
+      </w:r>
+      <w:r>
+        <w:t>[QUELLE]</w:t>
+      </w:r>
+      <w:r>
+        <w:t xml:space="preserve"> bereitgestellt. </w:t>
+      </w:r>
+      <w:r>
+        <w:t>„</w:t>
+      </w:r>
+      <w:r>
+        <w:t>Jersey</w:t>
+      </w:r>
+      <w:r>
+        <w:t>“</w:t>
+      </w:r>
+      <w:r>
+        <w:t xml:space="preserve"> stellt im Java-Umfeld eine Referenz-Implementierung für RESTful Web-Services </w:t>
+      </w:r>
+      <w:r>
+        <w:t xml:space="preserve">auf Grundlage von JAX-RS </w:t>
+      </w:r>
+      <w:r>
+        <w:t xml:space="preserve">dar. </w:t>
+      </w:r>
+    </w:p>
+    <w:p>
+      <w:r>
+        <w:t xml:space="preserve">Die Programm-Logik des Web-Service ist im Paket „manager“ zusammengefasst. </w:t>
+      </w:r>
+      <w:r>
+        <w:t>Auf die Methoden, die durch die Klasse Android-Service benötigt werden, kann mit Hilfe der entsprechenden Interfaces zugegriffen werd</w:t>
+      </w:r>
+      <w:r>
+        <w:t xml:space="preserve">en. Die Nutzung von Interfaces ermöglicht somit die Trennung der Methoden-Implementierung und des Methoden-Aufrufs. Die in den Interfaces bereitgestellten Methoden, </w:t>
+      </w:r>
+      <w:r>
+        <w:t>werden</w:t>
+      </w:r>
+      <w:r>
+        <w:t xml:space="preserve"> durch die gleichnamigen Klassen (ohne Namenserweiterung „Local“) implementiert. Die Klasse </w:t>
+      </w:r>
+      <w:r>
+        <w:rPr>
+          <w:i/>
+        </w:rPr>
+        <w:t>LoginManager</w:t>
+      </w:r>
+      <w:r>
+        <w:t xml:space="preserve">, liest die originale Datei der Web-Anwendung ein, in der die Anmelde-Namen und die Passwörter (als MD5-Hash) der zugelassen Benutzer gespeichert sind. Die Login-Anfragen werden durch die Klasse Android-Service an die Klasse „LoginManager“ über das Interface „LoginManagerLocal“ weitergegeben. Die Klasse wertet die Einträge der zuvor gefilterten Benutzer-Einträge aus und gibt den entsprechenden Wahrheitswert eines positiven oder negativen Anmelde-Versuchs zurück. </w:t>
+      </w:r>
+    </w:p>
+    <w:p>
       <w:r>
         <w:lastRenderedPageBreak/>
-        <w:t xml:space="preserve">Benutzer zu verarbeiten. Neben den Methoden zur Bereitstellung der Funktionalitäten sind in der Klasse </w:t>
-      </w:r>
-      <w:r>
-        <w:rPr>
-          <w:i/>
-        </w:rPr>
-        <w:t>AndroidService</w:t>
-      </w:r>
-      <w:r>
-        <w:rPr>
-          <w:i/>
-        </w:rPr>
-        <w:t xml:space="preserve"> </w:t>
-      </w:r>
-      <w:r>
-        <w:t>die</w:t>
-      </w:r>
-      <w:r>
-        <w:rPr>
-          <w:i/>
-        </w:rPr>
-        <w:t xml:space="preserve"> </w:t>
-      </w:r>
-      <w:r>
-        <w:t xml:space="preserve">Methoden </w:t>
-      </w:r>
-      <w:proofErr w:type="spellStart"/>
-      <w:r>
-        <w:rPr>
-          <w:i/>
-        </w:rPr>
-        <w:t>formJsonSize</w:t>
-      </w:r>
-      <w:proofErr w:type="spellEnd"/>
-      <w:r>
-        <w:rPr>
-          <w:i/>
-        </w:rPr>
-        <w:t>()</w:t>
-      </w:r>
-      <w:r>
-        <w:rPr>
-          <w:i/>
-        </w:rPr>
+        <w:t xml:space="preserve">Die Klassen </w:t>
+      </w:r>
+      <w:r>
+        <w:rPr>
+          <w:i/>
+        </w:rPr>
+        <w:t>ObjectManager</w:t>
+      </w:r>
+      <w:r>
         <w:t xml:space="preserve">, </w:t>
       </w:r>
       <w:r>
         <w:rPr>
           <w:i/>
         </w:rPr>
-        <w:t>formJsonSingle()</w:t>
+        <w:t>InterfaceManager</w:t>
       </w:r>
       <w:r>
         <w:t xml:space="preserve"> und </w:t>
       </w:r>
-      <w:proofErr w:type="spellStart"/>
-      <w:r>
-        <w:rPr>
-          <w:i/>
-        </w:rPr>
-        <w:t>formJsonFailure</w:t>
-      </w:r>
-      <w:proofErr w:type="spellEnd"/>
-      <w:r>
-        <w:rPr>
-          <w:i/>
-        </w:rPr>
-        <w:t>()</w:t>
-      </w:r>
-      <w:r>
-        <w:t xml:space="preserve"> für die Umformung der entsprechenden Datensätze in das Dateiaustauschformat JSON implementiert. Die Methode </w:t>
-      </w:r>
-      <w:proofErr w:type="spellStart"/>
-      <w:r>
-        <w:rPr>
-          <w:i/>
-        </w:rPr>
-        <w:t>formJsonSize</w:t>
-      </w:r>
-      <w:proofErr w:type="spellEnd"/>
-      <w:r>
-        <w:rPr>
-          <w:i/>
-        </w:rPr>
-        <w:t>()</w:t>
-      </w:r>
-      <w:r>
-        <w:t xml:space="preserve"> erzeugt ein JSON Objekt, in dem die Anzahl der gefunden Datensätze und einige Werte jedes Datensatzes übergeben werden. Diese Implementierung bietet dem Benutzer in der mobilen Anwendung die Möglichkeit eine Auswahl </w:t>
-      </w:r>
-      <w:r>
-        <w:t xml:space="preserve">aus mehreren Datensätzen zu treffen, wenn seine Suche mehrere Ergebnisse geliefert hat. Durch die Auswahl des Benutzers in der Applikation wird das eigentliche Objekt mit Hilfe der Methode </w:t>
-      </w:r>
-      <w:r>
-        <w:rPr>
-          <w:i/>
-        </w:rPr>
-        <w:t>formJsonSingle()</w:t>
-      </w:r>
-      <w:r>
-        <w:rPr>
-          <w:i/>
-        </w:rPr>
-        <w:t xml:space="preserve"> </w:t>
-      </w:r>
-      <w:r>
-        <w:t>erzeugt.</w:t>
-      </w:r>
-      <w:r>
-        <w:t xml:space="preserve"> Wenn bei der Suchanfrage kein passender Datensatz gefunden wird, erzeugt die Methode </w:t>
-      </w:r>
-      <w:proofErr w:type="spellStart"/>
-      <w:r>
-        <w:rPr>
-          <w:i/>
-        </w:rPr>
-        <w:t>formJsonFailure</w:t>
-      </w:r>
-      <w:proofErr w:type="spellEnd"/>
-      <w:r>
-        <w:rPr>
-          <w:i/>
-        </w:rPr>
-        <w:t>()</w:t>
-      </w:r>
-      <w:r>
-        <w:rPr>
-          <w:i/>
-        </w:rPr>
-        <w:t xml:space="preserve"> </w:t>
-      </w:r>
-      <w:r>
-        <w:t>eine JSON-Objekt, dass die entsprechende Fehlermeldung beinhaltet.</w:t>
-      </w:r>
-    </w:p>
-    <w:p>
-      <w:r>
-        <w:t xml:space="preserve">Die eigentliche Programm-Logik des Web-Service ist im Paket „manager“ zusammengefasst. </w:t>
-      </w:r>
-      <w:r>
-        <w:t>Auf die Methoden, die durch die Klasse Android-Service benötigt werden, kann mit Hilfe der entsprechenden Interfaces zugegriffen werd</w:t>
-      </w:r>
-      <w:r>
-        <w:t xml:space="preserve">en. Die Nutzung von Interfaces ermöglicht somit die Trennung der Methoden-Implementierung und des Methoden-Aufrufs. Die in den Interfaces bereitgestellten Methoden, </w:t>
-      </w:r>
-      <w:r>
-        <w:rPr>
-          <w:i/>
-        </w:rPr>
-        <w:t>werden</w:t>
-      </w:r>
-      <w:r>
-        <w:t xml:space="preserve"> durch die gleichnamigen Klassen (ohne Namenserweiterung „Local“) implementiert. Die Klasse </w:t>
-      </w:r>
-      <w:r>
-        <w:rPr>
-          <w:i/>
-        </w:rPr>
-        <w:t>LoginManager</w:t>
-      </w:r>
-      <w:r>
-        <w:t>, liest die originale Datei der Web-Anwendung ein, in der die Anmelde-Namen und die Passwörter (als MD5-Hash) der zugelassen Benutzer gespeichert sind. Die Login-Anfragen werden durch die Klasse Android-Service an die Klasse „LoginManager“ über das Interface „LoginManagerLocal“ weitergegeben. Die Klasse wertet die Einträge der zuvor gefilterten Benutzer-Einträge aus und gibt den entsprechenden Wahrheitswert eines positiven oder negativen Anmelde-Versuchs zurück.</w:t>
-      </w:r>
-      <w:r>
-        <w:t xml:space="preserve"> </w:t>
-      </w:r>
-      <w:bookmarkStart w:id="54" w:name="_GoBack"/>
-      <w:bookmarkEnd w:id="54"/>
-    </w:p>
-    <w:p>
-      <w:r>
-        <w:t xml:space="preserve">durch die Entwicklungsumgebung generierten Persistenz-Klassen befinden sich im gleichnamigen „persistence“-Paket und </w:t>
-      </w:r>
-      <w:proofErr w:type="gramStart"/>
-      <w:r>
-        <w:t>repräsentieren</w:t>
-      </w:r>
-      <w:proofErr w:type="gramEnd"/>
-      <w:r>
-        <w:t xml:space="preserve"> die Abbildung der relationalen Tabellen der zugrundeliegenden Datenbank.</w:t>
-      </w:r>
-      <w:r>
-        <w:t xml:space="preserve"> </w:t>
-      </w:r>
-      <w:r>
-        <w:t xml:space="preserve">Das Paket „helper“ beinhaltete die Klasse </w:t>
-      </w:r>
-      <w:r>
-        <w:t>„</w:t>
-      </w:r>
-      <w:r>
+      <w:r>
+        <w:rPr>
+          <w:i/>
+        </w:rPr>
+        <w:t>CableManager</w:t>
+      </w:r>
+      <w:r>
+        <w:t xml:space="preserve"> repräsentieren die Schnittstellen für den Zugriff auf die Datenbankobjekt</w:t>
+      </w:r>
+      <w:r>
+        <w:t>e</w:t>
+      </w:r>
+      <w:r>
+        <w:t xml:space="preserve">. Diese Klassen Stellen Methoden bereit, um </w:t>
+      </w:r>
+      <w:r>
+        <w:t>Objekte mit Hilfe bestimmter Suchkriterien aus der Datenbank abzufragen</w:t>
+      </w:r>
+      <w:r>
+        <w:t xml:space="preserve"> und implementieren somit</w:t>
+      </w:r>
+      <w:r>
+        <w:t xml:space="preserve"> einen </w:t>
+      </w:r>
+      <w:r>
+        <w:t xml:space="preserve">den lesenden Zugriff </w:t>
+      </w:r>
+      <w:r>
+        <w:t xml:space="preserve">der in Kapitel </w:t>
+      </w:r>
+      <w:r>
+        <w:rPr>
+          <w:i/>
+        </w:rPr>
+        <w:t>2.1</w:t>
+      </w:r>
+      <w:r>
+        <w:t xml:space="preserve"> beschriebenen CRUD-Methoden. </w:t>
+      </w:r>
+      <w:r>
+        <w:t xml:space="preserve">Als Ergebnis dieser Abfragen werden Listen zurück geliefert, die die gesuchten Inventardaten beinhalten. </w:t>
+      </w:r>
+    </w:p>
+    <w:p>
+      <w:r>
+        <w:t xml:space="preserve">Die Inventardaten werden in Persistenz-Objekten gespeichert. Diese Objekte stellen eine objektorientierte Repräsentation der rationalen Datenbank dar, d.h. jedes erzeugte Persistenz-Objekt entspricht einem Datensatz (eine Zeile) in der dazugehörigen Datenbank-Tabelle. </w:t>
+      </w:r>
+      <w:r>
+        <w:t xml:space="preserve">Die benötigten Persistenz-Klassen </w:t>
+      </w:r>
+      <w:r>
+        <w:rPr>
+          <w:i/>
+        </w:rPr>
+        <w:t>SapObject</w:t>
+      </w:r>
+      <w:r>
+        <w:t xml:space="preserve">, </w:t>
+      </w:r>
+      <w:r>
+        <w:rPr>
+          <w:i/>
+        </w:rPr>
+        <w:t>CableInterface</w:t>
+      </w:r>
+      <w:r>
+        <w:t xml:space="preserve"> und </w:t>
+      </w:r>
+      <w:r>
+        <w:rPr>
+          <w:i/>
+        </w:rPr>
+        <w:t>Cable</w:t>
+      </w:r>
+      <w:r>
+        <w:t xml:space="preserve"> wurden durch die Entwicklungsumgebung generiert und werden im Paket „persistence“ vorgehalten</w:t>
+      </w:r>
+      <w:r>
+        <w:t>.</w:t>
+      </w:r>
+    </w:p>
+    <w:p>
+      <w:r>
+        <w:t xml:space="preserve">Das Paket „helper“ beinhaltet Klasse </w:t>
+      </w:r>
+      <w:r>
+        <w:rPr>
+          <w:i/>
+        </w:rPr>
         <w:t>Connection</w:t>
       </w:r>
       <w:r>
-        <w:t>“</w:t>
-      </w:r>
-      <w:r>
-        <w:t xml:space="preserve">, die </w:t>
-      </w:r>
-      <w:r>
-        <w:lastRenderedPageBreak/>
-        <w:t>als Hilfsklasse für das Auffinden von Netzwerk-Verbindungen</w:t>
-      </w:r>
-      <w:r>
-        <w:t>, bestehend aus meh</w:t>
-      </w:r>
-      <w:r>
-        <w:t>re</w:t>
-      </w:r>
-      <w:r>
-        <w:t>re</w:t>
-      </w:r>
-      <w:r>
-        <w:t>n Netzwerk-Kabe</w:t>
-      </w:r>
-      <w:r>
-        <w:t>ln implementiert wurde. Die Idee besteht darin, dass ein Netzwerk-Kabel</w:t>
-      </w:r>
-      <w:r>
-        <w:t xml:space="preserve"> vom Typ „Cable“</w:t>
-      </w:r>
-      <w:r>
-        <w:t xml:space="preserve"> mit höchstens zwei „CableInterfaces“ verbunden sein kann. Die „CableInterfaces“ können über das Attribut „objectId“ eindeutig dem </w:t>
-      </w:r>
-      <w:r>
-        <w:t>dazugehörigen „</w:t>
-      </w:r>
-      <w:r>
-        <w:t>SapObject</w:t>
-      </w:r>
-      <w:r>
-        <w:t>“</w:t>
-      </w:r>
-      <w:r>
-        <w:t xml:space="preserve"> zugordnet werden. Die Klasse „ConnectionManager“ stellt über das Interface „ConnectionManagerLocal“ die Funktionen bereit, um Netzwerk-Verbindungen zwischen zwei Geräte ausfindig zu machen. Ergebnis dieser Suche ist eine Liste, in der jedes Element ein Objekt vom Typ „Connection“ ist. </w:t>
-      </w:r>
-    </w:p>
-    <w:p>
-      <w:r>
-        <w:t>Neben dem Interface „ConnectionManagerLocal“ und de</w:t>
-      </w:r>
-      <w:r>
-        <w:t>ssen implementierende</w:t>
-      </w:r>
-      <w:r>
-        <w:t xml:space="preserve"> Klasse „ConnectionManager“ stehen weitere Klassen und Interfaces für den Zugriff auf die Persistenz-Objekte zur Verfügung. Die Klassen „ObjectManager“, „InterfaceManager“ und „CableManager“ implementieren, die </w:t>
-      </w:r>
-      <w:r>
-        <w:t xml:space="preserve">namentlich </w:t>
-      </w:r>
-      <w:r>
-        <w:t xml:space="preserve">mit „Local“ erweiterten Interfaces. Die Einbindung der Persistenz-Objekte erfolgt dabei über die „EntityManager“, </w:t>
-      </w:r>
-      <w:r>
-        <w:t xml:space="preserve">die </w:t>
-      </w:r>
-      <w:r>
-        <w:t>durch die „Java Persistence API“</w:t>
-      </w:r>
-      <w:r>
-        <w:t xml:space="preserve"> bereitgestellt werden</w:t>
-      </w:r>
-      <w:r>
-        <w:t>. Die passende</w:t>
-      </w:r>
-      <w:r>
-        <w:t>n</w:t>
-      </w:r>
-      <w:r>
-        <w:t xml:space="preserve"> Interfaces stellen anderen Klassen die Methoden bereit</w:t>
-      </w:r>
-      <w:r>
+        <w:t xml:space="preserve">. Diese Klasse wird unterstützend für die Implementierung der Kabelverfolgung benötigt. Dabei wird der Ansatz verfolgt, dass jede Verbindung </w:t>
+      </w:r>
+      <w:r>
+        <w:t>aus einem Kabel besteht, dass mit</w:t>
+      </w:r>
+      <w:r>
+        <w:t xml:space="preserve"> höchstens zwei Netzwerk-Schnittstellen</w:t>
+      </w:r>
+      <w:r>
+        <w:t xml:space="preserve"> verbunden sein kann. Als Ergebnis der Methode </w:t>
+      </w:r>
+      <w:r>
+        <w:rPr>
+          <w:i/>
+        </w:rPr>
+        <w:t>getConnection()</w:t>
+      </w:r>
+      <w:r>
+        <w:t xml:space="preserve"> in der Klasse </w:t>
+      </w:r>
+      <w:r>
+        <w:rPr>
+          <w:i/>
+        </w:rPr>
+        <w:t>ConnectionManager</w:t>
+      </w:r>
+      <w:r>
+        <w:t xml:space="preserve"> entsteht somit eine Liste mit Objekten der Klasse </w:t>
+      </w:r>
+      <w:r>
+        <w:rPr>
+          <w:i/>
+        </w:rPr>
+        <w:t>Connection</w:t>
+      </w:r>
+      <w:r>
+        <w:rPr>
+          <w:i/>
+        </w:rPr>
         <w:t>,</w:t>
       </w:r>
       <w:r>
-        <w:t xml:space="preserve"> um die gewünschten</w:t>
-      </w:r>
-      <w:r>
-        <w:t xml:space="preserve"> Objekte anhand bestimmter Suchk</w:t>
-      </w:r>
-      <w:r>
-        <w:t>riterien aufzurufen. Neben dem lesenden Zugriff stellen die Interfaces Methoden bereit</w:t>
-      </w:r>
-      <w:r>
-        <w:t xml:space="preserve"> für die Anwendung der</w:t>
-      </w:r>
-      <w:r>
-        <w:t xml:space="preserve"> sogenannten CRUD-Methoden (siehe </w:t>
-      </w:r>
-      <w:r>
-        <w:fldChar w:fldCharType="begin"/>
-      </w:r>
-      <w:r>
-        <w:instrText xml:space="preserve"> REF _Ref299370504 \r \h </w:instrText>
-      </w:r>
-      <w:r>
-        <w:fldChar w:fldCharType="separate"/>
-      </w:r>
-      <w:r>
-        <w:t>2.1</w:t>
-      </w:r>
-      <w:r>
-        <w:fldChar w:fldCharType="end"/>
-      </w:r>
-      <w:r>
-        <w:t>)</w:t>
-      </w:r>
-      <w:r>
-        <w:t xml:space="preserve"> bereit</w:t>
-      </w:r>
-      <w:r>
-        <w:t xml:space="preserve">. Aufgrund der Einschränkungen in diesem Projekt, wurde auf diese Implementierung verzichtet. </w:t>
-      </w:r>
-    </w:p>
-    <w:p>
-      <w:r>
-        <w:t xml:space="preserve">Zusätzlich befindet sich in dem Paket „manager“ die Klasse </w:t>
-      </w:r>
-    </w:p>
-    <w:p>
-      <w:r>
-        <w:t xml:space="preserve">Die Klasse „AndroidService“ stellt den zentralen Einstiegspunkt für externe Anwendungen auf den Web-Service und die implementierten Methoden bereit. Die entsprechenden Methoden </w:t>
-      </w:r>
-      <w:r>
-        <w:t>werden mit Hilfe entsprechender</w:t>
-      </w:r>
-      <w:r>
-        <w:t xml:space="preserve"> </w:t>
-      </w:r>
-      <w:r>
-        <w:t>Annotationen</w:t>
-      </w:r>
-      <w:r>
-        <w:t xml:space="preserve"> </w:t>
-      </w:r>
-      <w:r>
-        <w:t>bereitgestellt</w:t>
-      </w:r>
-      <w:r>
-        <w:t xml:space="preserve">. Die benötigten Annotationen werden durch das Framework Jersey zur Verfügung gestellt. Jersey stellt im Java-Umfeld eine Referenz-Implementierung für RESTful Web-Services dar. [QUELLE] Neben den Methoden zur Realisierung der gewünschten Use-Cases werden durch die Klasse „AndroidService“ auch private Methoden </w:t>
-      </w:r>
-      <w:r>
-        <w:lastRenderedPageBreak/>
-        <w:t>für die Umformung der Datensätze in, die zur Ü</w:t>
-      </w:r>
-      <w:r>
-        <w:t xml:space="preserve">bertragung via HTTP benötigten, </w:t>
-      </w:r>
-      <w:r>
-        <w:t xml:space="preserve">JSON-Objekte </w:t>
-      </w:r>
-      <w:r>
-        <w:t>implementiert</w:t>
-      </w:r>
-      <w:r>
-        <w:t xml:space="preserve">. </w:t>
-      </w:r>
-    </w:p>
-    <w:p>
-      <w:pPr>
-        <w:spacing w:after="0" w:line="240" w:lineRule="auto"/>
-      </w:pPr>
-      <w:r>
-        <w:br w:type="page"/>
+        <w:t xml:space="preserve"> die die Verb</w:t>
+      </w:r>
+      <w:r>
+        <w:t xml:space="preserve">indung zwischen zwei Geräten repräsentieren. </w:t>
       </w:r>
     </w:p>
     <w:p>
@@ -9265,7 +9106,6 @@
       </w:pPr>
       <w:bookmarkStart w:id="55" w:name="_Toc300678096"/>
       <w:r>
-        <w:lastRenderedPageBreak/>
         <w:t xml:space="preserve">Realisierung der </w:t>
       </w:r>
       <w:r>
@@ -9292,18 +9132,20 @@
     </w:p>
     <w:p>
       <w:r>
-        <w:t>Das Ziel der zu entwickelnden Android-Anwendung ist es, die vorhandenen Daten der Web-Anwendung „speedikon DAMS“ abzurufen und dem Benutzer auf geeignete Weise bereitzustellen. Das Ziel-System der Entwicklung ist das Samsung Galaxy Tab mit dem Betriebssystem Android in der Version 2.2. Die Anwendung soll die Anwendungsfälle des Akteurs „Benutzer“ abbilden</w:t>
-      </w:r>
-      <w:r>
-        <w:t>. Als Ergänzung zu der manuellen Eingabe von Suchparametern soll die Einbindung der Strichcode-Anwendung „Zxing“ realisiert werden.</w:t>
-      </w:r>
-    </w:p>
-    <w:p>
-      <w:pPr>
-        <w:tabs>
-          <w:tab w:val="left" w:pos="1665"/>
-        </w:tabs>
-      </w:pPr>
+        <w:t xml:space="preserve">Das Ziel der zu entwickelnden Android-Anwendung ist es, die vorhandenen Daten der Web-Anwendung „speedikon DAMS“ </w:t>
+      </w:r>
+      <w:r>
+        <w:t>aus der Datenbank abzufragen</w:t>
+      </w:r>
+      <w:r>
+        <w:t xml:space="preserve"> und dem Benutzer auf geeignete Weise bereitzustellen. Die Anwendung soll die Anwendungsfälle des Akteurs „Benutzer“ abbilden</w:t>
+      </w:r>
+      <w:r>
+        <w:t>. Als Ergänzung zu der manuellen Eingabe von Suchparametern soll die Einbindung der Strichcode-Anwendung „Zxing“ realisiert werden</w:t>
+      </w:r>
+      <w:r>
+        <w:t>.</w:t>
+      </w:r>
     </w:p>
     <w:p>
       <w:pPr>
@@ -9345,7 +9187,6 @@
         <w:rPr>
           <w:noProof/>
         </w:rPr>
-        <w:lastRenderedPageBreak/>
         <w:drawing>
           <wp:anchor distT="0" distB="0" distL="114300" distR="114300" simplePos="0" relativeHeight="251633664" behindDoc="1" locked="0" layoutInCell="1" allowOverlap="1" wp14:anchorId="274F313F" wp14:editId="2420FA6E">
             <wp:simplePos x="0" y="0"/>
@@ -9713,7 +9554,11 @@
         <w:t>zeigen die Oberfläche der mobilen Anwendung.</w:t>
       </w:r>
       <w:r>
-        <w:t xml:space="preserve"> Der erste Ausschnitt zeigt den Anmelde-Bildschirm der mobilen Anwendung. Ein negativer Anmelde-Versuch oder leere Eingabe-Felder werden dem Benutzer mit einem „Toast“ angezeigt. Beim Start der Anwendung wird eine Überprüfung durchgeführt, ob die Datenbank erreichbar ist. Das Ergebnis dieser Überprüfung wird dem Benutzer ebenfalls angezeigt. Bei einer negativen Überprüfung der Netzwerk-Verbindung zur Datenbank wird die Anwendung, mit Aufforderung zur Herstellung einer Verbindung, beendet. Ist der Login durch den Benutzer erfolgreich wird die im mittleren Bild gezeigte Ansicht gestartet. Mit Hilfe der zwei Auswahllisten können die gewünschten Such-Kriterien ausgewählt werden.</w:t>
+        <w:t xml:space="preserve"> Der erste Ausschnitt zeigt den Anmelde-Bildschirm der mobilen Anwendung. Ein negativer Anmelde-Versuch oder leere Eingabe-Felder werden dem Benutzer mit einem „Toast“ angezeigt. Beim Start der Anwendung wird eine Überprüfung durchgeführt, ob die Datenbank erreichbar ist. Das Ergebnis dieser Überprüfung wird dem Benutzer ebenfalls angezeigt. Bei einer negativen Überprüfung der Netzwerk-Verbindung zur Datenbank wird die Anwendung, mit Aufforderung zur Herstellung einer Verbindung, beendet. Ist der Login </w:t>
+      </w:r>
+      <w:r>
+        <w:lastRenderedPageBreak/>
+        <w:t>durch den Benutzer erfolgreich wird die im mittleren Bild gezeigte Ansicht gestartet. Mit Hilfe der zwei Auswahllisten können die gewünschten Such-Kriterien ausgewählt werden.</w:t>
       </w:r>
       <w:r>
         <w:t xml:space="preserve"> In das Texteingabe-Feld können die Suchparameter manuell eingetragen werden. Durch langes drücken des Texteingabe-Feldes soll der Barcode-Scanner Zxing gestartet werden. </w:t>
@@ -9739,115 +9584,103 @@
       </w:pPr>
       <w:bookmarkStart w:id="60" w:name="_Toc300678099"/>
       <w:r>
+        <w:t>Umsetzung</w:t>
+      </w:r>
+      <w:bookmarkEnd w:id="60"/>
+    </w:p>
+    <w:p/>
+    <w:p>
+      <w:r>
+        <w:t xml:space="preserve">Nachfolgend soll mit Hilfe eines Klassendiagramms die Umsetzung und Struktur der mobilen Anwendung beschrieben werden. </w:t>
+      </w:r>
+      <w:r>
+        <w:t xml:space="preserve">Die Anwendung ist logisch in verschiedene Pakete aufgeteilt. In dem Paket </w:t>
+      </w:r>
+      <w:r>
+        <w:rPr>
+          <w:i/>
+        </w:rPr>
+        <w:t>de.seideman.dams.</w:t>
+      </w:r>
+      <w:r>
+        <w:t>activities</w:t>
+      </w:r>
+      <w:r>
+        <w:t xml:space="preserve"> sind die Activities (Teilanwendungen, aus denen sich die Gesamt</w:t>
+      </w:r>
+      <w:r>
+        <w:t>a</w:t>
+      </w:r>
+      <w:r>
+        <w:t xml:space="preserve">nwendung ergibt) </w:t>
+      </w:r>
+      <w:r>
+        <w:rPr>
+          <w:i/>
+        </w:rPr>
+        <w:t xml:space="preserve">Dams </w:t>
+      </w:r>
+      <w:r>
+        <w:t xml:space="preserve">und </w:t>
+      </w:r>
+      <w:r>
+        <w:rPr>
+          <w:i/>
+        </w:rPr>
+        <w:t>Login</w:t>
+      </w:r>
+      <w:r>
+        <w:t xml:space="preserve"> </w:t>
+      </w:r>
+      <w:r>
+        <w:t>untergebracht</w:t>
+      </w:r>
+      <w:r>
+        <w:t xml:space="preserve">. Das Paket </w:t>
+      </w:r>
+      <w:r>
+        <w:rPr>
+          <w:i/>
+        </w:rPr>
+        <w:t xml:space="preserve">de.seideman.dams.exceptions </w:t>
+      </w:r>
+      <w:r>
+        <w:t xml:space="preserve">enthält zudem alle die für das Abfangen von Ausnahmesituation implementierten Exception-Klassen. In diesem Fall ist es die Klasse </w:t>
+      </w:r>
+      <w:r>
+        <w:rPr>
+          <w:i/>
+        </w:rPr>
+        <w:t>EmptyInputException</w:t>
+      </w:r>
+      <w:r>
+        <w:rPr>
+          <w:i/>
+        </w:rPr>
+        <w:t xml:space="preserve"> </w:t>
+      </w:r>
+      <w:r>
+        <w:t xml:space="preserve">die </w:t>
+      </w:r>
+      <w:r>
+        <w:t>generiert</w:t>
+      </w:r>
+      <w:r>
+        <w:t xml:space="preserve"> wird, wenn benötigte Eingabefelder leer sind.</w:t>
+      </w:r>
+      <w:r>
+        <w:t xml:space="preserve"> </w:t>
+      </w:r>
+    </w:p>
+    <w:p>
+      <w:pPr>
+        <w:keepNext/>
+      </w:pPr>
+      <w:r>
+        <w:rPr>
+          <w:noProof/>
+        </w:rPr>
         <w:lastRenderedPageBreak/>
-        <w:t>Umsetzung</w:t>
-      </w:r>
-      <w:bookmarkEnd w:id="60"/>
-    </w:p>
-    <w:p/>
-    <w:p>
-      <w:r>
-        <w:t xml:space="preserve">Nachfolgend soll mit Hilfe eines Klassendiagramms die Umsetzung und Struktur der mobilen Anwendung beschrieben werden. </w:t>
-      </w:r>
-      <w:r>
-        <w:t xml:space="preserve">Die Anwendung ist logisch in verschiedene Pakete aufgeteilt. In dem Paket </w:t>
-      </w:r>
-      <w:proofErr w:type="spellStart"/>
-      <w:r>
-        <w:rPr>
-          <w:i/>
-        </w:rPr>
-        <w:t>de.seideman.dams.</w:t>
-      </w:r>
-      <w:r>
-        <w:t>activities</w:t>
-      </w:r>
-      <w:proofErr w:type="spellEnd"/>
-      <w:r>
-        <w:t xml:space="preserve"> sind die Activities (Teilanwendungen, aus denen sich die Gesamt</w:t>
-      </w:r>
-      <w:r>
-        <w:t>a</w:t>
-      </w:r>
-      <w:r>
-        <w:t xml:space="preserve">nwendung ergibt) </w:t>
-      </w:r>
-      <w:r>
-        <w:rPr>
-          <w:i/>
-        </w:rPr>
-        <w:t xml:space="preserve">Dams </w:t>
-      </w:r>
-      <w:r>
-        <w:t xml:space="preserve">und </w:t>
-      </w:r>
-      <w:r>
-        <w:rPr>
-          <w:i/>
-        </w:rPr>
-        <w:t>Login</w:t>
-      </w:r>
-      <w:r>
-        <w:t xml:space="preserve"> </w:t>
-      </w:r>
-      <w:r>
-        <w:t>untergebracht</w:t>
-      </w:r>
-      <w:r>
-        <w:t xml:space="preserve">. Das Paket </w:t>
-      </w:r>
-      <w:proofErr w:type="spellStart"/>
-      <w:r>
-        <w:rPr>
-          <w:i/>
-        </w:rPr>
-        <w:t>de.seideman.dams.exceptions</w:t>
-      </w:r>
-      <w:proofErr w:type="spellEnd"/>
-      <w:r>
-        <w:rPr>
-          <w:i/>
-        </w:rPr>
-        <w:t xml:space="preserve"> </w:t>
-      </w:r>
-      <w:r>
-        <w:t xml:space="preserve">enthält zudem alle die für das Abfangen von Ausnahmesituation implementierten Exception-Klassen. In diesem Fall ist es die Klasse </w:t>
-      </w:r>
-      <w:proofErr w:type="spellStart"/>
-      <w:r>
-        <w:rPr>
-          <w:i/>
-        </w:rPr>
-        <w:t>EmptyInputException</w:t>
-      </w:r>
-      <w:proofErr w:type="spellEnd"/>
-      <w:r>
-        <w:rPr>
-          <w:i/>
-        </w:rPr>
-        <w:t xml:space="preserve"> </w:t>
-      </w:r>
-      <w:r>
-        <w:t xml:space="preserve">die </w:t>
-      </w:r>
-      <w:r>
-        <w:t>generiert</w:t>
-      </w:r>
-      <w:r>
-        <w:t xml:space="preserve"> wird, wenn benötigte Eingabefelder leer sind.</w:t>
-      </w:r>
-      <w:r>
-        <w:t xml:space="preserve"> </w:t>
-      </w:r>
-    </w:p>
-    <w:p>
-      <w:pPr>
-        <w:keepNext/>
-      </w:pPr>
-      <w:r>
-        <w:rPr>
-          <w:noProof/>
-        </w:rPr>
         <w:drawing>
           <wp:inline distT="0" distB="0" distL="0" distR="0" wp14:anchorId="090868BC" wp14:editId="22A6A574">
             <wp:extent cx="5036185" cy="2756535"/>
@@ -9956,19 +9789,11 @@
       <w:r>
         <w:t xml:space="preserve"> erfolgreichem Login mit Hilfe der Methode </w:t>
       </w:r>
-      <w:proofErr w:type="spellStart"/>
-      <w:r>
-        <w:rPr>
-          <w:i/>
-        </w:rPr>
-        <w:t>startMainActivity</w:t>
-      </w:r>
-      <w:proofErr w:type="spellEnd"/>
-      <w:r>
-        <w:rPr>
-          <w:i/>
-        </w:rPr>
-        <w:t>()</w:t>
+      <w:r>
+        <w:rPr>
+          <w:i/>
+        </w:rPr>
+        <w:t>startMainActivity()</w:t>
       </w:r>
       <w:r>
         <w:t xml:space="preserve"> die Hautanwendung</w:t>
@@ -9989,29 +9814,13 @@
         <w:t xml:space="preserve">. </w:t>
       </w:r>
       <w:r>
-        <w:t xml:space="preserve">Bevor der Login erfolgen kann wird die Verbindung zum </w:t>
-      </w:r>
-      <w:proofErr w:type="spellStart"/>
-      <w:r>
-        <w:t>WebService</w:t>
-      </w:r>
-      <w:proofErr w:type="spellEnd"/>
-      <w:r>
-        <w:t xml:space="preserve"> (</w:t>
-      </w:r>
-      <w:proofErr w:type="spellStart"/>
-      <w:r>
-        <w:rPr>
-          <w:i/>
-        </w:rPr>
-        <w:t>checkWebService</w:t>
-      </w:r>
-      <w:proofErr w:type="spellEnd"/>
-      <w:r>
-        <w:rPr>
-          <w:i/>
-        </w:rPr>
-        <w:t>()</w:t>
+        <w:t>Bevor der Login erfolgen kann wird die Verbindung zum WebService (</w:t>
+      </w:r>
+      <w:r>
+        <w:rPr>
+          <w:i/>
+        </w:rPr>
+        <w:t>checkWebService()</w:t>
       </w:r>
       <w:r>
         <w:t>) ge</w:t>
@@ -10050,11 +9859,149 @@
         <w:t>beim Start</w:t>
       </w:r>
       <w:r>
-        <w:t xml:space="preserve"> der Anwendung initialisiert werden. Die grafischen Elemente </w:t>
+        <w:t xml:space="preserve"> der Anwendung initialisiert werden. Die grafischen Elemente werden dafür in einer Konfigurationsdatei mit den entsprechenden Parametern angelegt. Zur Laufzeit werden die einzelnen Elemente über die Methode</w:t>
+      </w:r>
+      <w:r>
+        <w:t xml:space="preserve"> </w:t>
+      </w:r>
+      <w:r>
+        <w:rPr>
+          <w:i/>
+        </w:rPr>
+        <w:t xml:space="preserve">findViewById(R.id.name) </w:t>
+      </w:r>
+      <w:r>
+        <w:t>l</w:t>
+      </w:r>
+      <w:r>
+        <w:t>okalisiert, um</w:t>
+      </w:r>
+      <w:r>
+        <w:t xml:space="preserve"> </w:t>
+      </w:r>
+      <w:r>
+        <w:t>entsprechende Objekte zu initialisieren</w:t>
+      </w:r>
+      <w:r>
+        <w:t xml:space="preserve">. Die Klasse </w:t>
+      </w:r>
+      <w:r>
+        <w:rPr>
+          <w:i/>
+        </w:rPr>
+        <w:t>R</w:t>
+      </w:r>
+      <w:r>
+        <w:rPr>
+          <w:i/>
+        </w:rPr>
+        <w:t xml:space="preserve"> </w:t>
+      </w:r>
+      <w:r>
+        <w:t>wird beim</w:t>
+      </w:r>
+      <w:r>
+        <w:t xml:space="preserve"> Erstellen eines neuen Android-Projektes in der Entwicklun</w:t>
+      </w:r>
+      <w:r>
+        <w:t xml:space="preserve">gsumgebung automatisch angelegt und ist für die Einbindung der Layout-Konfigurations-Dateien während der Laufzeit zuständig. Jedem Element muss dafür eine eindeutige Bezeichnung, die </w:t>
+      </w:r>
+      <w:r>
+        <w:rPr>
+          <w:i/>
+        </w:rPr>
+        <w:t>id</w:t>
+      </w:r>
+      <w:r>
+        <w:rPr>
+          <w:i/>
+        </w:rPr>
+        <w:t>,</w:t>
+      </w:r>
+      <w:r>
+        <w:t xml:space="preserve"> in der entsprechenden Konfigurationsdatei </w:t>
+      </w:r>
+      <w:r>
+        <w:t xml:space="preserve">zugeordnet </w:t>
+      </w:r>
+      <w:r>
+        <w:t xml:space="preserve">werden. Mit dieser Technik ist es </w:t>
+      </w:r>
+      <w:r>
+        <w:t xml:space="preserve">zur Laufzeit </w:t>
+      </w:r>
+      <w:r>
+        <w:t>möglich, mit Hilfe der entsprechenden Ob</w:t>
+      </w:r>
+      <w:r>
+        <w:t>jekte und deren Initialisierung</w:t>
+      </w:r>
+      <w:r>
+        <w:t xml:space="preserve"> mit den grafischen Elementen zu arbeiten. Untera</w:t>
+      </w:r>
+      <w:r>
+        <w:t>n</w:t>
+      </w:r>
+      <w:r>
+        <w:t xml:space="preserve">derem können so </w:t>
       </w:r>
       <w:r>
         <w:lastRenderedPageBreak/>
-        <w:t>werden dafür in einer Konfigurationsdatei mit den entsprechenden Parametern angelegt. Zur Laufzeit werden die einzelnen Elemente über die Methode</w:t>
+        <w:t xml:space="preserve">Eingabewerte ausgelesen </w:t>
+      </w:r>
+      <w:r>
+        <w:t xml:space="preserve">und verändert </w:t>
+      </w:r>
+      <w:r>
+        <w:t xml:space="preserve">werden. </w:t>
+      </w:r>
+      <w:r>
+        <w:t xml:space="preserve">Die Initialisierung </w:t>
+      </w:r>
+      <w:r>
+        <w:t>wird</w:t>
+      </w:r>
+      <w:r>
+        <w:t xml:space="preserve"> bei dem Start der Anwendung in der Methode </w:t>
+      </w:r>
+      <w:r>
+        <w:rPr>
+          <w:i/>
+        </w:rPr>
+        <w:t>onCreate()</w:t>
+      </w:r>
+      <w:r>
+        <w:t>.realisiert. Die Verwendung von Objekten</w:t>
+      </w:r>
+      <w:r>
+        <w:t xml:space="preserve"> wie Buttons erfordert die Überwachung der Benutzereingaben, d.h. es müssen mit Hilfe der Methoden </w:t>
+      </w:r>
+      <w:r>
+        <w:rPr>
+          <w:i/>
+        </w:rPr>
+        <w:t>onClick()</w:t>
+      </w:r>
+      <w:r>
+        <w:t xml:space="preserve"> oder </w:t>
+      </w:r>
+      <w:r>
+        <w:rPr>
+          <w:i/>
+        </w:rPr>
+        <w:t>onLongClick()</w:t>
+      </w:r>
+      <w:r>
+        <w:t xml:space="preserve"> entsprechende Funktionalitäten implementiert werden. Diese Methoden werden d</w:t>
+      </w:r>
+      <w:r>
+        <w:t>urch Listener-Interfaces</w:t>
+      </w:r>
+      <w:r>
+        <w:t>,</w:t>
+      </w:r>
+      <w:r>
+        <w:t xml:space="preserve"> wie dem</w:t>
       </w:r>
       <w:r>
         <w:t xml:space="preserve"> </w:t>
@@ -10063,349 +10010,190 @@
         <w:rPr>
           <w:i/>
         </w:rPr>
-        <w:t xml:space="preserve">findViewById(R.id.name) </w:t>
-      </w:r>
-      <w:r>
-        <w:t>l</w:t>
-      </w:r>
-      <w:r>
-        <w:t>okalisiert, um</w:t>
-      </w:r>
-      <w:r>
+        <w:t>OnClickListener</w:t>
+      </w:r>
+      <w:r>
+        <w:t>,</w:t>
+      </w:r>
+      <w:r>
+        <w:t xml:space="preserve"> bereitgestellt. Weiterhin bietet die Oberklasse </w:t>
+      </w:r>
+      <w:r>
+        <w:rPr>
+          <w:i/>
+        </w:rPr>
+        <w:t>Activity</w:t>
+      </w:r>
+      <w:r>
+        <w:t xml:space="preserve"> Methoden für die Verwaltung des Lebenszyklus einer Anwendung. In diesem Fall wird die Methode </w:t>
+      </w:r>
+      <w:r>
+        <w:rPr>
+          <w:i/>
+        </w:rPr>
+        <w:t>onActivityResult()</w:t>
+      </w:r>
+      <w:r>
+        <w:t xml:space="preserve">-Methode genutzt, die aufgerufen wird, wenn man nach Nutzung einer anderen Anwendung wieder zurück in die eigentliche Anwendung zurückkehrt. Die Auswertung der Informationen, die durch den Aufruf der Barcode-Anwendung </w:t>
+      </w:r>
+      <w:r>
+        <w:t>„</w:t>
+      </w:r>
+      <w:r>
+        <w:t>Zxing</w:t>
+      </w:r>
+      <w:r>
+        <w:t>“</w:t>
+      </w:r>
+      <w:r>
+        <w:t xml:space="preserve"> zurückgeliefert werden, erfordert den Aufruf der Methode </w:t>
+      </w:r>
+      <w:r>
+        <w:rPr>
+          <w:i/>
+        </w:rPr>
+        <w:t>onActivity</w:t>
+      </w:r>
+      <w:r>
+        <w:rPr>
+          <w:i/>
+        </w:rPr>
+        <w:t>Result()</w:t>
+      </w:r>
+      <w:r>
+        <w:t xml:space="preserve">, um die Daten verwenden zu können. </w:t>
+      </w:r>
+      <w:r>
+        <w:t xml:space="preserve">Weiterhin finden die Methoden </w:t>
+      </w:r>
+      <w:r>
+        <w:rPr>
+          <w:i/>
+        </w:rPr>
+        <w:t>onPause()</w:t>
+      </w:r>
+      <w:r>
+        <w:t xml:space="preserve"> und </w:t>
+      </w:r>
+      <w:r>
+        <w:rPr>
+          <w:i/>
+        </w:rPr>
+        <w:t>onResume()</w:t>
+      </w:r>
+      <w:r>
+        <w:t xml:space="preserve"> Verwendung. Diese Methoden werden implementiert, um den Zustand der Anwendung bei kurzzeitigen Verlassen  zu speichern und bei einem Neustart zurückzusichern. </w:t>
+      </w:r>
+      <w:r>
+        <w:t xml:space="preserve">Neben den spezifischen Methoden der Android-Umgebung sind eigene Funktionalitäten zu implementieren. Dazu zählen in diesem Fall die Methoden </w:t>
+      </w:r>
+      <w:r>
+        <w:rPr>
+          <w:i/>
+        </w:rPr>
+        <w:t>fillSpinner()</w:t>
+      </w:r>
+      <w:r>
+        <w:t xml:space="preserve">, </w:t>
+      </w:r>
+      <w:r>
+        <w:rPr>
+          <w:i/>
+        </w:rPr>
+        <w:t>fillObjectDialog()</w:t>
+      </w:r>
+      <w:r>
+        <w:rPr>
+          <w:i/>
+        </w:rPr>
+        <w:t xml:space="preserve">, </w:t>
+      </w:r>
+      <w:r>
+        <w:rPr>
+          <w:i/>
+        </w:rPr>
+        <w:t>fillConnectionDialog()</w:t>
+      </w:r>
+      <w:r>
+        <w:rPr>
+          <w:i/>
+        </w:rPr>
         <w:t xml:space="preserve"> </w:t>
       </w:r>
       <w:r>
-        <w:t>entsprechende Objekte zu initialisieren</w:t>
-      </w:r>
-      <w:r>
-        <w:t xml:space="preserve">. Die Klasse </w:t>
-      </w:r>
-      <w:r>
-        <w:rPr>
-          <w:i/>
-        </w:rPr>
-        <w:t>R</w:t>
-      </w:r>
-      <w:r>
-        <w:rPr>
-          <w:i/>
-        </w:rPr>
-        <w:t xml:space="preserve"> </w:t>
-      </w:r>
-      <w:proofErr w:type="gramStart"/>
-      <w:r>
-        <w:t>wird</w:t>
-      </w:r>
-      <w:proofErr w:type="gramEnd"/>
-      <w:r>
-        <w:t xml:space="preserve"> beim</w:t>
-      </w:r>
-      <w:r>
-        <w:t xml:space="preserve"> Erstellen eines neuen Android-Projektes in der Entwicklun</w:t>
-      </w:r>
-      <w:r>
-        <w:t xml:space="preserve">gsumgebung automatisch angelegt und ist für die Einbindung der Layout-Konfigurations-Dateien während der Laufzeit zuständig. Jedem Element muss dafür eine eindeutige Bezeichnung, die </w:t>
-      </w:r>
-      <w:r>
-        <w:rPr>
-          <w:i/>
-        </w:rPr>
-        <w:t>id</w:t>
-      </w:r>
-      <w:r>
-        <w:rPr>
-          <w:i/>
-        </w:rPr>
-        <w:t>,</w:t>
-      </w:r>
-      <w:r>
-        <w:t xml:space="preserve"> in der entsprechenden Konfigurationsdatei </w:t>
-      </w:r>
-      <w:r>
-        <w:t xml:space="preserve">zugeordnet </w:t>
-      </w:r>
-      <w:r>
-        <w:t xml:space="preserve">werden. Mit dieser Technik ist es </w:t>
-      </w:r>
-      <w:r>
-        <w:t xml:space="preserve">zur Laufzeit </w:t>
-      </w:r>
-      <w:r>
-        <w:t>möglich, mit Hilfe der entsprechenden Ob</w:t>
-      </w:r>
-      <w:r>
-        <w:t>jekte und deren Initialisierung</w:t>
-      </w:r>
-      <w:r>
-        <w:t xml:space="preserve"> mit den grafischen Elementen zu arbeiten. Untera</w:t>
-      </w:r>
-      <w:r>
-        <w:t>n</w:t>
-      </w:r>
-      <w:r>
-        <w:t xml:space="preserve">derem können so Eingabewerte ausgelesen </w:t>
-      </w:r>
-      <w:r>
-        <w:t xml:space="preserve">und verändert </w:t>
-      </w:r>
-      <w:r>
-        <w:t xml:space="preserve">werden. </w:t>
-      </w:r>
-      <w:r>
-        <w:t xml:space="preserve">Die Initialisierung </w:t>
-      </w:r>
-      <w:r>
-        <w:t>wird</w:t>
-      </w:r>
-      <w:r>
-        <w:t xml:space="preserve"> bei dem Start der Anwendung in der Methode </w:t>
-      </w:r>
-      <w:r>
-        <w:rPr>
-          <w:i/>
-        </w:rPr>
-        <w:t>onCreate()</w:t>
-      </w:r>
-      <w:r>
-        <w:t>.realisiert. Die Verwendung von Objekten</w:t>
-      </w:r>
-      <w:r>
-        <w:t xml:space="preserve"> wie Buttons erfordert die Überwachung der Benutzereingaben, d.h. es müssen mit Hilfe der Methoden </w:t>
-      </w:r>
-      <w:r>
-        <w:rPr>
-          <w:i/>
-        </w:rPr>
-        <w:t>onClick()</w:t>
-      </w:r>
-      <w:r>
-        <w:t xml:space="preserve"> oder </w:t>
-      </w:r>
-      <w:r>
-        <w:rPr>
-          <w:i/>
-        </w:rPr>
-        <w:t>onLongClick()</w:t>
-      </w:r>
-      <w:r>
-        <w:t xml:space="preserve"> entsprechende Funktionalitäten implementiert werden. Diese Methoden werden d</w:t>
-      </w:r>
-      <w:r>
-        <w:t>urch Listener-Interfaces</w:t>
-      </w:r>
-      <w:r>
-        <w:t>,</w:t>
-      </w:r>
-      <w:r>
-        <w:t xml:space="preserve"> wie dem</w:t>
-      </w:r>
-      <w:r>
-        <w:t xml:space="preserve"> </w:t>
-      </w:r>
-      <w:r>
-        <w:rPr>
-          <w:i/>
-        </w:rPr>
-        <w:t>OnClickListener</w:t>
-      </w:r>
-      <w:r>
-        <w:t>,</w:t>
-      </w:r>
-      <w:r>
-        <w:t xml:space="preserve"> bereitgestellt. Weiterhin bietet die Oberklasse </w:t>
-      </w:r>
-      <w:r>
-        <w:rPr>
-          <w:i/>
-        </w:rPr>
-        <w:t>Activity</w:t>
-      </w:r>
-      <w:r>
-        <w:t xml:space="preserve"> Methoden für die Verwaltung des Lebenszyklus einer Anwendung. In diesem Fall wird die Methode </w:t>
-      </w:r>
-      <w:r>
-        <w:rPr>
-          <w:i/>
-        </w:rPr>
-        <w:t>onActivityResult()</w:t>
-      </w:r>
-      <w:r>
-        <w:t xml:space="preserve">-Methode genutzt, die aufgerufen wird, wenn man nach Nutzung einer anderen Anwendung wieder zurück in die eigentliche Anwendung zurückkehrt. Die Auswertung der Informationen, die durch den Aufruf der Barcode-Anwendung </w:t>
+        <w:t xml:space="preserve">und </w:t>
+      </w:r>
+      <w:r>
+        <w:rPr>
+          <w:i/>
+        </w:rPr>
+        <w:t>controlSearch()</w:t>
+      </w:r>
+      <w:r>
+        <w:rPr>
+          <w:i/>
+        </w:rPr>
+        <w:t>.</w:t>
+      </w:r>
+      <w:r>
+        <w:t xml:space="preserve"> Für die Initialisierung der </w:t>
+      </w:r>
+      <w:r>
+        <w:t>Auswahl-Felder</w:t>
+      </w:r>
+      <w:r>
+        <w:t xml:space="preserve"> („Spinner“)</w:t>
+      </w:r>
+      <w:r>
+        <w:t xml:space="preserve"> beim Starten der Hauptanwendung nach erfolgreichem Login ist die Methode </w:t>
+      </w:r>
+      <w:r>
+        <w:rPr>
+          <w:i/>
+        </w:rPr>
+        <w:t>fillSpinner()</w:t>
+      </w:r>
+      <w:r>
+        <w:t xml:space="preserve"> zuständig. </w:t>
+      </w:r>
+      <w:r>
+        <w:t xml:space="preserve">Die Methode </w:t>
+      </w:r>
+      <w:r>
+        <w:rPr>
+          <w:i/>
+        </w:rPr>
+        <w:t>controlSearch()</w:t>
+      </w:r>
+      <w:r>
+        <w:t xml:space="preserve"> wertet die Benutzer-Eingaben nach betätigen des „Suchen“-Buttons aus und stößt die entsprechenden Methoden des Network-Managers an. Die JSON-Objekte mit den Such-Ergebnissen werden an die Methoden fillObjectDialog() oder fillConnectionDialog() übergeben, um die entsprechenden Ausgabe-Fenster zu generieren. </w:t>
+      </w:r>
+    </w:p>
+    <w:p>
+      <w:r>
+        <w:t xml:space="preserve">Die Methoden für die Kommunikation mit dem Web-Service sind in die Klasse Network-Manager im Paket </w:t>
       </w:r>
       <w:r>
         <w:t>„</w:t>
       </w:r>
       <w:r>
-        <w:t>Zxing</w:t>
-      </w:r>
-      <w:r>
-        <w:t>“</w:t>
-      </w:r>
-      <w:r>
-        <w:t xml:space="preserve"> zurückgeliefert werden, erfordert den Aufruf der Methode </w:t>
-      </w:r>
-      <w:r>
-        <w:rPr>
-          <w:i/>
-        </w:rPr>
-        <w:t>onActivity</w:t>
-      </w:r>
-      <w:r>
-        <w:rPr>
-          <w:i/>
-        </w:rPr>
-        <w:t>Result()</w:t>
-      </w:r>
-      <w:r>
-        <w:t xml:space="preserve">, um die Daten verwenden zu können. </w:t>
-      </w:r>
-      <w:r>
-        <w:t xml:space="preserve">Weiterhin finden die Methoden </w:t>
-      </w:r>
-      <w:r>
-        <w:rPr>
-          <w:i/>
-        </w:rPr>
-        <w:t>onPause()</w:t>
-      </w:r>
-      <w:r>
-        <w:t xml:space="preserve"> und </w:t>
-      </w:r>
-      <w:r>
-        <w:rPr>
-          <w:i/>
-        </w:rPr>
-        <w:t>onResume()</w:t>
-      </w:r>
-      <w:r>
-        <w:t xml:space="preserve"> Verwendung. Diese Methoden werden implementiert, um den Zustand der Anwendung bei kurzzeitigen Verlassen  zu speichern und bei einem Neustart zurückzusichern. </w:t>
-      </w:r>
-      <w:r>
-        <w:t xml:space="preserve">Neben den spezifischen Methoden der Android-Umgebung sind eigene Funktionalitäten zu implementieren. Dazu zählen in diesem Fall die Methoden </w:t>
-      </w:r>
-      <w:proofErr w:type="spellStart"/>
-      <w:r>
-        <w:rPr>
-          <w:i/>
-        </w:rPr>
-        <w:t>fillSpinner</w:t>
-      </w:r>
-      <w:proofErr w:type="spellEnd"/>
-      <w:r>
-        <w:rPr>
-          <w:i/>
-        </w:rPr>
-        <w:t>()</w:t>
-      </w:r>
-      <w:r>
-        <w:t xml:space="preserve">, </w:t>
-      </w:r>
-      <w:r>
-        <w:rPr>
-          <w:i/>
-        </w:rPr>
-        <w:t>fillObjectDialog()</w:t>
-      </w:r>
-      <w:r>
-        <w:rPr>
-          <w:i/>
-        </w:rPr>
-        <w:t xml:space="preserve">, </w:t>
-      </w:r>
-      <w:r>
-        <w:rPr>
-          <w:i/>
-        </w:rPr>
-        <w:t>fillConnectionDialog()</w:t>
-      </w:r>
-      <w:r>
-        <w:rPr>
-          <w:i/>
-        </w:rPr>
-        <w:t xml:space="preserve"> </w:t>
-      </w:r>
-      <w:r>
-        <w:t xml:space="preserve">und </w:t>
-      </w:r>
-      <w:r>
-        <w:rPr>
-          <w:i/>
-        </w:rPr>
-        <w:t>controlSearch()</w:t>
-      </w:r>
-      <w:r>
-        <w:rPr>
-          <w:i/>
-        </w:rPr>
-        <w:t>.</w:t>
-      </w:r>
-      <w:r>
-        <w:t xml:space="preserve"> Für die Initialisierung der </w:t>
-      </w:r>
-      <w:r>
-        <w:t>Auswahl-Felder</w:t>
-      </w:r>
-      <w:r>
-        <w:t xml:space="preserve"> („Spinner“)</w:t>
-      </w:r>
-      <w:r>
-        <w:t xml:space="preserve"> beim Starten der Hauptanwendung nach erfolgreichem Login ist die Methode </w:t>
-      </w:r>
-      <w:proofErr w:type="spellStart"/>
-      <w:r>
-        <w:rPr>
-          <w:i/>
-        </w:rPr>
-        <w:t>fillSpinner</w:t>
-      </w:r>
-      <w:proofErr w:type="spellEnd"/>
-      <w:r>
-        <w:rPr>
-          <w:i/>
-        </w:rPr>
-        <w:t>()</w:t>
-      </w:r>
-      <w:r>
-        <w:t xml:space="preserve"> zuständig. </w:t>
-      </w:r>
-      <w:r>
-        <w:t xml:space="preserve">Die Methode </w:t>
-      </w:r>
-      <w:r>
-        <w:rPr>
-          <w:i/>
-        </w:rPr>
-        <w:t>controlSearch()</w:t>
-      </w:r>
-      <w:r>
-        <w:t xml:space="preserve"> wertet die Benutzer-</w:t>
+        <w:t>de.seideman.dams.</w:t>
+      </w:r>
+      <w:r>
+        <w:t xml:space="preserve">manager“ ausgelagert. </w:t>
+      </w:r>
+      <w:r>
+        <w:t xml:space="preserve">Zur Überprüfung der Netzwerkverbindung wird die System-Klasse ConnectivityManager verwendet. Realisiert wird diese Überprüfung in der Methode tryNetwork(). Wie </w:t>
+      </w:r>
+      <w:r>
+        <w:t>bereits</w:t>
+      </w:r>
+      <w:r>
+        <w:t xml:space="preserve"> erwähnt, erfolgt die Steuerung </w:t>
       </w:r>
       <w:r>
         <w:lastRenderedPageBreak/>
-        <w:t xml:space="preserve">Eingaben nach betätigen des „Suchen“-Buttons aus und stößt die entsprechenden Methoden des Network-Managers an. Die JSON-Objekte mit den Such-Ergebnissen werden an die Methoden fillObjectDialog() oder fillConnectionDialog() übergeben, um die entsprechenden Ausgabe-Fenster zu generieren. </w:t>
-      </w:r>
-    </w:p>
-    <w:p>
-      <w:r>
-        <w:t xml:space="preserve">Die Methoden für die Kommunikation mit dem Web-Service sind in die Klasse Network-Manager im Paket </w:t>
-      </w:r>
-      <w:r>
-        <w:t>„</w:t>
-      </w:r>
-      <w:r>
-        <w:t>de.seideman.dams.</w:t>
-      </w:r>
-      <w:r>
-        <w:t xml:space="preserve">manager“ ausgelagert. </w:t>
-      </w:r>
-      <w:r>
-        <w:t xml:space="preserve">Zur Überprüfung der Netzwerkverbindung wird die System-Klasse ConnectivityManager verwendet. Realisiert wird diese Überprüfung in der Methode tryNetwork(). Wie </w:t>
-      </w:r>
-      <w:r>
-        <w:t>bereits</w:t>
-      </w:r>
-      <w:r>
-        <w:t xml:space="preserve"> erwähnt, erfolgt die Steuerung der Benutzer-Anfragen durch die Methode controlSearch() in der </w:t>
+        <w:t xml:space="preserve">der Benutzer-Anfragen durch die Methode controlSearch() in der </w:t>
       </w:r>
       <w:r>
         <w:t>Dams-</w:t>
@@ -10862,88 +10650,85 @@
           <w:szCs w:val="20"/>
         </w:rPr>
         <w:tab/>
-        <w:t>ArrayList&lt;</w:t>
-      </w:r>
-      <w:proofErr w:type="spellStart"/>
-      <w:r>
-        <w:rPr>
+        <w:t xml:space="preserve">ArrayList&lt;NameValuePair&gt; data = </w:t>
+      </w:r>
+      <w:r>
+        <w:rPr>
+          <w:bCs/>
           <w:i/>
           <w:sz w:val="20"/>
           <w:szCs w:val="20"/>
         </w:rPr>
-        <w:t>NameValuePair</w:t>
-      </w:r>
-      <w:proofErr w:type="spellEnd"/>
+        <w:t>new</w:t>
+      </w:r>
       <w:r>
         <w:rPr>
           <w:i/>
           <w:sz w:val="20"/>
           <w:szCs w:val="20"/>
         </w:rPr>
-        <w:t xml:space="preserve">&gt; </w:t>
-      </w:r>
-      <w:proofErr w:type="spellStart"/>
-      <w:r>
+        <w:t xml:space="preserve"> ArrayList&lt;NameValuePair&gt;(1);</w:t>
+      </w:r>
+    </w:p>
+    <w:p>
+      <w:pPr>
         <w:rPr>
           <w:i/>
           <w:sz w:val="20"/>
           <w:szCs w:val="20"/>
         </w:rPr>
-        <w:t>data</w:t>
-      </w:r>
-      <w:proofErr w:type="spellEnd"/>
+      </w:pPr>
       <w:r>
         <w:rPr>
           <w:i/>
           <w:sz w:val="20"/>
           <w:szCs w:val="20"/>
         </w:rPr>
-        <w:t xml:space="preserve"> = </w:t>
-      </w:r>
-      <w:r>
-        <w:rPr>
-          <w:bCs/>
+        <w:tab/>
+      </w:r>
+      <w:r>
+        <w:rPr>
           <w:i/>
           <w:sz w:val="20"/>
           <w:szCs w:val="20"/>
         </w:rPr>
-        <w:t>new</w:t>
-      </w:r>
-      <w:r>
-        <w:rPr>
+        <w:tab/>
+        <w:t>data.add(</w:t>
+      </w:r>
+      <w:r>
+        <w:rPr>
+          <w:bCs/>
           <w:i/>
           <w:sz w:val="20"/>
           <w:szCs w:val="20"/>
         </w:rPr>
-        <w:t xml:space="preserve"> ArrayList&lt;</w:t>
-      </w:r>
-      <w:proofErr w:type="spellStart"/>
+        <w:t>new</w:t>
+      </w:r>
       <w:r>
         <w:rPr>
           <w:i/>
           <w:sz w:val="20"/>
           <w:szCs w:val="20"/>
         </w:rPr>
-        <w:t>NameValuePair</w:t>
-      </w:r>
-      <w:proofErr w:type="spellEnd"/>
-      <w:r>
+        <w:t xml:space="preserve"> BasicNameValuePair("user", user));</w:t>
+      </w:r>
+    </w:p>
+    <w:p>
+      <w:pPr>
         <w:rPr>
           <w:i/>
           <w:sz w:val="20"/>
           <w:szCs w:val="20"/>
         </w:rPr>
-        <w:t>&gt;(1);</w:t>
-      </w:r>
-    </w:p>
-    <w:p>
-      <w:pPr>
+      </w:pPr>
+      <w:r>
         <w:rPr>
           <w:i/>
           <w:sz w:val="20"/>
           <w:szCs w:val="20"/>
         </w:rPr>
-      </w:pPr>
+        <w:tab/>
+      </w:r>
       <w:r>
         <w:rPr>
           <w:i/>
@@ -10951,41 +10736,41 @@
           <w:szCs w:val="20"/>
         </w:rPr>
         <w:tab/>
-      </w:r>
-      <w:r>
-        <w:rPr>
+        <w:t>data.add(</w:t>
+      </w:r>
+      <w:r>
+        <w:rPr>
+          <w:bCs/>
           <w:i/>
           <w:sz w:val="20"/>
           <w:szCs w:val="20"/>
         </w:rPr>
-        <w:tab/>
-      </w:r>
-      <w:proofErr w:type="spellStart"/>
+        <w:t>new</w:t>
+      </w:r>
       <w:r>
         <w:rPr>
           <w:i/>
           <w:sz w:val="20"/>
           <w:szCs w:val="20"/>
         </w:rPr>
-        <w:t>data.add</w:t>
-      </w:r>
-      <w:proofErr w:type="spellEnd"/>
-      <w:r>
+        <w:t xml:space="preserve"> BasicNameValuePair("pass", passHash));</w:t>
+      </w:r>
+    </w:p>
+    <w:p>
+      <w:pPr>
         <w:rPr>
           <w:i/>
           <w:sz w:val="20"/>
           <w:szCs w:val="20"/>
         </w:rPr>
-        <w:t>(</w:t>
-      </w:r>
-      <w:r>
-        <w:rPr>
-          <w:bCs/>
+      </w:pPr>
+      <w:r>
+        <w:rPr>
           <w:i/>
           <w:sz w:val="20"/>
           <w:szCs w:val="20"/>
         </w:rPr>
-        <w:t>new</w:t>
+        <w:tab/>
       </w:r>
       <w:r>
         <w:rPr>
@@ -10993,85 +10778,87 @@
           <w:sz w:val="20"/>
           <w:szCs w:val="20"/>
         </w:rPr>
-        <w:t xml:space="preserve"> BasicNameValuePair("user", user));</w:t>
-      </w:r>
-    </w:p>
-    <w:p>
-      <w:pPr>
-        <w:rPr>
+        <w:tab/>
+        <w:t>post.setEntity(</w:t>
+      </w:r>
+      <w:r>
+        <w:rPr>
+          <w:bCs/>
           <w:i/>
           <w:sz w:val="20"/>
           <w:szCs w:val="20"/>
         </w:rPr>
-      </w:pPr>
+        <w:t>new</w:t>
+      </w:r>
       <w:r>
         <w:rPr>
           <w:i/>
           <w:sz w:val="20"/>
           <w:szCs w:val="20"/>
         </w:rPr>
-        <w:tab/>
-      </w:r>
-      <w:r>
+        <w:t xml:space="preserve"> UrlEncodedFormEntity(data));</w:t>
+      </w:r>
+    </w:p>
+    <w:p>
+      <w:pPr>
         <w:rPr>
           <w:i/>
           <w:sz w:val="20"/>
           <w:szCs w:val="20"/>
         </w:rPr>
-        <w:tab/>
-      </w:r>
-      <w:proofErr w:type="spellStart"/>
+      </w:pPr>
       <w:r>
         <w:rPr>
           <w:i/>
           <w:sz w:val="20"/>
           <w:szCs w:val="20"/>
         </w:rPr>
-        <w:t>data.add</w:t>
-      </w:r>
-      <w:proofErr w:type="spellEnd"/>
+        <w:tab/>
+      </w:r>
       <w:r>
         <w:rPr>
           <w:i/>
           <w:sz w:val="20"/>
           <w:szCs w:val="20"/>
         </w:rPr>
-        <w:t>(</w:t>
-      </w:r>
-      <w:r>
-        <w:rPr>
-          <w:bCs/>
+        <w:tab/>
+        <w:t>HttpResponse resp = cl.execute(post);</w:t>
+      </w:r>
+    </w:p>
+    <w:p>
+      <w:pPr>
+        <w:rPr>
           <w:i/>
           <w:sz w:val="20"/>
           <w:szCs w:val="20"/>
         </w:rPr>
-        <w:t>new</w:t>
-      </w:r>
+      </w:pPr>
       <w:r>
         <w:rPr>
           <w:i/>
           <w:sz w:val="20"/>
           <w:szCs w:val="20"/>
         </w:rPr>
-        <w:t xml:space="preserve"> BasicNameValuePair("pass", passHash));</w:t>
-      </w:r>
-    </w:p>
-    <w:p>
-      <w:pPr>
+        <w:tab/>
+      </w:r>
+      <w:r>
         <w:rPr>
           <w:i/>
           <w:sz w:val="20"/>
           <w:szCs w:val="20"/>
         </w:rPr>
-      </w:pPr>
-      <w:r>
+        <w:tab/>
+        <w:t>HttpEntity entity = resp.getEntity();</w:t>
+      </w:r>
+    </w:p>
+    <w:p>
+      <w:pPr>
         <w:rPr>
           <w:i/>
           <w:sz w:val="20"/>
           <w:szCs w:val="20"/>
         </w:rPr>
-        <w:tab/>
-      </w:r>
+      </w:pPr>
       <w:r>
         <w:rPr>
           <w:i/>
@@ -11080,32 +10867,31 @@
         </w:rPr>
         <w:tab/>
       </w:r>
-      <w:proofErr w:type="spellStart"/>
       <w:r>
         <w:rPr>
           <w:i/>
           <w:sz w:val="20"/>
           <w:szCs w:val="20"/>
         </w:rPr>
-        <w:t>post.setEntity</w:t>
-      </w:r>
-      <w:proofErr w:type="spellEnd"/>
-      <w:r>
+        <w:tab/>
+        <w:t>json = readStream(resp.getEntity().getContent());</w:t>
+      </w:r>
+    </w:p>
+    <w:p>
+      <w:pPr>
         <w:rPr>
           <w:i/>
           <w:sz w:val="20"/>
           <w:szCs w:val="20"/>
         </w:rPr>
-        <w:t>(</w:t>
-      </w:r>
-      <w:r>
-        <w:rPr>
-          <w:bCs/>
+      </w:pPr>
+      <w:r>
+        <w:rPr>
           <w:i/>
           <w:sz w:val="20"/>
           <w:szCs w:val="20"/>
         </w:rPr>
-        <w:t>new</w:t>
+        <w:tab/>
       </w:r>
       <w:r>
         <w:rPr>
@@ -11113,283 +10899,53 @@
           <w:sz w:val="20"/>
           <w:szCs w:val="20"/>
         </w:rPr>
-        <w:t xml:space="preserve"> UrlEncodedFormEntity(</w:t>
-      </w:r>
-      <w:proofErr w:type="spellStart"/>
-      <w:r>
+        <w:tab/>
+        <w:t>result = json.getBoolean("login");</w:t>
+      </w:r>
+    </w:p>
+    <w:p>
+      <w:pPr>
         <w:rPr>
           <w:i/>
           <w:sz w:val="20"/>
           <w:szCs w:val="20"/>
         </w:rPr>
-        <w:t>data</w:t>
-      </w:r>
-      <w:proofErr w:type="spellEnd"/>
+      </w:pPr>
       <w:r>
         <w:rPr>
           <w:i/>
           <w:sz w:val="20"/>
           <w:szCs w:val="20"/>
         </w:rPr>
-        <w:t>));</w:t>
-      </w:r>
-    </w:p>
-    <w:p>
-      <w:pPr>
+        <w:tab/>
+        <w:t xml:space="preserve">} </w:t>
+      </w:r>
+      <w:r>
         <w:rPr>
           <w:i/>
           <w:sz w:val="20"/>
           <w:szCs w:val="20"/>
         </w:rPr>
-      </w:pPr>
-      <w:r>
+        <w:t>…</w:t>
+      </w:r>
+    </w:p>
+    <w:p>
+      <w:pPr>
         <w:rPr>
           <w:i/>
           <w:sz w:val="20"/>
           <w:szCs w:val="20"/>
         </w:rPr>
-        <w:tab/>
-      </w:r>
-      <w:r>
-        <w:rPr>
+      </w:pPr>
+      <w:r>
+        <w:rPr>
+          <w:bCs/>
           <w:i/>
           <w:sz w:val="20"/>
           <w:szCs w:val="20"/>
         </w:rPr>
-        <w:tab/>
-        <w:t xml:space="preserve">HttpResponse </w:t>
-      </w:r>
-      <w:proofErr w:type="spellStart"/>
-      <w:r>
-        <w:rPr>
-          <w:i/>
-          <w:sz w:val="20"/>
-          <w:szCs w:val="20"/>
-        </w:rPr>
-        <w:t>resp</w:t>
-      </w:r>
-      <w:proofErr w:type="spellEnd"/>
-      <w:r>
-        <w:rPr>
-          <w:i/>
-          <w:sz w:val="20"/>
-          <w:szCs w:val="20"/>
-        </w:rPr>
-        <w:t xml:space="preserve"> = </w:t>
-      </w:r>
-      <w:proofErr w:type="spellStart"/>
-      <w:r>
-        <w:rPr>
-          <w:i/>
-          <w:sz w:val="20"/>
-          <w:szCs w:val="20"/>
-        </w:rPr>
-        <w:t>cl.execute</w:t>
-      </w:r>
-      <w:proofErr w:type="spellEnd"/>
-      <w:r>
-        <w:rPr>
-          <w:i/>
-          <w:sz w:val="20"/>
-          <w:szCs w:val="20"/>
-        </w:rPr>
-        <w:t>(post);</w:t>
-      </w:r>
-    </w:p>
-    <w:p>
-      <w:pPr>
-        <w:rPr>
-          <w:i/>
-          <w:sz w:val="20"/>
-          <w:szCs w:val="20"/>
-        </w:rPr>
-      </w:pPr>
-      <w:r>
-        <w:rPr>
-          <w:i/>
-          <w:sz w:val="20"/>
-          <w:szCs w:val="20"/>
-        </w:rPr>
-        <w:tab/>
-      </w:r>
-      <w:r>
-        <w:rPr>
-          <w:i/>
-          <w:sz w:val="20"/>
-          <w:szCs w:val="20"/>
-        </w:rPr>
-        <w:tab/>
-      </w:r>
-      <w:proofErr w:type="spellStart"/>
-      <w:r>
-        <w:rPr>
-          <w:i/>
-          <w:sz w:val="20"/>
-          <w:szCs w:val="20"/>
-        </w:rPr>
-        <w:t>HttpEntity</w:t>
-      </w:r>
-      <w:proofErr w:type="spellEnd"/>
-      <w:r>
-        <w:rPr>
-          <w:i/>
-          <w:sz w:val="20"/>
-          <w:szCs w:val="20"/>
-        </w:rPr>
-        <w:t xml:space="preserve"> </w:t>
-      </w:r>
-      <w:proofErr w:type="spellStart"/>
-      <w:r>
-        <w:rPr>
-          <w:i/>
-          <w:sz w:val="20"/>
-          <w:szCs w:val="20"/>
-        </w:rPr>
-        <w:t>entity</w:t>
-      </w:r>
-      <w:proofErr w:type="spellEnd"/>
-      <w:r>
-        <w:rPr>
-          <w:i/>
-          <w:sz w:val="20"/>
-          <w:szCs w:val="20"/>
-        </w:rPr>
-        <w:t xml:space="preserve"> = resp.getEntity();</w:t>
-      </w:r>
-    </w:p>
-    <w:p>
-      <w:pPr>
-        <w:rPr>
-          <w:i/>
-          <w:sz w:val="20"/>
-          <w:szCs w:val="20"/>
-        </w:rPr>
-      </w:pPr>
-      <w:r>
-        <w:rPr>
-          <w:i/>
-          <w:sz w:val="20"/>
-          <w:szCs w:val="20"/>
-        </w:rPr>
-        <w:tab/>
-      </w:r>
-      <w:r>
-        <w:rPr>
-          <w:i/>
-          <w:sz w:val="20"/>
-          <w:szCs w:val="20"/>
-        </w:rPr>
-        <w:tab/>
-        <w:t>json = readStream(resp.getEntity().</w:t>
-      </w:r>
-      <w:proofErr w:type="spellStart"/>
-      <w:r>
-        <w:rPr>
-          <w:i/>
-          <w:sz w:val="20"/>
-          <w:szCs w:val="20"/>
-        </w:rPr>
-        <w:t>getContent</w:t>
-      </w:r>
-      <w:proofErr w:type="spellEnd"/>
-      <w:r>
-        <w:rPr>
-          <w:i/>
-          <w:sz w:val="20"/>
-          <w:szCs w:val="20"/>
-        </w:rPr>
-        <w:t>());</w:t>
-      </w:r>
-    </w:p>
-    <w:p>
-      <w:pPr>
-        <w:rPr>
-          <w:i/>
-          <w:sz w:val="20"/>
-          <w:szCs w:val="20"/>
-        </w:rPr>
-      </w:pPr>
-      <w:r>
-        <w:rPr>
-          <w:i/>
-          <w:sz w:val="20"/>
-          <w:szCs w:val="20"/>
-        </w:rPr>
-        <w:tab/>
-      </w:r>
-      <w:r>
-        <w:rPr>
-          <w:i/>
-          <w:sz w:val="20"/>
-          <w:szCs w:val="20"/>
-        </w:rPr>
-        <w:tab/>
-        <w:t xml:space="preserve">result = </w:t>
-      </w:r>
-      <w:proofErr w:type="spellStart"/>
-      <w:r>
-        <w:rPr>
-          <w:i/>
-          <w:sz w:val="20"/>
-          <w:szCs w:val="20"/>
-        </w:rPr>
-        <w:t>json.getBoolean</w:t>
-      </w:r>
-      <w:proofErr w:type="spellEnd"/>
-      <w:r>
-        <w:rPr>
-          <w:i/>
-          <w:sz w:val="20"/>
-          <w:szCs w:val="20"/>
-        </w:rPr>
-        <w:t>("login");</w:t>
-      </w:r>
-    </w:p>
-    <w:p>
-      <w:pPr>
-        <w:rPr>
-          <w:i/>
-          <w:sz w:val="20"/>
-          <w:szCs w:val="20"/>
-        </w:rPr>
-      </w:pPr>
-      <w:r>
-        <w:rPr>
-          <w:i/>
-          <w:sz w:val="20"/>
-          <w:szCs w:val="20"/>
-        </w:rPr>
-        <w:tab/>
-        <w:t xml:space="preserve">} </w:t>
-      </w:r>
-      <w:r>
-        <w:rPr>
-          <w:i/>
-          <w:sz w:val="20"/>
-          <w:szCs w:val="20"/>
-        </w:rPr>
-        <w:t>…</w:t>
-      </w:r>
-    </w:p>
-    <w:p>
-      <w:pPr>
-        <w:rPr>
-          <w:i/>
-          <w:sz w:val="20"/>
-          <w:szCs w:val="20"/>
-        </w:rPr>
-      </w:pPr>
-      <w:proofErr w:type="spellStart"/>
-      <w:r>
-        <w:rPr>
-          <w:bCs/>
-          <w:i/>
-          <w:sz w:val="20"/>
-          <w:szCs w:val="20"/>
-        </w:rPr>
         <w:t>return</w:t>
       </w:r>
-      <w:proofErr w:type="spellEnd"/>
       <w:r>
         <w:rPr>
           <w:i/>
@@ -11739,13 +11295,8 @@
         </w:rPr>
         <w:t xml:space="preserve">tryLogin() </w:t>
       </w:r>
-      <w:proofErr w:type="gramStart"/>
-      <w:r>
-        <w:t>der</w:t>
-      </w:r>
-      <w:proofErr w:type="gramEnd"/>
-      <w:r>
-        <w:t xml:space="preserve"> Klasse NetworkManager auf. Diese Methode generiert den HttpPost-Request und s</w:t>
+      <w:r>
+        <w:t>der Klasse NetworkManager auf. Diese Methode generiert den HttpPost-Request und s</w:t>
       </w:r>
       <w:r>
         <w:t>chickt die Anfrage an die Methode</w:t>
@@ -11897,15 +11448,7 @@
     <w:p/>
     <w:p>
       <w:r>
-        <w:t xml:space="preserve">In diesem Kapitel wird die praktische Umsetzung von Unit-Tests in Bezug auf die Android-Umgebung näher betrachtet. Die Realisierung erfolgt in Anlehnung an das </w:t>
-      </w:r>
-      <w:proofErr w:type="spellStart"/>
-      <w:r>
-        <w:t>Tutorial</w:t>
-      </w:r>
-      <w:proofErr w:type="spellEnd"/>
-      <w:r>
-        <w:t xml:space="preserve"> „Activity Testing</w:t>
+        <w:t>In diesem Kapitel wird die praktische Umsetzung von Unit-Tests in Bezug auf die Android-Umgebung näher betrachtet. Die Realisierung erfolgt in Anlehnung an das Tutorial „Activity Testing</w:t>
       </w:r>
       <w:r>
         <w:t>“</w:t>
@@ -12122,34 +11665,13 @@
         <w:t>urch die Entwicklungsumgebung we</w:t>
       </w:r>
       <w:r>
-        <w:t>rden die Klassen „</w:t>
-      </w:r>
-      <w:proofErr w:type="spellStart"/>
-      <w:r>
-        <w:t>DamsActivityTest</w:t>
-      </w:r>
-      <w:proofErr w:type="spellEnd"/>
-      <w:r>
-        <w:t>“ und „</w:t>
-      </w:r>
-      <w:proofErr w:type="spellStart"/>
-      <w:r>
-        <w:t>LoginActivityTest</w:t>
-      </w:r>
-      <w:proofErr w:type="spellEnd"/>
-      <w:r>
-        <w:t>“ als Testklassen zu den gleichnamigen Activity</w:t>
-      </w:r>
-      <w:r>
-        <w:t xml:space="preserve"> Klassen der eigentlichen Anwendung generiert. Zusätzlich wurde die Klasse </w:t>
-      </w:r>
-      <w:proofErr w:type="spellStart"/>
-      <w:r>
-        <w:t>TestSuite</w:t>
-      </w:r>
-      <w:proofErr w:type="spellEnd"/>
-      <w:r>
-        <w:t xml:space="preserve"> imple</w:t>
+        <w:t>rden die Klassen „DamsActivityTest</w:t>
+      </w:r>
+      <w:r>
+        <w:t>“ und „LoginActivityTest“ als Testklassen zu den gleichnamigen Activity</w:t>
+      </w:r>
+      <w:r>
+        <w:t xml:space="preserve"> Klassen der eigentlichen Anwendung generiert. Zusätzlich wurde die Klasse TestSuite imple</w:t>
       </w:r>
       <w:r>
         <w:t>me</w:t>
@@ -12175,15 +11697,7 @@
         <w:t>o</w:t>
       </w:r>
       <w:r>
-        <w:t xml:space="preserve">nstruktor der jeweiligen </w:t>
-      </w:r>
-      <w:proofErr w:type="spellStart"/>
-      <w:r>
-        <w:t>TestKlassen</w:t>
-      </w:r>
-      <w:proofErr w:type="spellEnd"/>
-      <w:r>
-        <w:t xml:space="preserve"> werden Instanzen der zu testenden Klassen</w:t>
+        <w:t>nstruktor der jeweiligen TestKlassen werden Instanzen der zu testenden Klassen</w:t>
       </w:r>
       <w:r>
         <w:t xml:space="preserve"> generiert, die die Grundlage der folgenden Test-Methoden darstellen. In beiden Test-Klassen wird anschließend die </w:t>
@@ -12234,15 +11748,7 @@
         <w:t xml:space="preserve">Im Folgenden werden die einzelnen Methoden </w:t>
       </w:r>
       <w:r>
-        <w:t xml:space="preserve">der Klasse </w:t>
-      </w:r>
-      <w:proofErr w:type="spellStart"/>
-      <w:r>
-        <w:t>DamsActivityTest</w:t>
-      </w:r>
-      <w:proofErr w:type="spellEnd"/>
-      <w:r>
-        <w:t xml:space="preserve"> </w:t>
+        <w:t xml:space="preserve">der Klasse DamsActivityTest </w:t>
       </w:r>
       <w:r>
         <w:t xml:space="preserve">textuell und gegeben falls durch ein Listing beschrieben. </w:t>
@@ -12256,13 +11762,8 @@
           <w:numId w:val="21"/>
         </w:numPr>
       </w:pPr>
-      <w:proofErr w:type="spellStart"/>
-      <w:r>
-        <w:t>testPreCondition</w:t>
-      </w:r>
-      <w:proofErr w:type="spellEnd"/>
-      <w:r>
-        <w:t>()</w:t>
+      <w:r>
+        <w:t>testPreCondition()</w:t>
       </w:r>
     </w:p>
     <w:p>
@@ -12270,15 +11771,7 @@
         <w:ind w:left="360"/>
       </w:pPr>
       <w:r>
-        <w:t xml:space="preserve">Diese Test-Methode wird durchgeführt, um die erfolgreiche </w:t>
-      </w:r>
-      <w:proofErr w:type="spellStart"/>
-      <w:r>
-        <w:t>Inititlaisierung</w:t>
-      </w:r>
-      <w:proofErr w:type="spellEnd"/>
-      <w:r>
-        <w:t xml:space="preserve"> durch die setUp()-Methode zu überprüfen. Dieses Vorgehen stellt sicher, dass die benötigten Komponenten, wie die Eingabefelder und Spinner, zur Verfügung stehen.</w:t>
+        <w:t>Diese Test-Methode wird durchgeführt, um die erfolgreiche Inititlaisierung durch die setUp()-Methode zu überprüfen. Dieses Vorgehen stellt sicher, dass die benötigten Komponenten, wie die Eingabefelder und Spinner, zur Verfügung stehen.</w:t>
       </w:r>
     </w:p>
     <w:p>
@@ -12289,13 +11782,8 @@
           <w:numId w:val="21"/>
         </w:numPr>
       </w:pPr>
-      <w:proofErr w:type="spellStart"/>
-      <w:r>
-        <w:t>testOrientation</w:t>
-      </w:r>
-      <w:proofErr w:type="spellEnd"/>
-      <w:r>
-        <w:t>()</w:t>
+      <w:r>
+        <w:t>testOrientation()</w:t>
       </w:r>
     </w:p>
     <w:p>
@@ -12314,19 +11802,11 @@
         <w:lastRenderedPageBreak/>
         <w:t xml:space="preserve">Zu Beginn der Methode werden die X- und Y-Koordinaten der grafischen Elemente und der aktuelle Wert der Auswertung gespeichert. Mit Hilfe der Methode </w:t>
       </w:r>
-      <w:proofErr w:type="spellStart"/>
-      <w:r>
-        <w:rPr>
-          <w:i/>
-        </w:rPr>
-        <w:t>setRequestedOrientation</w:t>
-      </w:r>
-      <w:proofErr w:type="spellEnd"/>
-      <w:r>
-        <w:rPr>
-          <w:i/>
-        </w:rPr>
-        <w:t>(</w:t>
+      <w:r>
+        <w:rPr>
+          <w:i/>
+        </w:rPr>
+        <w:t>setRequestedOrientation(</w:t>
       </w:r>
       <w:r>
         <w:rPr>
@@ -12335,15 +11815,7 @@
         <w:t xml:space="preserve">) </w:t>
       </w:r>
       <w:r>
-        <w:t>wird die Activity auf Querformat („</w:t>
-      </w:r>
-      <w:proofErr w:type="spellStart"/>
-      <w:r>
-        <w:t>Landscape</w:t>
-      </w:r>
-      <w:proofErr w:type="spellEnd"/>
-      <w:r>
-        <w:t xml:space="preserve">“) umgestellt. Anschließend wird mit der Methode </w:t>
+        <w:t xml:space="preserve">wird die Activity auf Querformat („Landscape“) umgestellt. Anschließend wird mit der Methode </w:t>
       </w:r>
       <w:r>
         <w:rPr>
@@ -12378,13 +11850,8 @@
           <w:numId w:val="21"/>
         </w:numPr>
       </w:pPr>
-      <w:proofErr w:type="spellStart"/>
-      <w:r>
-        <w:t>testOnPause</w:t>
-      </w:r>
-      <w:proofErr w:type="spellEnd"/>
-      <w:r>
-        <w:t>()</w:t>
+      <w:r>
+        <w:t>testOnPause()</w:t>
       </w:r>
     </w:p>
     <w:p>
@@ -12398,15 +11865,7 @@
         <w:t xml:space="preserve"> gespeichert wird, um ihn bei einem erneuten Aufruf zurückzusichern.</w:t>
       </w:r>
       <w:r>
-        <w:t xml:space="preserve"> Mit Hilfe der Methode </w:t>
-      </w:r>
-      <w:proofErr w:type="spellStart"/>
-      <w:r>
-        <w:t>testOnPause</w:t>
-      </w:r>
-      <w:proofErr w:type="spellEnd"/>
-      <w:r>
-        <w:t xml:space="preserve">() soll überprüft werden ob die </w:t>
+        <w:t xml:space="preserve"> Mit Hilfe der Methode testOnPause() soll überprüft werden ob die </w:t>
       </w:r>
       <w:r>
         <w:t xml:space="preserve">gespeichert Werte ordnungsgemäß beim Aufruf der Methode onResume() zurück gesichert werden. In dieser Methode findet die Klasse </w:t>
@@ -12466,16 +11925,8 @@
         <w:rPr>
           <w:i/>
         </w:rPr>
-        <w:t>@</w:t>
-      </w:r>
-      <w:proofErr w:type="spellStart"/>
-      <w:r>
-        <w:rPr>
-          <w:i/>
-        </w:rPr>
-        <w:t>UiThreadTest</w:t>
-      </w:r>
-      <w:proofErr w:type="spellEnd"/>
+        <w:t>@UiThreadTest</w:t>
+      </w:r>
       <w:r>
         <w:rPr>
           <w:i/>
@@ -12488,33 +11939,11 @@
       <w:r>
         <w:t xml:space="preserve">en Tests durchführen zu können. Vor dem Aufruf der Methode </w:t>
       </w:r>
-      <w:proofErr w:type="spellStart"/>
-      <w:r>
-        <w:rPr>
-          <w:i/>
-        </w:rPr>
-        <w:t>inst.callActivityOnPause</w:t>
-      </w:r>
-      <w:proofErr w:type="spellEnd"/>
-      <w:r>
-        <w:rPr>
-          <w:i/>
-        </w:rPr>
-        <w:t>(</w:t>
-      </w:r>
-      <w:proofErr w:type="spellStart"/>
-      <w:r>
-        <w:rPr>
-          <w:i/>
-        </w:rPr>
-        <w:t>damsActivity</w:t>
-      </w:r>
-      <w:proofErr w:type="spellEnd"/>
-      <w:r>
-        <w:rPr>
-          <w:i/>
-        </w:rPr>
-        <w:t>)</w:t>
+      <w:r>
+        <w:rPr>
+          <w:i/>
+        </w:rPr>
+        <w:t>inst.callActivityOnPause(damsActivity)</w:t>
       </w:r>
       <w:r>
         <w:t xml:space="preserve"> </w:t>
@@ -12525,7 +11954,6 @@
       <w:r>
         <w:t xml:space="preserve">die Inhalte der grafischen Elemente mit den Konstanten initialisiert bzw. die vordefinierten Spinner-Positionen gesetzt. Nach dem die onPause() aufgerufen wurde, werden die Spinner-Positionen verändert und der Text des Eingabe-Feldes gelöscht. Anschließend wird die Methode </w:t>
       </w:r>
-      <w:proofErr w:type="spellStart"/>
       <w:r>
         <w:rPr>
           <w:i/>
@@ -12538,26 +11966,11 @@
         </w:rPr>
         <w:t>Resume</w:t>
       </w:r>
-      <w:proofErr w:type="spellEnd"/>
-      <w:r>
-        <w:rPr>
-          <w:i/>
-        </w:rPr>
-        <w:t>(</w:t>
-      </w:r>
-      <w:proofErr w:type="spellStart"/>
-      <w:r>
-        <w:rPr>
-          <w:i/>
-        </w:rPr>
-        <w:t>damsActivity</w:t>
-      </w:r>
-      <w:proofErr w:type="spellEnd"/>
-      <w:r>
-        <w:rPr>
-          <w:i/>
-        </w:rPr>
-        <w:t>)</w:t>
+      <w:r>
+        <w:rPr>
+          <w:i/>
+        </w:rPr>
+        <w:t>(damsActivity)</w:t>
       </w:r>
       <w:r>
         <w:rPr>
@@ -12577,13 +11990,8 @@
           <w:numId w:val="21"/>
         </w:numPr>
       </w:pPr>
-      <w:proofErr w:type="spellStart"/>
-      <w:r>
-        <w:t>testOnDestroy</w:t>
-      </w:r>
-      <w:proofErr w:type="spellEnd"/>
-      <w:r>
-        <w:t>()</w:t>
+      <w:r>
+        <w:t>testOnDestroy()</w:t>
       </w:r>
     </w:p>
     <w:p>
@@ -12594,19 +12002,11 @@
         <w:lastRenderedPageBreak/>
         <w:t xml:space="preserve">Die Methode </w:t>
       </w:r>
-      <w:proofErr w:type="spellStart"/>
-      <w:r>
-        <w:rPr>
-          <w:i/>
-        </w:rPr>
-        <w:t>testOnDestroy</w:t>
-      </w:r>
-      <w:proofErr w:type="spellEnd"/>
-      <w:r>
-        <w:rPr>
-          <w:i/>
-        </w:rPr>
-        <w:t>()</w:t>
+      <w:r>
+        <w:rPr>
+          <w:i/>
+        </w:rPr>
+        <w:t>testOnDestroy()</w:t>
       </w:r>
       <w:r>
         <w:rPr>
@@ -12617,19 +12017,11 @@
       <w:r>
         <w:t xml:space="preserve">ist ähnlich implementiert wie die Methode </w:t>
       </w:r>
-      <w:proofErr w:type="spellStart"/>
-      <w:r>
-        <w:rPr>
-          <w:i/>
-        </w:rPr>
-        <w:t>testOnPause</w:t>
-      </w:r>
-      <w:proofErr w:type="spellEnd"/>
-      <w:r>
-        <w:rPr>
-          <w:i/>
-        </w:rPr>
-        <w:t>()</w:t>
+      <w:r>
+        <w:rPr>
+          <w:i/>
+        </w:rPr>
+        <w:t>testOnPause()</w:t>
       </w:r>
       <w:r>
         <w:t xml:space="preserve">. </w:t>
@@ -12667,36 +12059,20 @@
       <w:r>
         <w:t xml:space="preserve">Methode </w:t>
       </w:r>
-      <w:proofErr w:type="spellStart"/>
-      <w:r>
-        <w:rPr>
-          <w:i/>
-        </w:rPr>
-        <w:t>damsActivity.finish</w:t>
-      </w:r>
-      <w:proofErr w:type="spellEnd"/>
-      <w:r>
-        <w:rPr>
-          <w:i/>
-        </w:rPr>
-        <w:t>()</w:t>
+      <w:r>
+        <w:rPr>
+          <w:i/>
+        </w:rPr>
+        <w:t>damsActivity.finish()</w:t>
       </w:r>
       <w:r>
         <w:t xml:space="preserve">. Der Neustart der Anwendung erfolgt durch den Aufruf der Methode </w:t>
       </w:r>
-      <w:proofErr w:type="spellStart"/>
-      <w:r>
-        <w:rPr>
-          <w:i/>
-        </w:rPr>
-        <w:t>getActivity</w:t>
-      </w:r>
-      <w:proofErr w:type="spellEnd"/>
-      <w:r>
-        <w:rPr>
-          <w:i/>
-        </w:rPr>
-        <w:t>()</w:t>
+      <w:r>
+        <w:rPr>
+          <w:i/>
+        </w:rPr>
+        <w:t>getActivity()</w:t>
       </w:r>
       <w:r>
         <w:t xml:space="preserve">, die durch die Klasse </w:t>
@@ -12719,13 +12095,8 @@
           <w:numId w:val="21"/>
         </w:numPr>
       </w:pPr>
-      <w:proofErr w:type="spellStart"/>
-      <w:r>
-        <w:t>testScanResult</w:t>
-      </w:r>
-      <w:proofErr w:type="spellEnd"/>
-      <w:r>
-        <w:t>()</w:t>
+      <w:r>
+        <w:t>testScanResult()</w:t>
       </w:r>
     </w:p>
     <w:p>
@@ -12735,19 +12106,11 @@
       <w:r>
         <w:t xml:space="preserve">Unter Verwendung der Methode </w:t>
       </w:r>
-      <w:proofErr w:type="spellStart"/>
-      <w:r>
-        <w:rPr>
-          <w:i/>
-        </w:rPr>
-        <w:t>testScanResult</w:t>
-      </w:r>
-      <w:proofErr w:type="spellEnd"/>
-      <w:r>
-        <w:rPr>
-          <w:i/>
-        </w:rPr>
-        <w:t>()</w:t>
+      <w:r>
+        <w:rPr>
+          <w:i/>
+        </w:rPr>
+        <w:t>testScanResult()</w:t>
       </w:r>
       <w:r>
         <w:t xml:space="preserve">, kann die Funktionalität der Methode </w:t>
@@ -12770,14 +12133,12 @@
       <w:r>
         <w:t xml:space="preserve">Um das erfolgreiche Einlesen überprüfen zu können, wird ein </w:t>
       </w:r>
-      <w:proofErr w:type="spellStart"/>
       <w:r>
         <w:rPr>
           <w:i/>
         </w:rPr>
         <w:t>Intent</w:t>
       </w:r>
-      <w:proofErr w:type="spellEnd"/>
       <w:r>
         <w:t xml:space="preserve"> erzeugt, der die Informationen der Barcode-Anwendung speichert und als Paramater für die </w:t>
       </w:r>
@@ -12823,13 +12184,8 @@
           <w:numId w:val="21"/>
         </w:numPr>
       </w:pPr>
-      <w:proofErr w:type="spellStart"/>
-      <w:r>
-        <w:t>testPermission</w:t>
-      </w:r>
-      <w:proofErr w:type="spellEnd"/>
-      <w:r>
-        <w:t>()</w:t>
+      <w:r>
+        <w:t>testPermission()</w:t>
       </w:r>
     </w:p>
     <w:p>
@@ -12837,15 +12193,7 @@
         <w:ind w:left="360"/>
       </w:pPr>
       <w:r>
-        <w:t xml:space="preserve">Die Verwendung von System-Ressourcen durch eine Anwendung erfordert in der Android-Umgebung die Bereitstellung der entsprechenden Berechtigungen. Die </w:t>
-      </w:r>
-      <w:proofErr w:type="spellStart"/>
-      <w:r>
-        <w:t>testPermission</w:t>
-      </w:r>
-      <w:proofErr w:type="spellEnd"/>
-      <w:r>
-        <w:t>()-Methode testet anhand der eindeutigen Namen der Berechtigungen, ob diese für die Anwendung gewährt werden.</w:t>
+        <w:t>Die Verwendung von System-Ressourcen durch eine Anwendung erfordert in der Android-Umgebung die Bereitstellung der entsprechenden Berechtigungen. Die testPermission()-Methode testet anhand der eindeutigen Namen der Berechtigungen, ob diese für die Anwendung gewährt werden.</w:t>
       </w:r>
     </w:p>
     <w:p>
@@ -12856,13 +12204,8 @@
           <w:numId w:val="21"/>
         </w:numPr>
       </w:pPr>
-      <w:proofErr w:type="spellStart"/>
-      <w:r>
-        <w:t>testItemSelected</w:t>
-      </w:r>
-      <w:proofErr w:type="spellEnd"/>
-      <w:r>
-        <w:t>()</w:t>
+      <w:r>
+        <w:t>testItemSelected()</w:t>
       </w:r>
     </w:p>
     <w:p>
@@ -12885,14 +12228,27 @@
       <w:r>
         <w:t xml:space="preserve"> Methode </w:t>
       </w:r>
-      <w:proofErr w:type="spellStart"/>
-      <w:r>
-        <w:rPr>
-          <w:i/>
-        </w:rPr>
-        <w:t>damsActivity.onItemSelected</w:t>
-      </w:r>
-      <w:proofErr w:type="spellEnd"/>
+      <w:r>
+        <w:rPr>
+          <w:i/>
+        </w:rPr>
+        <w:t>damsActivity.onItemSelected()</w:t>
+      </w:r>
+      <w:r>
+        <w:t>.</w:t>
+      </w:r>
+      <w:r>
+        <w:t xml:space="preserve"> </w:t>
+      </w:r>
+      <w:r>
+        <w:t xml:space="preserve">Eine anschließende Überprüfung durch </w:t>
+      </w:r>
+      <w:r>
+        <w:rPr>
+          <w:i/>
+        </w:rPr>
+        <w:t>assertTrue</w:t>
+      </w:r>
       <w:r>
         <w:rPr>
           <w:i/>
@@ -12900,27 +12256,6 @@
         <w:t>()</w:t>
       </w:r>
       <w:r>
-        <w:t>.</w:t>
-      </w:r>
-      <w:r>
-        <w:t xml:space="preserve"> </w:t>
-      </w:r>
-      <w:r>
-        <w:t xml:space="preserve">Eine anschließende Überprüfung durch </w:t>
-      </w:r>
-      <w:r>
-        <w:rPr>
-          <w:i/>
-        </w:rPr>
-        <w:t>assertTrue</w:t>
-      </w:r>
-      <w:r>
-        <w:rPr>
-          <w:i/>
-        </w:rPr>
-        <w:t>()</w:t>
-      </w:r>
-      <w:r>
         <w:t xml:space="preserve"> zeigt</w:t>
       </w:r>
       <w:r>
@@ -12944,14 +12279,12 @@
       <w:r>
         <w:t xml:space="preserve">Die Test-Methoden in der Klasse </w:t>
       </w:r>
-      <w:proofErr w:type="spellStart"/>
       <w:r>
         <w:rPr>
           <w:i/>
         </w:rPr>
         <w:t>LoginActivityTest</w:t>
       </w:r>
-      <w:proofErr w:type="spellEnd"/>
       <w:r>
         <w:t xml:space="preserve"> in Anlehnung an die vorherigen genannten Methoden implementiert. Aus diesem Grund werden nachfolgend nur zwei zusätzliche Methoden näher beschrieben.</w:t>
       </w:r>
@@ -12965,13 +12298,8 @@
           <w:numId w:val="21"/>
         </w:numPr>
       </w:pPr>
-      <w:proofErr w:type="spellStart"/>
-      <w:r>
-        <w:t>testCheckWebService</w:t>
-      </w:r>
-      <w:proofErr w:type="spellEnd"/>
-      <w:r>
-        <w:t>()</w:t>
+      <w:r>
+        <w:t>testCheckWebService()</w:t>
       </w:r>
     </w:p>
     <w:p>
@@ -12979,15 +12307,7 @@
         <w:ind w:left="360"/>
       </w:pPr>
       <w:r>
-        <w:t xml:space="preserve">Mit Hilfe der Methode </w:t>
-      </w:r>
-      <w:proofErr w:type="spellStart"/>
-      <w:r>
-        <w:t>testCheckWebService</w:t>
-      </w:r>
-      <w:proofErr w:type="spellEnd"/>
-      <w:r>
-        <w:t xml:space="preserve">() soll das Testen möglicher Exceptions aufgezeigt werden. (siehe </w:t>
+        <w:t xml:space="preserve">Mit Hilfe der Methode testCheckWebService() soll das Testen möglicher Exceptions aufgezeigt werden. (siehe </w:t>
       </w:r>
       <w:r>
         <w:fldChar w:fldCharType="begin"/>
@@ -13022,7 +12342,6 @@
       <w:r>
         <w:t xml:space="preserve">dem Aufruf der Methode </w:t>
       </w:r>
-      <w:proofErr w:type="spellStart"/>
       <w:r>
         <w:rPr>
           <w:i/>
@@ -13039,14 +12358,7 @@
         <w:rPr>
           <w:i/>
         </w:rPr>
-        <w:t>Activity</w:t>
-      </w:r>
-      <w:proofErr w:type="spellEnd"/>
-      <w:r>
-        <w:rPr>
-          <w:i/>
-        </w:rPr>
-        <w:t>()</w:t>
+        <w:t>Activity()</w:t>
       </w:r>
       <w:r>
         <w:rPr>
@@ -13079,15 +12391,7 @@
         <w:t>catch()</w:t>
       </w:r>
       <w:r>
-        <w:t xml:space="preserve">-Block der Test-Methode zu einem positiven Ergebnis. Wenn die </w:t>
-      </w:r>
-      <w:proofErr w:type="spellStart"/>
-      <w:r>
-        <w:t>erwaretet</w:t>
-      </w:r>
-      <w:proofErr w:type="spellEnd"/>
-      <w:r>
-        <w:t xml:space="preserve"> Exception nicht eintritt, wird der Test durch die Methode </w:t>
+        <w:t xml:space="preserve">-Block der Test-Methode zu einem positiven Ergebnis. Wenn die erwaretet Exception nicht eintritt, wird der Test durch die Methode </w:t>
       </w:r>
       <w:r>
         <w:rPr>
@@ -13113,13 +12417,8 @@
           <w:numId w:val="21"/>
         </w:numPr>
       </w:pPr>
-      <w:proofErr w:type="spellStart"/>
-      <w:r>
-        <w:t>testEmptyText</w:t>
-      </w:r>
-      <w:proofErr w:type="spellEnd"/>
-      <w:r>
-        <w:t>()</w:t>
+      <w:r>
+        <w:t>testEmptyText()</w:t>
       </w:r>
     </w:p>
     <w:p>
@@ -13129,14 +12428,12 @@
       <w:r>
         <w:t xml:space="preserve">Leere Eingabefelder sollen bei der Verarbeitung zur Generierung einer </w:t>
       </w:r>
-      <w:proofErr w:type="spellStart"/>
       <w:r>
         <w:rPr>
           <w:i/>
         </w:rPr>
         <w:t>EmptyInputException</w:t>
       </w:r>
-      <w:proofErr w:type="spellEnd"/>
       <w:r>
         <w:rPr>
           <w:i/>
@@ -13144,26 +12441,10 @@
         <w:t xml:space="preserve"> </w:t>
       </w:r>
       <w:r>
-        <w:t xml:space="preserve">führen. Die Methode </w:t>
-      </w:r>
-      <w:proofErr w:type="spellStart"/>
-      <w:r>
-        <w:t>testEmptyText</w:t>
-      </w:r>
-      <w:proofErr w:type="spellEnd"/>
-      <w:r>
-        <w:t>()</w:t>
-      </w:r>
-      <w:r>
-        <w:t xml:space="preserve"> überprüft dieses Verhalten. Aufgrund der gleichen Verfahrensweise wie bei der Methode </w:t>
-      </w:r>
-      <w:proofErr w:type="spellStart"/>
-      <w:r>
-        <w:t>testCheckWebService</w:t>
-      </w:r>
-      <w:proofErr w:type="spellEnd"/>
-      <w:r>
-        <w:t>() wird diese Methode nicht näher erläutert.</w:t>
+        <w:t>führen. Die Methode testEmptyText()</w:t>
+      </w:r>
+      <w:r>
+        <w:t xml:space="preserve"> überprüft dieses Verhalten. Aufgrund der gleichen Verfahrensweise wie bei der Methode testCheckWebService() wird diese Methode nicht näher erläutert.</w:t>
       </w:r>
     </w:p>
     <w:p/>
@@ -13440,7 +12721,7 @@
       <w:rPr>
         <w:noProof/>
       </w:rPr>
-      <w:t>28</w:t>
+      <w:t>8</w:t>
     </w:r>
     <w:r>
       <w:fldChar w:fldCharType="end"/>
@@ -13474,7 +12755,7 @@
       <w:rPr>
         <w:noProof/>
       </w:rPr>
-      <w:t>29</w:t>
+      <w:t>45</w:t>
     </w:r>
     <w:r>
       <w:fldChar w:fldCharType="end"/>
@@ -13507,6 +12788,47 @@
       </w:pPr>
       <w:r>
         <w:continuationSeparator/>
+      </w:r>
+    </w:p>
+  </w:footnote>
+  <w:footnote w:id="1">
+    <w:p>
+      <w:pPr>
+        <w:pStyle w:val="Funotentext"/>
+      </w:pPr>
+      <w:r>
+        <w:rPr>
+          <w:rStyle w:val="Funotenzeichen"/>
+        </w:rPr>
+        <w:footnoteRef/>
+      </w:r>
+      <w:r>
+        <w:t xml:space="preserve"> </w:t>
+      </w:r>
+      <w:r>
+        <w:t>http://www.developer.android.com</w:t>
+      </w:r>
+      <w:r>
+        <w:t>/sdk/index.html</w:t>
+      </w:r>
+    </w:p>
+  </w:footnote>
+  <w:footnote w:id="2">
+    <w:p>
+      <w:pPr>
+        <w:pStyle w:val="Funotentext"/>
+      </w:pPr>
+      <w:r>
+        <w:rPr>
+          <w:rStyle w:val="Funotenzeichen"/>
+        </w:rPr>
+        <w:footnoteRef/>
+      </w:r>
+      <w:r>
+        <w:t xml:space="preserve"> </w:t>
+      </w:r>
+      <w:r>
+        <w:t>http://code.google.com/p/zxing/</w:t>
       </w:r>
     </w:p>
   </w:footnote>
@@ -16217,7 +15539,6 @@
   <w:style w:type="character" w:default="1" w:styleId="Absatz-Standardschriftart">
     <w:name w:val="Default Paragraph Font"/>
     <w:uiPriority w:val="1"/>
-    <w:semiHidden/>
     <w:unhideWhenUsed/>
   </w:style>
   <w:style w:type="table" w:default="1" w:styleId="NormaleTabelle">
@@ -17257,7 +16578,6 @@
   <w:style w:type="character" w:default="1" w:styleId="Absatz-Standardschriftart">
     <w:name w:val="Default Paragraph Font"/>
     <w:uiPriority w:val="1"/>
-    <w:semiHidden/>
     <w:unhideWhenUsed/>
   </w:style>
   <w:style w:type="table" w:default="1" w:styleId="NormaleTabelle">
@@ -18258,7 +17578,7 @@
 </file>
 
 <file path=customXml/itemProps1.xml><?xml version="1.0" encoding="utf-8"?>
-<ds:datastoreItem xmlns:ds="http://schemas.openxmlformats.org/officeDocument/2006/customXml" ds:itemID="{2002E0B2-22BF-425C-A007-446B91115428}">
+<ds:datastoreItem xmlns:ds="http://schemas.openxmlformats.org/officeDocument/2006/customXml" ds:itemID="{FACC6C73-4A1F-440F-85B8-9BE3C76CAD41}">
   <ds:schemaRefs>
     <ds:schemaRef ds:uri="http://schemas.openxmlformats.org/officeDocument/2006/bibliography"/>
   </ds:schemaRefs>

</xml_diff>

<commit_message>
neues bild für Klassendiagramm ws eingepflegt
</commit_message>
<xml_diff>
--- a/Schriftliche_Arbeit/Arbeit_2.docx
+++ b/Schriftliche_Arbeit/Arbeit_2.docx
@@ -4413,7 +4413,7 @@
           <v:shape id="_x0000_i1025" type="#_x0000_t75" style="width:352.4pt;height:398.9pt" o:ole="">
             <v:imagedata r:id="rId10" o:title=""/>
           </v:shape>
-          <o:OLEObject Type="Embed" ProgID="Visio.Drawing.11" ShapeID="_x0000_i1025" DrawAspect="Content" ObjectID="_1374777035" r:id="rId11"/>
+          <o:OLEObject Type="Embed" ProgID="Visio.Drawing.11" ShapeID="_x0000_i1025" DrawAspect="Content" ObjectID="_1374777470" r:id="rId11"/>
         </w:object>
       </w:r>
     </w:p>
@@ -8614,7 +8614,6 @@
         <w:t xml:space="preserve"> zu generieren.</w:t>
       </w:r>
     </w:p>
-    <w:bookmarkStart w:id="53" w:name="_GoBack"/>
     <w:p>
       <w:pPr>
         <w:jc w:val="center"/>
@@ -8624,11 +8623,10 @@
           <v:shape id="_x0000_i1026" type="#_x0000_t75" style="width:234.5pt;height:368.5pt" o:ole="">
             <v:imagedata r:id="rId14" o:title=""/>
           </v:shape>
-          <o:OLEObject Type="Embed" ProgID="Visio.Drawing.11" ShapeID="_x0000_i1026" DrawAspect="Content" ObjectID="_1374777036" r:id="rId15"/>
+          <o:OLEObject Type="Embed" ProgID="Visio.Drawing.11" ShapeID="_x0000_i1026" DrawAspect="Content" ObjectID="_1374777471" r:id="rId15"/>
         </w:object>
       </w:r>
     </w:p>
-    <w:bookmarkEnd w:id="53"/>
     <w:p>
       <w:pPr>
         <w:pStyle w:val="myBeschriftung"/>
@@ -8684,11 +8682,11 @@
           <w:numId w:val="7"/>
         </w:numPr>
       </w:pPr>
-      <w:bookmarkStart w:id="54" w:name="_Toc300678095"/>
+      <w:bookmarkStart w:id="53" w:name="_Toc300678095"/>
       <w:r>
         <w:t>Umsetzung</w:t>
       </w:r>
-      <w:bookmarkEnd w:id="54"/>
+      <w:bookmarkEnd w:id="53"/>
     </w:p>
     <w:p>
       <w:r>
@@ -8714,10 +8712,10 @@
         </w:rPr>
         <w:lastRenderedPageBreak/>
         <w:drawing>
-          <wp:inline distT="0" distB="0" distL="0" distR="0" wp14:anchorId="24F032D7" wp14:editId="2DDB37E7">
-            <wp:extent cx="4994910" cy="4449445"/>
-            <wp:effectExtent l="0" t="0" r="0" b="8255"/>
-            <wp:docPr id="27" name="Grafik 4" descr="Beschreibung: D:\FHB\Abschlussarbeit\Schriftliche_Arbeit\Diagramme\ Class Diagram1.jpg"/>
+          <wp:inline distT="0" distB="0" distL="0" distR="0">
+            <wp:extent cx="5029200" cy="4476750"/>
+            <wp:effectExtent l="0" t="0" r="0" b="0"/>
+            <wp:docPr id="1" name="Grafik 1" descr="D:\FHB\Abschlussarbeit\Schriftliche_Arbeit\Diagramme\ Class Diagram1.jpg"/>
             <wp:cNvGraphicFramePr>
               <a:graphicFrameLocks xmlns:a="http://schemas.openxmlformats.org/drawingml/2006/main" noChangeAspect="1"/>
             </wp:cNvGraphicFramePr>
@@ -8725,7 +8723,7 @@
               <a:graphicData uri="http://schemas.openxmlformats.org/drawingml/2006/picture">
                 <pic:pic xmlns:pic="http://schemas.openxmlformats.org/drawingml/2006/picture">
                   <pic:nvPicPr>
-                    <pic:cNvPr id="0" name="Grafik 4" descr="Beschreibung: D:\FHB\Abschlussarbeit\Schriftliche_Arbeit\Diagramme\ Class Diagram1.jpg"/>
+                    <pic:cNvPr id="0" name="Picture 78" descr="D:\FHB\Abschlussarbeit\Schriftliche_Arbeit\Diagramme\ Class Diagram1.jpg"/>
                     <pic:cNvPicPr>
                       <a:picLocks noChangeAspect="1" noChangeArrowheads="1"/>
                     </pic:cNvPicPr>
@@ -8746,7 +8744,7 @@
                   <pic:spPr bwMode="auto">
                     <a:xfrm>
                       <a:off x="0" y="0"/>
-                      <a:ext cx="4994910" cy="4449445"/>
+                      <a:ext cx="5029200" cy="4476750"/>
                     </a:xfrm>
                     <a:prstGeom prst="rect">
                       <a:avLst/>
@@ -8762,6 +8760,8 @@
           </wp:inline>
         </w:drawing>
       </w:r>
+      <w:bookmarkStart w:id="54" w:name="_GoBack"/>
+      <w:bookmarkEnd w:id="54"/>
     </w:p>
     <w:p>
       <w:pPr>
@@ -13477,7 +13477,7 @@
       <w:rPr>
         <w:noProof/>
       </w:rPr>
-      <w:t>28</w:t>
+      <w:t>46</w:t>
     </w:r>
     <w:r>
       <w:fldChar w:fldCharType="end"/>
@@ -13511,7 +13511,7 @@
       <w:rPr>
         <w:noProof/>
       </w:rPr>
-      <w:t>45</w:t>
+      <w:t>29</w:t>
     </w:r>
     <w:r>
       <w:fldChar w:fldCharType="end"/>
@@ -18355,7 +18355,7 @@
 </file>
 
 <file path=customXml/itemProps1.xml><?xml version="1.0" encoding="utf-8"?>
-<ds:datastoreItem xmlns:ds="http://schemas.openxmlformats.org/officeDocument/2006/customXml" ds:itemID="{B7999BDE-BEA0-4CC9-919F-0A3FBB0CC080}">
+<ds:datastoreItem xmlns:ds="http://schemas.openxmlformats.org/officeDocument/2006/customXml" ds:itemID="{B092B2AF-9E2F-4F5F-951A-59DCD63BDCAE}">
   <ds:schemaRefs>
     <ds:schemaRef ds:uri="http://schemas.openxmlformats.org/officeDocument/2006/bibliography"/>
   </ds:schemaRefs>

</xml_diff>

<commit_message>
diagramm ws class überarbeitet
</commit_message>
<xml_diff>
--- a/Schriftliche_Arbeit/Arbeit_2.docx
+++ b/Schriftliche_Arbeit/Arbeit_2.docx
@@ -374,6 +374,11 @@
         <w:rPr>
           <w:noProof/>
         </w:rPr>
+      </w:r>
+      <w:r>
+        <w:rPr>
+          <w:noProof/>
+        </w:rPr>
         <w:fldChar w:fldCharType="separate"/>
       </w:r>
       <w:r>
@@ -746,6 +751,11 @@
         <w:rPr>
           <w:noProof/>
         </w:rPr>
+      </w:r>
+      <w:r>
+        <w:rPr>
+          <w:noProof/>
+        </w:rPr>
         <w:fldChar w:fldCharType="separate"/>
       </w:r>
       <w:r>
@@ -2613,6 +2623,11 @@
           <w:noProof/>
         </w:rPr>
         <w:instrText xml:space="preserve"> PAGEREF _Toc300678104 \h </w:instrText>
+      </w:r>
+      <w:r>
+        <w:rPr>
+          <w:noProof/>
+        </w:rPr>
       </w:r>
       <w:r>
         <w:rPr>
@@ -4413,7 +4428,7 @@
           <v:shape id="_x0000_i1025" type="#_x0000_t75" style="width:352.4pt;height:398.9pt" o:ole="">
             <v:imagedata r:id="rId10" o:title=""/>
           </v:shape>
-          <o:OLEObject Type="Embed" ProgID="Visio.Drawing.11" ShapeID="_x0000_i1025" DrawAspect="Content" ObjectID="_1374777470" r:id="rId11"/>
+          <o:OLEObject Type="Embed" ProgID="Visio.Drawing.11" ShapeID="_x0000_i1025" DrawAspect="Content" ObjectID="_1374778354" r:id="rId11"/>
         </w:object>
       </w:r>
     </w:p>
@@ -4427,14 +4442,27 @@
       <w:r>
         <w:t xml:space="preserve">Abbildung </w:t>
       </w:r>
-      <w:fldSimple w:instr=" SEQ Abbildung \* ARABIC ">
-        <w:r>
-          <w:rPr>
-            <w:noProof/>
-          </w:rPr>
-          <w:t>1</w:t>
-        </w:r>
-      </w:fldSimple>
+      <w:r>
+        <w:fldChar w:fldCharType="begin"/>
+      </w:r>
+      <w:r>
+        <w:instrText xml:space="preserve"> SEQ Abbildung \* ARABIC </w:instrText>
+      </w:r>
+      <w:r>
+        <w:fldChar w:fldCharType="separate"/>
+      </w:r>
+      <w:r>
+        <w:rPr>
+          <w:noProof/>
+        </w:rPr>
+        <w:t>1</w:t>
+      </w:r>
+      <w:r>
+        <w:rPr>
+          <w:noProof/>
+        </w:rPr>
+        <w:fldChar w:fldCharType="end"/>
+      </w:r>
       <w:bookmarkEnd w:id="6"/>
       <w:r>
         <w:t>: Aufbau der Arbeit</w:t>
@@ -7804,14 +7832,27 @@
       <w:r>
         <w:t xml:space="preserve">Abbildung </w:t>
       </w:r>
-      <w:fldSimple w:instr=" SEQ Abbildung \* ARABIC ">
-        <w:r>
-          <w:rPr>
-            <w:noProof/>
-          </w:rPr>
-          <w:t>2</w:t>
-        </w:r>
-      </w:fldSimple>
+      <w:r>
+        <w:fldChar w:fldCharType="begin"/>
+      </w:r>
+      <w:r>
+        <w:instrText xml:space="preserve"> SEQ Abbildung \* ARABIC </w:instrText>
+      </w:r>
+      <w:r>
+        <w:fldChar w:fldCharType="separate"/>
+      </w:r>
+      <w:r>
+        <w:rPr>
+          <w:noProof/>
+        </w:rPr>
+        <w:t>2</w:t>
+      </w:r>
+      <w:r>
+        <w:rPr>
+          <w:noProof/>
+        </w:rPr>
+        <w:fldChar w:fldCharType="end"/>
+      </w:r>
       <w:bookmarkEnd w:id="41"/>
       <w:r>
         <w:t>: Mögliche Anwendungsfälle der mobilen A</w:t>
@@ -8408,14 +8449,27 @@
       <w:r>
         <w:t xml:space="preserve">Abbildung </w:t>
       </w:r>
-      <w:fldSimple w:instr=" SEQ Abbildung \* ARABIC ">
-        <w:r>
-          <w:rPr>
-            <w:noProof/>
-          </w:rPr>
-          <w:t>4</w:t>
-        </w:r>
-      </w:fldSimple>
+      <w:r>
+        <w:fldChar w:fldCharType="begin"/>
+      </w:r>
+      <w:r>
+        <w:instrText xml:space="preserve"> SEQ Abbildung \* ARABIC </w:instrText>
+      </w:r>
+      <w:r>
+        <w:fldChar w:fldCharType="separate"/>
+      </w:r>
+      <w:r>
+        <w:rPr>
+          <w:noProof/>
+        </w:rPr>
+        <w:t>4</w:t>
+      </w:r>
+      <w:r>
+        <w:rPr>
+          <w:noProof/>
+        </w:rPr>
+        <w:fldChar w:fldCharType="end"/>
+      </w:r>
       <w:bookmarkEnd w:id="48"/>
       <w:r>
         <w:t>: Ausschnitt der Datenbank</w:t>
@@ -8623,7 +8677,7 @@
           <v:shape id="_x0000_i1026" type="#_x0000_t75" style="width:234.5pt;height:368.5pt" o:ole="">
             <v:imagedata r:id="rId14" o:title=""/>
           </v:shape>
-          <o:OLEObject Type="Embed" ProgID="Visio.Drawing.11" ShapeID="_x0000_i1026" DrawAspect="Content" ObjectID="_1374777471" r:id="rId15"/>
+          <o:OLEObject Type="Embed" ProgID="Visio.Drawing.11" ShapeID="_x0000_i1026" DrawAspect="Content" ObjectID="_1374778355" r:id="rId15"/>
         </w:object>
       </w:r>
     </w:p>
@@ -8634,14 +8688,27 @@
       <w:r>
         <w:t xml:space="preserve">Abbildung </w:t>
       </w:r>
-      <w:fldSimple w:instr=" SEQ Abbildung \* ARABIC ">
-        <w:r>
-          <w:rPr>
-            <w:noProof/>
-          </w:rPr>
-          <w:t>5</w:t>
-        </w:r>
-      </w:fldSimple>
+      <w:r>
+        <w:fldChar w:fldCharType="begin"/>
+      </w:r>
+      <w:r>
+        <w:instrText xml:space="preserve"> SEQ Abbildung \* ARABIC </w:instrText>
+      </w:r>
+      <w:r>
+        <w:fldChar w:fldCharType="separate"/>
+      </w:r>
+      <w:r>
+        <w:rPr>
+          <w:noProof/>
+        </w:rPr>
+        <w:t>5</w:t>
+      </w:r>
+      <w:r>
+        <w:rPr>
+          <w:noProof/>
+        </w:rPr>
+        <w:fldChar w:fldCharType="end"/>
+      </w:r>
       <w:r>
         <w:t>: Ablaufdiagramm des Web-Service</w:t>
       </w:r>
@@ -8668,10 +8735,7 @@
         <w:t xml:space="preserve"> API“ für den Zugriff auf die Datenbank Verwendung finden.</w:t>
       </w:r>
       <w:r>
-        <w:t xml:space="preserve"> </w:t>
-      </w:r>
-      <w:r>
-        <w:t>. Als Applikations-Server wird ein Apache Tomcat in der Version 7 zum Einsatz kommen.</w:t>
+        <w:t xml:space="preserve"> . Als Applikations-Server wird ein Apache Tomcat in der Version 7 zum Einsatz kommen.</w:t>
       </w:r>
     </w:p>
     <w:p>
@@ -8715,7 +8779,7 @@
           <wp:inline distT="0" distB="0" distL="0" distR="0">
             <wp:extent cx="5029200" cy="4476750"/>
             <wp:effectExtent l="0" t="0" r="0" b="0"/>
-            <wp:docPr id="1" name="Grafik 1" descr="D:\FHB\Abschlussarbeit\Schriftliche_Arbeit\Diagramme\ Class Diagram1.jpg"/>
+            <wp:docPr id="2" name="Grafik 2" descr="D:\FHB\Abschlussarbeit\Schriftliche_Arbeit\Diagramme\ Class Diagram1.jpg"/>
             <wp:cNvGraphicFramePr>
               <a:graphicFrameLocks xmlns:a="http://schemas.openxmlformats.org/drawingml/2006/main" noChangeAspect="1"/>
             </wp:cNvGraphicFramePr>
@@ -8723,7 +8787,7 @@
               <a:graphicData uri="http://schemas.openxmlformats.org/drawingml/2006/picture">
                 <pic:pic xmlns:pic="http://schemas.openxmlformats.org/drawingml/2006/picture">
                   <pic:nvPicPr>
-                    <pic:cNvPr id="0" name="Picture 78" descr="D:\FHB\Abschlussarbeit\Schriftliche_Arbeit\Diagramme\ Class Diagram1.jpg"/>
+                    <pic:cNvPr id="0" name="Picture 3" descr="D:\FHB\Abschlussarbeit\Schriftliche_Arbeit\Diagramme\ Class Diagram1.jpg"/>
                     <pic:cNvPicPr>
                       <a:picLocks noChangeAspect="1" noChangeArrowheads="1"/>
                     </pic:cNvPicPr>
@@ -8771,14 +8835,27 @@
       <w:r>
         <w:t xml:space="preserve">Abbildung </w:t>
       </w:r>
-      <w:fldSimple w:instr=" SEQ Abbildung \* ARABIC ">
-        <w:r>
-          <w:rPr>
-            <w:noProof/>
-          </w:rPr>
-          <w:t>6</w:t>
-        </w:r>
-      </w:fldSimple>
+      <w:r>
+        <w:fldChar w:fldCharType="begin"/>
+      </w:r>
+      <w:r>
+        <w:instrText xml:space="preserve"> SEQ Abbildung \* ARABIC </w:instrText>
+      </w:r>
+      <w:r>
+        <w:fldChar w:fldCharType="separate"/>
+      </w:r>
+      <w:r>
+        <w:rPr>
+          <w:noProof/>
+        </w:rPr>
+        <w:t>6</w:t>
+      </w:r>
+      <w:r>
+        <w:rPr>
+          <w:noProof/>
+        </w:rPr>
+        <w:fldChar w:fldCharType="end"/>
+      </w:r>
       <w:r>
         <w:t>: Klassendiagramm Web-Service</w:t>
       </w:r>
@@ -9471,14 +9548,27 @@
                             <w:r>
                               <w:t xml:space="preserve">Abbildung </w:t>
                             </w:r>
-                            <w:fldSimple w:instr=" SEQ Abbildung \* ARABIC ">
-                              <w:r>
-                                <w:rPr>
-                                  <w:noProof/>
-                                </w:rPr>
-                                <w:t>7</w:t>
-                              </w:r>
-                            </w:fldSimple>
+                            <w:r>
+                              <w:fldChar w:fldCharType="begin"/>
+                            </w:r>
+                            <w:r>
+                              <w:instrText xml:space="preserve"> SEQ Abbildung \* ARABIC </w:instrText>
+                            </w:r>
+                            <w:r>
+                              <w:fldChar w:fldCharType="separate"/>
+                            </w:r>
+                            <w:r>
+                              <w:rPr>
+                                <w:noProof/>
+                              </w:rPr>
+                              <w:t>7</w:t>
+                            </w:r>
+                            <w:r>
+                              <w:rPr>
+                                <w:noProof/>
+                              </w:rPr>
+                              <w:fldChar w:fldCharType="end"/>
+                            </w:r>
                             <w:r>
                               <w:t>: Screenshots der mobilen Anwendung</w:t>
                             </w:r>
@@ -9741,12 +9831,12 @@
           <w:numId w:val="7"/>
         </w:numPr>
       </w:pPr>
-      <w:bookmarkStart w:id="61" w:name="_Toc300678099"/>
+      <w:bookmarkStart w:id="60" w:name="_Toc300678099"/>
       <w:r>
         <w:lastRenderedPageBreak/>
         <w:t>Umsetzung</w:t>
       </w:r>
-      <w:bookmarkEnd w:id="61"/>
+      <w:bookmarkEnd w:id="60"/>
     </w:p>
     <w:p/>
     <w:p>
@@ -9906,25 +9996,38 @@
       <w:pPr>
         <w:pStyle w:val="myBeschriftung"/>
       </w:pPr>
-      <w:bookmarkStart w:id="62" w:name="_Toc300678288"/>
+      <w:bookmarkStart w:id="61" w:name="_Toc300678288"/>
       <w:r>
         <w:t xml:space="preserve">Abbildung </w:t>
       </w:r>
-      <w:fldSimple w:instr=" SEQ Abbildung \* ARABIC ">
-        <w:r>
-          <w:rPr>
-            <w:noProof/>
-          </w:rPr>
-          <w:t>8</w:t>
-        </w:r>
-      </w:fldSimple>
+      <w:r>
+        <w:fldChar w:fldCharType="begin"/>
+      </w:r>
+      <w:r>
+        <w:instrText xml:space="preserve"> SEQ Abbildung \* ARABIC </w:instrText>
+      </w:r>
+      <w:r>
+        <w:fldChar w:fldCharType="separate"/>
+      </w:r>
+      <w:r>
+        <w:rPr>
+          <w:noProof/>
+        </w:rPr>
+        <w:t>8</w:t>
+      </w:r>
+      <w:r>
+        <w:rPr>
+          <w:noProof/>
+        </w:rPr>
+        <w:fldChar w:fldCharType="end"/>
+      </w:r>
       <w:r>
         <w:t>: Klassendiagramm der mobil</w:t>
       </w:r>
       <w:r>
         <w:t>en Anwendung</w:t>
       </w:r>
-      <w:bookmarkEnd w:id="62"/>
+      <w:bookmarkEnd w:id="61"/>
     </w:p>
     <w:p>
       <w:r>
@@ -11484,14 +11587,27 @@
                             <w:r>
                               <w:t xml:space="preserve">Listing </w:t>
                             </w:r>
-                            <w:fldSimple w:instr=" SEQ Listing \* ARABIC ">
-                              <w:r>
-                                <w:rPr>
-                                  <w:noProof/>
-                                </w:rPr>
-                                <w:t>1</w:t>
-                              </w:r>
-                            </w:fldSimple>
+                            <w:r>
+                              <w:fldChar w:fldCharType="begin"/>
+                            </w:r>
+                            <w:r>
+                              <w:instrText xml:space="preserve"> SEQ Listing \* ARABIC </w:instrText>
+                            </w:r>
+                            <w:r>
+                              <w:fldChar w:fldCharType="separate"/>
+                            </w:r>
+                            <w:r>
+                              <w:rPr>
+                                <w:noProof/>
+                              </w:rPr>
+                              <w:t>1</w:t>
+                            </w:r>
+                            <w:r>
+                              <w:rPr>
+                                <w:noProof/>
+                              </w:rPr>
+                              <w:fldChar w:fldCharType="end"/>
+                            </w:r>
                             <w:r>
                               <w:t>: Methode tryLogin() aus der Klasse NetworkManager</w:t>
                             </w:r>
@@ -11692,25 +11808,38 @@
       <w:pPr>
         <w:pStyle w:val="myBeschriftung"/>
       </w:pPr>
-      <w:bookmarkStart w:id="63" w:name="_Toc300678289"/>
+      <w:bookmarkStart w:id="62" w:name="_Toc300678289"/>
       <w:r>
         <w:t xml:space="preserve">Abbildung </w:t>
       </w:r>
-      <w:fldSimple w:instr=" SEQ Abbildung \* ARABIC ">
-        <w:r>
-          <w:rPr>
-            <w:noProof/>
-          </w:rPr>
-          <w:t>9</w:t>
-        </w:r>
-      </w:fldSimple>
+      <w:r>
+        <w:fldChar w:fldCharType="begin"/>
+      </w:r>
+      <w:r>
+        <w:instrText xml:space="preserve"> SEQ Abbildung \* ARABIC </w:instrText>
+      </w:r>
+      <w:r>
+        <w:fldChar w:fldCharType="separate"/>
+      </w:r>
+      <w:r>
+        <w:rPr>
+          <w:noProof/>
+        </w:rPr>
+        <w:t>9</w:t>
+      </w:r>
+      <w:r>
+        <w:rPr>
+          <w:noProof/>
+        </w:rPr>
+        <w:fldChar w:fldCharType="end"/>
+      </w:r>
       <w:r>
         <w:t>: Sequenzdiagramm</w:t>
       </w:r>
       <w:r>
         <w:t xml:space="preserve"> "Login" und "Suche starten"</w:t>
       </w:r>
-      <w:bookmarkEnd w:id="63"/>
+      <w:bookmarkEnd w:id="62"/>
     </w:p>
     <w:p>
       <w:r>
@@ -11882,12 +12011,12 @@
           <w:numId w:val="7"/>
         </w:numPr>
       </w:pPr>
-      <w:bookmarkStart w:id="64" w:name="_Toc300678100"/>
+      <w:bookmarkStart w:id="63" w:name="_Toc300678100"/>
       <w:r>
         <w:lastRenderedPageBreak/>
         <w:t>Testen der Android-Anwendung</w:t>
       </w:r>
-      <w:bookmarkEnd w:id="64"/>
+      <w:bookmarkEnd w:id="63"/>
     </w:p>
     <w:p>
       <w:pPr>
@@ -11897,11 +12026,11 @@
           <w:numId w:val="7"/>
         </w:numPr>
       </w:pPr>
-      <w:bookmarkStart w:id="65" w:name="_Toc300678101"/>
+      <w:bookmarkStart w:id="64" w:name="_Toc300678101"/>
       <w:r>
         <w:t>Zieldefinition</w:t>
       </w:r>
-      <w:bookmarkEnd w:id="65"/>
+      <w:bookmarkEnd w:id="64"/>
     </w:p>
     <w:p/>
     <w:p>
@@ -12005,11 +12134,11 @@
           <w:numId w:val="7"/>
         </w:numPr>
       </w:pPr>
-      <w:bookmarkStart w:id="66" w:name="_Toc300678102"/>
+      <w:bookmarkStart w:id="65" w:name="_Toc300678102"/>
       <w:r>
         <w:t>Umsetzung</w:t>
       </w:r>
-      <w:bookmarkEnd w:id="66"/>
+      <w:bookmarkEnd w:id="65"/>
     </w:p>
     <w:p/>
     <w:p>
@@ -12104,18 +12233,31 @@
       <w:pPr>
         <w:pStyle w:val="myBeschriftung"/>
       </w:pPr>
-      <w:bookmarkStart w:id="67" w:name="_Toc300678290"/>
+      <w:bookmarkStart w:id="66" w:name="_Toc300678290"/>
       <w:r>
         <w:t xml:space="preserve">Abbildung </w:t>
       </w:r>
-      <w:fldSimple w:instr=" SEQ Abbildung \* ARABIC ">
-        <w:r>
-          <w:rPr>
-            <w:noProof/>
-          </w:rPr>
-          <w:t>10</w:t>
-        </w:r>
-      </w:fldSimple>
+      <w:r>
+        <w:fldChar w:fldCharType="begin"/>
+      </w:r>
+      <w:r>
+        <w:instrText xml:space="preserve"> SEQ Abbildung \* ARABIC </w:instrText>
+      </w:r>
+      <w:r>
+        <w:fldChar w:fldCharType="separate"/>
+      </w:r>
+      <w:r>
+        <w:rPr>
+          <w:noProof/>
+        </w:rPr>
+        <w:t>10</w:t>
+      </w:r>
+      <w:r>
+        <w:rPr>
+          <w:noProof/>
+        </w:rPr>
+        <w:fldChar w:fldCharType="end"/>
+      </w:r>
       <w:r>
         <w:t xml:space="preserve">: </w:t>
       </w:r>
@@ -12125,7 +12267,7 @@
       <w:r>
         <w:t>assendiagramm der Test-Klassen</w:t>
       </w:r>
-      <w:bookmarkEnd w:id="67"/>
+      <w:bookmarkEnd w:id="66"/>
     </w:p>
     <w:p>
       <w:r>
@@ -13207,12 +13349,12 @@
           <w:numId w:val="7"/>
         </w:numPr>
       </w:pPr>
-      <w:bookmarkStart w:id="68" w:name="_Toc300678103"/>
+      <w:bookmarkStart w:id="67" w:name="_Toc300678103"/>
       <w:r>
         <w:lastRenderedPageBreak/>
         <w:t>Abschluss</w:t>
       </w:r>
-      <w:bookmarkEnd w:id="68"/>
+      <w:bookmarkEnd w:id="67"/>
     </w:p>
     <w:p>
       <w:pPr>
@@ -13305,11 +13447,11 @@
           <w:numId w:val="7"/>
         </w:numPr>
       </w:pPr>
-      <w:bookmarkStart w:id="69" w:name="_Toc300678105"/>
+      <w:bookmarkStart w:id="68" w:name="_Toc300678105"/>
       <w:r>
         <w:t>Fazit</w:t>
       </w:r>
-      <w:bookmarkEnd w:id="69"/>
+      <w:bookmarkEnd w:id="68"/>
     </w:p>
     <w:p>
       <w:r>
@@ -13511,7 +13653,7 @@
       <w:rPr>
         <w:noProof/>
       </w:rPr>
-      <w:t>29</w:t>
+      <w:t>45</w:t>
     </w:r>
     <w:r>
       <w:fldChar w:fldCharType="end"/>
@@ -18355,7 +18497,7 @@
 </file>
 
 <file path=customXml/itemProps1.xml><?xml version="1.0" encoding="utf-8"?>
-<ds:datastoreItem xmlns:ds="http://schemas.openxmlformats.org/officeDocument/2006/customXml" ds:itemID="{B092B2AF-9E2F-4F5F-951A-59DCD63BDCAE}">
+<ds:datastoreItem xmlns:ds="http://schemas.openxmlformats.org/officeDocument/2006/customXml" ds:itemID="{590F95C5-C6B0-4EA9-8B37-9CC486D4C7FD}">
   <ds:schemaRefs>
     <ds:schemaRef ds:uri="http://schemas.openxmlformats.org/officeDocument/2006/bibliography"/>
   </ds:schemaRefs>

</xml_diff>

<commit_message>
planung für app angepasst
</commit_message>
<xml_diff>
--- a/Schriftliche_Arbeit/Arbeit_2.docx
+++ b/Schriftliche_Arbeit/Arbeit_2.docx
@@ -4413,7 +4413,7 @@
           <v:shape id="_x0000_i1025" type="#_x0000_t75" style="width:352.4pt;height:398.9pt" o:ole="">
             <v:imagedata r:id="rId10" o:title=""/>
           </v:shape>
-          <o:OLEObject Type="Embed" ProgID="Visio.Drawing.11" ShapeID="_x0000_i1025" DrawAspect="Content" ObjectID="_1374845692" r:id="rId11"/>
+          <o:OLEObject Type="Embed" ProgID="Visio.Drawing.11" ShapeID="_x0000_i1025" DrawAspect="Content" ObjectID="_1374846773" r:id="rId11"/>
         </w:object>
       </w:r>
     </w:p>
@@ -8681,7 +8681,7 @@
           <v:shape id="_x0000_i1026" type="#_x0000_t75" style="width:234.5pt;height:368.5pt" o:ole="">
             <v:imagedata r:id="rId14" o:title=""/>
           </v:shape>
-          <o:OLEObject Type="Embed" ProgID="Visio.Drawing.11" ShapeID="_x0000_i1026" DrawAspect="Content" ObjectID="_1374845693" r:id="rId15"/>
+          <o:OLEObject Type="Embed" ProgID="Visio.Drawing.11" ShapeID="_x0000_i1026" DrawAspect="Content" ObjectID="_1374846774" r:id="rId15"/>
         </w:object>
       </w:r>
     </w:p>
@@ -9574,19 +9574,18 @@
     </w:p>
     <w:p>
       <w:r>
-        <w:t xml:space="preserve">Im Folgenden soll die Planung der mobilen Anwendung dargelegt werden. Die prototypische Implementierung soll die Möglichkeiten </w:t>
-      </w:r>
-      <w:r>
-        <w:t>aufzeigen</w:t>
-      </w:r>
-      <w:r>
-        <w:t xml:space="preserve">, ob die Anwendung </w:t>
-      </w:r>
-      <w:r>
-        <w:t>auf einem tragbaren mobilen Gerät Sinn gemacht. Aus diesem Grund soll das Layout der Anwendu</w:t>
-      </w:r>
-      <w:r>
-        <w:t>ng funktional gestaltet werden.</w:t>
+        <w:t xml:space="preserve">Im Folgenden soll die Planung der mobilen Anwendung dargelegt werden. </w:t>
+      </w:r>
+      <w:r>
+        <w:t>Aus diesem Grund soll das Layout der Anwendu</w:t>
+      </w:r>
+      <w:r>
+        <w:t xml:space="preserve">ng funktional gestaltet </w:t>
+      </w:r>
+      <w:bookmarkStart w:id="58" w:name="_GoBack"/>
+      <w:bookmarkEnd w:id="58"/>
+      <w:r>
+        <w:t>werden.</w:t>
       </w:r>
     </w:p>
     <w:p>
@@ -9715,7 +9714,7 @@
                                 <w:sz w:val="24"/>
                               </w:rPr>
                             </w:pPr>
-                            <w:bookmarkStart w:id="58" w:name="_Toc300678287"/>
+                            <w:bookmarkStart w:id="59" w:name="_Toc300678287"/>
                             <w:r>
                               <w:t xml:space="preserve">Abbildung </w:t>
                             </w:r>
@@ -9730,7 +9729,7 @@
                             <w:r>
                               <w:t>: Screenshots der mobilen Anwendung</w:t>
                             </w:r>
-                            <w:bookmarkEnd w:id="58"/>
+                            <w:bookmarkEnd w:id="59"/>
                           </w:p>
                         </w:txbxContent>
                       </wps:txbx>
@@ -9770,7 +9769,7 @@
                           <w:sz w:val="24"/>
                         </w:rPr>
                       </w:pPr>
-                      <w:bookmarkStart w:id="59" w:name="_Toc300678287"/>
+                      <w:bookmarkStart w:id="60" w:name="_Toc300678287"/>
                       <w:r>
                         <w:t xml:space="preserve">Abbildung </w:t>
                       </w:r>
@@ -9785,7 +9784,7 @@
                       <w:r>
                         <w:t>: Screenshots der mobilen Anwendung</w:t>
                       </w:r>
-                      <w:bookmarkEnd w:id="59"/>
+                      <w:bookmarkEnd w:id="60"/>
                     </w:p>
                   </w:txbxContent>
                 </v:textbox>
@@ -9962,12 +9961,7 @@
         <w:t xml:space="preserve"> </w:t>
       </w:r>
       <w:r>
-        <w:t xml:space="preserve">zeigen die Oberfläche der </w:t>
-      </w:r>
-      <w:bookmarkStart w:id="60" w:name="_GoBack"/>
-      <w:bookmarkEnd w:id="60"/>
-      <w:r>
-        <w:t>mobilen Anwendung.</w:t>
+        <w:t>zeigen die Oberfläche der mobilen Anwendung.</w:t>
       </w:r>
       <w:r>
         <w:t xml:space="preserve"> Der erste Ausschnitt zeigt den Anmelde-Bildschirm der mobilen Anwendung. Ein negativer Anmelde-Versuch oder leere Eingabe-Felder werden dem Benutzer mit einem „Toast“ angezeigt. Beim Start der Anwendung wird eine Überprüfung durchgeführt, ob die Datenbank erreichbar ist. Das Ergebnis dieser Überprüfung wird dem Benutzer ebenfalls angezeigt. Bei einer negativen Überprüfung der Netzwerk-Verbindung zur Datenbank wird die Anwendung, mit Aufforderung zur Herstellung einer Verbindung, beendet. Ist der Login durch den Benutzer erfolgreich wird die im mittleren Bild gezeigte Ansicht gestartet. Mit Hilfe der zwei Auswahllisten können die gewünschten Such-Kriterien ausgewählt werden.</w:t>
@@ -18704,7 +18698,7 @@
 </file>
 
 <file path=customXml/itemProps1.xml><?xml version="1.0" encoding="utf-8"?>
-<ds:datastoreItem xmlns:ds="http://schemas.openxmlformats.org/officeDocument/2006/customXml" ds:itemID="{A0CFBEB9-2391-4BCF-A14A-845435C65B72}">
+<ds:datastoreItem xmlns:ds="http://schemas.openxmlformats.org/officeDocument/2006/customXml" ds:itemID="{928B321A-B3D2-49AC-AFFC-C962D72478C9}">
   <ds:schemaRefs>
     <ds:schemaRef ds:uri="http://schemas.openxmlformats.org/officeDocument/2006/bibliography"/>
   </ds:schemaRefs>

</xml_diff>

<commit_message>
neue pap für app hinzugefügt
</commit_message>
<xml_diff>
--- a/Schriftliche_Arbeit/Arbeit_2.docx
+++ b/Schriftliche_Arbeit/Arbeit_2.docx
@@ -85,7 +85,7 @@
         <w:rPr>
           <w:noProof/>
         </w:rPr>
-        <w:t>2</w:t>
+        <w:t>4</w:t>
       </w:r>
       <w:r>
         <w:rPr>
@@ -160,7 +160,7 @@
         <w:rPr>
           <w:noProof/>
         </w:rPr>
-        <w:t>2</w:t>
+        <w:t>4</w:t>
       </w:r>
       <w:r>
         <w:rPr>
@@ -235,7 +235,7 @@
         <w:rPr>
           <w:noProof/>
         </w:rPr>
-        <w:t>2</w:t>
+        <w:t>5</w:t>
       </w:r>
       <w:r>
         <w:rPr>
@@ -310,7 +310,7 @@
         <w:rPr>
           <w:noProof/>
         </w:rPr>
-        <w:t>2</w:t>
+        <w:t>5</w:t>
       </w:r>
       <w:r>
         <w:rPr>
@@ -457,7 +457,7 @@
         <w:rPr>
           <w:noProof/>
         </w:rPr>
-        <w:t>2</w:t>
+        <w:t>7</w:t>
       </w:r>
       <w:r>
         <w:rPr>
@@ -532,7 +532,7 @@
         <w:rPr>
           <w:noProof/>
         </w:rPr>
-        <w:t>2</w:t>
+        <w:t>7</w:t>
       </w:r>
       <w:r>
         <w:rPr>
@@ -607,7 +607,7 @@
         <w:rPr>
           <w:noProof/>
         </w:rPr>
-        <w:t>2</w:t>
+        <w:t>9</w:t>
       </w:r>
       <w:r>
         <w:rPr>
@@ -682,7 +682,7 @@
         <w:rPr>
           <w:noProof/>
         </w:rPr>
-        <w:t>2</w:t>
+        <w:t>9</w:t>
       </w:r>
       <w:r>
         <w:rPr>
@@ -829,7 +829,7 @@
         <w:rPr>
           <w:noProof/>
         </w:rPr>
-        <w:t>2</w:t>
+        <w:t>11</w:t>
       </w:r>
       <w:r>
         <w:rPr>
@@ -904,7 +904,7 @@
         <w:rPr>
           <w:noProof/>
         </w:rPr>
-        <w:t>2</w:t>
+        <w:t>14</w:t>
       </w:r>
       <w:r>
         <w:rPr>
@@ -979,7 +979,7 @@
         <w:rPr>
           <w:noProof/>
         </w:rPr>
-        <w:t>2</w:t>
+        <w:t>14</w:t>
       </w:r>
       <w:r>
         <w:rPr>
@@ -1054,7 +1054,7 @@
         <w:rPr>
           <w:noProof/>
         </w:rPr>
-        <w:t>2</w:t>
+        <w:t>16</w:t>
       </w:r>
       <w:r>
         <w:rPr>
@@ -1129,7 +1129,7 @@
         <w:rPr>
           <w:noProof/>
         </w:rPr>
-        <w:t>2</w:t>
+        <w:t>18</w:t>
       </w:r>
       <w:r>
         <w:rPr>
@@ -1204,7 +1204,7 @@
         <w:rPr>
           <w:noProof/>
         </w:rPr>
-        <w:t>2</w:t>
+        <w:t>19</w:t>
       </w:r>
       <w:r>
         <w:rPr>
@@ -1279,7 +1279,7 @@
         <w:rPr>
           <w:noProof/>
         </w:rPr>
-        <w:t>2</w:t>
+        <w:t>21</w:t>
       </w:r>
       <w:r>
         <w:rPr>
@@ -1354,7 +1354,7 @@
         <w:rPr>
           <w:noProof/>
         </w:rPr>
-        <w:t>2</w:t>
+        <w:t>21</w:t>
       </w:r>
       <w:r>
         <w:rPr>
@@ -1429,7 +1429,7 @@
         <w:rPr>
           <w:noProof/>
         </w:rPr>
-        <w:t>2</w:t>
+        <w:t>21</w:t>
       </w:r>
       <w:r>
         <w:rPr>
@@ -1504,7 +1504,7 @@
         <w:rPr>
           <w:noProof/>
         </w:rPr>
-        <w:t>2</w:t>
+        <w:t>23</w:t>
       </w:r>
       <w:r>
         <w:rPr>
@@ -1579,7 +1579,7 @@
         <w:rPr>
           <w:noProof/>
         </w:rPr>
-        <w:t>2</w:t>
+        <w:t>23</w:t>
       </w:r>
       <w:r>
         <w:rPr>
@@ -1654,7 +1654,7 @@
         <w:rPr>
           <w:noProof/>
         </w:rPr>
-        <w:t>2</w:t>
+        <w:t>26</w:t>
       </w:r>
       <w:r>
         <w:rPr>
@@ -1729,7 +1729,7 @@
         <w:rPr>
           <w:noProof/>
         </w:rPr>
-        <w:t>2</w:t>
+        <w:t>28</w:t>
       </w:r>
       <w:r>
         <w:rPr>
@@ -1804,7 +1804,7 @@
         <w:rPr>
           <w:noProof/>
         </w:rPr>
-        <w:t>2</w:t>
+        <w:t>28</w:t>
       </w:r>
       <w:r>
         <w:rPr>
@@ -1879,7 +1879,7 @@
         <w:rPr>
           <w:noProof/>
         </w:rPr>
-        <w:t>2</w:t>
+        <w:t>28</w:t>
       </w:r>
       <w:r>
         <w:rPr>
@@ -1954,7 +1954,7 @@
         <w:rPr>
           <w:noProof/>
         </w:rPr>
-        <w:t>2</w:t>
+        <w:t>30</w:t>
       </w:r>
       <w:r>
         <w:rPr>
@@ -2029,7 +2029,7 @@
         <w:rPr>
           <w:noProof/>
         </w:rPr>
-        <w:t>2</w:t>
+        <w:t>33</w:t>
       </w:r>
       <w:r>
         <w:rPr>
@@ -2104,7 +2104,7 @@
         <w:rPr>
           <w:noProof/>
         </w:rPr>
-        <w:t>2</w:t>
+        <w:t>33</w:t>
       </w:r>
       <w:r>
         <w:rPr>
@@ -2179,7 +2179,7 @@
         <w:rPr>
           <w:noProof/>
         </w:rPr>
-        <w:t>2</w:t>
+        <w:t>33</w:t>
       </w:r>
       <w:r>
         <w:rPr>
@@ -2254,7 +2254,7 @@
         <w:rPr>
           <w:noProof/>
         </w:rPr>
-        <w:t>2</w:t>
+        <w:t>35</w:t>
       </w:r>
       <w:r>
         <w:rPr>
@@ -2329,7 +2329,7 @@
         <w:rPr>
           <w:noProof/>
         </w:rPr>
-        <w:t>2</w:t>
+        <w:t>42</w:t>
       </w:r>
       <w:r>
         <w:rPr>
@@ -2404,7 +2404,7 @@
         <w:rPr>
           <w:noProof/>
         </w:rPr>
-        <w:t>2</w:t>
+        <w:t>42</w:t>
       </w:r>
       <w:r>
         <w:rPr>
@@ -2479,7 +2479,7 @@
         <w:rPr>
           <w:noProof/>
         </w:rPr>
-        <w:t>2</w:t>
+        <w:t>42</w:t>
       </w:r>
       <w:r>
         <w:rPr>
@@ -2554,7 +2554,7 @@
         <w:rPr>
           <w:noProof/>
         </w:rPr>
-        <w:t>2</w:t>
+        <w:t>47</w:t>
       </w:r>
       <w:r>
         <w:rPr>
@@ -2701,7 +2701,7 @@
         <w:rPr>
           <w:noProof/>
         </w:rPr>
-        <w:t>2</w:t>
+        <w:t>47</w:t>
       </w:r>
       <w:r>
         <w:rPr>
@@ -2793,7 +2793,7 @@
             <w:noProof/>
             <w:webHidden/>
           </w:rPr>
-          <w:t>2</w:t>
+          <w:t>6</w:t>
         </w:r>
         <w:r>
           <w:rPr>
@@ -2863,7 +2863,7 @@
             <w:noProof/>
             <w:webHidden/>
           </w:rPr>
-          <w:t>2</w:t>
+          <w:t>24</w:t>
         </w:r>
         <w:r>
           <w:rPr>
@@ -2933,7 +2933,7 @@
             <w:noProof/>
             <w:webHidden/>
           </w:rPr>
-          <w:t>2</w:t>
+          <w:t>25</w:t>
         </w:r>
         <w:r>
           <w:rPr>
@@ -3003,7 +3003,7 @@
             <w:noProof/>
             <w:webHidden/>
           </w:rPr>
-          <w:t>2</w:t>
+          <w:t>26</w:t>
         </w:r>
         <w:r>
           <w:rPr>
@@ -3073,7 +3073,7 @@
             <w:noProof/>
             <w:webHidden/>
           </w:rPr>
-          <w:t>2</w:t>
+          <w:t>30</w:t>
         </w:r>
         <w:r>
           <w:rPr>
@@ -3130,20 +3130,16 @@
             <w:noProof/>
             <w:webHidden/>
           </w:rPr>
-        </w:r>
-        <w:r>
-          <w:rPr>
-            <w:noProof/>
-            <w:webHidden/>
-          </w:rPr>
           <w:fldChar w:fldCharType="separate"/>
         </w:r>
         <w:r>
           <w:rPr>
+            <w:b/>
+            <w:bCs/>
             <w:noProof/>
             <w:webHidden/>
           </w:rPr>
-          <w:t>2</w:t>
+          <w:t>Fehler! Textmarke nicht definiert.</w:t>
         </w:r>
         <w:r>
           <w:rPr>
@@ -3213,7 +3209,7 @@
             <w:noProof/>
             <w:webHidden/>
           </w:rPr>
-          <w:t>2</w:t>
+          <w:t>36</w:t>
         </w:r>
         <w:r>
           <w:rPr>
@@ -3283,7 +3279,7 @@
             <w:noProof/>
             <w:webHidden/>
           </w:rPr>
-          <w:t>2</w:t>
+          <w:t>40</w:t>
         </w:r>
         <w:r>
           <w:rPr>
@@ -3353,7 +3349,7 @@
             <w:noProof/>
             <w:webHidden/>
           </w:rPr>
-          <w:t>2</w:t>
+          <w:t>42</w:t>
         </w:r>
         <w:r>
           <w:rPr>
@@ -4298,13 +4294,8 @@
         <w:t xml:space="preserve"> Teilabschnitte gegliedert</w:t>
       </w:r>
       <w:r>
-        <w:t xml:space="preserve"> (s</w:t>
-      </w:r>
-      <w:proofErr w:type="gramStart"/>
-      <w:r>
-        <w:t xml:space="preserve">. </w:t>
-      </w:r>
-      <w:proofErr w:type="gramEnd"/>
+        <w:t xml:space="preserve"> (s. </w:t>
+      </w:r>
       <w:r>
         <w:fldChar w:fldCharType="begin"/>
       </w:r>
@@ -4413,7 +4404,7 @@
           <v:shape id="_x0000_i1025" type="#_x0000_t75" style="width:352.4pt;height:398.9pt" o:ole="">
             <v:imagedata r:id="rId10" o:title=""/>
           </v:shape>
-          <o:OLEObject Type="Embed" ProgID="Visio.Drawing.11" ShapeID="_x0000_i1025" DrawAspect="Content" ObjectID="_1374846773" r:id="rId11"/>
+          <o:OLEObject Type="Embed" ProgID="Visio.Drawing.11" ShapeID="_x0000_i1025" DrawAspect="Content" ObjectID="_1374857469" r:id="rId11"/>
         </w:object>
       </w:r>
     </w:p>
@@ -4421,9 +4412,9 @@
       <w:pPr>
         <w:pStyle w:val="myBeschriftung"/>
       </w:pPr>
-      <w:bookmarkStart w:id="6" w:name="_Ref300931586"/>
-      <w:bookmarkStart w:id="7" w:name="_Ref300596182"/>
-      <w:bookmarkStart w:id="8" w:name="_Toc300678282"/>
+      <w:bookmarkStart w:id="6" w:name="_Ref300596182"/>
+      <w:bookmarkStart w:id="7" w:name="_Toc300678282"/>
+      <w:bookmarkStart w:id="8" w:name="_Ref300931586"/>
       <w:r>
         <w:t xml:space="preserve">Abbildung </w:t>
       </w:r>
@@ -4435,12 +4426,12 @@
           <w:t>1</w:t>
         </w:r>
       </w:fldSimple>
+      <w:bookmarkEnd w:id="8"/>
+      <w:r>
+        <w:t>: Aufbau der Arbeit</w:t>
+      </w:r>
       <w:bookmarkEnd w:id="6"/>
-      <w:r>
-        <w:t>: Aufbau der Arbeit</w:t>
-      </w:r>
       <w:bookmarkEnd w:id="7"/>
-      <w:bookmarkEnd w:id="8"/>
     </w:p>
     <w:p>
       <w:r>
@@ -7696,13 +7687,8 @@
         <w:t>Nachfolgend werden</w:t>
       </w:r>
       <w:r>
-        <w:t xml:space="preserve"> mit Hilfe eines Use-Case-Diagramms (</w:t>
-      </w:r>
-      <w:proofErr w:type="gramStart"/>
-      <w:r>
-        <w:t xml:space="preserve">siehe </w:t>
-      </w:r>
-      <w:proofErr w:type="gramEnd"/>
+        <w:t xml:space="preserve"> mit Hilfe eines Use-Case-Diagramms (siehe </w:t>
+      </w:r>
       <w:r>
         <w:fldChar w:fldCharType="begin"/>
       </w:r>
@@ -7744,7 +7730,7 @@
         </w:rPr>
         <w:lastRenderedPageBreak/>
         <w:drawing>
-          <wp:inline distT="0" distB="0" distL="0" distR="0" wp14:anchorId="49E3114F" wp14:editId="271BE51C">
+          <wp:inline distT="0" distB="0" distL="0" distR="0" wp14:anchorId="32A86A28" wp14:editId="01FD3D14">
             <wp:extent cx="5063490" cy="2865755"/>
             <wp:effectExtent l="0" t="0" r="3810" b="0"/>
             <wp:docPr id="29" name="Grafik 3" descr="Beschreibung: D:\FHB\Abschlussarbeit\Schriftliche_Arbeit\Diagramme\DamsApp.jpg"/>
@@ -7797,10 +7783,10 @@
       <w:pPr>
         <w:pStyle w:val="myBeschriftung"/>
       </w:pPr>
-      <w:bookmarkStart w:id="41" w:name="_Ref299355475"/>
-      <w:bookmarkStart w:id="42" w:name="_Toc299083506"/>
-      <w:bookmarkStart w:id="43" w:name="_Ref299351540"/>
-      <w:bookmarkStart w:id="44" w:name="_Toc300678283"/>
+      <w:bookmarkStart w:id="41" w:name="_Toc299083506"/>
+      <w:bookmarkStart w:id="42" w:name="_Ref299351540"/>
+      <w:bookmarkStart w:id="43" w:name="_Toc300678283"/>
+      <w:bookmarkStart w:id="44" w:name="_Ref299355475"/>
       <w:r>
         <w:t xml:space="preserve">Abbildung </w:t>
       </w:r>
@@ -7812,13 +7798,13 @@
           <w:t>2</w:t>
         </w:r>
       </w:fldSimple>
+      <w:bookmarkEnd w:id="44"/>
+      <w:r>
+        <w:t>: Mögliche Anwendungsfälle der mobilen A</w:t>
+      </w:r>
       <w:bookmarkEnd w:id="41"/>
-      <w:r>
-        <w:t>: Mögliche Anwendungsfälle der mobilen A</w:t>
-      </w:r>
       <w:bookmarkEnd w:id="42"/>
       <w:bookmarkEnd w:id="43"/>
-      <w:bookmarkEnd w:id="44"/>
       <w:r>
         <w:t>pplikation</w:t>
       </w:r>
@@ -8276,32 +8262,17 @@
         <w:pStyle w:val="myBeschriftung"/>
       </w:pPr>
       <w:bookmarkStart w:id="45" w:name="_Toc300678284"/>
-      <w:proofErr w:type="gramStart"/>
       <w:r>
         <w:t xml:space="preserve">Abbildung </w:t>
       </w:r>
-      <w:proofErr w:type="gramEnd"/>
-      <w:r>
-        <w:fldChar w:fldCharType="begin"/>
-      </w:r>
-      <w:r>
-        <w:instrText xml:space="preserve"> SEQ Abbildung \* ARABIC </w:instrText>
-      </w:r>
-      <w:r>
-        <w:fldChar w:fldCharType="separate"/>
-      </w:r>
-      <w:r>
-        <w:rPr>
-          <w:noProof/>
-        </w:rPr>
-        <w:t>3</w:t>
-      </w:r>
-      <w:r>
-        <w:rPr>
-          <w:noProof/>
-        </w:rPr>
-        <w:fldChar w:fldCharType="end"/>
-      </w:r>
+      <w:fldSimple w:instr=" SEQ Abbildung \* ARABIC ">
+        <w:r>
+          <w:rPr>
+            <w:noProof/>
+          </w:rPr>
+          <w:t>3</w:t>
+        </w:r>
+      </w:fldSimple>
       <w:r>
         <w:t xml:space="preserve">: </w:t>
       </w:r>
@@ -8350,7 +8321,7 @@
           <w:noProof/>
         </w:rPr>
         <w:drawing>
-          <wp:inline distT="0" distB="0" distL="0" distR="0" wp14:anchorId="74311BBD" wp14:editId="1B02272F">
+          <wp:inline distT="0" distB="0" distL="0" distR="0" wp14:anchorId="6B1CD2BF" wp14:editId="4BCDE937">
             <wp:extent cx="5076825" cy="1692275"/>
             <wp:effectExtent l="0" t="0" r="9525" b="3175"/>
             <wp:docPr id="28" name="Grafik 2"/>
@@ -8403,8 +8374,8 @@
       <w:pPr>
         <w:pStyle w:val="myBeschriftung"/>
       </w:pPr>
-      <w:bookmarkStart w:id="48" w:name="_Ref299441851"/>
-      <w:bookmarkStart w:id="49" w:name="_Toc300678285"/>
+      <w:bookmarkStart w:id="48" w:name="_Toc300678285"/>
+      <w:bookmarkStart w:id="49" w:name="_Ref299441851"/>
       <w:r>
         <w:t xml:space="preserve">Abbildung </w:t>
       </w:r>
@@ -8416,11 +8387,11 @@
           <w:t>4</w:t>
         </w:r>
       </w:fldSimple>
+      <w:bookmarkEnd w:id="49"/>
+      <w:r>
+        <w:t>: Ausschnitt der Datenbank</w:t>
+      </w:r>
       <w:bookmarkEnd w:id="48"/>
-      <w:r>
-        <w:t>: Ausschnitt der Datenbank</w:t>
-      </w:r>
-      <w:bookmarkEnd w:id="49"/>
     </w:p>
     <w:p>
       <w:r>
@@ -8558,7 +8529,37 @@
     </w:p>
     <w:p>
       <w:r>
-        <w:t xml:space="preserve">Im Folgenden wird schematische die geplante Funktionsweise des Web-Service beschrieben. Dieses Diagramm bildet die Grundlage, um für die Implementierung benötigte Komponenten ableiten zu können. </w:t>
+        <w:t>Im Folgenden wird schematische die geplante Funktionsweise des Web-Service beschrieben</w:t>
+      </w:r>
+      <w:r>
+        <w:t xml:space="preserve"> (s. </w:t>
+      </w:r>
+      <w:r>
+        <w:fldChar w:fldCharType="begin"/>
+      </w:r>
+      <w:r>
+        <w:instrText xml:space="preserve"> REF _Ref301111282 \h </w:instrText>
+      </w:r>
+      <w:r>
+        <w:fldChar w:fldCharType="separate"/>
+      </w:r>
+      <w:r>
+        <w:t xml:space="preserve">Abbildung </w:t>
+      </w:r>
+      <w:r>
+        <w:rPr>
+          <w:noProof/>
+        </w:rPr>
+        <w:t>5</w:t>
+      </w:r>
+      <w:r>
+        <w:fldChar w:fldCharType="end"/>
+      </w:r>
+      <w:r>
+        <w:t>)</w:t>
+      </w:r>
+      <w:r>
+        <w:t xml:space="preserve">. Dieses Diagramm bildet die Grundlage, um für die Implementierung benötigte Komponenten ableiten zu können. </w:t>
       </w:r>
       <w:r>
         <w:t>Als Einstiegspunkt für den Benu</w:t>
@@ -8612,13 +8613,8 @@
         <w:t>durch</w:t>
       </w:r>
       <w:r>
-        <w:t>geführt werden soll. Für beide Funktionen sind entsprechende Methoden zu implementieren. Zudem sind Methoden für den Zugriff auf die Datenbank zu realisieren. Wie in der Betrachtung der Datenbank beschrieben (s</w:t>
-      </w:r>
-      <w:proofErr w:type="gramStart"/>
-      <w:r>
-        <w:t xml:space="preserve">. </w:t>
-      </w:r>
-      <w:proofErr w:type="gramEnd"/>
+        <w:t xml:space="preserve">geführt werden soll. Für beide Funktionen sind entsprechende Methoden zu implementieren. Zudem sind Methoden für den Zugriff auf die Datenbank zu realisieren. Wie in der Betrachtung der Datenbank beschrieben (s. </w:t>
+      </w:r>
       <w:r>
         <w:fldChar w:fldCharType="begin"/>
       </w:r>
@@ -8635,11 +8631,11 @@
         <w:fldChar w:fldCharType="end"/>
       </w:r>
       <w:r>
-        <w:t xml:space="preserve">) kann eine Abfrage eine Liste von gefunden </w:t>
+        <w:t xml:space="preserve">) kann eine </w:t>
       </w:r>
       <w:r>
         <w:lastRenderedPageBreak/>
-        <w:t xml:space="preserve">Datensätzen generieren. In diesem Fall muss die Anwendung Funktionen bereitstellen, die die Verarbeitung mehrerer Ergebnisse </w:t>
+        <w:t xml:space="preserve">Abfrage eine Liste von gefunden Datensätzen generieren. In diesem Fall muss die Anwendung Funktionen bereitstellen, die die Verarbeitung mehrerer Ergebnisse </w:t>
       </w:r>
       <w:r>
         <w:t>erlaubt</w:t>
@@ -8681,7 +8677,7 @@
           <v:shape id="_x0000_i1026" type="#_x0000_t75" style="width:234.5pt;height:368.5pt" o:ole="">
             <v:imagedata r:id="rId14" o:title=""/>
           </v:shape>
-          <o:OLEObject Type="Embed" ProgID="Visio.Drawing.11" ShapeID="_x0000_i1026" DrawAspect="Content" ObjectID="_1374846774" r:id="rId15"/>
+          <o:OLEObject Type="Embed" ProgID="Visio.Drawing.11" ShapeID="_x0000_i1026" DrawAspect="Content" ObjectID="_1374857470" r:id="rId15"/>
         </w:object>
       </w:r>
     </w:p>
@@ -8689,6 +8685,7 @@
       <w:pPr>
         <w:pStyle w:val="myBeschriftung"/>
       </w:pPr>
+      <w:bookmarkStart w:id="53" w:name="_Ref301111282"/>
       <w:r>
         <w:t xml:space="preserve">Abbildung </w:t>
       </w:r>
@@ -8700,6 +8697,7 @@
           <w:t>5</w:t>
         </w:r>
       </w:fldSimple>
+      <w:bookmarkEnd w:id="53"/>
       <w:r>
         <w:t>: Ablaufdiagramm des Web-Service</w:t>
       </w:r>
@@ -8735,11 +8733,11 @@
           <w:numId w:val="7"/>
         </w:numPr>
       </w:pPr>
-      <w:bookmarkStart w:id="53" w:name="_Toc300678095"/>
+      <w:bookmarkStart w:id="54" w:name="_Toc300678095"/>
       <w:r>
         <w:t>Umsetzung</w:t>
       </w:r>
-      <w:bookmarkEnd w:id="53"/>
+      <w:bookmarkEnd w:id="54"/>
     </w:p>
     <w:p>
       <w:r>
@@ -8765,7 +8763,7 @@
         </w:rPr>
         <w:lastRenderedPageBreak/>
         <w:drawing>
-          <wp:inline distT="0" distB="0" distL="0" distR="0">
+          <wp:inline distT="0" distB="0" distL="0" distR="0" wp14:anchorId="3578CF1A" wp14:editId="76ADF667">
             <wp:extent cx="5029200" cy="4476750"/>
             <wp:effectExtent l="0" t="0" r="0" b="0"/>
             <wp:docPr id="1" name="Grafik 1" descr="D:\FHB\Abschlussarbeit\Schriftliche_Arbeit\Diagramme\ Class Diagram1.jpg"/>
@@ -8818,7 +8816,7 @@
       <w:pPr>
         <w:pStyle w:val="myBeschriftung"/>
       </w:pPr>
-      <w:bookmarkStart w:id="54" w:name="_Toc300678286"/>
+      <w:bookmarkStart w:id="55" w:name="_Toc300678286"/>
       <w:r>
         <w:t xml:space="preserve">Abbildung </w:t>
       </w:r>
@@ -8833,7 +8831,7 @@
       <w:r>
         <w:t>: Klassendiagramm Web-Service</w:t>
       </w:r>
-      <w:bookmarkEnd w:id="54"/>
+      <w:bookmarkEnd w:id="55"/>
     </w:p>
     <w:p>
       <w:r>
@@ -9515,7 +9513,7 @@
           <w:numId w:val="7"/>
         </w:numPr>
       </w:pPr>
-      <w:bookmarkStart w:id="55" w:name="_Toc300678096"/>
+      <w:bookmarkStart w:id="56" w:name="_Toc300678096"/>
       <w:r>
         <w:t xml:space="preserve">Realisierung der </w:t>
       </w:r>
@@ -9525,7 +9523,7 @@
       <w:r>
         <w:t>Anwendung</w:t>
       </w:r>
-      <w:bookmarkEnd w:id="55"/>
+      <w:bookmarkEnd w:id="56"/>
     </w:p>
     <w:p>
       <w:pPr>
@@ -9535,11 +9533,11 @@
           <w:numId w:val="7"/>
         </w:numPr>
       </w:pPr>
-      <w:bookmarkStart w:id="56" w:name="_Toc300678097"/>
+      <w:bookmarkStart w:id="57" w:name="_Toc300678097"/>
       <w:r>
         <w:t>Zieldefinition</w:t>
       </w:r>
-      <w:bookmarkEnd w:id="56"/>
+      <w:bookmarkEnd w:id="57"/>
     </w:p>
     <w:p>
       <w:r>
@@ -9566,417 +9564,93 @@
           <w:numId w:val="7"/>
         </w:numPr>
       </w:pPr>
-      <w:bookmarkStart w:id="57" w:name="_Toc300678098"/>
+      <w:bookmarkStart w:id="58" w:name="_Toc300678098"/>
       <w:r>
         <w:t>Planung</w:t>
       </w:r>
-      <w:bookmarkEnd w:id="57"/>
-    </w:p>
-    <w:p>
-      <w:r>
-        <w:t xml:space="preserve">Im Folgenden soll die Planung der mobilen Anwendung dargelegt werden. </w:t>
-      </w:r>
-      <w:r>
-        <w:t>Aus diesem Grund soll das Layout der Anwendu</w:t>
-      </w:r>
-      <w:r>
-        <w:t xml:space="preserve">ng funktional gestaltet </w:t>
-      </w:r>
-      <w:bookmarkStart w:id="58" w:name="_GoBack"/>
       <w:bookmarkEnd w:id="58"/>
-      <w:r>
-        <w:t>werden.</w:t>
-      </w:r>
-    </w:p>
+    </w:p>
+    <w:p>
+      <w:r>
+        <w:t>In diesem Abschnitt wird die Planung der mobilen Anwendung nä</w:t>
+      </w:r>
+      <w:r>
+        <w:t xml:space="preserve">her beschrieben. Im ersten Schritt auf Grundlage eines Ablaufdiagramms die benötigten Funktionsweisen der </w:t>
+      </w:r>
+      <w:proofErr w:type="spellStart"/>
+      <w:r>
+        <w:t>Apllikation</w:t>
+      </w:r>
+      <w:proofErr w:type="spellEnd"/>
+      <w:r>
+        <w:t xml:space="preserve"> näher beschrieben werden.</w:t>
+      </w:r>
+    </w:p>
+    <w:p/>
     <w:p>
       <w:pPr>
         <w:jc w:val="center"/>
       </w:pPr>
       <w:r>
-        <w:rPr>
-          <w:noProof/>
-        </w:rPr>
-        <w:lastRenderedPageBreak/>
-        <w:drawing>
-          <wp:anchor distT="0" distB="0" distL="114300" distR="114300" simplePos="0" relativeHeight="251633664" behindDoc="1" locked="0" layoutInCell="1" allowOverlap="1" wp14:anchorId="274F313F" wp14:editId="2420FA6E">
-            <wp:simplePos x="0" y="0"/>
-            <wp:positionH relativeFrom="column">
-              <wp:posOffset>-3175</wp:posOffset>
-            </wp:positionH>
-            <wp:positionV relativeFrom="page">
-              <wp:posOffset>1140460</wp:posOffset>
-            </wp:positionV>
-            <wp:extent cx="1569720" cy="2578735"/>
-            <wp:effectExtent l="0" t="0" r="0" b="0"/>
-            <wp:wrapTopAndBottom/>
-            <wp:docPr id="18" name="Grafik 7" descr="Beschreibung: D:\FHB\Abschlussarbeit\Schriftliche_Arbeit\Diagramme\Screenshots\login.png"/>
-            <wp:cNvGraphicFramePr>
-              <a:graphicFrameLocks xmlns:a="http://schemas.openxmlformats.org/drawingml/2006/main" noChangeAspect="1"/>
-            </wp:cNvGraphicFramePr>
-            <a:graphic xmlns:a="http://schemas.openxmlformats.org/drawingml/2006/main">
-              <a:graphicData uri="http://schemas.openxmlformats.org/drawingml/2006/picture">
-                <pic:pic xmlns:pic="http://schemas.openxmlformats.org/drawingml/2006/picture">
-                  <pic:nvPicPr>
-                    <pic:cNvPr id="0" name="Grafik 7" descr="Beschreibung: D:\FHB\Abschlussarbeit\Schriftliche_Arbeit\Diagramme\Screenshots\login.png"/>
-                    <pic:cNvPicPr>
-                      <a:picLocks noChangeAspect="1" noChangeArrowheads="1"/>
-                    </pic:cNvPicPr>
-                  </pic:nvPicPr>
-                  <pic:blipFill>
-                    <a:blip r:embed="rId17" cstate="print">
-                      <a:extLst>
-                        <a:ext uri="{28A0092B-C50C-407E-A947-70E740481C1C}">
-                          <a14:useLocalDpi xmlns:a14="http://schemas.microsoft.com/office/drawing/2010/main" val="0"/>
-                        </a:ext>
-                      </a:extLst>
-                    </a:blip>
-                    <a:srcRect t="3572"/>
-                    <a:stretch>
-                      <a:fillRect/>
-                    </a:stretch>
-                  </pic:blipFill>
-                  <pic:spPr bwMode="auto">
-                    <a:xfrm>
-                      <a:off x="0" y="0"/>
-                      <a:ext cx="1569720" cy="2578735"/>
-                    </a:xfrm>
-                    <a:prstGeom prst="rect">
-                      <a:avLst/>
-                    </a:prstGeom>
-                    <a:noFill/>
-                    <a:ln>
-                      <a:noFill/>
-                    </a:ln>
-                  </pic:spPr>
-                </pic:pic>
-              </a:graphicData>
-            </a:graphic>
-            <wp14:sizeRelH relativeFrom="margin">
-              <wp14:pctWidth>0</wp14:pctWidth>
-            </wp14:sizeRelH>
-            <wp14:sizeRelV relativeFrom="margin">
-              <wp14:pctHeight>0</wp14:pctHeight>
-            </wp14:sizeRelV>
-          </wp:anchor>
-        </w:drawing>
-      </w:r>
-      <w:r>
-        <w:rPr>
-          <w:noProof/>
-        </w:rPr>
-        <mc:AlternateContent>
-          <mc:Choice Requires="wps">
-            <w:drawing>
-              <wp:anchor distT="0" distB="0" distL="114300" distR="114300" simplePos="0" relativeHeight="251678720" behindDoc="0" locked="0" layoutInCell="1" allowOverlap="1" wp14:anchorId="20341ED0" wp14:editId="0A8EC4AB">
-                <wp:simplePos x="0" y="0"/>
-                <wp:positionH relativeFrom="column">
-                  <wp:posOffset>-2540</wp:posOffset>
-                </wp:positionH>
-                <wp:positionV relativeFrom="paragraph">
-                  <wp:posOffset>2892425</wp:posOffset>
-                </wp:positionV>
-                <wp:extent cx="4330700" cy="258445"/>
-                <wp:effectExtent l="0" t="0" r="0" b="8255"/>
-                <wp:wrapNone/>
-                <wp:docPr id="17" name="Textfeld 1"/>
-                <wp:cNvGraphicFramePr>
-                  <a:graphicFrameLocks xmlns:a="http://schemas.openxmlformats.org/drawingml/2006/main"/>
-                </wp:cNvGraphicFramePr>
-                <a:graphic xmlns:a="http://schemas.openxmlformats.org/drawingml/2006/main">
-                  <a:graphicData uri="http://schemas.microsoft.com/office/word/2010/wordprocessingShape">
-                    <wps:wsp>
-                      <wps:cNvSpPr txBox="1">
-                        <a:spLocks/>
-                      </wps:cNvSpPr>
-                      <wps:spPr>
-                        <a:xfrm>
-                          <a:off x="0" y="0"/>
-                          <a:ext cx="4330700" cy="258445"/>
-                        </a:xfrm>
-                        <a:prstGeom prst="rect">
-                          <a:avLst/>
-                        </a:prstGeom>
-                        <a:solidFill>
-                          <a:prstClr val="white"/>
-                        </a:solidFill>
-                        <a:ln>
-                          <a:noFill/>
-                        </a:ln>
-                        <a:effectLst/>
-                      </wps:spPr>
-                      <wps:txbx>
-                        <w:txbxContent>
-                          <w:p>
-                            <w:pPr>
-                              <w:pStyle w:val="myBeschriftung"/>
-                              <w:rPr>
-                                <w:noProof/>
-                                <w:sz w:val="24"/>
-                              </w:rPr>
-                            </w:pPr>
-                            <w:bookmarkStart w:id="59" w:name="_Toc300678287"/>
-                            <w:r>
-                              <w:t xml:space="preserve">Abbildung </w:t>
-                            </w:r>
-                            <w:fldSimple w:instr=" SEQ Abbildung \* ARABIC ">
-                              <w:r>
-                                <w:rPr>
-                                  <w:noProof/>
-                                </w:rPr>
-                                <w:t>7</w:t>
-                              </w:r>
-                            </w:fldSimple>
-                            <w:r>
-                              <w:t>: Screenshots der mobilen Anwendung</w:t>
-                            </w:r>
-                            <w:bookmarkEnd w:id="59"/>
-                          </w:p>
-                        </w:txbxContent>
-                      </wps:txbx>
-                      <wps:bodyPr rot="0" spcFirstLastPara="0" vertOverflow="overflow" horzOverflow="overflow" vert="horz" wrap="square" lIns="0" tIns="0" rIns="0" bIns="0" numCol="1" spcCol="0" rtlCol="0" fromWordArt="0" anchor="t" anchorCtr="0" forceAA="0" compatLnSpc="1">
-                        <a:prstTxWarp prst="textNoShape">
-                          <a:avLst/>
-                        </a:prstTxWarp>
-                        <a:spAutoFit/>
-                      </wps:bodyPr>
-                    </wps:wsp>
-                  </a:graphicData>
-                </a:graphic>
-                <wp14:sizeRelH relativeFrom="margin">
-                  <wp14:pctWidth>0</wp14:pctWidth>
-                </wp14:sizeRelH>
-                <wp14:sizeRelV relativeFrom="page">
-                  <wp14:pctHeight>0</wp14:pctHeight>
-                </wp14:sizeRelV>
-              </wp:anchor>
-            </w:drawing>
-          </mc:Choice>
-          <mc:Fallback>
-            <w:pict>
-              <v:shapetype id="_x0000_t202" coordsize="21600,21600" o:spt="202" path="m,l,21600r21600,l21600,xe">
-                <v:stroke joinstyle="miter"/>
-                <v:path gradientshapeok="t" o:connecttype="rect"/>
-              </v:shapetype>
-              <v:shape id="Textfeld 1" o:spid="_x0000_s1026" type="#_x0000_t202" style="position:absolute;left:0;text-align:left;margin-left:-.2pt;margin-top:227.75pt;width:341pt;height:20.35pt;z-index:251678720;visibility:visible;mso-wrap-style:square;mso-width-percent:0;mso-height-percent:0;mso-wrap-distance-left:9pt;mso-wrap-distance-top:0;mso-wrap-distance-right:9pt;mso-wrap-distance-bottom:0;mso-position-horizontal:absolute;mso-position-horizontal-relative:text;mso-position-vertical:absolute;mso-position-vertical-relative:text;mso-width-percent:0;mso-height-percent:0;mso-width-relative:margin;mso-height-relative:page;v-text-anchor:top" o:gfxdata="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" stroked="f">
-                <v:path arrowok="t"/>
-                <v:textbox style="mso-fit-shape-to-text:t" inset="0,0,0,0">
-                  <w:txbxContent>
-                    <w:p>
-                      <w:pPr>
-                        <w:pStyle w:val="myBeschriftung"/>
-                        <w:rPr>
-                          <w:noProof/>
-                          <w:sz w:val="24"/>
-                        </w:rPr>
-                      </w:pPr>
-                      <w:bookmarkStart w:id="60" w:name="_Toc300678287"/>
-                      <w:r>
-                        <w:t xml:space="preserve">Abbildung </w:t>
-                      </w:r>
-                      <w:fldSimple w:instr=" SEQ Abbildung \* ARABIC ">
-                        <w:r>
-                          <w:rPr>
-                            <w:noProof/>
-                          </w:rPr>
-                          <w:t>7</w:t>
-                        </w:r>
-                      </w:fldSimple>
-                      <w:r>
-                        <w:t>: Screenshots der mobilen Anwendung</w:t>
-                      </w:r>
-                      <w:bookmarkEnd w:id="60"/>
-                    </w:p>
-                  </w:txbxContent>
-                </v:textbox>
-              </v:shape>
-            </w:pict>
-          </mc:Fallback>
-        </mc:AlternateContent>
-      </w:r>
-      <w:r>
-        <w:rPr>
-          <w:noProof/>
-        </w:rPr>
-        <w:drawing>
-          <wp:anchor distT="0" distB="0" distL="114300" distR="114300" simplePos="0" relativeHeight="251656192" behindDoc="1" locked="0" layoutInCell="1" allowOverlap="1" wp14:anchorId="221B82F4" wp14:editId="147B9246">
-            <wp:simplePos x="0" y="0"/>
-            <wp:positionH relativeFrom="column">
-              <wp:align>right</wp:align>
-            </wp:positionH>
-            <wp:positionV relativeFrom="paragraph">
-              <wp:posOffset>259080</wp:posOffset>
-            </wp:positionV>
-            <wp:extent cx="1569720" cy="2577465"/>
-            <wp:effectExtent l="0" t="0" r="0" b="0"/>
-            <wp:wrapTopAndBottom/>
-            <wp:docPr id="16" name="Grafik 10" descr="Beschreibung: D:\FHB\Abschlussarbeit\Schriftliche_Arbeit\Diagramme\Screenshots\ausgabe.png"/>
-            <wp:cNvGraphicFramePr>
-              <a:graphicFrameLocks xmlns:a="http://schemas.openxmlformats.org/drawingml/2006/main" noChangeAspect="1"/>
-            </wp:cNvGraphicFramePr>
-            <a:graphic xmlns:a="http://schemas.openxmlformats.org/drawingml/2006/main">
-              <a:graphicData uri="http://schemas.openxmlformats.org/drawingml/2006/picture">
-                <pic:pic xmlns:pic="http://schemas.openxmlformats.org/drawingml/2006/picture">
-                  <pic:nvPicPr>
-                    <pic:cNvPr id="0" name="Grafik 10" descr="Beschreibung: D:\FHB\Abschlussarbeit\Schriftliche_Arbeit\Diagramme\Screenshots\ausgabe.png"/>
-                    <pic:cNvPicPr>
-                      <a:picLocks noChangeAspect="1" noChangeArrowheads="1"/>
-                    </pic:cNvPicPr>
-                  </pic:nvPicPr>
-                  <pic:blipFill>
-                    <a:blip r:embed="rId18" cstate="print">
-                      <a:extLst>
-                        <a:ext uri="{28A0092B-C50C-407E-A947-70E740481C1C}">
-                          <a14:useLocalDpi xmlns:a14="http://schemas.microsoft.com/office/drawing/2010/main" val="0"/>
-                        </a:ext>
-                      </a:extLst>
-                    </a:blip>
-                    <a:srcRect t="3506"/>
-                    <a:stretch>
-                      <a:fillRect/>
-                    </a:stretch>
-                  </pic:blipFill>
-                  <pic:spPr bwMode="auto">
-                    <a:xfrm>
-                      <a:off x="0" y="0"/>
-                      <a:ext cx="1569720" cy="2577465"/>
-                    </a:xfrm>
-                    <a:prstGeom prst="rect">
-                      <a:avLst/>
-                    </a:prstGeom>
-                    <a:noFill/>
-                    <a:ln>
-                      <a:noFill/>
-                    </a:ln>
-                  </pic:spPr>
-                </pic:pic>
-              </a:graphicData>
-            </a:graphic>
-            <wp14:sizeRelH relativeFrom="margin">
-              <wp14:pctWidth>0</wp14:pctWidth>
-            </wp14:sizeRelH>
-            <wp14:sizeRelV relativeFrom="margin">
-              <wp14:pctHeight>0</wp14:pctHeight>
-            </wp14:sizeRelV>
-          </wp:anchor>
-        </w:drawing>
-      </w:r>
-      <w:r>
-        <w:rPr>
-          <w:noProof/>
-        </w:rPr>
-        <w:drawing>
-          <wp:anchor distT="0" distB="0" distL="114300" distR="114300" simplePos="0" relativeHeight="251611136" behindDoc="1" locked="0" layoutInCell="1" allowOverlap="1" wp14:anchorId="63A753C8" wp14:editId="2545FD05">
-            <wp:simplePos x="0" y="0"/>
-            <wp:positionH relativeFrom="column">
-              <wp:align>center</wp:align>
-            </wp:positionH>
-            <wp:positionV relativeFrom="paragraph">
-              <wp:posOffset>260350</wp:posOffset>
-            </wp:positionV>
-            <wp:extent cx="1569720" cy="2570480"/>
-            <wp:effectExtent l="0" t="0" r="0" b="1270"/>
-            <wp:wrapTopAndBottom/>
-            <wp:docPr id="15" name="Grafik 8" descr="Beschreibung: D:\FHB\Abschlussarbeit\Schriftliche_Arbeit\Diagramme\Screenshots\main.png"/>
-            <wp:cNvGraphicFramePr>
-              <a:graphicFrameLocks xmlns:a="http://schemas.openxmlformats.org/drawingml/2006/main" noChangeAspect="1"/>
-            </wp:cNvGraphicFramePr>
-            <a:graphic xmlns:a="http://schemas.openxmlformats.org/drawingml/2006/main">
-              <a:graphicData uri="http://schemas.openxmlformats.org/drawingml/2006/picture">
-                <pic:pic xmlns:pic="http://schemas.openxmlformats.org/drawingml/2006/picture">
-                  <pic:nvPicPr>
-                    <pic:cNvPr id="0" name="Grafik 8" descr="Beschreibung: D:\FHB\Abschlussarbeit\Schriftliche_Arbeit\Diagramme\Screenshots\main.png"/>
-                    <pic:cNvPicPr>
-                      <a:picLocks noChangeAspect="1" noChangeArrowheads="1"/>
-                    </pic:cNvPicPr>
-                  </pic:nvPicPr>
-                  <pic:blipFill>
-                    <a:blip r:embed="rId19" cstate="print">
-                      <a:extLst>
-                        <a:ext uri="{28A0092B-C50C-407E-A947-70E740481C1C}">
-                          <a14:useLocalDpi xmlns:a14="http://schemas.microsoft.com/office/drawing/2010/main" val="0"/>
-                        </a:ext>
-                      </a:extLst>
-                    </a:blip>
-                    <a:srcRect t="3781"/>
-                    <a:stretch>
-                      <a:fillRect/>
-                    </a:stretch>
-                  </pic:blipFill>
-                  <pic:spPr bwMode="auto">
-                    <a:xfrm>
-                      <a:off x="0" y="0"/>
-                      <a:ext cx="1569720" cy="2570480"/>
-                    </a:xfrm>
-                    <a:prstGeom prst="rect">
-                      <a:avLst/>
-                    </a:prstGeom>
-                    <a:noFill/>
-                    <a:ln>
-                      <a:noFill/>
-                    </a:ln>
-                  </pic:spPr>
-                </pic:pic>
-              </a:graphicData>
-            </a:graphic>
-            <wp14:sizeRelH relativeFrom="margin">
-              <wp14:pctWidth>0</wp14:pctWidth>
-            </wp14:sizeRelH>
-            <wp14:sizeRelV relativeFrom="margin">
-              <wp14:pctHeight>0</wp14:pctHeight>
-            </wp14:sizeRelV>
-          </wp:anchor>
-        </w:drawing>
-      </w:r>
-    </w:p>
-    <w:p>
-      <w:r>
-        <w:t xml:space="preserve">Die </w:t>
-      </w:r>
-      <w:r>
-        <w:t xml:space="preserve">Screenshots </w:t>
-      </w:r>
-      <w:r>
-        <w:t xml:space="preserve">in </w:t>
-      </w:r>
-      <w:r>
-        <w:fldChar w:fldCharType="begin"/>
-      </w:r>
-      <w:r>
-        <w:instrText xml:space="preserve"> REF _Ref299898885 \h </w:instrText>
-      </w:r>
-      <w:r>
-        <w:fldChar w:fldCharType="separate"/>
-      </w:r>
-      <w:r>
-        <w:rPr>
-          <w:b/>
-          <w:bCs/>
-        </w:rPr>
-        <w:t>Fehler! Verweisquelle konnte nicht gefunden werden.</w:t>
-      </w:r>
-      <w:r>
-        <w:fldChar w:fldCharType="end"/>
-      </w:r>
-      <w:r>
-        <w:t xml:space="preserve"> </w:t>
-      </w:r>
-      <w:r>
-        <w:t>zeigen die Oberfläche der mobilen Anwendung.</w:t>
-      </w:r>
-      <w:r>
-        <w:t xml:space="preserve"> Der erste Ausschnitt zeigt den Anmelde-Bildschirm der mobilen Anwendung. Ein negativer Anmelde-Versuch oder leere Eingabe-Felder werden dem Benutzer mit einem „Toast“ angezeigt. Beim Start der Anwendung wird eine Überprüfung durchgeführt, ob die Datenbank erreichbar ist. Das Ergebnis dieser Überprüfung wird dem Benutzer ebenfalls angezeigt. Bei einer negativen Überprüfung der Netzwerk-Verbindung zur Datenbank wird die Anwendung, mit Aufforderung zur Herstellung einer Verbindung, beendet. Ist der Login durch den Benutzer erfolgreich wird die im mittleren Bild gezeigte Ansicht gestartet. Mit Hilfe der zwei Auswahllisten können die gewünschten Such-Kriterien ausgewählt werden.</w:t>
-      </w:r>
-      <w:r>
-        <w:t xml:space="preserve"> In das Texteingabe-Feld können die Suchparameter manuell eingetragen werden. Durch langes drücken des Texteingabe-Feldes soll der Barcode-Scanner Zxing gestartet werden. </w:t>
-      </w:r>
-      <w:r>
-        <w:t xml:space="preserve">Bei einem erfolgreichen Scan-Versuch wird der entsprechende Wert in das Eingabe-Feld eingetragen und die Anwendung Zxing zuvor wieder beendet. </w:t>
-      </w:r>
-      <w:r>
-        <w:t>Über den Button „Suche“ können die gewünschten Informationen abgerufen werden. Die Ausgabe erfolgt wie im dritten Bildausschnitt beispielhaft gezeigt.</w:t>
-      </w:r>
-      <w:r>
-        <w:t xml:space="preserve"> Die negative Suche nach gewünschten Objekten wird dem Benutzer mit einer Nachricht angezeigt.</w:t>
+        <w:object w:dxaOrig="4732" w:dyaOrig="10139">
+          <v:shape id="_x0000_i1028" type="#_x0000_t75" style="width:236.6pt;height:506.95pt" o:ole="">
+            <v:imagedata r:id="rId17" o:title=""/>
+          </v:shape>
+          <o:OLEObject Type="Embed" ProgID="Visio.Drawing.11" ShapeID="_x0000_i1028" DrawAspect="Content" ObjectID="_1374857471" r:id="rId18"/>
+        </w:object>
+      </w:r>
+      <w:bookmarkStart w:id="59" w:name="_GoBack"/>
+      <w:bookmarkEnd w:id="59"/>
+    </w:p>
+    <w:p>
+      <w:pPr>
+        <w:pStyle w:val="myBeschriftung"/>
+      </w:pPr>
+      <w:r>
+        <w:t xml:space="preserve">Abbildung </w:t>
+      </w:r>
+      <w:fldSimple w:instr=" SEQ Abbildung \* ARABIC ">
+        <w:r>
+          <w:rPr>
+            <w:noProof/>
+          </w:rPr>
+          <w:t>7</w:t>
+        </w:r>
+      </w:fldSimple>
+      <w:r>
+        <w:t>: Ablaufdiagramm der mobilen Anwendung</w:t>
+      </w:r>
+    </w:p>
+    <w:p>
+      <w:pPr>
+        <w:jc w:val="center"/>
+      </w:pPr>
+      <w:r>
+        <w:object w:dxaOrig="9774" w:dyaOrig="4810">
+          <v:shape id="_x0000_i1027" type="#_x0000_t75" style="width:396.8pt;height:195.3pt" o:ole="">
+            <v:imagedata r:id="rId19" o:title=""/>
+          </v:shape>
+          <o:OLEObject Type="Embed" ProgID="Visio.Drawing.11" ShapeID="_x0000_i1027" DrawAspect="Content" ObjectID="_1374857472" r:id="rId20"/>
+        </w:object>
+      </w:r>
+    </w:p>
+    <w:p>
+      <w:pPr>
+        <w:pStyle w:val="myBeschriftung"/>
+      </w:pPr>
+      <w:r>
+        <w:t xml:space="preserve">Abbildung </w:t>
+      </w:r>
+      <w:fldSimple w:instr=" SEQ Abbildung \* ARABIC ">
+        <w:r>
+          <w:rPr>
+            <w:noProof/>
+          </w:rPr>
+          <w:t>8</w:t>
+        </w:r>
+      </w:fldSimple>
+      <w:r>
+        <w:t>: Layout-Planung</w:t>
       </w:r>
     </w:p>
     <w:p/>
@@ -9988,108 +9662,111 @@
           <w:numId w:val="7"/>
         </w:numPr>
       </w:pPr>
-      <w:bookmarkStart w:id="61" w:name="_Toc300678099"/>
+      <w:bookmarkStart w:id="60" w:name="_Toc300678099"/>
+      <w:r>
+        <w:t>Umsetzung</w:t>
+      </w:r>
+      <w:bookmarkEnd w:id="60"/>
+    </w:p>
+    <w:p/>
+    <w:p>
+      <w:r>
+        <w:t xml:space="preserve">Nachfolgend soll mit Hilfe eines Klassendiagramms die Umsetzung und Struktur der mobilen Anwendung beschrieben werden. </w:t>
+      </w:r>
+      <w:r>
+        <w:t xml:space="preserve">Die Anwendung ist logisch in verschiedene Pakete aufgeteilt. In dem Paket </w:t>
+      </w:r>
+      <w:proofErr w:type="spellStart"/>
+      <w:r>
+        <w:rPr>
+          <w:i/>
+        </w:rPr>
+        <w:t>de.seideman.dams.</w:t>
+      </w:r>
+      <w:r>
+        <w:t>activities</w:t>
+      </w:r>
+      <w:proofErr w:type="spellEnd"/>
+      <w:r>
+        <w:t xml:space="preserve"> sind die Activities (Teilanwendungen, aus denen sich die Gesamt</w:t>
+      </w:r>
+      <w:r>
+        <w:t>a</w:t>
+      </w:r>
+      <w:r>
+        <w:t xml:space="preserve">nwendung ergibt) </w:t>
+      </w:r>
+      <w:r>
+        <w:rPr>
+          <w:i/>
+        </w:rPr>
+        <w:t xml:space="preserve">Dams </w:t>
+      </w:r>
+      <w:r>
+        <w:t xml:space="preserve">und </w:t>
+      </w:r>
+      <w:r>
+        <w:rPr>
+          <w:i/>
+        </w:rPr>
+        <w:t>Login</w:t>
+      </w:r>
+      <w:r>
+        <w:t xml:space="preserve"> </w:t>
+      </w:r>
+      <w:r>
+        <w:t>untergebracht</w:t>
+      </w:r>
+      <w:r>
+        <w:t xml:space="preserve">. Das Paket </w:t>
+      </w:r>
+      <w:proofErr w:type="spellStart"/>
+      <w:r>
+        <w:rPr>
+          <w:i/>
+        </w:rPr>
+        <w:t>de.seideman.dams.exceptions</w:t>
+      </w:r>
+      <w:proofErr w:type="spellEnd"/>
+      <w:r>
+        <w:rPr>
+          <w:i/>
+        </w:rPr>
+        <w:t xml:space="preserve"> </w:t>
+      </w:r>
+      <w:r>
+        <w:t xml:space="preserve">enthält zudem alle die für das Abfangen von Ausnahmesituation implementierten Exception-Klassen. In </w:t>
+      </w:r>
       <w:r>
         <w:lastRenderedPageBreak/>
-        <w:t>Umsetzung</w:t>
-      </w:r>
-      <w:bookmarkEnd w:id="61"/>
-    </w:p>
-    <w:p/>
-    <w:p>
-      <w:r>
-        <w:t xml:space="preserve">Nachfolgend soll mit Hilfe eines Klassendiagramms die Umsetzung und Struktur der mobilen Anwendung beschrieben werden. </w:t>
-      </w:r>
-      <w:r>
-        <w:t xml:space="preserve">Die Anwendung ist logisch in verschiedene Pakete aufgeteilt. In dem Paket </w:t>
+        <w:t xml:space="preserve">diesem Fall ist es die Klasse </w:t>
       </w:r>
       <w:proofErr w:type="spellStart"/>
       <w:r>
         <w:rPr>
           <w:i/>
         </w:rPr>
-        <w:t>de.seideman.dams.</w:t>
-      </w:r>
-      <w:r>
-        <w:t>activities</w:t>
+        <w:t>EmptyInputException</w:t>
       </w:r>
       <w:proofErr w:type="spellEnd"/>
       <w:r>
-        <w:t xml:space="preserve"> sind die Activities (Teilanwendungen, aus denen sich die Gesamt</w:t>
-      </w:r>
-      <w:r>
-        <w:t>a</w:t>
-      </w:r>
-      <w:r>
-        <w:t xml:space="preserve">nwendung ergibt) </w:t>
-      </w:r>
-      <w:r>
-        <w:rPr>
-          <w:i/>
-        </w:rPr>
-        <w:t xml:space="preserve">Dams </w:t>
-      </w:r>
-      <w:r>
-        <w:t xml:space="preserve">und </w:t>
-      </w:r>
-      <w:r>
-        <w:rPr>
-          <w:i/>
-        </w:rPr>
-        <w:t>Login</w:t>
-      </w:r>
-      <w:r>
+        <w:rPr>
+          <w:i/>
+        </w:rPr>
         <w:t xml:space="preserve"> </w:t>
       </w:r>
       <w:r>
-        <w:t>untergebracht</w:t>
-      </w:r>
-      <w:r>
-        <w:t xml:space="preserve">. Das Paket </w:t>
-      </w:r>
-      <w:proofErr w:type="spellStart"/>
-      <w:r>
-        <w:rPr>
-          <w:i/>
-        </w:rPr>
-        <w:t>de.seideman.dams.exceptions</w:t>
-      </w:r>
-      <w:proofErr w:type="spellEnd"/>
-      <w:r>
-        <w:rPr>
-          <w:i/>
-        </w:rPr>
+        <w:t xml:space="preserve">die </w:t>
+      </w:r>
+      <w:r>
+        <w:t>generiert</w:t>
+      </w:r>
+      <w:r>
+        <w:t xml:space="preserve"> wird, wenn benötigte Eingabefelder leer sind.</w:t>
+      </w:r>
+      <w:r>
         <w:t xml:space="preserve"> </w:t>
       </w:r>
-      <w:r>
-        <w:t xml:space="preserve">enthält zudem alle die für das Abfangen von Ausnahmesituation implementierten Exception-Klassen. In diesem Fall ist es die Klasse </w:t>
-      </w:r>
-      <w:proofErr w:type="spellStart"/>
-      <w:r>
-        <w:rPr>
-          <w:i/>
-        </w:rPr>
-        <w:t>EmptyInputException</w:t>
-      </w:r>
-      <w:proofErr w:type="spellEnd"/>
-      <w:r>
-        <w:rPr>
-          <w:i/>
-        </w:rPr>
-        <w:t xml:space="preserve"> </w:t>
-      </w:r>
-      <w:r>
-        <w:t xml:space="preserve">die </w:t>
-      </w:r>
-      <w:r>
-        <w:t>generiert</w:t>
-      </w:r>
-      <w:r>
-        <w:t xml:space="preserve"> wird, wenn benötigte Eingabefelder leer sind.</w:t>
-      </w:r>
-      <w:r>
-        <w:t xml:space="preserve"> </w:t>
-      </w:r>
     </w:p>
     <w:p>
       <w:pPr>
@@ -10100,7 +9777,7 @@
           <w:noProof/>
         </w:rPr>
         <w:drawing>
-          <wp:inline distT="0" distB="0" distL="0" distR="0">
+          <wp:inline distT="0" distB="0" distL="0" distR="0" wp14:anchorId="0AD2C515" wp14:editId="52DF6D40">
             <wp:extent cx="5038725" cy="3162300"/>
             <wp:effectExtent l="0" t="0" r="9525" b="0"/>
             <wp:docPr id="3" name="Grafik 3" descr="D:\FHB\Abschlussarbeit\Schriftliche_Arbeit\Diagramme\ Class Diagram2.jpg"/>
@@ -10117,7 +9794,7 @@
                     </pic:cNvPicPr>
                   </pic:nvPicPr>
                   <pic:blipFill>
-                    <a:blip r:embed="rId20">
+                    <a:blip r:embed="rId21">
                       <a:extLst>
                         <a:ext uri="{28A0092B-C50C-407E-A947-70E740481C1C}">
                           <a14:useLocalDpi xmlns:a14="http://schemas.microsoft.com/office/drawing/2010/main" val="0"/>
@@ -10153,7 +9830,7 @@
       <w:pPr>
         <w:pStyle w:val="myBeschriftung"/>
       </w:pPr>
-      <w:bookmarkStart w:id="62" w:name="_Toc300678288"/>
+      <w:bookmarkStart w:id="61" w:name="_Toc300678288"/>
       <w:r>
         <w:t xml:space="preserve">Abbildung </w:t>
       </w:r>
@@ -10162,7 +9839,7 @@
           <w:rPr>
             <w:noProof/>
           </w:rPr>
-          <w:t>8</w:t>
+          <w:t>9</w:t>
         </w:r>
       </w:fldSimple>
       <w:r>
@@ -10171,7 +9848,7 @@
       <w:r>
         <w:t>en Anwendung</w:t>
       </w:r>
-      <w:bookmarkEnd w:id="62"/>
+      <w:bookmarkEnd w:id="61"/>
     </w:p>
     <w:p>
       <w:r>
@@ -10292,20 +9969,163 @@
         <w:t>Für</w:t>
       </w:r>
       <w:r>
-        <w:t xml:space="preserve"> die </w:t>
+        <w:t xml:space="preserve"> die Realisierung der Oberfläche sind daher ein</w:t>
+      </w:r>
+      <w:r>
+        <w:t xml:space="preserve">ige Elemente notwendig, die </w:t>
+      </w:r>
+      <w:r>
+        <w:t>beim Start</w:t>
+      </w:r>
+      <w:r>
+        <w:t xml:space="preserve"> der Anwendung initialisiert werden. Die grafischen Elemente werden dafür in einer Konfigurationsdatei mit den entsprechenden Parametern angelegt. Zur Laufzeit werden die einzelnen Elemente über die Methode</w:t>
+      </w:r>
+      <w:r>
+        <w:t xml:space="preserve"> </w:t>
+      </w:r>
+      <w:r>
+        <w:rPr>
+          <w:i/>
+        </w:rPr>
+        <w:t xml:space="preserve">findViewById(R.id.name) </w:t>
+      </w:r>
+      <w:r>
+        <w:t>l</w:t>
+      </w:r>
+      <w:r>
+        <w:t>okalisiert, um</w:t>
+      </w:r>
+      <w:r>
+        <w:t xml:space="preserve"> </w:t>
+      </w:r>
+      <w:r>
+        <w:t>entsprechende Objekte zu initialisieren</w:t>
+      </w:r>
+      <w:r>
+        <w:t xml:space="preserve">. Die Klasse </w:t>
+      </w:r>
+      <w:r>
+        <w:rPr>
+          <w:i/>
+        </w:rPr>
+        <w:t>R</w:t>
+      </w:r>
+      <w:r>
+        <w:rPr>
+          <w:i/>
+        </w:rPr>
+        <w:t xml:space="preserve"> </w:t>
+      </w:r>
+      <w:proofErr w:type="gramStart"/>
+      <w:r>
+        <w:t>wird</w:t>
+      </w:r>
+      <w:proofErr w:type="gramEnd"/>
+      <w:r>
+        <w:t xml:space="preserve"> beim</w:t>
+      </w:r>
+      <w:r>
+        <w:t xml:space="preserve"> Erstellen eines neuen Android-Projektes in der Entwicklun</w:t>
+      </w:r>
+      <w:r>
+        <w:t xml:space="preserve">gsumgebung automatisch angelegt und ist für die Einbindung der Layout-Konfigurations-Dateien während der Laufzeit zuständig. Jedem Element muss dafür eine eindeutige </w:t>
       </w:r>
       <w:r>
         <w:lastRenderedPageBreak/>
-        <w:t>Realisierung der Oberfläche sind daher ein</w:t>
-      </w:r>
-      <w:r>
-        <w:t xml:space="preserve">ige Elemente notwendig, die </w:t>
-      </w:r>
-      <w:r>
-        <w:t>beim Start</w:t>
-      </w:r>
-      <w:r>
-        <w:t xml:space="preserve"> der Anwendung initialisiert werden. Die grafischen Elemente werden dafür in einer Konfigurationsdatei mit den entsprechenden Parametern angelegt. Zur Laufzeit werden die einzelnen Elemente über die Methode</w:t>
+        <w:t xml:space="preserve">Bezeichnung, die </w:t>
+      </w:r>
+      <w:r>
+        <w:rPr>
+          <w:i/>
+        </w:rPr>
+        <w:t>id</w:t>
+      </w:r>
+      <w:r>
+        <w:rPr>
+          <w:i/>
+        </w:rPr>
+        <w:t>,</w:t>
+      </w:r>
+      <w:r>
+        <w:t xml:space="preserve"> in der entsprechenden Konfigurationsdatei </w:t>
+      </w:r>
+      <w:r>
+        <w:t xml:space="preserve">zugeordnet </w:t>
+      </w:r>
+      <w:r>
+        <w:t xml:space="preserve">werden. Mit dieser Technik ist es </w:t>
+      </w:r>
+      <w:r>
+        <w:t xml:space="preserve">zur Laufzeit </w:t>
+      </w:r>
+      <w:r>
+        <w:t>möglich, mit Hilfe der entsprechenden Ob</w:t>
+      </w:r>
+      <w:r>
+        <w:t>jekte und deren Initialisierung</w:t>
+      </w:r>
+      <w:r>
+        <w:t xml:space="preserve"> mit den grafischen Elementen zu arbeiten. Untera</w:t>
+      </w:r>
+      <w:r>
+        <w:t>n</w:t>
+      </w:r>
+      <w:r>
+        <w:t xml:space="preserve">derem können so Eingabewerte ausgelesen </w:t>
+      </w:r>
+      <w:r>
+        <w:t xml:space="preserve">und verändert </w:t>
+      </w:r>
+      <w:r>
+        <w:t xml:space="preserve">werden. </w:t>
+      </w:r>
+      <w:r>
+        <w:t xml:space="preserve">Die Initialisierung </w:t>
+      </w:r>
+      <w:r>
+        <w:t>wird</w:t>
+      </w:r>
+      <w:r>
+        <w:t xml:space="preserve"> bei dem Start der Anwendung in der Methode </w:t>
+      </w:r>
+      <w:r>
+        <w:rPr>
+          <w:i/>
+        </w:rPr>
+        <w:t>onCreate()</w:t>
+      </w:r>
+      <w:r>
+        <w:t>.realisiert. Die Verwendung von Objekten</w:t>
+      </w:r>
+      <w:r>
+        <w:t xml:space="preserve"> wie Buttons erfordert die Überwachung der Benutzereingaben, d.h. es müssen mit Hilfe der Methoden </w:t>
+      </w:r>
+      <w:r>
+        <w:rPr>
+          <w:i/>
+        </w:rPr>
+        <w:t>onClick()</w:t>
+      </w:r>
+      <w:r>
+        <w:t xml:space="preserve"> oder </w:t>
+      </w:r>
+      <w:r>
+        <w:rPr>
+          <w:i/>
+        </w:rPr>
+        <w:t>onLongClick()</w:t>
+      </w:r>
+      <w:r>
+        <w:t xml:space="preserve"> entsprechende Funktionalitäten implementiert werden. Diese Methoden werden d</w:t>
+      </w:r>
+      <w:r>
+        <w:t>urch Listener-Interfaces</w:t>
+      </w:r>
+      <w:r>
+        <w:t>,</w:t>
+      </w:r>
+      <w:r>
+        <w:t xml:space="preserve"> wie dem</w:t>
       </w:r>
       <w:r>
         <w:t xml:space="preserve"> </w:t>
@@ -10314,225 +10134,150 @@
         <w:rPr>
           <w:i/>
         </w:rPr>
-        <w:t xml:space="preserve">findViewById(R.id.name) </w:t>
-      </w:r>
-      <w:r>
-        <w:t>l</w:t>
-      </w:r>
-      <w:r>
-        <w:t>okalisiert, um</w:t>
-      </w:r>
-      <w:r>
+        <w:t>OnClickListener</w:t>
+      </w:r>
+      <w:r>
+        <w:t>,</w:t>
+      </w:r>
+      <w:r>
+        <w:t xml:space="preserve"> bereitgestellt. Weiterhin bietet die Oberklasse </w:t>
+      </w:r>
+      <w:r>
+        <w:rPr>
+          <w:i/>
+        </w:rPr>
+        <w:t>Activity</w:t>
+      </w:r>
+      <w:r>
+        <w:t xml:space="preserve"> Methoden für die Verwaltung des Lebenszyklus einer Anwendung. In diesem Fall wird die Methode </w:t>
+      </w:r>
+      <w:r>
+        <w:rPr>
+          <w:i/>
+        </w:rPr>
+        <w:t>onActivityResult()</w:t>
+      </w:r>
+      <w:r>
+        <w:t xml:space="preserve">-Methode genutzt, die aufgerufen wird, wenn man nach Nutzung einer anderen Anwendung wieder zurück in die eigentliche Anwendung zurückkehrt. Die Auswertung der Informationen, die durch den Aufruf der Barcode-Anwendung </w:t>
+      </w:r>
+      <w:r>
+        <w:t>„</w:t>
+      </w:r>
+      <w:r>
+        <w:t>Zxing</w:t>
+      </w:r>
+      <w:r>
+        <w:t>“</w:t>
+      </w:r>
+      <w:r>
+        <w:t xml:space="preserve"> zurückgeliefert werden, erfordert den Aufruf der Methode </w:t>
+      </w:r>
+      <w:r>
+        <w:rPr>
+          <w:i/>
+        </w:rPr>
+        <w:t>onActivity</w:t>
+      </w:r>
+      <w:r>
+        <w:rPr>
+          <w:i/>
+        </w:rPr>
+        <w:t>Result()</w:t>
+      </w:r>
+      <w:r>
+        <w:t xml:space="preserve">, um die Daten verwenden zu können. </w:t>
+      </w:r>
+      <w:r>
+        <w:t xml:space="preserve">Weiterhin finden die Methoden </w:t>
+      </w:r>
+      <w:r>
+        <w:rPr>
+          <w:i/>
+        </w:rPr>
+        <w:t>onPause()</w:t>
+      </w:r>
+      <w:r>
+        <w:t xml:space="preserve"> und </w:t>
+      </w:r>
+      <w:r>
+        <w:rPr>
+          <w:i/>
+        </w:rPr>
+        <w:t>onResume()</w:t>
+      </w:r>
+      <w:r>
+        <w:t xml:space="preserve"> Verwendung. Diese Methoden werden implementiert, um den Zustand der Anwendung bei kurzzeitigen Verlassen  zu speichern und bei einem Neustart zurückzusichern. </w:t>
+      </w:r>
+      <w:r>
+        <w:t xml:space="preserve">Neben den spezifischen Methoden der Android-Umgebung sind eigene Funktionalitäten zu implementieren. Dazu zählen in diesem Fall die Methoden </w:t>
+      </w:r>
+      <w:proofErr w:type="spellStart"/>
+      <w:r>
+        <w:rPr>
+          <w:i/>
+        </w:rPr>
+        <w:t>fillSpinner</w:t>
+      </w:r>
+      <w:proofErr w:type="spellEnd"/>
+      <w:r>
+        <w:rPr>
+          <w:i/>
+        </w:rPr>
+        <w:t>()</w:t>
+      </w:r>
+      <w:r>
+        <w:t xml:space="preserve">, </w:t>
+      </w:r>
+      <w:r>
+        <w:rPr>
+          <w:i/>
+        </w:rPr>
+        <w:t>fillObjectDialog()</w:t>
+      </w:r>
+      <w:r>
+        <w:rPr>
+          <w:i/>
+        </w:rPr>
+        <w:t xml:space="preserve">, </w:t>
+      </w:r>
+      <w:r>
+        <w:rPr>
+          <w:i/>
+        </w:rPr>
+        <w:t>fillConnectionDialog()</w:t>
+      </w:r>
+      <w:r>
+        <w:rPr>
+          <w:i/>
+        </w:rPr>
         <w:t xml:space="preserve"> </w:t>
       </w:r>
       <w:r>
-        <w:t>entsprechende Objekte zu initialisieren</w:t>
-      </w:r>
-      <w:r>
-        <w:t xml:space="preserve">. Die Klasse </w:t>
-      </w:r>
-      <w:r>
-        <w:rPr>
-          <w:i/>
-        </w:rPr>
-        <w:t>R</w:t>
-      </w:r>
-      <w:r>
-        <w:rPr>
-          <w:i/>
-        </w:rPr>
-        <w:t xml:space="preserve"> </w:t>
-      </w:r>
-      <w:proofErr w:type="gramStart"/>
-      <w:r>
-        <w:t>wird</w:t>
-      </w:r>
-      <w:proofErr w:type="gramEnd"/>
-      <w:r>
-        <w:t xml:space="preserve"> beim</w:t>
-      </w:r>
-      <w:r>
-        <w:t xml:space="preserve"> Erstellen eines neuen Android-Projektes in der Entwicklun</w:t>
-      </w:r>
-      <w:r>
-        <w:t xml:space="preserve">gsumgebung automatisch angelegt und ist für die Einbindung der Layout-Konfigurations-Dateien während der Laufzeit zuständig. Jedem Element muss dafür eine eindeutige Bezeichnung, die </w:t>
-      </w:r>
-      <w:r>
-        <w:rPr>
-          <w:i/>
-        </w:rPr>
-        <w:t>id</w:t>
-      </w:r>
-      <w:r>
-        <w:rPr>
-          <w:i/>
-        </w:rPr>
-        <w:t>,</w:t>
-      </w:r>
-      <w:r>
-        <w:t xml:space="preserve"> in der entsprechenden Konfigurationsdatei </w:t>
-      </w:r>
-      <w:r>
-        <w:t xml:space="preserve">zugeordnet </w:t>
-      </w:r>
-      <w:r>
-        <w:t xml:space="preserve">werden. Mit dieser Technik ist es </w:t>
-      </w:r>
-      <w:r>
-        <w:t xml:space="preserve">zur Laufzeit </w:t>
-      </w:r>
-      <w:r>
-        <w:t>möglich, mit Hilfe der entsprechenden Ob</w:t>
-      </w:r>
-      <w:r>
-        <w:t>jekte und deren Initialisierung</w:t>
-      </w:r>
-      <w:r>
-        <w:t xml:space="preserve"> mit den grafischen Elementen zu arbeiten. Untera</w:t>
-      </w:r>
-      <w:r>
-        <w:t>n</w:t>
-      </w:r>
-      <w:r>
-        <w:t xml:space="preserve">derem können so Eingabewerte ausgelesen </w:t>
-      </w:r>
-      <w:r>
-        <w:t xml:space="preserve">und verändert </w:t>
-      </w:r>
-      <w:r>
-        <w:t xml:space="preserve">werden. </w:t>
-      </w:r>
-      <w:r>
-        <w:t xml:space="preserve">Die Initialisierung </w:t>
-      </w:r>
-      <w:r>
-        <w:t>wird</w:t>
-      </w:r>
-      <w:r>
-        <w:t xml:space="preserve"> bei dem Start der Anwendung in der Methode </w:t>
-      </w:r>
-      <w:r>
-        <w:rPr>
-          <w:i/>
-        </w:rPr>
-        <w:t>onCreate()</w:t>
-      </w:r>
-      <w:r>
-        <w:t>.realisiert. Die Verwendung von Objekten</w:t>
-      </w:r>
-      <w:r>
-        <w:t xml:space="preserve"> wie Buttons erfordert die Überwachung der Benutzereingaben, d.h. es müssen mit Hilfe der Methoden </w:t>
-      </w:r>
-      <w:r>
-        <w:rPr>
-          <w:i/>
-        </w:rPr>
-        <w:t>onClick()</w:t>
-      </w:r>
-      <w:r>
-        <w:t xml:space="preserve"> oder </w:t>
-      </w:r>
-      <w:r>
-        <w:rPr>
-          <w:i/>
-        </w:rPr>
-        <w:t>onLongClick()</w:t>
-      </w:r>
-      <w:r>
-        <w:t xml:space="preserve"> entsprechende Funktionalitäten implementiert werden. Diese Methoden werden d</w:t>
-      </w:r>
-      <w:r>
-        <w:t>urch Listener-Interfaces</w:t>
-      </w:r>
-      <w:r>
-        <w:t>,</w:t>
-      </w:r>
-      <w:r>
-        <w:t xml:space="preserve"> wie dem</w:t>
-      </w:r>
-      <w:r>
-        <w:t xml:space="preserve"> </w:t>
-      </w:r>
-      <w:r>
-        <w:rPr>
-          <w:i/>
-        </w:rPr>
-        <w:t>OnClickListener</w:t>
-      </w:r>
-      <w:r>
-        <w:t>,</w:t>
-      </w:r>
-      <w:r>
-        <w:t xml:space="preserve"> bereitgestellt. Weiterhin bietet die Oberklasse </w:t>
-      </w:r>
-      <w:r>
-        <w:rPr>
-          <w:i/>
-        </w:rPr>
-        <w:t>Activity</w:t>
-      </w:r>
-      <w:r>
-        <w:t xml:space="preserve"> Methoden für die Verwaltung des Lebenszyklus einer Anwendung. In diesem Fall wird die Methode </w:t>
-      </w:r>
-      <w:r>
-        <w:rPr>
-          <w:i/>
-        </w:rPr>
-        <w:t>onActivityResult()</w:t>
-      </w:r>
-      <w:r>
-        <w:t xml:space="preserve">-Methode genutzt, die aufgerufen wird, wenn man nach Nutzung einer anderen Anwendung wieder zurück in die eigentliche Anwendung zurückkehrt. Die Auswertung der Informationen, die durch den Aufruf der Barcode-Anwendung </w:t>
-      </w:r>
-      <w:r>
-        <w:t>„</w:t>
-      </w:r>
-      <w:r>
-        <w:t>Zxing</w:t>
-      </w:r>
-      <w:r>
-        <w:t>“</w:t>
-      </w:r>
-      <w:r>
-        <w:t xml:space="preserve"> zurückgeliefert werden, erfordert den Aufruf der Methode </w:t>
-      </w:r>
-      <w:r>
-        <w:rPr>
-          <w:i/>
-        </w:rPr>
-        <w:t>onActivity</w:t>
-      </w:r>
-      <w:r>
-        <w:rPr>
-          <w:i/>
-        </w:rPr>
-        <w:t>Result()</w:t>
-      </w:r>
-      <w:r>
-        <w:t xml:space="preserve">, um die Daten verwenden zu können. </w:t>
-      </w:r>
-      <w:r>
-        <w:t xml:space="preserve">Weiterhin finden die Methoden </w:t>
-      </w:r>
-      <w:r>
-        <w:rPr>
-          <w:i/>
-        </w:rPr>
-        <w:t>onPause()</w:t>
-      </w:r>
-      <w:r>
-        <w:t xml:space="preserve"> und </w:t>
-      </w:r>
-      <w:r>
-        <w:rPr>
-          <w:i/>
-        </w:rPr>
-        <w:t>onResume()</w:t>
-      </w:r>
-      <w:r>
-        <w:t xml:space="preserve"> Verwendung. Diese Methoden werden implementiert, um den Zustand der Anwendung bei kurzzeitigen Verlassen  zu speichern und bei einem Neustart zurückzusichern. </w:t>
-      </w:r>
-      <w:r>
-        <w:t xml:space="preserve">Neben den spezifischen Methoden der Android-Umgebung sind eigene Funktionalitäten zu implementieren. Dazu zählen in diesem Fall die Methoden </w:t>
+        <w:t xml:space="preserve">und </w:t>
+      </w:r>
+      <w:r>
+        <w:rPr>
+          <w:i/>
+        </w:rPr>
+        <w:t>controlSearch()</w:t>
+      </w:r>
+      <w:r>
+        <w:rPr>
+          <w:i/>
+        </w:rPr>
+        <w:t>.</w:t>
+      </w:r>
+      <w:r>
+        <w:t xml:space="preserve"> Für die Initialisierung der </w:t>
+      </w:r>
+      <w:r>
+        <w:t>Auswahl-Felder</w:t>
+      </w:r>
+      <w:r>
+        <w:t xml:space="preserve"> („Spinner“)</w:t>
+      </w:r>
+      <w:r>
+        <w:t xml:space="preserve"> beim Starten der Hauptanwendung nach erfolgreichem Login ist die Methode </w:t>
       </w:r>
       <w:proofErr w:type="spellStart"/>
       <w:r>
@@ -10549,34 +10294,10 @@
         <w:t>()</w:t>
       </w:r>
       <w:r>
-        <w:t xml:space="preserve">, </w:t>
-      </w:r>
-      <w:r>
-        <w:rPr>
-          <w:i/>
-        </w:rPr>
-        <w:t>fillObjectDialog()</w:t>
-      </w:r>
-      <w:r>
-        <w:rPr>
-          <w:i/>
-        </w:rPr>
-        <w:t xml:space="preserve">, </w:t>
-      </w:r>
-      <w:r>
-        <w:rPr>
-          <w:i/>
-        </w:rPr>
-        <w:t>fillConnectionDialog()</w:t>
-      </w:r>
-      <w:r>
-        <w:rPr>
-          <w:i/>
-        </w:rPr>
-        <w:t xml:space="preserve"> </w:t>
-      </w:r>
-      <w:r>
-        <w:t xml:space="preserve">und </w:t>
+        <w:t xml:space="preserve"> zuständig. </w:t>
+      </w:r>
+      <w:r>
+        <w:t xml:space="preserve">Die Methode </w:t>
       </w:r>
       <w:r>
         <w:rPr>
@@ -10585,59 +10306,12 @@
         <w:t>controlSearch()</w:t>
       </w:r>
       <w:r>
-        <w:rPr>
-          <w:i/>
-        </w:rPr>
-        <w:t>.</w:t>
-      </w:r>
-      <w:r>
-        <w:t xml:space="preserve"> Für die Initialisierung der </w:t>
-      </w:r>
-      <w:r>
-        <w:t>Auswahl-Felder</w:t>
-      </w:r>
-      <w:r>
-        <w:t xml:space="preserve"> („Spinner“)</w:t>
-      </w:r>
-      <w:r>
-        <w:t xml:space="preserve"> beim </w:t>
-      </w:r>
+        <w:t xml:space="preserve"> wertet die Benutzer-Eingaben nach betätigen des „Suchen“-Buttons aus und stößt die entsprechenden Methoden des Network-Managers an. Die JSON-Objekte mit den Such-Ergebnissen werden an die Methoden fillObjectDialog() oder fillConnectionDialog() übergeben, um die entsprechenden Ausgabe-Fenster zu generieren. </w:t>
+      </w:r>
+    </w:p>
+    <w:p>
       <w:r>
         <w:lastRenderedPageBreak/>
-        <w:t xml:space="preserve">Starten der Hauptanwendung nach erfolgreichem Login ist die Methode </w:t>
-      </w:r>
-      <w:proofErr w:type="spellStart"/>
-      <w:r>
-        <w:rPr>
-          <w:i/>
-        </w:rPr>
-        <w:t>fillSpinner</w:t>
-      </w:r>
-      <w:proofErr w:type="spellEnd"/>
-      <w:r>
-        <w:rPr>
-          <w:i/>
-        </w:rPr>
-        <w:t>()</w:t>
-      </w:r>
-      <w:r>
-        <w:t xml:space="preserve"> zuständig. </w:t>
-      </w:r>
-      <w:r>
-        <w:t xml:space="preserve">Die Methode </w:t>
-      </w:r>
-      <w:r>
-        <w:rPr>
-          <w:i/>
-        </w:rPr>
-        <w:t>controlSearch()</w:t>
-      </w:r>
-      <w:r>
-        <w:t xml:space="preserve"> wertet die Benutzer-Eingaben nach betätigen des „Suchen“-Buttons aus und stößt die entsprechenden Methoden des Network-Managers an. Die JSON-Objekte mit den Such-Ergebnissen werden an die Methoden fillObjectDialog() oder fillConnectionDialog() übergeben, um die entsprechenden Ausgabe-Fenster zu generieren. </w:t>
-      </w:r>
-    </w:p>
-    <w:p>
-      <w:r>
         <w:t xml:space="preserve">Die Methoden für die Kommunikation mit dem Web-Service sind in die Klasse Network-Manager im Paket </w:t>
       </w:r>
       <w:r>
@@ -10814,7 +10488,7 @@
         <mc:AlternateContent>
           <mc:Choice Requires="wps">
             <w:drawing>
-              <wp:anchor distT="0" distB="0" distL="114300" distR="114300" simplePos="0" relativeHeight="251701248" behindDoc="0" locked="0" layoutInCell="1" allowOverlap="1" wp14:anchorId="6E260C9C" wp14:editId="44BEA2B9">
+              <wp:anchor distT="0" distB="0" distL="114300" distR="114300" simplePos="0" relativeHeight="251701248" behindDoc="0" locked="0" layoutInCell="1" allowOverlap="1" wp14:anchorId="606F1A0C" wp14:editId="21472A7C">
                 <wp:simplePos x="0" y="0"/>
                 <wp:positionH relativeFrom="column">
                   <wp:posOffset>-34461</wp:posOffset>
@@ -11680,7 +11354,7 @@
         <mc:AlternateContent>
           <mc:Choice Requires="wps">
             <w:drawing>
-              <wp:anchor distT="0" distB="0" distL="114300" distR="114300" simplePos="0" relativeHeight="251723776" behindDoc="0" locked="0" layoutInCell="1" allowOverlap="1" wp14:anchorId="60757C2E" wp14:editId="1629DCE9">
+              <wp:anchor distT="0" distB="0" distL="114300" distR="114300" simplePos="0" relativeHeight="251723776" behindDoc="0" locked="0" layoutInCell="1" allowOverlap="1" wp14:anchorId="42358EA5" wp14:editId="1BAE213E">
                 <wp:simplePos x="0" y="0"/>
                 <wp:positionH relativeFrom="column">
                   <wp:posOffset>4445</wp:posOffset>
@@ -11765,7 +11439,11 @@
           </mc:Choice>
           <mc:Fallback>
             <w:pict>
-              <v:shape id="Textfeld 12" o:spid="_x0000_s1027" type="#_x0000_t202" style="position:absolute;left:0;text-align:left;margin-left:.35pt;margin-top:4.75pt;width:474.65pt;height:20.35pt;z-index:251723776;visibility:visible;mso-wrap-style:square;mso-width-percent:0;mso-height-percent:0;mso-wrap-distance-left:9pt;mso-wrap-distance-top:0;mso-wrap-distance-right:9pt;mso-wrap-distance-bottom:0;mso-position-horizontal:absolute;mso-position-horizontal-relative:text;mso-position-vertical:absolute;mso-position-vertical-relative:text;mso-width-percent:0;mso-height-percent:0;mso-width-relative:page;mso-height-relative:page;v-text-anchor:top" o:gfxdata="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" stroked="f">
+              <v:shapetype id="_x0000_t202" coordsize="21600,21600" o:spt="202" path="m,l,21600r21600,l21600,xe">
+                <v:stroke joinstyle="miter"/>
+                <v:path gradientshapeok="t" o:connecttype="rect"/>
+              </v:shapetype>
+              <v:shape id="Textfeld 12" o:spid="_x0000_s1026" type="#_x0000_t202" style="position:absolute;left:0;text-align:left;margin-left:.35pt;margin-top:4.75pt;width:474.65pt;height:20.35pt;z-index:251723776;visibility:visible;mso-wrap-style:square;mso-width-percent:0;mso-height-percent:0;mso-wrap-distance-left:9pt;mso-wrap-distance-top:0;mso-wrap-distance-right:9pt;mso-wrap-distance-bottom:0;mso-position-horizontal:absolute;mso-position-horizontal-relative:text;mso-position-vertical:absolute;mso-position-vertical-relative:text;mso-width-percent:0;mso-height-percent:0;mso-width-relative:page;mso-height-relative:page;v-text-anchor:top" o:gfxdata="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" stroked="f">
                 <v:path arrowok="t"/>
                 <v:textbox style="mso-fit-shape-to-text:t" inset="0,0,0,0">
                   <w:txbxContent>
@@ -11886,7 +11564,7 @@
           <w:noProof/>
         </w:rPr>
         <w:drawing>
-          <wp:inline distT="0" distB="0" distL="0" distR="0" wp14:anchorId="5F0C9535" wp14:editId="00C505CC">
+          <wp:inline distT="0" distB="0" distL="0" distR="0" wp14:anchorId="023DFE13" wp14:editId="1F48DB5F">
             <wp:extent cx="5036185" cy="3261995"/>
             <wp:effectExtent l="0" t="0" r="0" b="0"/>
             <wp:docPr id="25" name="Grafik 6" descr="Beschreibung: D:\FHB\Abschlussarbeit\Schriftliche_Arbeit\Diagramme\sequenz.jpg"/>
@@ -11903,7 +11581,7 @@
                     </pic:cNvPicPr>
                   </pic:nvPicPr>
                   <pic:blipFill>
-                    <a:blip r:embed="rId21">
+                    <a:blip r:embed="rId22">
                       <a:extLst>
                         <a:ext uri="{28A0092B-C50C-407E-A947-70E740481C1C}">
                           <a14:useLocalDpi xmlns:a14="http://schemas.microsoft.com/office/drawing/2010/main" val="0"/>
@@ -11939,7 +11617,7 @@
       <w:pPr>
         <w:pStyle w:val="myBeschriftung"/>
       </w:pPr>
-      <w:bookmarkStart w:id="63" w:name="_Toc300678289"/>
+      <w:bookmarkStart w:id="62" w:name="_Toc300678289"/>
       <w:r>
         <w:t xml:space="preserve">Abbildung </w:t>
       </w:r>
@@ -11948,7 +11626,7 @@
           <w:rPr>
             <w:noProof/>
           </w:rPr>
-          <w:t>9</w:t>
+          <w:t>10</w:t>
         </w:r>
       </w:fldSimple>
       <w:r>
@@ -11957,7 +11635,7 @@
       <w:r>
         <w:t xml:space="preserve"> "Login" und "Suche starten"</w:t>
       </w:r>
-      <w:bookmarkEnd w:id="63"/>
+      <w:bookmarkEnd w:id="62"/>
     </w:p>
     <w:p>
       <w:r>
@@ -12124,12 +11802,12 @@
           <w:numId w:val="7"/>
         </w:numPr>
       </w:pPr>
-      <w:bookmarkStart w:id="64" w:name="_Toc300678100"/>
+      <w:bookmarkStart w:id="63" w:name="_Toc300678100"/>
       <w:r>
         <w:lastRenderedPageBreak/>
         <w:t>Testen der Android-Anwendung</w:t>
       </w:r>
-      <w:bookmarkEnd w:id="64"/>
+      <w:bookmarkEnd w:id="63"/>
     </w:p>
     <w:p>
       <w:pPr>
@@ -12139,11 +11817,11 @@
           <w:numId w:val="7"/>
         </w:numPr>
       </w:pPr>
-      <w:bookmarkStart w:id="65" w:name="_Toc300678101"/>
+      <w:bookmarkStart w:id="64" w:name="_Toc300678101"/>
       <w:r>
         <w:t>Zieldefinition</w:t>
       </w:r>
-      <w:bookmarkEnd w:id="65"/>
+      <w:bookmarkEnd w:id="64"/>
     </w:p>
     <w:p/>
     <w:p>
@@ -12242,11 +11920,11 @@
           <w:numId w:val="7"/>
         </w:numPr>
       </w:pPr>
-      <w:bookmarkStart w:id="66" w:name="_Toc300678102"/>
+      <w:bookmarkStart w:id="65" w:name="_Toc300678102"/>
       <w:r>
         <w:t>Umsetzung</w:t>
       </w:r>
-      <w:bookmarkEnd w:id="66"/>
+      <w:bookmarkEnd w:id="65"/>
     </w:p>
     <w:p/>
     <w:p>
@@ -12288,7 +11966,7 @@
           <w:noProof/>
         </w:rPr>
         <w:drawing>
-          <wp:inline distT="0" distB="0" distL="0" distR="0" wp14:anchorId="3C6620BA" wp14:editId="35025DE8">
+          <wp:inline distT="0" distB="0" distL="0" distR="0" wp14:anchorId="49149565" wp14:editId="35B411EB">
             <wp:extent cx="5008880" cy="3384550"/>
             <wp:effectExtent l="0" t="0" r="1270" b="6350"/>
             <wp:docPr id="24" name="Grafik 13" descr="Beschreibung: D:\FHB\Abschlussarbeit\Schriftliche_Arbeit\Diagramme\test_class.jpg"/>
@@ -12305,7 +11983,7 @@
                     </pic:cNvPicPr>
                   </pic:nvPicPr>
                   <pic:blipFill>
-                    <a:blip r:embed="rId22">
+                    <a:blip r:embed="rId23">
                       <a:extLst>
                         <a:ext uri="{28A0092B-C50C-407E-A947-70E740481C1C}">
                           <a14:useLocalDpi xmlns:a14="http://schemas.microsoft.com/office/drawing/2010/main" val="0"/>
@@ -12341,7 +12019,7 @@
       <w:pPr>
         <w:pStyle w:val="myBeschriftung"/>
       </w:pPr>
-      <w:bookmarkStart w:id="67" w:name="_Toc300678290"/>
+      <w:bookmarkStart w:id="66" w:name="_Toc300678290"/>
       <w:r>
         <w:t xml:space="preserve">Abbildung </w:t>
       </w:r>
@@ -12350,7 +12028,7 @@
           <w:rPr>
             <w:noProof/>
           </w:rPr>
-          <w:t>10</w:t>
+          <w:t>11</w:t>
         </w:r>
       </w:fldSimple>
       <w:r>
@@ -12362,7 +12040,7 @@
       <w:r>
         <w:t>assendiagramm der Test-Klassen</w:t>
       </w:r>
-      <w:bookmarkEnd w:id="67"/>
+      <w:bookmarkEnd w:id="66"/>
     </w:p>
     <w:p>
       <w:r>
@@ -13434,12 +13112,12 @@
           <w:numId w:val="7"/>
         </w:numPr>
       </w:pPr>
-      <w:bookmarkStart w:id="68" w:name="_Toc300678103"/>
+      <w:bookmarkStart w:id="67" w:name="_Toc300678103"/>
       <w:r>
         <w:lastRenderedPageBreak/>
         <w:t>Abschluss</w:t>
       </w:r>
-      <w:bookmarkEnd w:id="68"/>
+      <w:bookmarkEnd w:id="67"/>
     </w:p>
     <w:p>
       <w:pPr>
@@ -13475,13 +13153,8 @@
       <w:r>
         <w:fldChar w:fldCharType="end"/>
       </w:r>
-      <w:proofErr w:type="gramStart"/>
-      <w:r>
-        <w:t xml:space="preserve"> erarbeiteten Anwendungsfälle</w:t>
-      </w:r>
-      <w:proofErr w:type="gramEnd"/>
-      <w:r>
-        <w:t xml:space="preserve"> des Akteurs „Dams-Admin“. Für den Anwendungsfall „Inventur“ ist vorstellbar, die Daten der Web-Anwendung mit den IST-Daten in den Rechenzentren zu vergleichen und über die Auswertung ein Änderungsprotokoll </w:t>
+      <w:r>
+        <w:t xml:space="preserve"> erarbeiteten Anwendungsfälle des Akteurs „Dams-Admin“. Für den Anwendungsfall „Inventur“ ist vorstellbar, die Daten der Web-Anwendung mit den IST-Daten in den Rechenzentren zu vergleichen und über die Auswertung ein Änderungsprotokoll </w:t>
       </w:r>
       <w:r>
         <w:t xml:space="preserve">zu </w:t>
@@ -13532,11 +13205,11 @@
           <w:numId w:val="7"/>
         </w:numPr>
       </w:pPr>
-      <w:bookmarkStart w:id="69" w:name="_Toc300678105"/>
+      <w:bookmarkStart w:id="68" w:name="_Toc300678105"/>
       <w:r>
         <w:t>Fazit</w:t>
       </w:r>
-      <w:bookmarkEnd w:id="69"/>
+      <w:bookmarkEnd w:id="68"/>
     </w:p>
     <w:p>
       <w:r>
@@ -13647,8 +13320,8 @@
       </w:r>
     </w:p>
     <w:sectPr>
-      <w:footerReference w:type="even" r:id="rId23"/>
-      <w:footerReference w:type="default" r:id="rId24"/>
+      <w:footerReference w:type="even" r:id="rId24"/>
+      <w:footerReference w:type="default" r:id="rId25"/>
       <w:pgSz w:w="11906" w:h="16838"/>
       <w:pgMar w:top="1418" w:right="1701" w:bottom="1418" w:left="2268" w:header="709" w:footer="425" w:gutter="0"/>
       <w:pgNumType w:start="1"/>
@@ -18698,7 +18371,7 @@
 </file>
 
 <file path=customXml/itemProps1.xml><?xml version="1.0" encoding="utf-8"?>
-<ds:datastoreItem xmlns:ds="http://schemas.openxmlformats.org/officeDocument/2006/customXml" ds:itemID="{928B321A-B3D2-49AC-AFFC-C962D72478C9}">
+<ds:datastoreItem xmlns:ds="http://schemas.openxmlformats.org/officeDocument/2006/customXml" ds:itemID="{D5CC6821-E309-46C5-BA03-40C210368D31}">
   <ds:schemaRefs>
     <ds:schemaRef ds:uri="http://schemas.openxmlformats.org/officeDocument/2006/bibliography"/>
   </ds:schemaRefs>

</xml_diff>

<commit_message>
abstract angepasst, blcoschaltbild eingefügt
</commit_message>
<xml_diff>
--- a/Schriftliche_Arbeit/Arbeit_2.docx
+++ b/Schriftliche_Arbeit/Arbeit_2.docx
@@ -19,107 +19,56 @@
     </w:p>
     <w:p>
       <w:r>
-        <w:t xml:space="preserve">Die Verwaltung produktiver Rechenzentren gestaltete sich </w:t>
-      </w:r>
-      <w:r>
-        <w:t xml:space="preserve">oftmals </w:t>
-      </w:r>
-      <w:r>
-        <w:t xml:space="preserve">sehr </w:t>
-      </w:r>
-      <w:r>
-        <w:t>aufwendig</w:t>
-      </w:r>
-      <w:r>
-        <w:t>. Neben dem Betrieb der einzelnen Komponenten</w:t>
-      </w:r>
-      <w:r>
-        <w:t>, sind</w:t>
-      </w:r>
-      <w:r>
-        <w:t xml:space="preserve"> auch die Dokumentation und die Inventarisierung nicht zu vernachlässigen. </w:t>
-      </w:r>
-      <w:r>
-        <w:t xml:space="preserve">Im Fehlerfall sind die betroffen Geräte möglichst schnell ausfindig zu machen. </w:t>
-      </w:r>
-      <w:r>
-        <w:t>Die Softwarelösung „Data Center Asset Management Solutions“</w:t>
-      </w:r>
-      <w:r>
-        <w:t xml:space="preserve"> der Firma „speedikon“</w:t>
-      </w:r>
-      <w:r>
-        <w:t xml:space="preserve"> unterstützt die Verwaltung der </w:t>
-      </w:r>
-      <w:r>
-        <w:t xml:space="preserve">Inventardaten </w:t>
-      </w:r>
-      <w:r>
-        <w:t xml:space="preserve">in den Rechenzentren </w:t>
-      </w:r>
-      <w:r>
-        <w:t>beim Verlag „Der Tagesspiegel</w:t>
-      </w:r>
-      <w:r>
-        <w:t>“ GmbH</w:t>
-      </w:r>
-      <w:r>
-        <w:t xml:space="preserve">. Neben der Dokumentation und der Inventarisierung unterstützt die Anwendung auch bei der Planung </w:t>
-      </w:r>
-      <w:r>
-        <w:t xml:space="preserve">und </w:t>
-      </w:r>
-      <w:r>
-        <w:t>Ressourcenverwaltung</w:t>
-      </w:r>
-      <w:r>
-        <w:t xml:space="preserve"> </w:t>
-      </w:r>
-      <w:r>
-        <w:t xml:space="preserve">der </w:t>
-      </w:r>
-      <w:r>
-        <w:t xml:space="preserve">Rechenzentren. Die Daten werden in einer abgesetzten Datenbank gespeichert und </w:t>
-      </w:r>
-      <w:r>
-        <w:t xml:space="preserve">können über ein Web-Frontend verwaltet werden. </w:t>
-      </w:r>
-    </w:p>
-    <w:p>
-      <w:r>
-        <w:t>Ziel dieser Arbeit ist es, einen Prototyp zu implementieren, mit der die vorhanden</w:t>
-      </w:r>
-      <w:r>
-        <w:t>en</w:t>
-      </w:r>
-      <w:r>
-        <w:t xml:space="preserve"> Daten auf einem mobilen Endgerät </w:t>
-      </w:r>
-      <w:r>
-        <w:t>verfügbar gemacht werden können</w:t>
-      </w:r>
-      <w:r>
-        <w:t>. Das soll vor allem die Flexibilität der vorhanden</w:t>
-      </w:r>
-      <w:r>
-        <w:t>en</w:t>
-      </w:r>
-      <w:r>
-        <w:t xml:space="preserve"> Web-Anwendung erhöhe</w:t>
-      </w:r>
-      <w:r>
-        <w:t xml:space="preserve">n. Der Zugriff auf die Datenbank soll mit einem Web-Service zur Verfügung gestellt, der in der folgenden Arbeit geplant und implementiert wird. Weiterhin wird die Umsetzung der Applikation auf der Grundlage </w:t>
-      </w:r>
-      <w:r>
-        <w:t>des Betriebssystems</w:t>
-      </w:r>
-      <w:r>
-        <w:t xml:space="preserve"> Android näher beschrieben. Neben der Implementierung der mobilen Anwendung werden auch die Möglichkeiten von Unit-Tests in Bezug auf Android dargestellt und beispielhaft umgesetzt.</w:t>
-      </w:r>
-      <w:r>
-        <w:t xml:space="preserve"> </w:t>
-      </w:r>
-    </w:p>
+        <w:t>Die Veraltung moderner Rechenzentren gestaltet sich of</w:t>
+      </w:r>
+      <w:r>
+        <w:t>t</w:t>
+      </w:r>
+      <w:r>
+        <w:t xml:space="preserve"> sehr umfangreich. Neben dem technischen Betrieb der Komponenten ist auch die Dokumentation und die Erfassung von Inventardaten ein wichtiger Bestandteil der Arbeiten. Die Web-Anwendung „Data Center Asset Management Solutions“ der Firma „speedikon“ wird i</w:t>
+      </w:r>
+      <w:r>
+        <w:t xml:space="preserve">n der Verlag </w:t>
+      </w:r>
+      <w:r>
+        <w:t>Der Tagesspiegel</w:t>
+      </w:r>
+      <w:r>
+        <w:t xml:space="preserve"> GmbH</w:t>
+      </w:r>
+      <w:r>
+        <w:t xml:space="preserve"> unterstützend für diese Aufgaben eingesetzt. </w:t>
+      </w:r>
+    </w:p>
+    <w:p>
+      <w:r>
+        <w:t>In dieser Arbeit wird eine prototypische Anwendung auf Basis des Betriebssyst</w:t>
+      </w:r>
+      <w:r>
+        <w:t>ems Android</w:t>
+      </w:r>
+      <w:r>
+        <w:t xml:space="preserve"> realisier</w:t>
+      </w:r>
+      <w:r>
+        <w:t xml:space="preserve">t, die die vorhandenen Inventardaten der Web-Anwendung für mobile Geräte verfügbar macht. Der Zugriff auf die Datenbank wird durch einen Web-Service realisiert, dessen Planung und Umsetzung beschrieben wird. Ergänzend werden </w:t>
+      </w:r>
+      <w:r>
+        <w:t>am Beispiel der mobilen Anwendung beis</w:t>
+      </w:r>
+      <w:r>
+        <w:t>pielhaft Unit-Tests implementiert,</w:t>
+      </w:r>
+      <w:r>
+        <w:t xml:space="preserve"> um Möglichkeiten für das Testen von Android-Anwendung aufzuzeigen.</w:t>
+      </w:r>
+      <w:r>
+        <w:t xml:space="preserve"> Für die Themen Web-Service und Unit-Tests in Android erfolgt zuvor eine theoretische Betrachtung. Als Grundlage für die durchgeführten Implementierungen werden die angeboten Funktionen und die Datenbank von „speedikon DAMS“ erläutert. </w:t>
+      </w:r>
+    </w:p>
+    <w:p/>
+    <w:p/>
+    <w:p/>
     <w:p>
       <w:pPr>
         <w:spacing w:after="0" w:line="240" w:lineRule="auto"/>
@@ -1803,7 +1752,7 @@
         <w:rPr>
           <w:noProof/>
         </w:rPr>
-        <w:t>28</w:t>
+        <w:t>25</w:t>
       </w:r>
       <w:r>
         <w:rPr>
@@ -2178,7 +2127,7 @@
         <w:rPr>
           <w:noProof/>
         </w:rPr>
-        <w:t>35</w:t>
+        <w:t>37</w:t>
       </w:r>
       <w:r>
         <w:rPr>
@@ -2253,7 +2202,7 @@
         <w:rPr>
           <w:noProof/>
         </w:rPr>
-        <w:t>35</w:t>
+        <w:t>37</w:t>
       </w:r>
       <w:r>
         <w:rPr>
@@ -2328,7 +2277,7 @@
         <w:rPr>
           <w:noProof/>
         </w:rPr>
-        <w:t>35</w:t>
+        <w:t>37</w:t>
       </w:r>
       <w:r>
         <w:rPr>
@@ -2403,7 +2352,7 @@
         <w:rPr>
           <w:noProof/>
         </w:rPr>
-        <w:t>38</w:t>
+        <w:t>40</w:t>
       </w:r>
       <w:r>
         <w:rPr>
@@ -2478,7 +2427,7 @@
         <w:rPr>
           <w:noProof/>
         </w:rPr>
-        <w:t>45</w:t>
+        <w:t>47</w:t>
       </w:r>
       <w:r>
         <w:rPr>
@@ -2553,7 +2502,7 @@
         <w:rPr>
           <w:noProof/>
         </w:rPr>
-        <w:t>45</w:t>
+        <w:t>47</w:t>
       </w:r>
       <w:r>
         <w:rPr>
@@ -2628,7 +2577,7 @@
         <w:rPr>
           <w:noProof/>
         </w:rPr>
-        <w:t>45</w:t>
+        <w:t>47</w:t>
       </w:r>
       <w:r>
         <w:rPr>
@@ -2703,7 +2652,7 @@
         <w:rPr>
           <w:noProof/>
         </w:rPr>
-        <w:t>51</w:t>
+        <w:t>53</w:t>
       </w:r>
       <w:r>
         <w:rPr>
@@ -2850,7 +2799,7 @@
         <w:rPr>
           <w:noProof/>
         </w:rPr>
-        <w:t>51</w:t>
+        <w:t>53</w:t>
       </w:r>
       <w:r>
         <w:rPr>
@@ -3012,7 +2961,7 @@
             <w:noProof/>
             <w:webHidden/>
           </w:rPr>
-          <w:t>26</w:t>
+          <w:t>28</w:t>
         </w:r>
         <w:r>
           <w:rPr>
@@ -3082,7 +3031,7 @@
             <w:noProof/>
             <w:webHidden/>
           </w:rPr>
-          <w:t>27</w:t>
+          <w:t>30</w:t>
         </w:r>
         <w:r>
           <w:rPr>
@@ -3152,7 +3101,7 @@
             <w:noProof/>
             <w:webHidden/>
           </w:rPr>
-          <w:t>28</w:t>
+          <w:t>26</w:t>
         </w:r>
         <w:r>
           <w:rPr>
@@ -3222,7 +3171,7 @@
             <w:noProof/>
             <w:webHidden/>
           </w:rPr>
-          <w:t>31</w:t>
+          <w:t>32</w:t>
         </w:r>
         <w:r>
           <w:rPr>
@@ -3292,7 +3241,7 @@
             <w:noProof/>
             <w:webHidden/>
           </w:rPr>
-          <w:t>32</w:t>
+          <w:t>33</w:t>
         </w:r>
         <w:r>
           <w:rPr>
@@ -3362,7 +3311,7 @@
             <w:noProof/>
             <w:webHidden/>
           </w:rPr>
-          <w:t>36</w:t>
+          <w:t>38</w:t>
         </w:r>
         <w:r>
           <w:rPr>
@@ -3432,7 +3381,7 @@
             <w:noProof/>
             <w:webHidden/>
           </w:rPr>
-          <w:t>37</w:t>
+          <w:t>39</w:t>
         </w:r>
         <w:r>
           <w:rPr>
@@ -3502,7 +3451,7 @@
             <w:noProof/>
             <w:webHidden/>
           </w:rPr>
-          <w:t>38</w:t>
+          <w:t>40</w:t>
         </w:r>
         <w:r>
           <w:rPr>
@@ -3572,7 +3521,7 @@
             <w:noProof/>
             <w:webHidden/>
           </w:rPr>
-          <w:t>42</w:t>
+          <w:t>44</w:t>
         </w:r>
         <w:r>
           <w:rPr>
@@ -3642,7 +3591,7 @@
             <w:noProof/>
             <w:webHidden/>
           </w:rPr>
-          <w:t>46</w:t>
+          <w:t>48</w:t>
         </w:r>
         <w:r>
           <w:rPr>
@@ -4102,21 +4051,12 @@
         </w:rPr>
         <w:t xml:space="preserve">Apple </w:t>
       </w:r>
-      <w:proofErr w:type="spellStart"/>
-      <w:r>
-        <w:rPr>
-          <w:rFonts w:cs="Arial"/>
-          <w:szCs w:val="24"/>
-        </w:rPr>
-        <w:t>iPad</w:t>
-      </w:r>
-      <w:proofErr w:type="spellEnd"/>
-      <w:r>
-        <w:rPr>
-          <w:rFonts w:cs="Arial"/>
-          <w:szCs w:val="24"/>
-        </w:rPr>
-        <w:t xml:space="preserve"> oder Samsung Galaxy Tab, auch in den administrativen Bereich des Verlages ei</w:t>
+      <w:r>
+        <w:rPr>
+          <w:rFonts w:cs="Arial"/>
+          <w:szCs w:val="24"/>
+        </w:rPr>
+        <w:t>iPad oder Samsung Galaxy Tab, auch in den administrativen Bereich des Verlages ei</w:t>
       </w:r>
       <w:r>
         <w:rPr>
@@ -4298,23 +4238,7 @@
           <w:rFonts w:cs="Arial"/>
           <w:szCs w:val="24"/>
         </w:rPr>
-        <w:t xml:space="preserve">der Daten können durch die Nutzung portabler Endgeräte auch weitere Vorteile genutzt werden. Die einfache Bedienbarkeit, die geringen </w:t>
-      </w:r>
-      <w:proofErr w:type="spellStart"/>
-      <w:r>
-        <w:rPr>
-          <w:rFonts w:cs="Arial"/>
-          <w:szCs w:val="24"/>
-        </w:rPr>
-        <w:t>Abmaße</w:t>
-      </w:r>
-      <w:proofErr w:type="spellEnd"/>
-      <w:r>
-        <w:rPr>
-          <w:rFonts w:cs="Arial"/>
-          <w:szCs w:val="24"/>
-        </w:rPr>
-        <w:t xml:space="preserve"> der Geräte und die in den meisten Fällen eingebaute Kamera in Verbindung mit einer portablen Anwendung, können unter Umständen zu einer Akzeptanzsteigerung der vorhandenen Web-Anwendung führen.</w:t>
+        <w:t>der Daten können durch die Nutzung portabler Endgeräte auch weitere Vorteile genutzt werden. Die einfache Bedienbarkeit, die geringen Abmaße der Geräte und die in den meisten Fällen eingebaute Kamera in Verbindung mit einer portablen Anwendung, können unter Umständen zu einer Akzeptanzsteigerung der vorhandenen Web-Anwendung führen.</w:t>
       </w:r>
     </w:p>
     <w:p>
@@ -4659,10 +4583,10 @@
         <w:t>Anwendung „speedikon DAMS“</w:t>
       </w:r>
       <w:r>
-        <w:t xml:space="preserve">. </w:t>
-      </w:r>
-      <w:r>
-        <w:t>Weiterhin folgt ein kurzer Überblick zum Thema Android Betriebssystem. Als Abschluss der theoretischen Betrachtung soll eine kurze Einführung in diverse Softwaretests gegeben werden. Diese Einführung soll als Grundlage für die weitere Betrachtung von Unit-Tests dienen, die dann als Tests für die Android Umgebung</w:t>
+        <w:t xml:space="preserve"> und </w:t>
+      </w:r>
+      <w:r>
+        <w:t>ein kurzer Überblick zum Thema Android Betriebssystem. Als Abschluss der theoretischen Betrachtung soll eine kurze Einführung in diverse Softwaretests gegeben werden. Diese Einführung soll als Grundlage für die weitere Betrachtung von Unit-Tests dienen, die dann als Tests für die Android Umgebung</w:t>
       </w:r>
       <w:r>
         <w:t xml:space="preserve"> im weiteren Verlauf der Arbe</w:t>
@@ -4699,10 +4623,10 @@
             <v:path o:extrusionok="f" gradientshapeok="t" o:connecttype="rect"/>
             <o:lock v:ext="edit" aspectratio="t"/>
           </v:shapetype>
-          <v:shape id="_x0000_i1025" type="#_x0000_t75" style="width:352.35pt;height:399.25pt" o:ole="">
+          <v:shape id="_x0000_i1025" type="#_x0000_t75" style="width:352.4pt;height:398.95pt" o:ole="">
             <v:imagedata r:id="rId9" o:title=""/>
           </v:shape>
-          <o:OLEObject Type="Embed" ProgID="Visio.Drawing.11" ShapeID="_x0000_i1025" DrawAspect="Content" ObjectID="_1374948571" r:id="rId10"/>
+          <o:OLEObject Type="Embed" ProgID="Visio.Drawing.11" ShapeID="_x0000_i1025" DrawAspect="Content" ObjectID="_1375020892" r:id="rId10"/>
         </w:object>
       </w:r>
     </w:p>
@@ -4832,7 +4756,13 @@
     </w:p>
     <w:p>
       <w:r>
-        <w:t>Durch die Einschränkung, dass durch die mobilen Endgeräte kein direkter Zugriff auf das interne Netzwerk erfolgen darf, muss eine Möglichkeit gefunden werden einen abgesetzten Zugriff auf die Daten der Web-Anwendung zu erstellen. Ein möglicher Ansatz stellt dabei die Implementierung eines Web-Service dar.</w:t>
+        <w:t xml:space="preserve">Durch die Einschränkung, dass durch die mobilen Endgeräte kein direkter Zugriff auf das interne </w:t>
+      </w:r>
+      <w:r>
+        <w:t>Server-</w:t>
+      </w:r>
+      <w:r>
+        <w:t>Netzwerk erfolgen darf, muss eine Möglichkeit gefunden werden einen abgesetzten Zugriff auf die Daten der Web-Anwendung zu erstellen. Ein möglicher Ansatz stellt dabei die Implementierung eines Web-Service dar.</w:t>
       </w:r>
     </w:p>
     <w:p>
@@ -4904,22 +4834,50 @@
           <w:rFonts w:cs="Arial"/>
           <w:szCs w:val="24"/>
         </w:rPr>
-        <w:t>Für den Austausch und die Manipulation von Daten über definierte Schnittstellen hat sich die Architektur REST (Representational State Transfer) etabliert [HEI10]. Die Grundlagen hat Roy Fielding im Jahr 2000 in seiner Doktorarbeit gelegt. (s. [FIE00]). Nachfolgend sollen die Eigenschaften von REST aufgezeigt werden.</w:t>
-      </w:r>
-    </w:p>
-    <w:p>
-      <w:pPr>
-        <w:rPr>
-          <w:rFonts w:cs="Arial"/>
-          <w:szCs w:val="24"/>
-        </w:rPr>
-      </w:pPr>
-      <w:r>
-        <w:rPr>
-          <w:rFonts w:cs="Arial"/>
-          <w:szCs w:val="24"/>
-        </w:rPr>
-        <w:t>Die zentrale Einheit bei der REST-Architektur, stellen die so genannten Ressourcen dar. Ressourcen sind in diesem Fall Inhalte, die über das Netzwerk aufgerufen werden können. Diese Inhalte können in Form von Dokumenten, Bildern oder auch als Ergebnisse von Datenbankabfragen vorliegen, die in unterschiedlichen Formaten wie XML oder JSON zur Verfügung gestellt werden können. JSON stellt dabei ein schlankes plattformunabhängiges Datei-Austauschformat dar. Im Gegensatz zu XML, verzichtet JSON auf die Verwendung von Tags zur Darstellung der Daten und produziert somit weniger Overhead. JSON ist datenorientiert und unterstütz vor allem den objektorientierten Ansatz, wobei XML den dokumentenorientierten Ansatz bedient. [JSO]</w:t>
+        <w:t>Für den Austausch und die Manipulation von Daten über definierte Schnittstellen hat sich die Architektur REST (Representational St</w:t>
+      </w:r>
+      <w:r>
+        <w:rPr>
+          <w:rFonts w:cs="Arial"/>
+          <w:szCs w:val="24"/>
+        </w:rPr>
+        <w:t>ate Transfer) etabliert. [HEI10]</w:t>
+      </w:r>
+      <w:r>
+        <w:rPr>
+          <w:rFonts w:cs="Arial"/>
+          <w:szCs w:val="24"/>
+        </w:rPr>
+        <w:t xml:space="preserve"> Die Grundlagen hat Roy Fielding im Jahr 2000 in seiner Doktorarbeit gelegt. (s. [FIE00]). Nachfolgend sollen die Eigenschaften von REST aufgezeigt werden.</w:t>
+      </w:r>
+    </w:p>
+    <w:p>
+      <w:pPr>
+        <w:rPr>
+          <w:rFonts w:cs="Arial"/>
+          <w:szCs w:val="24"/>
+        </w:rPr>
+      </w:pPr>
+      <w:r>
+        <w:rPr>
+          <w:rFonts w:cs="Arial"/>
+          <w:szCs w:val="24"/>
+        </w:rPr>
+        <w:t>Die zentrale Einheit bei der REST-Architektur, stellen die so genannten Ressourcen dar. Ressourcen sind in diesem Fall Inhalte, die über das Netzwerk aufgerufen werden können. Diese Inhalte können in Form von Dokumenten, Bildern oder auch als Ergebnisse von Datenbankabfragen vorliegen, die in unterschiedlichen Formaten wie XML oder JSON</w:t>
+      </w:r>
+      <w:r>
+        <w:rPr>
+          <w:rFonts w:cs="Arial"/>
+          <w:szCs w:val="24"/>
+        </w:rPr>
+        <w:t xml:space="preserve"> zur Verfügung gestellt werden</w:t>
+      </w:r>
+      <w:r>
+        <w:rPr>
+          <w:rFonts w:cs="Arial"/>
+          <w:szCs w:val="24"/>
+        </w:rPr>
+        <w:t>. JSON stellt dabei ein schlankes plattformunabhängiges Datei-Austauschformat dar. Im Gegensatz zu XML, verzichtet JSON auf die Verwendung von Tags zur Darstellung der Daten und produziert somit weniger Overhead. JSON ist datenorientiert und unterstütz vor allem den objektorientierten Ansatz, wobei XML den dokumentenorientierten Ansatz bedient. [JSO]</w:t>
       </w:r>
     </w:p>
     <w:p>
@@ -5295,13 +5253,8 @@
         <w:t>,</w:t>
       </w:r>
       <w:r>
-        <w:t xml:space="preserve"> die speziell für </w:t>
-      </w:r>
-      <w:proofErr w:type="spellStart"/>
-      <w:r>
-        <w:t>Tablet</w:t>
-      </w:r>
-      <w:proofErr w:type="spellEnd"/>
+        <w:t xml:space="preserve"> die speziell für Tablet</w:t>
+      </w:r>
       <w:r>
         <w:t>-PC</w:t>
       </w:r>
@@ -6449,79 +6402,7 @@
           <w:szCs w:val="24"/>
           <w:lang w:val="en-US"/>
         </w:rPr>
-        <w:t xml:space="preserve">“Die </w:t>
-      </w:r>
-      <w:proofErr w:type="spellStart"/>
-      <w:r>
-        <w:rPr>
-          <w:rFonts w:cs="Arial"/>
-          <w:szCs w:val="24"/>
-          <w:lang w:val="en-US"/>
-        </w:rPr>
-        <w:t>Methode</w:t>
-      </w:r>
-      <w:proofErr w:type="spellEnd"/>
-      <w:r>
-        <w:rPr>
-          <w:rFonts w:cs="Arial"/>
-          <w:szCs w:val="24"/>
-          <w:lang w:val="en-US"/>
-        </w:rPr>
-        <w:t xml:space="preserve"> </w:t>
-      </w:r>
-      <w:proofErr w:type="spellStart"/>
-      <w:r>
-        <w:rPr>
-          <w:rFonts w:cs="Arial"/>
-          <w:szCs w:val="24"/>
-          <w:lang w:val="en-US"/>
-        </w:rPr>
-        <w:t>sollte</w:t>
-      </w:r>
-      <w:proofErr w:type="spellEnd"/>
-      <w:r>
-        <w:rPr>
-          <w:rFonts w:cs="Arial"/>
-          <w:szCs w:val="24"/>
-          <w:lang w:val="en-US"/>
-        </w:rPr>
-        <w:t xml:space="preserve"> </w:t>
-      </w:r>
-      <w:proofErr w:type="spellStart"/>
-      <w:r>
-        <w:rPr>
-          <w:rFonts w:cs="Arial"/>
-          <w:szCs w:val="24"/>
-          <w:lang w:val="en-US"/>
-        </w:rPr>
-        <w:t>eine</w:t>
-      </w:r>
-      <w:proofErr w:type="spellEnd"/>
-      <w:r>
-        <w:rPr>
-          <w:rFonts w:cs="Arial"/>
-          <w:szCs w:val="24"/>
-          <w:lang w:val="en-US"/>
-        </w:rPr>
-        <w:t xml:space="preserve"> Exception </w:t>
-      </w:r>
-      <w:proofErr w:type="spellStart"/>
-      <w:r>
-        <w:rPr>
-          <w:rFonts w:cs="Arial"/>
-          <w:szCs w:val="24"/>
-          <w:lang w:val="en-US"/>
-        </w:rPr>
-        <w:t>werfen</w:t>
-      </w:r>
-      <w:proofErr w:type="spellEnd"/>
-      <w:r>
-        <w:rPr>
-          <w:rFonts w:cs="Arial"/>
-          <w:szCs w:val="24"/>
-          <w:lang w:val="en-US"/>
-        </w:rPr>
-        <w:t>!”</w:t>
+        <w:t>“Die Methode sollte eine Exception werfen!”</w:t>
       </w:r>
       <w:r>
         <w:rPr>
@@ -7973,6 +7854,22 @@
       <w:r>
         <w:t xml:space="preserve"> beschriebenen Gerätedaten und Kabelwege aufgenommen. Zur Unterstützung der Kabeldokumentation sind an sämtlichen Netzwerk-Kabeln eindeutige Nummern mit entsprechendem Strichcode angebracht worden. Für die Strom-Kabel werden ähnliche Nummerierungen verwendet. Die Dokumentation der Geräte-Standorte und der dazugehörigen Kabelwege ist in den Rechenzentren weitgehend abgeschlossen. In einem weiteren Schritt wird die Vervollständigung der gerätespezifischen Bestandsdaten erfolgen. Die Dokumentation der Strom-Kabel wird aufgrund der geringen Priorität zu einem späteren Zeitpunkt durchgeführt.</w:t>
       </w:r>
+      <w:r>
+        <w:t xml:space="preserve"> In </w:t>
+      </w:r>
+    </w:p>
+    <w:p/>
+    <w:bookmarkStart w:id="39" w:name="_GoBack"/>
+    <w:bookmarkEnd w:id="39"/>
+    <w:p>
+      <w:r>
+        <w:object w:dxaOrig="9716" w:dyaOrig="3488">
+          <v:shape id="_x0000_i1029" type="#_x0000_t75" style="width:486.2pt;height:174.5pt" o:ole="">
+            <v:imagedata r:id="rId11" o:title=""/>
+          </v:shape>
+          <o:OLEObject Type="Embed" ProgID="Visio.Drawing.11" ShapeID="_x0000_i1029" DrawAspect="Content" ObjectID="_1375020893" r:id="rId12"/>
+        </w:object>
+      </w:r>
     </w:p>
     <w:p/>
     <w:p>
@@ -7983,56 +7880,20 @@
           <w:numId w:val="7"/>
         </w:numPr>
       </w:pPr>
-      <w:bookmarkStart w:id="39" w:name="_Ref299967421"/>
-      <w:bookmarkStart w:id="40" w:name="_Toc300678090"/>
-      <w:r>
-        <w:t>Konzeption der Anwendungsfälle</w:t>
-      </w:r>
-      <w:bookmarkEnd w:id="39"/>
-      <w:bookmarkEnd w:id="40"/>
+      <w:bookmarkStart w:id="40" w:name="_Ref299967421"/>
+      <w:bookmarkStart w:id="41" w:name="_Toc300678090"/>
+      <w:bookmarkStart w:id="42" w:name="_Toc300678091"/>
+      <w:bookmarkStart w:id="43" w:name="_Ref301032038"/>
+      <w:r>
+        <w:t>Analyse der Datenbank</w:t>
+      </w:r>
+      <w:bookmarkEnd w:id="42"/>
+      <w:bookmarkEnd w:id="43"/>
     </w:p>
     <w:p/>
     <w:p>
       <w:r>
-        <w:t>Nachfolgend werden</w:t>
-      </w:r>
-      <w:r>
-        <w:t xml:space="preserve"> mit Hilfe eines Use-Case-Diagramms (</w:t>
-      </w:r>
-      <w:proofErr w:type="gramStart"/>
-      <w:r>
-        <w:t xml:space="preserve">siehe </w:t>
-      </w:r>
-      <w:proofErr w:type="gramEnd"/>
-      <w:r>
-        <w:fldChar w:fldCharType="begin"/>
-      </w:r>
-      <w:r>
-        <w:instrText xml:space="preserve"> REF _Ref299355475 \h  \* MERGEFORMAT </w:instrText>
-      </w:r>
-      <w:r>
-        <w:fldChar w:fldCharType="separate"/>
-      </w:r>
-      <w:r>
-        <w:t xml:space="preserve">Abbildung </w:t>
-      </w:r>
-      <w:r>
-        <w:rPr>
-          <w:noProof/>
-        </w:rPr>
-        <w:t>2</w:t>
-      </w:r>
-      <w:r>
-        <w:fldChar w:fldCharType="end"/>
-      </w:r>
-      <w:r>
-        <w:t>) mögliche Anwendungsfälle für eine mobile Anwendung auf</w:t>
-      </w:r>
-      <w:r>
-        <w:t>gezeigt</w:t>
-      </w:r>
-      <w:r>
-        <w:t>.</w:t>
+        <w:t>In diesem Teilabschnitt soll kurz der Aufbau der zugrundeliegenden Datenbank näher betrachtet werden, in der die Datensätze der Web-Anwendung vorgehalten werden. Grundlage der Datenbank ist ein Microsoft SQL Server 2005. Die Analyse des Datenbankschemas wird durch fehlende Schlüsselbeziehungen, die im DBMS nicht erkenntlich sind, deutlich erschwert. Aus diesem Grund ist nachfolgend ein ER-Diagramm skizziert in dem die wichtigsten Tabellen, einschließlich ihrer Beziehungen, zu sehen sind.</w:t>
       </w:r>
     </w:p>
     <w:p>
@@ -8045,7 +7906,204 @@
         </w:rPr>
         <w:lastRenderedPageBreak/>
         <w:drawing>
-          <wp:inline distT="0" distB="0" distL="0" distR="0" wp14:anchorId="22BB9AF4" wp14:editId="12344A6D">
+          <wp:inline distT="0" distB="0" distL="0" distR="0" wp14:anchorId="0BECED91" wp14:editId="1B628581">
+            <wp:extent cx="5076825" cy="1692275"/>
+            <wp:effectExtent l="0" t="0" r="9525" b="3175"/>
+            <wp:docPr id="28" name="Grafik 2"/>
+            <wp:cNvGraphicFramePr>
+              <a:graphicFrameLocks xmlns:a="http://schemas.openxmlformats.org/drawingml/2006/main" noChangeAspect="1"/>
+            </wp:cNvGraphicFramePr>
+            <a:graphic xmlns:a="http://schemas.openxmlformats.org/drawingml/2006/main">
+              <a:graphicData uri="http://schemas.openxmlformats.org/drawingml/2006/picture">
+                <pic:pic xmlns:pic="http://schemas.openxmlformats.org/drawingml/2006/picture">
+                  <pic:nvPicPr>
+                    <pic:cNvPr id="0" name="Grafik 2"/>
+                    <pic:cNvPicPr>
+                      <a:picLocks noChangeAspect="1" noChangeArrowheads="1"/>
+                    </pic:cNvPicPr>
+                  </pic:nvPicPr>
+                  <pic:blipFill>
+                    <a:blip r:embed="rId13">
+                      <a:extLst>
+                        <a:ext uri="{28A0092B-C50C-407E-A947-70E740481C1C}">
+                          <a14:useLocalDpi xmlns:a14="http://schemas.microsoft.com/office/drawing/2010/main" val="0"/>
+                        </a:ext>
+                      </a:extLst>
+                    </a:blip>
+                    <a:srcRect/>
+                    <a:stretch>
+                      <a:fillRect/>
+                    </a:stretch>
+                  </pic:blipFill>
+                  <pic:spPr bwMode="auto">
+                    <a:xfrm>
+                      <a:off x="0" y="0"/>
+                      <a:ext cx="5076825" cy="1692275"/>
+                    </a:xfrm>
+                    <a:prstGeom prst="rect">
+                      <a:avLst/>
+                    </a:prstGeom>
+                    <a:noFill/>
+                    <a:ln>
+                      <a:noFill/>
+                    </a:ln>
+                  </pic:spPr>
+                </pic:pic>
+              </a:graphicData>
+            </a:graphic>
+          </wp:inline>
+        </w:drawing>
+      </w:r>
+    </w:p>
+    <w:p>
+      <w:pPr>
+        <w:pStyle w:val="myBeschriftung"/>
+      </w:pPr>
+      <w:bookmarkStart w:id="44" w:name="_Ref299441851"/>
+      <w:bookmarkStart w:id="45" w:name="_Toc301168641"/>
+      <w:r>
+        <w:t xml:space="preserve">Abbildung </w:t>
+      </w:r>
+      <w:r>
+        <w:fldChar w:fldCharType="begin"/>
+      </w:r>
+      <w:r>
+        <w:instrText xml:space="preserve"> SEQ Abbildung \* ARABIC </w:instrText>
+      </w:r>
+      <w:r>
+        <w:fldChar w:fldCharType="separate"/>
+      </w:r>
+      <w:r>
+        <w:rPr>
+          <w:noProof/>
+        </w:rPr>
+        <w:t>2</w:t>
+      </w:r>
+      <w:r>
+        <w:rPr>
+          <w:noProof/>
+        </w:rPr>
+        <w:fldChar w:fldCharType="end"/>
+      </w:r>
+      <w:bookmarkEnd w:id="44"/>
+      <w:r>
+        <w:t>: Ausschnitt der Datenbank</w:t>
+      </w:r>
+      <w:bookmarkEnd w:id="45"/>
+    </w:p>
+    <w:p>
+      <w:r>
+        <w:t xml:space="preserve">Die Analyse der Tabelle „dbo.sap_objects“ ist nicht trivial, da die Spalten  als Bezeichnung ausschließlich eine laufende Nummerierung besitzen (A00-A792). Aus diesem Grund ist in der </w:t>
+      </w:r>
+      <w:r>
+        <w:fldChar w:fldCharType="begin"/>
+      </w:r>
+      <w:r>
+        <w:instrText xml:space="preserve"> REF _Ref299441851 \h  \* MERGEFORMAT </w:instrText>
+      </w:r>
+      <w:r>
+        <w:fldChar w:fldCharType="separate"/>
+      </w:r>
+      <w:r>
+        <w:t xml:space="preserve">Abbildung </w:t>
+      </w:r>
+      <w:r>
+        <w:rPr>
+          <w:noProof/>
+        </w:rPr>
+        <w:t>2</w:t>
+      </w:r>
+      <w:r>
+        <w:fldChar w:fldCharType="end"/>
+      </w:r>
+      <w:r>
+        <w:t xml:space="preserve"> nur ein Ausschnitt dieser Tabelle zu sehen, in der die entsprechenden Spalten eindeutig bezeichnet wurden.</w:t>
+      </w:r>
+      <w:r>
+        <w:t xml:space="preserve"> </w:t>
+      </w:r>
+      <w:r>
+        <w:t xml:space="preserve">Die Spalte „PARENT_RZ“ ist die einzige Spalte der Tabelle „dbo.sap_objects“, die im originalen Datenbank-Schema einen eindeutigen Namen trägt. Die drei dargestellten Tabellen stellen die benötigten Datensätze für den Use-Case „Suche starten“ bereit. Die Tabelle „dbo.sap_objects“ stellt die zentrale Tabelle der Web-Anwendung „speedikon DAMS“ dar. In dieser Tabelle werden alle Inventardaten mit ihren entsprechenden Attributen gespeichert. Die Tabelle in der Mitte der Abbildung („dbo.sap_net_interfaces“) speichert die Daten sämtlicher Netzwerk-Schnittstellen, die in der Anwendung verwaltet werden. Die Spalte „object_id“ referenziert die Spalte „object_id“ aus der Tabelle „dbo.sap_objects“, um die Beziehung zwischen dem Gerät und der verbauten Netzwerk-Schnittstelle herzustellen. Weiterhin steht die Spalte „cable_id“ in Beziehung zu der Spalte „id“ der Tabelle „dbo.sap_net_cables“, in der die Informationen zu den verwalteten Netzwerk-Kabeln vorgehalten werden. Diese Beziehung zwischen den Tabellen ist wichtig, um den Use-Case „Kabel suchen“ und „Verkabelungswege verfolgen“ realisieren zu können. Neben den nicht erkenntlichen Schlüsselbeziehungen im abgeleiteten Datenbankschema stellen auch die Datensätze einige Probleme dar. Für ein Gerät können bedingt durch Umzüge in verschiedene Rechenzentren mehrere </w:t>
+      </w:r>
+      <w:r>
+        <w:lastRenderedPageBreak/>
+        <w:t xml:space="preserve">Datensätze in der Datenbank vorhanden sein. Das führt dazu, dass eine Suche nach eindeutigen Parametern, wie z.B. Inventarnummer oder Seriennummer, zu mehreren Ergebnissen führt. Dieses Verhalten muss bei der Implementierung der Datenbank-Abfragen bzw. bei der Ausgabe in der mobilen Anwendung Berücksichtigung finden. Ein weiteres Problem stellt die Kabelverfolgung dar, weil die Beziehungen mehrerer Netzwerkkabel, die logisch zu einer Netzwerkverbindung gehören, aus der Tabelle nicht ableitbar sind. </w:t>
+      </w:r>
+    </w:p>
+    <w:p/>
+    <w:p/>
+    <w:p>
+      <w:pPr>
+        <w:spacing w:after="0" w:line="240" w:lineRule="auto"/>
+      </w:pPr>
+      <w:r>
+        <w:br w:type="page"/>
+      </w:r>
+    </w:p>
+    <w:p>
+      <w:pPr>
+        <w:pStyle w:val="berschrift2"/>
+        <w:numPr>
+          <w:ilvl w:val="1"/>
+          <w:numId w:val="7"/>
+        </w:numPr>
+      </w:pPr>
+      <w:r>
+        <w:lastRenderedPageBreak/>
+        <w:t>Konzeption der Anwendungsfälle</w:t>
+      </w:r>
+      <w:bookmarkEnd w:id="40"/>
+      <w:bookmarkEnd w:id="41"/>
+    </w:p>
+    <w:p/>
+    <w:p>
+      <w:r>
+        <w:t>Nachfolgend werden</w:t>
+      </w:r>
+      <w:r>
+        <w:t xml:space="preserve"> mit Hilfe eines Use-Case-Diagramms (siehe </w:t>
+      </w:r>
+      <w:r>
+        <w:fldChar w:fldCharType="begin"/>
+      </w:r>
+      <w:r>
+        <w:instrText xml:space="preserve"> REF _Ref299355475 \h  \* MERGEFORMAT </w:instrText>
+      </w:r>
+      <w:r>
+        <w:fldChar w:fldCharType="separate"/>
+      </w:r>
+      <w:r>
+        <w:t xml:space="preserve">Abbildung </w:t>
+      </w:r>
+      <w:r>
+        <w:rPr>
+          <w:noProof/>
+        </w:rPr>
+        <w:t>3</w:t>
+      </w:r>
+      <w:r>
+        <w:fldChar w:fldCharType="end"/>
+      </w:r>
+      <w:r>
+        <w:t>) mögliche Anwendungsfälle für eine mobile Anwendung auf</w:t>
+      </w:r>
+      <w:r>
+        <w:t>gezeigt</w:t>
+      </w:r>
+      <w:r>
+        <w:t>.</w:t>
+      </w:r>
+    </w:p>
+    <w:p>
+      <w:pPr>
+        <w:keepNext/>
+      </w:pPr>
+      <w:r>
+        <w:rPr>
+          <w:noProof/>
+        </w:rPr>
+        <w:drawing>
+          <wp:inline distT="0" distB="0" distL="0" distR="0" wp14:anchorId="6497E074" wp14:editId="318AAD97">
             <wp:extent cx="5063490" cy="2865755"/>
             <wp:effectExtent l="0" t="0" r="3810" b="0"/>
             <wp:docPr id="29" name="Grafik 3" descr="Beschreibung: D:\FHB\Abschlussarbeit\Schriftliche_Arbeit\Diagramme\DamsApp.jpg"/>
@@ -8062,7 +8120,7 @@
                     </pic:cNvPicPr>
                   </pic:nvPicPr>
                   <pic:blipFill>
-                    <a:blip r:embed="rId11">
+                    <a:blip r:embed="rId14">
                       <a:extLst>
                         <a:ext uri="{28A0092B-C50C-407E-A947-70E740481C1C}">
                           <a14:useLocalDpi xmlns:a14="http://schemas.microsoft.com/office/drawing/2010/main" val="0"/>
@@ -8098,10 +8156,10 @@
       <w:pPr>
         <w:pStyle w:val="myBeschriftung"/>
       </w:pPr>
-      <w:bookmarkStart w:id="41" w:name="_Ref299355475"/>
-      <w:bookmarkStart w:id="42" w:name="_Toc299083506"/>
-      <w:bookmarkStart w:id="43" w:name="_Ref299351540"/>
-      <w:bookmarkStart w:id="44" w:name="_Toc301168639"/>
+      <w:bookmarkStart w:id="46" w:name="_Ref299355475"/>
+      <w:bookmarkStart w:id="47" w:name="_Toc299083506"/>
+      <w:bookmarkStart w:id="48" w:name="_Ref299351540"/>
+      <w:bookmarkStart w:id="49" w:name="_Toc301168639"/>
       <w:r>
         <w:t xml:space="preserve">Abbildung </w:t>
       </w:r>
@@ -8110,19 +8168,19 @@
           <w:rPr>
             <w:noProof/>
           </w:rPr>
-          <w:t>2</w:t>
+          <w:t>3</w:t>
         </w:r>
       </w:fldSimple>
-      <w:bookmarkEnd w:id="41"/>
+      <w:bookmarkEnd w:id="46"/>
       <w:r>
         <w:t>: Mögliche Anwendungsfälle der mobilen A</w:t>
       </w:r>
-      <w:bookmarkEnd w:id="42"/>
-      <w:bookmarkEnd w:id="43"/>
+      <w:bookmarkEnd w:id="47"/>
+      <w:bookmarkEnd w:id="48"/>
       <w:r>
         <w:t>pplikation</w:t>
       </w:r>
-      <w:bookmarkEnd w:id="44"/>
+      <w:bookmarkEnd w:id="49"/>
     </w:p>
     <w:p>
       <w:r>
@@ -8132,13 +8190,16 @@
         <w:t>Suche</w:t>
       </w:r>
       <w:r>
-        <w:t xml:space="preserve"> der Anwendung nutzen soll. Diese eingeschränkte Benutzerrichtlinie ist an die derzeitige Web-Anwendung angelehnt, in der die Mitarbeiter nur die gewünschten Suchfunktionen nutzen dürfen. Diese Funktionen sollen die Geräte- und Kabel-Suche mit Hilfe unterschiedlicher Suchkriterien ermöglichen. Dabei soll dem Anwender ermöglicht werden, den Suchparameter-Typ auszuwählen, den Parameter einzugeben oder einzuscannen und die Suche zu starten. Die grundlegenden Funktionen wie das Starten mit den entsprechenden Login-Daten der Web-Anwendung und das Beenden der mobilen Anwendung stellen wesentliche Bestandteile der Realisierung dar. Die Hauptaufgabe des Akteurs „DAMS-Admin“ ist es, die Aktualität der Datensätze in der Web-Anwendung zu gewährleisten. Für diesen Aspekt sind in der mobilen Applikation weitere unterstützende Anwendungsfälle vorzusehen. Vorstellbar wären die in der Abbildung 1 genannten Use-Cases „neues Gerät aufnehmen“ oder „Inventur“ mit ihren Unteraufgaben, die unterstützend für die Aktualität der Daten dienen können.</w:t>
+        <w:t xml:space="preserve"> der Anwendung nutzen soll. Diese eingeschränkte Benutzerrichtlinie ist an die derzeitige Web-Anwendung angelehnt, in der die Mitarbeiter nur die gewünschten Suchfunktionen nutzen dürfen. Diese Funktionen sollen die Geräte- und Kabel-Suche mit Hilfe unterschiedlicher Suchkriterien ermöglichen. Dabei soll dem Anwender ermöglicht werden, den Suchparameter-Typ auszuwählen, den Parameter einzugeben oder einzuscannen und die Suche zu starten. Die grundlegenden Funktionen wie das Starten mit den entsprechenden Login-Daten der Web-Anwendung und das Beenden der mobilen Anwendung stellen wesentliche Bestandteile der Realisierung dar. Die Hauptaufgabe des Akteurs „DAMS-Admin“ ist es, die Aktualität der Datensätze in der Web-</w:t>
+      </w:r>
+      <w:r>
+        <w:lastRenderedPageBreak/>
+        <w:t>Anwendung zu gewährleisten. Für diesen Aspekt sind in der mobilen Applikation weitere unterstützende Anwendungsfälle vorzusehen. Vorstellbar wären die in der Abbildung 1 genannten Use-Cases „neues Gerät aufnehmen“ oder „Inventur“ mit ihren Unteraufgaben, die unterstützend für die Aktualität der Daten dienen können.</w:t>
       </w:r>
     </w:p>
     <w:p/>
     <w:p>
       <w:r>
-        <w:lastRenderedPageBreak/>
         <w:t>Aufgrund der fehlenden Schnittstellen zu den Daten der Web-Anwendung soll für die prototypische Implementierung ausschließlich der lesende Zugriff auf die Datenbank betrachtet werden. Aus diesem Grund sollen ausschließlich die Anwendungsfälle des Akteurs „Benutzer“ in der weiteren Realisierung Beachtung finden. Nachfolgend soll kurz der Anwendungsfall „Suche starten“ in tabellarischer Form näher erläutert werden, um die Grundlage für die Implementierung der Hauptfunktion des Prototyps zu schaffen.</w:t>
       </w:r>
     </w:p>
@@ -8508,6 +8569,7 @@
               <w:spacing w:line="240" w:lineRule="auto"/>
             </w:pPr>
             <w:r>
+              <w:lastRenderedPageBreak/>
               <w:t>Essenzieller Ablauf</w:t>
             </w:r>
           </w:p>
@@ -8576,136 +8638,7 @@
       <w:pPr>
         <w:pStyle w:val="myBeschriftung"/>
       </w:pPr>
-      <w:bookmarkStart w:id="45" w:name="_Toc301168640"/>
-      <w:proofErr w:type="gramStart"/>
-      <w:r>
-        <w:t xml:space="preserve">Abbildung </w:t>
-      </w:r>
-      <w:proofErr w:type="gramEnd"/>
-      <w:r>
-        <w:fldChar w:fldCharType="begin"/>
-      </w:r>
-      <w:r>
-        <w:instrText xml:space="preserve"> SEQ Abbildung \* ARABIC </w:instrText>
-      </w:r>
-      <w:r>
-        <w:fldChar w:fldCharType="separate"/>
-      </w:r>
-      <w:r>
-        <w:rPr>
-          <w:noProof/>
-        </w:rPr>
-        <w:t>3</w:t>
-      </w:r>
-      <w:r>
-        <w:rPr>
-          <w:noProof/>
-        </w:rPr>
-        <w:fldChar w:fldCharType="end"/>
-      </w:r>
-      <w:r>
-        <w:t xml:space="preserve">: </w:t>
-      </w:r>
-      <w:r>
-        <w:t>Use-Case-Beschreibung "Suche starten"</w:t>
-      </w:r>
-      <w:bookmarkEnd w:id="45"/>
-    </w:p>
-    <w:p>
-      <w:r>
-        <w:t>Eine nähere Betrachtung der Anwendungsfälle „Anwendung starten“ und „Anwendung beenden“ erfolgt aufgrund des geringen Funktionsumfangs nicht.</w:t>
-      </w:r>
-    </w:p>
-    <w:p>
-      <w:pPr>
-        <w:pStyle w:val="berschrift2"/>
-        <w:numPr>
-          <w:ilvl w:val="1"/>
-          <w:numId w:val="7"/>
-        </w:numPr>
-      </w:pPr>
-      <w:bookmarkStart w:id="46" w:name="_Toc300678091"/>
-      <w:bookmarkStart w:id="47" w:name="_Ref301032038"/>
-      <w:r>
-        <w:lastRenderedPageBreak/>
-        <w:t xml:space="preserve">Analyse der </w:t>
-      </w:r>
-      <w:r>
-        <w:t>Datenbank</w:t>
-      </w:r>
-      <w:bookmarkEnd w:id="46"/>
-      <w:bookmarkEnd w:id="47"/>
-    </w:p>
-    <w:p/>
-    <w:p>
-      <w:r>
-        <w:t>In diesem Teilabschnitt soll kurz der Aufbau der zugrundeliegenden Datenbank näher betrachtet werden, in der die Datensätze der Web-Anwendung vorgehalten werden. Grundlage der Datenbank ist ein Microsoft SQL Server 2005. Die Analyse des Datenbankschemas wird durch fehlende Schlüsselbeziehungen, die im DBMS nicht erkenntlich sind, deutlich erschwert. Aus diesem Grund ist nachfolgend ein ER-Diagramm skizziert in dem die wichtigsten Tabellen, einschließlich ihrer Beziehungen, zu sehen sind.</w:t>
-      </w:r>
-    </w:p>
-    <w:p>
-      <w:pPr>
-        <w:keepNext/>
-      </w:pPr>
-      <w:r>
-        <w:rPr>
-          <w:noProof/>
-        </w:rPr>
-        <w:drawing>
-          <wp:inline distT="0" distB="0" distL="0" distR="0" wp14:anchorId="7B17EB85" wp14:editId="5FB348CC">
-            <wp:extent cx="5076825" cy="1692275"/>
-            <wp:effectExtent l="0" t="0" r="9525" b="3175"/>
-            <wp:docPr id="28" name="Grafik 2"/>
-            <wp:cNvGraphicFramePr>
-              <a:graphicFrameLocks xmlns:a="http://schemas.openxmlformats.org/drawingml/2006/main" noChangeAspect="1"/>
-            </wp:cNvGraphicFramePr>
-            <a:graphic xmlns:a="http://schemas.openxmlformats.org/drawingml/2006/main">
-              <a:graphicData uri="http://schemas.openxmlformats.org/drawingml/2006/picture">
-                <pic:pic xmlns:pic="http://schemas.openxmlformats.org/drawingml/2006/picture">
-                  <pic:nvPicPr>
-                    <pic:cNvPr id="0" name="Grafik 2"/>
-                    <pic:cNvPicPr>
-                      <a:picLocks noChangeAspect="1" noChangeArrowheads="1"/>
-                    </pic:cNvPicPr>
-                  </pic:nvPicPr>
-                  <pic:blipFill>
-                    <a:blip r:embed="rId12">
-                      <a:extLst>
-                        <a:ext uri="{28A0092B-C50C-407E-A947-70E740481C1C}">
-                          <a14:useLocalDpi xmlns:a14="http://schemas.microsoft.com/office/drawing/2010/main" val="0"/>
-                        </a:ext>
-                      </a:extLst>
-                    </a:blip>
-                    <a:srcRect/>
-                    <a:stretch>
-                      <a:fillRect/>
-                    </a:stretch>
-                  </pic:blipFill>
-                  <pic:spPr bwMode="auto">
-                    <a:xfrm>
-                      <a:off x="0" y="0"/>
-                      <a:ext cx="5076825" cy="1692275"/>
-                    </a:xfrm>
-                    <a:prstGeom prst="rect">
-                      <a:avLst/>
-                    </a:prstGeom>
-                    <a:noFill/>
-                    <a:ln>
-                      <a:noFill/>
-                    </a:ln>
-                  </pic:spPr>
-                </pic:pic>
-              </a:graphicData>
-            </a:graphic>
-          </wp:inline>
-        </w:drawing>
-      </w:r>
-    </w:p>
-    <w:p>
-      <w:pPr>
-        <w:pStyle w:val="myBeschriftung"/>
-      </w:pPr>
-      <w:bookmarkStart w:id="48" w:name="_Ref299441851"/>
-      <w:bookmarkStart w:id="49" w:name="_Toc301168641"/>
+      <w:bookmarkStart w:id="50" w:name="_Toc301168640"/>
       <w:r>
         <w:t xml:space="preserve">Abbildung </w:t>
       </w:r>
@@ -8717,67 +8650,17 @@
           <w:t>4</w:t>
         </w:r>
       </w:fldSimple>
-      <w:bookmarkEnd w:id="48"/>
-      <w:r>
-        <w:t>: Ausschnitt der Datenbank</w:t>
-      </w:r>
-      <w:bookmarkEnd w:id="49"/>
-    </w:p>
-    <w:p>
-      <w:r>
-        <w:t xml:space="preserve">Die Analyse der Tabelle „dbo.sap_objects“ ist nicht trivial, da die Spalten </w:t>
-      </w:r>
-      <w:r>
-        <w:t xml:space="preserve"> als Bezeichnung </w:t>
-      </w:r>
-      <w:r>
-        <w:t xml:space="preserve">ausschließlich eine laufende Nummerierung besitzen (A00-A792). Aus diesem Grund ist in der </w:t>
-      </w:r>
-      <w:r>
-        <w:fldChar w:fldCharType="begin"/>
-      </w:r>
-      <w:r>
-        <w:instrText xml:space="preserve"> REF _Ref299441851 \h  \* MERGEFORMAT </w:instrText>
-      </w:r>
-      <w:r>
-        <w:fldChar w:fldCharType="separate"/>
-      </w:r>
-      <w:r>
-        <w:t xml:space="preserve">Abbildung </w:t>
-      </w:r>
-      <w:r>
-        <w:rPr>
-          <w:noProof/>
-        </w:rPr>
-        <w:t>4</w:t>
-      </w:r>
-      <w:r>
-        <w:fldChar w:fldCharType="end"/>
-      </w:r>
-      <w:r>
-        <w:t xml:space="preserve"> nur ein Ausschnitt dieser Tabelle zu sehen, in der die entsprechenden Spalten eindeutig bezeichnet wurden.</w:t>
-      </w:r>
-      <w:r>
-        <w:t xml:space="preserve"> </w:t>
-      </w:r>
-      <w:r>
-        <w:t>Die Spalte „PARENT_RZ“ ist die einzige Spalte der Tabelle „dbo.sap_objects“, die im originalen Datenbank-Schema einen eindeutigen Namen trägt.</w:t>
-      </w:r>
-      <w:r>
-        <w:t xml:space="preserve"> Die drei dargestellten Tabellen stellen die benötigten Datensätze für den Use-Case „Suche starten“ bereit. Die Tabelle „dbo.sap_objects“ stellt die zentrale Tabelle der Web-Anwendung „speedikon DAMS“ dar. In dieser Tabelle werden alle Inventardaten mit ihren entsprechenden Attributen gespeichert. Die Tabelle in der Mitte der Abbildung („dbo.sap_net_interfaces“) speichert die Daten sämtlicher Netzwerk-Schnittstellen, die in der Anwendung verwaltet werden. Die Spalte </w:t>
-      </w:r>
-      <w:r>
-        <w:lastRenderedPageBreak/>
-        <w:t>„object_id“ referenziert die Spalte „object_id“ aus der Tabelle „dbo.sap_objects“, um die Beziehung zwischen dem Gerät und der verbauten Netzwerk-Schnittstelle herzustellen. Weiterhin steht die Spalte „cable_id“ in Beziehung zu der Spalte „id“ der Tabelle „dbo.sap_net_cables“, in der die Informationen zu den verwalteten Netzwerk-Kabeln vorgehalten werden. Diese Beziehung zwischen den Tabellen ist wichtig, um den Use-Case „Kabel suchen“ und „Verkabelungswege verfolgen“ realisieren zu können. Neben den nicht erkenntlichen Schlüsselbeziehungen im abgeleiteten Datenbankschema stellen auch die Datensätze einige Probleme dar. Für ein Gerät können bedingt durch Umzüge in verschiedene Rechenzentren mehrere Datensätze in der Datenbank vorhanden sein. Das führt dazu, dass eine Suche nach eindeutigen Parametern, wie z.B. Inventarnummer oder Seriennummer, zu mehreren Ergebnissen führt. Dieses Verhalten muss bei der Implementierung der Datenbank-Abfragen bzw. bei der Ausgabe in der mobilen Anwendung Berücksichtigung finden.</w:t>
-      </w:r>
-    </w:p>
-    <w:p/>
-    <w:p>
-      <w:pPr>
-        <w:spacing w:after="0" w:line="240" w:lineRule="auto"/>
-      </w:pPr>
-      <w:r>
-        <w:br w:type="page"/>
+      <w:r>
+        <w:t xml:space="preserve">: </w:t>
+      </w:r>
+      <w:r>
+        <w:t>Use-Case-Beschreibung "Suche starten"</w:t>
+      </w:r>
+      <w:bookmarkEnd w:id="50"/>
+    </w:p>
+    <w:p>
+      <w:r>
+        <w:t>Eine nähere Betrachtung der Anwendungsfälle „Anwendung starten“ und „Anwendung beenden“ erfolgt aufgrund des geringen Funktionsumfangs nicht.</w:t>
       </w:r>
     </w:p>
     <w:p>
@@ -8789,7 +8672,6 @@
         </w:numPr>
       </w:pPr>
       <w:r>
-        <w:lastRenderedPageBreak/>
         <w:t>Umsetzung</w:t>
       </w:r>
       <w:bookmarkEnd w:id="35"/>
@@ -8802,7 +8684,7 @@
           <w:numId w:val="7"/>
         </w:numPr>
       </w:pPr>
-      <w:bookmarkStart w:id="50" w:name="_Toc300678092"/>
+      <w:bookmarkStart w:id="51" w:name="_Toc300678092"/>
       <w:r>
         <w:t>Realisierung</w:t>
       </w:r>
@@ -8815,7 +8697,7 @@
       <w:r>
         <w:t>ervice</w:t>
       </w:r>
-      <w:bookmarkEnd w:id="50"/>
+      <w:bookmarkEnd w:id="51"/>
     </w:p>
     <w:p>
       <w:pPr>
@@ -8825,11 +8707,11 @@
           <w:numId w:val="7"/>
         </w:numPr>
       </w:pPr>
-      <w:bookmarkStart w:id="51" w:name="_Toc300678093"/>
+      <w:bookmarkStart w:id="52" w:name="_Toc300678093"/>
       <w:r>
         <w:t>Zieldefinition</w:t>
       </w:r>
-      <w:bookmarkEnd w:id="51"/>
+      <w:bookmarkEnd w:id="52"/>
     </w:p>
     <w:p>
       <w:r>
@@ -8851,131 +8733,121 @@
           <w:numId w:val="7"/>
         </w:numPr>
       </w:pPr>
-      <w:bookmarkStart w:id="52" w:name="_Toc300678094"/>
+      <w:bookmarkStart w:id="53" w:name="_Toc300678094"/>
       <w:r>
         <w:t>Planung</w:t>
       </w:r>
-      <w:bookmarkEnd w:id="52"/>
+      <w:bookmarkEnd w:id="53"/>
     </w:p>
     <w:p>
       <w:r>
         <w:t>Im Folgenden wird schematische die geplante Funktionsweise des Web-Service beschrieben</w:t>
       </w:r>
       <w:r>
-        <w:t xml:space="preserve"> (s</w:t>
-      </w:r>
-      <w:proofErr w:type="gramStart"/>
+        <w:t xml:space="preserve"> (s. </w:t>
+      </w:r>
+      <w:r>
+        <w:fldChar w:fldCharType="begin"/>
+      </w:r>
+      <w:r>
+        <w:instrText xml:space="preserve"> REF _Ref301111282 \h </w:instrText>
+      </w:r>
+      <w:r>
+        <w:fldChar w:fldCharType="separate"/>
+      </w:r>
+      <w:r>
+        <w:t xml:space="preserve">Abbildung </w:t>
+      </w:r>
+      <w:r>
+        <w:rPr>
+          <w:noProof/>
+        </w:rPr>
+        <w:t>5</w:t>
+      </w:r>
+      <w:r>
+        <w:fldChar w:fldCharType="end"/>
+      </w:r>
+      <w:r>
+        <w:t>)</w:t>
+      </w:r>
+      <w:r>
+        <w:t xml:space="preserve">. Dieses Diagramm bildet die Grundlage, um für die Implementierung benötigte Komponenten ableiten zu können. </w:t>
+      </w:r>
+      <w:r>
+        <w:t>Als Einstiegspunkt für den Benu</w:t>
+      </w:r>
+      <w:r>
+        <w:t>tzer wird, der Anmeldev</w:t>
+      </w:r>
+      <w:r>
+        <w:t>ersuch an der mobilen Applikation angenommen.</w:t>
+      </w:r>
+      <w:r>
+        <w:t xml:space="preserve"> Die eingegebenen Anmeldedaten werden an den Web-Service übermittelt</w:t>
+      </w:r>
       <w:r>
         <w:t xml:space="preserve">. </w:t>
       </w:r>
-      <w:proofErr w:type="gramEnd"/>
+      <w:r>
+        <w:lastRenderedPageBreak/>
+        <w:t>Dieser muss Funktionalitäten bereitstellen</w:t>
+      </w:r>
+      <w:r>
+        <w:t>,</w:t>
+      </w:r>
+      <w:r>
+        <w:t xml:space="preserve"> um die</w:t>
+      </w:r>
+      <w:r>
+        <w:t>,</w:t>
+      </w:r>
+      <w:r>
+        <w:t xml:space="preserve"> </w:t>
+      </w:r>
+      <w:r>
+        <w:t xml:space="preserve">durch die Web-Anwendung verwaltete, </w:t>
+      </w:r>
+      <w:r>
+        <w:t>Benutzerliste einzulesen und die übergebenen Benutzerdaten zu vergleichen. Der Status des Anmeldeversuchs ist in Form eines JSON-Objektes an die Applikation zu übertragen. Ein</w:t>
+      </w:r>
+      <w:r>
+        <w:t>e</w:t>
+      </w:r>
+      <w:r>
+        <w:t xml:space="preserve"> positiv verlaufene Anmeldung ermöglicht dem Benutzer in der mobilen Anwendung die Suchfunktionen zu nutzen. Aus diesem Verhalten ergeben sich weitere, durch den Web-Service abzudeckende Ereignisse. Anhand eines Suchkriteriums, fordert der Benutzer den entsprechenden Datensatz an. Der Web-Service nimmt die Such-Anfrage entgegen. Bei der Verarbeitung muss</w:t>
+      </w:r>
+      <w:r>
+        <w:t xml:space="preserve"> unter</w:t>
+      </w:r>
+      <w:r>
+        <w:t xml:space="preserve">schieden werden, ob Gerätedaten bereitgestellt </w:t>
+      </w:r>
+      <w:r>
+        <w:t xml:space="preserve">oder eine Kabelverfolgung </w:t>
+      </w:r>
+      <w:r>
+        <w:t>durch</w:t>
+      </w:r>
+      <w:r>
+        <w:t xml:space="preserve">geführt werden soll. Für beide Funktionen sind entsprechende Methoden zu implementieren. Zudem sind Methoden für den Zugriff auf die Datenbank zu realisieren. Wie in der Betrachtung der Datenbank beschrieben (s. </w:t>
+      </w:r>
       <w:r>
         <w:fldChar w:fldCharType="begin"/>
       </w:r>
       <w:r>
-        <w:instrText xml:space="preserve"> REF _Ref301111282 \h </w:instrText>
+        <w:instrText xml:space="preserve"> REF _Ref301032038 \h </w:instrText>
       </w:r>
       <w:r>
         <w:fldChar w:fldCharType="separate"/>
       </w:r>
       <w:r>
-        <w:t xml:space="preserve">Abbildung </w:t>
-      </w:r>
-      <w:r>
-        <w:rPr>
-          <w:noProof/>
-        </w:rPr>
-        <w:t>5</w:t>
+        <w:t>Analyse der Datenbank</w:t>
       </w:r>
       <w:r>
         <w:fldChar w:fldCharType="end"/>
       </w:r>
       <w:r>
-        <w:t>)</w:t>
-      </w:r>
-      <w:r>
-        <w:t xml:space="preserve">. Dieses Diagramm bildet die Grundlage, um für die Implementierung benötigte Komponenten ableiten zu können. </w:t>
-      </w:r>
-      <w:r>
-        <w:t>Als Einstiegspunkt für den Benu</w:t>
-      </w:r>
-      <w:r>
-        <w:t>tzer wird, der Anmeldev</w:t>
-      </w:r>
-      <w:r>
-        <w:t>ersuch an der mobilen Applikation angenommen.</w:t>
-      </w:r>
-      <w:r>
-        <w:t xml:space="preserve"> Die eingegebenen Anmeldedaten werden an den Web-Service übermittelt</w:t>
-      </w:r>
-      <w:r>
-        <w:t>. Dieser muss Funktionalitäten bereitstellen</w:t>
-      </w:r>
-      <w:r>
-        <w:t>,</w:t>
-      </w:r>
-      <w:r>
-        <w:t xml:space="preserve"> um die</w:t>
-      </w:r>
-      <w:r>
-        <w:t>,</w:t>
-      </w:r>
-      <w:r>
-        <w:t xml:space="preserve"> </w:t>
-      </w:r>
-      <w:r>
-        <w:t xml:space="preserve">durch die Web-Anwendung verwaltete, </w:t>
-      </w:r>
-      <w:r>
-        <w:t>Benutzerliste einzulesen und die übergebenen Benutzerdaten zu vergleichen. Der Status des Anmeldeversuchs ist in Form eines JSON-Objektes an die Applikation zu übertragen. Ein</w:t>
-      </w:r>
-      <w:r>
-        <w:t>e</w:t>
-      </w:r>
-      <w:r>
-        <w:t xml:space="preserve"> positiv verlaufene Anmeldung ermöglicht dem Benutzer in der mobilen Anwendung die Suchfunktionen zu nutzen. Aus diesem Verhalten ergeben sich weitere, durch den Web-Service abzudeckende Ereignisse. Anhand eines Suchkriteriums, fordert der Benutzer den entsprechenden Datensatz an. Der Web-Service nimmt die Such-Anfrage entgegen. Bei der Verarbeitung muss</w:t>
-      </w:r>
-      <w:r>
-        <w:t xml:space="preserve"> unter</w:t>
-      </w:r>
-      <w:r>
-        <w:t xml:space="preserve">schieden werden, ob Gerätedaten bereitgestellt </w:t>
-      </w:r>
-      <w:r>
-        <w:t xml:space="preserve">oder eine Kabelverfolgung </w:t>
-      </w:r>
-      <w:r>
-        <w:t>durch</w:t>
-      </w:r>
-      <w:r>
-        <w:t>geführt werden soll. Für beide Funktionen sind entsprechende Methoden zu implementieren. Zudem sind Methoden für den Zugriff auf die Datenbank zu realisieren. Wie in der Betrachtung der Datenbank beschrieben (s</w:t>
-      </w:r>
-      <w:proofErr w:type="gramStart"/>
-      <w:r>
-        <w:t xml:space="preserve">. </w:t>
-      </w:r>
-      <w:proofErr w:type="gramEnd"/>
-      <w:r>
-        <w:fldChar w:fldCharType="begin"/>
-      </w:r>
-      <w:r>
-        <w:instrText xml:space="preserve"> REF _Ref301032038 \h </w:instrText>
-      </w:r>
-      <w:r>
-        <w:fldChar w:fldCharType="separate"/>
-      </w:r>
-      <w:r>
-        <w:t>Analyse der Datenbank</w:t>
-      </w:r>
-      <w:r>
-        <w:fldChar w:fldCharType="end"/>
-      </w:r>
-      <w:r>
-        <w:t xml:space="preserve">) kann eine </w:t>
-      </w:r>
-      <w:r>
-        <w:lastRenderedPageBreak/>
-        <w:t xml:space="preserve">Abfrage eine Liste von gefunden Datensätzen generieren. In diesem Fall muss die Anwendung Funktionen bereitstellen, die die Verarbeitung mehrerer Ergebnisse </w:t>
+        <w:t xml:space="preserve">) kann eine Abfrage eine Liste von gefunden Datensätzen generieren. In diesem Fall muss die Anwendung Funktionen bereitstellen, die die Verarbeitung mehrerer Ergebnisse </w:t>
       </w:r>
       <w:r>
         <w:t>erlaubt</w:t>
@@ -9014,10 +8886,10 @@
       </w:pPr>
       <w:r>
         <w:object w:dxaOrig="4690" w:dyaOrig="7370">
-          <v:shape id="_x0000_i1026" type="#_x0000_t75" style="width:234.55pt;height:368.75pt" o:ole="">
-            <v:imagedata r:id="rId13" o:title=""/>
+          <v:shape id="_x0000_i1026" type="#_x0000_t75" style="width:234.65pt;height:369.3pt" o:ole="">
+            <v:imagedata r:id="rId15" o:title=""/>
           </v:shape>
-          <o:OLEObject Type="Embed" ProgID="Visio.Drawing.11" ShapeID="_x0000_i1026" DrawAspect="Content" ObjectID="_1374948572" r:id="rId14"/>
+          <o:OLEObject Type="Embed" ProgID="Visio.Drawing.11" ShapeID="_x0000_i1026" DrawAspect="Content" ObjectID="_1375020894" r:id="rId16"/>
         </w:object>
       </w:r>
     </w:p>
@@ -9025,8 +8897,8 @@
       <w:pPr>
         <w:pStyle w:val="myBeschriftung"/>
       </w:pPr>
-      <w:bookmarkStart w:id="53" w:name="_Ref301111282"/>
-      <w:bookmarkStart w:id="54" w:name="_Toc301168642"/>
+      <w:bookmarkStart w:id="54" w:name="_Ref301111282"/>
+      <w:bookmarkStart w:id="55" w:name="_Toc301168642"/>
       <w:r>
         <w:t xml:space="preserve">Abbildung </w:t>
       </w:r>
@@ -9038,11 +8910,11 @@
           <w:t>5</w:t>
         </w:r>
       </w:fldSimple>
-      <w:bookmarkEnd w:id="53"/>
+      <w:bookmarkEnd w:id="54"/>
       <w:r>
         <w:t>: Ablaufdiagramm des Web-Service</w:t>
       </w:r>
-      <w:bookmarkEnd w:id="54"/>
+      <w:bookmarkEnd w:id="55"/>
     </w:p>
     <w:p>
       <w:r>
@@ -9075,11 +8947,11 @@
           <w:numId w:val="7"/>
         </w:numPr>
       </w:pPr>
-      <w:bookmarkStart w:id="55" w:name="_Toc300678095"/>
+      <w:bookmarkStart w:id="56" w:name="_Toc300678095"/>
       <w:r>
         <w:t>Umsetzung</w:t>
       </w:r>
-      <w:bookmarkEnd w:id="55"/>
+      <w:bookmarkEnd w:id="56"/>
     </w:p>
     <w:p>
       <w:r>
@@ -9122,7 +8994,7 @@
                     </pic:cNvPicPr>
                   </pic:nvPicPr>
                   <pic:blipFill>
-                    <a:blip r:embed="rId15">
+                    <a:blip r:embed="rId17">
                       <a:extLst>
                         <a:ext uri="{28A0092B-C50C-407E-A947-70E740481C1C}">
                           <a14:useLocalDpi xmlns:a14="http://schemas.microsoft.com/office/drawing/2010/main" val="0"/>
@@ -9158,7 +9030,7 @@
       <w:pPr>
         <w:pStyle w:val="myBeschriftung"/>
       </w:pPr>
-      <w:bookmarkStart w:id="56" w:name="_Toc301168643"/>
+      <w:bookmarkStart w:id="57" w:name="_Toc301168643"/>
       <w:r>
         <w:t xml:space="preserve">Abbildung </w:t>
       </w:r>
@@ -9173,7 +9045,7 @@
       <w:r>
         <w:t>: Klassendiagramm Web-Service</w:t>
       </w:r>
-      <w:bookmarkEnd w:id="56"/>
+      <w:bookmarkEnd w:id="57"/>
     </w:p>
     <w:p>
       <w:r>
@@ -9185,14 +9057,12 @@
       <w:r>
         <w:t xml:space="preserve">ervice ist in die vier Pakete </w:t>
       </w:r>
-      <w:proofErr w:type="spellStart"/>
       <w:r>
         <w:rPr>
           <w:i/>
         </w:rPr>
         <w:t>webservice</w:t>
       </w:r>
-      <w:proofErr w:type="spellEnd"/>
       <w:r>
         <w:t xml:space="preserve">, </w:t>
       </w:r>
@@ -9244,14 +9114,12 @@
           <w:i/>
         </w:rPr>
       </w:pPr>
-      <w:proofErr w:type="spellStart"/>
       <w:r>
         <w:rPr>
           <w:i/>
         </w:rPr>
         <w:t>webservice</w:t>
       </w:r>
-      <w:proofErr w:type="spellEnd"/>
     </w:p>
     <w:p>
       <w:pPr>
@@ -9269,7 +9137,6 @@
       <w:r>
         <w:t xml:space="preserve"> im Paket </w:t>
       </w:r>
-      <w:proofErr w:type="spellStart"/>
       <w:r>
         <w:rPr>
           <w:i/>
@@ -9288,7 +9155,6 @@
         </w:rPr>
         <w:t>webservice</w:t>
       </w:r>
-      <w:proofErr w:type="spellEnd"/>
       <w:r>
         <w:t xml:space="preserve"> dar. Mit Hilfe dieser Klasse werden der mobilen Anwendung d</w:t>
       </w:r>
@@ -9328,19 +9194,11 @@
       <w:r>
         <w:t xml:space="preserve"> </w:t>
       </w:r>
-      <w:proofErr w:type="spellStart"/>
-      <w:r>
-        <w:rPr>
-          <w:i/>
-        </w:rPr>
-        <w:t>getConnection</w:t>
-      </w:r>
-      <w:proofErr w:type="spellEnd"/>
-      <w:r>
-        <w:rPr>
-          <w:i/>
-        </w:rPr>
-        <w:t>()</w:t>
+      <w:r>
+        <w:rPr>
+          <w:i/>
+        </w:rPr>
+        <w:t>getConnection()</w:t>
       </w:r>
       <w:r>
         <w:rPr>
@@ -9388,19 +9246,11 @@
         <w:lastRenderedPageBreak/>
         <w:t xml:space="preserve">Methoden </w:t>
       </w:r>
-      <w:proofErr w:type="spellStart"/>
-      <w:r>
-        <w:rPr>
-          <w:i/>
-        </w:rPr>
-        <w:t>formJsonSize</w:t>
-      </w:r>
-      <w:proofErr w:type="spellEnd"/>
-      <w:r>
-        <w:rPr>
-          <w:i/>
-        </w:rPr>
-        <w:t>()</w:t>
+      <w:r>
+        <w:rPr>
+          <w:i/>
+        </w:rPr>
+        <w:t>formJsonSize()</w:t>
       </w:r>
       <w:r>
         <w:rPr>
@@ -9417,36 +9267,20 @@
       <w:r>
         <w:t xml:space="preserve"> und </w:t>
       </w:r>
-      <w:proofErr w:type="spellStart"/>
-      <w:r>
-        <w:rPr>
-          <w:i/>
-        </w:rPr>
-        <w:t>formJsonFailure</w:t>
-      </w:r>
-      <w:proofErr w:type="spellEnd"/>
-      <w:r>
-        <w:rPr>
-          <w:i/>
-        </w:rPr>
-        <w:t>()</w:t>
+      <w:r>
+        <w:rPr>
+          <w:i/>
+        </w:rPr>
+        <w:t>formJsonFailure()</w:t>
       </w:r>
       <w:r>
         <w:t xml:space="preserve"> für die Umformung der entsprechenden Datensätze in das Dateiaustauschformat JSON implementiert. Die Methode </w:t>
       </w:r>
-      <w:proofErr w:type="spellStart"/>
-      <w:r>
-        <w:rPr>
-          <w:i/>
-        </w:rPr>
-        <w:t>formJsonSize</w:t>
-      </w:r>
-      <w:proofErr w:type="spellEnd"/>
-      <w:r>
-        <w:rPr>
-          <w:i/>
-        </w:rPr>
-        <w:t>()</w:t>
+      <w:r>
+        <w:rPr>
+          <w:i/>
+        </w:rPr>
+        <w:t>formJsonSize()</w:t>
       </w:r>
       <w:r>
         <w:t xml:space="preserve"> erzeugt ein JSON Objekt, in dem die Anzahl der gefunden Datensätze und einige Werte jedes Datensatzes übergeben werden. Diese Implementierung bietet dem Benutzer in der mobilen Anwendung die Möglichkeit eine Auswahl </w:t>
@@ -9472,19 +9306,11 @@
       <w:r>
         <w:t xml:space="preserve"> Wenn bei der Suchanfrage kein passender Datensatz gefunden wird, erzeugt die Methode </w:t>
       </w:r>
-      <w:proofErr w:type="spellStart"/>
-      <w:r>
-        <w:rPr>
-          <w:i/>
-        </w:rPr>
-        <w:t>formJsonFailure</w:t>
-      </w:r>
-      <w:proofErr w:type="spellEnd"/>
-      <w:r>
-        <w:rPr>
-          <w:i/>
-        </w:rPr>
-        <w:t>()</w:t>
+      <w:r>
+        <w:rPr>
+          <w:i/>
+        </w:rPr>
+        <w:t>formJsonFailure()</w:t>
       </w:r>
       <w:r>
         <w:rPr>
@@ -9585,7 +9411,28 @@
         <w:t>LoginManager</w:t>
       </w:r>
       <w:r>
-        <w:t xml:space="preserve">, liest die originale Datei der Web-Anwendung ein, in der die Anmelde-Namen und die Passwörter (als MD5-Hash) der zugelassen Benutzer gespeichert sind. Die Login-Anfragen werden durch die Klasse Android-Service an die Klasse „LoginManager“ über das Interface „LoginManagerLocal“ weitergegeben. Die Klasse wertet die Einträge der zuvor gefilterten </w:t>
+        <w:t>, liest die originale Datei der Web-Anwendung ein, in der die Anmelde-Namen und die Passwörter (als MD5-Hash) der zugelassen Benutzer gespeichert sind. Die Login-Anfragen werden durch die Klasse</w:t>
+      </w:r>
+      <w:r>
+        <w:t xml:space="preserve"> Android-Service an die Klasse </w:t>
+      </w:r>
+      <w:r>
+        <w:rPr>
+          <w:i/>
+        </w:rPr>
+        <w:t>LoginManager</w:t>
+      </w:r>
+      <w:r>
+        <w:t xml:space="preserve"> über das Interface </w:t>
+      </w:r>
+      <w:r>
+        <w:rPr>
+          <w:i/>
+        </w:rPr>
+        <w:t>LoginManagerLocal</w:t>
+      </w:r>
+      <w:r>
+        <w:t xml:space="preserve"> weitergegeben. Die Klasse wertet die Einträge der zuvor gefilterten </w:t>
       </w:r>
       <w:r>
         <w:lastRenderedPageBreak/>
@@ -9646,6 +9493,39 @@
       </w:r>
       <w:r>
         <w:t xml:space="preserve">Als Ergebnis dieser Abfragen werden Listen zurück geliefert, die die gesuchten Inventardaten beinhalten. </w:t>
+      </w:r>
+      <w:r>
+        <w:t xml:space="preserve">Die Klasse </w:t>
+      </w:r>
+      <w:r>
+        <w:rPr>
+          <w:i/>
+        </w:rPr>
+        <w:t>ConnectionManager</w:t>
+      </w:r>
+      <w:r>
+        <w:t xml:space="preserve"> </w:t>
+      </w:r>
+      <w:r>
+        <w:t xml:space="preserve">implementiert die Methoden für den Anwendungsfall „Verkabelungswege verfolgen“. Aufgrund der nicht ersichtlichen Beziehungen von mehreren Netzwerkkabeln untereinander, wurde hier ein eigener Algorithmus entworfen. Ergebnis dieser Suche ist ein Liste mit Objekten der Klasse </w:t>
+      </w:r>
+      <w:r>
+        <w:rPr>
+          <w:i/>
+        </w:rPr>
+        <w:t>Connection</w:t>
+      </w:r>
+      <w:r>
+        <w:t xml:space="preserve"> (s. Paket </w:t>
+      </w:r>
+      <w:r>
+        <w:rPr>
+          <w:i/>
+        </w:rPr>
+        <w:t>helper</w:t>
+      </w:r>
+      <w:r>
+        <w:t>).</w:t>
       </w:r>
     </w:p>
     <w:p>
@@ -9685,14 +9565,12 @@
       <w:r>
         <w:t xml:space="preserve">, </w:t>
       </w:r>
-      <w:proofErr w:type="spellStart"/>
       <w:r>
         <w:rPr>
           <w:i/>
         </w:rPr>
         <w:t>CableInterface</w:t>
       </w:r>
-      <w:proofErr w:type="spellEnd"/>
       <w:r>
         <w:t xml:space="preserve"> und </w:t>
       </w:r>
@@ -9708,7 +9586,6 @@
       <w:r>
         <w:t xml:space="preserve">nd werden im Paket </w:t>
       </w:r>
-      <w:proofErr w:type="spellStart"/>
       <w:r>
         <w:rPr>
           <w:i/>
@@ -9721,7 +9598,6 @@
         </w:rPr>
         <w:t>persistence</w:t>
       </w:r>
-      <w:proofErr w:type="spellEnd"/>
       <w:r>
         <w:t xml:space="preserve"> vorgehalten</w:t>
       </w:r>
@@ -9754,7 +9630,6 @@
       <w:r>
         <w:t xml:space="preserve">Das Paket </w:t>
       </w:r>
-      <w:proofErr w:type="spellStart"/>
       <w:r>
         <w:rPr>
           <w:i/>
@@ -9767,7 +9642,6 @@
         </w:rPr>
         <w:t>helper</w:t>
       </w:r>
-      <w:proofErr w:type="spellEnd"/>
       <w:r>
         <w:t xml:space="preserve"> beinhaltet Klasse </w:t>
       </w:r>
@@ -9789,19 +9663,11 @@
       <w:r>
         <w:t xml:space="preserve"> verbunden sein kann. Als Ergebnis der Methode </w:t>
       </w:r>
-      <w:proofErr w:type="spellStart"/>
-      <w:r>
-        <w:rPr>
-          <w:i/>
-        </w:rPr>
-        <w:t>getConnection</w:t>
-      </w:r>
-      <w:proofErr w:type="spellEnd"/>
-      <w:r>
-        <w:rPr>
-          <w:i/>
-        </w:rPr>
-        <w:t>()</w:t>
+      <w:r>
+        <w:rPr>
+          <w:i/>
+        </w:rPr>
+        <w:t>getConnection()</w:t>
       </w:r>
       <w:r>
         <w:t xml:space="preserve"> in der Klasse </w:t>
@@ -9813,7 +9679,11 @@
         <w:t>ConnectionManager</w:t>
       </w:r>
       <w:r>
-        <w:t xml:space="preserve"> entsteht somit eine Liste mit Objekten der Klasse </w:t>
+        <w:t xml:space="preserve"> </w:t>
+      </w:r>
+      <w:r>
+        <w:lastRenderedPageBreak/>
+        <w:t xml:space="preserve">entsteht somit eine Liste mit Objekten der Klasse </w:t>
       </w:r>
       <w:r>
         <w:rPr>
@@ -9855,7 +9725,7 @@
           <w:numId w:val="7"/>
         </w:numPr>
       </w:pPr>
-      <w:bookmarkStart w:id="57" w:name="_Toc300678096"/>
+      <w:bookmarkStart w:id="58" w:name="_Toc300678096"/>
       <w:r>
         <w:t xml:space="preserve">Realisierung der </w:t>
       </w:r>
@@ -9865,7 +9735,7 @@
       <w:r>
         <w:t>Anwendung</w:t>
       </w:r>
-      <w:bookmarkEnd w:id="57"/>
+      <w:bookmarkEnd w:id="58"/>
     </w:p>
     <w:p>
       <w:pPr>
@@ -9875,11 +9745,11 @@
           <w:numId w:val="7"/>
         </w:numPr>
       </w:pPr>
-      <w:bookmarkStart w:id="58" w:name="_Toc300678097"/>
+      <w:bookmarkStart w:id="59" w:name="_Toc300678097"/>
       <w:r>
         <w:t>Zieldefinition</w:t>
       </w:r>
-      <w:bookmarkEnd w:id="58"/>
+      <w:bookmarkEnd w:id="59"/>
     </w:p>
     <w:p>
       <w:r>
@@ -9906,11 +9776,11 @@
           <w:numId w:val="7"/>
         </w:numPr>
       </w:pPr>
-      <w:bookmarkStart w:id="59" w:name="_Toc300678098"/>
+      <w:bookmarkStart w:id="60" w:name="_Toc300678098"/>
       <w:r>
         <w:t>Planung</w:t>
       </w:r>
-      <w:bookmarkEnd w:id="59"/>
+      <w:bookmarkEnd w:id="60"/>
     </w:p>
     <w:p>
       <w:r>
@@ -9940,13 +9810,8 @@
         <w:t xml:space="preserve">Als Einstiegspunkt wird der Start der Anwendung angenommen. Der Benutzer muss die Möglichkeit erhalten, seine Anmeldedaten einzugeben. Der Anmeldeversuch muss durch die Applikation verarbeitet werden. </w:t>
       </w:r>
       <w:r>
-        <w:t>Zuvor soll eine Überprüfung der Erreichbarkeit des Web-Service erfolgen. Die fehlende Verbindung zum Web-Service, leere Eingabe-Felder und ein negativer Anmeldeversuch sind dem Benutzer anzuzeigen. Eine erfolgreiche Anmeldung soll den Benutzer in das Hauptmenü der Anwendung führen. Entsprechend der erarbeiteten Anwendungsfälle (s</w:t>
-      </w:r>
-      <w:proofErr w:type="gramStart"/>
-      <w:r>
-        <w:t xml:space="preserve">. </w:t>
-      </w:r>
-      <w:proofErr w:type="gramEnd"/>
+        <w:t xml:space="preserve">Zuvor soll eine Überprüfung der Erreichbarkeit des Web-Service erfolgen. Die fehlende Verbindung zum Web-Service, leere Eingabe-Felder und ein negativer Anmeldeversuch sind dem Benutzer anzuzeigen. Eine erfolgreiche Anmeldung soll den Benutzer in das Hauptmenü der Anwendung führen. Entsprechend der erarbeiteten Anwendungsfälle (s. </w:t>
+      </w:r>
       <w:r>
         <w:fldChar w:fldCharType="begin"/>
       </w:r>
@@ -9979,10 +9844,10 @@
       </w:pPr>
       <w:r>
         <w:object w:dxaOrig="4732" w:dyaOrig="10139">
-          <v:shape id="_x0000_i1027" type="#_x0000_t75" style="width:236.75pt;height:507.25pt" o:ole="">
-            <v:imagedata r:id="rId16" o:title=""/>
+          <v:shape id="_x0000_i1027" type="#_x0000_t75" style="width:236.35pt;height:508.25pt" o:ole="">
+            <v:imagedata r:id="rId18" o:title=""/>
           </v:shape>
-          <o:OLEObject Type="Embed" ProgID="Visio.Drawing.11" ShapeID="_x0000_i1027" DrawAspect="Content" ObjectID="_1374948573" r:id="rId17"/>
+          <o:OLEObject Type="Embed" ProgID="Visio.Drawing.11" ShapeID="_x0000_i1027" DrawAspect="Content" ObjectID="_1375020895" r:id="rId19"/>
         </w:object>
       </w:r>
     </w:p>
@@ -9990,7 +9855,7 @@
       <w:pPr>
         <w:pStyle w:val="myBeschriftung"/>
       </w:pPr>
-      <w:bookmarkStart w:id="60" w:name="_Toc301168644"/>
+      <w:bookmarkStart w:id="61" w:name="_Toc301168644"/>
       <w:r>
         <w:t xml:space="preserve">Abbildung </w:t>
       </w:r>
@@ -10005,17 +9870,12 @@
       <w:r>
         <w:t>: Ablaufdiagramm der mobilen Anwendung</w:t>
       </w:r>
-      <w:bookmarkEnd w:id="60"/>
-    </w:p>
-    <w:p>
-      <w:r>
-        <w:t>Für die Umsetzung wurde mit Hilfe der Entwicklungsumgebung ein mögliches Layout der Anwendung erstellt (s</w:t>
-      </w:r>
-      <w:proofErr w:type="gramStart"/>
-      <w:r>
-        <w:t xml:space="preserve">. </w:t>
-      </w:r>
-      <w:proofErr w:type="gramEnd"/>
+      <w:bookmarkEnd w:id="61"/>
+    </w:p>
+    <w:p>
+      <w:r>
+        <w:t xml:space="preserve">Für die Umsetzung wurde mit Hilfe der Entwicklungsumgebung ein mögliches Layout der Anwendung erstellt (s. </w:t>
+      </w:r>
       <w:r>
         <w:fldChar w:fldCharType="begin"/>
       </w:r>
@@ -10044,15 +9904,7 @@
         <w:t>).</w:t>
       </w:r>
       <w:r>
-        <w:t xml:space="preserve"> Für die </w:t>
-      </w:r>
-      <w:proofErr w:type="spellStart"/>
-      <w:r>
-        <w:t>Referenzierung</w:t>
-      </w:r>
-      <w:proofErr w:type="spellEnd"/>
-      <w:r>
-        <w:t xml:space="preserve"> der Ansichten wurden die Bezeichnung </w:t>
+        <w:t xml:space="preserve"> Für die Referenzierung der Ansichten wurden die Bezeichnung </w:t>
       </w:r>
       <w:r>
         <w:rPr>
@@ -10061,15 +9913,7 @@
         <w:t>#A01</w:t>
       </w:r>
       <w:r>
-        <w:t xml:space="preserve"> (</w:t>
-      </w:r>
-      <w:proofErr w:type="spellStart"/>
-      <w:r>
-        <w:t>Anmeldund</w:t>
-      </w:r>
-      <w:proofErr w:type="spellEnd"/>
-      <w:r>
-        <w:t xml:space="preserve">) und </w:t>
+        <w:t xml:space="preserve"> (Anmeldund) und </w:t>
       </w:r>
       <w:r>
         <w:rPr>
@@ -10090,10 +9934,10 @@
       </w:pPr>
       <w:r>
         <w:object w:dxaOrig="9774" w:dyaOrig="4810">
-          <v:shape id="_x0000_i1028" type="#_x0000_t75" style="width:397.1pt;height:195.25pt" o:ole="">
-            <v:imagedata r:id="rId18" o:title=""/>
+          <v:shape id="_x0000_i1028" type="#_x0000_t75" style="width:397.25pt;height:195.65pt" o:ole="">
+            <v:imagedata r:id="rId20" o:title=""/>
           </v:shape>
-          <o:OLEObject Type="Embed" ProgID="Visio.Drawing.11" ShapeID="_x0000_i1028" DrawAspect="Content" ObjectID="_1374948574" r:id="rId19"/>
+          <o:OLEObject Type="Embed" ProgID="Visio.Drawing.11" ShapeID="_x0000_i1028" DrawAspect="Content" ObjectID="_1375020896" r:id="rId21"/>
         </w:object>
       </w:r>
     </w:p>
@@ -10101,8 +9945,8 @@
       <w:pPr>
         <w:pStyle w:val="myBeschriftung"/>
       </w:pPr>
-      <w:bookmarkStart w:id="61" w:name="_Ref301161626"/>
-      <w:bookmarkStart w:id="62" w:name="_Toc301168645"/>
+      <w:bookmarkStart w:id="62" w:name="_Ref301161626"/>
+      <w:bookmarkStart w:id="63" w:name="_Toc301168645"/>
       <w:r>
         <w:t xml:space="preserve">Abbildung </w:t>
       </w:r>
@@ -10117,8 +9961,8 @@
       <w:r>
         <w:t>: Layout-Planung</w:t>
       </w:r>
-      <w:bookmarkEnd w:id="61"/>
       <w:bookmarkEnd w:id="62"/>
+      <w:bookmarkEnd w:id="63"/>
     </w:p>
     <w:p>
       <w:pPr>
@@ -10286,15 +10130,7 @@
         <w:t>#A02.E1</w:t>
       </w:r>
       <w:r>
-        <w:t xml:space="preserve"> ist für die Eingabe des Suchbegriffs durch den Benutzer </w:t>
-      </w:r>
-      <w:proofErr w:type="spellStart"/>
-      <w:r>
-        <w:t>vorgsehen</w:t>
-      </w:r>
-      <w:proofErr w:type="spellEnd"/>
-      <w:r>
-        <w:t xml:space="preserve">. Der Button </w:t>
+        <w:t xml:space="preserve"> ist für die Eingabe des Suchbegriffs durch den Benutzer vorgsehen. Der Button </w:t>
       </w:r>
       <w:r>
         <w:rPr>
@@ -10390,11 +10226,11 @@
           <w:numId w:val="7"/>
         </w:numPr>
       </w:pPr>
-      <w:bookmarkStart w:id="63" w:name="_Toc300678099"/>
+      <w:bookmarkStart w:id="64" w:name="_Toc300678099"/>
       <w:r>
         <w:t>Umsetzung</w:t>
       </w:r>
-      <w:bookmarkEnd w:id="63"/>
+      <w:bookmarkEnd w:id="64"/>
     </w:p>
     <w:p>
       <w:r>
@@ -10403,7 +10239,6 @@
       <w:r>
         <w:t xml:space="preserve">Die Anwendung ist logisch in verschiedene Pakete aufgeteilt. In dem Paket </w:t>
       </w:r>
-      <w:proofErr w:type="spellStart"/>
       <w:r>
         <w:rPr>
           <w:i/>
@@ -10413,7 +10248,6 @@
       <w:r>
         <w:t>activities</w:t>
       </w:r>
-      <w:proofErr w:type="spellEnd"/>
       <w:r>
         <w:t xml:space="preserve"> sind die Activities (Teilanwendungen, aus denen sich die Gesamt</w:t>
       </w:r>
@@ -10447,31 +10281,21 @@
       <w:r>
         <w:t xml:space="preserve">. Das Paket </w:t>
       </w:r>
-      <w:proofErr w:type="spellStart"/>
-      <w:r>
-        <w:rPr>
-          <w:i/>
-        </w:rPr>
-        <w:t>de.seideman.dams.exceptions</w:t>
-      </w:r>
-      <w:proofErr w:type="spellEnd"/>
-      <w:r>
-        <w:rPr>
-          <w:i/>
-        </w:rPr>
-        <w:t xml:space="preserve"> </w:t>
+      <w:r>
+        <w:rPr>
+          <w:i/>
+        </w:rPr>
+        <w:t xml:space="preserve">de.seideman.dams.exceptions </w:t>
       </w:r>
       <w:r>
         <w:t xml:space="preserve">enthält zudem alle die für das Abfangen von Ausnahmesituation implementierten Exception-Klassen. In diesem Fall ist es die Klasse </w:t>
       </w:r>
-      <w:proofErr w:type="spellStart"/>
       <w:r>
         <w:rPr>
           <w:i/>
         </w:rPr>
         <w:t>EmptyInputException</w:t>
       </w:r>
-      <w:proofErr w:type="spellEnd"/>
       <w:r>
         <w:rPr>
           <w:i/>
@@ -10517,7 +10341,7 @@
                     </pic:cNvPicPr>
                   </pic:nvPicPr>
                   <pic:blipFill>
-                    <a:blip r:embed="rId20">
+                    <a:blip r:embed="rId22">
                       <a:extLst>
                         <a:ext uri="{28A0092B-C50C-407E-A947-70E740481C1C}">
                           <a14:useLocalDpi xmlns:a14="http://schemas.microsoft.com/office/drawing/2010/main" val="0"/>
@@ -10553,7 +10377,7 @@
       <w:pPr>
         <w:pStyle w:val="myBeschriftung"/>
       </w:pPr>
-      <w:bookmarkStart w:id="64" w:name="_Toc301168646"/>
+      <w:bookmarkStart w:id="65" w:name="_Toc301168646"/>
       <w:r>
         <w:t xml:space="preserve">Abbildung </w:t>
       </w:r>
@@ -10571,7 +10395,7 @@
       <w:r>
         <w:t>en Anwendung</w:t>
       </w:r>
-      <w:bookmarkEnd w:id="64"/>
+      <w:bookmarkEnd w:id="65"/>
     </w:p>
     <w:p>
       <w:r>
@@ -10590,19 +10414,11 @@
       <w:r>
         <w:t xml:space="preserve"> erfolgreichem Login mit Hilfe der Methode </w:t>
       </w:r>
-      <w:proofErr w:type="spellStart"/>
-      <w:r>
-        <w:rPr>
-          <w:i/>
-        </w:rPr>
-        <w:t>startMainActivity</w:t>
-      </w:r>
-      <w:proofErr w:type="spellEnd"/>
-      <w:r>
-        <w:rPr>
-          <w:i/>
-        </w:rPr>
-        <w:t>()</w:t>
+      <w:r>
+        <w:rPr>
+          <w:i/>
+        </w:rPr>
+        <w:t>startMainActivity()</w:t>
       </w:r>
       <w:r>
         <w:t xml:space="preserve"> die Hautanwendung</w:t>
@@ -10631,19 +10447,11 @@
       <w:r>
         <w:t>Service (</w:t>
       </w:r>
-      <w:proofErr w:type="spellStart"/>
-      <w:r>
-        <w:rPr>
-          <w:i/>
-        </w:rPr>
-        <w:t>checkWebService</w:t>
-      </w:r>
-      <w:proofErr w:type="spellEnd"/>
-      <w:r>
-        <w:rPr>
-          <w:i/>
-        </w:rPr>
-        <w:t>()</w:t>
+      <w:r>
+        <w:rPr>
+          <w:i/>
+        </w:rPr>
+        <w:t>checkWebService()</w:t>
       </w:r>
       <w:r>
         <w:t>) ge</w:t>
@@ -10812,127 +10620,114 @@
         <w:rPr>
           <w:i/>
         </w:rPr>
+        <w:t>, onItemSelected() oder onItemClick()</w:t>
+      </w:r>
+      <w:r>
+        <w:t xml:space="preserve"> entsprechende Funkt</w:t>
+      </w:r>
+      <w:r>
+        <w:t>ionalitäten implementiert</w:t>
+      </w:r>
+      <w:r>
+        <w:t>. Diese Methoden werden d</w:t>
+      </w:r>
+      <w:r>
+        <w:t>urch Listener-Interfaces</w:t>
+      </w:r>
+      <w:r>
+        <w:t>,</w:t>
+      </w:r>
+      <w:r>
+        <w:t xml:space="preserve"> wie dem</w:t>
+      </w:r>
+      <w:r>
+        <w:t xml:space="preserve"> </w:t>
+      </w:r>
+      <w:r>
+        <w:rPr>
+          <w:i/>
+        </w:rPr>
+        <w:t>OnClickListener</w:t>
+      </w:r>
+      <w:r>
+        <w:t>,</w:t>
+      </w:r>
+      <w:r>
+        <w:t xml:space="preserve"> bereitgestellt. </w:t>
+      </w:r>
+    </w:p>
+    <w:p>
+      <w:r>
+        <w:t>D</w:t>
+      </w:r>
+      <w:r>
+        <w:t xml:space="preserve">ie Oberklasse </w:t>
+      </w:r>
+      <w:r>
+        <w:rPr>
+          <w:i/>
+        </w:rPr>
+        <w:t>Activity</w:t>
+      </w:r>
+      <w:r>
+        <w:rPr>
+          <w:i/>
+        </w:rPr>
+        <w:t xml:space="preserve"> </w:t>
+      </w:r>
+      <w:r>
+        <w:t xml:space="preserve">stellt </w:t>
+      </w:r>
+      <w:r>
+        <w:t>Methoden für die Verwaltung des Lebenszyklus einer Anwendung</w:t>
+      </w:r>
+      <w:r>
+        <w:t xml:space="preserve"> zur Verfügung</w:t>
+      </w:r>
+      <w:r>
+        <w:t xml:space="preserve">. </w:t>
+      </w:r>
+      <w:r>
+        <w:t xml:space="preserve">Das Verhalten der Anwendung ist in den Methoden </w:t>
+      </w:r>
+      <w:r>
+        <w:rPr>
+          <w:i/>
+        </w:rPr>
+        <w:t>on</w:t>
+      </w:r>
+      <w:r>
+        <w:rPr>
+          <w:i/>
+        </w:rPr>
+        <w:t>Pause()</w:t>
+      </w:r>
+      <w:r>
         <w:t xml:space="preserve">, </w:t>
       </w:r>
-      <w:proofErr w:type="spellStart"/>
-      <w:r>
-        <w:rPr>
-          <w:i/>
-        </w:rPr>
-        <w:t>onItemSelected</w:t>
-      </w:r>
-      <w:proofErr w:type="spellEnd"/>
-      <w:r>
-        <w:rPr>
-          <w:i/>
-        </w:rPr>
-        <w:t xml:space="preserve">() oder </w:t>
-      </w:r>
-      <w:proofErr w:type="spellStart"/>
-      <w:r>
-        <w:rPr>
-          <w:i/>
-        </w:rPr>
-        <w:t>onItemClick</w:t>
-      </w:r>
-      <w:proofErr w:type="spellEnd"/>
-      <w:r>
-        <w:rPr>
-          <w:i/>
-        </w:rPr>
-        <w:t>()</w:t>
-      </w:r>
-      <w:r>
-        <w:t xml:space="preserve"> entsprechende Funkt</w:t>
-      </w:r>
-      <w:r>
-        <w:t>ionalitäten implementiert</w:t>
-      </w:r>
-      <w:r>
-        <w:t>. Diese Methoden werden d</w:t>
-      </w:r>
-      <w:r>
-        <w:t>urch Listener-Interfaces</w:t>
-      </w:r>
-      <w:r>
-        <w:t>,</w:t>
-      </w:r>
-      <w:r>
-        <w:t xml:space="preserve"> wie dem</w:t>
+      <w:r>
+        <w:rPr>
+          <w:i/>
+        </w:rPr>
+        <w:t>onResume()</w:t>
+      </w:r>
+      <w:r>
+        <w:t xml:space="preserve"> und </w:t>
+      </w:r>
+      <w:r>
+        <w:rPr>
+          <w:i/>
+        </w:rPr>
+        <w:t>onActivityResult()</w:t>
+      </w:r>
+      <w:r>
+        <w:t xml:space="preserve"> implementiert.</w:t>
       </w:r>
       <w:r>
         <w:t xml:space="preserve"> </w:t>
       </w:r>
       <w:r>
-        <w:rPr>
-          <w:i/>
-        </w:rPr>
-        <w:t>OnClickListener</w:t>
-      </w:r>
-      <w:r>
-        <w:t>,</w:t>
-      </w:r>
-      <w:r>
-        <w:t xml:space="preserve"> bereitgestellt. </w:t>
-      </w:r>
-    </w:p>
-    <w:p>
-      <w:r>
-        <w:t>D</w:t>
-      </w:r>
-      <w:r>
-        <w:t xml:space="preserve">ie Oberklasse </w:t>
-      </w:r>
-      <w:r>
-        <w:rPr>
-          <w:i/>
-        </w:rPr>
-        <w:t>Activity</w:t>
-      </w:r>
-      <w:r>
-        <w:rPr>
-          <w:i/>
-        </w:rPr>
-        <w:t xml:space="preserve"> </w:t>
-      </w:r>
-      <w:r>
-        <w:t xml:space="preserve">stellt </w:t>
-      </w:r>
-      <w:r>
-        <w:t>Methoden für die Verwaltung des Lebenszyklus einer Anwendung</w:t>
-      </w:r>
-      <w:r>
-        <w:t xml:space="preserve"> zur Verfügung</w:t>
-      </w:r>
-      <w:r>
-        <w:t xml:space="preserve">. </w:t>
-      </w:r>
-      <w:r>
-        <w:t xml:space="preserve">Das Verhalten der Anwendung ist in den Methoden </w:t>
-      </w:r>
-      <w:r>
-        <w:rPr>
-          <w:i/>
-        </w:rPr>
-        <w:t>on</w:t>
-      </w:r>
-      <w:r>
-        <w:rPr>
-          <w:i/>
-        </w:rPr>
-        <w:t>Pause()</w:t>
-      </w:r>
-      <w:r>
-        <w:t xml:space="preserve">, </w:t>
-      </w:r>
-      <w:r>
-        <w:rPr>
-          <w:i/>
-        </w:rPr>
-        <w:t>onResume()</w:t>
-      </w:r>
-      <w:r>
-        <w:t xml:space="preserve"> und </w:t>
+        <w:t xml:space="preserve">In dieser Anwendung wird die </w:t>
       </w:r>
       <w:r>
         <w:rPr>
@@ -10941,21 +10736,6 @@
         <w:t>onActivityResult()</w:t>
       </w:r>
       <w:r>
-        <w:t xml:space="preserve"> implementiert.</w:t>
-      </w:r>
-      <w:r>
-        <w:t xml:space="preserve"> </w:t>
-      </w:r>
-      <w:r>
-        <w:t xml:space="preserve">In dieser Anwendung wird die </w:t>
-      </w:r>
-      <w:r>
-        <w:rPr>
-          <w:i/>
-        </w:rPr>
-        <w:t>onActivityResult()</w:t>
-      </w:r>
-      <w:r>
         <w:rPr>
           <w:i/>
         </w:rPr>
@@ -10965,15 +10745,7 @@
         <w:t>Methode aufgerufen</w:t>
       </w:r>
       <w:r>
-        <w:t xml:space="preserve"> um Daten (eingescannter Strichcode) zwischen der Anwendung „Zxing“ und der mobilen Applikation auszutauschen. Vor der Nutzung von „Zxing“ </w:t>
-      </w:r>
-      <w:proofErr w:type="spellStart"/>
-      <w:r>
-        <w:t>isIntentAvailable</w:t>
-      </w:r>
-      <w:proofErr w:type="spellEnd"/>
-      <w:r>
-        <w:t>() wird zuvor überprüft, ob die Anwendung überhaupt installiert ist. Die</w:t>
+        <w:t xml:space="preserve"> um Daten (eingescannter Strichcode) zwischen der Anwendung „Zxing“ und der mobilen Applikation auszutauschen. Vor der Nutzung von „Zxing“ isIntentAvailable() wird zuvor überprüft, ob die Anwendung überhaupt installiert ist. Die</w:t>
       </w:r>
       <w:r>
         <w:t xml:space="preserve"> Methoden </w:t>
@@ -11044,36 +10816,20 @@
       <w:r>
         <w:t xml:space="preserve"> sind eigene Funktionalitäten zu implementieren. Dazu zählen in diesem Fall die Methoden </w:t>
       </w:r>
-      <w:proofErr w:type="spellStart"/>
-      <w:r>
-        <w:rPr>
-          <w:i/>
-        </w:rPr>
-        <w:t>fillSpinner</w:t>
-      </w:r>
-      <w:proofErr w:type="spellEnd"/>
-      <w:r>
-        <w:rPr>
-          <w:i/>
-        </w:rPr>
-        <w:t>()</w:t>
+      <w:r>
+        <w:rPr>
+          <w:i/>
+        </w:rPr>
+        <w:t>fillSpinner()</w:t>
       </w:r>
       <w:r>
         <w:t xml:space="preserve">, </w:t>
       </w:r>
-      <w:proofErr w:type="spellStart"/>
-      <w:r>
-        <w:rPr>
-          <w:i/>
-        </w:rPr>
-        <w:t>fillListView</w:t>
-      </w:r>
-      <w:proofErr w:type="spellEnd"/>
-      <w:r>
-        <w:rPr>
-          <w:i/>
-        </w:rPr>
-        <w:t>()</w:t>
+      <w:r>
+        <w:rPr>
+          <w:i/>
+        </w:rPr>
+        <w:t>fillListView()</w:t>
       </w:r>
       <w:r>
         <w:t xml:space="preserve">, </w:t>
@@ -11129,19 +10885,11 @@
       <w:r>
         <w:t xml:space="preserve"> beim Starten der Hauptanwendung nach erfolgreichem Login ist die Methode </w:t>
       </w:r>
-      <w:proofErr w:type="spellStart"/>
-      <w:r>
-        <w:rPr>
-          <w:i/>
-        </w:rPr>
-        <w:t>fillSpinner</w:t>
-      </w:r>
-      <w:proofErr w:type="spellEnd"/>
-      <w:r>
-        <w:rPr>
-          <w:i/>
-        </w:rPr>
-        <w:t>()</w:t>
+      <w:r>
+        <w:rPr>
+          <w:i/>
+        </w:rPr>
+        <w:t>fillSpinner()</w:t>
       </w:r>
       <w:r>
         <w:t xml:space="preserve"> zuständig. </w:t>
@@ -11173,19 +10921,11 @@
       <w:r>
         <w:t xml:space="preserve">Die Ergebnis-Liste der Suchanfrage wird an die Methode </w:t>
       </w:r>
-      <w:proofErr w:type="spellStart"/>
-      <w:r>
-        <w:rPr>
-          <w:i/>
-        </w:rPr>
-        <w:t>fillListView</w:t>
-      </w:r>
-      <w:proofErr w:type="spellEnd"/>
-      <w:r>
-        <w:rPr>
-          <w:i/>
-        </w:rPr>
-        <w:t>()</w:t>
+      <w:r>
+        <w:rPr>
+          <w:i/>
+        </w:rPr>
+        <w:t>fillListView()</w:t>
       </w:r>
       <w:r>
         <w:t xml:space="preserve"> übergeben, um die Liste mit der Vorauswahl der Objekte zu generieren. </w:t>
@@ -11765,89 +11505,87 @@
           <w:szCs w:val="20"/>
         </w:rPr>
         <w:tab/>
-        <w:t>ArrayList&lt;</w:t>
-      </w:r>
-      <w:proofErr w:type="spellStart"/>
-      <w:r>
-        <w:rPr>
+        <w:t xml:space="preserve">ArrayList&lt;NameValuePair&gt; data = </w:t>
+      </w:r>
+      <w:r>
+        <w:rPr>
+          <w:bCs/>
           <w:i/>
           <w:sz w:val="20"/>
           <w:szCs w:val="20"/>
         </w:rPr>
-        <w:t>NameValuePair</w:t>
-      </w:r>
-      <w:proofErr w:type="spellEnd"/>
+        <w:t>new</w:t>
+      </w:r>
       <w:r>
         <w:rPr>
           <w:i/>
           <w:sz w:val="20"/>
           <w:szCs w:val="20"/>
         </w:rPr>
-        <w:t xml:space="preserve">&gt; </w:t>
-      </w:r>
-      <w:proofErr w:type="spellStart"/>
-      <w:r>
+        <w:t xml:space="preserve"> ArrayList&lt;NameValuePair&gt;(1);</w:t>
+      </w:r>
+    </w:p>
+    <w:p>
+      <w:pPr>
+        <w:spacing w:line="288" w:lineRule="auto"/>
         <w:rPr>
           <w:i/>
           <w:sz w:val="20"/>
           <w:szCs w:val="20"/>
         </w:rPr>
-        <w:t>data</w:t>
-      </w:r>
-      <w:proofErr w:type="spellEnd"/>
+      </w:pPr>
       <w:r>
         <w:rPr>
           <w:i/>
           <w:sz w:val="20"/>
           <w:szCs w:val="20"/>
         </w:rPr>
-        <w:t xml:space="preserve"> = </w:t>
-      </w:r>
-      <w:r>
-        <w:rPr>
-          <w:bCs/>
+        <w:tab/>
+      </w:r>
+      <w:r>
+        <w:rPr>
           <w:i/>
           <w:sz w:val="20"/>
           <w:szCs w:val="20"/>
         </w:rPr>
-        <w:t>new</w:t>
-      </w:r>
-      <w:r>
-        <w:rPr>
+        <w:tab/>
+        <w:t>data.add(</w:t>
+      </w:r>
+      <w:r>
+        <w:rPr>
+          <w:bCs/>
           <w:i/>
           <w:sz w:val="20"/>
           <w:szCs w:val="20"/>
         </w:rPr>
-        <w:t xml:space="preserve"> ArrayList&lt;</w:t>
-      </w:r>
-      <w:proofErr w:type="spellStart"/>
+        <w:t>new</w:t>
+      </w:r>
       <w:r>
         <w:rPr>
           <w:i/>
           <w:sz w:val="20"/>
           <w:szCs w:val="20"/>
         </w:rPr>
-        <w:t>NameValuePair</w:t>
-      </w:r>
-      <w:proofErr w:type="spellEnd"/>
-      <w:r>
+        <w:t xml:space="preserve"> BasicNameValuePair("user", user));</w:t>
+      </w:r>
+    </w:p>
+    <w:p>
+      <w:pPr>
+        <w:spacing w:line="288" w:lineRule="auto"/>
         <w:rPr>
           <w:i/>
           <w:sz w:val="20"/>
           <w:szCs w:val="20"/>
         </w:rPr>
-        <w:t>&gt;(1);</w:t>
-      </w:r>
-    </w:p>
-    <w:p>
-      <w:pPr>
-        <w:spacing w:line="288" w:lineRule="auto"/>
+      </w:pPr>
+      <w:r>
         <w:rPr>
           <w:i/>
           <w:sz w:val="20"/>
           <w:szCs w:val="20"/>
         </w:rPr>
-      </w:pPr>
+        <w:tab/>
+      </w:r>
       <w:r>
         <w:rPr>
           <w:i/>
@@ -11855,41 +11593,42 @@
           <w:szCs w:val="20"/>
         </w:rPr>
         <w:tab/>
-      </w:r>
-      <w:r>
-        <w:rPr>
+        <w:t>data.add(</w:t>
+      </w:r>
+      <w:r>
+        <w:rPr>
+          <w:bCs/>
           <w:i/>
           <w:sz w:val="20"/>
           <w:szCs w:val="20"/>
         </w:rPr>
-        <w:tab/>
-      </w:r>
-      <w:proofErr w:type="spellStart"/>
+        <w:t>new</w:t>
+      </w:r>
       <w:r>
         <w:rPr>
           <w:i/>
           <w:sz w:val="20"/>
           <w:szCs w:val="20"/>
         </w:rPr>
-        <w:t>data.add</w:t>
-      </w:r>
-      <w:proofErr w:type="spellEnd"/>
-      <w:r>
+        <w:t xml:space="preserve"> BasicNameValuePair("pass", passHash));</w:t>
+      </w:r>
+    </w:p>
+    <w:p>
+      <w:pPr>
+        <w:spacing w:line="288" w:lineRule="auto"/>
         <w:rPr>
           <w:i/>
           <w:sz w:val="20"/>
           <w:szCs w:val="20"/>
         </w:rPr>
-        <w:t>(</w:t>
-      </w:r>
-      <w:r>
-        <w:rPr>
-          <w:bCs/>
+      </w:pPr>
+      <w:r>
+        <w:rPr>
           <w:i/>
           <w:sz w:val="20"/>
           <w:szCs w:val="20"/>
         </w:rPr>
-        <w:t>new</w:t>
+        <w:tab/>
       </w:r>
       <w:r>
         <w:rPr>
@@ -11897,87 +11636,90 @@
           <w:sz w:val="20"/>
           <w:szCs w:val="20"/>
         </w:rPr>
-        <w:t xml:space="preserve"> BasicNameValuePair("user", user));</w:t>
-      </w:r>
-    </w:p>
-    <w:p>
-      <w:pPr>
-        <w:spacing w:line="288" w:lineRule="auto"/>
-        <w:rPr>
+        <w:tab/>
+        <w:t>post.setEntity(</w:t>
+      </w:r>
+      <w:r>
+        <w:rPr>
+          <w:bCs/>
           <w:i/>
           <w:sz w:val="20"/>
           <w:szCs w:val="20"/>
         </w:rPr>
-      </w:pPr>
+        <w:t>new</w:t>
+      </w:r>
       <w:r>
         <w:rPr>
           <w:i/>
           <w:sz w:val="20"/>
           <w:szCs w:val="20"/>
         </w:rPr>
-        <w:tab/>
-      </w:r>
-      <w:r>
+        <w:t xml:space="preserve"> UrlEncodedFormEntity(data));</w:t>
+      </w:r>
+    </w:p>
+    <w:p>
+      <w:pPr>
+        <w:spacing w:line="288" w:lineRule="auto"/>
         <w:rPr>
           <w:i/>
           <w:sz w:val="20"/>
           <w:szCs w:val="20"/>
         </w:rPr>
-        <w:tab/>
-      </w:r>
-      <w:proofErr w:type="spellStart"/>
+      </w:pPr>
       <w:r>
         <w:rPr>
           <w:i/>
           <w:sz w:val="20"/>
           <w:szCs w:val="20"/>
         </w:rPr>
-        <w:t>data.add</w:t>
-      </w:r>
-      <w:proofErr w:type="spellEnd"/>
+        <w:tab/>
+      </w:r>
       <w:r>
         <w:rPr>
           <w:i/>
           <w:sz w:val="20"/>
           <w:szCs w:val="20"/>
         </w:rPr>
-        <w:t>(</w:t>
-      </w:r>
-      <w:r>
-        <w:rPr>
-          <w:bCs/>
+        <w:tab/>
+        <w:t>HttpResponse resp = cl.execute(post);</w:t>
+      </w:r>
+    </w:p>
+    <w:p>
+      <w:pPr>
+        <w:spacing w:line="288" w:lineRule="auto"/>
+        <w:rPr>
           <w:i/>
           <w:sz w:val="20"/>
           <w:szCs w:val="20"/>
         </w:rPr>
-        <w:t>new</w:t>
-      </w:r>
+      </w:pPr>
       <w:r>
         <w:rPr>
           <w:i/>
           <w:sz w:val="20"/>
           <w:szCs w:val="20"/>
         </w:rPr>
-        <w:t xml:space="preserve"> BasicNameValuePair("pass", passHash));</w:t>
-      </w:r>
-    </w:p>
-    <w:p>
-      <w:pPr>
-        <w:spacing w:line="288" w:lineRule="auto"/>
+        <w:tab/>
+      </w:r>
+      <w:r>
         <w:rPr>
           <w:i/>
           <w:sz w:val="20"/>
           <w:szCs w:val="20"/>
         </w:rPr>
-      </w:pPr>
-      <w:r>
+        <w:tab/>
+        <w:t>HttpEntity entity = resp.getEntity();</w:t>
+      </w:r>
+    </w:p>
+    <w:p>
+      <w:pPr>
+        <w:spacing w:line="288" w:lineRule="auto"/>
         <w:rPr>
           <w:i/>
           <w:sz w:val="20"/>
           <w:szCs w:val="20"/>
         </w:rPr>
-        <w:tab/>
-      </w:r>
+      </w:pPr>
       <w:r>
         <w:rPr>
           <w:i/>
@@ -11986,32 +11728,32 @@
         </w:rPr>
         <w:tab/>
       </w:r>
-      <w:proofErr w:type="spellStart"/>
       <w:r>
         <w:rPr>
           <w:i/>
           <w:sz w:val="20"/>
           <w:szCs w:val="20"/>
         </w:rPr>
-        <w:t>post.setEntity</w:t>
-      </w:r>
-      <w:proofErr w:type="spellEnd"/>
-      <w:r>
+        <w:tab/>
+        <w:t>json = readStream(resp.getEntity().getContent());</w:t>
+      </w:r>
+    </w:p>
+    <w:p>
+      <w:pPr>
+        <w:spacing w:line="288" w:lineRule="auto"/>
         <w:rPr>
           <w:i/>
           <w:sz w:val="20"/>
           <w:szCs w:val="20"/>
         </w:rPr>
-        <w:t>(</w:t>
-      </w:r>
-      <w:r>
-        <w:rPr>
-          <w:bCs/>
+      </w:pPr>
+      <w:r>
+        <w:rPr>
           <w:i/>
           <w:sz w:val="20"/>
           <w:szCs w:val="20"/>
         </w:rPr>
-        <w:t>new</w:t>
+        <w:tab/>
       </w:r>
       <w:r>
         <w:rPr>
@@ -12019,289 +11761,55 @@
           <w:sz w:val="20"/>
           <w:szCs w:val="20"/>
         </w:rPr>
-        <w:t xml:space="preserve"> UrlEncodedFormEntity(</w:t>
-      </w:r>
-      <w:proofErr w:type="spellStart"/>
-      <w:r>
+        <w:tab/>
+        <w:t>result = json.getBoolean("login");</w:t>
+      </w:r>
+    </w:p>
+    <w:p>
+      <w:pPr>
+        <w:spacing w:line="288" w:lineRule="auto"/>
         <w:rPr>
           <w:i/>
           <w:sz w:val="20"/>
           <w:szCs w:val="20"/>
         </w:rPr>
-        <w:t>data</w:t>
-      </w:r>
-      <w:proofErr w:type="spellEnd"/>
+      </w:pPr>
       <w:r>
         <w:rPr>
           <w:i/>
           <w:sz w:val="20"/>
           <w:szCs w:val="20"/>
         </w:rPr>
-        <w:t>));</w:t>
-      </w:r>
-    </w:p>
-    <w:p>
-      <w:pPr>
-        <w:spacing w:line="288" w:lineRule="auto"/>
+        <w:tab/>
+        <w:t xml:space="preserve">} </w:t>
+      </w:r>
+      <w:r>
         <w:rPr>
           <w:i/>
           <w:sz w:val="20"/>
           <w:szCs w:val="20"/>
         </w:rPr>
-      </w:pPr>
-      <w:r>
+        <w:t>…</w:t>
+      </w:r>
+    </w:p>
+    <w:p>
+      <w:pPr>
+        <w:spacing w:line="288" w:lineRule="auto"/>
         <w:rPr>
           <w:i/>
           <w:sz w:val="20"/>
           <w:szCs w:val="20"/>
         </w:rPr>
-        <w:tab/>
-      </w:r>
-      <w:r>
-        <w:rPr>
+      </w:pPr>
+      <w:r>
+        <w:rPr>
+          <w:bCs/>
           <w:i/>
           <w:sz w:val="20"/>
           <w:szCs w:val="20"/>
         </w:rPr>
-        <w:tab/>
-        <w:t xml:space="preserve">HttpResponse </w:t>
-      </w:r>
-      <w:proofErr w:type="spellStart"/>
-      <w:r>
-        <w:rPr>
-          <w:i/>
-          <w:sz w:val="20"/>
-          <w:szCs w:val="20"/>
-        </w:rPr>
-        <w:t>resp</w:t>
-      </w:r>
-      <w:proofErr w:type="spellEnd"/>
-      <w:r>
-        <w:rPr>
-          <w:i/>
-          <w:sz w:val="20"/>
-          <w:szCs w:val="20"/>
-        </w:rPr>
-        <w:t xml:space="preserve"> = </w:t>
-      </w:r>
-      <w:proofErr w:type="spellStart"/>
-      <w:r>
-        <w:rPr>
-          <w:i/>
-          <w:sz w:val="20"/>
-          <w:szCs w:val="20"/>
-        </w:rPr>
-        <w:t>cl.execute</w:t>
-      </w:r>
-      <w:proofErr w:type="spellEnd"/>
-      <w:r>
-        <w:rPr>
-          <w:i/>
-          <w:sz w:val="20"/>
-          <w:szCs w:val="20"/>
-        </w:rPr>
-        <w:t>(post);</w:t>
-      </w:r>
-    </w:p>
-    <w:p>
-      <w:pPr>
-        <w:spacing w:line="288" w:lineRule="auto"/>
-        <w:rPr>
-          <w:i/>
-          <w:sz w:val="20"/>
-          <w:szCs w:val="20"/>
-        </w:rPr>
-      </w:pPr>
-      <w:r>
-        <w:rPr>
-          <w:i/>
-          <w:sz w:val="20"/>
-          <w:szCs w:val="20"/>
-        </w:rPr>
-        <w:tab/>
-      </w:r>
-      <w:r>
-        <w:rPr>
-          <w:i/>
-          <w:sz w:val="20"/>
-          <w:szCs w:val="20"/>
-        </w:rPr>
-        <w:tab/>
-      </w:r>
-      <w:proofErr w:type="spellStart"/>
-      <w:r>
-        <w:rPr>
-          <w:i/>
-          <w:sz w:val="20"/>
-          <w:szCs w:val="20"/>
-        </w:rPr>
-        <w:t>HttpEntity</w:t>
-      </w:r>
-      <w:proofErr w:type="spellEnd"/>
-      <w:r>
-        <w:rPr>
-          <w:i/>
-          <w:sz w:val="20"/>
-          <w:szCs w:val="20"/>
-        </w:rPr>
-        <w:t xml:space="preserve"> </w:t>
-      </w:r>
-      <w:proofErr w:type="spellStart"/>
-      <w:r>
-        <w:rPr>
-          <w:i/>
-          <w:sz w:val="20"/>
-          <w:szCs w:val="20"/>
-        </w:rPr>
-        <w:t>entity</w:t>
-      </w:r>
-      <w:proofErr w:type="spellEnd"/>
-      <w:r>
-        <w:rPr>
-          <w:i/>
-          <w:sz w:val="20"/>
-          <w:szCs w:val="20"/>
-        </w:rPr>
-        <w:t xml:space="preserve"> = resp.getEntity();</w:t>
-      </w:r>
-    </w:p>
-    <w:p>
-      <w:pPr>
-        <w:spacing w:line="288" w:lineRule="auto"/>
-        <w:rPr>
-          <w:i/>
-          <w:sz w:val="20"/>
-          <w:szCs w:val="20"/>
-        </w:rPr>
-      </w:pPr>
-      <w:r>
-        <w:rPr>
-          <w:i/>
-          <w:sz w:val="20"/>
-          <w:szCs w:val="20"/>
-        </w:rPr>
-        <w:tab/>
-      </w:r>
-      <w:r>
-        <w:rPr>
-          <w:i/>
-          <w:sz w:val="20"/>
-          <w:szCs w:val="20"/>
-        </w:rPr>
-        <w:tab/>
-        <w:t>json = readStream(resp.getEntity().</w:t>
-      </w:r>
-      <w:proofErr w:type="spellStart"/>
-      <w:r>
-        <w:rPr>
-          <w:i/>
-          <w:sz w:val="20"/>
-          <w:szCs w:val="20"/>
-        </w:rPr>
-        <w:t>getContent</w:t>
-      </w:r>
-      <w:proofErr w:type="spellEnd"/>
-      <w:r>
-        <w:rPr>
-          <w:i/>
-          <w:sz w:val="20"/>
-          <w:szCs w:val="20"/>
-        </w:rPr>
-        <w:t>());</w:t>
-      </w:r>
-    </w:p>
-    <w:p>
-      <w:pPr>
-        <w:spacing w:line="288" w:lineRule="auto"/>
-        <w:rPr>
-          <w:i/>
-          <w:sz w:val="20"/>
-          <w:szCs w:val="20"/>
-        </w:rPr>
-      </w:pPr>
-      <w:r>
-        <w:rPr>
-          <w:i/>
-          <w:sz w:val="20"/>
-          <w:szCs w:val="20"/>
-        </w:rPr>
-        <w:tab/>
-      </w:r>
-      <w:r>
-        <w:rPr>
-          <w:i/>
-          <w:sz w:val="20"/>
-          <w:szCs w:val="20"/>
-        </w:rPr>
-        <w:tab/>
-        <w:t xml:space="preserve">result = </w:t>
-      </w:r>
-      <w:proofErr w:type="spellStart"/>
-      <w:r>
-        <w:rPr>
-          <w:i/>
-          <w:sz w:val="20"/>
-          <w:szCs w:val="20"/>
-        </w:rPr>
-        <w:t>json.getBoolean</w:t>
-      </w:r>
-      <w:proofErr w:type="spellEnd"/>
-      <w:r>
-        <w:rPr>
-          <w:i/>
-          <w:sz w:val="20"/>
-          <w:szCs w:val="20"/>
-        </w:rPr>
-        <w:t>("login");</w:t>
-      </w:r>
-    </w:p>
-    <w:p>
-      <w:pPr>
-        <w:spacing w:line="288" w:lineRule="auto"/>
-        <w:rPr>
-          <w:i/>
-          <w:sz w:val="20"/>
-          <w:szCs w:val="20"/>
-        </w:rPr>
-      </w:pPr>
-      <w:r>
-        <w:rPr>
-          <w:i/>
-          <w:sz w:val="20"/>
-          <w:szCs w:val="20"/>
-        </w:rPr>
-        <w:tab/>
-        <w:t xml:space="preserve">} </w:t>
-      </w:r>
-      <w:r>
-        <w:rPr>
-          <w:i/>
-          <w:sz w:val="20"/>
-          <w:szCs w:val="20"/>
-        </w:rPr>
-        <w:t>…</w:t>
-      </w:r>
-    </w:p>
-    <w:p>
-      <w:pPr>
-        <w:spacing w:line="288" w:lineRule="auto"/>
-        <w:rPr>
-          <w:i/>
-          <w:sz w:val="20"/>
-          <w:szCs w:val="20"/>
-        </w:rPr>
-      </w:pPr>
-      <w:proofErr w:type="spellStart"/>
-      <w:r>
-        <w:rPr>
-          <w:bCs/>
-          <w:i/>
-          <w:sz w:val="20"/>
-          <w:szCs w:val="20"/>
-        </w:rPr>
         <w:t>return</w:t>
       </w:r>
-      <w:proofErr w:type="spellEnd"/>
       <w:r>
         <w:rPr>
           <w:i/>
@@ -12388,7 +11896,7 @@
                                 <w:sz w:val="24"/>
                               </w:rPr>
                             </w:pPr>
-                            <w:bookmarkStart w:id="65" w:name="_Ref301168741"/>
+                            <w:bookmarkStart w:id="66" w:name="_Ref301168741"/>
                             <w:r>
                               <w:t xml:space="preserve">Listing </w:t>
                             </w:r>
@@ -12400,7 +11908,7 @@
                                 <w:t>1</w:t>
                               </w:r>
                             </w:fldSimple>
-                            <w:bookmarkEnd w:id="65"/>
+                            <w:bookmarkEnd w:id="66"/>
                             <w:r>
                               <w:t>: Methode tryLogin() aus der Klasse NetworkManager</w:t>
                             </w:r>
@@ -12444,7 +11952,7 @@
                           <w:sz w:val="24"/>
                         </w:rPr>
                       </w:pPr>
-                      <w:bookmarkStart w:id="66" w:name="_Ref301168741"/>
+                      <w:bookmarkStart w:id="67" w:name="_Ref301168741"/>
                       <w:r>
                         <w:t xml:space="preserve">Listing </w:t>
                       </w:r>
@@ -12456,7 +11964,7 @@
                           <w:t>1</w:t>
                         </w:r>
                       </w:fldSimple>
-                      <w:bookmarkEnd w:id="66"/>
+                      <w:bookmarkEnd w:id="67"/>
                       <w:r>
                         <w:t>: Methode tryLogin() aus der Klasse NetworkManager</w:t>
                       </w:r>
@@ -12541,19 +12049,11 @@
       <w:r>
         <w:t xml:space="preserve"> und an die aufrufende Methode mit </w:t>
       </w:r>
-      <w:proofErr w:type="spellStart"/>
-      <w:r>
-        <w:rPr>
-          <w:i/>
-        </w:rPr>
-        <w:t>return</w:t>
-      </w:r>
-      <w:proofErr w:type="spellEnd"/>
-      <w:r>
-        <w:rPr>
-          <w:i/>
-        </w:rPr>
-        <w:t xml:space="preserve"> result;</w:t>
+      <w:r>
+        <w:rPr>
+          <w:i/>
+        </w:rPr>
+        <w:t>return result;</w:t>
       </w:r>
       <w:r>
         <w:rPr>
@@ -12621,7 +12121,7 @@
                     </pic:cNvPicPr>
                   </pic:nvPicPr>
                   <pic:blipFill>
-                    <a:blip r:embed="rId21">
+                    <a:blip r:embed="rId23">
                       <a:extLst>
                         <a:ext uri="{28A0092B-C50C-407E-A947-70E740481C1C}">
                           <a14:useLocalDpi xmlns:a14="http://schemas.microsoft.com/office/drawing/2010/main" val="0"/>
@@ -12657,7 +12157,7 @@
       <w:pPr>
         <w:pStyle w:val="myBeschriftung"/>
       </w:pPr>
-      <w:bookmarkStart w:id="67" w:name="_Toc301168647"/>
+      <w:bookmarkStart w:id="68" w:name="_Toc301168647"/>
       <w:r>
         <w:t xml:space="preserve">Abbildung </w:t>
       </w:r>
@@ -12675,7 +12175,7 @@
       <w:r>
         <w:t xml:space="preserve"> "Login" und "Suche starten"</w:t>
       </w:r>
-      <w:bookmarkEnd w:id="67"/>
+      <w:bookmarkEnd w:id="68"/>
     </w:p>
     <w:p>
       <w:r>
@@ -12791,13 +12291,8 @@
     </w:p>
     <w:p>
       <w:r>
-        <w:t>Wie in den Anwendungsfällen (</w:t>
-      </w:r>
-      <w:proofErr w:type="gramStart"/>
-      <w:r>
-        <w:t xml:space="preserve">siehe </w:t>
-      </w:r>
-      <w:proofErr w:type="gramEnd"/>
+        <w:t xml:space="preserve">Wie in den Anwendungsfällen (siehe </w:t>
+      </w:r>
       <w:r>
         <w:fldChar w:fldCharType="begin"/>
       </w:r>
@@ -12951,12 +12446,12 @@
           <w:numId w:val="7"/>
         </w:numPr>
       </w:pPr>
-      <w:bookmarkStart w:id="68" w:name="_Toc300678100"/>
+      <w:bookmarkStart w:id="69" w:name="_Toc300678100"/>
       <w:r>
         <w:lastRenderedPageBreak/>
         <w:t>Testen der Android-Anwendung</w:t>
       </w:r>
-      <w:bookmarkEnd w:id="68"/>
+      <w:bookmarkEnd w:id="69"/>
     </w:p>
     <w:p>
       <w:pPr>
@@ -12966,29 +12461,51 @@
           <w:numId w:val="7"/>
         </w:numPr>
       </w:pPr>
-      <w:bookmarkStart w:id="69" w:name="_Toc300678101"/>
+      <w:bookmarkStart w:id="70" w:name="_Toc300678101"/>
       <w:r>
         <w:t>Zieldefinition</w:t>
       </w:r>
-      <w:bookmarkEnd w:id="69"/>
-    </w:p>
-    <w:p>
-      <w:r>
-        <w:t xml:space="preserve">In diesem Kapitel wird die praktische Umsetzung von Unit-Tests in Bezug auf die Android-Umgebung näher betrachtet. Die </w:t>
+      <w:bookmarkEnd w:id="70"/>
+    </w:p>
+    <w:p>
+      <w:r>
+        <w:t xml:space="preserve">In diesem Abschnitt soll das Testen </w:t>
+      </w:r>
+      <w:r>
+        <w:t>der mobilen</w:t>
+      </w:r>
+      <w:r>
+        <w:t xml:space="preserve"> </w:t>
+      </w:r>
+      <w:r>
+        <w:t xml:space="preserve">Anwendung </w:t>
+      </w:r>
+      <w:r>
+        <w:t>näher betrachtet werden, wobei der Fokus auf d</w:t>
+      </w:r>
+      <w:r>
+        <w:t>em besonderen Verhalten der Android-Umgebung</w:t>
+      </w:r>
+      <w:r>
+        <w:t xml:space="preserve">, wie die </w:t>
+      </w:r>
+      <w:r>
+        <w:t>Ausrichtung und die unterschiedlichen Lebenszyklen (Pausieren, Neustart usw.)</w:t>
+      </w:r>
+      <w:r>
+        <w:t>,</w:t>
+      </w:r>
+      <w:r>
+        <w:t xml:space="preserve"> gelegt werden soll. </w:t>
+      </w:r>
+      <w:r>
+        <w:t xml:space="preserve">Die </w:t>
       </w:r>
       <w:r>
         <w:t>Planung und Implementierung</w:t>
       </w:r>
       <w:r>
-        <w:t xml:space="preserve"> erfolgt in Anlehnung an das </w:t>
-      </w:r>
-      <w:proofErr w:type="spellStart"/>
-      <w:r>
-        <w:t>Tutorial</w:t>
-      </w:r>
-      <w:proofErr w:type="spellEnd"/>
-      <w:r>
-        <w:t xml:space="preserve"> „Activity Testing</w:t>
+        <w:t xml:space="preserve"> erfolgt in Anlehnung an das Tutorial „Activity Testing</w:t>
       </w:r>
       <w:r>
         <w:t>“</w:t>
@@ -13020,13 +12537,8 @@
         <w:t>In folgender Tabelle</w:t>
       </w:r>
       <w:r>
-        <w:t xml:space="preserve"> (s</w:t>
-      </w:r>
-      <w:proofErr w:type="gramStart"/>
-      <w:r>
-        <w:t xml:space="preserve">. </w:t>
-      </w:r>
-      <w:proofErr w:type="gramEnd"/>
+        <w:t xml:space="preserve"> (s. </w:t>
+      </w:r>
       <w:r>
         <w:fldChar w:fldCharType="begin"/>
       </w:r>
@@ -13052,13 +12564,7 @@
         <w:t>)</w:t>
       </w:r>
       <w:r>
-        <w:t xml:space="preserve"> werden die </w:t>
-      </w:r>
-      <w:r>
-        <w:t xml:space="preserve">zu testenden </w:t>
-      </w:r>
-      <w:r>
-        <w:t>Funktionen definiert, die als Grundlage fü</w:t>
+        <w:t xml:space="preserve"> werden die Funktionen definiert, die als Grundlage fü</w:t>
       </w:r>
       <w:r>
         <w:t>r die zu implementierenden Test-Methoden Anwendung finden sollen</w:t>
@@ -13592,14 +13098,14 @@
                 <w:sz w:val="20"/>
                 <w:szCs w:val="20"/>
               </w:rPr>
-              <w:t xml:space="preserve"> ob Speicherung</w:t>
+              <w:t xml:space="preserve"> ob </w:t>
             </w:r>
             <w:r>
               <w:rPr>
                 <w:sz w:val="20"/>
                 <w:szCs w:val="20"/>
               </w:rPr>
-              <w:t xml:space="preserve"> onPause()</w:t>
+              <w:t>onPause()</w:t>
             </w:r>
             <w:r>
               <w:rPr>
@@ -14181,7 +13687,6 @@
               </w:rPr>
               <w:t xml:space="preserve">Es muss eine </w:t>
             </w:r>
-            <w:proofErr w:type="spellStart"/>
             <w:r>
               <w:rPr>
                 <w:i/>
@@ -14190,7 +13695,6 @@
               </w:rPr>
               <w:t>EmptyInputException</w:t>
             </w:r>
-            <w:proofErr w:type="spellEnd"/>
             <w:r>
               <w:rPr>
                 <w:sz w:val="20"/>
@@ -14207,7 +13711,7 @@
         <w:pStyle w:val="myBeschriftung"/>
         <w:spacing w:before="100"/>
       </w:pPr>
-      <w:bookmarkStart w:id="70" w:name="_Ref301181782"/>
+      <w:bookmarkStart w:id="71" w:name="_Ref301181782"/>
       <w:r>
         <w:t xml:space="preserve">Tabelle </w:t>
       </w:r>
@@ -14219,69 +13723,15 @@
           <w:t>1</w:t>
         </w:r>
       </w:fldSimple>
-      <w:bookmarkEnd w:id="70"/>
+      <w:bookmarkEnd w:id="71"/>
       <w:r>
         <w:t>: geplante Testfälle</w:t>
       </w:r>
     </w:p>
     <w:p>
-      <w:bookmarkStart w:id="71" w:name="_Toc300678102"/>
-      <w:r>
-        <w:t xml:space="preserve">Die </w:t>
-      </w:r>
-      <w:r>
-        <w:fldChar w:fldCharType="begin"/>
-      </w:r>
-      <w:r>
-        <w:instrText xml:space="preserve"> REF _Ref301181782 \h </w:instrText>
-      </w:r>
-      <w:r>
-        <w:fldChar w:fldCharType="separate"/>
-      </w:r>
-      <w:r>
-        <w:t xml:space="preserve">Tabelle </w:t>
-      </w:r>
-      <w:r>
-        <w:rPr>
-          <w:noProof/>
-        </w:rPr>
-        <w:t>1</w:t>
-      </w:r>
-      <w:r>
-        <w:fldChar w:fldCharType="end"/>
-      </w:r>
-      <w:r>
-        <w:t xml:space="preserve"> umfasst eine Reihe von Testfällen die für die Klasse</w:t>
-      </w:r>
-      <w:r>
-        <w:t>n</w:t>
-      </w:r>
-      <w:r>
-        <w:t xml:space="preserve"> </w:t>
-      </w:r>
-      <w:r>
-        <w:rPr>
-          <w:i/>
-        </w:rPr>
-        <w:t>Login</w:t>
-      </w:r>
-      <w:r>
-        <w:t xml:space="preserve"> und </w:t>
-      </w:r>
-      <w:r>
-        <w:rPr>
-          <w:i/>
-        </w:rPr>
-        <w:t>Dams</w:t>
-      </w:r>
-      <w:r>
-        <w:t xml:space="preserve"> funktional gleich sind</w:t>
-      </w:r>
-      <w:r>
-        <w:t xml:space="preserve"> (z.B. Nr. 1, 2 und 3)</w:t>
-      </w:r>
-      <w:r>
-        <w:t xml:space="preserve">. Aus diesem Grund wird in der Tabelle keine Unterscheidung zu beiden Activities gemacht. Im folgenden Abschnitt wird </w:t>
+      <w:bookmarkStart w:id="72" w:name="_Toc300678102"/>
+      <w:r>
+        <w:t xml:space="preserve">Im folgenden Abschnitt wird </w:t>
       </w:r>
       <w:r>
         <w:t xml:space="preserve">näher </w:t>
@@ -14305,7 +13755,7 @@
       <w:r>
         <w:t>Umsetzung</w:t>
       </w:r>
-      <w:bookmarkEnd w:id="71"/>
+      <w:bookmarkEnd w:id="72"/>
     </w:p>
     <w:p>
       <w:pPr>
@@ -14363,7 +13813,7 @@
                     </pic:cNvPicPr>
                   </pic:nvPicPr>
                   <pic:blipFill>
-                    <a:blip r:embed="rId22">
+                    <a:blip r:embed="rId24">
                       <a:extLst>
                         <a:ext uri="{28A0092B-C50C-407E-A947-70E740481C1C}">
                           <a14:useLocalDpi xmlns:a14="http://schemas.microsoft.com/office/drawing/2010/main" val="0"/>
@@ -14399,7 +13849,7 @@
       <w:pPr>
         <w:pStyle w:val="myBeschriftung"/>
       </w:pPr>
-      <w:bookmarkStart w:id="72" w:name="_Toc301168648"/>
+      <w:bookmarkStart w:id="73" w:name="_Toc301168648"/>
       <w:r>
         <w:t xml:space="preserve">Abbildung </w:t>
       </w:r>
@@ -14420,7 +13870,7 @@
       <w:r>
         <w:t>assendiagramm der Test-Klassen</w:t>
       </w:r>
-      <w:bookmarkEnd w:id="72"/>
+      <w:bookmarkEnd w:id="73"/>
     </w:p>
     <w:p>
       <w:r>
@@ -14432,25 +13882,21 @@
       <w:r>
         <w:t xml:space="preserve">rden die Klassen </w:t>
       </w:r>
-      <w:proofErr w:type="spellStart"/>
       <w:r>
         <w:rPr>
           <w:i/>
         </w:rPr>
         <w:t>DamsActivityTest</w:t>
       </w:r>
-      <w:proofErr w:type="spellEnd"/>
       <w:r>
         <w:t xml:space="preserve"> und </w:t>
       </w:r>
-      <w:proofErr w:type="spellStart"/>
       <w:r>
         <w:rPr>
           <w:i/>
         </w:rPr>
         <w:t>LoginActivityTest</w:t>
       </w:r>
-      <w:proofErr w:type="spellEnd"/>
       <w:r>
         <w:t xml:space="preserve"> als Testklassen zu den gleichnamigen Activity</w:t>
       </w:r>
@@ -14460,14 +13906,12 @@
       <w:r>
         <w:t xml:space="preserve">Anwendung generiert. Zusätzlich wurde die Klasse </w:t>
       </w:r>
-      <w:proofErr w:type="spellStart"/>
       <w:r>
         <w:rPr>
           <w:i/>
         </w:rPr>
         <w:t>TestSuite</w:t>
       </w:r>
-      <w:proofErr w:type="spellEnd"/>
       <w:r>
         <w:t xml:space="preserve"> imple</w:t>
       </w:r>
@@ -14572,14 +14016,12 @@
       <w:r>
         <w:t xml:space="preserve">der Klasse </w:t>
       </w:r>
-      <w:proofErr w:type="spellStart"/>
       <w:r>
         <w:rPr>
           <w:i/>
         </w:rPr>
         <w:t>DamsActivityTest</w:t>
       </w:r>
-      <w:proofErr w:type="spellEnd"/>
       <w:r>
         <w:t xml:space="preserve"> </w:t>
       </w:r>
@@ -14598,19 +14040,11 @@
           <w:i/>
         </w:rPr>
       </w:pPr>
-      <w:proofErr w:type="spellStart"/>
-      <w:r>
-        <w:rPr>
-          <w:i/>
-        </w:rPr>
-        <w:t>testPreCondition</w:t>
-      </w:r>
-      <w:proofErr w:type="spellEnd"/>
-      <w:r>
-        <w:rPr>
-          <w:i/>
-        </w:rPr>
-        <w:t>()</w:t>
+      <w:r>
+        <w:rPr>
+          <w:i/>
+        </w:rPr>
+        <w:t>testPreCondition()</w:t>
       </w:r>
     </w:p>
     <w:p>
@@ -14618,15 +14052,7 @@
         <w:ind w:left="360"/>
       </w:pPr>
       <w:r>
-        <w:t xml:space="preserve">Diese Test-Methode wird durchgeführt, um die erfolgreiche </w:t>
-      </w:r>
-      <w:proofErr w:type="spellStart"/>
-      <w:r>
-        <w:t>Inititlaisierung</w:t>
-      </w:r>
-      <w:proofErr w:type="spellEnd"/>
-      <w:r>
-        <w:t xml:space="preserve"> durch die setUp()-Methode zu überprüfen. Dieses Vorgehen stellt sicher, dass die benötigten Komponenten, wie die Eingabefelder und Spinner, zur Verfügung stehen.</w:t>
+        <w:t>Diese Test-Methode wird durchgeführt, um die erfolgreiche Inititlaisierung durch die setUp()-Methode zu überprüfen. Dieses Vorgehen stellt sicher, dass die benötigten Komponenten, wie die Eingabefelder und Spinner, zur Verfügung stehen.</w:t>
       </w:r>
     </w:p>
     <w:p>
@@ -14640,19 +14066,11 @@
           <w:i/>
         </w:rPr>
       </w:pPr>
-      <w:proofErr w:type="spellStart"/>
-      <w:r>
-        <w:rPr>
-          <w:i/>
-        </w:rPr>
-        <w:t>testOrientation</w:t>
-      </w:r>
-      <w:proofErr w:type="spellEnd"/>
-      <w:r>
-        <w:rPr>
-          <w:i/>
-        </w:rPr>
-        <w:t>()</w:t>
+      <w:r>
+        <w:rPr>
+          <w:i/>
+        </w:rPr>
+        <w:t>testOrientation()</w:t>
       </w:r>
     </w:p>
     <w:p>
@@ -14670,19 +14088,11 @@
       <w:r>
         <w:t xml:space="preserve">Zu Beginn der Methode werden die X- und Y-Koordinaten der grafischen Elemente und der aktuelle Wert der Auswertung gespeichert. Mit Hilfe der Methode </w:t>
       </w:r>
-      <w:proofErr w:type="spellStart"/>
-      <w:r>
-        <w:rPr>
-          <w:i/>
-        </w:rPr>
-        <w:t>setRequestedOrientation</w:t>
-      </w:r>
-      <w:proofErr w:type="spellEnd"/>
-      <w:r>
-        <w:rPr>
-          <w:i/>
-        </w:rPr>
-        <w:t>(</w:t>
+      <w:r>
+        <w:rPr>
+          <w:i/>
+        </w:rPr>
+        <w:t>setRequestedOrientation(</w:t>
       </w:r>
       <w:r>
         <w:rPr>
@@ -14691,15 +14101,7 @@
         <w:t xml:space="preserve">) </w:t>
       </w:r>
       <w:r>
-        <w:t>wird die Activity auf Querformat („</w:t>
-      </w:r>
-      <w:proofErr w:type="spellStart"/>
-      <w:r>
-        <w:t>Landscape</w:t>
-      </w:r>
-      <w:proofErr w:type="spellEnd"/>
-      <w:r>
-        <w:t xml:space="preserve">“) umgestellt. Anschließend wird mit der Methode </w:t>
+        <w:t xml:space="preserve">wird die Activity auf Querformat („Landscape“) umgestellt. Anschließend wird mit der Methode </w:t>
       </w:r>
       <w:r>
         <w:rPr>
@@ -14737,19 +14139,11 @@
           <w:i/>
         </w:rPr>
       </w:pPr>
-      <w:proofErr w:type="spellStart"/>
-      <w:r>
-        <w:rPr>
-          <w:i/>
-        </w:rPr>
-        <w:t>testOnPause</w:t>
-      </w:r>
-      <w:proofErr w:type="spellEnd"/>
-      <w:r>
-        <w:rPr>
-          <w:i/>
-        </w:rPr>
-        <w:t>()</w:t>
+      <w:r>
+        <w:rPr>
+          <w:i/>
+        </w:rPr>
+        <w:t>testOnPause()</w:t>
       </w:r>
     </w:p>
     <w:p>
@@ -14778,19 +14172,11 @@
         <w:lastRenderedPageBreak/>
         <w:t xml:space="preserve">Mit Hilfe der Methode </w:t>
       </w:r>
-      <w:proofErr w:type="spellStart"/>
-      <w:r>
-        <w:rPr>
-          <w:i/>
-        </w:rPr>
-        <w:t>testOnPause</w:t>
-      </w:r>
-      <w:proofErr w:type="spellEnd"/>
-      <w:r>
-        <w:rPr>
-          <w:i/>
-        </w:rPr>
-        <w:t>()</w:t>
+      <w:r>
+        <w:rPr>
+          <w:i/>
+        </w:rPr>
+        <w:t>testOnPause()</w:t>
       </w:r>
       <w:r>
         <w:t xml:space="preserve"> soll überprüft werden ob die </w:t>
@@ -14820,13 +14206,8 @@
         <w:t xml:space="preserve"> </w:t>
       </w:r>
       <w:r>
-        <w:t>(</w:t>
-      </w:r>
-      <w:proofErr w:type="gramStart"/>
-      <w:r>
-        <w:t xml:space="preserve">siehe </w:t>
-      </w:r>
-      <w:proofErr w:type="gramEnd"/>
+        <w:t xml:space="preserve">(siehe </w:t>
+      </w:r>
       <w:r>
         <w:fldChar w:fldCharType="begin"/>
       </w:r>
@@ -14867,16 +14248,8 @@
         <w:rPr>
           <w:i/>
         </w:rPr>
-        <w:t>@</w:t>
-      </w:r>
-      <w:proofErr w:type="spellStart"/>
-      <w:r>
-        <w:rPr>
-          <w:i/>
-        </w:rPr>
-        <w:t>UiThreadTest</w:t>
-      </w:r>
-      <w:proofErr w:type="spellEnd"/>
+        <w:t>@UiThreadTest</w:t>
+      </w:r>
       <w:r>
         <w:rPr>
           <w:i/>
@@ -14889,33 +14262,11 @@
       <w:r>
         <w:t xml:space="preserve">en Tests durchführen zu können. Vor dem Aufruf der Methode </w:t>
       </w:r>
-      <w:proofErr w:type="spellStart"/>
-      <w:r>
-        <w:rPr>
-          <w:i/>
-        </w:rPr>
-        <w:t>inst.callActivityOnPause</w:t>
-      </w:r>
-      <w:proofErr w:type="spellEnd"/>
-      <w:r>
-        <w:rPr>
-          <w:i/>
-        </w:rPr>
-        <w:t>(</w:t>
-      </w:r>
-      <w:proofErr w:type="spellStart"/>
-      <w:r>
-        <w:rPr>
-          <w:i/>
-        </w:rPr>
-        <w:t>damsActivity</w:t>
-      </w:r>
-      <w:proofErr w:type="spellEnd"/>
-      <w:r>
-        <w:rPr>
-          <w:i/>
-        </w:rPr>
-        <w:t>)</w:t>
+      <w:r>
+        <w:rPr>
+          <w:i/>
+        </w:rPr>
+        <w:t>inst.callActivityOnPause(damsActivity)</w:t>
       </w:r>
       <w:r>
         <w:t xml:space="preserve"> </w:t>
@@ -14926,7 +14277,6 @@
       <w:r>
         <w:t xml:space="preserve">die Inhalte der grafischen Elemente mit den Konstanten initialisiert bzw. die vordefinierten Spinner-Positionen gesetzt. Nach dem die onPause() aufgerufen wurde, werden die Spinner-Positionen verändert und der Text des Eingabe-Feldes gelöscht. Anschließend wird die Methode </w:t>
       </w:r>
-      <w:proofErr w:type="spellStart"/>
       <w:r>
         <w:rPr>
           <w:i/>
@@ -14939,26 +14289,11 @@
         </w:rPr>
         <w:t>Resume</w:t>
       </w:r>
-      <w:proofErr w:type="spellEnd"/>
-      <w:r>
-        <w:rPr>
-          <w:i/>
-        </w:rPr>
-        <w:t>(</w:t>
-      </w:r>
-      <w:proofErr w:type="spellStart"/>
-      <w:r>
-        <w:rPr>
-          <w:i/>
-        </w:rPr>
-        <w:t>damsActivity</w:t>
-      </w:r>
-      <w:proofErr w:type="spellEnd"/>
-      <w:r>
-        <w:rPr>
-          <w:i/>
-        </w:rPr>
-        <w:t>)</w:t>
+      <w:r>
+        <w:rPr>
+          <w:i/>
+        </w:rPr>
+        <w:t>(damsActivity)</w:t>
       </w:r>
       <w:r>
         <w:rPr>
@@ -14981,19 +14316,11 @@
           <w:i/>
         </w:rPr>
       </w:pPr>
-      <w:proofErr w:type="spellStart"/>
-      <w:r>
-        <w:rPr>
-          <w:i/>
-        </w:rPr>
-        <w:t>testOnDestroy</w:t>
-      </w:r>
-      <w:proofErr w:type="spellEnd"/>
-      <w:r>
-        <w:rPr>
-          <w:i/>
-        </w:rPr>
-        <w:t>()</w:t>
+      <w:r>
+        <w:rPr>
+          <w:i/>
+        </w:rPr>
+        <w:t>testOnDestroy()</w:t>
       </w:r>
     </w:p>
     <w:p>
@@ -15003,19 +14330,11 @@
       <w:r>
         <w:t xml:space="preserve">Die Methode </w:t>
       </w:r>
-      <w:proofErr w:type="spellStart"/>
-      <w:r>
-        <w:rPr>
-          <w:i/>
-        </w:rPr>
-        <w:t>testOnDestroy</w:t>
-      </w:r>
-      <w:proofErr w:type="spellEnd"/>
-      <w:r>
-        <w:rPr>
-          <w:i/>
-        </w:rPr>
-        <w:t>()</w:t>
+      <w:r>
+        <w:rPr>
+          <w:i/>
+        </w:rPr>
+        <w:t>testOnDestroy()</w:t>
       </w:r>
       <w:r>
         <w:rPr>
@@ -15026,19 +14345,11 @@
       <w:r>
         <w:t xml:space="preserve">ist ähnlich implementiert wie die Methode </w:t>
       </w:r>
-      <w:proofErr w:type="spellStart"/>
-      <w:r>
-        <w:rPr>
-          <w:i/>
-        </w:rPr>
-        <w:t>testOnPause</w:t>
-      </w:r>
-      <w:proofErr w:type="spellEnd"/>
-      <w:r>
-        <w:rPr>
-          <w:i/>
-        </w:rPr>
-        <w:t>()</w:t>
+      <w:r>
+        <w:rPr>
+          <w:i/>
+        </w:rPr>
+        <w:t>testOnPause()</w:t>
       </w:r>
       <w:r>
         <w:t xml:space="preserve">. </w:t>
@@ -15076,36 +14387,20 @@
       <w:r>
         <w:t xml:space="preserve">Methode </w:t>
       </w:r>
-      <w:proofErr w:type="spellStart"/>
-      <w:r>
-        <w:rPr>
-          <w:i/>
-        </w:rPr>
-        <w:t>damsActivity.finish</w:t>
-      </w:r>
-      <w:proofErr w:type="spellEnd"/>
-      <w:r>
-        <w:rPr>
-          <w:i/>
-        </w:rPr>
-        <w:t>()</w:t>
+      <w:r>
+        <w:rPr>
+          <w:i/>
+        </w:rPr>
+        <w:t>damsActivity.finish()</w:t>
       </w:r>
       <w:r>
         <w:t xml:space="preserve">. Der Neustart der Anwendung erfolgt durch den Aufruf der Methode </w:t>
       </w:r>
-      <w:proofErr w:type="spellStart"/>
-      <w:r>
-        <w:rPr>
-          <w:i/>
-        </w:rPr>
-        <w:t>getActivity</w:t>
-      </w:r>
-      <w:proofErr w:type="spellEnd"/>
-      <w:r>
-        <w:rPr>
-          <w:i/>
-        </w:rPr>
-        <w:t>()</w:t>
+      <w:r>
+        <w:rPr>
+          <w:i/>
+        </w:rPr>
+        <w:t>getActivity()</w:t>
       </w:r>
       <w:r>
         <w:t xml:space="preserve">, die durch die Klasse </w:t>
@@ -15131,19 +14426,11 @@
           <w:i/>
         </w:rPr>
       </w:pPr>
-      <w:proofErr w:type="spellStart"/>
-      <w:r>
-        <w:rPr>
-          <w:i/>
-        </w:rPr>
-        <w:t>testScanResult</w:t>
-      </w:r>
-      <w:proofErr w:type="spellEnd"/>
-      <w:r>
-        <w:rPr>
-          <w:i/>
-        </w:rPr>
-        <w:t>()</w:t>
+      <w:r>
+        <w:rPr>
+          <w:i/>
+        </w:rPr>
+        <w:t>testScanResult()</w:t>
       </w:r>
     </w:p>
     <w:p>
@@ -15153,19 +14440,11 @@
       <w:r>
         <w:t xml:space="preserve">Unter Verwendung der Methode </w:t>
       </w:r>
-      <w:proofErr w:type="spellStart"/>
-      <w:r>
-        <w:rPr>
-          <w:i/>
-        </w:rPr>
-        <w:t>testScanResult</w:t>
-      </w:r>
-      <w:proofErr w:type="spellEnd"/>
-      <w:r>
-        <w:rPr>
-          <w:i/>
-        </w:rPr>
-        <w:t>()</w:t>
+      <w:r>
+        <w:rPr>
+          <w:i/>
+        </w:rPr>
+        <w:t>testScanResult()</w:t>
       </w:r>
       <w:r>
         <w:t xml:space="preserve">, kann die Funktionalität der Methode </w:t>
@@ -15188,14 +14467,12 @@
       <w:r>
         <w:t xml:space="preserve">Um das erfolgreiche Einlesen überprüfen zu können, wird ein </w:t>
       </w:r>
-      <w:proofErr w:type="spellStart"/>
       <w:r>
         <w:rPr>
           <w:i/>
         </w:rPr>
         <w:t>Intent</w:t>
       </w:r>
-      <w:proofErr w:type="spellEnd"/>
       <w:r>
         <w:t xml:space="preserve"> erzeugt, </w:t>
       </w:r>
@@ -15248,19 +14525,11 @@
           <w:i/>
         </w:rPr>
       </w:pPr>
-      <w:proofErr w:type="spellStart"/>
-      <w:r>
-        <w:rPr>
-          <w:i/>
-        </w:rPr>
-        <w:t>testPermission</w:t>
-      </w:r>
-      <w:proofErr w:type="spellEnd"/>
-      <w:r>
-        <w:rPr>
-          <w:i/>
-        </w:rPr>
-        <w:t>()</w:t>
+      <w:r>
+        <w:rPr>
+          <w:i/>
+        </w:rPr>
+        <w:t>testPermission()</w:t>
       </w:r>
     </w:p>
     <w:p>
@@ -15268,15 +14537,7 @@
         <w:ind w:left="360"/>
       </w:pPr>
       <w:r>
-        <w:t xml:space="preserve">Die Verwendung von System-Ressourcen durch eine Anwendung erfordert in der Android-Umgebung die Bereitstellung der entsprechenden Berechtigungen. Die </w:t>
-      </w:r>
-      <w:proofErr w:type="spellStart"/>
-      <w:r>
-        <w:t>testPermission</w:t>
-      </w:r>
-      <w:proofErr w:type="spellEnd"/>
-      <w:r>
-        <w:t>()-Methode testet anhand der eindeutigen Namen der Berechtigungen, ob diese für die Anwendung gewährt werden.</w:t>
+        <w:t>Die Verwendung von System-Ressourcen durch eine Anwendung erfordert in der Android-Umgebung die Bereitstellung der entsprechenden Berechtigungen. Die testPermission()-Methode testet anhand der eindeutigen Namen der Berechtigungen, ob diese für die Anwendung gewährt werden.</w:t>
       </w:r>
     </w:p>
     <w:p>
@@ -15290,72 +14551,56 @@
           <w:i/>
         </w:rPr>
       </w:pPr>
-      <w:proofErr w:type="spellStart"/>
-      <w:r>
-        <w:rPr>
-          <w:i/>
-        </w:rPr>
-        <w:t>testItemSelected</w:t>
-      </w:r>
-      <w:proofErr w:type="spellEnd"/>
+      <w:r>
+        <w:rPr>
+          <w:i/>
+        </w:rPr>
+        <w:t>testItemSelected()</w:t>
+      </w:r>
+    </w:p>
+    <w:p>
+      <w:pPr>
+        <w:ind w:left="360"/>
+      </w:pPr>
+      <w:r>
+        <w:t>Für die Auswahl entsprechender Such-Kriterien stehen in der mobilen Anwendung zwei Spinner zur Verfügung. Allerdings besteht die Einschränkung, dass der zweite Spinner nur aktiv ist, wenn im ersten Spinner die erste Position ausgewählt ist.</w:t>
+      </w:r>
+      <w:r>
+        <w:t xml:space="preserve"> </w:t>
+      </w:r>
+      <w:r>
+        <w:t>Die Überprüfung dieses Verhaltens erfolgt durch den Aufruf der</w:t>
+      </w:r>
+      <w:r>
+        <w:t xml:space="preserve"> Methode </w:t>
+      </w:r>
+      <w:r>
+        <w:rPr>
+          <w:i/>
+        </w:rPr>
+        <w:t>damsActivity.onItemSelected()</w:t>
+      </w:r>
+      <w:r>
+        <w:t>.</w:t>
+      </w:r>
+      <w:r>
+        <w:t xml:space="preserve"> </w:t>
+      </w:r>
+      <w:r>
+        <w:t xml:space="preserve">Eine anschließende Überprüfung durch </w:t>
+      </w:r>
+      <w:r>
+        <w:rPr>
+          <w:i/>
+        </w:rPr>
+        <w:t>assertTrue</w:t>
+      </w:r>
       <w:r>
         <w:rPr>
           <w:i/>
         </w:rPr>
         <w:t>()</w:t>
       </w:r>
-    </w:p>
-    <w:p>
-      <w:pPr>
-        <w:ind w:left="360"/>
-      </w:pPr>
-      <w:r>
-        <w:t>Für die Auswahl entsprechender Such-Kriterien stehen in der mobilen Anwendung zwei Spinner zur Verfügung. Allerdings besteht die Einschränkung, dass der zweite Spinner nur aktiv ist, wenn im ersten Spinner die erste Position ausgewählt ist.</w:t>
-      </w:r>
-      <w:r>
-        <w:t xml:space="preserve"> </w:t>
-      </w:r>
-      <w:r>
-        <w:t>Die Überprüfung dieses Verhaltens erfolgt durch den Aufruf der</w:t>
-      </w:r>
-      <w:r>
-        <w:t xml:space="preserve"> Methode </w:t>
-      </w:r>
-      <w:proofErr w:type="spellStart"/>
-      <w:r>
-        <w:rPr>
-          <w:i/>
-        </w:rPr>
-        <w:t>damsActivity.onItemSelected</w:t>
-      </w:r>
-      <w:proofErr w:type="spellEnd"/>
-      <w:r>
-        <w:rPr>
-          <w:i/>
-        </w:rPr>
-        <w:t>()</w:t>
-      </w:r>
-      <w:r>
-        <w:t>.</w:t>
-      </w:r>
-      <w:r>
-        <w:t xml:space="preserve"> </w:t>
-      </w:r>
-      <w:r>
-        <w:t xml:space="preserve">Eine anschließende Überprüfung durch </w:t>
-      </w:r>
-      <w:r>
-        <w:rPr>
-          <w:i/>
-        </w:rPr>
-        <w:t>assertTrue</w:t>
-      </w:r>
-      <w:r>
-        <w:rPr>
-          <w:i/>
-        </w:rPr>
-        <w:t>()</w:t>
-      </w:r>
       <w:r>
         <w:t xml:space="preserve"> zeigt</w:t>
       </w:r>
@@ -15380,14 +14625,12 @@
       <w:r>
         <w:t xml:space="preserve">Die Test-Methoden in der Klasse </w:t>
       </w:r>
-      <w:proofErr w:type="spellStart"/>
       <w:r>
         <w:rPr>
           <w:i/>
         </w:rPr>
         <w:t>LoginActivityTest</w:t>
       </w:r>
-      <w:proofErr w:type="spellEnd"/>
       <w:r>
         <w:t xml:space="preserve"> in Anlehnung an die vorherigen genannten Methoden implementiert. Aus diesem Grund werden nachfolgend nur zwei zusätzliche Methoden näher beschrieben.</w:t>
       </w:r>
@@ -15404,19 +14647,11 @@
           <w:i/>
         </w:rPr>
       </w:pPr>
-      <w:proofErr w:type="spellStart"/>
-      <w:r>
-        <w:rPr>
-          <w:i/>
-        </w:rPr>
-        <w:t>testCheckWebService</w:t>
-      </w:r>
-      <w:proofErr w:type="spellEnd"/>
-      <w:r>
-        <w:rPr>
-          <w:i/>
-        </w:rPr>
-        <w:t>()</w:t>
+      <w:r>
+        <w:rPr>
+          <w:i/>
+        </w:rPr>
+        <w:t>testCheckWebService()</w:t>
       </w:r>
     </w:p>
     <w:p>
@@ -15426,28 +14661,15 @@
       <w:r>
         <w:t xml:space="preserve">Mit Hilfe der Methode </w:t>
       </w:r>
-      <w:proofErr w:type="spellStart"/>
-      <w:r>
-        <w:rPr>
-          <w:i/>
-        </w:rPr>
-        <w:t>testCheckWebService</w:t>
-      </w:r>
-      <w:proofErr w:type="spellEnd"/>
-      <w:r>
-        <w:rPr>
-          <w:i/>
-        </w:rPr>
-        <w:t>()</w:t>
-      </w:r>
-      <w:r>
-        <w:t xml:space="preserve"> soll das Testen möglicher Exceptions aufgezeigt werden. (</w:t>
-      </w:r>
-      <w:proofErr w:type="gramStart"/>
-      <w:r>
-        <w:t xml:space="preserve">siehe </w:t>
-      </w:r>
-      <w:proofErr w:type="gramEnd"/>
+      <w:r>
+        <w:rPr>
+          <w:i/>
+        </w:rPr>
+        <w:t>testCheckWebService()</w:t>
+      </w:r>
+      <w:r>
+        <w:t xml:space="preserve"> soll das Testen möglicher Exceptions aufgezeigt werden. (siehe </w:t>
+      </w:r>
       <w:r>
         <w:fldChar w:fldCharType="begin"/>
       </w:r>
@@ -15485,7 +14707,6 @@
       <w:r>
         <w:t xml:space="preserve">dem Aufruf der Methode </w:t>
       </w:r>
-      <w:proofErr w:type="spellStart"/>
       <w:r>
         <w:rPr>
           <w:i/>
@@ -15502,14 +14723,7 @@
         <w:rPr>
           <w:i/>
         </w:rPr>
-        <w:t>Activity</w:t>
-      </w:r>
-      <w:proofErr w:type="spellEnd"/>
-      <w:r>
-        <w:rPr>
-          <w:i/>
-        </w:rPr>
-        <w:t>()</w:t>
+        <w:t>Activity()</w:t>
       </w:r>
       <w:r>
         <w:rPr>
@@ -15542,15 +14756,7 @@
         <w:t>catch()</w:t>
       </w:r>
       <w:r>
-        <w:t xml:space="preserve">-Block der Test-Methode zu einem positiven Ergebnis. Wenn die </w:t>
-      </w:r>
-      <w:proofErr w:type="spellStart"/>
-      <w:r>
-        <w:t>erwaretet</w:t>
-      </w:r>
-      <w:proofErr w:type="spellEnd"/>
-      <w:r>
-        <w:t xml:space="preserve"> Exception nicht eintritt, wird der Test durch die Methode </w:t>
+        <w:t xml:space="preserve">-Block der Test-Methode zu einem positiven Ergebnis. Wenn die erwaretet Exception nicht eintritt, wird der Test durch die Methode </w:t>
       </w:r>
       <w:r>
         <w:rPr>
@@ -15579,19 +14785,11 @@
           <w:i/>
         </w:rPr>
       </w:pPr>
-      <w:proofErr w:type="spellStart"/>
-      <w:r>
-        <w:rPr>
-          <w:i/>
-        </w:rPr>
-        <w:t>testEmptyText</w:t>
-      </w:r>
-      <w:proofErr w:type="spellEnd"/>
-      <w:r>
-        <w:rPr>
-          <w:i/>
-        </w:rPr>
-        <w:t>()</w:t>
+      <w:r>
+        <w:rPr>
+          <w:i/>
+        </w:rPr>
+        <w:t>testEmptyText()</w:t>
       </w:r>
     </w:p>
     <w:p>
@@ -15601,14 +14799,12 @@
       <w:r>
         <w:t xml:space="preserve">Leere Eingabefelder sollen bei der Verarbeitung zur Generierung einer </w:t>
       </w:r>
-      <w:proofErr w:type="spellStart"/>
       <w:r>
         <w:rPr>
           <w:i/>
         </w:rPr>
         <w:t>EmptyInputException</w:t>
       </w:r>
-      <w:proofErr w:type="spellEnd"/>
       <w:r>
         <w:rPr>
           <w:i/>
@@ -15618,36 +14814,20 @@
       <w:r>
         <w:t xml:space="preserve">führen. Die Methode </w:t>
       </w:r>
-      <w:proofErr w:type="spellStart"/>
-      <w:r>
-        <w:rPr>
-          <w:i/>
-        </w:rPr>
-        <w:t>testEmptyText</w:t>
-      </w:r>
-      <w:proofErr w:type="spellEnd"/>
-      <w:r>
-        <w:rPr>
-          <w:i/>
-        </w:rPr>
-        <w:t>()</w:t>
+      <w:r>
+        <w:rPr>
+          <w:i/>
+        </w:rPr>
+        <w:t>testEmptyText()</w:t>
       </w:r>
       <w:r>
         <w:t xml:space="preserve"> überprüft dieses Verhalten. Aufgrund der gleichen Verfahrensweise wie bei der Methode </w:t>
       </w:r>
-      <w:proofErr w:type="spellStart"/>
-      <w:r>
-        <w:rPr>
-          <w:i/>
-        </w:rPr>
-        <w:t>testCheckWebService</w:t>
-      </w:r>
-      <w:proofErr w:type="spellEnd"/>
-      <w:r>
-        <w:rPr>
-          <w:i/>
-        </w:rPr>
-        <w:t>()</w:t>
+      <w:r>
+        <w:rPr>
+          <w:i/>
+        </w:rPr>
+        <w:t>testCheckWebService()</w:t>
       </w:r>
       <w:r>
         <w:t xml:space="preserve"> wird diese Methode nicht näher erläutert.</w:t>
@@ -15670,12 +14850,12 @@
           <w:numId w:val="7"/>
         </w:numPr>
       </w:pPr>
-      <w:bookmarkStart w:id="73" w:name="_Toc300678103"/>
+      <w:bookmarkStart w:id="74" w:name="_Toc300678103"/>
       <w:r>
         <w:lastRenderedPageBreak/>
         <w:t>Abschluss</w:t>
       </w:r>
-      <w:bookmarkEnd w:id="73"/>
+      <w:bookmarkEnd w:id="74"/>
     </w:p>
     <w:p>
       <w:pPr>
@@ -15711,8 +14891,6 @@
       <w:r>
         <w:fldChar w:fldCharType="end"/>
       </w:r>
-      <w:bookmarkStart w:id="74" w:name="_GoBack"/>
-      <w:bookmarkEnd w:id="74"/>
       <w:r>
         <w:t>erarbeiteten Anwendungsfällen</w:t>
       </w:r>
@@ -15798,7 +14976,13 @@
       </w:r>
       <w:r>
         <w:lastRenderedPageBreak/>
-        <w:t>interne Netzwerk gewähren zu müssen.</w:t>
+        <w:t xml:space="preserve">interne </w:t>
+      </w:r>
+      <w:r>
+        <w:t>Server-</w:t>
+      </w:r>
+      <w:r>
+        <w:t>Netzwerk gewähren zu müssen.</w:t>
       </w:r>
       <w:r>
         <w:t xml:space="preserve"> Durch die Verlagerung des Großteils der Programmlogik in den Web-Service </w:t>
@@ -15814,20 +14998,18 @@
         <w:t>®</w:t>
       </w:r>
       <w:r>
-        <w:t xml:space="preserve"> Mobile oder Apple </w:t>
-      </w:r>
-      <w:proofErr w:type="spellStart"/>
-      <w:r>
-        <w:t>iOS</w:t>
-      </w:r>
-      <w:proofErr w:type="spellEnd"/>
-      <w:r>
-        <w:t xml:space="preserve"> zu portieren.</w:t>
-      </w:r>
-    </w:p>
-    <w:p>
-      <w:r>
-        <w:t xml:space="preserve">Die mobile Anwendung stellt derzeit wenige Funktionen für den Benutzer zur Verfügung. Als Grundlage für die Beurteilung der Durchführbarkeit ist die Implementierung aus meiner Sicht </w:t>
+        <w:t xml:space="preserve"> Mobile oder Apple iOS zu portieren.</w:t>
+      </w:r>
+    </w:p>
+    <w:p>
+      <w:r>
+        <w:t>Die mobile</w:t>
+      </w:r>
+      <w:r>
+        <w:t xml:space="preserve"> Anwendung stellt derzeit nur beispielhafte</w:t>
+      </w:r>
+      <w:r>
+        <w:t xml:space="preserve"> Funktionen für den Benutzer zur Verfügung. Als Grundlage für die Beurteilung der Durchführbarkeit ist die Implementierung aus meiner Sicht </w:t>
       </w:r>
       <w:r>
         <w:t xml:space="preserve">allerdings </w:t>
@@ -15890,8 +15072,8 @@
       </w:r>
     </w:p>
     <w:sectPr>
-      <w:footerReference w:type="even" r:id="rId23"/>
-      <w:footerReference w:type="default" r:id="rId24"/>
+      <w:footerReference w:type="even" r:id="rId25"/>
+      <w:footerReference w:type="default" r:id="rId26"/>
       <w:pgSz w:w="11906" w:h="16838"/>
       <w:pgMar w:top="1418" w:right="1701" w:bottom="1418" w:left="2268" w:header="709" w:footer="425" w:gutter="0"/>
       <w:pgNumType w:start="1"/>
@@ -15947,7 +15129,7 @@
       <w:rPr>
         <w:noProof/>
       </w:rPr>
-      <w:t>50</w:t>
+      <w:t>24</w:t>
     </w:r>
     <w:r>
       <w:fldChar w:fldCharType="end"/>
@@ -15981,7 +15163,7 @@
       <w:rPr>
         <w:noProof/>
       </w:rPr>
-      <w:t>49</w:t>
+      <w:t>23</w:t>
     </w:r>
     <w:r>
       <w:fldChar w:fldCharType="end"/>
@@ -21356,7 +20538,7 @@
 </file>
 
 <file path=customXml/itemProps1.xml><?xml version="1.0" encoding="utf-8"?>
-<ds:datastoreItem xmlns:ds="http://schemas.openxmlformats.org/officeDocument/2006/customXml" ds:itemID="{738A8E33-5017-428D-9185-7CC600CA2F1D}">
+<ds:datastoreItem xmlns:ds="http://schemas.openxmlformats.org/officeDocument/2006/customXml" ds:itemID="{B8B0FCD2-4233-4DAD-872E-7027AEA07B90}">
   <ds:schemaRefs>
     <ds:schemaRef ds:uri="http://schemas.openxmlformats.org/officeDocument/2006/bibliography"/>
   </ds:schemaRefs>

</xml_diff>